<commit_message>
I think I've got a basic idea about what Ergodic Literature is supposed to be. Also I added some of the new sources to the bibliography in Summary of background reading.docx
</commit_message>
<xml_diff>
--- a/Reports n such/Summary of background reading.docx
+++ b/Reports n such/Summary of background reading.docx
@@ -1269,8 +1269,6 @@
       <w:r>
         <w:t>guide the design of my hypertext game tool.</w:t>
       </w:r>
-      <w:bookmarkStart w:id="0" w:name="_GoBack"/>
-      <w:bookmarkEnd w:id="0"/>
     </w:p>
     <w:p/>
     <w:p>
@@ -1379,7 +1377,7 @@
               </w:tblGrid>
               <w:tr>
                 <w:trPr>
-                  <w:divId w:val="2016640929"/>
+                  <w:divId w:val="56558290"/>
                   <w:tblCellSpacing w:w="15" w:type="dxa"/>
                 </w:trPr>
                 <w:tc>
@@ -1431,7 +1429,7 @@
               </w:tr>
               <w:tr>
                 <w:trPr>
-                  <w:divId w:val="2016640929"/>
+                  <w:divId w:val="56558290"/>
                   <w:tblCellSpacing w:w="15" w:type="dxa"/>
                 </w:trPr>
                 <w:tc>
@@ -1481,7 +1479,7 @@
               </w:tr>
               <w:tr>
                 <w:trPr>
-                  <w:divId w:val="2016640929"/>
+                  <w:divId w:val="56558290"/>
                   <w:tblCellSpacing w:w="15" w:type="dxa"/>
                 </w:trPr>
                 <w:tc>
@@ -1547,7 +1545,7 @@
               </w:tr>
               <w:tr>
                 <w:trPr>
-                  <w:divId w:val="2016640929"/>
+                  <w:divId w:val="56558290"/>
                   <w:tblCellSpacing w:w="15" w:type="dxa"/>
                 </w:trPr>
                 <w:tc>
@@ -1597,7 +1595,7 @@
               </w:tr>
               <w:tr>
                 <w:trPr>
-                  <w:divId w:val="2016640929"/>
+                  <w:divId w:val="56558290"/>
                   <w:tblCellSpacing w:w="15" w:type="dxa"/>
                 </w:trPr>
                 <w:tc>
@@ -1647,7 +1645,7 @@
               </w:tr>
               <w:tr>
                 <w:trPr>
-                  <w:divId w:val="2016640929"/>
+                  <w:divId w:val="56558290"/>
                   <w:tblCellSpacing w:w="15" w:type="dxa"/>
                 </w:trPr>
                 <w:tc>
@@ -1697,7 +1695,7 @@
               </w:tr>
               <w:tr>
                 <w:trPr>
-                  <w:divId w:val="2016640929"/>
+                  <w:divId w:val="56558290"/>
                   <w:tblCellSpacing w:w="15" w:type="dxa"/>
                 </w:trPr>
                 <w:tc>
@@ -1747,7 +1745,7 @@
               </w:tr>
               <w:tr>
                 <w:trPr>
-                  <w:divId w:val="2016640929"/>
+                  <w:divId w:val="56558290"/>
                   <w:tblCellSpacing w:w="15" w:type="dxa"/>
                 </w:trPr>
                 <w:tc>
@@ -1797,7 +1795,7 @@
               </w:tr>
               <w:tr>
                 <w:trPr>
-                  <w:divId w:val="2016640929"/>
+                  <w:divId w:val="56558290"/>
                   <w:tblCellSpacing w:w="15" w:type="dxa"/>
                 </w:trPr>
                 <w:tc>
@@ -1863,7 +1861,7 @@
               </w:tr>
               <w:tr>
                 <w:trPr>
-                  <w:divId w:val="2016640929"/>
+                  <w:divId w:val="56558290"/>
                   <w:tblCellSpacing w:w="15" w:type="dxa"/>
                 </w:trPr>
                 <w:tc>
@@ -1913,7 +1911,7 @@
               </w:tr>
               <w:tr>
                 <w:trPr>
-                  <w:divId w:val="2016640929"/>
+                  <w:divId w:val="56558290"/>
                   <w:tblCellSpacing w:w="15" w:type="dxa"/>
                 </w:trPr>
                 <w:tc>
@@ -1979,7 +1977,7 @@
               </w:tr>
               <w:tr>
                 <w:trPr>
-                  <w:divId w:val="2016640929"/>
+                  <w:divId w:val="56558290"/>
                   <w:tblCellSpacing w:w="15" w:type="dxa"/>
                 </w:trPr>
                 <w:tc>
@@ -2029,7 +2027,7 @@
               </w:tr>
               <w:tr>
                 <w:trPr>
-                  <w:divId w:val="2016640929"/>
+                  <w:divId w:val="56558290"/>
                   <w:tblCellSpacing w:w="15" w:type="dxa"/>
                 </w:trPr>
                 <w:tc>
@@ -2079,7 +2077,7 @@
               </w:tr>
               <w:tr>
                 <w:trPr>
-                  <w:divId w:val="2016640929"/>
+                  <w:divId w:val="56558290"/>
                   <w:tblCellSpacing w:w="15" w:type="dxa"/>
                 </w:trPr>
                 <w:tc>
@@ -2129,7 +2127,7 @@
               </w:tr>
               <w:tr>
                 <w:trPr>
-                  <w:divId w:val="2016640929"/>
+                  <w:divId w:val="56558290"/>
                   <w:tblCellSpacing w:w="15" w:type="dxa"/>
                 </w:trPr>
                 <w:tc>
@@ -2179,7 +2177,7 @@
               </w:tr>
               <w:tr>
                 <w:trPr>
-                  <w:divId w:val="2016640929"/>
+                  <w:divId w:val="56558290"/>
                   <w:tblCellSpacing w:w="15" w:type="dxa"/>
                 </w:trPr>
                 <w:tc>
@@ -2230,7 +2228,7 @@
               </w:tr>
               <w:tr>
                 <w:trPr>
-                  <w:divId w:val="2016640929"/>
+                  <w:divId w:val="56558290"/>
                   <w:tblCellSpacing w:w="15" w:type="dxa"/>
                 </w:trPr>
                 <w:tc>
@@ -2280,7 +2278,7 @@
               </w:tr>
               <w:tr>
                 <w:trPr>
-                  <w:divId w:val="2016640929"/>
+                  <w:divId w:val="56558290"/>
                   <w:tblCellSpacing w:w="15" w:type="dxa"/>
                 </w:trPr>
                 <w:tc>
@@ -2323,14 +2321,14 @@
                         <w:noProof/>
                         <w:lang w:val="en-US"/>
                       </w:rPr>
-                      <w:t>D. Q, "Twee2 | Interactive Fiction for Power Users," 2015. [Online]. Available: https://dan-q.github.io/twee2/. [Accessed 17 August 2020].</w:t>
+                      <w:t>I. Millington, A. Yakovlev, A. Plotkin, B. Dias, D. Fabulich, D. Eyk, D. Eliseev, I. Narozhny, J. Grams, J. Leinonen, M. N. Tenuis, Selene and Zonnah, "Undum – A client side framework for hypertext interactive fiction games," 2010-2018. [Online]. Available: https://idmillington.github.io/undum/. [Accessed 14 August 2020].</w:t>
                     </w:r>
                   </w:p>
                 </w:tc>
               </w:tr>
               <w:tr>
                 <w:trPr>
-                  <w:divId w:val="2016640929"/>
+                  <w:divId w:val="56558290"/>
                   <w:tblCellSpacing w:w="15" w:type="dxa"/>
                 </w:trPr>
                 <w:tc>
@@ -2373,14 +2371,14 @@
                         <w:noProof/>
                         <w:lang w:val="en-US"/>
                       </w:rPr>
-                      <w:t>I. Millington, A. Yakovlev, A. Plotkin, B. Dias, D. Fabulich, D. Eyk, D. Eliseev, I. Narozhny, J. Grams, J. Leinonen, M. N. Tenuis, Selene and Zonnah, "Undum – A client side framework for hypertext interactive fiction games," 2010-2018. [Online]. Available: https://idmillington.github.io/undum/. [Accessed 14 August 2020].</w:t>
+                      <w:t>L. Arnott, "Harlowe 3.1.0 Manual," 24 September 2019. [Online]. Available: https://twine2.neocities.org/. [Accessed 5 August 2020].</w:t>
                     </w:r>
                   </w:p>
                 </w:tc>
               </w:tr>
               <w:tr>
                 <w:trPr>
-                  <w:divId w:val="2016640929"/>
+                  <w:divId w:val="56558290"/>
                   <w:tblCellSpacing w:w="15" w:type="dxa"/>
                 </w:trPr>
                 <w:tc>
@@ -2423,14 +2421,14 @@
                         <w:noProof/>
                         <w:lang w:val="en-US"/>
                       </w:rPr>
-                      <w:t>L. Arnott, "Harlowe 3.1.0 Manual," 24 September 2019. [Online]. Available: https://twine2.neocities.org/. [Accessed 5 August 2020].</w:t>
+                      <w:t>R. Bartle, "Demo 1," February 2011. [Online]. Available: https://www.youhaventlived.com/cbdemo/. [Accessed 4 August 2020].</w:t>
                     </w:r>
                   </w:p>
                 </w:tc>
               </w:tr>
               <w:tr>
                 <w:trPr>
-                  <w:divId w:val="2016640929"/>
+                  <w:divId w:val="56558290"/>
                   <w:tblCellSpacing w:w="15" w:type="dxa"/>
                 </w:trPr>
                 <w:tc>
@@ -2473,7 +2471,255 @@
                         <w:noProof/>
                         <w:lang w:val="en-US"/>
                       </w:rPr>
-                      <w:t>R. Bartle, "Demo 1," February 2011. [Online]. Available: https://www.youhaventlived.com/cbdemo/. [Accessed 4 August 2020].</w:t>
+                      <w:t xml:space="preserve">E. J. Aarseth, Cybertext: Perspectives on Ergodic Literature, Baltimore, MD: Johns Hopkins University Press, 1997. </w:t>
+                    </w:r>
+                  </w:p>
+                </w:tc>
+              </w:tr>
+              <w:tr>
+                <w:trPr>
+                  <w:divId w:val="56558290"/>
+                  <w:tblCellSpacing w:w="15" w:type="dxa"/>
+                </w:trPr>
+                <w:tc>
+                  <w:tcPr>
+                    <w:tcW w:w="50" w:type="pct"/>
+                    <w:hideMark/>
+                  </w:tcPr>
+                  <w:p>
+                    <w:pPr>
+                      <w:pStyle w:val="Bibliography"/>
+                      <w:rPr>
+                        <w:noProof/>
+                        <w:lang w:val="en-US"/>
+                      </w:rPr>
+                    </w:pPr>
+                    <w:r>
+                      <w:rPr>
+                        <w:noProof/>
+                        <w:lang w:val="en-US"/>
+                      </w:rPr>
+                      <w:t xml:space="preserve">[22] </w:t>
+                    </w:r>
+                  </w:p>
+                </w:tc>
+                <w:tc>
+                  <w:tcPr>
+                    <w:tcW w:w="0" w:type="auto"/>
+                    <w:hideMark/>
+                  </w:tcPr>
+                  <w:p>
+                    <w:pPr>
+                      <w:pStyle w:val="Bibliography"/>
+                      <w:rPr>
+                        <w:noProof/>
+                        <w:lang w:val="en-US"/>
+                      </w:rPr>
+                    </w:pPr>
+                    <w:r>
+                      <w:rPr>
+                        <w:noProof/>
+                        <w:lang w:val="en-US"/>
+                      </w:rPr>
+                      <w:t xml:space="preserve">D. E. Millard, "Games/Hypertext," in </w:t>
+                    </w:r>
+                    <w:r>
+                      <w:rPr>
+                        <w:i/>
+                        <w:iCs/>
+                        <w:noProof/>
+                        <w:lang w:val="en-US"/>
+                      </w:rPr>
+                      <w:t>Proceedings of the 31st ACM Conference on Hypertext and Social Media</w:t>
+                    </w:r>
+                    <w:r>
+                      <w:rPr>
+                        <w:noProof/>
+                        <w:lang w:val="en-US"/>
+                      </w:rPr>
+                      <w:t xml:space="preserve">, Virtual Event, 2020. </w:t>
+                    </w:r>
+                  </w:p>
+                </w:tc>
+              </w:tr>
+              <w:tr>
+                <w:trPr>
+                  <w:divId w:val="56558290"/>
+                  <w:tblCellSpacing w:w="15" w:type="dxa"/>
+                </w:trPr>
+                <w:tc>
+                  <w:tcPr>
+                    <w:tcW w:w="50" w:type="pct"/>
+                    <w:hideMark/>
+                  </w:tcPr>
+                  <w:p>
+                    <w:pPr>
+                      <w:pStyle w:val="Bibliography"/>
+                      <w:rPr>
+                        <w:noProof/>
+                        <w:lang w:val="en-US"/>
+                      </w:rPr>
+                    </w:pPr>
+                    <w:r>
+                      <w:rPr>
+                        <w:noProof/>
+                        <w:lang w:val="en-US"/>
+                      </w:rPr>
+                      <w:t xml:space="preserve">[23] </w:t>
+                    </w:r>
+                  </w:p>
+                </w:tc>
+                <w:tc>
+                  <w:tcPr>
+                    <w:tcW w:w="0" w:type="auto"/>
+                    <w:hideMark/>
+                  </w:tcPr>
+                  <w:p>
+                    <w:pPr>
+                      <w:pStyle w:val="Bibliography"/>
+                      <w:rPr>
+                        <w:noProof/>
+                        <w:lang w:val="en-US"/>
+                      </w:rPr>
+                    </w:pPr>
+                    <w:r>
+                      <w:rPr>
+                        <w:noProof/>
+                        <w:lang w:val="en-US"/>
+                      </w:rPr>
+                      <w:t>D. Q, "Twee2 | Interactive Fiction for Power Users," 2015. [Online]. Available: https://dan-q.github.io/twee2/. [Accessed 17 August 2020].</w:t>
+                    </w:r>
+                  </w:p>
+                </w:tc>
+              </w:tr>
+              <w:tr>
+                <w:trPr>
+                  <w:divId w:val="56558290"/>
+                  <w:tblCellSpacing w:w="15" w:type="dxa"/>
+                </w:trPr>
+                <w:tc>
+                  <w:tcPr>
+                    <w:tcW w:w="50" w:type="pct"/>
+                    <w:hideMark/>
+                  </w:tcPr>
+                  <w:p>
+                    <w:pPr>
+                      <w:pStyle w:val="Bibliography"/>
+                      <w:rPr>
+                        <w:noProof/>
+                        <w:lang w:val="en-US"/>
+                      </w:rPr>
+                    </w:pPr>
+                    <w:r>
+                      <w:rPr>
+                        <w:noProof/>
+                        <w:lang w:val="en-US"/>
+                      </w:rPr>
+                      <w:t xml:space="preserve">[24] </w:t>
+                    </w:r>
+                  </w:p>
+                </w:tc>
+                <w:tc>
+                  <w:tcPr>
+                    <w:tcW w:w="0" w:type="auto"/>
+                    <w:hideMark/>
+                  </w:tcPr>
+                  <w:p>
+                    <w:pPr>
+                      <w:pStyle w:val="Bibliography"/>
+                      <w:rPr>
+                        <w:noProof/>
+                        <w:lang w:val="en-US"/>
+                      </w:rPr>
+                    </w:pPr>
+                    <w:r>
+                      <w:rPr>
+                        <w:noProof/>
+                        <w:lang w:val="en-US"/>
+                      </w:rPr>
+                      <w:t xml:space="preserve">H. Koenitz, "What Game Narrative Are We Talking About? An Ontological Mapping of the Foundational Canon of Interactive Narrative Forms," </w:t>
+                    </w:r>
+                    <w:r>
+                      <w:rPr>
+                        <w:i/>
+                        <w:iCs/>
+                        <w:noProof/>
+                        <w:lang w:val="en-US"/>
+                      </w:rPr>
+                      <w:t xml:space="preserve">Arts, </w:t>
+                    </w:r>
+                    <w:r>
+                      <w:rPr>
+                        <w:noProof/>
+                        <w:lang w:val="en-US"/>
+                      </w:rPr>
+                      <w:t xml:space="preserve">vol. 7, no. 4, p. 51, 2018. </w:t>
+                    </w:r>
+                  </w:p>
+                </w:tc>
+              </w:tr>
+              <w:tr>
+                <w:trPr>
+                  <w:divId w:val="56558290"/>
+                  <w:tblCellSpacing w:w="15" w:type="dxa"/>
+                </w:trPr>
+                <w:tc>
+                  <w:tcPr>
+                    <w:tcW w:w="50" w:type="pct"/>
+                    <w:hideMark/>
+                  </w:tcPr>
+                  <w:p>
+                    <w:pPr>
+                      <w:pStyle w:val="Bibliography"/>
+                      <w:rPr>
+                        <w:noProof/>
+                        <w:lang w:val="en-US"/>
+                      </w:rPr>
+                    </w:pPr>
+                    <w:r>
+                      <w:rPr>
+                        <w:noProof/>
+                        <w:lang w:val="en-US"/>
+                      </w:rPr>
+                      <w:t xml:space="preserve">[25] </w:t>
+                    </w:r>
+                  </w:p>
+                </w:tc>
+                <w:tc>
+                  <w:tcPr>
+                    <w:tcW w:w="0" w:type="auto"/>
+                    <w:hideMark/>
+                  </w:tcPr>
+                  <w:p>
+                    <w:pPr>
+                      <w:pStyle w:val="Bibliography"/>
+                      <w:rPr>
+                        <w:noProof/>
+                        <w:lang w:val="en-US"/>
+                      </w:rPr>
+                    </w:pPr>
+                    <w:r>
+                      <w:rPr>
+                        <w:noProof/>
+                        <w:lang w:val="en-US"/>
+                      </w:rPr>
+                      <w:t xml:space="preserve">H. K. Rustad, "A Four-Sided Model for Reading Hypertext Fiction," </w:t>
+                    </w:r>
+                    <w:r>
+                      <w:rPr>
+                        <w:i/>
+                        <w:iCs/>
+                        <w:noProof/>
+                        <w:lang w:val="en-US"/>
+                      </w:rPr>
+                      <w:t xml:space="preserve">Hyperrhiz: New Media Cultures, </w:t>
+                    </w:r>
+                    <w:r>
+                      <w:rPr>
+                        <w:noProof/>
+                        <w:lang w:val="en-US"/>
+                      </w:rPr>
+                      <w:t xml:space="preserve">vol. 6, 2009. </w:t>
                     </w:r>
                   </w:p>
                 </w:tc>
@@ -2481,13 +2727,15 @@
             </w:tbl>
             <w:p>
               <w:pPr>
-                <w:divId w:val="2016640929"/>
+                <w:divId w:val="56558290"/>
                 <w:rPr>
                   <w:rFonts w:eastAsia="Times New Roman"/>
                   <w:noProof/>
                 </w:rPr>
               </w:pPr>
             </w:p>
+            <w:bookmarkStart w:id="0" w:name="_GoBack"/>
+            <w:bookmarkEnd w:id="0"/>
             <w:p>
               <w:r>
                 <w:rPr>
@@ -3949,28 +4197,6 @@
     <b:RefOrder>17</b:RefOrder>
   </b:Source>
   <b:Source>
-    <b:Tag>QDa15</b:Tag>
-    <b:SourceType>InternetSite</b:SourceType>
-    <b:Guid>{BE0ED3EF-A657-4258-BE45-5A343DA8E5FC}</b:Guid>
-    <b:Author>
-      <b:Author>
-        <b:NameList>
-          <b:Person>
-            <b:Last>Q</b:Last>
-            <b:First>D.</b:First>
-          </b:Person>
-        </b:NameList>
-      </b:Author>
-    </b:Author>
-    <b:Title>Twee2 | Interactive Fiction for Power Users</b:Title>
-    <b:Year>2015</b:Year>
-    <b:YearAccessed>2020</b:YearAccessed>
-    <b:MonthAccessed>August</b:MonthAccessed>
-    <b:DayAccessed>17</b:DayAccessed>
-    <b:URL>https://dan-q.github.io/twee2/</b:URL>
-    <b:RefOrder>18</b:RefOrder>
-  </b:Source>
-  <b:Source>
     <b:Tag>IMi18</b:Tag>
     <b:SourceType>InternetSite</b:SourceType>
     <b:Guid>{5AAD82F6-DC65-4A71-994C-9D83CE9D95A0}</b:Guid>
@@ -4037,7 +4263,7 @@
     <b:MonthAccessed>August</b:MonthAccessed>
     <b:DayAccessed>14</b:DayAccessed>
     <b:URL>https://idmillington.github.io/undum/</b:URL>
-    <b:RefOrder>19</b:RefOrder>
+    <b:RefOrder>18</b:RefOrder>
   </b:Source>
   <b:Source>
     <b:Tag>Har19</b:Tag>
@@ -4061,7 +4287,7 @@
         </b:NameList>
       </b:Author>
     </b:Author>
-    <b:RefOrder>20</b:RefOrder>
+    <b:RefOrder>19</b:RefOrder>
   </b:Source>
   <b:Source>
     <b:Tag>RBa20</b:Tag>
@@ -4084,13 +4310,121 @@
     </b:Author>
     <b:Year>2011</b:Year>
     <b:Month>February</b:Month>
+    <b:RefOrder>20</b:RefOrder>
+  </b:Source>
+  <b:Source>
+    <b:Tag>EJA97</b:Tag>
+    <b:SourceType>Book</b:SourceType>
+    <b:Guid>{ED1A9FFF-B8F9-4A37-B5F5-D21BA306AA02}</b:Guid>
+    <b:Title>Cybertext: Perspectives on Ergodic Literature</b:Title>
+    <b:Year>1997</b:Year>
+    <b:Author>
+      <b:Author>
+        <b:NameList>
+          <b:Person>
+            <b:Last>Aarseth</b:Last>
+            <b:First>E.</b:First>
+            <b:Middle>J.</b:Middle>
+          </b:Person>
+        </b:NameList>
+      </b:Author>
+    </b:Author>
+    <b:City>Baltimore, MD</b:City>
+    <b:Publisher>Johns Hopkins University Press</b:Publisher>
     <b:RefOrder>21</b:RefOrder>
+  </b:Source>
+  <b:Source>
+    <b:Tag>DEM20</b:Tag>
+    <b:SourceType>ConferenceProceedings</b:SourceType>
+    <b:Guid>{CE3E4E0F-6A21-48E7-BEDC-C0AFFDEDD1E4}</b:Guid>
+    <b:Title>Games/Hypertext</b:Title>
+    <b:Year>2020</b:Year>
+    <b:City>Virtual Event</b:City>
+    <b:Author>
+      <b:Author>
+        <b:NameList>
+          <b:Person>
+            <b:Last>Millard</b:Last>
+            <b:First>D.</b:First>
+            <b:Middle>E.</b:Middle>
+          </b:Person>
+        </b:NameList>
+      </b:Author>
+    </b:Author>
+    <b:ConferenceName>Proceedings of the 31st ACM Conference on Hypertext and Social Media</b:ConferenceName>
+    <b:RefOrder>22</b:RefOrder>
+  </b:Source>
+  <b:Source>
+    <b:Tag>QDa15</b:Tag>
+    <b:SourceType>InternetSite</b:SourceType>
+    <b:Guid>{6B3A70B2-B8CA-45FF-8C03-B2FBC0AE6B64}</b:Guid>
+    <b:Author>
+      <b:Author>
+        <b:NameList>
+          <b:Person>
+            <b:Last>Q</b:Last>
+            <b:First>Dan.</b:First>
+          </b:Person>
+        </b:NameList>
+      </b:Author>
+    </b:Author>
+    <b:Title>Twee2 | Interactive Fiction for Power Users</b:Title>
+    <b:Year>2015</b:Year>
+    <b:YearAccessed>2020</b:YearAccessed>
+    <b:MonthAccessed>August</b:MonthAccessed>
+    <b:DayAccessed>17</b:DayAccessed>
+    <b:URL>https://dan-q.github.io/twee2/</b:URL>
+    <b:RefOrder>23</b:RefOrder>
+  </b:Source>
+  <b:Source>
+    <b:Tag>Koe18</b:Tag>
+    <b:SourceType>JournalArticle</b:SourceType>
+    <b:Guid>{DE24A24B-0522-45AA-9370-A85D3644F08E}</b:Guid>
+    <b:Title>What Game Narrative Are We Talking About? An Ontological Mapping of the Foundational Canon of Interactive Narrative Forms</b:Title>
+    <b:Year>2018</b:Year>
+    <b:Author>
+      <b:Author>
+        <b:NameList>
+          <b:Person>
+            <b:Last>Koenitz</b:Last>
+            <b:First>H.</b:First>
+          </b:Person>
+        </b:NameList>
+      </b:Author>
+    </b:Author>
+    <b:JournalName>Arts</b:JournalName>
+    <b:Pages>51</b:Pages>
+    <b:Volume>7</b:Volume>
+    <b:Issue>4</b:Issue>
+    <b:RefOrder>24</b:RefOrder>
+  </b:Source>
+  <b:Source>
+    <b:Tag>Rus09</b:Tag>
+    <b:SourceType>JournalArticle</b:SourceType>
+    <b:Guid>{7937964E-B74A-4CF6-A5A7-1C3063F3E216}</b:Guid>
+    <b:Author>
+      <b:Author>
+        <b:NameList>
+          <b:Person>
+            <b:Last>Rustad</b:Last>
+            <b:First>Hans</b:First>
+            <b:Middle>K</b:Middle>
+          </b:Person>
+        </b:NameList>
+      </b:Author>
+    </b:Author>
+    <b:Title>A Four-Sided Model for Reading Hypertext Fiction</b:Title>
+    <b:JournalName>Hyperrhiz: New Media Cultures</b:JournalName>
+    <b:Year>2009</b:Year>
+    <b:Volume>6</b:Volume>
+    <b:URL>http://hyperrhiz.io/hyperrhiz06/essays/a-four-sided-model-for-reading-hypertext-fiction.html</b:URL>
+    <b:RefOrder>25</b:RefOrder>
   </b:Source>
 </b:Sources>
 </file>
 
 <file path=customXml/itemProps1.xml><?xml version="1.0" encoding="utf-8"?>
-<ds:datastoreItem xmlns:ds="http://schemas.openxmlformats.org/officeDocument/2006/customXml" ds:itemID="{D035C133-5EE4-479A-A297-366EFD358779}">
+<ds:datastoreItem xmlns:ds="http://schemas.openxmlformats.org/officeDocument/2006/customXml" ds:itemID="{073D42B4-3FAB-4882-8A56-5F5E998F8109}">
   <ds:schemaRefs>
     <ds:schemaRef ds:uri="http://schemas.openxmlformats.org/officeDocument/2006/bibliography"/>
   </ds:schemaRefs>

</xml_diff>

<commit_message>
Took notes on some more modern hypertext games. also updated the bibliography on the word document. I think I'm going to give up for the day now.
</commit_message>
<xml_diff>
--- a/Reports n such/Summary of background reading.docx
+++ b/Reports n such/Summary of background reading.docx
@@ -1377,7 +1377,7 @@
               </w:tblGrid>
               <w:tr>
                 <w:trPr>
-                  <w:divId w:val="56558290"/>
+                  <w:divId w:val="2016686665"/>
                   <w:tblCellSpacing w:w="15" w:type="dxa"/>
                 </w:trPr>
                 <w:tc>
@@ -1429,7 +1429,7 @@
               </w:tr>
               <w:tr>
                 <w:trPr>
-                  <w:divId w:val="56558290"/>
+                  <w:divId w:val="2016686665"/>
                   <w:tblCellSpacing w:w="15" w:type="dxa"/>
                 </w:trPr>
                 <w:tc>
@@ -1479,7 +1479,7 @@
               </w:tr>
               <w:tr>
                 <w:trPr>
-                  <w:divId w:val="56558290"/>
+                  <w:divId w:val="2016686665"/>
                   <w:tblCellSpacing w:w="15" w:type="dxa"/>
                 </w:trPr>
                 <w:tc>
@@ -1545,7 +1545,7 @@
               </w:tr>
               <w:tr>
                 <w:trPr>
-                  <w:divId w:val="56558290"/>
+                  <w:divId w:val="2016686665"/>
                   <w:tblCellSpacing w:w="15" w:type="dxa"/>
                 </w:trPr>
                 <w:tc>
@@ -1595,7 +1595,7 @@
               </w:tr>
               <w:tr>
                 <w:trPr>
-                  <w:divId w:val="56558290"/>
+                  <w:divId w:val="2016686665"/>
                   <w:tblCellSpacing w:w="15" w:type="dxa"/>
                 </w:trPr>
                 <w:tc>
@@ -1645,7 +1645,7 @@
               </w:tr>
               <w:tr>
                 <w:trPr>
-                  <w:divId w:val="56558290"/>
+                  <w:divId w:val="2016686665"/>
                   <w:tblCellSpacing w:w="15" w:type="dxa"/>
                 </w:trPr>
                 <w:tc>
@@ -1695,7 +1695,7 @@
               </w:tr>
               <w:tr>
                 <w:trPr>
-                  <w:divId w:val="56558290"/>
+                  <w:divId w:val="2016686665"/>
                   <w:tblCellSpacing w:w="15" w:type="dxa"/>
                 </w:trPr>
                 <w:tc>
@@ -1745,7 +1745,7 @@
               </w:tr>
               <w:tr>
                 <w:trPr>
-                  <w:divId w:val="56558290"/>
+                  <w:divId w:val="2016686665"/>
                   <w:tblCellSpacing w:w="15" w:type="dxa"/>
                 </w:trPr>
                 <w:tc>
@@ -1795,7 +1795,7 @@
               </w:tr>
               <w:tr>
                 <w:trPr>
-                  <w:divId w:val="56558290"/>
+                  <w:divId w:val="2016686665"/>
                   <w:tblCellSpacing w:w="15" w:type="dxa"/>
                 </w:trPr>
                 <w:tc>
@@ -1861,7 +1861,7 @@
               </w:tr>
               <w:tr>
                 <w:trPr>
-                  <w:divId w:val="56558290"/>
+                  <w:divId w:val="2016686665"/>
                   <w:tblCellSpacing w:w="15" w:type="dxa"/>
                 </w:trPr>
                 <w:tc>
@@ -1911,7 +1911,7 @@
               </w:tr>
               <w:tr>
                 <w:trPr>
-                  <w:divId w:val="56558290"/>
+                  <w:divId w:val="2016686665"/>
                   <w:tblCellSpacing w:w="15" w:type="dxa"/>
                 </w:trPr>
                 <w:tc>
@@ -1977,7 +1977,7 @@
               </w:tr>
               <w:tr>
                 <w:trPr>
-                  <w:divId w:val="56558290"/>
+                  <w:divId w:val="2016686665"/>
                   <w:tblCellSpacing w:w="15" w:type="dxa"/>
                 </w:trPr>
                 <w:tc>
@@ -2024,10 +2024,12 @@
                     </w:r>
                   </w:p>
                 </w:tc>
+                <w:bookmarkStart w:id="0" w:name="_GoBack"/>
+                <w:bookmarkEnd w:id="0"/>
               </w:tr>
               <w:tr>
                 <w:trPr>
-                  <w:divId w:val="56558290"/>
+                  <w:divId w:val="2016686665"/>
                   <w:tblCellSpacing w:w="15" w:type="dxa"/>
                 </w:trPr>
                 <w:tc>
@@ -2077,7 +2079,7 @@
               </w:tr>
               <w:tr>
                 <w:trPr>
-                  <w:divId w:val="56558290"/>
+                  <w:divId w:val="2016686665"/>
                   <w:tblCellSpacing w:w="15" w:type="dxa"/>
                 </w:trPr>
                 <w:tc>
@@ -2127,7 +2129,7 @@
               </w:tr>
               <w:tr>
                 <w:trPr>
-                  <w:divId w:val="56558290"/>
+                  <w:divId w:val="2016686665"/>
                   <w:tblCellSpacing w:w="15" w:type="dxa"/>
                 </w:trPr>
                 <w:tc>
@@ -2177,7 +2179,7 @@
               </w:tr>
               <w:tr>
                 <w:trPr>
-                  <w:divId w:val="56558290"/>
+                  <w:divId w:val="2016686665"/>
                   <w:tblCellSpacing w:w="15" w:type="dxa"/>
                 </w:trPr>
                 <w:tc>
@@ -2228,7 +2230,7 @@
               </w:tr>
               <w:tr>
                 <w:trPr>
-                  <w:divId w:val="56558290"/>
+                  <w:divId w:val="2016686665"/>
                   <w:tblCellSpacing w:w="15" w:type="dxa"/>
                 </w:trPr>
                 <w:tc>
@@ -2278,7 +2280,7 @@
               </w:tr>
               <w:tr>
                 <w:trPr>
-                  <w:divId w:val="56558290"/>
+                  <w:divId w:val="2016686665"/>
                   <w:tblCellSpacing w:w="15" w:type="dxa"/>
                 </w:trPr>
                 <w:tc>
@@ -2328,7 +2330,7 @@
               </w:tr>
               <w:tr>
                 <w:trPr>
-                  <w:divId w:val="56558290"/>
+                  <w:divId w:val="2016686665"/>
                   <w:tblCellSpacing w:w="15" w:type="dxa"/>
                 </w:trPr>
                 <w:tc>
@@ -2378,7 +2380,7 @@
               </w:tr>
               <w:tr>
                 <w:trPr>
-                  <w:divId w:val="56558290"/>
+                  <w:divId w:val="2016686665"/>
                   <w:tblCellSpacing w:w="15" w:type="dxa"/>
                 </w:trPr>
                 <w:tc>
@@ -2428,7 +2430,7 @@
               </w:tr>
               <w:tr>
                 <w:trPr>
-                  <w:divId w:val="56558290"/>
+                  <w:divId w:val="2016686665"/>
                   <w:tblCellSpacing w:w="15" w:type="dxa"/>
                 </w:trPr>
                 <w:tc>
@@ -2478,7 +2480,7 @@
               </w:tr>
               <w:tr>
                 <w:trPr>
-                  <w:divId w:val="56558290"/>
+                  <w:divId w:val="2016686665"/>
                   <w:tblCellSpacing w:w="15" w:type="dxa"/>
                 </w:trPr>
                 <w:tc>
@@ -2544,7 +2546,7 @@
               </w:tr>
               <w:tr>
                 <w:trPr>
-                  <w:divId w:val="56558290"/>
+                  <w:divId w:val="2016686665"/>
                   <w:tblCellSpacing w:w="15" w:type="dxa"/>
                 </w:trPr>
                 <w:tc>
@@ -2594,7 +2596,7 @@
               </w:tr>
               <w:tr>
                 <w:trPr>
-                  <w:divId w:val="56558290"/>
+                  <w:divId w:val="2016686665"/>
                   <w:tblCellSpacing w:w="15" w:type="dxa"/>
                 </w:trPr>
                 <w:tc>
@@ -2660,7 +2662,7 @@
               </w:tr>
               <w:tr>
                 <w:trPr>
-                  <w:divId w:val="56558290"/>
+                  <w:divId w:val="2016686665"/>
                   <w:tblCellSpacing w:w="15" w:type="dxa"/>
                 </w:trPr>
                 <w:tc>
@@ -2720,6 +2722,721 @@
                         <w:lang w:val="en-US"/>
                       </w:rPr>
                       <w:t xml:space="preserve">vol. 6, 2009. </w:t>
+                    </w:r>
+                  </w:p>
+                </w:tc>
+              </w:tr>
+              <w:tr>
+                <w:trPr>
+                  <w:divId w:val="2016686665"/>
+                  <w:tblCellSpacing w:w="15" w:type="dxa"/>
+                </w:trPr>
+                <w:tc>
+                  <w:tcPr>
+                    <w:tcW w:w="50" w:type="pct"/>
+                    <w:hideMark/>
+                  </w:tcPr>
+                  <w:p>
+                    <w:pPr>
+                      <w:pStyle w:val="Bibliography"/>
+                      <w:rPr>
+                        <w:noProof/>
+                        <w:lang w:val="en-US"/>
+                      </w:rPr>
+                    </w:pPr>
+                    <w:r>
+                      <w:rPr>
+                        <w:noProof/>
+                        <w:lang w:val="en-US"/>
+                      </w:rPr>
+                      <w:t xml:space="preserve">[26] </w:t>
+                    </w:r>
+                  </w:p>
+                </w:tc>
+                <w:tc>
+                  <w:tcPr>
+                    <w:tcW w:w="0" w:type="auto"/>
+                    <w:hideMark/>
+                  </w:tcPr>
+                  <w:p>
+                    <w:pPr>
+                      <w:pStyle w:val="Bibliography"/>
+                      <w:rPr>
+                        <w:noProof/>
+                        <w:lang w:val="en-US"/>
+                      </w:rPr>
+                    </w:pPr>
+                    <w:r>
+                      <w:rPr>
+                        <w:noProof/>
+                        <w:lang w:val="en-US"/>
+                      </w:rPr>
+                      <w:t>Z. Quinn, P. Lindsey and I. Shankler, "Depression quest: An interactive (non)fiction about living with depression," 14 February 2013. [Online]. Available: http://www.depressionquest.com/. [Accessed 17 September 2020].</w:t>
+                    </w:r>
+                  </w:p>
+                </w:tc>
+              </w:tr>
+              <w:tr>
+                <w:trPr>
+                  <w:divId w:val="2016686665"/>
+                  <w:tblCellSpacing w:w="15" w:type="dxa"/>
+                </w:trPr>
+                <w:tc>
+                  <w:tcPr>
+                    <w:tcW w:w="50" w:type="pct"/>
+                    <w:hideMark/>
+                  </w:tcPr>
+                  <w:p>
+                    <w:pPr>
+                      <w:pStyle w:val="Bibliography"/>
+                      <w:rPr>
+                        <w:noProof/>
+                        <w:lang w:val="en-US"/>
+                      </w:rPr>
+                    </w:pPr>
+                    <w:r>
+                      <w:rPr>
+                        <w:noProof/>
+                        <w:lang w:val="en-US"/>
+                      </w:rPr>
+                      <w:t xml:space="preserve">[27] </w:t>
+                    </w:r>
+                  </w:p>
+                </w:tc>
+                <w:tc>
+                  <w:tcPr>
+                    <w:tcW w:w="0" w:type="auto"/>
+                    <w:hideMark/>
+                  </w:tcPr>
+                  <w:p>
+                    <w:pPr>
+                      <w:pStyle w:val="Bibliography"/>
+                      <w:rPr>
+                        <w:noProof/>
+                        <w:lang w:val="en-US"/>
+                      </w:rPr>
+                    </w:pPr>
+                    <w:r>
+                      <w:rPr>
+                        <w:noProof/>
+                        <w:lang w:val="en-US"/>
+                      </w:rPr>
+                      <w:t>M. Pavić and S. Sofrenovic, "The Glass Snail," Word Circuits, August 2003. [Online]. Available: http://www.wordcircuits.com/gallery/glasssnail/. [Accessed 17 September 2020].</w:t>
+                    </w:r>
+                  </w:p>
+                </w:tc>
+              </w:tr>
+              <w:tr>
+                <w:trPr>
+                  <w:divId w:val="2016686665"/>
+                  <w:tblCellSpacing w:w="15" w:type="dxa"/>
+                </w:trPr>
+                <w:tc>
+                  <w:tcPr>
+                    <w:tcW w:w="50" w:type="pct"/>
+                    <w:hideMark/>
+                  </w:tcPr>
+                  <w:p>
+                    <w:pPr>
+                      <w:pStyle w:val="Bibliography"/>
+                      <w:rPr>
+                        <w:noProof/>
+                        <w:lang w:val="en-US"/>
+                      </w:rPr>
+                    </w:pPr>
+                    <w:r>
+                      <w:rPr>
+                        <w:noProof/>
+                        <w:lang w:val="en-US"/>
+                      </w:rPr>
+                      <w:t xml:space="preserve">[28] </w:t>
+                    </w:r>
+                  </w:p>
+                </w:tc>
+                <w:tc>
+                  <w:tcPr>
+                    <w:tcW w:w="0" w:type="auto"/>
+                    <w:hideMark/>
+                  </w:tcPr>
+                  <w:p>
+                    <w:pPr>
+                      <w:pStyle w:val="Bibliography"/>
+                      <w:rPr>
+                        <w:noProof/>
+                        <w:lang w:val="en-US"/>
+                      </w:rPr>
+                    </w:pPr>
+                    <w:r>
+                      <w:rPr>
+                        <w:noProof/>
+                        <w:lang w:val="en-US"/>
+                      </w:rPr>
+                      <w:t>M. Heyward, "of Day, of Night," Eastgate Systems, Watertown, MA, 2004.</w:t>
+                    </w:r>
+                  </w:p>
+                </w:tc>
+              </w:tr>
+              <w:tr>
+                <w:trPr>
+                  <w:divId w:val="2016686665"/>
+                  <w:tblCellSpacing w:w="15" w:type="dxa"/>
+                </w:trPr>
+                <w:tc>
+                  <w:tcPr>
+                    <w:tcW w:w="50" w:type="pct"/>
+                    <w:hideMark/>
+                  </w:tcPr>
+                  <w:p>
+                    <w:pPr>
+                      <w:pStyle w:val="Bibliography"/>
+                      <w:rPr>
+                        <w:noProof/>
+                        <w:lang w:val="en-US"/>
+                      </w:rPr>
+                    </w:pPr>
+                    <w:r>
+                      <w:rPr>
+                        <w:noProof/>
+                        <w:lang w:val="en-US"/>
+                      </w:rPr>
+                      <w:t xml:space="preserve">[29] </w:t>
+                    </w:r>
+                  </w:p>
+                </w:tc>
+                <w:tc>
+                  <w:tcPr>
+                    <w:tcW w:w="0" w:type="auto"/>
+                    <w:hideMark/>
+                  </w:tcPr>
+                  <w:p>
+                    <w:pPr>
+                      <w:pStyle w:val="Bibliography"/>
+                      <w:rPr>
+                        <w:noProof/>
+                        <w:lang w:val="en-US"/>
+                      </w:rPr>
+                    </w:pPr>
+                    <w:r>
+                      <w:rPr>
+                        <w:noProof/>
+                        <w:lang w:val="en-US"/>
+                      </w:rPr>
+                      <w:t>M. Heyward, "Live traversal of ‘of day, of night’ Nov 8, 2019 at WSUV, USA | spaces in between time," 23 December 2019. [Online]. Available: https://www.creativecultural.com/meganheyward/?p=1750. [Accessed 17 September 2020].</w:t>
+                    </w:r>
+                  </w:p>
+                </w:tc>
+              </w:tr>
+              <w:tr>
+                <w:trPr>
+                  <w:divId w:val="2016686665"/>
+                  <w:tblCellSpacing w:w="15" w:type="dxa"/>
+                </w:trPr>
+                <w:tc>
+                  <w:tcPr>
+                    <w:tcW w:w="50" w:type="pct"/>
+                    <w:hideMark/>
+                  </w:tcPr>
+                  <w:p>
+                    <w:pPr>
+                      <w:pStyle w:val="Bibliography"/>
+                      <w:rPr>
+                        <w:noProof/>
+                        <w:lang w:val="en-US"/>
+                      </w:rPr>
+                    </w:pPr>
+                    <w:r>
+                      <w:rPr>
+                        <w:noProof/>
+                        <w:lang w:val="en-US"/>
+                      </w:rPr>
+                      <w:t xml:space="preserve">[30] </w:t>
+                    </w:r>
+                  </w:p>
+                </w:tc>
+                <w:tc>
+                  <w:tcPr>
+                    <w:tcW w:w="0" w:type="auto"/>
+                    <w:hideMark/>
+                  </w:tcPr>
+                  <w:p>
+                    <w:pPr>
+                      <w:pStyle w:val="Bibliography"/>
+                      <w:rPr>
+                        <w:noProof/>
+                        <w:lang w:val="en-US"/>
+                      </w:rPr>
+                    </w:pPr>
+                    <w:r>
+                      <w:rPr>
+                        <w:noProof/>
+                        <w:lang w:val="en-US"/>
+                      </w:rPr>
+                      <w:t>M. Lutz, "the uncle who works for nintendo by ztul," itch.io, 6 December 2014. [Online]. Available: https://ztul.itch.io/the-uncle-who-works-for-nintendo. [Accessed 17 September 2020].</w:t>
+                    </w:r>
+                  </w:p>
+                </w:tc>
+              </w:tr>
+              <w:tr>
+                <w:trPr>
+                  <w:divId w:val="2016686665"/>
+                  <w:tblCellSpacing w:w="15" w:type="dxa"/>
+                </w:trPr>
+                <w:tc>
+                  <w:tcPr>
+                    <w:tcW w:w="50" w:type="pct"/>
+                    <w:hideMark/>
+                  </w:tcPr>
+                  <w:p>
+                    <w:pPr>
+                      <w:pStyle w:val="Bibliography"/>
+                      <w:rPr>
+                        <w:noProof/>
+                        <w:lang w:val="en-US"/>
+                      </w:rPr>
+                    </w:pPr>
+                    <w:r>
+                      <w:rPr>
+                        <w:noProof/>
+                        <w:lang w:val="en-US"/>
+                      </w:rPr>
+                      <w:t xml:space="preserve">[31] </w:t>
+                    </w:r>
+                  </w:p>
+                </w:tc>
+                <w:tc>
+                  <w:tcPr>
+                    <w:tcW w:w="0" w:type="auto"/>
+                    <w:hideMark/>
+                  </w:tcPr>
+                  <w:p>
+                    <w:pPr>
+                      <w:pStyle w:val="Bibliography"/>
+                      <w:rPr>
+                        <w:noProof/>
+                        <w:lang w:val="en-US"/>
+                      </w:rPr>
+                    </w:pPr>
+                    <w:r>
+                      <w:rPr>
+                        <w:noProof/>
+                        <w:lang w:val="en-US"/>
+                      </w:rPr>
+                      <w:t>A. A. Anthropy, "Queers in Love at the End of the World by anna anthropy," itch.io, 12 March 2016. [Online]. Available: https://w.itch.io/end-of-the-world. [Accessed 17 September 2020].</w:t>
+                    </w:r>
+                  </w:p>
+                </w:tc>
+              </w:tr>
+              <w:tr>
+                <w:trPr>
+                  <w:divId w:val="2016686665"/>
+                  <w:tblCellSpacing w:w="15" w:type="dxa"/>
+                </w:trPr>
+                <w:tc>
+                  <w:tcPr>
+                    <w:tcW w:w="50" w:type="pct"/>
+                    <w:hideMark/>
+                  </w:tcPr>
+                  <w:p>
+                    <w:pPr>
+                      <w:pStyle w:val="Bibliography"/>
+                      <w:rPr>
+                        <w:noProof/>
+                        <w:lang w:val="en-US"/>
+                      </w:rPr>
+                    </w:pPr>
+                    <w:r>
+                      <w:rPr>
+                        <w:noProof/>
+                        <w:lang w:val="en-US"/>
+                      </w:rPr>
+                      <w:lastRenderedPageBreak/>
+                      <w:t xml:space="preserve">[32] </w:t>
+                    </w:r>
+                  </w:p>
+                </w:tc>
+                <w:tc>
+                  <w:tcPr>
+                    <w:tcW w:w="0" w:type="auto"/>
+                    <w:hideMark/>
+                  </w:tcPr>
+                  <w:p>
+                    <w:pPr>
+                      <w:pStyle w:val="Bibliography"/>
+                      <w:rPr>
+                        <w:noProof/>
+                        <w:lang w:val="en-US"/>
+                      </w:rPr>
+                    </w:pPr>
+                    <w:r>
+                      <w:rPr>
+                        <w:noProof/>
+                        <w:lang w:val="en-US"/>
+                      </w:rPr>
+                      <w:t>J. Anderson, "afternoon, a story - Michael Joyce," youtube.com, 26 April 2012. [Online]. Available: https://www.youtube.com/watch?v=djIrHF8S6-Q. [Accessed 17 September 2020].</w:t>
+                    </w:r>
+                  </w:p>
+                </w:tc>
+              </w:tr>
+              <w:tr>
+                <w:trPr>
+                  <w:divId w:val="2016686665"/>
+                  <w:tblCellSpacing w:w="15" w:type="dxa"/>
+                </w:trPr>
+                <w:tc>
+                  <w:tcPr>
+                    <w:tcW w:w="50" w:type="pct"/>
+                    <w:hideMark/>
+                  </w:tcPr>
+                  <w:p>
+                    <w:pPr>
+                      <w:pStyle w:val="Bibliography"/>
+                      <w:rPr>
+                        <w:noProof/>
+                        <w:lang w:val="en-US"/>
+                      </w:rPr>
+                    </w:pPr>
+                    <w:r>
+                      <w:rPr>
+                        <w:noProof/>
+                        <w:lang w:val="en-US"/>
+                      </w:rPr>
+                      <w:t xml:space="preserve">[33] </w:t>
+                    </w:r>
+                  </w:p>
+                </w:tc>
+                <w:tc>
+                  <w:tcPr>
+                    <w:tcW w:w="0" w:type="auto"/>
+                    <w:hideMark/>
+                  </w:tcPr>
+                  <w:p>
+                    <w:pPr>
+                      <w:pStyle w:val="Bibliography"/>
+                      <w:rPr>
+                        <w:noProof/>
+                        <w:lang w:val="en-US"/>
+                      </w:rPr>
+                    </w:pPr>
+                    <w:r>
+                      <w:rPr>
+                        <w:noProof/>
+                        <w:lang w:val="en-US"/>
+                      </w:rPr>
+                      <w:t xml:space="preserve">J. Pope, "A Future for Hypertext Fiction," </w:t>
+                    </w:r>
+                    <w:r>
+                      <w:rPr>
+                        <w:i/>
+                        <w:iCs/>
+                        <w:noProof/>
+                        <w:lang w:val="en-US"/>
+                      </w:rPr>
+                      <w:t xml:space="preserve">Converg. Int. J. Res. New Media Technol., </w:t>
+                    </w:r>
+                    <w:r>
+                      <w:rPr>
+                        <w:noProof/>
+                        <w:lang w:val="en-US"/>
+                      </w:rPr>
+                      <w:t xml:space="preserve">vol. 12, no. 4, pp. 447-465, 2006. </w:t>
+                    </w:r>
+                  </w:p>
+                </w:tc>
+              </w:tr>
+              <w:tr>
+                <w:trPr>
+                  <w:divId w:val="2016686665"/>
+                  <w:tblCellSpacing w:w="15" w:type="dxa"/>
+                </w:trPr>
+                <w:tc>
+                  <w:tcPr>
+                    <w:tcW w:w="50" w:type="pct"/>
+                    <w:hideMark/>
+                  </w:tcPr>
+                  <w:p>
+                    <w:pPr>
+                      <w:pStyle w:val="Bibliography"/>
+                      <w:rPr>
+                        <w:noProof/>
+                        <w:lang w:val="en-US"/>
+                      </w:rPr>
+                    </w:pPr>
+                    <w:r>
+                      <w:rPr>
+                        <w:noProof/>
+                        <w:lang w:val="en-US"/>
+                      </w:rPr>
+                      <w:t xml:space="preserve">[34] </w:t>
+                    </w:r>
+                  </w:p>
+                </w:tc>
+                <w:tc>
+                  <w:tcPr>
+                    <w:tcW w:w="0" w:type="auto"/>
+                    <w:hideMark/>
+                  </w:tcPr>
+                  <w:p>
+                    <w:pPr>
+                      <w:pStyle w:val="Bibliography"/>
+                      <w:rPr>
+                        <w:noProof/>
+                        <w:lang w:val="en-US"/>
+                      </w:rPr>
+                    </w:pPr>
+                    <w:r>
+                      <w:rPr>
+                        <w:noProof/>
+                        <w:lang w:val="en-US"/>
+                      </w:rPr>
+                      <w:t xml:space="preserve">M.-L. Ryan, "From Narrative Games to Playable Stories: Toward a Poetics of Interactive Narrative," </w:t>
+                    </w:r>
+                    <w:r>
+                      <w:rPr>
+                        <w:i/>
+                        <w:iCs/>
+                        <w:noProof/>
+                        <w:lang w:val="en-US"/>
+                      </w:rPr>
+                      <w:t xml:space="preserve">Storyworlds: A Journal of Narrative Studies, </w:t>
+                    </w:r>
+                    <w:r>
+                      <w:rPr>
+                        <w:noProof/>
+                        <w:lang w:val="en-US"/>
+                      </w:rPr>
+                      <w:t xml:space="preserve">vol. 1, pp. 43-59, 2009. </w:t>
+                    </w:r>
+                  </w:p>
+                </w:tc>
+              </w:tr>
+              <w:tr>
+                <w:trPr>
+                  <w:divId w:val="2016686665"/>
+                  <w:tblCellSpacing w:w="15" w:type="dxa"/>
+                </w:trPr>
+                <w:tc>
+                  <w:tcPr>
+                    <w:tcW w:w="50" w:type="pct"/>
+                    <w:hideMark/>
+                  </w:tcPr>
+                  <w:p>
+                    <w:pPr>
+                      <w:pStyle w:val="Bibliography"/>
+                      <w:rPr>
+                        <w:noProof/>
+                        <w:lang w:val="en-US"/>
+                      </w:rPr>
+                    </w:pPr>
+                    <w:r>
+                      <w:rPr>
+                        <w:noProof/>
+                        <w:lang w:val="en-US"/>
+                      </w:rPr>
+                      <w:t xml:space="preserve">[35] </w:t>
+                    </w:r>
+                  </w:p>
+                </w:tc>
+                <w:tc>
+                  <w:tcPr>
+                    <w:tcW w:w="0" w:type="auto"/>
+                    <w:hideMark/>
+                  </w:tcPr>
+                  <w:p>
+                    <w:pPr>
+                      <w:pStyle w:val="Bibliography"/>
+                      <w:rPr>
+                        <w:noProof/>
+                        <w:lang w:val="en-US"/>
+                      </w:rPr>
+                    </w:pPr>
+                    <w:r>
+                      <w:rPr>
+                        <w:noProof/>
+                        <w:lang w:val="en-US"/>
+                      </w:rPr>
+                      <w:t xml:space="preserve">M. Bernstein, "On hypertext narrative," in </w:t>
+                    </w:r>
+                    <w:r>
+                      <w:rPr>
+                        <w:i/>
+                        <w:iCs/>
+                        <w:noProof/>
+                        <w:lang w:val="en-US"/>
+                      </w:rPr>
+                      <w:t>HT '09: Proceedings of the 20th ACM conference on Hypertext and hypermedia</w:t>
+                    </w:r>
+                    <w:r>
+                      <w:rPr>
+                        <w:noProof/>
+                        <w:lang w:val="en-US"/>
+                      </w:rPr>
+                      <w:t xml:space="preserve">, Torino, 2009. </w:t>
+                    </w:r>
+                  </w:p>
+                </w:tc>
+              </w:tr>
+              <w:tr>
+                <w:trPr>
+                  <w:divId w:val="2016686665"/>
+                  <w:tblCellSpacing w:w="15" w:type="dxa"/>
+                </w:trPr>
+                <w:tc>
+                  <w:tcPr>
+                    <w:tcW w:w="50" w:type="pct"/>
+                    <w:hideMark/>
+                  </w:tcPr>
+                  <w:p>
+                    <w:pPr>
+                      <w:pStyle w:val="Bibliography"/>
+                      <w:rPr>
+                        <w:noProof/>
+                        <w:lang w:val="en-US"/>
+                      </w:rPr>
+                    </w:pPr>
+                    <w:r>
+                      <w:rPr>
+                        <w:noProof/>
+                        <w:lang w:val="en-US"/>
+                      </w:rPr>
+                      <w:t xml:space="preserve">[36] </w:t>
+                    </w:r>
+                  </w:p>
+                </w:tc>
+                <w:tc>
+                  <w:tcPr>
+                    <w:tcW w:w="0" w:type="auto"/>
+                    <w:hideMark/>
+                  </w:tcPr>
+                  <w:p>
+                    <w:pPr>
+                      <w:pStyle w:val="Bibliography"/>
+                      <w:rPr>
+                        <w:noProof/>
+                        <w:lang w:val="en-US"/>
+                      </w:rPr>
+                    </w:pPr>
+                    <w:r>
+                      <w:rPr>
+                        <w:noProof/>
+                        <w:lang w:val="en-US"/>
+                      </w:rPr>
+                      <w:t xml:space="preserve">S. Kitromili, J. Jordan and D. E. Millard, "What Authors Think about Hypertext Authoring," in </w:t>
+                    </w:r>
+                    <w:r>
+                      <w:rPr>
+                        <w:i/>
+                        <w:iCs/>
+                        <w:noProof/>
+                        <w:lang w:val="en-US"/>
+                      </w:rPr>
+                      <w:t>HT '20: Proceedings of the 31st ACM Conference on Hypertext and Social Media</w:t>
+                    </w:r>
+                    <w:r>
+                      <w:rPr>
+                        <w:noProof/>
+                        <w:lang w:val="en-US"/>
+                      </w:rPr>
+                      <w:t xml:space="preserve">, Virtual Event, 2020. </w:t>
+                    </w:r>
+                  </w:p>
+                </w:tc>
+              </w:tr>
+              <w:tr>
+                <w:trPr>
+                  <w:divId w:val="2016686665"/>
+                  <w:tblCellSpacing w:w="15" w:type="dxa"/>
+                </w:trPr>
+                <w:tc>
+                  <w:tcPr>
+                    <w:tcW w:w="50" w:type="pct"/>
+                    <w:hideMark/>
+                  </w:tcPr>
+                  <w:p>
+                    <w:pPr>
+                      <w:pStyle w:val="Bibliography"/>
+                      <w:rPr>
+                        <w:noProof/>
+                        <w:lang w:val="en-US"/>
+                      </w:rPr>
+                    </w:pPr>
+                    <w:r>
+                      <w:rPr>
+                        <w:noProof/>
+                        <w:lang w:val="en-US"/>
+                      </w:rPr>
+                      <w:t xml:space="preserve">[37] </w:t>
+                    </w:r>
+                  </w:p>
+                </w:tc>
+                <w:tc>
+                  <w:tcPr>
+                    <w:tcW w:w="0" w:type="auto"/>
+                    <w:hideMark/>
+                  </w:tcPr>
+                  <w:p>
+                    <w:pPr>
+                      <w:pStyle w:val="Bibliography"/>
+                      <w:rPr>
+                        <w:noProof/>
+                        <w:lang w:val="en-US"/>
+                      </w:rPr>
+                    </w:pPr>
+                    <w:r>
+                      <w:rPr>
+                        <w:noProof/>
+                        <w:lang w:val="en-US"/>
+                      </w:rPr>
+                      <w:t>T. Memmott, "Lexia to Perplexia," eliterature.org, 2000. [Online]. Available: https://collection.eliterature.org/1/works/memmott__lexia_to_perplexia.html. [Accessed 17 September 2020].</w:t>
+                    </w:r>
+                  </w:p>
+                </w:tc>
+              </w:tr>
+              <w:tr>
+                <w:trPr>
+                  <w:divId w:val="2016686665"/>
+                  <w:tblCellSpacing w:w="15" w:type="dxa"/>
+                </w:trPr>
+                <w:tc>
+                  <w:tcPr>
+                    <w:tcW w:w="50" w:type="pct"/>
+                    <w:hideMark/>
+                  </w:tcPr>
+                  <w:p>
+                    <w:pPr>
+                      <w:pStyle w:val="Bibliography"/>
+                      <w:rPr>
+                        <w:noProof/>
+                        <w:lang w:val="en-US"/>
+                      </w:rPr>
+                    </w:pPr>
+                    <w:r>
+                      <w:rPr>
+                        <w:noProof/>
+                        <w:lang w:val="en-US"/>
+                      </w:rPr>
+                      <w:t xml:space="preserve">[38] </w:t>
+                    </w:r>
+                  </w:p>
+                </w:tc>
+                <w:tc>
+                  <w:tcPr>
+                    <w:tcW w:w="0" w:type="auto"/>
+                    <w:hideMark/>
+                  </w:tcPr>
+                  <w:p>
+                    <w:pPr>
+                      <w:pStyle w:val="Bibliography"/>
+                      <w:rPr>
+                        <w:noProof/>
+                        <w:lang w:val="en-US"/>
+                      </w:rPr>
+                    </w:pPr>
+                    <w:r>
+                      <w:rPr>
+                        <w:noProof/>
+                        <w:lang w:val="en-US"/>
+                      </w:rPr>
+                      <w:t>M. Joyce, "afternoon, a story," Eastgate Systems, Watertown, MA, 1987.</w:t>
                     </w:r>
                   </w:p>
                 </w:tc>
@@ -2727,15 +3444,13 @@
             </w:tbl>
             <w:p>
               <w:pPr>
-                <w:divId w:val="56558290"/>
+                <w:divId w:val="2016686665"/>
                 <w:rPr>
                   <w:rFonts w:eastAsia="Times New Roman"/>
                   <w:noProof/>
                 </w:rPr>
               </w:pPr>
             </w:p>
-            <w:bookmarkStart w:id="0" w:name="_GoBack"/>
-            <w:bookmarkEnd w:id="0"/>
             <w:p>
               <w:r>
                 <w:rPr>
@@ -4420,11 +5135,326 @@
     <b:URL>http://hyperrhiz.io/hyperrhiz06/essays/a-four-sided-model-for-reading-hypertext-fiction.html</b:URL>
     <b:RefOrder>25</b:RefOrder>
   </b:Source>
+  <b:Source>
+    <b:Tag>Zoë13</b:Tag>
+    <b:SourceType>InternetSite</b:SourceType>
+    <b:Guid>{ED7CAC86-C982-4324-9992-121BAFC5DAF6}</b:Guid>
+    <b:Title>Depression quest: An interactive (non)fiction about living with depression</b:Title>
+    <b:Year>2013</b:Year>
+    <b:Author>
+      <b:Author>
+        <b:NameList>
+          <b:Person>
+            <b:Last>Quinn</b:Last>
+            <b:First>Zoë</b:First>
+          </b:Person>
+          <b:Person>
+            <b:Last>Lindsey</b:Last>
+            <b:First>Patrick</b:First>
+          </b:Person>
+          <b:Person>
+            <b:Last>Shankler</b:Last>
+            <b:First>Isaac</b:First>
+          </b:Person>
+        </b:NameList>
+      </b:Author>
+    </b:Author>
+    <b:Month>February</b:Month>
+    <b:Day>14</b:Day>
+    <b:YearAccessed>2020</b:YearAccessed>
+    <b:MonthAccessed>September</b:MonthAccessed>
+    <b:DayAccessed>17</b:DayAccessed>
+    <b:URL>http://www.depressionquest.com/</b:URL>
+    <b:RefOrder>26</b:RefOrder>
+  </b:Source>
+  <b:Source>
+    <b:Tag>Mil03</b:Tag>
+    <b:SourceType>InternetSite</b:SourceType>
+    <b:Guid>{41D96502-1A74-42CE-9C80-981E372208A1}</b:Guid>
+    <b:Title>The Glass Snail</b:Title>
+    <b:ProductionCompany>Word Circuits</b:ProductionCompany>
+    <b:Year>2003</b:Year>
+    <b:Month>August</b:Month>
+    <b:YearAccessed>2020</b:YearAccessed>
+    <b:MonthAccessed>September</b:MonthAccessed>
+    <b:DayAccessed>17</b:DayAccessed>
+    <b:URL>http://www.wordcircuits.com/gallery/glasssnail/</b:URL>
+    <b:Author>
+      <b:Author>
+        <b:NameList>
+          <b:Person>
+            <b:Last>Pavić</b:Last>
+            <b:First>Milorad</b:First>
+          </b:Person>
+          <b:Person>
+            <b:Last>Sofrenovic</b:Last>
+            <b:First>Sheila</b:First>
+          </b:Person>
+        </b:NameList>
+      </b:Author>
+    </b:Author>
+    <b:RefOrder>27</b:RefOrder>
+  </b:Source>
+  <b:Source>
+    <b:Tag>Meg04</b:Tag>
+    <b:SourceType>ElectronicSource</b:SourceType>
+    <b:Guid>{D556FEB9-3F7C-4281-8A5C-16E9C95187B6}</b:Guid>
+    <b:Title>of Day, of Night</b:Title>
+    <b:Year>2004</b:Year>
+    <b:Author>
+      <b:Author>
+        <b:NameList>
+          <b:Person>
+            <b:Last>Heyward</b:Last>
+            <b:First>Megan</b:First>
+          </b:Person>
+        </b:NameList>
+      </b:Author>
+    </b:Author>
+    <b:City>Watertown, MA</b:City>
+    <b:Publisher>Eastgate Systems</b:Publisher>
+    <b:RefOrder>28</b:RefOrder>
+  </b:Source>
+  <b:Source>
+    <b:Tag>Meg19</b:Tag>
+    <b:SourceType>InternetSite</b:SourceType>
+    <b:Guid>{1519B3B3-1F08-4B7E-9471-2A19C4936B4F}</b:Guid>
+    <b:Title>Live traversal of ‘of day, of night’ Nov 8, 2019 at WSUV, USA | spaces in between time</b:Title>
+    <b:Year>2019</b:Year>
+    <b:Author>
+      <b:Author>
+        <b:NameList>
+          <b:Person>
+            <b:Last>Heyward</b:Last>
+            <b:First>Megan</b:First>
+          </b:Person>
+        </b:NameList>
+      </b:Author>
+    </b:Author>
+    <b:Month>December</b:Month>
+    <b:Day>23</b:Day>
+    <b:YearAccessed>2020</b:YearAccessed>
+    <b:MonthAccessed>September</b:MonthAccessed>
+    <b:DayAccessed>17</b:DayAccessed>
+    <b:URL>https://www.creativecultural.com/meganheyward/?p=1750</b:URL>
+    <b:RefOrder>29</b:RefOrder>
+  </b:Source>
+  <b:Source>
+    <b:Tag>Mic14</b:Tag>
+    <b:SourceType>InternetSite</b:SourceType>
+    <b:Guid>{83BCDADD-6A0C-4903-9A62-8612465E93E9}</b:Guid>
+    <b:Author>
+      <b:Author>
+        <b:NameList>
+          <b:Person>
+            <b:Last>Lutz</b:Last>
+            <b:First>Michael</b:First>
+          </b:Person>
+        </b:NameList>
+      </b:Author>
+    </b:Author>
+    <b:Title>the uncle who works for nintendo by ztul</b:Title>
+    <b:Year>2014</b:Year>
+    <b:Month>December</b:Month>
+    <b:Day>6</b:Day>
+    <b:YearAccessed>2020</b:YearAccessed>
+    <b:MonthAccessed>September</b:MonthAccessed>
+    <b:DayAccessed>17</b:DayAccessed>
+    <b:URL>https://ztul.itch.io/the-uncle-who-works-for-nintendo</b:URL>
+    <b:ProductionCompany>itch.io</b:ProductionCompany>
+    <b:RefOrder>30</b:RefOrder>
+  </b:Source>
+  <b:Source>
+    <b:Tag>Ann16</b:Tag>
+    <b:SourceType>InternetSite</b:SourceType>
+    <b:Guid>{CBEF8C03-3BED-472E-A3B4-479BD75B3DE5}</b:Guid>
+    <b:Author>
+      <b:Author>
+        <b:NameList>
+          <b:Person>
+            <b:Last>Anthropy</b:Last>
+            <b:First>Anna</b:First>
+            <b:Middle>A.</b:Middle>
+          </b:Person>
+        </b:NameList>
+      </b:Author>
+    </b:Author>
+    <b:Title>Queers in Love at the End of the World by anna anthropy</b:Title>
+    <b:Year>2016</b:Year>
+    <b:Month>March</b:Month>
+    <b:Day>12</b:Day>
+    <b:YearAccessed>2020</b:YearAccessed>
+    <b:MonthAccessed>September</b:MonthAccessed>
+    <b:DayAccessed>17</b:DayAccessed>
+    <b:URL>https://w.itch.io/end-of-the-world</b:URL>
+    <b:ProductionCompany>itch.io</b:ProductionCompany>
+    <b:RefOrder>31</b:RefOrder>
+  </b:Source>
+  <b:Source>
+    <b:Tag>JAn12</b:Tag>
+    <b:SourceType>InternetSite</b:SourceType>
+    <b:Guid>{4140EA4C-2022-4A8A-9A42-D5B16EBD714F}</b:Guid>
+    <b:Title>afternoon, a story - Michael Joyce</b:Title>
+    <b:ProductionCompany>youtube.com</b:ProductionCompany>
+    <b:Year>2012</b:Year>
+    <b:Month>April</b:Month>
+    <b:Day>26</b:Day>
+    <b:YearAccessed>2020</b:YearAccessed>
+    <b:MonthAccessed>September</b:MonthAccessed>
+    <b:DayAccessed>17</b:DayAccessed>
+    <b:URL>https://www.youtube.com/watch?v=djIrHF8S6-Q</b:URL>
+    <b:Author>
+      <b:Author>
+        <b:NameList>
+          <b:Person>
+            <b:Last>Anderson</b:Last>
+            <b:First>J</b:First>
+          </b:Person>
+        </b:NameList>
+      </b:Author>
+    </b:Author>
+    <b:RefOrder>32</b:RefOrder>
+  </b:Source>
+  <b:Source>
+    <b:Tag>Jam06</b:Tag>
+    <b:SourceType>JournalArticle</b:SourceType>
+    <b:Guid>{408EEDB0-CCF9-44A2-A9C6-D8FDDAD526A8}</b:Guid>
+    <b:Title>A Future for Hypertext Fiction</b:Title>
+    <b:Year>2006</b:Year>
+    <b:Author>
+      <b:Author>
+        <b:NameList>
+          <b:Person>
+            <b:Last>Pope</b:Last>
+            <b:First>James</b:First>
+          </b:Person>
+        </b:NameList>
+      </b:Author>
+    </b:Author>
+    <b:JournalName>Converg. Int. J. Res. New Media Technol.</b:JournalName>
+    <b:Pages>447-465</b:Pages>
+    <b:Volume>12</b:Volume>
+    <b:Issue>4</b:Issue>
+    <b:RefOrder>33</b:RefOrder>
+  </b:Source>
+  <b:Source>
+    <b:Tag>Mar09</b:Tag>
+    <b:SourceType>JournalArticle</b:SourceType>
+    <b:Guid>{C3EC2CAE-0265-40B0-AF66-0F295280166C}</b:Guid>
+    <b:Author>
+      <b:Author>
+        <b:NameList>
+          <b:Person>
+            <b:Last>Ryan</b:Last>
+            <b:First>Marie-Laurie</b:First>
+          </b:Person>
+        </b:NameList>
+      </b:Author>
+    </b:Author>
+    <b:Title>From Narrative Games to Playable Stories: Toward a Poetics of Interactive Narrative</b:Title>
+    <b:JournalName>Storyworlds: A Journal of Narrative Studies</b:JournalName>
+    <b:Year>2009</b:Year>
+    <b:Pages>43-59</b:Pages>
+    <b:Volume>1</b:Volume>
+    <b:RefOrder>34</b:RefOrder>
+  </b:Source>
+  <b:Source>
+    <b:Tag>Mar091</b:Tag>
+    <b:SourceType>ConferenceProceedings</b:SourceType>
+    <b:Guid>{1CAC4A05-1231-4834-BC69-BCFA7EBD4AC5}</b:Guid>
+    <b:Title>On hypertext narrative</b:Title>
+    <b:Year>2009</b:Year>
+    <b:Author>
+      <b:Author>
+        <b:NameList>
+          <b:Person>
+            <b:Last>Bernstein</b:Last>
+            <b:First>Mark</b:First>
+          </b:Person>
+        </b:NameList>
+      </b:Author>
+    </b:Author>
+    <b:ConferenceName>HT '09: Proceedings of the 20th ACM conference on Hypertext and hypermedia</b:ConferenceName>
+    <b:City>Torino</b:City>
+    <b:RefOrder>35</b:RefOrder>
+  </b:Source>
+  <b:Source>
+    <b:Tag>Sof20</b:Tag>
+    <b:SourceType>ConferenceProceedings</b:SourceType>
+    <b:Guid>{6140D508-DD1C-4B85-810B-59593A86E8F1}</b:Guid>
+    <b:Author>
+      <b:Author>
+        <b:NameList>
+          <b:Person>
+            <b:Last>Kitromili</b:Last>
+            <b:First>Sofia</b:First>
+          </b:Person>
+          <b:Person>
+            <b:Last>Jordan</b:Last>
+            <b:First>James</b:First>
+          </b:Person>
+          <b:Person>
+            <b:Last>Millard</b:Last>
+            <b:First>David</b:First>
+            <b:Middle>E.</b:Middle>
+          </b:Person>
+        </b:NameList>
+      </b:Author>
+    </b:Author>
+    <b:Title>What Authors Think about Hypertext Authoring</b:Title>
+    <b:Year>2020</b:Year>
+    <b:ConferenceName>HT '20: Proceedings of the 31st ACM Conference on Hypertext and Social Media</b:ConferenceName>
+    <b:City>Virtual Event</b:City>
+    <b:RefOrder>36</b:RefOrder>
+  </b:Source>
+  <b:Source>
+    <b:Tag>Tal00</b:Tag>
+    <b:SourceType>InternetSite</b:SourceType>
+    <b:Guid>{4AC50F88-6C32-460A-B9F8-8C92047EE74F}</b:Guid>
+    <b:Author>
+      <b:Author>
+        <b:NameList>
+          <b:Person>
+            <b:Last>Memmott</b:Last>
+            <b:First>Talan</b:First>
+          </b:Person>
+        </b:NameList>
+      </b:Author>
+    </b:Author>
+    <b:Title>Lexia to Perplexia</b:Title>
+    <b:ProductionCompany>eliterature.org</b:ProductionCompany>
+    <b:Year>2000</b:Year>
+    <b:YearAccessed>2020</b:YearAccessed>
+    <b:MonthAccessed>September</b:MonthAccessed>
+    <b:DayAccessed>17</b:DayAccessed>
+    <b:URL>https://collection.eliterature.org/1/works/memmott__lexia_to_perplexia.html</b:URL>
+    <b:RefOrder>37</b:RefOrder>
+  </b:Source>
+  <b:Source>
+    <b:Tag>Joy87</b:Tag>
+    <b:SourceType>ElectronicSource</b:SourceType>
+    <b:Guid>{55EE2683-4226-4D48-B7A0-DD8127242D55}</b:Guid>
+    <b:Author>
+      <b:Author>
+        <b:NameList>
+          <b:Person>
+            <b:Last>Joyce</b:Last>
+            <b:First>Michael</b:First>
+          </b:Person>
+        </b:NameList>
+      </b:Author>
+    </b:Author>
+    <b:Title>afternoon, a story</b:Title>
+    <b:Year>1987</b:Year>
+    <b:City>Watertown, MA</b:City>
+    <b:Publisher>Eastgate Systems</b:Publisher>
+    <b:RefOrder>38</b:RefOrder>
+  </b:Source>
 </b:Sources>
 </file>
 
 <file path=customXml/itemProps1.xml><?xml version="1.0" encoding="utf-8"?>
-<ds:datastoreItem xmlns:ds="http://schemas.openxmlformats.org/officeDocument/2006/customXml" ds:itemID="{073D42B4-3FAB-4882-8A56-5F5E998F8109}">
+<ds:datastoreItem xmlns:ds="http://schemas.openxmlformats.org/officeDocument/2006/customXml" ds:itemID="{DE1A766E-F70A-4CA7-B01C-1930185DC7FD}">
   <ds:schemaRefs>
     <ds:schemaRef ds:uri="http://schemas.openxmlformats.org/officeDocument/2006/bibliography"/>
   </ds:schemaRefs>

</xml_diff>

<commit_message>
almost done with the notes on 'Telling Tales: Hypertext Writing', but I have to go for lunch now.
</commit_message>
<xml_diff>
--- a/Reports n such/Summary of background reading.docx
+++ b/Reports n such/Summary of background reading.docx
@@ -1377,7 +1377,7 @@
               </w:tblGrid>
               <w:tr>
                 <w:trPr>
-                  <w:divId w:val="2016686665"/>
+                  <w:divId w:val="188373494"/>
                   <w:tblCellSpacing w:w="15" w:type="dxa"/>
                 </w:trPr>
                 <w:tc>
@@ -1429,7 +1429,7 @@
               </w:tr>
               <w:tr>
                 <w:trPr>
-                  <w:divId w:val="2016686665"/>
+                  <w:divId w:val="188373494"/>
                   <w:tblCellSpacing w:w="15" w:type="dxa"/>
                 </w:trPr>
                 <w:tc>
@@ -1479,7 +1479,7 @@
               </w:tr>
               <w:tr>
                 <w:trPr>
-                  <w:divId w:val="2016686665"/>
+                  <w:divId w:val="188373494"/>
                   <w:tblCellSpacing w:w="15" w:type="dxa"/>
                 </w:trPr>
                 <w:tc>
@@ -1545,7 +1545,7 @@
               </w:tr>
               <w:tr>
                 <w:trPr>
-                  <w:divId w:val="2016686665"/>
+                  <w:divId w:val="188373494"/>
                   <w:tblCellSpacing w:w="15" w:type="dxa"/>
                 </w:trPr>
                 <w:tc>
@@ -1595,7 +1595,7 @@
               </w:tr>
               <w:tr>
                 <w:trPr>
-                  <w:divId w:val="2016686665"/>
+                  <w:divId w:val="188373494"/>
                   <w:tblCellSpacing w:w="15" w:type="dxa"/>
                 </w:trPr>
                 <w:tc>
@@ -1645,7 +1645,7 @@
               </w:tr>
               <w:tr>
                 <w:trPr>
-                  <w:divId w:val="2016686665"/>
+                  <w:divId w:val="188373494"/>
                   <w:tblCellSpacing w:w="15" w:type="dxa"/>
                 </w:trPr>
                 <w:tc>
@@ -1695,7 +1695,7 @@
               </w:tr>
               <w:tr>
                 <w:trPr>
-                  <w:divId w:val="2016686665"/>
+                  <w:divId w:val="188373494"/>
                   <w:tblCellSpacing w:w="15" w:type="dxa"/>
                 </w:trPr>
                 <w:tc>
@@ -1745,7 +1745,7 @@
               </w:tr>
               <w:tr>
                 <w:trPr>
-                  <w:divId w:val="2016686665"/>
+                  <w:divId w:val="188373494"/>
                   <w:tblCellSpacing w:w="15" w:type="dxa"/>
                 </w:trPr>
                 <w:tc>
@@ -1795,7 +1795,7 @@
               </w:tr>
               <w:tr>
                 <w:trPr>
-                  <w:divId w:val="2016686665"/>
+                  <w:divId w:val="188373494"/>
                   <w:tblCellSpacing w:w="15" w:type="dxa"/>
                 </w:trPr>
                 <w:tc>
@@ -1861,7 +1861,7 @@
               </w:tr>
               <w:tr>
                 <w:trPr>
-                  <w:divId w:val="2016686665"/>
+                  <w:divId w:val="188373494"/>
                   <w:tblCellSpacing w:w="15" w:type="dxa"/>
                 </w:trPr>
                 <w:tc>
@@ -1911,7 +1911,7 @@
               </w:tr>
               <w:tr>
                 <w:trPr>
-                  <w:divId w:val="2016686665"/>
+                  <w:divId w:val="188373494"/>
                   <w:tblCellSpacing w:w="15" w:type="dxa"/>
                 </w:trPr>
                 <w:tc>
@@ -1977,7 +1977,7 @@
               </w:tr>
               <w:tr>
                 <w:trPr>
-                  <w:divId w:val="2016686665"/>
+                  <w:divId w:val="188373494"/>
                   <w:tblCellSpacing w:w="15" w:type="dxa"/>
                 </w:trPr>
                 <w:tc>
@@ -2021,6 +2021,1320 @@
                         <w:lang w:val="en-US"/>
                       </w:rPr>
                       <w:t>H. Oakley, "Getting started with Storyspace 3 - The Eclectic Light Company," 8 December 2015. [Online]. Available: https://eclecticlight.co/2015/12/08/getting-started-with-storyspace-3/. [Accessed 3 August 2020].</w:t>
+                    </w:r>
+                  </w:p>
+                </w:tc>
+              </w:tr>
+              <w:tr>
+                <w:trPr>
+                  <w:divId w:val="188373494"/>
+                  <w:tblCellSpacing w:w="15" w:type="dxa"/>
+                </w:trPr>
+                <w:tc>
+                  <w:tcPr>
+                    <w:tcW w:w="50" w:type="pct"/>
+                    <w:hideMark/>
+                  </w:tcPr>
+                  <w:p>
+                    <w:pPr>
+                      <w:pStyle w:val="Bibliography"/>
+                      <w:rPr>
+                        <w:noProof/>
+                        <w:lang w:val="en-US"/>
+                      </w:rPr>
+                    </w:pPr>
+                    <w:r>
+                      <w:rPr>
+                        <w:noProof/>
+                        <w:lang w:val="en-US"/>
+                      </w:rPr>
+                      <w:t xml:space="preserve">[13] </w:t>
+                    </w:r>
+                  </w:p>
+                </w:tc>
+                <w:tc>
+                  <w:tcPr>
+                    <w:tcW w:w="0" w:type="auto"/>
+                    <w:hideMark/>
+                  </w:tcPr>
+                  <w:p>
+                    <w:pPr>
+                      <w:pStyle w:val="Bibliography"/>
+                      <w:rPr>
+                        <w:noProof/>
+                        <w:lang w:val="en-US"/>
+                      </w:rPr>
+                    </w:pPr>
+                    <w:r>
+                      <w:rPr>
+                        <w:noProof/>
+                        <w:lang w:val="en-US"/>
+                      </w:rPr>
+                      <w:t>Interactive Fiction Technology Foundation, "Twine / An open-source tool for telling interactive, nonlinear stories," [Online]. Available: https://twinery.org/. [Accessed 5 August 2020].</w:t>
+                    </w:r>
+                  </w:p>
+                </w:tc>
+              </w:tr>
+              <w:tr>
+                <w:trPr>
+                  <w:divId w:val="188373494"/>
+                  <w:tblCellSpacing w:w="15" w:type="dxa"/>
+                </w:trPr>
+                <w:tc>
+                  <w:tcPr>
+                    <w:tcW w:w="50" w:type="pct"/>
+                    <w:hideMark/>
+                  </w:tcPr>
+                  <w:p>
+                    <w:pPr>
+                      <w:pStyle w:val="Bibliography"/>
+                      <w:rPr>
+                        <w:noProof/>
+                        <w:lang w:val="en-US"/>
+                      </w:rPr>
+                    </w:pPr>
+                    <w:r>
+                      <w:rPr>
+                        <w:noProof/>
+                        <w:lang w:val="en-US"/>
+                      </w:rPr>
+                      <w:t xml:space="preserve">[14] </w:t>
+                    </w:r>
+                  </w:p>
+                </w:tc>
+                <w:tc>
+                  <w:tcPr>
+                    <w:tcW w:w="0" w:type="auto"/>
+                    <w:hideMark/>
+                  </w:tcPr>
+                  <w:p>
+                    <w:pPr>
+                      <w:pStyle w:val="Bibliography"/>
+                      <w:rPr>
+                        <w:noProof/>
+                        <w:lang w:val="en-US"/>
+                      </w:rPr>
+                    </w:pPr>
+                    <w:r>
+                      <w:rPr>
+                        <w:noProof/>
+                        <w:lang w:val="en-US"/>
+                      </w:rPr>
+                      <w:t>T. M. Edwards, "SugarCube," 2020. [Online]. Available: https://www.motoslave.net/sugarcube/2/. [Accessed 5 August 2020].</w:t>
+                    </w:r>
+                  </w:p>
+                </w:tc>
+              </w:tr>
+              <w:tr>
+                <w:trPr>
+                  <w:divId w:val="188373494"/>
+                  <w:tblCellSpacing w:w="15" w:type="dxa"/>
+                </w:trPr>
+                <w:tc>
+                  <w:tcPr>
+                    <w:tcW w:w="50" w:type="pct"/>
+                    <w:hideMark/>
+                  </w:tcPr>
+                  <w:p>
+                    <w:pPr>
+                      <w:pStyle w:val="Bibliography"/>
+                      <w:rPr>
+                        <w:noProof/>
+                        <w:lang w:val="en-US"/>
+                      </w:rPr>
+                    </w:pPr>
+                    <w:r>
+                      <w:rPr>
+                        <w:noProof/>
+                        <w:lang w:val="en-US"/>
+                      </w:rPr>
+                      <w:t xml:space="preserve">[15] </w:t>
+                    </w:r>
+                  </w:p>
+                </w:tc>
+                <w:tc>
+                  <w:tcPr>
+                    <w:tcW w:w="0" w:type="auto"/>
+                    <w:hideMark/>
+                  </w:tcPr>
+                  <w:p>
+                    <w:pPr>
+                      <w:pStyle w:val="Bibliography"/>
+                      <w:rPr>
+                        <w:noProof/>
+                        <w:lang w:val="en-US"/>
+                      </w:rPr>
+                    </w:pPr>
+                    <w:r>
+                      <w:rPr>
+                        <w:noProof/>
+                        <w:lang w:val="en-US"/>
+                      </w:rPr>
+                      <w:t>D. Cox and C. Klimas, "Snowman 2.0 Documentation," September 2019. [Online]. Available: https://videlais.github.io/snowman/2/. [Accessed 5 August 2020].</w:t>
+                    </w:r>
+                  </w:p>
+                </w:tc>
+              </w:tr>
+              <w:tr>
+                <w:trPr>
+                  <w:divId w:val="188373494"/>
+                  <w:tblCellSpacing w:w="15" w:type="dxa"/>
+                </w:trPr>
+                <w:tc>
+                  <w:tcPr>
+                    <w:tcW w:w="50" w:type="pct"/>
+                    <w:hideMark/>
+                  </w:tcPr>
+                  <w:p>
+                    <w:pPr>
+                      <w:pStyle w:val="Bibliography"/>
+                      <w:rPr>
+                        <w:noProof/>
+                        <w:lang w:val="en-US"/>
+                      </w:rPr>
+                    </w:pPr>
+                    <w:r>
+                      <w:rPr>
+                        <w:noProof/>
+                        <w:lang w:val="en-US"/>
+                      </w:rPr>
+                      <w:lastRenderedPageBreak/>
+                      <w:t xml:space="preserve">[16] </w:t>
+                    </w:r>
+                  </w:p>
+                </w:tc>
+                <w:tc>
+                  <w:tcPr>
+                    <w:tcW w:w="0" w:type="auto"/>
+                    <w:hideMark/>
+                  </w:tcPr>
+                  <w:p>
+                    <w:pPr>
+                      <w:pStyle w:val="Bibliography"/>
+                      <w:rPr>
+                        <w:noProof/>
+                        <w:lang w:val="en-US"/>
+                      </w:rPr>
+                    </w:pPr>
+                    <w:r>
+                      <w:rPr>
+                        <w:noProof/>
+                        <w:lang w:val="en-US"/>
+                      </w:rPr>
+                      <w:t>Interactive Fiction Technology Foundation, "Twine Specifications," 2019 February 2020. [Online]. Available: https://github.com/iftechfoundation/twine-specs. [Accessed 2020 August 5].</w:t>
+                    </w:r>
+                  </w:p>
+                </w:tc>
+              </w:tr>
+              <w:tr>
+                <w:trPr>
+                  <w:divId w:val="188373494"/>
+                  <w:tblCellSpacing w:w="15" w:type="dxa"/>
+                </w:trPr>
+                <w:tc>
+                  <w:tcPr>
+                    <w:tcW w:w="50" w:type="pct"/>
+                    <w:hideMark/>
+                  </w:tcPr>
+                  <w:p>
+                    <w:pPr>
+                      <w:pStyle w:val="Bibliography"/>
+                      <w:rPr>
+                        <w:noProof/>
+                        <w:lang w:val="en-US"/>
+                      </w:rPr>
+                    </w:pPr>
+                    <w:r>
+                      <w:rPr>
+                        <w:noProof/>
+                        <w:lang w:val="en-US"/>
+                      </w:rPr>
+                      <w:t xml:space="preserve">[17] </w:t>
+                    </w:r>
+                  </w:p>
+                </w:tc>
+                <w:tc>
+                  <w:tcPr>
+                    <w:tcW w:w="0" w:type="auto"/>
+                    <w:hideMark/>
+                  </w:tcPr>
+                  <w:p>
+                    <w:pPr>
+                      <w:pStyle w:val="Bibliography"/>
+                      <w:rPr>
+                        <w:noProof/>
+                        <w:lang w:val="en-US"/>
+                      </w:rPr>
+                    </w:pPr>
+                    <w:r>
+                      <w:rPr>
+                        <w:noProof/>
+                        <w:lang w:val="en-US"/>
+                      </w:rPr>
+                      <w:t>Interactive Fiction Technology Foundation, "The Treaty of Babel," 24 October 2014. [Online]. Available: http://babel.ifarchive.org/. [Accessed 10 August 2020].</w:t>
+                    </w:r>
+                  </w:p>
+                </w:tc>
+              </w:tr>
+              <w:tr>
+                <w:trPr>
+                  <w:divId w:val="188373494"/>
+                  <w:tblCellSpacing w:w="15" w:type="dxa"/>
+                </w:trPr>
+                <w:tc>
+                  <w:tcPr>
+                    <w:tcW w:w="50" w:type="pct"/>
+                    <w:hideMark/>
+                  </w:tcPr>
+                  <w:p>
+                    <w:pPr>
+                      <w:pStyle w:val="Bibliography"/>
+                      <w:rPr>
+                        <w:noProof/>
+                        <w:lang w:val="en-US"/>
+                      </w:rPr>
+                    </w:pPr>
+                    <w:r>
+                      <w:rPr>
+                        <w:noProof/>
+                        <w:lang w:val="en-US"/>
+                      </w:rPr>
+                      <w:t xml:space="preserve">[18] </w:t>
+                    </w:r>
+                  </w:p>
+                </w:tc>
+                <w:tc>
+                  <w:tcPr>
+                    <w:tcW w:w="0" w:type="auto"/>
+                    <w:hideMark/>
+                  </w:tcPr>
+                  <w:p>
+                    <w:pPr>
+                      <w:pStyle w:val="Bibliography"/>
+                      <w:rPr>
+                        <w:noProof/>
+                        <w:lang w:val="en-US"/>
+                      </w:rPr>
+                    </w:pPr>
+                    <w:r>
+                      <w:rPr>
+                        <w:noProof/>
+                        <w:lang w:val="en-US"/>
+                      </w:rPr>
+                      <w:t>I. Millington, A. Yakovlev, A. Plotkin, B. Dias, D. Fabulich, D. Eyk, D. Eliseev, I. Narozhny, J. Grams, J. Leinonen, M. N. Tenuis, Selene and Zonnah, "Undum – A client side framework for hypertext interactive fiction games," 2010-2018. [Online]. Available: https://idmillington.github.io/undum/. [Accessed 14 August 2020].</w:t>
+                    </w:r>
+                  </w:p>
+                </w:tc>
+              </w:tr>
+              <w:tr>
+                <w:trPr>
+                  <w:divId w:val="188373494"/>
+                  <w:tblCellSpacing w:w="15" w:type="dxa"/>
+                </w:trPr>
+                <w:tc>
+                  <w:tcPr>
+                    <w:tcW w:w="50" w:type="pct"/>
+                    <w:hideMark/>
+                  </w:tcPr>
+                  <w:p>
+                    <w:pPr>
+                      <w:pStyle w:val="Bibliography"/>
+                      <w:rPr>
+                        <w:noProof/>
+                        <w:lang w:val="en-US"/>
+                      </w:rPr>
+                    </w:pPr>
+                    <w:r>
+                      <w:rPr>
+                        <w:noProof/>
+                        <w:lang w:val="en-US"/>
+                      </w:rPr>
+                      <w:t xml:space="preserve">[19] </w:t>
+                    </w:r>
+                  </w:p>
+                </w:tc>
+                <w:tc>
+                  <w:tcPr>
+                    <w:tcW w:w="0" w:type="auto"/>
+                    <w:hideMark/>
+                  </w:tcPr>
+                  <w:p>
+                    <w:pPr>
+                      <w:pStyle w:val="Bibliography"/>
+                      <w:rPr>
+                        <w:noProof/>
+                        <w:lang w:val="en-US"/>
+                      </w:rPr>
+                    </w:pPr>
+                    <w:r>
+                      <w:rPr>
+                        <w:noProof/>
+                        <w:lang w:val="en-US"/>
+                      </w:rPr>
+                      <w:t>L. Arnott, "Harlowe 3.1.0 Manual," 24 September 2019. [Online]. Available: https://twine2.neocities.org/. [Accessed 5 August 2020].</w:t>
+                    </w:r>
+                  </w:p>
+                </w:tc>
+              </w:tr>
+              <w:tr>
+                <w:trPr>
+                  <w:divId w:val="188373494"/>
+                  <w:tblCellSpacing w:w="15" w:type="dxa"/>
+                </w:trPr>
+                <w:tc>
+                  <w:tcPr>
+                    <w:tcW w:w="50" w:type="pct"/>
+                    <w:hideMark/>
+                  </w:tcPr>
+                  <w:p>
+                    <w:pPr>
+                      <w:pStyle w:val="Bibliography"/>
+                      <w:rPr>
+                        <w:noProof/>
+                        <w:lang w:val="en-US"/>
+                      </w:rPr>
+                    </w:pPr>
+                    <w:r>
+                      <w:rPr>
+                        <w:noProof/>
+                        <w:lang w:val="en-US"/>
+                      </w:rPr>
+                      <w:t xml:space="preserve">[20] </w:t>
+                    </w:r>
+                  </w:p>
+                </w:tc>
+                <w:tc>
+                  <w:tcPr>
+                    <w:tcW w:w="0" w:type="auto"/>
+                    <w:hideMark/>
+                  </w:tcPr>
+                  <w:p>
+                    <w:pPr>
+                      <w:pStyle w:val="Bibliography"/>
+                      <w:rPr>
+                        <w:noProof/>
+                        <w:lang w:val="en-US"/>
+                      </w:rPr>
+                    </w:pPr>
+                    <w:r>
+                      <w:rPr>
+                        <w:noProof/>
+                        <w:lang w:val="en-US"/>
+                      </w:rPr>
+                      <w:t>R. Bartle, "Demo 1," February 2011. [Online]. Available: https://www.youhaventlived.com/cbdemo/. [Accessed 4 August 2020].</w:t>
+                    </w:r>
+                  </w:p>
+                </w:tc>
+              </w:tr>
+              <w:tr>
+                <w:trPr>
+                  <w:divId w:val="188373494"/>
+                  <w:tblCellSpacing w:w="15" w:type="dxa"/>
+                </w:trPr>
+                <w:tc>
+                  <w:tcPr>
+                    <w:tcW w:w="50" w:type="pct"/>
+                    <w:hideMark/>
+                  </w:tcPr>
+                  <w:p>
+                    <w:pPr>
+                      <w:pStyle w:val="Bibliography"/>
+                      <w:rPr>
+                        <w:noProof/>
+                        <w:lang w:val="en-US"/>
+                      </w:rPr>
+                    </w:pPr>
+                    <w:r>
+                      <w:rPr>
+                        <w:noProof/>
+                        <w:lang w:val="en-US"/>
+                      </w:rPr>
+                      <w:t xml:space="preserve">[21] </w:t>
+                    </w:r>
+                  </w:p>
+                </w:tc>
+                <w:tc>
+                  <w:tcPr>
+                    <w:tcW w:w="0" w:type="auto"/>
+                    <w:hideMark/>
+                  </w:tcPr>
+                  <w:p>
+                    <w:pPr>
+                      <w:pStyle w:val="Bibliography"/>
+                      <w:rPr>
+                        <w:noProof/>
+                        <w:lang w:val="en-US"/>
+                      </w:rPr>
+                    </w:pPr>
+                    <w:r>
+                      <w:rPr>
+                        <w:noProof/>
+                        <w:lang w:val="en-US"/>
+                      </w:rPr>
+                      <w:t xml:space="preserve">E. J. Aarseth, Cybertext: Perspectives on Ergodic Literature, Baltimore, MD: Johns Hopkins University Press, 1997. </w:t>
+                    </w:r>
+                  </w:p>
+                </w:tc>
+              </w:tr>
+              <w:tr>
+                <w:trPr>
+                  <w:divId w:val="188373494"/>
+                  <w:tblCellSpacing w:w="15" w:type="dxa"/>
+                </w:trPr>
+                <w:tc>
+                  <w:tcPr>
+                    <w:tcW w:w="50" w:type="pct"/>
+                    <w:hideMark/>
+                  </w:tcPr>
+                  <w:p>
+                    <w:pPr>
+                      <w:pStyle w:val="Bibliography"/>
+                      <w:rPr>
+                        <w:noProof/>
+                        <w:lang w:val="en-US"/>
+                      </w:rPr>
+                    </w:pPr>
+                    <w:r>
+                      <w:rPr>
+                        <w:noProof/>
+                        <w:lang w:val="en-US"/>
+                      </w:rPr>
+                      <w:t xml:space="preserve">[22] </w:t>
+                    </w:r>
+                  </w:p>
+                </w:tc>
+                <w:tc>
+                  <w:tcPr>
+                    <w:tcW w:w="0" w:type="auto"/>
+                    <w:hideMark/>
+                  </w:tcPr>
+                  <w:p>
+                    <w:pPr>
+                      <w:pStyle w:val="Bibliography"/>
+                      <w:rPr>
+                        <w:noProof/>
+                        <w:lang w:val="en-US"/>
+                      </w:rPr>
+                    </w:pPr>
+                    <w:r>
+                      <w:rPr>
+                        <w:noProof/>
+                        <w:lang w:val="en-US"/>
+                      </w:rPr>
+                      <w:t xml:space="preserve">D. E. Millard, "Games/Hypertext," in </w:t>
+                    </w:r>
+                    <w:r>
+                      <w:rPr>
+                        <w:i/>
+                        <w:iCs/>
+                        <w:noProof/>
+                        <w:lang w:val="en-US"/>
+                      </w:rPr>
+                      <w:t>Proceedings of the 31st ACM Conference on Hypertext and Social Media</w:t>
+                    </w:r>
+                    <w:r>
+                      <w:rPr>
+                        <w:noProof/>
+                        <w:lang w:val="en-US"/>
+                      </w:rPr>
+                      <w:t xml:space="preserve">, Virtual Event, 2020. </w:t>
+                    </w:r>
+                  </w:p>
+                </w:tc>
+              </w:tr>
+              <w:tr>
+                <w:trPr>
+                  <w:divId w:val="188373494"/>
+                  <w:tblCellSpacing w:w="15" w:type="dxa"/>
+                </w:trPr>
+                <w:tc>
+                  <w:tcPr>
+                    <w:tcW w:w="50" w:type="pct"/>
+                    <w:hideMark/>
+                  </w:tcPr>
+                  <w:p>
+                    <w:pPr>
+                      <w:pStyle w:val="Bibliography"/>
+                      <w:rPr>
+                        <w:noProof/>
+                        <w:lang w:val="en-US"/>
+                      </w:rPr>
+                    </w:pPr>
+                    <w:r>
+                      <w:rPr>
+                        <w:noProof/>
+                        <w:lang w:val="en-US"/>
+                      </w:rPr>
+                      <w:t xml:space="preserve">[23] </w:t>
+                    </w:r>
+                  </w:p>
+                </w:tc>
+                <w:tc>
+                  <w:tcPr>
+                    <w:tcW w:w="0" w:type="auto"/>
+                    <w:hideMark/>
+                  </w:tcPr>
+                  <w:p>
+                    <w:pPr>
+                      <w:pStyle w:val="Bibliography"/>
+                      <w:rPr>
+                        <w:noProof/>
+                        <w:lang w:val="en-US"/>
+                      </w:rPr>
+                    </w:pPr>
+                    <w:r>
+                      <w:rPr>
+                        <w:noProof/>
+                        <w:lang w:val="en-US"/>
+                      </w:rPr>
+                      <w:t>D. Q, "Twee2 | Interactive Fiction for Power Users," 2015. [Online]. Available: https://dan-q.github.io/twee2/. [Accessed 17 August 2020].</w:t>
+                    </w:r>
+                  </w:p>
+                </w:tc>
+              </w:tr>
+              <w:tr>
+                <w:trPr>
+                  <w:divId w:val="188373494"/>
+                  <w:tblCellSpacing w:w="15" w:type="dxa"/>
+                </w:trPr>
+                <w:tc>
+                  <w:tcPr>
+                    <w:tcW w:w="50" w:type="pct"/>
+                    <w:hideMark/>
+                  </w:tcPr>
+                  <w:p>
+                    <w:pPr>
+                      <w:pStyle w:val="Bibliography"/>
+                      <w:rPr>
+                        <w:noProof/>
+                        <w:lang w:val="en-US"/>
+                      </w:rPr>
+                    </w:pPr>
+                    <w:r>
+                      <w:rPr>
+                        <w:noProof/>
+                        <w:lang w:val="en-US"/>
+                      </w:rPr>
+                      <w:t xml:space="preserve">[24] </w:t>
+                    </w:r>
+                  </w:p>
+                </w:tc>
+                <w:tc>
+                  <w:tcPr>
+                    <w:tcW w:w="0" w:type="auto"/>
+                    <w:hideMark/>
+                  </w:tcPr>
+                  <w:p>
+                    <w:pPr>
+                      <w:pStyle w:val="Bibliography"/>
+                      <w:rPr>
+                        <w:noProof/>
+                        <w:lang w:val="en-US"/>
+                      </w:rPr>
+                    </w:pPr>
+                    <w:r>
+                      <w:rPr>
+                        <w:noProof/>
+                        <w:lang w:val="en-US"/>
+                      </w:rPr>
+                      <w:t xml:space="preserve">H. Koenitz, "What Game Narrative Are We Talking About? An Ontological Mapping of the Foundational Canon of Interactive Narrative Forms," </w:t>
+                    </w:r>
+                    <w:r>
+                      <w:rPr>
+                        <w:i/>
+                        <w:iCs/>
+                        <w:noProof/>
+                        <w:lang w:val="en-US"/>
+                      </w:rPr>
+                      <w:t xml:space="preserve">Arts, </w:t>
+                    </w:r>
+                    <w:r>
+                      <w:rPr>
+                        <w:noProof/>
+                        <w:lang w:val="en-US"/>
+                      </w:rPr>
+                      <w:t xml:space="preserve">vol. 7, no. 4, p. 51, 2018. </w:t>
+                    </w:r>
+                  </w:p>
+                </w:tc>
+              </w:tr>
+              <w:tr>
+                <w:trPr>
+                  <w:divId w:val="188373494"/>
+                  <w:tblCellSpacing w:w="15" w:type="dxa"/>
+                </w:trPr>
+                <w:tc>
+                  <w:tcPr>
+                    <w:tcW w:w="50" w:type="pct"/>
+                    <w:hideMark/>
+                  </w:tcPr>
+                  <w:p>
+                    <w:pPr>
+                      <w:pStyle w:val="Bibliography"/>
+                      <w:rPr>
+                        <w:noProof/>
+                        <w:lang w:val="en-US"/>
+                      </w:rPr>
+                    </w:pPr>
+                    <w:r>
+                      <w:rPr>
+                        <w:noProof/>
+                        <w:lang w:val="en-US"/>
+                      </w:rPr>
+                      <w:t xml:space="preserve">[25] </w:t>
+                    </w:r>
+                  </w:p>
+                </w:tc>
+                <w:tc>
+                  <w:tcPr>
+                    <w:tcW w:w="0" w:type="auto"/>
+                    <w:hideMark/>
+                  </w:tcPr>
+                  <w:p>
+                    <w:pPr>
+                      <w:pStyle w:val="Bibliography"/>
+                      <w:rPr>
+                        <w:noProof/>
+                        <w:lang w:val="en-US"/>
+                      </w:rPr>
+                    </w:pPr>
+                    <w:r>
+                      <w:rPr>
+                        <w:noProof/>
+                        <w:lang w:val="en-US"/>
+                      </w:rPr>
+                      <w:t xml:space="preserve">H. K. Rustad, "A Four-Sided Model for Reading Hypertext Fiction," </w:t>
+                    </w:r>
+                    <w:r>
+                      <w:rPr>
+                        <w:i/>
+                        <w:iCs/>
+                        <w:noProof/>
+                        <w:lang w:val="en-US"/>
+                      </w:rPr>
+                      <w:t xml:space="preserve">Hyperrhiz: New Media Cultures, </w:t>
+                    </w:r>
+                    <w:r>
+                      <w:rPr>
+                        <w:noProof/>
+                        <w:lang w:val="en-US"/>
+                      </w:rPr>
+                      <w:t xml:space="preserve">vol. 6, 2009. </w:t>
+                    </w:r>
+                  </w:p>
+                </w:tc>
+              </w:tr>
+              <w:tr>
+                <w:trPr>
+                  <w:divId w:val="188373494"/>
+                  <w:tblCellSpacing w:w="15" w:type="dxa"/>
+                </w:trPr>
+                <w:tc>
+                  <w:tcPr>
+                    <w:tcW w:w="50" w:type="pct"/>
+                    <w:hideMark/>
+                  </w:tcPr>
+                  <w:p>
+                    <w:pPr>
+                      <w:pStyle w:val="Bibliography"/>
+                      <w:rPr>
+                        <w:noProof/>
+                        <w:lang w:val="en-US"/>
+                      </w:rPr>
+                    </w:pPr>
+                    <w:r>
+                      <w:rPr>
+                        <w:noProof/>
+                        <w:lang w:val="en-US"/>
+                      </w:rPr>
+                      <w:t xml:space="preserve">[26] </w:t>
+                    </w:r>
+                  </w:p>
+                </w:tc>
+                <w:tc>
+                  <w:tcPr>
+                    <w:tcW w:w="0" w:type="auto"/>
+                    <w:hideMark/>
+                  </w:tcPr>
+                  <w:p>
+                    <w:pPr>
+                      <w:pStyle w:val="Bibliography"/>
+                      <w:rPr>
+                        <w:noProof/>
+                        <w:lang w:val="en-US"/>
+                      </w:rPr>
+                    </w:pPr>
+                    <w:r>
+                      <w:rPr>
+                        <w:noProof/>
+                        <w:lang w:val="en-US"/>
+                      </w:rPr>
+                      <w:t>Z. Quinn, P. Lindsey and I. Shankler, "Depression quest: An interactive (non)fiction about living with depression," 14 February 2013. [Online]. Available: http://www.depressionquest.com/. [Accessed 17 September 2020].</w:t>
+                    </w:r>
+                  </w:p>
+                </w:tc>
+              </w:tr>
+              <w:tr>
+                <w:trPr>
+                  <w:divId w:val="188373494"/>
+                  <w:tblCellSpacing w:w="15" w:type="dxa"/>
+                </w:trPr>
+                <w:tc>
+                  <w:tcPr>
+                    <w:tcW w:w="50" w:type="pct"/>
+                    <w:hideMark/>
+                  </w:tcPr>
+                  <w:p>
+                    <w:pPr>
+                      <w:pStyle w:val="Bibliography"/>
+                      <w:rPr>
+                        <w:noProof/>
+                        <w:lang w:val="en-US"/>
+                      </w:rPr>
+                    </w:pPr>
+                    <w:r>
+                      <w:rPr>
+                        <w:noProof/>
+                        <w:lang w:val="en-US"/>
+                      </w:rPr>
+                      <w:t xml:space="preserve">[27] </w:t>
+                    </w:r>
+                  </w:p>
+                </w:tc>
+                <w:tc>
+                  <w:tcPr>
+                    <w:tcW w:w="0" w:type="auto"/>
+                    <w:hideMark/>
+                  </w:tcPr>
+                  <w:p>
+                    <w:pPr>
+                      <w:pStyle w:val="Bibliography"/>
+                      <w:rPr>
+                        <w:noProof/>
+                        <w:lang w:val="en-US"/>
+                      </w:rPr>
+                    </w:pPr>
+                    <w:r>
+                      <w:rPr>
+                        <w:noProof/>
+                        <w:lang w:val="en-US"/>
+                      </w:rPr>
+                      <w:t>M. Pavić and S. Sofrenovic, "The Glass Snail," Word Circuits, August 2003. [Online]. Available: http://www.wordcircuits.com/gallery/glasssnail/. [Accessed 17 September 2020].</w:t>
+                    </w:r>
+                  </w:p>
+                </w:tc>
+              </w:tr>
+              <w:tr>
+                <w:trPr>
+                  <w:divId w:val="188373494"/>
+                  <w:tblCellSpacing w:w="15" w:type="dxa"/>
+                </w:trPr>
+                <w:tc>
+                  <w:tcPr>
+                    <w:tcW w:w="50" w:type="pct"/>
+                    <w:hideMark/>
+                  </w:tcPr>
+                  <w:p>
+                    <w:pPr>
+                      <w:pStyle w:val="Bibliography"/>
+                      <w:rPr>
+                        <w:noProof/>
+                        <w:lang w:val="en-US"/>
+                      </w:rPr>
+                    </w:pPr>
+                    <w:r>
+                      <w:rPr>
+                        <w:noProof/>
+                        <w:lang w:val="en-US"/>
+                      </w:rPr>
+                      <w:t xml:space="preserve">[28] </w:t>
+                    </w:r>
+                  </w:p>
+                </w:tc>
+                <w:tc>
+                  <w:tcPr>
+                    <w:tcW w:w="0" w:type="auto"/>
+                    <w:hideMark/>
+                  </w:tcPr>
+                  <w:p>
+                    <w:pPr>
+                      <w:pStyle w:val="Bibliography"/>
+                      <w:rPr>
+                        <w:noProof/>
+                        <w:lang w:val="en-US"/>
+                      </w:rPr>
+                    </w:pPr>
+                    <w:r>
+                      <w:rPr>
+                        <w:noProof/>
+                        <w:lang w:val="en-US"/>
+                      </w:rPr>
+                      <w:t>M. Heyward, "of Day, of Night," Eastgate Systems, Watertown, MA, 2004.</w:t>
+                    </w:r>
+                  </w:p>
+                </w:tc>
+              </w:tr>
+              <w:tr>
+                <w:trPr>
+                  <w:divId w:val="188373494"/>
+                  <w:tblCellSpacing w:w="15" w:type="dxa"/>
+                </w:trPr>
+                <w:tc>
+                  <w:tcPr>
+                    <w:tcW w:w="50" w:type="pct"/>
+                    <w:hideMark/>
+                  </w:tcPr>
+                  <w:p>
+                    <w:pPr>
+                      <w:pStyle w:val="Bibliography"/>
+                      <w:rPr>
+                        <w:noProof/>
+                        <w:lang w:val="en-US"/>
+                      </w:rPr>
+                    </w:pPr>
+                    <w:r>
+                      <w:rPr>
+                        <w:noProof/>
+                        <w:lang w:val="en-US"/>
+                      </w:rPr>
+                      <w:t xml:space="preserve">[29] </w:t>
+                    </w:r>
+                  </w:p>
+                </w:tc>
+                <w:tc>
+                  <w:tcPr>
+                    <w:tcW w:w="0" w:type="auto"/>
+                    <w:hideMark/>
+                  </w:tcPr>
+                  <w:p>
+                    <w:pPr>
+                      <w:pStyle w:val="Bibliography"/>
+                      <w:rPr>
+                        <w:noProof/>
+                        <w:lang w:val="en-US"/>
+                      </w:rPr>
+                    </w:pPr>
+                    <w:r>
+                      <w:rPr>
+                        <w:noProof/>
+                        <w:lang w:val="en-US"/>
+                      </w:rPr>
+                      <w:t>M. Heyward, "Live traversal of ‘of day, of night’ Nov 8, 2019 at WSUV, USA | spaces in between time," 23 December 2019. [Online]. Available: https://www.creativecultural.com/meganheyward/?p=1750. [Accessed 17 September 2020].</w:t>
+                    </w:r>
+                  </w:p>
+                </w:tc>
+              </w:tr>
+              <w:tr>
+                <w:trPr>
+                  <w:divId w:val="188373494"/>
+                  <w:tblCellSpacing w:w="15" w:type="dxa"/>
+                </w:trPr>
+                <w:tc>
+                  <w:tcPr>
+                    <w:tcW w:w="50" w:type="pct"/>
+                    <w:hideMark/>
+                  </w:tcPr>
+                  <w:p>
+                    <w:pPr>
+                      <w:pStyle w:val="Bibliography"/>
+                      <w:rPr>
+                        <w:noProof/>
+                        <w:lang w:val="en-US"/>
+                      </w:rPr>
+                    </w:pPr>
+                    <w:r>
+                      <w:rPr>
+                        <w:noProof/>
+                        <w:lang w:val="en-US"/>
+                      </w:rPr>
+                      <w:t xml:space="preserve">[30] </w:t>
+                    </w:r>
+                  </w:p>
+                </w:tc>
+                <w:tc>
+                  <w:tcPr>
+                    <w:tcW w:w="0" w:type="auto"/>
+                    <w:hideMark/>
+                  </w:tcPr>
+                  <w:p>
+                    <w:pPr>
+                      <w:pStyle w:val="Bibliography"/>
+                      <w:rPr>
+                        <w:noProof/>
+                        <w:lang w:val="en-US"/>
+                      </w:rPr>
+                    </w:pPr>
+                    <w:r>
+                      <w:rPr>
+                        <w:noProof/>
+                        <w:lang w:val="en-US"/>
+                      </w:rPr>
+                      <w:t>M. Lutz, "the uncle who works for nintendo by ztul," itch.io, 6 December 2014. [Online]. Available: https://ztul.itch.io/the-uncle-who-works-for-nintendo. [Accessed 17 September 2020].</w:t>
+                    </w:r>
+                  </w:p>
+                </w:tc>
+              </w:tr>
+              <w:tr>
+                <w:trPr>
+                  <w:divId w:val="188373494"/>
+                  <w:tblCellSpacing w:w="15" w:type="dxa"/>
+                </w:trPr>
+                <w:tc>
+                  <w:tcPr>
+                    <w:tcW w:w="50" w:type="pct"/>
+                    <w:hideMark/>
+                  </w:tcPr>
+                  <w:p>
+                    <w:pPr>
+                      <w:pStyle w:val="Bibliography"/>
+                      <w:rPr>
+                        <w:noProof/>
+                        <w:lang w:val="en-US"/>
+                      </w:rPr>
+                    </w:pPr>
+                    <w:r>
+                      <w:rPr>
+                        <w:noProof/>
+                        <w:lang w:val="en-US"/>
+                      </w:rPr>
+                      <w:t xml:space="preserve">[31] </w:t>
+                    </w:r>
+                  </w:p>
+                </w:tc>
+                <w:tc>
+                  <w:tcPr>
+                    <w:tcW w:w="0" w:type="auto"/>
+                    <w:hideMark/>
+                  </w:tcPr>
+                  <w:p>
+                    <w:pPr>
+                      <w:pStyle w:val="Bibliography"/>
+                      <w:rPr>
+                        <w:noProof/>
+                        <w:lang w:val="en-US"/>
+                      </w:rPr>
+                    </w:pPr>
+                    <w:r>
+                      <w:rPr>
+                        <w:noProof/>
+                        <w:lang w:val="en-US"/>
+                      </w:rPr>
+                      <w:t>A. A. Anthropy, "Queers in Love at the End of the World by anna anthropy," itch.io, 12 March 2016. [Online]. Available: https://w.itch.io/end-of-the-world. [Accessed 17 September 2020].</w:t>
+                    </w:r>
+                  </w:p>
+                </w:tc>
+              </w:tr>
+              <w:tr>
+                <w:trPr>
+                  <w:divId w:val="188373494"/>
+                  <w:tblCellSpacing w:w="15" w:type="dxa"/>
+                </w:trPr>
+                <w:tc>
+                  <w:tcPr>
+                    <w:tcW w:w="50" w:type="pct"/>
+                    <w:hideMark/>
+                  </w:tcPr>
+                  <w:p>
+                    <w:pPr>
+                      <w:pStyle w:val="Bibliography"/>
+                      <w:rPr>
+                        <w:noProof/>
+                        <w:lang w:val="en-US"/>
+                      </w:rPr>
+                    </w:pPr>
+                    <w:r>
+                      <w:rPr>
+                        <w:noProof/>
+                        <w:lang w:val="en-US"/>
+                      </w:rPr>
+                      <w:lastRenderedPageBreak/>
+                      <w:t xml:space="preserve">[32] </w:t>
+                    </w:r>
+                  </w:p>
+                </w:tc>
+                <w:tc>
+                  <w:tcPr>
+                    <w:tcW w:w="0" w:type="auto"/>
+                    <w:hideMark/>
+                  </w:tcPr>
+                  <w:p>
+                    <w:pPr>
+                      <w:pStyle w:val="Bibliography"/>
+                      <w:rPr>
+                        <w:noProof/>
+                        <w:lang w:val="en-US"/>
+                      </w:rPr>
+                    </w:pPr>
+                    <w:r>
+                      <w:rPr>
+                        <w:noProof/>
+                        <w:lang w:val="en-US"/>
+                      </w:rPr>
+                      <w:t>J. Anderson, "afternoon, a story - Michael Joyce," youtube.com, 26 April 2012. [Online]. Available: https://www.youtube.com/watch?v=djIrHF8S6-Q. [Accessed 17 September 2020].</w:t>
+                    </w:r>
+                  </w:p>
+                </w:tc>
+              </w:tr>
+              <w:tr>
+                <w:trPr>
+                  <w:divId w:val="188373494"/>
+                  <w:tblCellSpacing w:w="15" w:type="dxa"/>
+                </w:trPr>
+                <w:tc>
+                  <w:tcPr>
+                    <w:tcW w:w="50" w:type="pct"/>
+                    <w:hideMark/>
+                  </w:tcPr>
+                  <w:p>
+                    <w:pPr>
+                      <w:pStyle w:val="Bibliography"/>
+                      <w:rPr>
+                        <w:noProof/>
+                        <w:lang w:val="en-US"/>
+                      </w:rPr>
+                    </w:pPr>
+                    <w:r>
+                      <w:rPr>
+                        <w:noProof/>
+                        <w:lang w:val="en-US"/>
+                      </w:rPr>
+                      <w:t xml:space="preserve">[33] </w:t>
+                    </w:r>
+                  </w:p>
+                </w:tc>
+                <w:tc>
+                  <w:tcPr>
+                    <w:tcW w:w="0" w:type="auto"/>
+                    <w:hideMark/>
+                  </w:tcPr>
+                  <w:p>
+                    <w:pPr>
+                      <w:pStyle w:val="Bibliography"/>
+                      <w:rPr>
+                        <w:noProof/>
+                        <w:lang w:val="en-US"/>
+                      </w:rPr>
+                    </w:pPr>
+                    <w:r>
+                      <w:rPr>
+                        <w:noProof/>
+                        <w:lang w:val="en-US"/>
+                      </w:rPr>
+                      <w:t xml:space="preserve">J. Pope, "A Future for Hypertext Fiction," </w:t>
+                    </w:r>
+                    <w:r>
+                      <w:rPr>
+                        <w:i/>
+                        <w:iCs/>
+                        <w:noProof/>
+                        <w:lang w:val="en-US"/>
+                      </w:rPr>
+                      <w:t xml:space="preserve">Converg. Int. J. Res. New Media Technol., </w:t>
+                    </w:r>
+                    <w:r>
+                      <w:rPr>
+                        <w:noProof/>
+                        <w:lang w:val="en-US"/>
+                      </w:rPr>
+                      <w:t xml:space="preserve">vol. 12, no. 4, pp. 447-465, 2006. </w:t>
+                    </w:r>
+                  </w:p>
+                </w:tc>
+              </w:tr>
+              <w:tr>
+                <w:trPr>
+                  <w:divId w:val="188373494"/>
+                  <w:tblCellSpacing w:w="15" w:type="dxa"/>
+                </w:trPr>
+                <w:tc>
+                  <w:tcPr>
+                    <w:tcW w:w="50" w:type="pct"/>
+                    <w:hideMark/>
+                  </w:tcPr>
+                  <w:p>
+                    <w:pPr>
+                      <w:pStyle w:val="Bibliography"/>
+                      <w:rPr>
+                        <w:noProof/>
+                        <w:lang w:val="en-US"/>
+                      </w:rPr>
+                    </w:pPr>
+                    <w:r>
+                      <w:rPr>
+                        <w:noProof/>
+                        <w:lang w:val="en-US"/>
+                      </w:rPr>
+                      <w:t xml:space="preserve">[34] </w:t>
+                    </w:r>
+                  </w:p>
+                </w:tc>
+                <w:tc>
+                  <w:tcPr>
+                    <w:tcW w:w="0" w:type="auto"/>
+                    <w:hideMark/>
+                  </w:tcPr>
+                  <w:p>
+                    <w:pPr>
+                      <w:pStyle w:val="Bibliography"/>
+                      <w:rPr>
+                        <w:noProof/>
+                        <w:lang w:val="en-US"/>
+                      </w:rPr>
+                    </w:pPr>
+                    <w:r>
+                      <w:rPr>
+                        <w:noProof/>
+                        <w:lang w:val="en-US"/>
+                      </w:rPr>
+                      <w:t xml:space="preserve">M.-L. Ryan, "From Narrative Games to Playable Stories: Toward a Poetics of Interactive Narrative," </w:t>
+                    </w:r>
+                    <w:r>
+                      <w:rPr>
+                        <w:i/>
+                        <w:iCs/>
+                        <w:noProof/>
+                        <w:lang w:val="en-US"/>
+                      </w:rPr>
+                      <w:t xml:space="preserve">Storyworlds: A Journal of Narrative Studies, </w:t>
+                    </w:r>
+                    <w:r>
+                      <w:rPr>
+                        <w:noProof/>
+                        <w:lang w:val="en-US"/>
+                      </w:rPr>
+                      <w:t xml:space="preserve">vol. 1, pp. 43-59, 2009. </w:t>
+                    </w:r>
+                  </w:p>
+                </w:tc>
+              </w:tr>
+              <w:tr>
+                <w:trPr>
+                  <w:divId w:val="188373494"/>
+                  <w:tblCellSpacing w:w="15" w:type="dxa"/>
+                </w:trPr>
+                <w:tc>
+                  <w:tcPr>
+                    <w:tcW w:w="50" w:type="pct"/>
+                    <w:hideMark/>
+                  </w:tcPr>
+                  <w:p>
+                    <w:pPr>
+                      <w:pStyle w:val="Bibliography"/>
+                      <w:rPr>
+                        <w:noProof/>
+                        <w:lang w:val="en-US"/>
+                      </w:rPr>
+                    </w:pPr>
+                    <w:r>
+                      <w:rPr>
+                        <w:noProof/>
+                        <w:lang w:val="en-US"/>
+                      </w:rPr>
+                      <w:t xml:space="preserve">[35] </w:t>
+                    </w:r>
+                  </w:p>
+                </w:tc>
+                <w:tc>
+                  <w:tcPr>
+                    <w:tcW w:w="0" w:type="auto"/>
+                    <w:hideMark/>
+                  </w:tcPr>
+                  <w:p>
+                    <w:pPr>
+                      <w:pStyle w:val="Bibliography"/>
+                      <w:rPr>
+                        <w:noProof/>
+                        <w:lang w:val="en-US"/>
+                      </w:rPr>
+                    </w:pPr>
+                    <w:r>
+                      <w:rPr>
+                        <w:noProof/>
+                        <w:lang w:val="en-US"/>
+                      </w:rPr>
+                      <w:t xml:space="preserve">M. Bernstein, "On hypertext narrative," in </w:t>
+                    </w:r>
+                    <w:r>
+                      <w:rPr>
+                        <w:i/>
+                        <w:iCs/>
+                        <w:noProof/>
+                        <w:lang w:val="en-US"/>
+                      </w:rPr>
+                      <w:t>HT '09: Proceedings of the 20th ACM conference on Hypertext and hypermedia</w:t>
+                    </w:r>
+                    <w:r>
+                      <w:rPr>
+                        <w:noProof/>
+                        <w:lang w:val="en-US"/>
+                      </w:rPr>
+                      <w:t xml:space="preserve">, Torino, 2009. </w:t>
+                    </w:r>
+                  </w:p>
+                </w:tc>
+              </w:tr>
+              <w:tr>
+                <w:trPr>
+                  <w:divId w:val="188373494"/>
+                  <w:tblCellSpacing w:w="15" w:type="dxa"/>
+                </w:trPr>
+                <w:tc>
+                  <w:tcPr>
+                    <w:tcW w:w="50" w:type="pct"/>
+                    <w:hideMark/>
+                  </w:tcPr>
+                  <w:p>
+                    <w:pPr>
+                      <w:pStyle w:val="Bibliography"/>
+                      <w:rPr>
+                        <w:noProof/>
+                        <w:lang w:val="en-US"/>
+                      </w:rPr>
+                    </w:pPr>
+                    <w:r>
+                      <w:rPr>
+                        <w:noProof/>
+                        <w:lang w:val="en-US"/>
+                      </w:rPr>
+                      <w:t xml:space="preserve">[36] </w:t>
+                    </w:r>
+                  </w:p>
+                </w:tc>
+                <w:tc>
+                  <w:tcPr>
+                    <w:tcW w:w="0" w:type="auto"/>
+                    <w:hideMark/>
+                  </w:tcPr>
+                  <w:p>
+                    <w:pPr>
+                      <w:pStyle w:val="Bibliography"/>
+                      <w:rPr>
+                        <w:noProof/>
+                        <w:lang w:val="en-US"/>
+                      </w:rPr>
+                    </w:pPr>
+                    <w:r>
+                      <w:rPr>
+                        <w:noProof/>
+                        <w:lang w:val="en-US"/>
+                      </w:rPr>
+                      <w:t xml:space="preserve">S. Kitromili, J. Jordan and D. E. Millard, "What Authors Think about Hypertext Authoring," in </w:t>
+                    </w:r>
+                    <w:r>
+                      <w:rPr>
+                        <w:i/>
+                        <w:iCs/>
+                        <w:noProof/>
+                        <w:lang w:val="en-US"/>
+                      </w:rPr>
+                      <w:t>HT '20: Proceedings of the 31st ACM Conference on Hypertext and Social Media</w:t>
+                    </w:r>
+                    <w:r>
+                      <w:rPr>
+                        <w:noProof/>
+                        <w:lang w:val="en-US"/>
+                      </w:rPr>
+                      <w:t xml:space="preserve">, Virtual Event, 2020. </w:t>
                     </w:r>
                   </w:p>
                 </w:tc>
@@ -2029,7 +3343,7 @@
               </w:tr>
               <w:tr>
                 <w:trPr>
-                  <w:divId w:val="2016686665"/>
+                  <w:divId w:val="188373494"/>
                   <w:tblCellSpacing w:w="15" w:type="dxa"/>
                 </w:trPr>
                 <w:tc>
@@ -2050,7 +3364,7 @@
                         <w:noProof/>
                         <w:lang w:val="en-US"/>
                       </w:rPr>
-                      <w:t xml:space="preserve">[13] </w:t>
+                      <w:t xml:space="preserve">[37] </w:t>
                     </w:r>
                   </w:p>
                 </w:tc>
@@ -2072,14 +3386,14 @@
                         <w:noProof/>
                         <w:lang w:val="en-US"/>
                       </w:rPr>
-                      <w:t>Interactive Fiction Technology Foundation, "Twine / An open-source tool for telling interactive, nonlinear stories," [Online]. Available: https://twinery.org/. [Accessed 5 August 2020].</w:t>
+                      <w:t>T. Memmott, "Lexia to Perplexia," eliterature.org, 2000. [Online]. Available: https://collection.eliterature.org/1/works/memmott__lexia_to_perplexia.html. [Accessed 17 September 2020].</w:t>
                     </w:r>
                   </w:p>
                 </w:tc>
               </w:tr>
               <w:tr>
                 <w:trPr>
-                  <w:divId w:val="2016686665"/>
+                  <w:divId w:val="188373494"/>
                   <w:tblCellSpacing w:w="15" w:type="dxa"/>
                 </w:trPr>
                 <w:tc>
@@ -2100,7 +3414,7 @@
                         <w:noProof/>
                         <w:lang w:val="en-US"/>
                       </w:rPr>
-                      <w:t xml:space="preserve">[14] </w:t>
+                      <w:t xml:space="preserve">[38] </w:t>
                     </w:r>
                   </w:p>
                 </w:tc>
@@ -2122,14 +3436,14 @@
                         <w:noProof/>
                         <w:lang w:val="en-US"/>
                       </w:rPr>
-                      <w:t>T. M. Edwards, "SugarCube," 2020. [Online]. Available: https://www.motoslave.net/sugarcube/2/. [Accessed 5 August 2020].</w:t>
+                      <w:t>M. Joyce, "afternoon, a story," Eastgate Systems, Watertown, MA, 1987.</w:t>
                     </w:r>
                   </w:p>
                 </w:tc>
               </w:tr>
               <w:tr>
                 <w:trPr>
-                  <w:divId w:val="2016686665"/>
+                  <w:divId w:val="188373494"/>
                   <w:tblCellSpacing w:w="15" w:type="dxa"/>
                 </w:trPr>
                 <w:tc>
@@ -2150,7 +3464,7 @@
                         <w:noProof/>
                         <w:lang w:val="en-US"/>
                       </w:rPr>
-                      <w:t xml:space="preserve">[15] </w:t>
+                      <w:t xml:space="preserve">[39] </w:t>
                     </w:r>
                   </w:p>
                 </w:tc>
@@ -2172,1271 +3486,7 @@
                         <w:noProof/>
                         <w:lang w:val="en-US"/>
                       </w:rPr>
-                      <w:t>D. Cox and C. Klimas, "Snowman 2.0 Documentation," September 2019. [Online]. Available: https://videlais.github.io/snowman/2/. [Accessed 5 August 2020].</w:t>
-                    </w:r>
-                  </w:p>
-                </w:tc>
-              </w:tr>
-              <w:tr>
-                <w:trPr>
-                  <w:divId w:val="2016686665"/>
-                  <w:tblCellSpacing w:w="15" w:type="dxa"/>
-                </w:trPr>
-                <w:tc>
-                  <w:tcPr>
-                    <w:tcW w:w="50" w:type="pct"/>
-                    <w:hideMark/>
-                  </w:tcPr>
-                  <w:p>
-                    <w:pPr>
-                      <w:pStyle w:val="Bibliography"/>
-                      <w:rPr>
-                        <w:noProof/>
-                        <w:lang w:val="en-US"/>
-                      </w:rPr>
-                    </w:pPr>
-                    <w:r>
-                      <w:rPr>
-                        <w:noProof/>
-                        <w:lang w:val="en-US"/>
-                      </w:rPr>
-                      <w:lastRenderedPageBreak/>
-                      <w:t xml:space="preserve">[16] </w:t>
-                    </w:r>
-                  </w:p>
-                </w:tc>
-                <w:tc>
-                  <w:tcPr>
-                    <w:tcW w:w="0" w:type="auto"/>
-                    <w:hideMark/>
-                  </w:tcPr>
-                  <w:p>
-                    <w:pPr>
-                      <w:pStyle w:val="Bibliography"/>
-                      <w:rPr>
-                        <w:noProof/>
-                        <w:lang w:val="en-US"/>
-                      </w:rPr>
-                    </w:pPr>
-                    <w:r>
-                      <w:rPr>
-                        <w:noProof/>
-                        <w:lang w:val="en-US"/>
-                      </w:rPr>
-                      <w:t>Interactive Fiction Technology Foundation, "Twine Specifications," 2019 February 2020. [Online]. Available: https://github.com/iftechfoundation/twine-specs. [Accessed 2020 August 5].</w:t>
-                    </w:r>
-                  </w:p>
-                </w:tc>
-              </w:tr>
-              <w:tr>
-                <w:trPr>
-                  <w:divId w:val="2016686665"/>
-                  <w:tblCellSpacing w:w="15" w:type="dxa"/>
-                </w:trPr>
-                <w:tc>
-                  <w:tcPr>
-                    <w:tcW w:w="50" w:type="pct"/>
-                    <w:hideMark/>
-                  </w:tcPr>
-                  <w:p>
-                    <w:pPr>
-                      <w:pStyle w:val="Bibliography"/>
-                      <w:rPr>
-                        <w:noProof/>
-                        <w:lang w:val="en-US"/>
-                      </w:rPr>
-                    </w:pPr>
-                    <w:r>
-                      <w:rPr>
-                        <w:noProof/>
-                        <w:lang w:val="en-US"/>
-                      </w:rPr>
-                      <w:t xml:space="preserve">[17] </w:t>
-                    </w:r>
-                  </w:p>
-                </w:tc>
-                <w:tc>
-                  <w:tcPr>
-                    <w:tcW w:w="0" w:type="auto"/>
-                    <w:hideMark/>
-                  </w:tcPr>
-                  <w:p>
-                    <w:pPr>
-                      <w:pStyle w:val="Bibliography"/>
-                      <w:rPr>
-                        <w:noProof/>
-                        <w:lang w:val="en-US"/>
-                      </w:rPr>
-                    </w:pPr>
-                    <w:r>
-                      <w:rPr>
-                        <w:noProof/>
-                        <w:lang w:val="en-US"/>
-                      </w:rPr>
-                      <w:t>Interactive Fiction Technology Foundation, "The Treaty of Babel," 24 October 2014. [Online]. Available: http://babel.ifarchive.org/. [Accessed 10 August 2020].</w:t>
-                    </w:r>
-                  </w:p>
-                </w:tc>
-              </w:tr>
-              <w:tr>
-                <w:trPr>
-                  <w:divId w:val="2016686665"/>
-                  <w:tblCellSpacing w:w="15" w:type="dxa"/>
-                </w:trPr>
-                <w:tc>
-                  <w:tcPr>
-                    <w:tcW w:w="50" w:type="pct"/>
-                    <w:hideMark/>
-                  </w:tcPr>
-                  <w:p>
-                    <w:pPr>
-                      <w:pStyle w:val="Bibliography"/>
-                      <w:rPr>
-                        <w:noProof/>
-                        <w:lang w:val="en-US"/>
-                      </w:rPr>
-                    </w:pPr>
-                    <w:r>
-                      <w:rPr>
-                        <w:noProof/>
-                        <w:lang w:val="en-US"/>
-                      </w:rPr>
-                      <w:t xml:space="preserve">[18] </w:t>
-                    </w:r>
-                  </w:p>
-                </w:tc>
-                <w:tc>
-                  <w:tcPr>
-                    <w:tcW w:w="0" w:type="auto"/>
-                    <w:hideMark/>
-                  </w:tcPr>
-                  <w:p>
-                    <w:pPr>
-                      <w:pStyle w:val="Bibliography"/>
-                      <w:rPr>
-                        <w:noProof/>
-                        <w:lang w:val="en-US"/>
-                      </w:rPr>
-                    </w:pPr>
-                    <w:r>
-                      <w:rPr>
-                        <w:noProof/>
-                        <w:lang w:val="en-US"/>
-                      </w:rPr>
-                      <w:t>I. Millington, A. Yakovlev, A. Plotkin, B. Dias, D. Fabulich, D. Eyk, D. Eliseev, I. Narozhny, J. Grams, J. Leinonen, M. N. Tenuis, Selene and Zonnah, "Undum – A client side framework for hypertext interactive fiction games," 2010-2018. [Online]. Available: https://idmillington.github.io/undum/. [Accessed 14 August 2020].</w:t>
-                    </w:r>
-                  </w:p>
-                </w:tc>
-              </w:tr>
-              <w:tr>
-                <w:trPr>
-                  <w:divId w:val="2016686665"/>
-                  <w:tblCellSpacing w:w="15" w:type="dxa"/>
-                </w:trPr>
-                <w:tc>
-                  <w:tcPr>
-                    <w:tcW w:w="50" w:type="pct"/>
-                    <w:hideMark/>
-                  </w:tcPr>
-                  <w:p>
-                    <w:pPr>
-                      <w:pStyle w:val="Bibliography"/>
-                      <w:rPr>
-                        <w:noProof/>
-                        <w:lang w:val="en-US"/>
-                      </w:rPr>
-                    </w:pPr>
-                    <w:r>
-                      <w:rPr>
-                        <w:noProof/>
-                        <w:lang w:val="en-US"/>
-                      </w:rPr>
-                      <w:t xml:space="preserve">[19] </w:t>
-                    </w:r>
-                  </w:p>
-                </w:tc>
-                <w:tc>
-                  <w:tcPr>
-                    <w:tcW w:w="0" w:type="auto"/>
-                    <w:hideMark/>
-                  </w:tcPr>
-                  <w:p>
-                    <w:pPr>
-                      <w:pStyle w:val="Bibliography"/>
-                      <w:rPr>
-                        <w:noProof/>
-                        <w:lang w:val="en-US"/>
-                      </w:rPr>
-                    </w:pPr>
-                    <w:r>
-                      <w:rPr>
-                        <w:noProof/>
-                        <w:lang w:val="en-US"/>
-                      </w:rPr>
-                      <w:t>L. Arnott, "Harlowe 3.1.0 Manual," 24 September 2019. [Online]. Available: https://twine2.neocities.org/. [Accessed 5 August 2020].</w:t>
-                    </w:r>
-                  </w:p>
-                </w:tc>
-              </w:tr>
-              <w:tr>
-                <w:trPr>
-                  <w:divId w:val="2016686665"/>
-                  <w:tblCellSpacing w:w="15" w:type="dxa"/>
-                </w:trPr>
-                <w:tc>
-                  <w:tcPr>
-                    <w:tcW w:w="50" w:type="pct"/>
-                    <w:hideMark/>
-                  </w:tcPr>
-                  <w:p>
-                    <w:pPr>
-                      <w:pStyle w:val="Bibliography"/>
-                      <w:rPr>
-                        <w:noProof/>
-                        <w:lang w:val="en-US"/>
-                      </w:rPr>
-                    </w:pPr>
-                    <w:r>
-                      <w:rPr>
-                        <w:noProof/>
-                        <w:lang w:val="en-US"/>
-                      </w:rPr>
-                      <w:t xml:space="preserve">[20] </w:t>
-                    </w:r>
-                  </w:p>
-                </w:tc>
-                <w:tc>
-                  <w:tcPr>
-                    <w:tcW w:w="0" w:type="auto"/>
-                    <w:hideMark/>
-                  </w:tcPr>
-                  <w:p>
-                    <w:pPr>
-                      <w:pStyle w:val="Bibliography"/>
-                      <w:rPr>
-                        <w:noProof/>
-                        <w:lang w:val="en-US"/>
-                      </w:rPr>
-                    </w:pPr>
-                    <w:r>
-                      <w:rPr>
-                        <w:noProof/>
-                        <w:lang w:val="en-US"/>
-                      </w:rPr>
-                      <w:t>R. Bartle, "Demo 1," February 2011. [Online]. Available: https://www.youhaventlived.com/cbdemo/. [Accessed 4 August 2020].</w:t>
-                    </w:r>
-                  </w:p>
-                </w:tc>
-              </w:tr>
-              <w:tr>
-                <w:trPr>
-                  <w:divId w:val="2016686665"/>
-                  <w:tblCellSpacing w:w="15" w:type="dxa"/>
-                </w:trPr>
-                <w:tc>
-                  <w:tcPr>
-                    <w:tcW w:w="50" w:type="pct"/>
-                    <w:hideMark/>
-                  </w:tcPr>
-                  <w:p>
-                    <w:pPr>
-                      <w:pStyle w:val="Bibliography"/>
-                      <w:rPr>
-                        <w:noProof/>
-                        <w:lang w:val="en-US"/>
-                      </w:rPr>
-                    </w:pPr>
-                    <w:r>
-                      <w:rPr>
-                        <w:noProof/>
-                        <w:lang w:val="en-US"/>
-                      </w:rPr>
-                      <w:t xml:space="preserve">[21] </w:t>
-                    </w:r>
-                  </w:p>
-                </w:tc>
-                <w:tc>
-                  <w:tcPr>
-                    <w:tcW w:w="0" w:type="auto"/>
-                    <w:hideMark/>
-                  </w:tcPr>
-                  <w:p>
-                    <w:pPr>
-                      <w:pStyle w:val="Bibliography"/>
-                      <w:rPr>
-                        <w:noProof/>
-                        <w:lang w:val="en-US"/>
-                      </w:rPr>
-                    </w:pPr>
-                    <w:r>
-                      <w:rPr>
-                        <w:noProof/>
-                        <w:lang w:val="en-US"/>
-                      </w:rPr>
-                      <w:t xml:space="preserve">E. J. Aarseth, Cybertext: Perspectives on Ergodic Literature, Baltimore, MD: Johns Hopkins University Press, 1997. </w:t>
-                    </w:r>
-                  </w:p>
-                </w:tc>
-              </w:tr>
-              <w:tr>
-                <w:trPr>
-                  <w:divId w:val="2016686665"/>
-                  <w:tblCellSpacing w:w="15" w:type="dxa"/>
-                </w:trPr>
-                <w:tc>
-                  <w:tcPr>
-                    <w:tcW w:w="50" w:type="pct"/>
-                    <w:hideMark/>
-                  </w:tcPr>
-                  <w:p>
-                    <w:pPr>
-                      <w:pStyle w:val="Bibliography"/>
-                      <w:rPr>
-                        <w:noProof/>
-                        <w:lang w:val="en-US"/>
-                      </w:rPr>
-                    </w:pPr>
-                    <w:r>
-                      <w:rPr>
-                        <w:noProof/>
-                        <w:lang w:val="en-US"/>
-                      </w:rPr>
-                      <w:t xml:space="preserve">[22] </w:t>
-                    </w:r>
-                  </w:p>
-                </w:tc>
-                <w:tc>
-                  <w:tcPr>
-                    <w:tcW w:w="0" w:type="auto"/>
-                    <w:hideMark/>
-                  </w:tcPr>
-                  <w:p>
-                    <w:pPr>
-                      <w:pStyle w:val="Bibliography"/>
-                      <w:rPr>
-                        <w:noProof/>
-                        <w:lang w:val="en-US"/>
-                      </w:rPr>
-                    </w:pPr>
-                    <w:r>
-                      <w:rPr>
-                        <w:noProof/>
-                        <w:lang w:val="en-US"/>
-                      </w:rPr>
-                      <w:t xml:space="preserve">D. E. Millard, "Games/Hypertext," in </w:t>
-                    </w:r>
-                    <w:r>
-                      <w:rPr>
-                        <w:i/>
-                        <w:iCs/>
-                        <w:noProof/>
-                        <w:lang w:val="en-US"/>
-                      </w:rPr>
-                      <w:t>Proceedings of the 31st ACM Conference on Hypertext and Social Media</w:t>
-                    </w:r>
-                    <w:r>
-                      <w:rPr>
-                        <w:noProof/>
-                        <w:lang w:val="en-US"/>
-                      </w:rPr>
-                      <w:t xml:space="preserve">, Virtual Event, 2020. </w:t>
-                    </w:r>
-                  </w:p>
-                </w:tc>
-              </w:tr>
-              <w:tr>
-                <w:trPr>
-                  <w:divId w:val="2016686665"/>
-                  <w:tblCellSpacing w:w="15" w:type="dxa"/>
-                </w:trPr>
-                <w:tc>
-                  <w:tcPr>
-                    <w:tcW w:w="50" w:type="pct"/>
-                    <w:hideMark/>
-                  </w:tcPr>
-                  <w:p>
-                    <w:pPr>
-                      <w:pStyle w:val="Bibliography"/>
-                      <w:rPr>
-                        <w:noProof/>
-                        <w:lang w:val="en-US"/>
-                      </w:rPr>
-                    </w:pPr>
-                    <w:r>
-                      <w:rPr>
-                        <w:noProof/>
-                        <w:lang w:val="en-US"/>
-                      </w:rPr>
-                      <w:t xml:space="preserve">[23] </w:t>
-                    </w:r>
-                  </w:p>
-                </w:tc>
-                <w:tc>
-                  <w:tcPr>
-                    <w:tcW w:w="0" w:type="auto"/>
-                    <w:hideMark/>
-                  </w:tcPr>
-                  <w:p>
-                    <w:pPr>
-                      <w:pStyle w:val="Bibliography"/>
-                      <w:rPr>
-                        <w:noProof/>
-                        <w:lang w:val="en-US"/>
-                      </w:rPr>
-                    </w:pPr>
-                    <w:r>
-                      <w:rPr>
-                        <w:noProof/>
-                        <w:lang w:val="en-US"/>
-                      </w:rPr>
-                      <w:t>D. Q, "Twee2 | Interactive Fiction for Power Users," 2015. [Online]. Available: https://dan-q.github.io/twee2/. [Accessed 17 August 2020].</w:t>
-                    </w:r>
-                  </w:p>
-                </w:tc>
-              </w:tr>
-              <w:tr>
-                <w:trPr>
-                  <w:divId w:val="2016686665"/>
-                  <w:tblCellSpacing w:w="15" w:type="dxa"/>
-                </w:trPr>
-                <w:tc>
-                  <w:tcPr>
-                    <w:tcW w:w="50" w:type="pct"/>
-                    <w:hideMark/>
-                  </w:tcPr>
-                  <w:p>
-                    <w:pPr>
-                      <w:pStyle w:val="Bibliography"/>
-                      <w:rPr>
-                        <w:noProof/>
-                        <w:lang w:val="en-US"/>
-                      </w:rPr>
-                    </w:pPr>
-                    <w:r>
-                      <w:rPr>
-                        <w:noProof/>
-                        <w:lang w:val="en-US"/>
-                      </w:rPr>
-                      <w:t xml:space="preserve">[24] </w:t>
-                    </w:r>
-                  </w:p>
-                </w:tc>
-                <w:tc>
-                  <w:tcPr>
-                    <w:tcW w:w="0" w:type="auto"/>
-                    <w:hideMark/>
-                  </w:tcPr>
-                  <w:p>
-                    <w:pPr>
-                      <w:pStyle w:val="Bibliography"/>
-                      <w:rPr>
-                        <w:noProof/>
-                        <w:lang w:val="en-US"/>
-                      </w:rPr>
-                    </w:pPr>
-                    <w:r>
-                      <w:rPr>
-                        <w:noProof/>
-                        <w:lang w:val="en-US"/>
-                      </w:rPr>
-                      <w:t xml:space="preserve">H. Koenitz, "What Game Narrative Are We Talking About? An Ontological Mapping of the Foundational Canon of Interactive Narrative Forms," </w:t>
-                    </w:r>
-                    <w:r>
-                      <w:rPr>
-                        <w:i/>
-                        <w:iCs/>
-                        <w:noProof/>
-                        <w:lang w:val="en-US"/>
-                      </w:rPr>
-                      <w:t xml:space="preserve">Arts, </w:t>
-                    </w:r>
-                    <w:r>
-                      <w:rPr>
-                        <w:noProof/>
-                        <w:lang w:val="en-US"/>
-                      </w:rPr>
-                      <w:t xml:space="preserve">vol. 7, no. 4, p. 51, 2018. </w:t>
-                    </w:r>
-                  </w:p>
-                </w:tc>
-              </w:tr>
-              <w:tr>
-                <w:trPr>
-                  <w:divId w:val="2016686665"/>
-                  <w:tblCellSpacing w:w="15" w:type="dxa"/>
-                </w:trPr>
-                <w:tc>
-                  <w:tcPr>
-                    <w:tcW w:w="50" w:type="pct"/>
-                    <w:hideMark/>
-                  </w:tcPr>
-                  <w:p>
-                    <w:pPr>
-                      <w:pStyle w:val="Bibliography"/>
-                      <w:rPr>
-                        <w:noProof/>
-                        <w:lang w:val="en-US"/>
-                      </w:rPr>
-                    </w:pPr>
-                    <w:r>
-                      <w:rPr>
-                        <w:noProof/>
-                        <w:lang w:val="en-US"/>
-                      </w:rPr>
-                      <w:t xml:space="preserve">[25] </w:t>
-                    </w:r>
-                  </w:p>
-                </w:tc>
-                <w:tc>
-                  <w:tcPr>
-                    <w:tcW w:w="0" w:type="auto"/>
-                    <w:hideMark/>
-                  </w:tcPr>
-                  <w:p>
-                    <w:pPr>
-                      <w:pStyle w:val="Bibliography"/>
-                      <w:rPr>
-                        <w:noProof/>
-                        <w:lang w:val="en-US"/>
-                      </w:rPr>
-                    </w:pPr>
-                    <w:r>
-                      <w:rPr>
-                        <w:noProof/>
-                        <w:lang w:val="en-US"/>
-                      </w:rPr>
-                      <w:t xml:space="preserve">H. K. Rustad, "A Four-Sided Model for Reading Hypertext Fiction," </w:t>
-                    </w:r>
-                    <w:r>
-                      <w:rPr>
-                        <w:i/>
-                        <w:iCs/>
-                        <w:noProof/>
-                        <w:lang w:val="en-US"/>
-                      </w:rPr>
-                      <w:t xml:space="preserve">Hyperrhiz: New Media Cultures, </w:t>
-                    </w:r>
-                    <w:r>
-                      <w:rPr>
-                        <w:noProof/>
-                        <w:lang w:val="en-US"/>
-                      </w:rPr>
-                      <w:t xml:space="preserve">vol. 6, 2009. </w:t>
-                    </w:r>
-                  </w:p>
-                </w:tc>
-              </w:tr>
-              <w:tr>
-                <w:trPr>
-                  <w:divId w:val="2016686665"/>
-                  <w:tblCellSpacing w:w="15" w:type="dxa"/>
-                </w:trPr>
-                <w:tc>
-                  <w:tcPr>
-                    <w:tcW w:w="50" w:type="pct"/>
-                    <w:hideMark/>
-                  </w:tcPr>
-                  <w:p>
-                    <w:pPr>
-                      <w:pStyle w:val="Bibliography"/>
-                      <w:rPr>
-                        <w:noProof/>
-                        <w:lang w:val="en-US"/>
-                      </w:rPr>
-                    </w:pPr>
-                    <w:r>
-                      <w:rPr>
-                        <w:noProof/>
-                        <w:lang w:val="en-US"/>
-                      </w:rPr>
-                      <w:t xml:space="preserve">[26] </w:t>
-                    </w:r>
-                  </w:p>
-                </w:tc>
-                <w:tc>
-                  <w:tcPr>
-                    <w:tcW w:w="0" w:type="auto"/>
-                    <w:hideMark/>
-                  </w:tcPr>
-                  <w:p>
-                    <w:pPr>
-                      <w:pStyle w:val="Bibliography"/>
-                      <w:rPr>
-                        <w:noProof/>
-                        <w:lang w:val="en-US"/>
-                      </w:rPr>
-                    </w:pPr>
-                    <w:r>
-                      <w:rPr>
-                        <w:noProof/>
-                        <w:lang w:val="en-US"/>
-                      </w:rPr>
-                      <w:t>Z. Quinn, P. Lindsey and I. Shankler, "Depression quest: An interactive (non)fiction about living with depression," 14 February 2013. [Online]. Available: http://www.depressionquest.com/. [Accessed 17 September 2020].</w:t>
-                    </w:r>
-                  </w:p>
-                </w:tc>
-              </w:tr>
-              <w:tr>
-                <w:trPr>
-                  <w:divId w:val="2016686665"/>
-                  <w:tblCellSpacing w:w="15" w:type="dxa"/>
-                </w:trPr>
-                <w:tc>
-                  <w:tcPr>
-                    <w:tcW w:w="50" w:type="pct"/>
-                    <w:hideMark/>
-                  </w:tcPr>
-                  <w:p>
-                    <w:pPr>
-                      <w:pStyle w:val="Bibliography"/>
-                      <w:rPr>
-                        <w:noProof/>
-                        <w:lang w:val="en-US"/>
-                      </w:rPr>
-                    </w:pPr>
-                    <w:r>
-                      <w:rPr>
-                        <w:noProof/>
-                        <w:lang w:val="en-US"/>
-                      </w:rPr>
-                      <w:t xml:space="preserve">[27] </w:t>
-                    </w:r>
-                  </w:p>
-                </w:tc>
-                <w:tc>
-                  <w:tcPr>
-                    <w:tcW w:w="0" w:type="auto"/>
-                    <w:hideMark/>
-                  </w:tcPr>
-                  <w:p>
-                    <w:pPr>
-                      <w:pStyle w:val="Bibliography"/>
-                      <w:rPr>
-                        <w:noProof/>
-                        <w:lang w:val="en-US"/>
-                      </w:rPr>
-                    </w:pPr>
-                    <w:r>
-                      <w:rPr>
-                        <w:noProof/>
-                        <w:lang w:val="en-US"/>
-                      </w:rPr>
-                      <w:t>M. Pavić and S. Sofrenovic, "The Glass Snail," Word Circuits, August 2003. [Online]. Available: http://www.wordcircuits.com/gallery/glasssnail/. [Accessed 17 September 2020].</w:t>
-                    </w:r>
-                  </w:p>
-                </w:tc>
-              </w:tr>
-              <w:tr>
-                <w:trPr>
-                  <w:divId w:val="2016686665"/>
-                  <w:tblCellSpacing w:w="15" w:type="dxa"/>
-                </w:trPr>
-                <w:tc>
-                  <w:tcPr>
-                    <w:tcW w:w="50" w:type="pct"/>
-                    <w:hideMark/>
-                  </w:tcPr>
-                  <w:p>
-                    <w:pPr>
-                      <w:pStyle w:val="Bibliography"/>
-                      <w:rPr>
-                        <w:noProof/>
-                        <w:lang w:val="en-US"/>
-                      </w:rPr>
-                    </w:pPr>
-                    <w:r>
-                      <w:rPr>
-                        <w:noProof/>
-                        <w:lang w:val="en-US"/>
-                      </w:rPr>
-                      <w:t xml:space="preserve">[28] </w:t>
-                    </w:r>
-                  </w:p>
-                </w:tc>
-                <w:tc>
-                  <w:tcPr>
-                    <w:tcW w:w="0" w:type="auto"/>
-                    <w:hideMark/>
-                  </w:tcPr>
-                  <w:p>
-                    <w:pPr>
-                      <w:pStyle w:val="Bibliography"/>
-                      <w:rPr>
-                        <w:noProof/>
-                        <w:lang w:val="en-US"/>
-                      </w:rPr>
-                    </w:pPr>
-                    <w:r>
-                      <w:rPr>
-                        <w:noProof/>
-                        <w:lang w:val="en-US"/>
-                      </w:rPr>
-                      <w:t>M. Heyward, "of Day, of Night," Eastgate Systems, Watertown, MA, 2004.</w:t>
-                    </w:r>
-                  </w:p>
-                </w:tc>
-              </w:tr>
-              <w:tr>
-                <w:trPr>
-                  <w:divId w:val="2016686665"/>
-                  <w:tblCellSpacing w:w="15" w:type="dxa"/>
-                </w:trPr>
-                <w:tc>
-                  <w:tcPr>
-                    <w:tcW w:w="50" w:type="pct"/>
-                    <w:hideMark/>
-                  </w:tcPr>
-                  <w:p>
-                    <w:pPr>
-                      <w:pStyle w:val="Bibliography"/>
-                      <w:rPr>
-                        <w:noProof/>
-                        <w:lang w:val="en-US"/>
-                      </w:rPr>
-                    </w:pPr>
-                    <w:r>
-                      <w:rPr>
-                        <w:noProof/>
-                        <w:lang w:val="en-US"/>
-                      </w:rPr>
-                      <w:t xml:space="preserve">[29] </w:t>
-                    </w:r>
-                  </w:p>
-                </w:tc>
-                <w:tc>
-                  <w:tcPr>
-                    <w:tcW w:w="0" w:type="auto"/>
-                    <w:hideMark/>
-                  </w:tcPr>
-                  <w:p>
-                    <w:pPr>
-                      <w:pStyle w:val="Bibliography"/>
-                      <w:rPr>
-                        <w:noProof/>
-                        <w:lang w:val="en-US"/>
-                      </w:rPr>
-                    </w:pPr>
-                    <w:r>
-                      <w:rPr>
-                        <w:noProof/>
-                        <w:lang w:val="en-US"/>
-                      </w:rPr>
-                      <w:t>M. Heyward, "Live traversal of ‘of day, of night’ Nov 8, 2019 at WSUV, USA | spaces in between time," 23 December 2019. [Online]. Available: https://www.creativecultural.com/meganheyward/?p=1750. [Accessed 17 September 2020].</w:t>
-                    </w:r>
-                  </w:p>
-                </w:tc>
-              </w:tr>
-              <w:tr>
-                <w:trPr>
-                  <w:divId w:val="2016686665"/>
-                  <w:tblCellSpacing w:w="15" w:type="dxa"/>
-                </w:trPr>
-                <w:tc>
-                  <w:tcPr>
-                    <w:tcW w:w="50" w:type="pct"/>
-                    <w:hideMark/>
-                  </w:tcPr>
-                  <w:p>
-                    <w:pPr>
-                      <w:pStyle w:val="Bibliography"/>
-                      <w:rPr>
-                        <w:noProof/>
-                        <w:lang w:val="en-US"/>
-                      </w:rPr>
-                    </w:pPr>
-                    <w:r>
-                      <w:rPr>
-                        <w:noProof/>
-                        <w:lang w:val="en-US"/>
-                      </w:rPr>
-                      <w:t xml:space="preserve">[30] </w:t>
-                    </w:r>
-                  </w:p>
-                </w:tc>
-                <w:tc>
-                  <w:tcPr>
-                    <w:tcW w:w="0" w:type="auto"/>
-                    <w:hideMark/>
-                  </w:tcPr>
-                  <w:p>
-                    <w:pPr>
-                      <w:pStyle w:val="Bibliography"/>
-                      <w:rPr>
-                        <w:noProof/>
-                        <w:lang w:val="en-US"/>
-                      </w:rPr>
-                    </w:pPr>
-                    <w:r>
-                      <w:rPr>
-                        <w:noProof/>
-                        <w:lang w:val="en-US"/>
-                      </w:rPr>
-                      <w:t>M. Lutz, "the uncle who works for nintendo by ztul," itch.io, 6 December 2014. [Online]. Available: https://ztul.itch.io/the-uncle-who-works-for-nintendo. [Accessed 17 September 2020].</w:t>
-                    </w:r>
-                  </w:p>
-                </w:tc>
-              </w:tr>
-              <w:tr>
-                <w:trPr>
-                  <w:divId w:val="2016686665"/>
-                  <w:tblCellSpacing w:w="15" w:type="dxa"/>
-                </w:trPr>
-                <w:tc>
-                  <w:tcPr>
-                    <w:tcW w:w="50" w:type="pct"/>
-                    <w:hideMark/>
-                  </w:tcPr>
-                  <w:p>
-                    <w:pPr>
-                      <w:pStyle w:val="Bibliography"/>
-                      <w:rPr>
-                        <w:noProof/>
-                        <w:lang w:val="en-US"/>
-                      </w:rPr>
-                    </w:pPr>
-                    <w:r>
-                      <w:rPr>
-                        <w:noProof/>
-                        <w:lang w:val="en-US"/>
-                      </w:rPr>
-                      <w:t xml:space="preserve">[31] </w:t>
-                    </w:r>
-                  </w:p>
-                </w:tc>
-                <w:tc>
-                  <w:tcPr>
-                    <w:tcW w:w="0" w:type="auto"/>
-                    <w:hideMark/>
-                  </w:tcPr>
-                  <w:p>
-                    <w:pPr>
-                      <w:pStyle w:val="Bibliography"/>
-                      <w:rPr>
-                        <w:noProof/>
-                        <w:lang w:val="en-US"/>
-                      </w:rPr>
-                    </w:pPr>
-                    <w:r>
-                      <w:rPr>
-                        <w:noProof/>
-                        <w:lang w:val="en-US"/>
-                      </w:rPr>
-                      <w:t>A. A. Anthropy, "Queers in Love at the End of the World by anna anthropy," itch.io, 12 March 2016. [Online]. Available: https://w.itch.io/end-of-the-world. [Accessed 17 September 2020].</w:t>
-                    </w:r>
-                  </w:p>
-                </w:tc>
-              </w:tr>
-              <w:tr>
-                <w:trPr>
-                  <w:divId w:val="2016686665"/>
-                  <w:tblCellSpacing w:w="15" w:type="dxa"/>
-                </w:trPr>
-                <w:tc>
-                  <w:tcPr>
-                    <w:tcW w:w="50" w:type="pct"/>
-                    <w:hideMark/>
-                  </w:tcPr>
-                  <w:p>
-                    <w:pPr>
-                      <w:pStyle w:val="Bibliography"/>
-                      <w:rPr>
-                        <w:noProof/>
-                        <w:lang w:val="en-US"/>
-                      </w:rPr>
-                    </w:pPr>
-                    <w:r>
-                      <w:rPr>
-                        <w:noProof/>
-                        <w:lang w:val="en-US"/>
-                      </w:rPr>
-                      <w:lastRenderedPageBreak/>
-                      <w:t xml:space="preserve">[32] </w:t>
-                    </w:r>
-                  </w:p>
-                </w:tc>
-                <w:tc>
-                  <w:tcPr>
-                    <w:tcW w:w="0" w:type="auto"/>
-                    <w:hideMark/>
-                  </w:tcPr>
-                  <w:p>
-                    <w:pPr>
-                      <w:pStyle w:val="Bibliography"/>
-                      <w:rPr>
-                        <w:noProof/>
-                        <w:lang w:val="en-US"/>
-                      </w:rPr>
-                    </w:pPr>
-                    <w:r>
-                      <w:rPr>
-                        <w:noProof/>
-                        <w:lang w:val="en-US"/>
-                      </w:rPr>
-                      <w:t>J. Anderson, "afternoon, a story - Michael Joyce," youtube.com, 26 April 2012. [Online]. Available: https://www.youtube.com/watch?v=djIrHF8S6-Q. [Accessed 17 September 2020].</w:t>
-                    </w:r>
-                  </w:p>
-                </w:tc>
-              </w:tr>
-              <w:tr>
-                <w:trPr>
-                  <w:divId w:val="2016686665"/>
-                  <w:tblCellSpacing w:w="15" w:type="dxa"/>
-                </w:trPr>
-                <w:tc>
-                  <w:tcPr>
-                    <w:tcW w:w="50" w:type="pct"/>
-                    <w:hideMark/>
-                  </w:tcPr>
-                  <w:p>
-                    <w:pPr>
-                      <w:pStyle w:val="Bibliography"/>
-                      <w:rPr>
-                        <w:noProof/>
-                        <w:lang w:val="en-US"/>
-                      </w:rPr>
-                    </w:pPr>
-                    <w:r>
-                      <w:rPr>
-                        <w:noProof/>
-                        <w:lang w:val="en-US"/>
-                      </w:rPr>
-                      <w:t xml:space="preserve">[33] </w:t>
-                    </w:r>
-                  </w:p>
-                </w:tc>
-                <w:tc>
-                  <w:tcPr>
-                    <w:tcW w:w="0" w:type="auto"/>
-                    <w:hideMark/>
-                  </w:tcPr>
-                  <w:p>
-                    <w:pPr>
-                      <w:pStyle w:val="Bibliography"/>
-                      <w:rPr>
-                        <w:noProof/>
-                        <w:lang w:val="en-US"/>
-                      </w:rPr>
-                    </w:pPr>
-                    <w:r>
-                      <w:rPr>
-                        <w:noProof/>
-                        <w:lang w:val="en-US"/>
-                      </w:rPr>
-                      <w:t xml:space="preserve">J. Pope, "A Future for Hypertext Fiction," </w:t>
-                    </w:r>
-                    <w:r>
-                      <w:rPr>
-                        <w:i/>
-                        <w:iCs/>
-                        <w:noProof/>
-                        <w:lang w:val="en-US"/>
-                      </w:rPr>
-                      <w:t xml:space="preserve">Converg. Int. J. Res. New Media Technol., </w:t>
-                    </w:r>
-                    <w:r>
-                      <w:rPr>
-                        <w:noProof/>
-                        <w:lang w:val="en-US"/>
-                      </w:rPr>
-                      <w:t xml:space="preserve">vol. 12, no. 4, pp. 447-465, 2006. </w:t>
-                    </w:r>
-                  </w:p>
-                </w:tc>
-              </w:tr>
-              <w:tr>
-                <w:trPr>
-                  <w:divId w:val="2016686665"/>
-                  <w:tblCellSpacing w:w="15" w:type="dxa"/>
-                </w:trPr>
-                <w:tc>
-                  <w:tcPr>
-                    <w:tcW w:w="50" w:type="pct"/>
-                    <w:hideMark/>
-                  </w:tcPr>
-                  <w:p>
-                    <w:pPr>
-                      <w:pStyle w:val="Bibliography"/>
-                      <w:rPr>
-                        <w:noProof/>
-                        <w:lang w:val="en-US"/>
-                      </w:rPr>
-                    </w:pPr>
-                    <w:r>
-                      <w:rPr>
-                        <w:noProof/>
-                        <w:lang w:val="en-US"/>
-                      </w:rPr>
-                      <w:t xml:space="preserve">[34] </w:t>
-                    </w:r>
-                  </w:p>
-                </w:tc>
-                <w:tc>
-                  <w:tcPr>
-                    <w:tcW w:w="0" w:type="auto"/>
-                    <w:hideMark/>
-                  </w:tcPr>
-                  <w:p>
-                    <w:pPr>
-                      <w:pStyle w:val="Bibliography"/>
-                      <w:rPr>
-                        <w:noProof/>
-                        <w:lang w:val="en-US"/>
-                      </w:rPr>
-                    </w:pPr>
-                    <w:r>
-                      <w:rPr>
-                        <w:noProof/>
-                        <w:lang w:val="en-US"/>
-                      </w:rPr>
-                      <w:t xml:space="preserve">M.-L. Ryan, "From Narrative Games to Playable Stories: Toward a Poetics of Interactive Narrative," </w:t>
-                    </w:r>
-                    <w:r>
-                      <w:rPr>
-                        <w:i/>
-                        <w:iCs/>
-                        <w:noProof/>
-                        <w:lang w:val="en-US"/>
-                      </w:rPr>
-                      <w:t xml:space="preserve">Storyworlds: A Journal of Narrative Studies, </w:t>
-                    </w:r>
-                    <w:r>
-                      <w:rPr>
-                        <w:noProof/>
-                        <w:lang w:val="en-US"/>
-                      </w:rPr>
-                      <w:t xml:space="preserve">vol. 1, pp. 43-59, 2009. </w:t>
-                    </w:r>
-                  </w:p>
-                </w:tc>
-              </w:tr>
-              <w:tr>
-                <w:trPr>
-                  <w:divId w:val="2016686665"/>
-                  <w:tblCellSpacing w:w="15" w:type="dxa"/>
-                </w:trPr>
-                <w:tc>
-                  <w:tcPr>
-                    <w:tcW w:w="50" w:type="pct"/>
-                    <w:hideMark/>
-                  </w:tcPr>
-                  <w:p>
-                    <w:pPr>
-                      <w:pStyle w:val="Bibliography"/>
-                      <w:rPr>
-                        <w:noProof/>
-                        <w:lang w:val="en-US"/>
-                      </w:rPr>
-                    </w:pPr>
-                    <w:r>
-                      <w:rPr>
-                        <w:noProof/>
-                        <w:lang w:val="en-US"/>
-                      </w:rPr>
-                      <w:t xml:space="preserve">[35] </w:t>
-                    </w:r>
-                  </w:p>
-                </w:tc>
-                <w:tc>
-                  <w:tcPr>
-                    <w:tcW w:w="0" w:type="auto"/>
-                    <w:hideMark/>
-                  </w:tcPr>
-                  <w:p>
-                    <w:pPr>
-                      <w:pStyle w:val="Bibliography"/>
-                      <w:rPr>
-                        <w:noProof/>
-                        <w:lang w:val="en-US"/>
-                      </w:rPr>
-                    </w:pPr>
-                    <w:r>
-                      <w:rPr>
-                        <w:noProof/>
-                        <w:lang w:val="en-US"/>
-                      </w:rPr>
-                      <w:t xml:space="preserve">M. Bernstein, "On hypertext narrative," in </w:t>
-                    </w:r>
-                    <w:r>
-                      <w:rPr>
-                        <w:i/>
-                        <w:iCs/>
-                        <w:noProof/>
-                        <w:lang w:val="en-US"/>
-                      </w:rPr>
-                      <w:t>HT '09: Proceedings of the 20th ACM conference on Hypertext and hypermedia</w:t>
-                    </w:r>
-                    <w:r>
-                      <w:rPr>
-                        <w:noProof/>
-                        <w:lang w:val="en-US"/>
-                      </w:rPr>
-                      <w:t xml:space="preserve">, Torino, 2009. </w:t>
-                    </w:r>
-                  </w:p>
-                </w:tc>
-              </w:tr>
-              <w:tr>
-                <w:trPr>
-                  <w:divId w:val="2016686665"/>
-                  <w:tblCellSpacing w:w="15" w:type="dxa"/>
-                </w:trPr>
-                <w:tc>
-                  <w:tcPr>
-                    <w:tcW w:w="50" w:type="pct"/>
-                    <w:hideMark/>
-                  </w:tcPr>
-                  <w:p>
-                    <w:pPr>
-                      <w:pStyle w:val="Bibliography"/>
-                      <w:rPr>
-                        <w:noProof/>
-                        <w:lang w:val="en-US"/>
-                      </w:rPr>
-                    </w:pPr>
-                    <w:r>
-                      <w:rPr>
-                        <w:noProof/>
-                        <w:lang w:val="en-US"/>
-                      </w:rPr>
-                      <w:t xml:space="preserve">[36] </w:t>
-                    </w:r>
-                  </w:p>
-                </w:tc>
-                <w:tc>
-                  <w:tcPr>
-                    <w:tcW w:w="0" w:type="auto"/>
-                    <w:hideMark/>
-                  </w:tcPr>
-                  <w:p>
-                    <w:pPr>
-                      <w:pStyle w:val="Bibliography"/>
-                      <w:rPr>
-                        <w:noProof/>
-                        <w:lang w:val="en-US"/>
-                      </w:rPr>
-                    </w:pPr>
-                    <w:r>
-                      <w:rPr>
-                        <w:noProof/>
-                        <w:lang w:val="en-US"/>
-                      </w:rPr>
-                      <w:t xml:space="preserve">S. Kitromili, J. Jordan and D. E. Millard, "What Authors Think about Hypertext Authoring," in </w:t>
-                    </w:r>
-                    <w:r>
-                      <w:rPr>
-                        <w:i/>
-                        <w:iCs/>
-                        <w:noProof/>
-                        <w:lang w:val="en-US"/>
-                      </w:rPr>
-                      <w:t>HT '20: Proceedings of the 31st ACM Conference on Hypertext and Social Media</w:t>
-                    </w:r>
-                    <w:r>
-                      <w:rPr>
-                        <w:noProof/>
-                        <w:lang w:val="en-US"/>
-                      </w:rPr>
-                      <w:t xml:space="preserve">, Virtual Event, 2020. </w:t>
-                    </w:r>
-                  </w:p>
-                </w:tc>
-              </w:tr>
-              <w:tr>
-                <w:trPr>
-                  <w:divId w:val="2016686665"/>
-                  <w:tblCellSpacing w:w="15" w:type="dxa"/>
-                </w:trPr>
-                <w:tc>
-                  <w:tcPr>
-                    <w:tcW w:w="50" w:type="pct"/>
-                    <w:hideMark/>
-                  </w:tcPr>
-                  <w:p>
-                    <w:pPr>
-                      <w:pStyle w:val="Bibliography"/>
-                      <w:rPr>
-                        <w:noProof/>
-                        <w:lang w:val="en-US"/>
-                      </w:rPr>
-                    </w:pPr>
-                    <w:r>
-                      <w:rPr>
-                        <w:noProof/>
-                        <w:lang w:val="en-US"/>
-                      </w:rPr>
-                      <w:t xml:space="preserve">[37] </w:t>
-                    </w:r>
-                  </w:p>
-                </w:tc>
-                <w:tc>
-                  <w:tcPr>
-                    <w:tcW w:w="0" w:type="auto"/>
-                    <w:hideMark/>
-                  </w:tcPr>
-                  <w:p>
-                    <w:pPr>
-                      <w:pStyle w:val="Bibliography"/>
-                      <w:rPr>
-                        <w:noProof/>
-                        <w:lang w:val="en-US"/>
-                      </w:rPr>
-                    </w:pPr>
-                    <w:r>
-                      <w:rPr>
-                        <w:noProof/>
-                        <w:lang w:val="en-US"/>
-                      </w:rPr>
-                      <w:t>T. Memmott, "Lexia to Perplexia," eliterature.org, 2000. [Online]. Available: https://collection.eliterature.org/1/works/memmott__lexia_to_perplexia.html. [Accessed 17 September 2020].</w:t>
-                    </w:r>
-                  </w:p>
-                </w:tc>
-              </w:tr>
-              <w:tr>
-                <w:trPr>
-                  <w:divId w:val="2016686665"/>
-                  <w:tblCellSpacing w:w="15" w:type="dxa"/>
-                </w:trPr>
-                <w:tc>
-                  <w:tcPr>
-                    <w:tcW w:w="50" w:type="pct"/>
-                    <w:hideMark/>
-                  </w:tcPr>
-                  <w:p>
-                    <w:pPr>
-                      <w:pStyle w:val="Bibliography"/>
-                      <w:rPr>
-                        <w:noProof/>
-                        <w:lang w:val="en-US"/>
-                      </w:rPr>
-                    </w:pPr>
-                    <w:r>
-                      <w:rPr>
-                        <w:noProof/>
-                        <w:lang w:val="en-US"/>
-                      </w:rPr>
-                      <w:t xml:space="preserve">[38] </w:t>
-                    </w:r>
-                  </w:p>
-                </w:tc>
-                <w:tc>
-                  <w:tcPr>
-                    <w:tcW w:w="0" w:type="auto"/>
-                    <w:hideMark/>
-                  </w:tcPr>
-                  <w:p>
-                    <w:pPr>
-                      <w:pStyle w:val="Bibliography"/>
-                      <w:rPr>
-                        <w:noProof/>
-                        <w:lang w:val="en-US"/>
-                      </w:rPr>
-                    </w:pPr>
-                    <w:r>
-                      <w:rPr>
-                        <w:noProof/>
-                        <w:lang w:val="en-US"/>
-                      </w:rPr>
-                      <w:t>M. Joyce, "afternoon, a story," Eastgate Systems, Watertown, MA, 1987.</w:t>
+                      <w:t>N. Gibbins, "Telling Tales - EdShare Southampton," 6 November 2019. [Online]. Available: http://edshare.soton.ac.uk/20145/. [Accessed 21 September 2020].</w:t>
                     </w:r>
                   </w:p>
                 </w:tc>
@@ -3444,7 +3494,7 @@
             </w:tbl>
             <w:p>
               <w:pPr>
-                <w:divId w:val="2016686665"/>
+                <w:divId w:val="188373494"/>
                 <w:rPr>
                   <w:rFonts w:eastAsia="Times New Roman"/>
                   <w:noProof/>
@@ -5450,11 +5500,35 @@
     <b:Publisher>Eastgate Systems</b:Publisher>
     <b:RefOrder>38</b:RefOrder>
   </b:Source>
+  <b:Source>
+    <b:Tag>Nic19</b:Tag>
+    <b:SourceType>DocumentFromInternetSite</b:SourceType>
+    <b:Guid>{E197FE79-48CD-46B7-9553-55E7F6516DAB}</b:Guid>
+    <b:Title>Telling Tales - EdShare Southampton</b:Title>
+    <b:Year>2019</b:Year>
+    <b:Month>November</b:Month>
+    <b:Day>6</b:Day>
+    <b:YearAccessed>2020</b:YearAccessed>
+    <b:MonthAccessed>September</b:MonthAccessed>
+    <b:DayAccessed>21</b:DayAccessed>
+    <b:URL>http://edshare.soton.ac.uk/20145/</b:URL>
+    <b:Author>
+      <b:Author>
+        <b:NameList>
+          <b:Person>
+            <b:Last>Gibbins</b:Last>
+            <b:First>Nicholas</b:First>
+          </b:Person>
+        </b:NameList>
+      </b:Author>
+    </b:Author>
+    <b:RefOrder>39</b:RefOrder>
+  </b:Source>
 </b:Sources>
 </file>
 
 <file path=customXml/itemProps1.xml><?xml version="1.0" encoding="utf-8"?>
-<ds:datastoreItem xmlns:ds="http://schemas.openxmlformats.org/officeDocument/2006/customXml" ds:itemID="{DE1A766E-F70A-4CA7-B01C-1930185DC7FD}">
+<ds:datastoreItem xmlns:ds="http://schemas.openxmlformats.org/officeDocument/2006/customXml" ds:itemID="{51697FDF-EAB0-454E-B69F-0D0718420173}">
   <ds:schemaRefs>
     <ds:schemaRef ds:uri="http://schemas.openxmlformats.org/officeDocument/2006/bibliography"/>
   </ds:schemaRefs>

</xml_diff>

<commit_message>
Started to properly work on the summary of background reading. Covered the intro to the 'tools' segment, got the 'Storyspace' segment done. gtg for lunch now.
</commit_message>
<xml_diff>
--- a/Reports n such/Summary of background reading.docx
+++ b/Reports n such/Summary of background reading.docx
@@ -1243,7 +1243,13 @@
         <w:t>, being a more software-based project</w:t>
       </w:r>
       <w:r>
-        <w:t xml:space="preserve">, necessitated an approach </w:t>
+        <w:t xml:space="preserve">, </w:t>
+      </w:r>
+      <w:r>
+        <w:t xml:space="preserve">appeared to facilitate </w:t>
+      </w:r>
+      <w:r>
+        <w:t xml:space="preserve">an approach </w:t>
       </w:r>
       <w:r>
         <w:t>focus</w:t>
@@ -1269,8 +1275,37 @@
       <w:r>
         <w:t>guide the design of my hypertext game tool.</w:t>
       </w:r>
+      <w:r>
+        <w:t xml:space="preserve"> </w:t>
+      </w:r>
+      <w:r>
+        <w:t>I spent the first half of August looking at tools, before spending the latter half of August creating a prototype of my tool. T</w:t>
+      </w:r>
+      <w:r>
+        <w:t>hen</w:t>
+      </w:r>
+      <w:r>
+        <w:t>, during September, I</w:t>
+      </w:r>
+      <w:r>
+        <w:t xml:space="preserve"> </w:t>
+      </w:r>
+      <w:r>
+        <w:t xml:space="preserve">looked at some academic literature on the topic of hypertext games, as well as </w:t>
+      </w:r>
+      <w:r>
+        <w:t>some examples of hypertext games</w:t>
+      </w:r>
+      <w:r>
+        <w:t xml:space="preserve">, to </w:t>
+      </w:r>
+      <w:r>
+        <w:t>guide</w:t>
+      </w:r>
+      <w:r>
+        <w:t xml:space="preserve"> the creation of the game, and to guide the refinement of the tool.</w:t>
+      </w:r>
     </w:p>
-    <w:p/>
     <w:p>
       <w:pPr>
         <w:pStyle w:val="Heading1"/>
@@ -1282,7 +1317,7 @@
         <w:rPr>
           <w:lang w:val="en-GB"/>
         </w:rPr>
-        <w:t>The results of the background reading</w:t>
+        <w:t>Researching existing hypertext game creation tools</w:t>
       </w:r>
     </w:p>
     <w:p>
@@ -1295,8 +1330,1596 @@
         <w:rPr>
           <w:rFonts w:eastAsiaTheme="majorEastAsia"/>
         </w:rPr>
-        <w:t>Placeholder Text</w:t>
-      </w:r>
+        <w:t xml:space="preserve">I shall </w:t>
+      </w:r>
+      <w:r>
+        <w:rPr>
+          <w:rFonts w:eastAsiaTheme="majorEastAsia"/>
+        </w:rPr>
+        <w:t xml:space="preserve">first </w:t>
+      </w:r>
+      <w:r>
+        <w:rPr>
+          <w:rFonts w:eastAsiaTheme="majorEastAsia"/>
+        </w:rPr>
+        <w:t>explain my methodology, before going into the specifics about what I found out about each tool.</w:t>
+      </w:r>
+      <w:r>
+        <w:rPr>
+          <w:rFonts w:eastAsiaTheme="majorEastAsia"/>
+        </w:rPr>
+        <w:t xml:space="preserve"> I decided that I would attempt to </w:t>
+      </w:r>
+      <w:r>
+        <w:rPr>
+          <w:rFonts w:eastAsiaTheme="majorEastAsia"/>
+        </w:rPr>
+        <w:t>answer the questions of ‘How does it work?’,</w:t>
+      </w:r>
+      <w:r>
+        <w:rPr>
+          <w:rFonts w:eastAsiaTheme="majorEastAsia"/>
+        </w:rPr>
+        <w:t xml:space="preserve"> ’</w:t>
+      </w:r>
+      <w:r>
+        <w:rPr>
+          <w:rFonts w:eastAsiaTheme="majorEastAsia"/>
+        </w:rPr>
+        <w:t>How do I use it?</w:t>
+      </w:r>
+      <w:r>
+        <w:rPr>
+          <w:rFonts w:eastAsiaTheme="majorEastAsia"/>
+        </w:rPr>
+        <w:t>’</w:t>
+      </w:r>
+      <w:r>
+        <w:rPr>
+          <w:rFonts w:eastAsiaTheme="majorEastAsia"/>
+        </w:rPr>
+        <w:t xml:space="preserve">, </w:t>
+      </w:r>
+      <w:r>
+        <w:rPr>
+          <w:rFonts w:eastAsiaTheme="majorEastAsia"/>
+        </w:rPr>
+        <w:t xml:space="preserve">‘What options does it give me?’, </w:t>
+      </w:r>
+      <w:r>
+        <w:rPr>
+          <w:rFonts w:eastAsiaTheme="majorEastAsia"/>
+        </w:rPr>
+        <w:t>‘What features does it have?’,</w:t>
+      </w:r>
+      <w:r>
+        <w:rPr>
+          <w:rFonts w:eastAsiaTheme="majorEastAsia"/>
+        </w:rPr>
+        <w:t xml:space="preserve"> ‘What features is it missing?’,</w:t>
+      </w:r>
+      <w:r>
+        <w:rPr>
+          <w:rFonts w:eastAsiaTheme="majorEastAsia"/>
+        </w:rPr>
+        <w:t xml:space="preserve"> and </w:t>
+      </w:r>
+      <w:r>
+        <w:rPr>
+          <w:rFonts w:eastAsiaTheme="majorEastAsia"/>
+        </w:rPr>
+        <w:t>‘How does it work?’.</w:t>
+      </w:r>
+      <w:r>
+        <w:rPr>
+          <w:rFonts w:eastAsiaTheme="majorEastAsia"/>
+        </w:rPr>
+        <w:t xml:space="preserve"> </w:t>
+      </w:r>
+      <w:r>
+        <w:rPr>
+          <w:rFonts w:eastAsiaTheme="majorEastAsia"/>
+        </w:rPr>
+        <w:t>I initially found five hypertext game/interactive fiction creation tools to look at</w:t>
+      </w:r>
+      <w:r>
+        <w:rPr>
+          <w:rFonts w:eastAsiaTheme="majorEastAsia"/>
+        </w:rPr>
+        <w:t>: two of which I was aware of already (Twine</w:t>
+      </w:r>
+      <w:sdt>
+        <w:sdtPr>
+          <w:rPr>
+            <w:rFonts w:eastAsiaTheme="majorEastAsia"/>
+            <w:vertAlign w:val="superscript"/>
+          </w:rPr>
+          <w:id w:val="1774513647"/>
+          <w:citation/>
+        </w:sdtPr>
+        <w:sdtEndPr/>
+        <w:sdtContent>
+          <w:r>
+            <w:rPr>
+              <w:rFonts w:eastAsiaTheme="majorEastAsia"/>
+              <w:vertAlign w:val="superscript"/>
+            </w:rPr>
+            <w:fldChar w:fldCharType="begin"/>
+          </w:r>
+          <w:r>
+            <w:rPr>
+              <w:rFonts w:eastAsiaTheme="majorEastAsia"/>
+              <w:vertAlign w:val="superscript"/>
+            </w:rPr>
+            <w:instrText xml:space="preserve"> CITATION Int20 \l 2057 </w:instrText>
+          </w:r>
+          <w:r>
+            <w:rPr>
+              <w:rFonts w:eastAsiaTheme="majorEastAsia"/>
+              <w:vertAlign w:val="superscript"/>
+            </w:rPr>
+            <w:fldChar w:fldCharType="separate"/>
+          </w:r>
+          <w:r>
+            <w:rPr>
+              <w:rFonts w:eastAsiaTheme="majorEastAsia"/>
+              <w:noProof/>
+              <w:vertAlign w:val="superscript"/>
+            </w:rPr>
+            <w:t xml:space="preserve"> </w:t>
+          </w:r>
+          <w:r>
+            <w:rPr>
+              <w:rFonts w:eastAsiaTheme="majorEastAsia"/>
+              <w:noProof/>
+            </w:rPr>
+            <w:t>[1]</w:t>
+          </w:r>
+          <w:r>
+            <w:rPr>
+              <w:rFonts w:eastAsiaTheme="majorEastAsia"/>
+              <w:vertAlign w:val="superscript"/>
+            </w:rPr>
+            <w:fldChar w:fldCharType="end"/>
+          </w:r>
+        </w:sdtContent>
+      </w:sdt>
+      <w:r>
+        <w:rPr>
+          <w:rFonts w:eastAsiaTheme="majorEastAsia"/>
+        </w:rPr>
+        <w:t xml:space="preserve"> and Ren’Py</w:t>
+      </w:r>
+      <w:sdt>
+        <w:sdtPr>
+          <w:rPr>
+            <w:rFonts w:eastAsiaTheme="majorEastAsia"/>
+            <w:vertAlign w:val="superscript"/>
+          </w:rPr>
+          <w:id w:val="-853340302"/>
+          <w:citation/>
+        </w:sdtPr>
+        <w:sdtContent>
+          <w:r>
+            <w:rPr>
+              <w:rFonts w:eastAsiaTheme="majorEastAsia"/>
+              <w:vertAlign w:val="superscript"/>
+            </w:rPr>
+            <w:fldChar w:fldCharType="begin"/>
+          </w:r>
+          <w:r>
+            <w:rPr>
+              <w:rFonts w:eastAsiaTheme="majorEastAsia"/>
+              <w:vertAlign w:val="superscript"/>
+            </w:rPr>
+            <w:instrText xml:space="preserve"> CITATION Rot20 \l 2057 </w:instrText>
+          </w:r>
+          <w:r>
+            <w:rPr>
+              <w:rFonts w:eastAsiaTheme="majorEastAsia"/>
+              <w:vertAlign w:val="superscript"/>
+            </w:rPr>
+            <w:fldChar w:fldCharType="separate"/>
+          </w:r>
+          <w:r>
+            <w:rPr>
+              <w:rFonts w:eastAsiaTheme="majorEastAsia"/>
+              <w:noProof/>
+              <w:vertAlign w:val="superscript"/>
+            </w:rPr>
+            <w:t xml:space="preserve"> </w:t>
+          </w:r>
+          <w:r>
+            <w:rPr>
+              <w:rFonts w:eastAsiaTheme="majorEastAsia"/>
+              <w:noProof/>
+            </w:rPr>
+            <w:t>[2]</w:t>
+          </w:r>
+          <w:r>
+            <w:rPr>
+              <w:rFonts w:eastAsiaTheme="majorEastAsia"/>
+              <w:vertAlign w:val="superscript"/>
+            </w:rPr>
+            <w:fldChar w:fldCharType="end"/>
+          </w:r>
+        </w:sdtContent>
+      </w:sdt>
+      <w:r>
+        <w:rPr>
+          <w:rFonts w:eastAsiaTheme="majorEastAsia"/>
+        </w:rPr>
+        <w:t xml:space="preserve">), </w:t>
+      </w:r>
+      <w:r>
+        <w:rPr>
+          <w:rFonts w:eastAsiaTheme="majorEastAsia"/>
+        </w:rPr>
+        <w:t>two of which I’ve forgotten how I found out about (Storyspace</w:t>
+      </w:r>
+      <w:sdt>
+        <w:sdtPr>
+          <w:rPr>
+            <w:rFonts w:eastAsiaTheme="majorEastAsia"/>
+            <w:vertAlign w:val="superscript"/>
+          </w:rPr>
+          <w:id w:val="-2145103910"/>
+          <w:citation/>
+        </w:sdtPr>
+        <w:sdtContent>
+          <w:r>
+            <w:rPr>
+              <w:rFonts w:eastAsiaTheme="majorEastAsia"/>
+              <w:vertAlign w:val="superscript"/>
+            </w:rPr>
+            <w:fldChar w:fldCharType="begin"/>
+          </w:r>
+          <w:r>
+            <w:rPr>
+              <w:rFonts w:eastAsiaTheme="majorEastAsia"/>
+              <w:vertAlign w:val="superscript"/>
+            </w:rPr>
+            <w:instrText xml:space="preserve"> CITATION Eas20 \l 2057 </w:instrText>
+          </w:r>
+          <w:r>
+            <w:rPr>
+              <w:rFonts w:eastAsiaTheme="majorEastAsia"/>
+              <w:vertAlign w:val="superscript"/>
+            </w:rPr>
+            <w:fldChar w:fldCharType="separate"/>
+          </w:r>
+          <w:r>
+            <w:rPr>
+              <w:rFonts w:eastAsiaTheme="majorEastAsia"/>
+              <w:noProof/>
+              <w:vertAlign w:val="superscript"/>
+            </w:rPr>
+            <w:t xml:space="preserve"> </w:t>
+          </w:r>
+          <w:r>
+            <w:rPr>
+              <w:rFonts w:eastAsiaTheme="majorEastAsia"/>
+              <w:noProof/>
+            </w:rPr>
+            <w:t>[3]</w:t>
+          </w:r>
+          <w:r>
+            <w:rPr>
+              <w:rFonts w:eastAsiaTheme="majorEastAsia"/>
+              <w:vertAlign w:val="superscript"/>
+            </w:rPr>
+            <w:fldChar w:fldCharType="end"/>
+          </w:r>
+        </w:sdtContent>
+      </w:sdt>
+      <w:r>
+        <w:rPr>
+          <w:rFonts w:eastAsiaTheme="majorEastAsia"/>
+        </w:rPr>
+        <w:t xml:space="preserve"> and TADS</w:t>
+      </w:r>
+      <w:sdt>
+        <w:sdtPr>
+          <w:rPr>
+            <w:rFonts w:eastAsiaTheme="majorEastAsia"/>
+          </w:rPr>
+          <w:id w:val="858310159"/>
+          <w:citation/>
+        </w:sdtPr>
+        <w:sdtContent>
+          <w:r>
+            <w:rPr>
+              <w:rFonts w:eastAsiaTheme="majorEastAsia"/>
+            </w:rPr>
+            <w:fldChar w:fldCharType="begin"/>
+          </w:r>
+          <w:r>
+            <w:rPr>
+              <w:rFonts w:eastAsiaTheme="majorEastAsia"/>
+            </w:rPr>
+            <w:instrText xml:space="preserve"> CITATION MJR13 \l 2057 </w:instrText>
+          </w:r>
+          <w:r>
+            <w:rPr>
+              <w:rFonts w:eastAsiaTheme="majorEastAsia"/>
+            </w:rPr>
+            <w:fldChar w:fldCharType="separate"/>
+          </w:r>
+          <w:r>
+            <w:rPr>
+              <w:rFonts w:eastAsiaTheme="majorEastAsia"/>
+              <w:noProof/>
+            </w:rPr>
+            <w:t xml:space="preserve"> </w:t>
+          </w:r>
+          <w:r>
+            <w:rPr>
+              <w:rFonts w:eastAsiaTheme="majorEastAsia"/>
+              <w:noProof/>
+            </w:rPr>
+            <w:t>[4]</w:t>
+          </w:r>
+          <w:r>
+            <w:rPr>
+              <w:rFonts w:eastAsiaTheme="majorEastAsia"/>
+            </w:rPr>
+            <w:fldChar w:fldCharType="end"/>
+          </w:r>
+        </w:sdtContent>
+      </w:sdt>
+      <w:r>
+        <w:rPr>
+          <w:rFonts w:eastAsiaTheme="majorEastAsia"/>
+        </w:rPr>
+        <w:t xml:space="preserve">), </w:t>
+      </w:r>
+      <w:r>
+        <w:rPr>
+          <w:rFonts w:eastAsiaTheme="majorEastAsia"/>
+        </w:rPr>
+        <w:t>and one which only existed in specification form, which Dr. Bartle sent me a copy of, along with</w:t>
+      </w:r>
+      <w:r>
+        <w:rPr>
+          <w:rFonts w:eastAsiaTheme="majorEastAsia"/>
+        </w:rPr>
+        <w:t xml:space="preserve"> a link to a demo of what it </w:t>
+      </w:r>
+      <w:r>
+        <w:rPr>
+          <w:rFonts w:eastAsiaTheme="majorEastAsia"/>
+        </w:rPr>
+        <w:t xml:space="preserve">might </w:t>
+      </w:r>
+      <w:r>
+        <w:rPr>
+          <w:rFonts w:eastAsiaTheme="majorEastAsia"/>
+        </w:rPr>
+        <w:t>have produced (eHyperTool</w:t>
+      </w:r>
+      <w:sdt>
+        <w:sdtPr>
+          <w:rPr>
+            <w:rFonts w:eastAsiaTheme="majorEastAsia"/>
+          </w:rPr>
+          <w:id w:val="-1160764307"/>
+          <w:citation/>
+        </w:sdtPr>
+        <w:sdtContent>
+          <w:r>
+            <w:rPr>
+              <w:rFonts w:eastAsiaTheme="majorEastAsia"/>
+            </w:rPr>
+            <w:fldChar w:fldCharType="begin"/>
+          </w:r>
+          <w:r>
+            <w:rPr>
+              <w:rFonts w:eastAsiaTheme="majorEastAsia"/>
+            </w:rPr>
+            <w:instrText xml:space="preserve">CITATION RBa11 \l 2057 </w:instrText>
+          </w:r>
+          <w:r>
+            <w:rPr>
+              <w:rFonts w:eastAsiaTheme="majorEastAsia"/>
+            </w:rPr>
+            <w:fldChar w:fldCharType="separate"/>
+          </w:r>
+          <w:r>
+            <w:rPr>
+              <w:rFonts w:eastAsiaTheme="majorEastAsia"/>
+              <w:noProof/>
+            </w:rPr>
+            <w:t xml:space="preserve"> </w:t>
+          </w:r>
+          <w:r>
+            <w:rPr>
+              <w:rFonts w:eastAsiaTheme="majorEastAsia"/>
+              <w:noProof/>
+            </w:rPr>
+            <w:t>[5]</w:t>
+          </w:r>
+          <w:r>
+            <w:rPr>
+              <w:rFonts w:eastAsiaTheme="majorEastAsia"/>
+            </w:rPr>
+            <w:fldChar w:fldCharType="end"/>
+          </w:r>
+        </w:sdtContent>
+      </w:sdt>
+      <w:sdt>
+        <w:sdtPr>
+          <w:rPr>
+            <w:rFonts w:eastAsiaTheme="majorEastAsia"/>
+          </w:rPr>
+          <w:id w:val="-113363100"/>
+          <w:citation/>
+        </w:sdtPr>
+        <w:sdtContent>
+          <w:r>
+            <w:rPr>
+              <w:rFonts w:eastAsiaTheme="majorEastAsia"/>
+            </w:rPr>
+            <w:fldChar w:fldCharType="begin"/>
+          </w:r>
+          <w:r>
+            <w:rPr>
+              <w:rFonts w:eastAsiaTheme="majorEastAsia"/>
+            </w:rPr>
+            <w:instrText xml:space="preserve"> CITATION RBa20 \l 2057 </w:instrText>
+          </w:r>
+          <w:r>
+            <w:rPr>
+              <w:rFonts w:eastAsiaTheme="majorEastAsia"/>
+            </w:rPr>
+            <w:fldChar w:fldCharType="separate"/>
+          </w:r>
+          <w:r>
+            <w:rPr>
+              <w:rFonts w:eastAsiaTheme="majorEastAsia"/>
+              <w:noProof/>
+            </w:rPr>
+            <w:t xml:space="preserve"> </w:t>
+          </w:r>
+          <w:r>
+            <w:rPr>
+              <w:rFonts w:eastAsiaTheme="majorEastAsia"/>
+              <w:noProof/>
+            </w:rPr>
+            <w:t>[6]</w:t>
+          </w:r>
+          <w:r>
+            <w:rPr>
+              <w:rFonts w:eastAsiaTheme="majorEastAsia"/>
+            </w:rPr>
+            <w:fldChar w:fldCharType="end"/>
+          </w:r>
+        </w:sdtContent>
+      </w:sdt>
+      <w:r>
+        <w:rPr>
+          <w:rFonts w:eastAsiaTheme="majorEastAsia"/>
+        </w:rPr>
+        <w:t>)</w:t>
+      </w:r>
+      <w:r>
+        <w:rPr>
+          <w:rFonts w:eastAsiaTheme="majorEastAsia"/>
+        </w:rPr>
+        <w:t xml:space="preserve">. Whilst researching Twine, I also </w:t>
+      </w:r>
+      <w:r>
+        <w:rPr>
+          <w:rFonts w:eastAsiaTheme="majorEastAsia"/>
+        </w:rPr>
+        <w:t>found out about</w:t>
+      </w:r>
+      <w:r>
+        <w:rPr>
+          <w:rFonts w:eastAsiaTheme="majorEastAsia"/>
+        </w:rPr>
+        <w:t xml:space="preserve"> Twee2</w:t>
+      </w:r>
+      <w:sdt>
+        <w:sdtPr>
+          <w:rPr>
+            <w:rFonts w:eastAsiaTheme="majorEastAsia"/>
+          </w:rPr>
+          <w:id w:val="-1150669173"/>
+          <w:citation/>
+        </w:sdtPr>
+        <w:sdtContent>
+          <w:r>
+            <w:rPr>
+              <w:rFonts w:eastAsiaTheme="majorEastAsia"/>
+            </w:rPr>
+            <w:fldChar w:fldCharType="begin"/>
+          </w:r>
+          <w:r>
+            <w:rPr>
+              <w:rFonts w:eastAsiaTheme="majorEastAsia"/>
+            </w:rPr>
+            <w:instrText xml:space="preserve"> CITATION QDa15 \l 2057 </w:instrText>
+          </w:r>
+          <w:r>
+            <w:rPr>
+              <w:rFonts w:eastAsiaTheme="majorEastAsia"/>
+            </w:rPr>
+            <w:fldChar w:fldCharType="separate"/>
+          </w:r>
+          <w:r>
+            <w:rPr>
+              <w:rFonts w:eastAsiaTheme="majorEastAsia"/>
+              <w:noProof/>
+            </w:rPr>
+            <w:t xml:space="preserve"> </w:t>
+          </w:r>
+          <w:r>
+            <w:rPr>
+              <w:rFonts w:eastAsiaTheme="majorEastAsia"/>
+              <w:noProof/>
+            </w:rPr>
+            <w:t>[7]</w:t>
+          </w:r>
+          <w:r>
+            <w:rPr>
+              <w:rFonts w:eastAsiaTheme="majorEastAsia"/>
+            </w:rPr>
+            <w:fldChar w:fldCharType="end"/>
+          </w:r>
+        </w:sdtContent>
+      </w:sdt>
+      <w:r>
+        <w:rPr>
+          <w:rFonts w:eastAsiaTheme="majorEastAsia"/>
+        </w:rPr>
+        <w:t xml:space="preserve"> and the ‘Treaty of Babel’ standard for archiving works of Interactive Fiction</w:t>
+      </w:r>
+      <w:sdt>
+        <w:sdtPr>
+          <w:rPr>
+            <w:rFonts w:eastAsiaTheme="majorEastAsia"/>
+          </w:rPr>
+          <w:id w:val="763582075"/>
+          <w:citation/>
+        </w:sdtPr>
+        <w:sdtContent>
+          <w:r>
+            <w:rPr>
+              <w:rFonts w:eastAsiaTheme="majorEastAsia"/>
+            </w:rPr>
+            <w:fldChar w:fldCharType="begin"/>
+          </w:r>
+          <w:r>
+            <w:rPr>
+              <w:rFonts w:eastAsiaTheme="majorEastAsia"/>
+            </w:rPr>
+            <w:instrText xml:space="preserve"> CITATION Int14 \l 2057 </w:instrText>
+          </w:r>
+          <w:r>
+            <w:rPr>
+              <w:rFonts w:eastAsiaTheme="majorEastAsia"/>
+            </w:rPr>
+            <w:fldChar w:fldCharType="separate"/>
+          </w:r>
+          <w:r>
+            <w:rPr>
+              <w:rFonts w:eastAsiaTheme="majorEastAsia"/>
+              <w:noProof/>
+            </w:rPr>
+            <w:t xml:space="preserve"> </w:t>
+          </w:r>
+          <w:r>
+            <w:rPr>
+              <w:rFonts w:eastAsiaTheme="majorEastAsia"/>
+              <w:noProof/>
+            </w:rPr>
+            <w:t>[8]</w:t>
+          </w:r>
+          <w:r>
+            <w:rPr>
+              <w:rFonts w:eastAsiaTheme="majorEastAsia"/>
+            </w:rPr>
+            <w:fldChar w:fldCharType="end"/>
+          </w:r>
+        </w:sdtContent>
+      </w:sdt>
+      <w:r>
+        <w:rPr>
+          <w:rFonts w:eastAsiaTheme="majorEastAsia"/>
+        </w:rPr>
+        <w:t xml:space="preserve">. Once I had finished researching the first </w:t>
+      </w:r>
+      <w:r>
+        <w:rPr>
+          <w:rFonts w:eastAsiaTheme="majorEastAsia"/>
+        </w:rPr>
+        <w:t>five</w:t>
+      </w:r>
+      <w:r>
+        <w:rPr>
+          <w:rFonts w:eastAsiaTheme="majorEastAsia"/>
+        </w:rPr>
+        <w:t xml:space="preserve"> tools, Dr. Bartle als</w:t>
+      </w:r>
+      <w:r>
+        <w:rPr>
+          <w:rFonts w:eastAsiaTheme="majorEastAsia"/>
+        </w:rPr>
+        <w:t>o told me that it would be worth investigating Inform</w:t>
+      </w:r>
+      <w:sdt>
+        <w:sdtPr>
+          <w:rPr>
+            <w:rFonts w:eastAsiaTheme="majorEastAsia"/>
+          </w:rPr>
+          <w:id w:val="839275314"/>
+          <w:citation/>
+        </w:sdtPr>
+        <w:sdtContent>
+          <w:r>
+            <w:rPr>
+              <w:rFonts w:eastAsiaTheme="majorEastAsia"/>
+            </w:rPr>
+            <w:fldChar w:fldCharType="begin"/>
+          </w:r>
+          <w:r>
+            <w:rPr>
+              <w:rFonts w:eastAsiaTheme="majorEastAsia"/>
+            </w:rPr>
+            <w:instrText xml:space="preserve"> CITATION GNe15 \l 2057 </w:instrText>
+          </w:r>
+          <w:r>
+            <w:rPr>
+              <w:rFonts w:eastAsiaTheme="majorEastAsia"/>
+            </w:rPr>
+            <w:fldChar w:fldCharType="separate"/>
+          </w:r>
+          <w:r>
+            <w:rPr>
+              <w:rFonts w:eastAsiaTheme="majorEastAsia"/>
+              <w:noProof/>
+            </w:rPr>
+            <w:t xml:space="preserve"> </w:t>
+          </w:r>
+          <w:r>
+            <w:rPr>
+              <w:rFonts w:eastAsiaTheme="majorEastAsia"/>
+              <w:noProof/>
+            </w:rPr>
+            <w:t>[9]</w:t>
+          </w:r>
+          <w:r>
+            <w:rPr>
+              <w:rFonts w:eastAsiaTheme="majorEastAsia"/>
+            </w:rPr>
+            <w:fldChar w:fldCharType="end"/>
+          </w:r>
+        </w:sdtContent>
+      </w:sdt>
+      <w:r>
+        <w:rPr>
+          <w:rFonts w:eastAsiaTheme="majorEastAsia"/>
+        </w:rPr>
+        <w:t>,</w:t>
+      </w:r>
+      <w:r>
+        <w:rPr>
+          <w:rFonts w:eastAsiaTheme="majorEastAsia"/>
+        </w:rPr>
+        <w:t xml:space="preserve"> Inklewriter</w:t>
+      </w:r>
+      <w:sdt>
+        <w:sdtPr>
+          <w:rPr>
+            <w:rFonts w:eastAsiaTheme="majorEastAsia"/>
+          </w:rPr>
+          <w:id w:val="-1565326929"/>
+          <w:citation/>
+        </w:sdtPr>
+        <w:sdtContent>
+          <w:r>
+            <w:rPr>
+              <w:rFonts w:eastAsiaTheme="majorEastAsia"/>
+            </w:rPr>
+            <w:fldChar w:fldCharType="begin"/>
+          </w:r>
+          <w:r>
+            <w:rPr>
+              <w:rFonts w:eastAsiaTheme="majorEastAsia"/>
+            </w:rPr>
+            <w:instrText xml:space="preserve"> CITATION INK20 \l 2057 </w:instrText>
+          </w:r>
+          <w:r>
+            <w:rPr>
+              <w:rFonts w:eastAsiaTheme="majorEastAsia"/>
+            </w:rPr>
+            <w:fldChar w:fldCharType="separate"/>
+          </w:r>
+          <w:r>
+            <w:rPr>
+              <w:rFonts w:eastAsiaTheme="majorEastAsia"/>
+              <w:noProof/>
+            </w:rPr>
+            <w:t xml:space="preserve"> </w:t>
+          </w:r>
+          <w:r>
+            <w:rPr>
+              <w:rFonts w:eastAsiaTheme="majorEastAsia"/>
+              <w:noProof/>
+            </w:rPr>
+            <w:t>[10]</w:t>
+          </w:r>
+          <w:r>
+            <w:rPr>
+              <w:rFonts w:eastAsiaTheme="majorEastAsia"/>
+            </w:rPr>
+            <w:fldChar w:fldCharType="end"/>
+          </w:r>
+        </w:sdtContent>
+      </w:sdt>
+      <w:r>
+        <w:rPr>
+          <w:rFonts w:eastAsiaTheme="majorEastAsia"/>
+        </w:rPr>
+        <w:t>,</w:t>
+      </w:r>
+      <w:r>
+        <w:rPr>
+          <w:rFonts w:eastAsiaTheme="majorEastAsia"/>
+        </w:rPr>
+        <w:t xml:space="preserve"> ChoiceScript</w:t>
+      </w:r>
+      <w:sdt>
+        <w:sdtPr>
+          <w:rPr>
+            <w:rFonts w:eastAsiaTheme="majorEastAsia"/>
+          </w:rPr>
+          <w:id w:val="1641608474"/>
+          <w:citation/>
+        </w:sdtPr>
+        <w:sdtContent>
+          <w:r>
+            <w:rPr>
+              <w:rFonts w:eastAsiaTheme="majorEastAsia"/>
+            </w:rPr>
+            <w:fldChar w:fldCharType="begin"/>
+          </w:r>
+          <w:r>
+            <w:rPr>
+              <w:rFonts w:eastAsiaTheme="majorEastAsia"/>
+            </w:rPr>
+            <w:instrText xml:space="preserve"> CITATION Cho20 \l 2057 </w:instrText>
+          </w:r>
+          <w:r>
+            <w:rPr>
+              <w:rFonts w:eastAsiaTheme="majorEastAsia"/>
+            </w:rPr>
+            <w:fldChar w:fldCharType="separate"/>
+          </w:r>
+          <w:r>
+            <w:rPr>
+              <w:rFonts w:eastAsiaTheme="majorEastAsia"/>
+              <w:noProof/>
+            </w:rPr>
+            <w:t xml:space="preserve"> </w:t>
+          </w:r>
+          <w:r>
+            <w:rPr>
+              <w:rFonts w:eastAsiaTheme="majorEastAsia"/>
+              <w:noProof/>
+            </w:rPr>
+            <w:t>[11]</w:t>
+          </w:r>
+          <w:r>
+            <w:rPr>
+              <w:rFonts w:eastAsiaTheme="majorEastAsia"/>
+            </w:rPr>
+            <w:fldChar w:fldCharType="end"/>
+          </w:r>
+        </w:sdtContent>
+      </w:sdt>
+      <w:r>
+        <w:rPr>
+          <w:rFonts w:eastAsiaTheme="majorEastAsia"/>
+        </w:rPr>
+        <w:t xml:space="preserve">, </w:t>
+      </w:r>
+      <w:r>
+        <w:rPr>
+          <w:rFonts w:eastAsiaTheme="majorEastAsia"/>
+        </w:rPr>
+        <w:t>Quest</w:t>
+      </w:r>
+      <w:sdt>
+        <w:sdtPr>
+          <w:rPr>
+            <w:rFonts w:eastAsiaTheme="majorEastAsia"/>
+          </w:rPr>
+          <w:id w:val="305751221"/>
+          <w:citation/>
+        </w:sdtPr>
+        <w:sdtContent>
+          <w:r>
+            <w:rPr>
+              <w:rFonts w:eastAsiaTheme="majorEastAsia"/>
+            </w:rPr>
+            <w:fldChar w:fldCharType="begin"/>
+          </w:r>
+          <w:r>
+            <w:rPr>
+              <w:rFonts w:eastAsiaTheme="majorEastAsia"/>
+            </w:rPr>
+            <w:instrText xml:space="preserve"> CITATION tex20 \l 2057 </w:instrText>
+          </w:r>
+          <w:r>
+            <w:rPr>
+              <w:rFonts w:eastAsiaTheme="majorEastAsia"/>
+            </w:rPr>
+            <w:fldChar w:fldCharType="separate"/>
+          </w:r>
+          <w:r>
+            <w:rPr>
+              <w:rFonts w:eastAsiaTheme="majorEastAsia"/>
+              <w:noProof/>
+            </w:rPr>
+            <w:t xml:space="preserve"> </w:t>
+          </w:r>
+          <w:r>
+            <w:rPr>
+              <w:rFonts w:eastAsiaTheme="majorEastAsia"/>
+              <w:noProof/>
+            </w:rPr>
+            <w:t>[12]</w:t>
+          </w:r>
+          <w:r>
+            <w:rPr>
+              <w:rFonts w:eastAsiaTheme="majorEastAsia"/>
+            </w:rPr>
+            <w:fldChar w:fldCharType="end"/>
+          </w:r>
+        </w:sdtContent>
+      </w:sdt>
+      <w:r>
+        <w:rPr>
+          <w:rFonts w:eastAsiaTheme="majorEastAsia"/>
+        </w:rPr>
+        <w:t>, Squiffy</w:t>
+      </w:r>
+      <w:sdt>
+        <w:sdtPr>
+          <w:rPr>
+            <w:rFonts w:eastAsiaTheme="majorEastAsia"/>
+          </w:rPr>
+          <w:id w:val="181174571"/>
+          <w:citation/>
+        </w:sdtPr>
+        <w:sdtContent>
+          <w:r>
+            <w:rPr>
+              <w:rFonts w:eastAsiaTheme="majorEastAsia"/>
+            </w:rPr>
+            <w:fldChar w:fldCharType="begin"/>
+          </w:r>
+          <w:r>
+            <w:rPr>
+              <w:rFonts w:eastAsiaTheme="majorEastAsia"/>
+            </w:rPr>
+            <w:instrText xml:space="preserve"> CITATION tex201 \l 2057 </w:instrText>
+          </w:r>
+          <w:r>
+            <w:rPr>
+              <w:rFonts w:eastAsiaTheme="majorEastAsia"/>
+            </w:rPr>
+            <w:fldChar w:fldCharType="separate"/>
+          </w:r>
+          <w:r>
+            <w:rPr>
+              <w:rFonts w:eastAsiaTheme="majorEastAsia"/>
+              <w:noProof/>
+            </w:rPr>
+            <w:t xml:space="preserve"> </w:t>
+          </w:r>
+          <w:r>
+            <w:rPr>
+              <w:rFonts w:eastAsiaTheme="majorEastAsia"/>
+              <w:noProof/>
+            </w:rPr>
+            <w:t>[13]</w:t>
+          </w:r>
+          <w:r>
+            <w:rPr>
+              <w:rFonts w:eastAsiaTheme="majorEastAsia"/>
+            </w:rPr>
+            <w:fldChar w:fldCharType="end"/>
+          </w:r>
+        </w:sdtContent>
+      </w:sdt>
+      <w:r>
+        <w:rPr>
+          <w:rFonts w:eastAsiaTheme="majorEastAsia"/>
+        </w:rPr>
+        <w:t>, and Undum</w:t>
+      </w:r>
+      <w:sdt>
+        <w:sdtPr>
+          <w:rPr>
+            <w:rFonts w:eastAsiaTheme="majorEastAsia"/>
+          </w:rPr>
+          <w:id w:val="755406450"/>
+          <w:citation/>
+        </w:sdtPr>
+        <w:sdtContent>
+          <w:r>
+            <w:rPr>
+              <w:rFonts w:eastAsiaTheme="majorEastAsia"/>
+            </w:rPr>
+            <w:fldChar w:fldCharType="begin"/>
+          </w:r>
+          <w:r>
+            <w:rPr>
+              <w:rFonts w:eastAsiaTheme="majorEastAsia"/>
+            </w:rPr>
+            <w:instrText xml:space="preserve"> CITATION IMi18 \l 2057 </w:instrText>
+          </w:r>
+          <w:r>
+            <w:rPr>
+              <w:rFonts w:eastAsiaTheme="majorEastAsia"/>
+            </w:rPr>
+            <w:fldChar w:fldCharType="separate"/>
+          </w:r>
+          <w:r>
+            <w:rPr>
+              <w:rFonts w:eastAsiaTheme="majorEastAsia"/>
+              <w:noProof/>
+            </w:rPr>
+            <w:t xml:space="preserve"> </w:t>
+          </w:r>
+          <w:r>
+            <w:rPr>
+              <w:rFonts w:eastAsiaTheme="majorEastAsia"/>
+              <w:noProof/>
+            </w:rPr>
+            <w:t>[14]</w:t>
+          </w:r>
+          <w:r>
+            <w:rPr>
+              <w:rFonts w:eastAsiaTheme="majorEastAsia"/>
+            </w:rPr>
+            <w:fldChar w:fldCharType="end"/>
+          </w:r>
+        </w:sdtContent>
+      </w:sdt>
+      <w:r>
+        <w:rPr>
+          <w:rFonts w:eastAsiaTheme="majorEastAsia"/>
+        </w:rPr>
+        <w:t>.</w:t>
+      </w:r>
+    </w:p>
+    <w:p>
+      <w:pPr>
+        <w:pStyle w:val="Heading2"/>
+      </w:pPr>
+      <w:r>
+        <w:t>Researching Storyspace</w:t>
+      </w:r>
+    </w:p>
+    <w:p>
+      <w:r>
+        <w:t>I started off by looking at Storyspace</w:t>
+      </w:r>
+      <w:sdt>
+        <w:sdtPr>
+          <w:id w:val="-1199321168"/>
+          <w:citation/>
+        </w:sdtPr>
+        <w:sdtContent>
+          <w:r>
+            <w:fldChar w:fldCharType="begin"/>
+          </w:r>
+          <w:r>
+            <w:instrText xml:space="preserve"> CITATION Eas20 \l 2057 </w:instrText>
+          </w:r>
+          <w:r>
+            <w:fldChar w:fldCharType="separate"/>
+          </w:r>
+          <w:r>
+            <w:rPr>
+              <w:noProof/>
+            </w:rPr>
+            <w:t xml:space="preserve"> </w:t>
+          </w:r>
+          <w:r>
+            <w:rPr>
+              <w:noProof/>
+            </w:rPr>
+            <w:t>[3]</w:t>
+          </w:r>
+          <w:r>
+            <w:fldChar w:fldCharType="end"/>
+          </w:r>
+        </w:sdtContent>
+      </w:sdt>
+      <w:r>
+        <w:t xml:space="preserve">, </w:t>
+      </w:r>
+      <w:r>
+        <w:t>mainly because I was</w:t>
+      </w:r>
+      <w:r>
+        <w:t xml:space="preserve"> not</w:t>
+      </w:r>
+      <w:r>
+        <w:t xml:space="preserve"> sure </w:t>
+      </w:r>
+      <w:r>
+        <w:t>if I would be able to get much information about it</w:t>
+      </w:r>
+      <w:r>
+        <w:t xml:space="preserve"> anyway</w:t>
+      </w:r>
+      <w:r>
+        <w:t xml:space="preserve">, as I knew I would not be able to use it myself, considering that it costs </w:t>
+      </w:r>
+      <w:r>
+        <w:t>$149, and only works on Ma</w:t>
+      </w:r>
+      <w:r>
+        <w:t>c computers (I do not own a Mac)</w:t>
+      </w:r>
+      <w:r>
+        <w:t xml:space="preserve">. </w:t>
+      </w:r>
+      <w:r>
+        <w:t xml:space="preserve">Storyspace </w:t>
+      </w:r>
+      <w:r>
+        <w:t xml:space="preserve">appears to have been </w:t>
+      </w:r>
+      <w:r>
+        <w:t xml:space="preserve">one of </w:t>
+      </w:r>
+      <w:r>
+        <w:t xml:space="preserve">the first hypertext game creation tool </w:t>
+      </w:r>
+      <w:r>
+        <w:t>to have been made, and is a somewhat complex tool,</w:t>
+      </w:r>
+      <w:r>
+        <w:t xml:space="preserve"> </w:t>
+      </w:r>
+      <w:r>
+        <w:t xml:space="preserve">supporting text, </w:t>
+      </w:r>
+      <w:r>
+        <w:t>graphics, audio, and video</w:t>
+      </w:r>
+      <w:sdt>
+        <w:sdtPr>
+          <w:id w:val="-1977205556"/>
+          <w:citation/>
+        </w:sdtPr>
+        <w:sdtContent>
+          <w:r>
+            <w:fldChar w:fldCharType="begin"/>
+          </w:r>
+          <w:r>
+            <w:instrText xml:space="preserve"> CITATION Kee01 \l 2057 </w:instrText>
+          </w:r>
+          <w:r>
+            <w:fldChar w:fldCharType="separate"/>
+          </w:r>
+          <w:r>
+            <w:rPr>
+              <w:noProof/>
+            </w:rPr>
+            <w:t xml:space="preserve"> </w:t>
+          </w:r>
+          <w:r>
+            <w:rPr>
+              <w:noProof/>
+            </w:rPr>
+            <w:t>[15]</w:t>
+          </w:r>
+          <w:r>
+            <w:fldChar w:fldCharType="end"/>
+          </w:r>
+        </w:sdtContent>
+      </w:sdt>
+      <w:r>
+        <w:t>, a user interface</w:t>
+      </w:r>
+      <w:r>
+        <w:t xml:space="preserve"> based on</w:t>
+      </w:r>
+      <w:r>
+        <w:t xml:space="preserve"> ‘topographic writing’ (presenting the story as a network of linked ‘</w:t>
+      </w:r>
+      <w:r>
+        <w:t>writing space</w:t>
+      </w:r>
+      <w:r>
+        <w:t>s’ to the writer)</w:t>
+      </w:r>
+      <w:r>
+        <w:t xml:space="preserve">, implementing features such as ‘guard fields’ to </w:t>
+      </w:r>
+      <w:r>
+        <w:t>impose some limitations on how the reader can traverse the output hypertext</w:t>
+      </w:r>
+      <w:r>
+        <w:t>,</w:t>
+      </w:r>
+      <w:sdt>
+        <w:sdtPr>
+          <w:id w:val="-147597323"/>
+          <w:citation/>
+        </w:sdtPr>
+        <w:sdtContent>
+          <w:r>
+            <w:fldChar w:fldCharType="begin"/>
+          </w:r>
+          <w:r>
+            <w:instrText xml:space="preserve"> CITATION Bar12 \l 2057 </w:instrText>
+          </w:r>
+          <w:r>
+            <w:fldChar w:fldCharType="separate"/>
+          </w:r>
+          <w:r>
+            <w:rPr>
+              <w:noProof/>
+            </w:rPr>
+            <w:t xml:space="preserve"> </w:t>
+          </w:r>
+          <w:r>
+            <w:rPr>
+              <w:noProof/>
+            </w:rPr>
+            <w:t>[16]</w:t>
+          </w:r>
+          <w:r>
+            <w:fldChar w:fldCharType="end"/>
+          </w:r>
+        </w:sdtContent>
+      </w:sdt>
+      <w:r>
+        <w:t xml:space="preserve"> and </w:t>
+      </w:r>
+      <w:r>
+        <w:t>it has an architecture where the ‘links’ between ‘writing spaces’ are distinct objects themselves</w:t>
+      </w:r>
+      <w:r>
+        <w:t xml:space="preserve"> instead of being part of the ‘writing spaces’ they are linked to</w:t>
+      </w:r>
+      <w:r>
+        <w:t>.</w:t>
+      </w:r>
+      <w:r>
+        <w:t xml:space="preserve"> </w:t>
+      </w:r>
+      <w:r>
+        <w:t xml:space="preserve">Storyspace 3 </w:t>
+      </w:r>
+      <w:r>
+        <w:t>wa</w:t>
+      </w:r>
+      <w:r>
+        <w:t>s written in</w:t>
+      </w:r>
+      <w:r>
+        <w:t xml:space="preserve"> C++</w:t>
+      </w:r>
+      <w:r>
+        <w:t xml:space="preserve">, </w:t>
+      </w:r>
+      <w:r>
+        <w:t xml:space="preserve">making heavy use of pointers, </w:t>
+      </w:r>
+      <w:r>
+        <w:t xml:space="preserve">and the tool has a rather complex syntax for </w:t>
+      </w:r>
+      <w:r>
+        <w:t>guard conditions for links</w:t>
+      </w:r>
+      <w:sdt>
+        <w:sdtPr>
+          <w:id w:val="198209467"/>
+          <w:citation/>
+        </w:sdtPr>
+        <w:sdtContent>
+          <w:r>
+            <w:fldChar w:fldCharType="begin"/>
+          </w:r>
+          <w:r>
+            <w:instrText xml:space="preserve"> CITATION Ber16 \l 2057 </w:instrText>
+          </w:r>
+          <w:r>
+            <w:fldChar w:fldCharType="separate"/>
+          </w:r>
+          <w:r>
+            <w:rPr>
+              <w:noProof/>
+            </w:rPr>
+            <w:t xml:space="preserve"> </w:t>
+          </w:r>
+          <w:r>
+            <w:rPr>
+              <w:noProof/>
+            </w:rPr>
+            <w:t>[17]</w:t>
+          </w:r>
+          <w:r>
+            <w:fldChar w:fldCharType="end"/>
+          </w:r>
+        </w:sdtContent>
+      </w:sdt>
+      <w:r>
+        <w:t>. However, it does have some significant drawbacks: the complex architecture of the</w:t>
+      </w:r>
+      <w:r>
+        <w:t xml:space="preserve"> system</w:t>
+      </w:r>
+      <w:r>
+        <w:t xml:space="preserve"> means that </w:t>
+      </w:r>
+      <w:r>
+        <w:t>there’s no way for the games it produces to be playable on the web,</w:t>
+      </w:r>
+      <w:r>
+        <w:t xml:space="preserve"> and</w:t>
+      </w:r>
+      <w:r>
+        <w:t xml:space="preserve"> </w:t>
+      </w:r>
+      <w:r>
+        <w:t xml:space="preserve">the </w:t>
+      </w:r>
+      <w:r>
+        <w:t>barriers to entry from</w:t>
+      </w:r>
+      <w:r>
+        <w:t xml:space="preserve"> it being proprietary/</w:t>
+      </w:r>
+      <w:r>
+        <w:t xml:space="preserve">unusable on anything but a </w:t>
+      </w:r>
+      <w:r>
+        <w:t>M</w:t>
+      </w:r>
+      <w:r>
+        <w:t>ac</w:t>
+      </w:r>
+      <w:r>
+        <w:t>,</w:t>
+      </w:r>
+      <w:r>
+        <w:t xml:space="preserve"> </w:t>
+      </w:r>
+      <w:r>
+        <w:t xml:space="preserve">has </w:t>
+      </w:r>
+      <w:r>
+        <w:t>significantly diminished its appeal, especially compared to modern tools which do not have these limitations</w:t>
+      </w:r>
+      <w:sdt>
+        <w:sdtPr>
+          <w:id w:val="-1232933089"/>
+          <w:citation/>
+        </w:sdtPr>
+        <w:sdtContent>
+          <w:r>
+            <w:fldChar w:fldCharType="begin"/>
+          </w:r>
+          <w:r>
+            <w:instrText xml:space="preserve"> CITATION Bar12 \l 2057 </w:instrText>
+          </w:r>
+          <w:r>
+            <w:fldChar w:fldCharType="separate"/>
+          </w:r>
+          <w:r>
+            <w:rPr>
+              <w:noProof/>
+            </w:rPr>
+            <w:t xml:space="preserve"> </w:t>
+          </w:r>
+          <w:r>
+            <w:rPr>
+              <w:noProof/>
+            </w:rPr>
+            <w:t>[16]</w:t>
+          </w:r>
+          <w:r>
+            <w:fldChar w:fldCharType="end"/>
+          </w:r>
+        </w:sdtContent>
+      </w:sdt>
+      <w:r>
+        <w:t>.</w:t>
+      </w:r>
+    </w:p>
+    <w:p>
+      <w:r>
+        <w:t>I was able to find a guide to using Storyspace, which did allow me to gain some insight about how to use it.</w:t>
+      </w:r>
+      <w:r>
+        <w:t xml:space="preserve"> In short, you can double-click the ‘map’ view to create ‘writing spaces’, click on those to </w:t>
+      </w:r>
+      <w:r>
+        <w:t xml:space="preserve">open the dialog to edit them, and drag your cursor from one ‘writing space’ to another to create a link between them (which can be edited by clicking on the link). </w:t>
+      </w:r>
+      <w:r>
+        <w:t>Your w</w:t>
+      </w:r>
+      <w:r>
+        <w:t>ork-in-progress hypertexts are saved in an XML-based format</w:t>
+      </w:r>
+      <w:r>
+        <w:t xml:space="preserve"> (.tbx)</w:t>
+      </w:r>
+      <w:sdt>
+        <w:sdtPr>
+          <w:id w:val="1718776551"/>
+          <w:citation/>
+        </w:sdtPr>
+        <w:sdtContent>
+          <w:r>
+            <w:fldChar w:fldCharType="begin"/>
+          </w:r>
+          <w:r>
+            <w:instrText xml:space="preserve"> CITATION HOa15 \l 2057 </w:instrText>
+          </w:r>
+          <w:r>
+            <w:fldChar w:fldCharType="separate"/>
+          </w:r>
+          <w:r>
+            <w:rPr>
+              <w:noProof/>
+            </w:rPr>
+            <w:t xml:space="preserve"> </w:t>
+          </w:r>
+          <w:r>
+            <w:rPr>
+              <w:noProof/>
+            </w:rPr>
+            <w:t>[18]</w:t>
+          </w:r>
+          <w:r>
+            <w:fldChar w:fldCharType="end"/>
+          </w:r>
+        </w:sdtContent>
+      </w:sdt>
+      <w:r>
+        <w:t xml:space="preserve">, </w:t>
+      </w:r>
+      <w:r>
+        <w:t xml:space="preserve">and it appears that, to play them, you </w:t>
+      </w:r>
+      <w:r>
+        <w:t xml:space="preserve">need to open the .tbx file </w:t>
+      </w:r>
+      <w:r>
+        <w:t>with the Storyspace Reader application</w:t>
+      </w:r>
+      <w:r>
+        <w:t xml:space="preserve"> </w:t>
+      </w:r>
+      <w:r>
+        <w:t>(which, unfortunately, also appears to be Mac-only)</w:t>
+      </w:r>
+      <w:sdt>
+        <w:sdtPr>
+          <w:id w:val="-1745644576"/>
+          <w:citation/>
+        </w:sdtPr>
+        <w:sdtContent>
+          <w:r>
+            <w:fldChar w:fldCharType="begin"/>
+          </w:r>
+          <w:r>
+            <w:instrText xml:space="preserve"> CITATION Eas20 \l 2057 </w:instrText>
+          </w:r>
+          <w:r>
+            <w:fldChar w:fldCharType="separate"/>
+          </w:r>
+          <w:r>
+            <w:rPr>
+              <w:noProof/>
+            </w:rPr>
+            <w:t xml:space="preserve"> </w:t>
+          </w:r>
+          <w:r>
+            <w:rPr>
+              <w:noProof/>
+            </w:rPr>
+            <w:t>[3]</w:t>
+          </w:r>
+          <w:r>
+            <w:fldChar w:fldCharType="end"/>
+          </w:r>
+        </w:sdtContent>
+      </w:sdt>
+      <w:r>
+        <w:t>.</w:t>
+      </w:r>
+    </w:p>
+    <w:p>
+      <w:pPr>
+        <w:pStyle w:val="Heading2"/>
+      </w:pPr>
+      <w:r>
+        <w:t xml:space="preserve">Researching </w:t>
+      </w:r>
+      <w:r>
+        <w:t>TADS</w:t>
+      </w:r>
+    </w:p>
+    <w:p>
+      <w:r>
+        <w:t>TADS (Text Adventure Development System)</w:t>
+      </w:r>
+      <w:bookmarkStart w:id="0" w:name="_GoBack"/>
+      <w:bookmarkEnd w:id="0"/>
+    </w:p>
+    <w:p>
+      <w:pPr>
+        <w:pStyle w:val="Heading2"/>
+      </w:pPr>
+      <w:r>
+        <w:t xml:space="preserve">Researching </w:t>
+      </w:r>
+      <w:r>
+        <w:t>eHyperTool</w:t>
+      </w:r>
+    </w:p>
+    <w:p/>
+    <w:p>
+      <w:pPr>
+        <w:pStyle w:val="Heading2"/>
+      </w:pPr>
+      <w:r>
+        <w:lastRenderedPageBreak/>
+        <w:t xml:space="preserve">Researching </w:t>
+      </w:r>
+      <w:r>
+        <w:t>Twine</w:t>
+      </w:r>
+    </w:p>
+    <w:p/>
+    <w:p>
+      <w:pPr>
+        <w:pStyle w:val="Heading2"/>
+      </w:pPr>
+      <w:r>
+        <w:t xml:space="preserve">Researching </w:t>
+      </w:r>
+      <w:r>
+        <w:t>Ren’Py</w:t>
+      </w:r>
+    </w:p>
+    <w:p/>
+    <w:p>
+      <w:pPr>
+        <w:pStyle w:val="Heading2"/>
+      </w:pPr>
+      <w:r>
+        <w:t>Researching Twee2</w:t>
+      </w:r>
+    </w:p>
+    <w:p/>
+    <w:p>
+      <w:pPr>
+        <w:pStyle w:val="Heading2"/>
+      </w:pPr>
+      <w:r>
+        <w:t>Researching the Treaty of Babel</w:t>
+      </w:r>
+    </w:p>
+    <w:p/>
+    <w:p>
+      <w:pPr>
+        <w:pStyle w:val="Heading2"/>
+      </w:pPr>
+      <w:r>
+        <w:t>Researching Inform</w:t>
+      </w:r>
+    </w:p>
+    <w:p/>
+    <w:p>
+      <w:pPr>
+        <w:pStyle w:val="Heading2"/>
+      </w:pPr>
+      <w:r>
+        <w:t>Researching Inklewriter</w:t>
+      </w:r>
+    </w:p>
+    <w:p/>
+    <w:p>
+      <w:pPr>
+        <w:pStyle w:val="Heading2"/>
+      </w:pPr>
+      <w:r>
+        <w:t>Researching ChoiceScript</w:t>
+      </w:r>
+    </w:p>
+    <w:p/>
+    <w:p>
+      <w:pPr>
+        <w:pStyle w:val="Heading2"/>
+      </w:pPr>
+      <w:r>
+        <w:t>Researching Quest</w:t>
+      </w:r>
+    </w:p>
+    <w:p/>
+    <w:p>
+      <w:pPr>
+        <w:pStyle w:val="Heading2"/>
+      </w:pPr>
+      <w:r>
+        <w:t>Researching Squiffy</w:t>
+      </w:r>
+    </w:p>
+    <w:p/>
+    <w:p>
+      <w:pPr>
+        <w:pStyle w:val="Heading2"/>
+      </w:pPr>
+      <w:r>
+        <w:t>Researching Undum</w:t>
+      </w:r>
+    </w:p>
+    <w:p/>
+    <w:p>
+      <w:pPr>
+        <w:pStyle w:val="Heading1"/>
+      </w:pPr>
+      <w:r>
+        <w:t>Creating a prototype version of my tool</w:t>
+      </w:r>
+      <w:r>
+        <w:t xml:space="preserve"> (HECC-IT)</w:t>
+      </w:r>
+    </w:p>
+    <w:p>
+      <w:pPr>
+        <w:rPr>
+          <w:lang w:val="en-US"/>
+        </w:rPr>
+      </w:pPr>
+    </w:p>
+    <w:p>
+      <w:pPr>
+        <w:pStyle w:val="Heading1"/>
+      </w:pPr>
+      <w:r>
+        <w:t>Researching literature on the topic of hypertext games</w:t>
+      </w:r>
+    </w:p>
+    <w:p>
+      <w:pPr>
+        <w:rPr>
+          <w:lang w:val="en-US"/>
+        </w:rPr>
+      </w:pPr>
+      <w:r>
+        <w:rPr>
+          <w:lang w:val="en-US"/>
+        </w:rPr>
+        <w:t xml:space="preserve">Eventually, I realized that I needed to actually research some academic literature, </w:t>
+      </w:r>
+      <w:r>
+        <w:rPr>
+          <w:lang w:val="en-US"/>
+        </w:rPr>
+        <w:t>so I proceeded to start looking at that.</w:t>
+      </w:r>
+    </w:p>
+    <w:p>
+      <w:pPr>
+        <w:rPr>
+          <w:lang w:val="en-US"/>
+        </w:rPr>
+      </w:pPr>
     </w:p>
     <w:p>
       <w:pPr>
@@ -1377,7 +3000,7 @@
               </w:tblGrid>
               <w:tr>
                 <w:trPr>
-                  <w:divId w:val="188373494"/>
+                  <w:divId w:val="916399084"/>
                   <w:tblCellSpacing w:w="15" w:type="dxa"/>
                 </w:trPr>
                 <w:tc>
@@ -1422,14 +3045,14 @@
                         <w:noProof/>
                         <w:lang w:val="en-US"/>
                       </w:rPr>
-                      <w:t>T. Rothamel, "The Ren'Py Visual Novel Engine," [Online]. Available: https://www.renpy.org/. [Accessed 6 August 2020].</w:t>
+                      <w:t>Interactive Fiction Technology Foundation, "Twine / An open-source tool for telling interactive, nonlinear stories," [Online]. Available: https://twinery.org/. [Accessed 5 August 2020].</w:t>
                     </w:r>
                   </w:p>
                 </w:tc>
               </w:tr>
               <w:tr>
                 <w:trPr>
-                  <w:divId w:val="188373494"/>
+                  <w:divId w:val="916399084"/>
                   <w:tblCellSpacing w:w="15" w:type="dxa"/>
                 </w:trPr>
                 <w:tc>
@@ -1472,14 +3095,14 @@
                         <w:noProof/>
                         <w:lang w:val="en-US"/>
                       </w:rPr>
-                      <w:t>Choice of Games LLC, "Introduction to ChoiceScript - Choice of Games LLC," Choice of Games LLC, 2020. [Online]. Available: https://www.choiceofgames.com/make-your-own-games/choicescript-intro/. [Accessed 11 August 2020].</w:t>
+                      <w:t>T. Rothamel, "The Ren'Py Visual Novel Engine," [Online]. Available: https://www.renpy.org/. [Accessed 6 August 2020].</w:t>
                     </w:r>
                   </w:p>
                 </w:tc>
               </w:tr>
               <w:tr>
                 <w:trPr>
-                  <w:divId w:val="188373494"/>
+                  <w:divId w:val="916399084"/>
                   <w:tblCellSpacing w:w="15" w:type="dxa"/>
                 </w:trPr>
                 <w:tc>
@@ -1522,30 +3145,14 @@
                         <w:noProof/>
                         <w:lang w:val="en-US"/>
                       </w:rPr>
-                      <w:t xml:space="preserve">BECK &amp; BARTLE LIMITED, </w:t>
-                    </w:r>
-                    <w:r>
-                      <w:rPr>
-                        <w:i/>
-                        <w:iCs/>
-                        <w:noProof/>
-                        <w:lang w:val="en-US"/>
-                      </w:rPr>
-                      <w:t xml:space="preserve">eHyperTool Design Specification Version 1.02 (unpublished), </w:t>
-                    </w:r>
-                    <w:r>
-                      <w:rPr>
-                        <w:noProof/>
-                        <w:lang w:val="en-US"/>
-                      </w:rPr>
-                      <w:t xml:space="preserve">2011. </w:t>
+                      <w:t>Eastgate Systems, Inc., "Storyspace: Storyspace," 2020. [Online]. Available: http://www.eastgate.com/storyspace/. [Accessed 3 August 2020].</w:t>
                     </w:r>
                   </w:p>
                 </w:tc>
               </w:tr>
               <w:tr>
                 <w:trPr>
-                  <w:divId w:val="188373494"/>
+                  <w:divId w:val="916399084"/>
                   <w:tblCellSpacing w:w="15" w:type="dxa"/>
                 </w:trPr>
                 <w:tc>
@@ -1588,14 +3195,14 @@
                         <w:noProof/>
                         <w:lang w:val="en-US"/>
                       </w:rPr>
-                      <w:t>INKLE LTD, "inklewriter," INKLE LTD, [Online]. Available: https://www.inklestudios.com/inklewriter/. [Accessed 11 August 2020].</w:t>
+                      <w:t>M. J. Roberts, "TADS - the Text Adventure Development System, an Interactive Fiction authoring tool," tads.org, 16 May 2013. [Online]. Available: https://www.tads.org/. [Accessed 4 August 2020].</w:t>
                     </w:r>
                   </w:p>
                 </w:tc>
               </w:tr>
               <w:tr>
                 <w:trPr>
-                  <w:divId w:val="188373494"/>
+                  <w:divId w:val="916399084"/>
                   <w:tblCellSpacing w:w="15" w:type="dxa"/>
                 </w:trPr>
                 <w:tc>
@@ -1638,14 +3245,30 @@
                         <w:noProof/>
                         <w:lang w:val="en-US"/>
                       </w:rPr>
-                      <w:t>G. Nelson, "Inform 7 | Inform is a natural-language-based programming language for writers of interactive fiction.," 2015. [Online]. Available: http://inform7.com/. [Accessed 10 August 2020].</w:t>
+                      <w:t xml:space="preserve">Beck &amp; Bartle Limited, </w:t>
+                    </w:r>
+                    <w:r>
+                      <w:rPr>
+                        <w:i/>
+                        <w:iCs/>
+                        <w:noProof/>
+                        <w:lang w:val="en-US"/>
+                      </w:rPr>
+                      <w:t xml:space="preserve">eHyperTool Design Specification Version 1.02 (unpublished), </w:t>
+                    </w:r>
+                    <w:r>
+                      <w:rPr>
+                        <w:noProof/>
+                        <w:lang w:val="en-US"/>
+                      </w:rPr>
+                      <w:t xml:space="preserve">2011. </w:t>
                     </w:r>
                   </w:p>
                 </w:tc>
               </w:tr>
               <w:tr>
                 <w:trPr>
-                  <w:divId w:val="188373494"/>
+                  <w:divId w:val="916399084"/>
                   <w:tblCellSpacing w:w="15" w:type="dxa"/>
                 </w:trPr>
                 <w:tc>
@@ -1688,14 +3311,14 @@
                         <w:noProof/>
                         <w:lang w:val="en-US"/>
                       </w:rPr>
-                      <w:t>textadventures.co.uk, "Squiffy - A simple way to write interactive fiction," 2020. [Online]. Available: https://textadventures.co.uk/squiffy. [Accessed 13 August 2020].</w:t>
+                      <w:t>R. Bartle, "Demo 1," February 2011. [Online]. Available: https://www.youhaventlived.com/cbdemo/. [Accessed 4 August 2020].</w:t>
                     </w:r>
                   </w:p>
                 </w:tc>
               </w:tr>
               <w:tr>
                 <w:trPr>
-                  <w:divId w:val="188373494"/>
+                  <w:divId w:val="916399084"/>
                   <w:tblCellSpacing w:w="15" w:type="dxa"/>
                 </w:trPr>
                 <w:tc>
@@ -1738,14 +3361,14 @@
                         <w:noProof/>
                         <w:lang w:val="en-US"/>
                       </w:rPr>
-                      <w:t>textadventures.co.uk, "Quest - Write text adventure games and interactive stories," 2020. [Online]. Available: https://textadventures.co.uk/quest/. [Accessed 11 August 2020].</w:t>
+                      <w:t>D. Q, "Twee2 | Interactive Fiction for Power Users," 2015. [Online]. Available: https://dan-q.github.io/twee2/. [Accessed 17 August 2020].</w:t>
                     </w:r>
                   </w:p>
                 </w:tc>
               </w:tr>
               <w:tr>
                 <w:trPr>
-                  <w:divId w:val="188373494"/>
+                  <w:divId w:val="916399084"/>
                   <w:tblCellSpacing w:w="15" w:type="dxa"/>
                 </w:trPr>
                 <w:tc>
@@ -1788,14 +3411,14 @@
                         <w:noProof/>
                         <w:lang w:val="en-US"/>
                       </w:rPr>
-                      <w:t>Eastgate Systems, Inc., "Storyspace: Storyspace," 2020. [Online]. Available: http://www.eastgate.com/storyspace/. [Accessed 3 August 2020].</w:t>
+                      <w:t>Interactive Fiction Technology Foundation, "The Treaty of Babel," 24 October 2014. [Online]. Available: http://babel.ifarchive.org/. [Accessed 10 August 2020].</w:t>
                     </w:r>
                   </w:p>
                 </w:tc>
               </w:tr>
               <w:tr>
                 <w:trPr>
-                  <w:divId w:val="188373494"/>
+                  <w:divId w:val="916399084"/>
                   <w:tblCellSpacing w:w="15" w:type="dxa"/>
                 </w:trPr>
                 <w:tc>
@@ -1838,30 +3461,14 @@
                         <w:noProof/>
                         <w:lang w:val="en-US"/>
                       </w:rPr>
-                      <w:t xml:space="preserve">B. Barnet, "Machine enhanced (re)minding: the development of storyspace," </w:t>
-                    </w:r>
-                    <w:r>
-                      <w:rPr>
-                        <w:i/>
-                        <w:iCs/>
-                        <w:noProof/>
-                        <w:lang w:val="en-US"/>
-                      </w:rPr>
-                      <w:t xml:space="preserve">Digital Humanities Quaterly, </w:t>
-                    </w:r>
-                    <w:r>
-                      <w:rPr>
-                        <w:noProof/>
-                        <w:lang w:val="en-US"/>
-                      </w:rPr>
-                      <w:t xml:space="preserve">vol. 6, no. 2, 2012. </w:t>
+                      <w:t>G. Nelson, "Inform 7 | Inform is a natural-language-based programming language for writers of interactive fiction.," 2015. [Online]. Available: http://inform7.com/. [Accessed 10 August 2020].</w:t>
                     </w:r>
                   </w:p>
                 </w:tc>
               </w:tr>
               <w:tr>
                 <w:trPr>
-                  <w:divId w:val="188373494"/>
+                  <w:divId w:val="916399084"/>
                   <w:tblCellSpacing w:w="15" w:type="dxa"/>
                 </w:trPr>
                 <w:tc>
@@ -1904,14 +3511,14 @@
                         <w:noProof/>
                         <w:lang w:val="en-US"/>
                       </w:rPr>
-                      <w:t>C. Keep, T. McLaughlin and R. Parmar., "The Electronic Labyrinth," 1993-2001. [Online]. Available: http://www2.iath.virginia.edu/elab/elab.html. [Accessed 3 August 2020].</w:t>
+                      <w:t>inkle Ltd., "inklewriter," inkle Ltd., [Online]. Available: https://www.inklestudios.com/inklewriter/. [Accessed 11 August 2020].</w:t>
                     </w:r>
                   </w:p>
                 </w:tc>
               </w:tr>
               <w:tr>
                 <w:trPr>
-                  <w:divId w:val="188373494"/>
+                  <w:divId w:val="916399084"/>
                   <w:tblCellSpacing w:w="15" w:type="dxa"/>
                 </w:trPr>
                 <w:tc>
@@ -1954,30 +3561,14 @@
                         <w:noProof/>
                         <w:lang w:val="en-US"/>
                       </w:rPr>
-                      <w:t xml:space="preserve">M. Bernstein, "Storyspace 3," in </w:t>
-                    </w:r>
-                    <w:r>
-                      <w:rPr>
-                        <w:i/>
-                        <w:iCs/>
-                        <w:noProof/>
-                        <w:lang w:val="en-US"/>
-                      </w:rPr>
-                      <w:t>HT '16: Proceedings of the 27th ACM Conference on Hypertext and Social Media</w:t>
-                    </w:r>
-                    <w:r>
-                      <w:rPr>
-                        <w:noProof/>
-                        <w:lang w:val="en-US"/>
-                      </w:rPr>
-                      <w:t xml:space="preserve">, Halifax, 2016. </w:t>
+                      <w:t>Choice of Games LLC, "Introduction to ChoiceScript - Choice of Games LLC," Choice of Games LLC, 2020. [Online]. Available: https://www.choiceofgames.com/make-your-own-games/choicescript-intro/. [Accessed 11 August 2020].</w:t>
                     </w:r>
                   </w:p>
                 </w:tc>
               </w:tr>
               <w:tr>
                 <w:trPr>
-                  <w:divId w:val="188373494"/>
+                  <w:divId w:val="916399084"/>
                   <w:tblCellSpacing w:w="15" w:type="dxa"/>
                 </w:trPr>
                 <w:tc>
@@ -2020,14 +3611,14 @@
                         <w:noProof/>
                         <w:lang w:val="en-US"/>
                       </w:rPr>
-                      <w:t>H. Oakley, "Getting started with Storyspace 3 - The Eclectic Light Company," 8 December 2015. [Online]. Available: https://eclecticlight.co/2015/12/08/getting-started-with-storyspace-3/. [Accessed 3 August 2020].</w:t>
+                      <w:t>textadventures.co.uk, "Quest - Write text adventure games and interactive stories," 2020. [Online]. Available: https://textadventures.co.uk/quest/. [Accessed 11 August 2020].</w:t>
                     </w:r>
                   </w:p>
                 </w:tc>
               </w:tr>
               <w:tr>
                 <w:trPr>
-                  <w:divId w:val="188373494"/>
+                  <w:divId w:val="916399084"/>
                   <w:tblCellSpacing w:w="15" w:type="dxa"/>
                 </w:trPr>
                 <w:tc>
@@ -2070,14 +3661,14 @@
                         <w:noProof/>
                         <w:lang w:val="en-US"/>
                       </w:rPr>
-                      <w:t>Interactive Fiction Technology Foundation, "Twine / An open-source tool for telling interactive, nonlinear stories," [Online]. Available: https://twinery.org/. [Accessed 5 August 2020].</w:t>
+                      <w:t>textadventures.co.uk, "Squiffy - A simple way to write interactive fiction," 2020. [Online]. Available: https://textadventures.co.uk/squiffy. [Accessed 13 August 2020].</w:t>
                     </w:r>
                   </w:p>
                 </w:tc>
               </w:tr>
               <w:tr>
                 <w:trPr>
-                  <w:divId w:val="188373494"/>
+                  <w:divId w:val="916399084"/>
                   <w:tblCellSpacing w:w="15" w:type="dxa"/>
                 </w:trPr>
                 <w:tc>
@@ -2120,14 +3711,14 @@
                         <w:noProof/>
                         <w:lang w:val="en-US"/>
                       </w:rPr>
-                      <w:t>T. M. Edwards, "SugarCube," 2020. [Online]. Available: https://www.motoslave.net/sugarcube/2/. [Accessed 5 August 2020].</w:t>
+                      <w:t>I. Millington, A. Yakovlev, A. Plotkin, B. Dias, D. Fabulich, D. Eyk, D. Eliseev, I. Narozhny, J. Grams, J. Leinonen, M. N. Tenuis, Selene and Zonnah, "Undum – A client side framework for hypertext interactive fiction games," 2010-2018. [Online]. Available: https://idmillington.github.io/undum/. [Accessed 14 August 2020].</w:t>
                     </w:r>
                   </w:p>
                 </w:tc>
               </w:tr>
               <w:tr>
                 <w:trPr>
-                  <w:divId w:val="188373494"/>
+                  <w:divId w:val="916399084"/>
                   <w:tblCellSpacing w:w="15" w:type="dxa"/>
                 </w:trPr>
                 <w:tc>
@@ -2170,14 +3761,14 @@
                         <w:noProof/>
                         <w:lang w:val="en-US"/>
                       </w:rPr>
-                      <w:t>D. Cox and C. Klimas, "Snowman 2.0 Documentation," September 2019. [Online]. Available: https://videlais.github.io/snowman/2/. [Accessed 5 August 2020].</w:t>
+                      <w:t>C. Keep, T. McLaughlin and R. Parmar., "The Electronic Labyrinth," 1993-2001. [Online]. Available: http://www2.iath.virginia.edu/elab/elab.html. [Accessed 3 August 2020].</w:t>
                     </w:r>
                   </w:p>
                 </w:tc>
               </w:tr>
               <w:tr>
                 <w:trPr>
-                  <w:divId w:val="188373494"/>
+                  <w:divId w:val="916399084"/>
                   <w:tblCellSpacing w:w="15" w:type="dxa"/>
                 </w:trPr>
                 <w:tc>
@@ -2221,14 +3812,30 @@
                         <w:noProof/>
                         <w:lang w:val="en-US"/>
                       </w:rPr>
-                      <w:t>Interactive Fiction Technology Foundation, "Twine Specifications," 2019 February 2020. [Online]. Available: https://github.com/iftechfoundation/twine-specs. [Accessed 2020 August 5].</w:t>
+                      <w:t xml:space="preserve">B. Barnet, "Machine enhanced (re)minding: the development of storyspace," </w:t>
+                    </w:r>
+                    <w:r>
+                      <w:rPr>
+                        <w:i/>
+                        <w:iCs/>
+                        <w:noProof/>
+                        <w:lang w:val="en-US"/>
+                      </w:rPr>
+                      <w:t xml:space="preserve">Digital Humanities Quaterly, </w:t>
+                    </w:r>
+                    <w:r>
+                      <w:rPr>
+                        <w:noProof/>
+                        <w:lang w:val="en-US"/>
+                      </w:rPr>
+                      <w:t xml:space="preserve">vol. 6, no. 2, 2012. </w:t>
                     </w:r>
                   </w:p>
                 </w:tc>
               </w:tr>
               <w:tr>
                 <w:trPr>
-                  <w:divId w:val="188373494"/>
+                  <w:divId w:val="916399084"/>
                   <w:tblCellSpacing w:w="15" w:type="dxa"/>
                 </w:trPr>
                 <w:tc>
@@ -2271,14 +3878,30 @@
                         <w:noProof/>
                         <w:lang w:val="en-US"/>
                       </w:rPr>
-                      <w:t>Interactive Fiction Technology Foundation, "The Treaty of Babel," 24 October 2014. [Online]. Available: http://babel.ifarchive.org/. [Accessed 10 August 2020].</w:t>
+                      <w:t xml:space="preserve">M. Bernstein, "Storyspace 3," in </w:t>
+                    </w:r>
+                    <w:r>
+                      <w:rPr>
+                        <w:i/>
+                        <w:iCs/>
+                        <w:noProof/>
+                        <w:lang w:val="en-US"/>
+                      </w:rPr>
+                      <w:t>HT '16: Proceedings of the 27th ACM Conference on Hypertext and Social Media</w:t>
+                    </w:r>
+                    <w:r>
+                      <w:rPr>
+                        <w:noProof/>
+                        <w:lang w:val="en-US"/>
+                      </w:rPr>
+                      <w:t xml:space="preserve">, Halifax, 2016. </w:t>
                     </w:r>
                   </w:p>
                 </w:tc>
               </w:tr>
               <w:tr>
                 <w:trPr>
-                  <w:divId w:val="188373494"/>
+                  <w:divId w:val="916399084"/>
                   <w:tblCellSpacing w:w="15" w:type="dxa"/>
                 </w:trPr>
                 <w:tc>
@@ -2321,14 +3944,14 @@
                         <w:noProof/>
                         <w:lang w:val="en-US"/>
                       </w:rPr>
-                      <w:t>I. Millington, A. Yakovlev, A. Plotkin, B. Dias, D. Fabulich, D. Eyk, D. Eliseev, I. Narozhny, J. Grams, J. Leinonen, M. N. Tenuis, Selene and Zonnah, "Undum – A client side framework for hypertext interactive fiction games," 2010-2018. [Online]. Available: https://idmillington.github.io/undum/. [Accessed 14 August 2020].</w:t>
+                      <w:t>H. Oakley, "Getting started with Storyspace 3 - The Eclectic Light Company," 8 December 2015. [Online]. Available: https://eclecticlight.co/2015/12/08/getting-started-with-storyspace-3/. [Accessed 3 August 2020].</w:t>
                     </w:r>
                   </w:p>
                 </w:tc>
               </w:tr>
               <w:tr>
                 <w:trPr>
-                  <w:divId w:val="188373494"/>
+                  <w:divId w:val="916399084"/>
                   <w:tblCellSpacing w:w="15" w:type="dxa"/>
                 </w:trPr>
                 <w:tc>
@@ -2371,14 +3994,14 @@
                         <w:noProof/>
                         <w:lang w:val="en-US"/>
                       </w:rPr>
-                      <w:t>L. Arnott, "Harlowe 3.1.0 Manual," 24 September 2019. [Online]. Available: https://twine2.neocities.org/. [Accessed 5 August 2020].</w:t>
+                      <w:t>T. M. Edwards, "SugarCube," 2020. [Online]. Available: https://www.motoslave.net/sugarcube/2/. [Accessed 5 August 2020].</w:t>
                     </w:r>
                   </w:p>
                 </w:tc>
               </w:tr>
               <w:tr>
                 <w:trPr>
-                  <w:divId w:val="188373494"/>
+                  <w:divId w:val="916399084"/>
                   <w:tblCellSpacing w:w="15" w:type="dxa"/>
                 </w:trPr>
                 <w:tc>
@@ -2421,14 +4044,14 @@
                         <w:noProof/>
                         <w:lang w:val="en-US"/>
                       </w:rPr>
-                      <w:t>R. Bartle, "Demo 1," February 2011. [Online]. Available: https://www.youhaventlived.com/cbdemo/. [Accessed 4 August 2020].</w:t>
+                      <w:t>D. Cox and C. Klimas, "Snowman 2.0 Documentation," September 2019. [Online]. Available: https://videlais.github.io/snowman/2/. [Accessed 5 August 2020].</w:t>
                     </w:r>
                   </w:p>
                 </w:tc>
               </w:tr>
               <w:tr>
                 <w:trPr>
-                  <w:divId w:val="188373494"/>
+                  <w:divId w:val="916399084"/>
                   <w:tblCellSpacing w:w="15" w:type="dxa"/>
                 </w:trPr>
                 <w:tc>
@@ -2471,14 +4094,14 @@
                         <w:noProof/>
                         <w:lang w:val="en-US"/>
                       </w:rPr>
-                      <w:t xml:space="preserve">E. J. Aarseth, Cybertext: Perspectives on Ergodic Literature, Baltimore, MD: Johns Hopkins University Press, 1997. </w:t>
+                      <w:t>Interactive Fiction Technology Foundation, "Twine Specifications," 2019 February 2020. [Online]. Available: https://github.com/iftechfoundation/twine-specs. [Accessed 2020 August 5].</w:t>
                     </w:r>
                   </w:p>
                 </w:tc>
               </w:tr>
               <w:tr>
                 <w:trPr>
-                  <w:divId w:val="188373494"/>
+                  <w:divId w:val="916399084"/>
                   <w:tblCellSpacing w:w="15" w:type="dxa"/>
                 </w:trPr>
                 <w:tc>
@@ -2521,30 +4144,14 @@
                         <w:noProof/>
                         <w:lang w:val="en-US"/>
                       </w:rPr>
-                      <w:t xml:space="preserve">D. E. Millard, "Games/Hypertext," in </w:t>
-                    </w:r>
-                    <w:r>
-                      <w:rPr>
-                        <w:i/>
-                        <w:iCs/>
-                        <w:noProof/>
-                        <w:lang w:val="en-US"/>
-                      </w:rPr>
-                      <w:t>Proceedings of the 31st ACM Conference on Hypertext and Social Media</w:t>
-                    </w:r>
-                    <w:r>
-                      <w:rPr>
-                        <w:noProof/>
-                        <w:lang w:val="en-US"/>
-                      </w:rPr>
-                      <w:t xml:space="preserve">, Virtual Event, 2020. </w:t>
+                      <w:t>L. Arnott, "Harlowe 3.1.0 Manual," 24 September 2019. [Online]. Available: https://twine2.neocities.org/. [Accessed 5 August 2020].</w:t>
                     </w:r>
                   </w:p>
                 </w:tc>
               </w:tr>
               <w:tr>
                 <w:trPr>
-                  <w:divId w:val="188373494"/>
+                  <w:divId w:val="916399084"/>
                   <w:tblCellSpacing w:w="15" w:type="dxa"/>
                 </w:trPr>
                 <w:tc>
@@ -2587,14 +4194,14 @@
                         <w:noProof/>
                         <w:lang w:val="en-US"/>
                       </w:rPr>
-                      <w:t>D. Q, "Twee2 | Interactive Fiction for Power Users," 2015. [Online]. Available: https://dan-q.github.io/twee2/. [Accessed 17 August 2020].</w:t>
+                      <w:t xml:space="preserve">E. J. Aarseth, Cybertext: Perspectives on Ergodic Literature, Baltimore, MD: Johns Hopkins University Press, 1997. </w:t>
                     </w:r>
                   </w:p>
                 </w:tc>
               </w:tr>
               <w:tr>
                 <w:trPr>
-                  <w:divId w:val="188373494"/>
+                  <w:divId w:val="916399084"/>
                   <w:tblCellSpacing w:w="15" w:type="dxa"/>
                 </w:trPr>
                 <w:tc>
@@ -2637,7 +4244,7 @@
                         <w:noProof/>
                         <w:lang w:val="en-US"/>
                       </w:rPr>
-                      <w:t xml:space="preserve">H. Koenitz, "What Game Narrative Are We Talking About? An Ontological Mapping of the Foundational Canon of Interactive Narrative Forms," </w:t>
+                      <w:t xml:space="preserve">D. E. Millard, "Games/Hypertext," in </w:t>
                     </w:r>
                     <w:r>
                       <w:rPr>
@@ -2646,21 +4253,21 @@
                         <w:noProof/>
                         <w:lang w:val="en-US"/>
                       </w:rPr>
-                      <w:t xml:space="preserve">Arts, </w:t>
-                    </w:r>
-                    <w:r>
-                      <w:rPr>
-                        <w:noProof/>
-                        <w:lang w:val="en-US"/>
-                      </w:rPr>
-                      <w:t xml:space="preserve">vol. 7, no. 4, p. 51, 2018. </w:t>
+                      <w:t>Proceedings of the 31st ACM Conference on Hypertext and Social Media</w:t>
+                    </w:r>
+                    <w:r>
+                      <w:rPr>
+                        <w:noProof/>
+                        <w:lang w:val="en-US"/>
+                      </w:rPr>
+                      <w:t xml:space="preserve">, Virtual Event, 2020. </w:t>
                     </w:r>
                   </w:p>
                 </w:tc>
               </w:tr>
               <w:tr>
                 <w:trPr>
-                  <w:divId w:val="188373494"/>
+                  <w:divId w:val="916399084"/>
                   <w:tblCellSpacing w:w="15" w:type="dxa"/>
                 </w:trPr>
                 <w:tc>
@@ -2703,7 +4310,7 @@
                         <w:noProof/>
                         <w:lang w:val="en-US"/>
                       </w:rPr>
-                      <w:t xml:space="preserve">H. K. Rustad, "A Four-Sided Model for Reading Hypertext Fiction," </w:t>
+                      <w:t xml:space="preserve">H. Koenitz, "What Game Narrative Are We Talking About? An Ontological Mapping of the Foundational Canon of Interactive Narrative Forms," </w:t>
                     </w:r>
                     <w:r>
                       <w:rPr>
@@ -2712,21 +4319,21 @@
                         <w:noProof/>
                         <w:lang w:val="en-US"/>
                       </w:rPr>
-                      <w:t xml:space="preserve">Hyperrhiz: New Media Cultures, </w:t>
-                    </w:r>
-                    <w:r>
-                      <w:rPr>
-                        <w:noProof/>
-                        <w:lang w:val="en-US"/>
-                      </w:rPr>
-                      <w:t xml:space="preserve">vol. 6, 2009. </w:t>
+                      <w:t xml:space="preserve">Arts, </w:t>
+                    </w:r>
+                    <w:r>
+                      <w:rPr>
+                        <w:noProof/>
+                        <w:lang w:val="en-US"/>
+                      </w:rPr>
+                      <w:t xml:space="preserve">vol. 7, no. 4, p. 51, 2018. </w:t>
                     </w:r>
                   </w:p>
                 </w:tc>
               </w:tr>
               <w:tr>
                 <w:trPr>
-                  <w:divId w:val="188373494"/>
+                  <w:divId w:val="916399084"/>
                   <w:tblCellSpacing w:w="15" w:type="dxa"/>
                 </w:trPr>
                 <w:tc>
@@ -2769,14 +4376,30 @@
                         <w:noProof/>
                         <w:lang w:val="en-US"/>
                       </w:rPr>
-                      <w:t>Z. Quinn, P. Lindsey and I. Shankler, "Depression quest: An interactive (non)fiction about living with depression," 14 February 2013. [Online]. Available: http://www.depressionquest.com/. [Accessed 17 September 2020].</w:t>
+                      <w:t xml:space="preserve">H. K. Rustad, "A Four-Sided Model for Reading Hypertext Fiction," </w:t>
+                    </w:r>
+                    <w:r>
+                      <w:rPr>
+                        <w:i/>
+                        <w:iCs/>
+                        <w:noProof/>
+                        <w:lang w:val="en-US"/>
+                      </w:rPr>
+                      <w:t xml:space="preserve">Hyperrhiz: New Media Cultures, </w:t>
+                    </w:r>
+                    <w:r>
+                      <w:rPr>
+                        <w:noProof/>
+                        <w:lang w:val="en-US"/>
+                      </w:rPr>
+                      <w:t xml:space="preserve">vol. 6, 2009. </w:t>
                     </w:r>
                   </w:p>
                 </w:tc>
               </w:tr>
               <w:tr>
                 <w:trPr>
-                  <w:divId w:val="188373494"/>
+                  <w:divId w:val="916399084"/>
                   <w:tblCellSpacing w:w="15" w:type="dxa"/>
                 </w:trPr>
                 <w:tc>
@@ -2819,14 +4442,14 @@
                         <w:noProof/>
                         <w:lang w:val="en-US"/>
                       </w:rPr>
-                      <w:t>M. Pavić and S. Sofrenovic, "The Glass Snail," Word Circuits, August 2003. [Online]. Available: http://www.wordcircuits.com/gallery/glasssnail/. [Accessed 17 September 2020].</w:t>
+                      <w:t>Z. Quinn, P. Lindsey and I. Shankler, "Depression quest: An interactive (non)fiction about living with depression," 14 February 2013. [Online]. Available: http://www.depressionquest.com/. [Accessed 17 September 2020].</w:t>
                     </w:r>
                   </w:p>
                 </w:tc>
               </w:tr>
               <w:tr>
                 <w:trPr>
-                  <w:divId w:val="188373494"/>
+                  <w:divId w:val="916399084"/>
                   <w:tblCellSpacing w:w="15" w:type="dxa"/>
                 </w:trPr>
                 <w:tc>
@@ -2869,14 +4492,14 @@
                         <w:noProof/>
                         <w:lang w:val="en-US"/>
                       </w:rPr>
-                      <w:t>M. Heyward, "of Day, of Night," Eastgate Systems, Watertown, MA, 2004.</w:t>
+                      <w:t>M. Pavić and S. Sofrenovic, "The Glass Snail," Word Circuits, August 2003. [Online]. Available: http://www.wordcircuits.com/gallery/glasssnail/. [Accessed 17 September 2020].</w:t>
                     </w:r>
                   </w:p>
                 </w:tc>
               </w:tr>
               <w:tr>
                 <w:trPr>
-                  <w:divId w:val="188373494"/>
+                  <w:divId w:val="916399084"/>
                   <w:tblCellSpacing w:w="15" w:type="dxa"/>
                 </w:trPr>
                 <w:tc>
@@ -2919,14 +4542,14 @@
                         <w:noProof/>
                         <w:lang w:val="en-US"/>
                       </w:rPr>
-                      <w:t>M. Heyward, "Live traversal of ‘of day, of night’ Nov 8, 2019 at WSUV, USA | spaces in between time," 23 December 2019. [Online]. Available: https://www.creativecultural.com/meganheyward/?p=1750. [Accessed 17 September 2020].</w:t>
+                      <w:t>M. Heyward, "of Day, of Night," Eastgate Systems, Watertown, MA, 2004.</w:t>
                     </w:r>
                   </w:p>
                 </w:tc>
               </w:tr>
               <w:tr>
                 <w:trPr>
-                  <w:divId w:val="188373494"/>
+                  <w:divId w:val="916399084"/>
                   <w:tblCellSpacing w:w="15" w:type="dxa"/>
                 </w:trPr>
                 <w:tc>
@@ -2969,14 +4592,14 @@
                         <w:noProof/>
                         <w:lang w:val="en-US"/>
                       </w:rPr>
-                      <w:t>M. Lutz, "the uncle who works for nintendo by ztul," itch.io, 6 December 2014. [Online]. Available: https://ztul.itch.io/the-uncle-who-works-for-nintendo. [Accessed 17 September 2020].</w:t>
+                      <w:t>M. Heyward, "Live traversal of ‘of day, of night’ Nov 8, 2019 at WSUV, USA | spaces in between time," 23 December 2019. [Online]. Available: https://www.creativecultural.com/meganheyward/?p=1750. [Accessed 17 September 2020].</w:t>
                     </w:r>
                   </w:p>
                 </w:tc>
               </w:tr>
               <w:tr>
                 <w:trPr>
-                  <w:divId w:val="188373494"/>
+                  <w:divId w:val="916399084"/>
                   <w:tblCellSpacing w:w="15" w:type="dxa"/>
                 </w:trPr>
                 <w:tc>
@@ -3019,14 +4642,14 @@
                         <w:noProof/>
                         <w:lang w:val="en-US"/>
                       </w:rPr>
-                      <w:t>A. A. Anthropy, "Queers in Love at the End of the World by anna anthropy," itch.io, 12 March 2016. [Online]. Available: https://w.itch.io/end-of-the-world. [Accessed 17 September 2020].</w:t>
+                      <w:t>M. Lutz, "the uncle who works for nintendo by ztul," itch.io, 6 December 2014. [Online]. Available: https://ztul.itch.io/the-uncle-who-works-for-nintendo. [Accessed 17 September 2020].</w:t>
                     </w:r>
                   </w:p>
                 </w:tc>
               </w:tr>
               <w:tr>
                 <w:trPr>
-                  <w:divId w:val="188373494"/>
+                  <w:divId w:val="916399084"/>
                   <w:tblCellSpacing w:w="15" w:type="dxa"/>
                 </w:trPr>
                 <w:tc>
@@ -3070,14 +4693,14 @@
                         <w:noProof/>
                         <w:lang w:val="en-US"/>
                       </w:rPr>
-                      <w:t>J. Anderson, "afternoon, a story - Michael Joyce," youtube.com, 26 April 2012. [Online]. Available: https://www.youtube.com/watch?v=djIrHF8S6-Q. [Accessed 17 September 2020].</w:t>
+                      <w:t>A. A. Anthropy, "Queers in Love at the End of the World by anna anthropy," itch.io, 12 March 2016. [Online]. Available: https://w.itch.io/end-of-the-world. [Accessed 17 September 2020].</w:t>
                     </w:r>
                   </w:p>
                 </w:tc>
               </w:tr>
               <w:tr>
                 <w:trPr>
-                  <w:divId w:val="188373494"/>
+                  <w:divId w:val="916399084"/>
                   <w:tblCellSpacing w:w="15" w:type="dxa"/>
                 </w:trPr>
                 <w:tc>
@@ -3120,30 +4743,14 @@
                         <w:noProof/>
                         <w:lang w:val="en-US"/>
                       </w:rPr>
-                      <w:t xml:space="preserve">J. Pope, "A Future for Hypertext Fiction," </w:t>
-                    </w:r>
-                    <w:r>
-                      <w:rPr>
-                        <w:i/>
-                        <w:iCs/>
-                        <w:noProof/>
-                        <w:lang w:val="en-US"/>
-                      </w:rPr>
-                      <w:t xml:space="preserve">Converg. Int. J. Res. New Media Technol., </w:t>
-                    </w:r>
-                    <w:r>
-                      <w:rPr>
-                        <w:noProof/>
-                        <w:lang w:val="en-US"/>
-                      </w:rPr>
-                      <w:t xml:space="preserve">vol. 12, no. 4, pp. 447-465, 2006. </w:t>
+                      <w:t>J. Anderson, "afternoon, a story - Michael Joyce," youtube.com, 26 April 2012. [Online]. Available: https://www.youtube.com/watch?v=djIrHF8S6-Q. [Accessed 17 September 2020].</w:t>
                     </w:r>
                   </w:p>
                 </w:tc>
               </w:tr>
               <w:tr>
                 <w:trPr>
-                  <w:divId w:val="188373494"/>
+                  <w:divId w:val="916399084"/>
                   <w:tblCellSpacing w:w="15" w:type="dxa"/>
                 </w:trPr>
                 <w:tc>
@@ -3186,7 +4793,7 @@
                         <w:noProof/>
                         <w:lang w:val="en-US"/>
                       </w:rPr>
-                      <w:t xml:space="preserve">M.-L. Ryan, "From Narrative Games to Playable Stories: Toward a Poetics of Interactive Narrative," </w:t>
+                      <w:t xml:space="preserve">J. Pope, "A Future for Hypertext Fiction," </w:t>
                     </w:r>
                     <w:r>
                       <w:rPr>
@@ -3195,21 +4802,21 @@
                         <w:noProof/>
                         <w:lang w:val="en-US"/>
                       </w:rPr>
-                      <w:t xml:space="preserve">Storyworlds: A Journal of Narrative Studies, </w:t>
-                    </w:r>
-                    <w:r>
-                      <w:rPr>
-                        <w:noProof/>
-                        <w:lang w:val="en-US"/>
-                      </w:rPr>
-                      <w:t xml:space="preserve">vol. 1, pp. 43-59, 2009. </w:t>
+                      <w:t xml:space="preserve">Converg. Int. J. Res. New Media Technol., </w:t>
+                    </w:r>
+                    <w:r>
+                      <w:rPr>
+                        <w:noProof/>
+                        <w:lang w:val="en-US"/>
+                      </w:rPr>
+                      <w:t xml:space="preserve">vol. 12, no. 4, pp. 447-465, 2006. </w:t>
                     </w:r>
                   </w:p>
                 </w:tc>
               </w:tr>
               <w:tr>
                 <w:trPr>
-                  <w:divId w:val="188373494"/>
+                  <w:divId w:val="916399084"/>
                   <w:tblCellSpacing w:w="15" w:type="dxa"/>
                 </w:trPr>
                 <w:tc>
@@ -3252,7 +4859,7 @@
                         <w:noProof/>
                         <w:lang w:val="en-US"/>
                       </w:rPr>
-                      <w:t xml:space="preserve">M. Bernstein, "On hypertext narrative," in </w:t>
+                      <w:t xml:space="preserve">M.-L. Ryan, "From Narrative Games to Playable Stories: Toward a Poetics of Interactive Narrative," </w:t>
                     </w:r>
                     <w:r>
                       <w:rPr>
@@ -3261,21 +4868,21 @@
                         <w:noProof/>
                         <w:lang w:val="en-US"/>
                       </w:rPr>
-                      <w:t>HT '09: Proceedings of the 20th ACM conference on Hypertext and hypermedia</w:t>
-                    </w:r>
-                    <w:r>
-                      <w:rPr>
-                        <w:noProof/>
-                        <w:lang w:val="en-US"/>
-                      </w:rPr>
-                      <w:t xml:space="preserve">, Torino, 2009. </w:t>
+                      <w:t xml:space="preserve">Storyworlds: A Journal of Narrative Studies, </w:t>
+                    </w:r>
+                    <w:r>
+                      <w:rPr>
+                        <w:noProof/>
+                        <w:lang w:val="en-US"/>
+                      </w:rPr>
+                      <w:t xml:space="preserve">vol. 1, pp. 43-59, 2009. </w:t>
                     </w:r>
                   </w:p>
                 </w:tc>
               </w:tr>
               <w:tr>
                 <w:trPr>
-                  <w:divId w:val="188373494"/>
+                  <w:divId w:val="916399084"/>
                   <w:tblCellSpacing w:w="15" w:type="dxa"/>
                 </w:trPr>
                 <w:tc>
@@ -3318,7 +4925,7 @@
                         <w:noProof/>
                         <w:lang w:val="en-US"/>
                       </w:rPr>
-                      <w:t xml:space="preserve">S. Kitromili, J. Jordan and D. E. Millard, "What Authors Think about Hypertext Authoring," in </w:t>
+                      <w:t xml:space="preserve">M. Bernstein, "On hypertext narrative," in </w:t>
                     </w:r>
                     <w:r>
                       <w:rPr>
@@ -3327,23 +4934,21 @@
                         <w:noProof/>
                         <w:lang w:val="en-US"/>
                       </w:rPr>
-                      <w:t>HT '20: Proceedings of the 31st ACM Conference on Hypertext and Social Media</w:t>
-                    </w:r>
-                    <w:r>
-                      <w:rPr>
-                        <w:noProof/>
-                        <w:lang w:val="en-US"/>
-                      </w:rPr>
-                      <w:t xml:space="preserve">, Virtual Event, 2020. </w:t>
-                    </w:r>
-                  </w:p>
-                </w:tc>
-                <w:bookmarkStart w:id="0" w:name="_GoBack"/>
-                <w:bookmarkEnd w:id="0"/>
+                      <w:t>HT '09: Proceedings of the 20th ACM conference on Hypertext and hypermedia</w:t>
+                    </w:r>
+                    <w:r>
+                      <w:rPr>
+                        <w:noProof/>
+                        <w:lang w:val="en-US"/>
+                      </w:rPr>
+                      <w:t xml:space="preserve">, Torino, 2009. </w:t>
+                    </w:r>
+                  </w:p>
+                </w:tc>
               </w:tr>
               <w:tr>
                 <w:trPr>
-                  <w:divId w:val="188373494"/>
+                  <w:divId w:val="916399084"/>
                   <w:tblCellSpacing w:w="15" w:type="dxa"/>
                 </w:trPr>
                 <w:tc>
@@ -3386,14 +4991,30 @@
                         <w:noProof/>
                         <w:lang w:val="en-US"/>
                       </w:rPr>
-                      <w:t>T. Memmott, "Lexia to Perplexia," eliterature.org, 2000. [Online]. Available: https://collection.eliterature.org/1/works/memmott__lexia_to_perplexia.html. [Accessed 17 September 2020].</w:t>
+                      <w:t xml:space="preserve">S. Kitromili, J. Jordan and D. E. Millard, "What Authors Think about Hypertext Authoring," in </w:t>
+                    </w:r>
+                    <w:r>
+                      <w:rPr>
+                        <w:i/>
+                        <w:iCs/>
+                        <w:noProof/>
+                        <w:lang w:val="en-US"/>
+                      </w:rPr>
+                      <w:t>HT '20: Proceedings of the 31st ACM Conference on Hypertext and Social Media</w:t>
+                    </w:r>
+                    <w:r>
+                      <w:rPr>
+                        <w:noProof/>
+                        <w:lang w:val="en-US"/>
+                      </w:rPr>
+                      <w:t xml:space="preserve">, Virtual Event, 2020. </w:t>
                     </w:r>
                   </w:p>
                 </w:tc>
               </w:tr>
               <w:tr>
                 <w:trPr>
-                  <w:divId w:val="188373494"/>
+                  <w:divId w:val="916399084"/>
                   <w:tblCellSpacing w:w="15" w:type="dxa"/>
                 </w:trPr>
                 <w:tc>
@@ -3436,14 +5057,14 @@
                         <w:noProof/>
                         <w:lang w:val="en-US"/>
                       </w:rPr>
-                      <w:t>M. Joyce, "afternoon, a story," Eastgate Systems, Watertown, MA, 1987.</w:t>
+                      <w:t>T. Memmott, "Lexia to Perplexia," eliterature.org, 2000. [Online]. Available: https://collection.eliterature.org/1/works/memmott__lexia_to_perplexia.html. [Accessed 17 September 2020].</w:t>
                     </w:r>
                   </w:p>
                 </w:tc>
               </w:tr>
               <w:tr>
                 <w:trPr>
-                  <w:divId w:val="188373494"/>
+                  <w:divId w:val="916399084"/>
                   <w:tblCellSpacing w:w="15" w:type="dxa"/>
                 </w:trPr>
                 <w:tc>
@@ -3486,7 +5107,307 @@
                         <w:noProof/>
                         <w:lang w:val="en-US"/>
                       </w:rPr>
+                      <w:t>M. Joyce, "afternoon, a story," Eastgate Systems, Watertown, MA, 1987.</w:t>
+                    </w:r>
+                  </w:p>
+                </w:tc>
+              </w:tr>
+              <w:tr>
+                <w:trPr>
+                  <w:divId w:val="916399084"/>
+                  <w:tblCellSpacing w:w="15" w:type="dxa"/>
+                </w:trPr>
+                <w:tc>
+                  <w:tcPr>
+                    <w:tcW w:w="50" w:type="pct"/>
+                    <w:hideMark/>
+                  </w:tcPr>
+                  <w:p>
+                    <w:pPr>
+                      <w:pStyle w:val="Bibliography"/>
+                      <w:rPr>
+                        <w:noProof/>
+                        <w:lang w:val="en-US"/>
+                      </w:rPr>
+                    </w:pPr>
+                    <w:r>
+                      <w:rPr>
+                        <w:noProof/>
+                        <w:lang w:val="en-US"/>
+                      </w:rPr>
+                      <w:t xml:space="preserve">[40] </w:t>
+                    </w:r>
+                  </w:p>
+                </w:tc>
+                <w:tc>
+                  <w:tcPr>
+                    <w:tcW w:w="0" w:type="auto"/>
+                    <w:hideMark/>
+                  </w:tcPr>
+                  <w:p>
+                    <w:pPr>
+                      <w:pStyle w:val="Bibliography"/>
+                      <w:rPr>
+                        <w:noProof/>
+                        <w:lang w:val="en-US"/>
+                      </w:rPr>
+                    </w:pPr>
+                    <w:r>
+                      <w:rPr>
+                        <w:noProof/>
+                        <w:lang w:val="en-US"/>
+                      </w:rPr>
                       <w:t>N. Gibbins, "Telling Tales - EdShare Southampton," 6 November 2019. [Online]. Available: http://edshare.soton.ac.uk/20145/. [Accessed 21 September 2020].</w:t>
+                    </w:r>
+                  </w:p>
+                </w:tc>
+              </w:tr>
+              <w:tr>
+                <w:trPr>
+                  <w:divId w:val="916399084"/>
+                  <w:tblCellSpacing w:w="15" w:type="dxa"/>
+                </w:trPr>
+                <w:tc>
+                  <w:tcPr>
+                    <w:tcW w:w="50" w:type="pct"/>
+                    <w:hideMark/>
+                  </w:tcPr>
+                  <w:p>
+                    <w:pPr>
+                      <w:pStyle w:val="Bibliography"/>
+                      <w:rPr>
+                        <w:noProof/>
+                        <w:lang w:val="en-US"/>
+                      </w:rPr>
+                    </w:pPr>
+                    <w:r>
+                      <w:rPr>
+                        <w:noProof/>
+                        <w:lang w:val="en-US"/>
+                      </w:rPr>
+                      <w:t xml:space="preserve">[41] </w:t>
+                    </w:r>
+                  </w:p>
+                </w:tc>
+                <w:tc>
+                  <w:tcPr>
+                    <w:tcW w:w="0" w:type="auto"/>
+                    <w:hideMark/>
+                  </w:tcPr>
+                  <w:p>
+                    <w:pPr>
+                      <w:pStyle w:val="Bibliography"/>
+                      <w:rPr>
+                        <w:noProof/>
+                        <w:lang w:val="en-US"/>
+                      </w:rPr>
+                    </w:pPr>
+                    <w:r>
+                      <w:rPr>
+                        <w:noProof/>
+                        <w:lang w:val="en-US"/>
+                      </w:rPr>
+                      <w:t>M. J. Roberts, "TADS 3 Library Reference Manual," 5 16 2013. [Online]. Available: https://www.tads.org/t3doc/doc/libref/index.html. [Accessed 4 August 2020].</w:t>
+                    </w:r>
+                  </w:p>
+                </w:tc>
+              </w:tr>
+              <w:tr>
+                <w:trPr>
+                  <w:divId w:val="916399084"/>
+                  <w:tblCellSpacing w:w="15" w:type="dxa"/>
+                </w:trPr>
+                <w:tc>
+                  <w:tcPr>
+                    <w:tcW w:w="50" w:type="pct"/>
+                    <w:hideMark/>
+                  </w:tcPr>
+                  <w:p>
+                    <w:pPr>
+                      <w:pStyle w:val="Bibliography"/>
+                      <w:rPr>
+                        <w:noProof/>
+                        <w:lang w:val="en-US"/>
+                      </w:rPr>
+                    </w:pPr>
+                    <w:r>
+                      <w:rPr>
+                        <w:noProof/>
+                        <w:lang w:val="en-US"/>
+                      </w:rPr>
+                      <w:t xml:space="preserve">[42] </w:t>
+                    </w:r>
+                  </w:p>
+                </w:tc>
+                <w:tc>
+                  <w:tcPr>
+                    <w:tcW w:w="0" w:type="auto"/>
+                    <w:hideMark/>
+                  </w:tcPr>
+                  <w:p>
+                    <w:pPr>
+                      <w:pStyle w:val="Bibliography"/>
+                      <w:rPr>
+                        <w:noProof/>
+                        <w:lang w:val="en-US"/>
+                      </w:rPr>
+                    </w:pPr>
+                    <w:r>
+                      <w:rPr>
+                        <w:noProof/>
+                        <w:lang w:val="en-US"/>
+                      </w:rPr>
+                      <w:t>M. J. Roberts, S. Breslin, E. Eve, M. Nizette and A. Sewe, "TADS 3 Technical Manual," September 2006. [Online]. Available: https://www.tads.org/t3doc/doc/techman/toc.htm. [Accessed 4 August 2020].</w:t>
+                    </w:r>
+                  </w:p>
+                </w:tc>
+              </w:tr>
+              <w:tr>
+                <w:trPr>
+                  <w:divId w:val="916399084"/>
+                  <w:tblCellSpacing w:w="15" w:type="dxa"/>
+                </w:trPr>
+                <w:tc>
+                  <w:tcPr>
+                    <w:tcW w:w="50" w:type="pct"/>
+                    <w:hideMark/>
+                  </w:tcPr>
+                  <w:p>
+                    <w:pPr>
+                      <w:pStyle w:val="Bibliography"/>
+                      <w:rPr>
+                        <w:noProof/>
+                        <w:lang w:val="en-US"/>
+                      </w:rPr>
+                    </w:pPr>
+                    <w:r>
+                      <w:rPr>
+                        <w:noProof/>
+                        <w:lang w:val="en-US"/>
+                      </w:rPr>
+                      <w:t xml:space="preserve">[43] </w:t>
+                    </w:r>
+                  </w:p>
+                </w:tc>
+                <w:tc>
+                  <w:tcPr>
+                    <w:tcW w:w="0" w:type="auto"/>
+                    <w:hideMark/>
+                  </w:tcPr>
+                  <w:p>
+                    <w:pPr>
+                      <w:pStyle w:val="Bibliography"/>
+                      <w:rPr>
+                        <w:noProof/>
+                        <w:lang w:val="en-US"/>
+                      </w:rPr>
+                    </w:pPr>
+                    <w:r>
+                      <w:rPr>
+                        <w:noProof/>
+                        <w:lang w:val="en-US"/>
+                      </w:rPr>
+                      <w:t>inkle Ltd., "ink - inkle's narrative scripting language," inkle Ltd., [Online]. Available: https://www.inklestudios.com/ink/. [Accessed 11 August 2020].</w:t>
+                    </w:r>
+                  </w:p>
+                </w:tc>
+              </w:tr>
+              <w:tr>
+                <w:trPr>
+                  <w:divId w:val="916399084"/>
+                  <w:tblCellSpacing w:w="15" w:type="dxa"/>
+                </w:trPr>
+                <w:tc>
+                  <w:tcPr>
+                    <w:tcW w:w="50" w:type="pct"/>
+                    <w:hideMark/>
+                  </w:tcPr>
+                  <w:p>
+                    <w:pPr>
+                      <w:pStyle w:val="Bibliography"/>
+                      <w:rPr>
+                        <w:noProof/>
+                        <w:lang w:val="en-US"/>
+                      </w:rPr>
+                    </w:pPr>
+                    <w:r>
+                      <w:rPr>
+                        <w:noProof/>
+                        <w:lang w:val="en-US"/>
+                      </w:rPr>
+                      <w:t xml:space="preserve">[44] </w:t>
+                    </w:r>
+                  </w:p>
+                </w:tc>
+                <w:tc>
+                  <w:tcPr>
+                    <w:tcW w:w="0" w:type="auto"/>
+                    <w:hideMark/>
+                  </w:tcPr>
+                  <w:p>
+                    <w:pPr>
+                      <w:pStyle w:val="Bibliography"/>
+                      <w:rPr>
+                        <w:noProof/>
+                        <w:lang w:val="en-US"/>
+                      </w:rPr>
+                    </w:pPr>
+                    <w:r>
+                      <w:rPr>
+                        <w:noProof/>
+                        <w:lang w:val="en-US"/>
+                      </w:rPr>
+                      <w:t>textadventures.co.uk, "Quest 5 - Documentation," textadventures.co.uk, 31 December 2018. [Online]. Available: http://docs.textadventures.co.uk/quest/. [Accessed 11 August 2020].</w:t>
+                    </w:r>
+                  </w:p>
+                </w:tc>
+              </w:tr>
+              <w:tr>
+                <w:trPr>
+                  <w:divId w:val="916399084"/>
+                  <w:tblCellSpacing w:w="15" w:type="dxa"/>
+                </w:trPr>
+                <w:tc>
+                  <w:tcPr>
+                    <w:tcW w:w="50" w:type="pct"/>
+                    <w:hideMark/>
+                  </w:tcPr>
+                  <w:p>
+                    <w:pPr>
+                      <w:pStyle w:val="Bibliography"/>
+                      <w:rPr>
+                        <w:noProof/>
+                        <w:lang w:val="en-US"/>
+                      </w:rPr>
+                    </w:pPr>
+                    <w:r>
+                      <w:rPr>
+                        <w:noProof/>
+                        <w:lang w:val="en-US"/>
+                      </w:rPr>
+                      <w:t xml:space="preserve">[45] </w:t>
+                    </w:r>
+                  </w:p>
+                </w:tc>
+                <w:tc>
+                  <w:tcPr>
+                    <w:tcW w:w="0" w:type="auto"/>
+                    <w:hideMark/>
+                  </w:tcPr>
+                  <w:p>
+                    <w:pPr>
+                      <w:pStyle w:val="Bibliography"/>
+                      <w:rPr>
+                        <w:noProof/>
+                        <w:lang w:val="en-US"/>
+                      </w:rPr>
+                    </w:pPr>
+                    <w:r>
+                      <w:rPr>
+                        <w:noProof/>
+                        <w:lang w:val="en-US"/>
+                      </w:rPr>
+                      <w:t>textadventures.co.uk, "Squiffy - Documentation," textadventures.co.uk, [Online]. Available: https://docs.textadventures.co.uk/squiffy/. [Accessed 13 August 2020].</w:t>
                     </w:r>
                   </w:p>
                 </w:tc>
@@ -3494,7 +5415,7 @@
             </w:tbl>
             <w:p>
               <w:pPr>
-                <w:divId w:val="188373494"/>
+                <w:divId w:val="916399084"/>
                 <w:rPr>
                   <w:rFonts w:eastAsia="Times New Roman"/>
                   <w:noProof/>
@@ -4629,7 +6550,7 @@
       </b:Author>
     </b:Author>
     <b:Medium>Software</b:Medium>
-    <b:RefOrder>1</b:RefOrder>
+    <b:RefOrder>2</b:RefOrder>
   </b:Source>
   <b:Source>
     <b:Tag>Cho20</b:Tag>
@@ -4647,37 +6568,7 @@
     <b:MonthAccessed>August</b:MonthAccessed>
     <b:DayAccessed>11</b:DayAccessed>
     <b:URL>https://www.choiceofgames.com/make-your-own-games/choicescript-intro/</b:URL>
-    <b:RefOrder>2</b:RefOrder>
-  </b:Source>
-  <b:Source>
-    <b:Tag>RBa11</b:Tag>
-    <b:SourceType>Misc</b:SourceType>
-    <b:Guid>{12275815-8D2F-4F01-B2AD-88F000C7E3D0}</b:Guid>
-    <b:Title>eHyperTool Design Specification Version 1.02 (unpublished)</b:Title>
-    <b:Year>2011</b:Year>
-    <b:Author>
-      <b:Author>
-        <b:Corporate>BECK &amp; BARTLE LIMITED</b:Corporate>
-      </b:Author>
-    </b:Author>
-    <b:RefOrder>3</b:RefOrder>
-  </b:Source>
-  <b:Source>
-    <b:Tag>INK20</b:Tag>
-    <b:SourceType>InternetSite</b:SourceType>
-    <b:Guid>{3F24B8A4-AE19-4DA3-BEA8-64493904F104}</b:Guid>
-    <b:Author>
-      <b:Author>
-        <b:Corporate>INKLE LTD</b:Corporate>
-      </b:Author>
-    </b:Author>
-    <b:Title>inklewriter</b:Title>
-    <b:ProductionCompany>INKLE LTD</b:ProductionCompany>
-    <b:YearAccessed>2020</b:YearAccessed>
-    <b:MonthAccessed>August</b:MonthAccessed>
-    <b:DayAccessed>11</b:DayAccessed>
-    <b:URL>https://www.inklestudios.com/inklewriter/</b:URL>
-    <b:RefOrder>4</b:RefOrder>
+    <b:RefOrder>11</b:RefOrder>
   </b:Source>
   <b:Source>
     <b:Tag>GNe15</b:Tag>
@@ -4699,7 +6590,7 @@
     <b:MonthAccessed>August</b:MonthAccessed>
     <b:DayAccessed>10</b:DayAccessed>
     <b:URL>http://inform7.com/</b:URL>
-    <b:RefOrder>5</b:RefOrder>
+    <b:RefOrder>9</b:RefOrder>
   </b:Source>
   <b:Source>
     <b:Tag>tex201</b:Tag>
@@ -4716,7 +6607,7 @@
     <b:MonthAccessed>August</b:MonthAccessed>
     <b:DayAccessed>13</b:DayAccessed>
     <b:URL>https://textadventures.co.uk/squiffy</b:URL>
-    <b:RefOrder>6</b:RefOrder>
+    <b:RefOrder>13</b:RefOrder>
   </b:Source>
   <b:Source>
     <b:Tag>tex20</b:Tag>
@@ -4733,7 +6624,7 @@
     <b:DayAccessed>11</b:DayAccessed>
     <b:URL>https://textadventures.co.uk/quest/</b:URL>
     <b:Year>2020</b:Year>
-    <b:RefOrder>7</b:RefOrder>
+    <b:RefOrder>12</b:RefOrder>
   </b:Source>
   <b:Source>
     <b:Tag>Eas20</b:Tag>
@@ -4750,7 +6641,7 @@
     <b:MonthAccessed>August</b:MonthAccessed>
     <b:DayAccessed>3</b:DayAccessed>
     <b:URL>http://www.eastgate.com/storyspace/</b:URL>
-    <b:RefOrder>8</b:RefOrder>
+    <b:RefOrder>3</b:RefOrder>
   </b:Source>
   <b:Source>
     <b:Tag>Bar12</b:Tag>
@@ -4776,7 +6667,7 @@
     <b:Volume>6</b:Volume>
     <b:Issue>2</b:Issue>
     <b:DOI>1959.3/246799</b:DOI>
-    <b:RefOrder>9</b:RefOrder>
+    <b:RefOrder>16</b:RefOrder>
   </b:Source>
   <b:Source>
     <b:Tag>Kee01</b:Tag>
@@ -4806,7 +6697,7 @@
     <b:MonthAccessed>August</b:MonthAccessed>
     <b:DayAccessed>3</b:DayAccessed>
     <b:URL>http://www2.iath.virginia.edu/elab/elab.html</b:URL>
-    <b:RefOrder>10</b:RefOrder>
+    <b:RefOrder>15</b:RefOrder>
   </b:Source>
   <b:Source>
     <b:Tag>Ber16</b:Tag>
@@ -4831,7 +6722,7 @@
     <b:City>Halifax</b:City>
     <b:Publisher>Association for Computing Machinery</b:Publisher>
     <b:DOI>10.1145/2914586.2914624</b:DOI>
-    <b:RefOrder>11</b:RefOrder>
+    <b:RefOrder>17</b:RefOrder>
   </b:Source>
   <b:Source>
     <b:Tag>HOa15</b:Tag>
@@ -4855,7 +6746,7 @@
     <b:MonthAccessed>August</b:MonthAccessed>
     <b:DayAccessed>3</b:DayAccessed>
     <b:URL>https://eclecticlight.co/2015/12/08/getting-started-with-storyspace-3/</b:URL>
-    <b:RefOrder>12</b:RefOrder>
+    <b:RefOrder>18</b:RefOrder>
   </b:Source>
   <b:Source>
     <b:Tag>Int20</b:Tag>
@@ -4871,7 +6762,7 @@
     <b:MonthAccessed>August</b:MonthAccessed>
     <b:DayAccessed>5</b:DayAccessed>
     <b:URL>https://twinery.org/</b:URL>
-    <b:RefOrder>13</b:RefOrder>
+    <b:RefOrder>1</b:RefOrder>
   </b:Source>
   <b:Source>
     <b:Tag>TME20</b:Tag>
@@ -4894,7 +6785,7 @@
     <b:MonthAccessed>August</b:MonthAccessed>
     <b:DayAccessed>5</b:DayAccessed>
     <b:URL>https://www.motoslave.net/sugarcube/2/</b:URL>
-    <b:RefOrder>14</b:RefOrder>
+    <b:RefOrder>19</b:RefOrder>
   </b:Source>
   <b:Source>
     <b:Tag>DCo19</b:Tag>
@@ -4921,7 +6812,7 @@
     <b:MonthAccessed>August</b:MonthAccessed>
     <b:DayAccessed>5</b:DayAccessed>
     <b:URL>https://videlais.github.io/snowman/2/</b:URL>
-    <b:RefOrder>15</b:RefOrder>
+    <b:RefOrder>20</b:RefOrder>
   </b:Source>
   <b:Source>
     <b:Tag>Int201</b:Tag>
@@ -4940,7 +6831,7 @@
     <b:MonthAccessed>August</b:MonthAccessed>
     <b:DayAccessed>2020</b:DayAccessed>
     <b:URL>https://github.com/iftechfoundation/twine-specs</b:URL>
-    <b:RefOrder>16</b:RefOrder>
+    <b:RefOrder>21</b:RefOrder>
   </b:Source>
   <b:Source>
     <b:Tag>Int14</b:Tag>
@@ -4959,7 +6850,7 @@
         <b:Corporate>Interactive Fiction Technology Foundation</b:Corporate>
       </b:Author>
     </b:Author>
-    <b:RefOrder>17</b:RefOrder>
+    <b:RefOrder>8</b:RefOrder>
   </b:Source>
   <b:Source>
     <b:Tag>IMi18</b:Tag>
@@ -5028,7 +6919,7 @@
     <b:MonthAccessed>August</b:MonthAccessed>
     <b:DayAccessed>14</b:DayAccessed>
     <b:URL>https://idmillington.github.io/undum/</b:URL>
-    <b:RefOrder>18</b:RefOrder>
+    <b:RefOrder>14</b:RefOrder>
   </b:Source>
   <b:Source>
     <b:Tag>Har19</b:Tag>
@@ -5052,7 +6943,7 @@
         </b:NameList>
       </b:Author>
     </b:Author>
-    <b:RefOrder>19</b:RefOrder>
+    <b:RefOrder>22</b:RefOrder>
   </b:Source>
   <b:Source>
     <b:Tag>RBa20</b:Tag>
@@ -5075,7 +6966,7 @@
     </b:Author>
     <b:Year>2011</b:Year>
     <b:Month>February</b:Month>
-    <b:RefOrder>20</b:RefOrder>
+    <b:RefOrder>6</b:RefOrder>
   </b:Source>
   <b:Source>
     <b:Tag>EJA97</b:Tag>
@@ -5096,7 +6987,7 @@
     </b:Author>
     <b:City>Baltimore, MD</b:City>
     <b:Publisher>Johns Hopkins University Press</b:Publisher>
-    <b:RefOrder>21</b:RefOrder>
+    <b:RefOrder>23</b:RefOrder>
   </b:Source>
   <b:Source>
     <b:Tag>DEM20</b:Tag>
@@ -5117,7 +7008,7 @@
       </b:Author>
     </b:Author>
     <b:ConferenceName>Proceedings of the 31st ACM Conference on Hypertext and Social Media</b:ConferenceName>
-    <b:RefOrder>22</b:RefOrder>
+    <b:RefOrder>24</b:RefOrder>
   </b:Source>
   <b:Source>
     <b:Tag>QDa15</b:Tag>
@@ -5139,7 +7030,7 @@
     <b:MonthAccessed>August</b:MonthAccessed>
     <b:DayAccessed>17</b:DayAccessed>
     <b:URL>https://dan-q.github.io/twee2/</b:URL>
-    <b:RefOrder>23</b:RefOrder>
+    <b:RefOrder>7</b:RefOrder>
   </b:Source>
   <b:Source>
     <b:Tag>Koe18</b:Tag>
@@ -5161,7 +7052,7 @@
     <b:Pages>51</b:Pages>
     <b:Volume>7</b:Volume>
     <b:Issue>4</b:Issue>
-    <b:RefOrder>24</b:RefOrder>
+    <b:RefOrder>25</b:RefOrder>
   </b:Source>
   <b:Source>
     <b:Tag>Rus09</b:Tag>
@@ -5183,7 +7074,7 @@
     <b:Year>2009</b:Year>
     <b:Volume>6</b:Volume>
     <b:URL>http://hyperrhiz.io/hyperrhiz06/essays/a-four-sided-model-for-reading-hypertext-fiction.html</b:URL>
-    <b:RefOrder>25</b:RefOrder>
+    <b:RefOrder>26</b:RefOrder>
   </b:Source>
   <b:Source>
     <b:Tag>Zoë13</b:Tag>
@@ -5215,7 +7106,7 @@
     <b:MonthAccessed>September</b:MonthAccessed>
     <b:DayAccessed>17</b:DayAccessed>
     <b:URL>http://www.depressionquest.com/</b:URL>
-    <b:RefOrder>26</b:RefOrder>
+    <b:RefOrder>27</b:RefOrder>
   </b:Source>
   <b:Source>
     <b:Tag>Mil03</b:Tag>
@@ -5243,7 +7134,7 @@
         </b:NameList>
       </b:Author>
     </b:Author>
-    <b:RefOrder>27</b:RefOrder>
+    <b:RefOrder>28</b:RefOrder>
   </b:Source>
   <b:Source>
     <b:Tag>Meg04</b:Tag>
@@ -5263,7 +7154,7 @@
     </b:Author>
     <b:City>Watertown, MA</b:City>
     <b:Publisher>Eastgate Systems</b:Publisher>
-    <b:RefOrder>28</b:RefOrder>
+    <b:RefOrder>29</b:RefOrder>
   </b:Source>
   <b:Source>
     <b:Tag>Meg19</b:Tag>
@@ -5287,7 +7178,7 @@
     <b:MonthAccessed>September</b:MonthAccessed>
     <b:DayAccessed>17</b:DayAccessed>
     <b:URL>https://www.creativecultural.com/meganheyward/?p=1750</b:URL>
-    <b:RefOrder>29</b:RefOrder>
+    <b:RefOrder>30</b:RefOrder>
   </b:Source>
   <b:Source>
     <b:Tag>Mic14</b:Tag>
@@ -5312,7 +7203,7 @@
     <b:DayAccessed>17</b:DayAccessed>
     <b:URL>https://ztul.itch.io/the-uncle-who-works-for-nintendo</b:URL>
     <b:ProductionCompany>itch.io</b:ProductionCompany>
-    <b:RefOrder>30</b:RefOrder>
+    <b:RefOrder>31</b:RefOrder>
   </b:Source>
   <b:Source>
     <b:Tag>Ann16</b:Tag>
@@ -5338,7 +7229,7 @@
     <b:DayAccessed>17</b:DayAccessed>
     <b:URL>https://w.itch.io/end-of-the-world</b:URL>
     <b:ProductionCompany>itch.io</b:ProductionCompany>
-    <b:RefOrder>31</b:RefOrder>
+    <b:RefOrder>32</b:RefOrder>
   </b:Source>
   <b:Source>
     <b:Tag>JAn12</b:Tag>
@@ -5363,7 +7254,7 @@
         </b:NameList>
       </b:Author>
     </b:Author>
-    <b:RefOrder>32</b:RefOrder>
+    <b:RefOrder>33</b:RefOrder>
   </b:Source>
   <b:Source>
     <b:Tag>Jam06</b:Tag>
@@ -5385,7 +7276,7 @@
     <b:Pages>447-465</b:Pages>
     <b:Volume>12</b:Volume>
     <b:Issue>4</b:Issue>
-    <b:RefOrder>33</b:RefOrder>
+    <b:RefOrder>34</b:RefOrder>
   </b:Source>
   <b:Source>
     <b:Tag>Mar09</b:Tag>
@@ -5406,7 +7297,7 @@
     <b:Year>2009</b:Year>
     <b:Pages>43-59</b:Pages>
     <b:Volume>1</b:Volume>
-    <b:RefOrder>34</b:RefOrder>
+    <b:RefOrder>35</b:RefOrder>
   </b:Source>
   <b:Source>
     <b:Tag>Mar091</b:Tag>
@@ -5426,7 +7317,7 @@
     </b:Author>
     <b:ConferenceName>HT '09: Proceedings of the 20th ACM conference on Hypertext and hypermedia</b:ConferenceName>
     <b:City>Torino</b:City>
-    <b:RefOrder>35</b:RefOrder>
+    <b:RefOrder>36</b:RefOrder>
   </b:Source>
   <b:Source>
     <b:Tag>Sof20</b:Tag>
@@ -5455,7 +7346,7 @@
     <b:Year>2020</b:Year>
     <b:ConferenceName>HT '20: Proceedings of the 31st ACM Conference on Hypertext and Social Media</b:ConferenceName>
     <b:City>Virtual Event</b:City>
-    <b:RefOrder>36</b:RefOrder>
+    <b:RefOrder>37</b:RefOrder>
   </b:Source>
   <b:Source>
     <b:Tag>Tal00</b:Tag>
@@ -5478,7 +7369,7 @@
     <b:MonthAccessed>September</b:MonthAccessed>
     <b:DayAccessed>17</b:DayAccessed>
     <b:URL>https://collection.eliterature.org/1/works/memmott__lexia_to_perplexia.html</b:URL>
-    <b:RefOrder>37</b:RefOrder>
+    <b:RefOrder>38</b:RefOrder>
   </b:Source>
   <b:Source>
     <b:Tag>Joy87</b:Tag>
@@ -5498,7 +7389,7 @@
     <b:Year>1987</b:Year>
     <b:City>Watertown, MA</b:City>
     <b:Publisher>Eastgate Systems</b:Publisher>
-    <b:RefOrder>38</b:RefOrder>
+    <b:RefOrder>39</b:RefOrder>
   </b:Source>
   <b:Source>
     <b:Tag>Nic19</b:Tag>
@@ -5522,13 +7413,188 @@
         </b:NameList>
       </b:Author>
     </b:Author>
-    <b:RefOrder>39</b:RefOrder>
+    <b:RefOrder>40</b:RefOrder>
+  </b:Source>
+  <b:Source>
+    <b:Tag>MJR13</b:Tag>
+    <b:SourceType>InternetSite</b:SourceType>
+    <b:Guid>{F17A4283-7D59-4402-9A08-504C2BDABC52}</b:Guid>
+    <b:Title>TADS - the Text Adventure Development System, an Interactive Fiction authoring tool</b:Title>
+    <b:Year>2013</b:Year>
+    <b:Month>May</b:Month>
+    <b:Day>16</b:Day>
+    <b:YearAccessed>2020</b:YearAccessed>
+    <b:MonthAccessed>August</b:MonthAccessed>
+    <b:DayAccessed>4</b:DayAccessed>
+    <b:URL>https://www.tads.org/</b:URL>
+    <b:Author>
+      <b:Author>
+        <b:NameList>
+          <b:Person>
+            <b:Last>Roberts</b:Last>
+            <b:First>M.</b:First>
+            <b:Middle>J.</b:Middle>
+          </b:Person>
+        </b:NameList>
+      </b:Author>
+    </b:Author>
+    <b:ProductionCompany>tads.org</b:ProductionCompany>
+    <b:RefOrder>4</b:RefOrder>
+  </b:Source>
+  <b:Source>
+    <b:Tag>Rob13</b:Tag>
+    <b:SourceType>DocumentFromInternetSite</b:SourceType>
+    <b:Guid>{502AEBD1-6C16-4799-B529-465ED3BF0A4C}</b:Guid>
+    <b:Title>TADS 3 Library Reference Manual</b:Title>
+    <b:Year>2013</b:Year>
+    <b:Month>16</b:Month>
+    <b:Day>5</b:Day>
+    <b:YearAccessed>2020</b:YearAccessed>
+    <b:MonthAccessed>August</b:MonthAccessed>
+    <b:DayAccessed>4</b:DayAccessed>
+    <b:URL>https://www.tads.org/t3doc/doc/libref/index.html</b:URL>
+    <b:Author>
+      <b:Author>
+        <b:NameList>
+          <b:Person>
+            <b:Last>Roberts</b:Last>
+            <b:First>M.</b:First>
+            <b:Middle>J.</b:Middle>
+          </b:Person>
+        </b:NameList>
+      </b:Author>
+    </b:Author>
+    <b:RefOrder>41</b:RefOrder>
+  </b:Source>
+  <b:Source>
+    <b:Tag>SBr06</b:Tag>
+    <b:SourceType>DocumentFromInternetSite</b:SourceType>
+    <b:Guid>{FD0DB2BA-A48A-45C7-B874-104E4DC9D591}</b:Guid>
+    <b:Author>
+      <b:Author>
+        <b:NameList>
+          <b:Person>
+            <b:Last>Roberts</b:Last>
+            <b:First>M.</b:First>
+            <b:Middle>J.</b:Middle>
+          </b:Person>
+          <b:Person>
+            <b:Last>Breslin</b:Last>
+            <b:First>S.</b:First>
+          </b:Person>
+          <b:Person>
+            <b:Last>Eve</b:Last>
+            <b:First>E.</b:First>
+          </b:Person>
+          <b:Person>
+            <b:Last>Nizette</b:Last>
+            <b:First>M.</b:First>
+          </b:Person>
+          <b:Person>
+            <b:Last>Sewe</b:Last>
+            <b:First>A.</b:First>
+          </b:Person>
+        </b:NameList>
+      </b:Author>
+    </b:Author>
+    <b:Title>TADS 3 Technical Manual</b:Title>
+    <b:Year>2006</b:Year>
+    <b:Month>September</b:Month>
+    <b:YearAccessed>2020</b:YearAccessed>
+    <b:MonthAccessed>August</b:MonthAccessed>
+    <b:DayAccessed>4</b:DayAccessed>
+    <b:URL>https://www.tads.org/t3doc/doc/techman/toc.htm</b:URL>
+    <b:RefOrder>42</b:RefOrder>
+  </b:Source>
+  <b:Source>
+    <b:Tag>ink20</b:Tag>
+    <b:SourceType>InternetSite</b:SourceType>
+    <b:Guid>{E307D76E-500A-4349-9137-F729B6D11F43}</b:Guid>
+    <b:Title>ink - inkle's narrative scripting language</b:Title>
+    <b:YearAccessed>2020</b:YearAccessed>
+    <b:MonthAccessed>August</b:MonthAccessed>
+    <b:DayAccessed>11</b:DayAccessed>
+    <b:URL>https://www.inklestudios.com/ink/</b:URL>
+    <b:Author>
+      <b:Author>
+        <b:Corporate>inkle Ltd.</b:Corporate>
+      </b:Author>
+    </b:Author>
+    <b:ProductionCompany>inkle Ltd.</b:ProductionCompany>
+    <b:RefOrder>43</b:RefOrder>
+  </b:Source>
+  <b:Source>
+    <b:Tag>INK20</b:Tag>
+    <b:SourceType>InternetSite</b:SourceType>
+    <b:Guid>{6F4005B2-A2AE-45B7-AC20-5DCA341EE4AE}</b:Guid>
+    <b:Author>
+      <b:Author>
+        <b:Corporate>inkle Ltd.</b:Corporate>
+      </b:Author>
+    </b:Author>
+    <b:Title>inklewriter</b:Title>
+    <b:ProductionCompany>inkle Ltd.</b:ProductionCompany>
+    <b:YearAccessed>2020</b:YearAccessed>
+    <b:MonthAccessed>August</b:MonthAccessed>
+    <b:DayAccessed>11</b:DayAccessed>
+    <b:URL>https://www.inklestudios.com/inklewriter/</b:URL>
+    <b:RefOrder>10</b:RefOrder>
+  </b:Source>
+  <b:Source>
+    <b:Tag>tex18</b:Tag>
+    <b:SourceType>InternetSite</b:SourceType>
+    <b:Guid>{64145E62-BBDD-46ED-84A1-038128B1C334}</b:Guid>
+    <b:Author>
+      <b:Author>
+        <b:Corporate>textadventures.co.uk</b:Corporate>
+      </b:Author>
+    </b:Author>
+    <b:Title>Quest 5 - Documentation</b:Title>
+    <b:ProductionCompany>textadventures.co.uk</b:ProductionCompany>
+    <b:Year>2018</b:Year>
+    <b:Month>December</b:Month>
+    <b:Day>31</b:Day>
+    <b:YearAccessed>2020</b:YearAccessed>
+    <b:MonthAccessed>August</b:MonthAccessed>
+    <b:DayAccessed>11</b:DayAccessed>
+    <b:URL>http://docs.textadventures.co.uk/quest/</b:URL>
+    <b:RefOrder>44</b:RefOrder>
+  </b:Source>
+  <b:Source>
+    <b:Tag>tex202</b:Tag>
+    <b:SourceType>InternetSite</b:SourceType>
+    <b:Guid>{83C6FFCA-43E2-4168-9A8C-E13325D15BD0}</b:Guid>
+    <b:Author>
+      <b:Author>
+        <b:Corporate>textadventures.co.uk</b:Corporate>
+      </b:Author>
+    </b:Author>
+    <b:Title>Squiffy - Documentation</b:Title>
+    <b:ProductionCompany>textadventures.co.uk</b:ProductionCompany>
+    <b:YearAccessed>2020</b:YearAccessed>
+    <b:MonthAccessed>August</b:MonthAccessed>
+    <b:DayAccessed>13</b:DayAccessed>
+    <b:URL>https://docs.textadventures.co.uk/squiffy/</b:URL>
+    <b:RefOrder>45</b:RefOrder>
+  </b:Source>
+  <b:Source>
+    <b:Tag>RBa11</b:Tag>
+    <b:SourceType>Misc</b:SourceType>
+    <b:Guid>{46944688-8468-46E7-9569-B42E0BCAE54B}</b:Guid>
+    <b:Title>eHyperTool Design Specification Version 1.02 (unpublished)</b:Title>
+    <b:Year>2011</b:Year>
+    <b:Author>
+      <b:Author>
+        <b:Corporate>Beck &amp; Bartle Limited</b:Corporate>
+      </b:Author>
+    </b:Author>
+    <b:RefOrder>5</b:RefOrder>
   </b:Source>
 </b:Sources>
 </file>
 
 <file path=customXml/itemProps1.xml><?xml version="1.0" encoding="utf-8"?>
-<ds:datastoreItem xmlns:ds="http://schemas.openxmlformats.org/officeDocument/2006/customXml" ds:itemID="{51697FDF-EAB0-454E-B69F-0D0718420173}">
+<ds:datastoreItem xmlns:ds="http://schemas.openxmlformats.org/officeDocument/2006/customXml" ds:itemID="{C22496E3-68BD-45EB-8250-A55A1123EF96}">
   <ds:schemaRefs>
     <ds:schemaRef ds:uri="http://schemas.openxmlformats.org/officeDocument/2006/bibliography"/>
   </ds:schemaRefs>

</xml_diff>

<commit_message>
got the first 5 hypertext game tools summarized and such in the summary. But there's still a pretty long way to go. yaaaaaaaaaaaaay.
</commit_message>
<xml_diff>
--- a/Reports n such/Summary of background reading.docx
+++ b/Reports n such/Summary of background reading.docx
@@ -1488,8 +1488,16 @@
         <w:rPr>
           <w:rFonts w:eastAsiaTheme="majorEastAsia"/>
         </w:rPr>
-        <w:t xml:space="preserve"> and Ren’Py</w:t>
-      </w:r>
+        <w:t xml:space="preserve"> and </w:t>
+      </w:r>
+      <w:proofErr w:type="spellStart"/>
+      <w:r>
+        <w:rPr>
+          <w:rFonts w:eastAsiaTheme="majorEastAsia"/>
+        </w:rPr>
+        <w:t>Ren’Py</w:t>
+      </w:r>
+      <w:proofErr w:type="spellEnd"/>
       <w:sdt>
         <w:sdtPr>
           <w:rPr>
@@ -1499,6 +1507,7 @@
           <w:id w:val="-853340302"/>
           <w:citation/>
         </w:sdtPr>
+        <w:sdtEndPr/>
         <w:sdtContent>
           <w:r>
             <w:rPr>
@@ -1555,8 +1564,16 @@
         <w:rPr>
           <w:rFonts w:eastAsiaTheme="majorEastAsia"/>
         </w:rPr>
-        <w:t>two of which I’ve forgotten how I found out about (Storyspace</w:t>
-      </w:r>
+        <w:t>two of which I’ve forgotten how I found out about (</w:t>
+      </w:r>
+      <w:proofErr w:type="spellStart"/>
+      <w:r>
+        <w:rPr>
+          <w:rFonts w:eastAsiaTheme="majorEastAsia"/>
+        </w:rPr>
+        <w:t>Storyspace</w:t>
+      </w:r>
+      <w:proofErr w:type="spellEnd"/>
       <w:sdt>
         <w:sdtPr>
           <w:rPr>
@@ -1566,6 +1583,7 @@
           <w:id w:val="-2145103910"/>
           <w:citation/>
         </w:sdtPr>
+        <w:sdtEndPr/>
         <w:sdtContent>
           <w:r>
             <w:rPr>
@@ -1626,6 +1644,7 @@
           <w:id w:val="858310159"/>
           <w:citation/>
         </w:sdtPr>
+        <w:sdtEndPr/>
         <w:sdtContent>
           <w:r>
             <w:rPr>
@@ -1677,7 +1696,21 @@
         <w:rPr>
           <w:rFonts w:eastAsiaTheme="majorEastAsia"/>
         </w:rPr>
-        <w:t>and one which only existed in specification form, which Dr. Bartle sent me a copy of, along with</w:t>
+        <w:t xml:space="preserve">and one which only existed in specification form, which </w:t>
+      </w:r>
+      <w:proofErr w:type="spellStart"/>
+      <w:r>
+        <w:rPr>
+          <w:rFonts w:eastAsiaTheme="majorEastAsia"/>
+        </w:rPr>
+        <w:t>Dr.</w:t>
+      </w:r>
+      <w:proofErr w:type="spellEnd"/>
+      <w:r>
+        <w:rPr>
+          <w:rFonts w:eastAsiaTheme="majorEastAsia"/>
+        </w:rPr>
+        <w:t xml:space="preserve"> Bartle sent me a copy of, along with</w:t>
       </w:r>
       <w:r>
         <w:rPr>
@@ -1695,8 +1728,16 @@
         <w:rPr>
           <w:rFonts w:eastAsiaTheme="majorEastAsia"/>
         </w:rPr>
-        <w:t>have produced (eHyperTool</w:t>
-      </w:r>
+        <w:t>have produced (</w:t>
+      </w:r>
+      <w:proofErr w:type="spellStart"/>
+      <w:r>
+        <w:rPr>
+          <w:rFonts w:eastAsiaTheme="majorEastAsia"/>
+        </w:rPr>
+        <w:t>eHyperTool</w:t>
+      </w:r>
+      <w:proofErr w:type="spellEnd"/>
       <w:sdt>
         <w:sdtPr>
           <w:rPr>
@@ -1705,6 +1746,7 @@
           <w:id w:val="-1160764307"/>
           <w:citation/>
         </w:sdtPr>
+        <w:sdtEndPr/>
         <w:sdtContent>
           <w:r>
             <w:rPr>
@@ -1754,6 +1796,7 @@
           <w:id w:val="-113363100"/>
           <w:citation/>
         </w:sdtPr>
+        <w:sdtEndPr/>
         <w:sdtContent>
           <w:r>
             <w:rPr>
@@ -1827,6 +1870,7 @@
           <w:id w:val="-1150669173"/>
           <w:citation/>
         </w:sdtPr>
+        <w:sdtEndPr/>
         <w:sdtContent>
           <w:r>
             <w:rPr>
@@ -1882,6 +1926,7 @@
           <w:id w:val="763582075"/>
           <w:citation/>
         </w:sdtPr>
+        <w:sdtEndPr/>
         <w:sdtContent>
           <w:r>
             <w:rPr>
@@ -1939,7 +1984,21 @@
         <w:rPr>
           <w:rFonts w:eastAsiaTheme="majorEastAsia"/>
         </w:rPr>
-        <w:t xml:space="preserve"> tools, Dr. Bartle als</w:t>
+        <w:t xml:space="preserve"> tools, </w:t>
+      </w:r>
+      <w:proofErr w:type="spellStart"/>
+      <w:r>
+        <w:rPr>
+          <w:rFonts w:eastAsiaTheme="majorEastAsia"/>
+        </w:rPr>
+        <w:t>Dr.</w:t>
+      </w:r>
+      <w:proofErr w:type="spellEnd"/>
+      <w:r>
+        <w:rPr>
+          <w:rFonts w:eastAsiaTheme="majorEastAsia"/>
+        </w:rPr>
+        <w:t xml:space="preserve"> Bartle als</w:t>
       </w:r>
       <w:r>
         <w:rPr>
@@ -1955,6 +2014,7 @@
           <w:id w:val="839275314"/>
           <w:citation/>
         </w:sdtPr>
+        <w:sdtEndPr/>
         <w:sdtContent>
           <w:r>
             <w:rPr>
@@ -2006,8 +2066,16 @@
         <w:rPr>
           <w:rFonts w:eastAsiaTheme="majorEastAsia"/>
         </w:rPr>
-        <w:t xml:space="preserve"> Inklewriter</w:t>
-      </w:r>
+        <w:t xml:space="preserve"> </w:t>
+      </w:r>
+      <w:proofErr w:type="spellStart"/>
+      <w:r>
+        <w:rPr>
+          <w:rFonts w:eastAsiaTheme="majorEastAsia"/>
+        </w:rPr>
+        <w:t>Inklewriter</w:t>
+      </w:r>
+      <w:proofErr w:type="spellEnd"/>
       <w:sdt>
         <w:sdtPr>
           <w:rPr>
@@ -2016,6 +2084,7 @@
           <w:id w:val="-1565326929"/>
           <w:citation/>
         </w:sdtPr>
+        <w:sdtEndPr/>
         <w:sdtContent>
           <w:r>
             <w:rPr>
@@ -2067,8 +2136,16 @@
         <w:rPr>
           <w:rFonts w:eastAsiaTheme="majorEastAsia"/>
         </w:rPr>
-        <w:t xml:space="preserve"> ChoiceScript</w:t>
-      </w:r>
+        <w:t xml:space="preserve"> </w:t>
+      </w:r>
+      <w:proofErr w:type="spellStart"/>
+      <w:r>
+        <w:rPr>
+          <w:rFonts w:eastAsiaTheme="majorEastAsia"/>
+        </w:rPr>
+        <w:t>ChoiceScript</w:t>
+      </w:r>
+      <w:proofErr w:type="spellEnd"/>
       <w:sdt>
         <w:sdtPr>
           <w:rPr>
@@ -2077,6 +2154,7 @@
           <w:id w:val="1641608474"/>
           <w:citation/>
         </w:sdtPr>
+        <w:sdtEndPr/>
         <w:sdtContent>
           <w:r>
             <w:rPr>
@@ -2138,6 +2216,7 @@
           <w:id w:val="305751221"/>
           <w:citation/>
         </w:sdtPr>
+        <w:sdtEndPr/>
         <w:sdtContent>
           <w:r>
             <w:rPr>
@@ -2183,8 +2262,16 @@
         <w:rPr>
           <w:rFonts w:eastAsiaTheme="majorEastAsia"/>
         </w:rPr>
-        <w:t>, Squiffy</w:t>
-      </w:r>
+        <w:t xml:space="preserve">, </w:t>
+      </w:r>
+      <w:proofErr w:type="spellStart"/>
+      <w:r>
+        <w:rPr>
+          <w:rFonts w:eastAsiaTheme="majorEastAsia"/>
+        </w:rPr>
+        <w:t>Squiffy</w:t>
+      </w:r>
+      <w:proofErr w:type="spellEnd"/>
       <w:sdt>
         <w:sdtPr>
           <w:rPr>
@@ -2193,6 +2280,7 @@
           <w:id w:val="181174571"/>
           <w:citation/>
         </w:sdtPr>
+        <w:sdtEndPr/>
         <w:sdtContent>
           <w:r>
             <w:rPr>
@@ -2238,8 +2326,16 @@
         <w:rPr>
           <w:rFonts w:eastAsiaTheme="majorEastAsia"/>
         </w:rPr>
-        <w:t>, and Undum</w:t>
-      </w:r>
+        <w:t xml:space="preserve">, and </w:t>
+      </w:r>
+      <w:proofErr w:type="spellStart"/>
+      <w:r>
+        <w:rPr>
+          <w:rFonts w:eastAsiaTheme="majorEastAsia"/>
+        </w:rPr>
+        <w:t>Undum</w:t>
+      </w:r>
+      <w:proofErr w:type="spellEnd"/>
       <w:sdt>
         <w:sdtPr>
           <w:rPr>
@@ -2248,6 +2344,7 @@
           <w:id w:val="755406450"/>
           <w:citation/>
         </w:sdtPr>
+        <w:sdtEndPr/>
         <w:sdtContent>
           <w:r>
             <w:rPr>
@@ -2301,18 +2398,29 @@
         <w:pStyle w:val="Heading2"/>
       </w:pPr>
       <w:r>
-        <w:t>Researching Storyspace</w:t>
-      </w:r>
+        <w:t xml:space="preserve">Researching </w:t>
+      </w:r>
+      <w:proofErr w:type="spellStart"/>
+      <w:r>
+        <w:t>Storyspace</w:t>
+      </w:r>
+      <w:proofErr w:type="spellEnd"/>
     </w:p>
     <w:p>
       <w:r>
-        <w:t>I started off by looking at Storyspace</w:t>
-      </w:r>
+        <w:t xml:space="preserve">I started off by looking at </w:t>
+      </w:r>
+      <w:proofErr w:type="spellStart"/>
+      <w:r>
+        <w:t>Storyspace</w:t>
+      </w:r>
+      <w:proofErr w:type="spellEnd"/>
       <w:sdt>
         <w:sdtPr>
           <w:id w:val="-1199321168"/>
           <w:citation/>
         </w:sdtPr>
+        <w:sdtEndPr/>
         <w:sdtContent>
           <w:r>
             <w:fldChar w:fldCharType="begin"/>
@@ -2370,8 +2478,13 @@
       <w:r>
         <w:t xml:space="preserve">. </w:t>
       </w:r>
-      <w:r>
-        <w:t xml:space="preserve">Storyspace </w:t>
+      <w:proofErr w:type="spellStart"/>
+      <w:r>
+        <w:t>Storyspace</w:t>
+      </w:r>
+      <w:proofErr w:type="spellEnd"/>
+      <w:r>
+        <w:t xml:space="preserve"> </w:t>
       </w:r>
       <w:r>
         <w:t xml:space="preserve">appears to have been </w:t>
@@ -2399,6 +2512,7 @@
           <w:id w:val="-1977205556"/>
           <w:citation/>
         </w:sdtPr>
+        <w:sdtEndPr/>
         <w:sdtContent>
           <w:r>
             <w:fldChar w:fldCharType="begin"/>
@@ -2455,6 +2569,7 @@
           <w:id w:val="-147597323"/>
           <w:citation/>
         </w:sdtPr>
+        <w:sdtEndPr/>
         <w:sdtContent>
           <w:r>
             <w:fldChar w:fldCharType="begin"/>
@@ -2497,8 +2612,13 @@
       <w:r>
         <w:t xml:space="preserve"> </w:t>
       </w:r>
-      <w:r>
-        <w:t xml:space="preserve">Storyspace 3 </w:t>
+      <w:proofErr w:type="spellStart"/>
+      <w:r>
+        <w:t>Storyspace</w:t>
+      </w:r>
+      <w:proofErr w:type="spellEnd"/>
+      <w:r>
+        <w:t xml:space="preserve"> 3 </w:t>
       </w:r>
       <w:r>
         <w:t>wa</w:t>
@@ -2526,6 +2646,7 @@
           <w:id w:val="198209467"/>
           <w:citation/>
         </w:sdtPr>
+        <w:sdtEndPr/>
         <w:sdtContent>
           <w:r>
             <w:fldChar w:fldCharType="begin"/>
@@ -2606,6 +2727,7 @@
           <w:id w:val="-1232933089"/>
           <w:citation/>
         </w:sdtPr>
+        <w:sdtEndPr/>
         <w:sdtContent>
           <w:r>
             <w:fldChar w:fldCharType="begin"/>
@@ -2639,7 +2761,15 @@
     </w:p>
     <w:p>
       <w:r>
-        <w:t>I was able to find a guide to using Storyspace, which did allow me to gain some insight about how to use it.</w:t>
+        <w:t xml:space="preserve">I was able to find a guide to using </w:t>
+      </w:r>
+      <w:proofErr w:type="spellStart"/>
+      <w:r>
+        <w:t>Storyspace</w:t>
+      </w:r>
+      <w:proofErr w:type="spellEnd"/>
+      <w:r>
+        <w:t>, which did allow me to gain some insight about how to use it.</w:t>
       </w:r>
       <w:r>
         <w:t xml:space="preserve"> In short, you can double-click the ‘map’ view to create ‘writing spaces’, click on those to </w:t>
@@ -2654,13 +2784,22 @@
         <w:t>ork-in-progress hypertexts are saved in an XML-based format</w:t>
       </w:r>
       <w:r>
-        <w:t xml:space="preserve"> (.tbx)</w:t>
+        <w:t xml:space="preserve"> (.</w:t>
+      </w:r>
+      <w:proofErr w:type="spellStart"/>
+      <w:r>
+        <w:t>tbx</w:t>
+      </w:r>
+      <w:proofErr w:type="spellEnd"/>
+      <w:r>
+        <w:t>)</w:t>
       </w:r>
       <w:sdt>
         <w:sdtPr>
           <w:id w:val="1718776551"/>
           <w:citation/>
         </w:sdtPr>
+        <w:sdtEndPr/>
         <w:sdtContent>
           <w:r>
             <w:fldChar w:fldCharType="begin"/>
@@ -2695,10 +2834,26 @@
         <w:t xml:space="preserve">and it appears that, to play them, you </w:t>
       </w:r>
       <w:r>
-        <w:t xml:space="preserve">need to open the .tbx file </w:t>
-      </w:r>
-      <w:r>
-        <w:t>with the Storyspace Reader application</w:t>
+        <w:t>need to open the .</w:t>
+      </w:r>
+      <w:proofErr w:type="spellStart"/>
+      <w:r>
+        <w:t>tbx</w:t>
+      </w:r>
+      <w:proofErr w:type="spellEnd"/>
+      <w:r>
+        <w:t xml:space="preserve"> file </w:t>
+      </w:r>
+      <w:r>
+        <w:t xml:space="preserve">with the </w:t>
+      </w:r>
+      <w:proofErr w:type="spellStart"/>
+      <w:r>
+        <w:t>Storyspace</w:t>
+      </w:r>
+      <w:proofErr w:type="spellEnd"/>
+      <w:r>
+        <w:t xml:space="preserve"> Reader application</w:t>
       </w:r>
       <w:r>
         <w:t xml:space="preserve"> </w:t>
@@ -2711,6 +2866,7 @@
           <w:id w:val="-1745644576"/>
           <w:citation/>
         </w:sdtPr>
+        <w:sdtEndPr/>
         <w:sdtContent>
           <w:r>
             <w:fldChar w:fldCharType="begin"/>
@@ -2755,8 +2911,1034 @@
     </w:p>
     <w:p>
       <w:r>
-        <w:t>TADS (Text Adventure Development System)</w:t>
-      </w:r>
+        <w:t>TADS (Text Adventure Development System</w:t>
+      </w:r>
+      <w:r>
+        <w:t xml:space="preserve">), upon closer inspection, appeared to be a system for developing text adventure games (a la </w:t>
+      </w:r>
+      <w:proofErr w:type="spellStart"/>
+      <w:r>
+        <w:rPr>
+          <w:i/>
+          <w:iCs/>
+        </w:rPr>
+        <w:t>Zork</w:t>
+      </w:r>
+      <w:proofErr w:type="spellEnd"/>
+      <w:r>
+        <w:t>) instead of hypertext fiction games</w:t>
+      </w:r>
+      <w:sdt>
+        <w:sdtPr>
+          <w:id w:val="-585758594"/>
+          <w:citation/>
+        </w:sdtPr>
+        <w:sdtContent>
+          <w:r>
+            <w:fldChar w:fldCharType="begin"/>
+          </w:r>
+          <w:r>
+            <w:instrText xml:space="preserve"> CITATION MJR13 \l 2057 </w:instrText>
+          </w:r>
+          <w:r>
+            <w:fldChar w:fldCharType="separate"/>
+          </w:r>
+          <w:r>
+            <w:rPr>
+              <w:noProof/>
+            </w:rPr>
+            <w:t xml:space="preserve"> </w:t>
+          </w:r>
+          <w:r>
+            <w:rPr>
+              <w:noProof/>
+            </w:rPr>
+            <w:t>[4]</w:t>
+          </w:r>
+          <w:r>
+            <w:fldChar w:fldCharType="end"/>
+          </w:r>
+        </w:sdtContent>
+      </w:sdt>
+      <w:r>
+        <w:t xml:space="preserve">, </w:t>
+      </w:r>
+      <w:r>
+        <w:t xml:space="preserve">so I chose to keep my </w:t>
+      </w:r>
+      <w:r>
+        <w:t xml:space="preserve">research on this tool rather brief. </w:t>
+      </w:r>
+      <w:r>
+        <w:t xml:space="preserve">In short, it’s an object-oriented code-based tool for producing text adventures, where you write </w:t>
+      </w:r>
+      <w:r>
+        <w:t xml:space="preserve">.t source code </w:t>
+      </w:r>
+      <w:r>
+        <w:t xml:space="preserve">to define the </w:t>
+      </w:r>
+      <w:r>
+        <w:t>objects for the game (‘rooms’, ’things’, ’NPCs’, etc.)</w:t>
+      </w:r>
+      <w:r>
+        <w:t xml:space="preserve">, optionally utilizing certain premade libraries to simplify the process of setting </w:t>
+      </w:r>
+      <w:r>
+        <w:lastRenderedPageBreak/>
+        <w:t xml:space="preserve">everything up for the game, and then outputting the playable game as a </w:t>
+      </w:r>
+      <w:r>
+        <w:t>.t3 file</w:t>
+      </w:r>
+      <w:sdt>
+        <w:sdtPr>
+          <w:id w:val="1499615609"/>
+          <w:citation/>
+        </w:sdtPr>
+        <w:sdtContent>
+          <w:r>
+            <w:fldChar w:fldCharType="begin"/>
+          </w:r>
+          <w:r>
+            <w:instrText xml:space="preserve"> CITATION Rob13 \l 2057 </w:instrText>
+          </w:r>
+          <w:r>
+            <w:fldChar w:fldCharType="separate"/>
+          </w:r>
+          <w:r>
+            <w:rPr>
+              <w:noProof/>
+            </w:rPr>
+            <w:t xml:space="preserve"> </w:t>
+          </w:r>
+          <w:r>
+            <w:rPr>
+              <w:noProof/>
+            </w:rPr>
+            <w:t>[19]</w:t>
+          </w:r>
+          <w:r>
+            <w:fldChar w:fldCharType="end"/>
+          </w:r>
+        </w:sdtContent>
+      </w:sdt>
+      <w:r>
+        <w:t>. The system itself is written in C++, and the .t3 games are played</w:t>
+      </w:r>
+      <w:r>
+        <w:t xml:space="preserve"> on</w:t>
+      </w:r>
+      <w:r>
+        <w:t xml:space="preserve"> the ‘</w:t>
+      </w:r>
+      <w:r>
+        <w:t xml:space="preserve">T3 Virtual Machine’ (also written in C++), </w:t>
+      </w:r>
+      <w:r>
+        <w:t>which is similar in concept to Java’s JVM, but with a completely different object model,</w:t>
+      </w:r>
+      <w:r>
+        <w:t xml:space="preserve"> </w:t>
+      </w:r>
+      <w:r>
+        <w:t xml:space="preserve">uses runtime typing, and has options for the user such as undo/save/load. </w:t>
+      </w:r>
+      <w:r>
+        <w:t>It is possible for a .t3 game to be played on a web browser, but doing so requires a server-side instance of the T3VM to be running on the website hosting the web-playable .t3 game</w:t>
+      </w:r>
+      <w:sdt>
+        <w:sdtPr>
+          <w:id w:val="1792247630"/>
+          <w:citation/>
+        </w:sdtPr>
+        <w:sdtContent>
+          <w:r>
+            <w:fldChar w:fldCharType="begin"/>
+          </w:r>
+          <w:r>
+            <w:instrText xml:space="preserve"> CITATION SBr06 \l 2057 </w:instrText>
+          </w:r>
+          <w:r>
+            <w:fldChar w:fldCharType="separate"/>
+          </w:r>
+          <w:r>
+            <w:rPr>
+              <w:noProof/>
+            </w:rPr>
+            <w:t xml:space="preserve"> </w:t>
+          </w:r>
+          <w:r>
+            <w:rPr>
+              <w:noProof/>
+            </w:rPr>
+            <w:t>[20]</w:t>
+          </w:r>
+          <w:r>
+            <w:fldChar w:fldCharType="end"/>
+          </w:r>
+        </w:sdtContent>
+      </w:sdt>
+      <w:r>
+        <w:t xml:space="preserve">. However, due to TADS not entirely being relevant to the task at hand, I </w:t>
+      </w:r>
+      <w:r>
+        <w:t>decided to not spend too long looking into it.</w:t>
+      </w:r>
+    </w:p>
+    <w:p>
+      <w:pPr>
+        <w:pStyle w:val="Heading2"/>
+      </w:pPr>
+      <w:r>
+        <w:t xml:space="preserve">Researching </w:t>
+      </w:r>
+      <w:proofErr w:type="spellStart"/>
+      <w:r>
+        <w:t>eHyperTool</w:t>
+      </w:r>
+      <w:proofErr w:type="spellEnd"/>
+    </w:p>
+    <w:p>
+      <w:r>
+        <w:t>Unlike all the other tool</w:t>
+      </w:r>
+      <w:r>
+        <w:t xml:space="preserve">s mentioned here, this one </w:t>
+      </w:r>
+      <w:r>
+        <w:t>wasn’t so much a ‘tool’, more a specification</w:t>
+      </w:r>
+      <w:sdt>
+        <w:sdtPr>
+          <w:id w:val="-863057622"/>
+          <w:citation/>
+        </w:sdtPr>
+        <w:sdtContent>
+          <w:r>
+            <w:fldChar w:fldCharType="begin"/>
+          </w:r>
+          <w:r>
+            <w:instrText xml:space="preserve"> CITATION RBa11 \l 2057 </w:instrText>
+          </w:r>
+          <w:r>
+            <w:fldChar w:fldCharType="separate"/>
+          </w:r>
+          <w:r>
+            <w:rPr>
+              <w:noProof/>
+            </w:rPr>
+            <w:t xml:space="preserve"> </w:t>
+          </w:r>
+          <w:r>
+            <w:rPr>
+              <w:noProof/>
+            </w:rPr>
+            <w:t>[5]</w:t>
+          </w:r>
+          <w:r>
+            <w:fldChar w:fldCharType="end"/>
+          </w:r>
+        </w:sdtContent>
+      </w:sdt>
+      <w:r>
+        <w:t xml:space="preserve"> and a demonstration</w:t>
+      </w:r>
+      <w:sdt>
+        <w:sdtPr>
+          <w:id w:val="-609288272"/>
+          <w:citation/>
+        </w:sdtPr>
+        <w:sdtContent>
+          <w:r>
+            <w:fldChar w:fldCharType="begin"/>
+          </w:r>
+          <w:r>
+            <w:instrText xml:space="preserve"> CITATION RBa20 \l 2057 </w:instrText>
+          </w:r>
+          <w:r>
+            <w:fldChar w:fldCharType="separate"/>
+          </w:r>
+          <w:r>
+            <w:rPr>
+              <w:noProof/>
+            </w:rPr>
+            <w:t xml:space="preserve"> </w:t>
+          </w:r>
+          <w:r>
+            <w:rPr>
+              <w:noProof/>
+            </w:rPr>
+            <w:t>[6]</w:t>
+          </w:r>
+          <w:r>
+            <w:fldChar w:fldCharType="end"/>
+          </w:r>
+        </w:sdtContent>
+      </w:sdt>
+      <w:r>
+        <w:t xml:space="preserve">. The specification states that this would have been a </w:t>
+      </w:r>
+      <w:r>
+        <w:t>cloud</w:t>
+      </w:r>
+      <w:r>
+        <w:t>-based</w:t>
+      </w:r>
+      <w:r>
+        <w:t xml:space="preserve"> (in the sense of ‘hosted on a </w:t>
+      </w:r>
+      <w:r>
+        <w:t xml:space="preserve">private </w:t>
+      </w:r>
+      <w:r>
+        <w:t>server, accessed via browser, and you need to log in to use it’)</w:t>
+      </w:r>
+      <w:r>
+        <w:t xml:space="preserve"> GUI for </w:t>
+      </w:r>
+      <w:r>
+        <w:t>creating hypertext games</w:t>
+      </w:r>
+      <w:r>
+        <w:t xml:space="preserve">, displaying games as a </w:t>
+      </w:r>
+      <w:r>
+        <w:t>network of nodes</w:t>
+      </w:r>
+      <w:r>
+        <w:t xml:space="preserve"> (supporting text, images, and audio)</w:t>
+      </w:r>
+      <w:r>
+        <w:t xml:space="preserve">, </w:t>
+      </w:r>
+      <w:r>
+        <w:t xml:space="preserve">linked by ‘options’ at the </w:t>
+      </w:r>
+      <w:r>
+        <w:t xml:space="preserve">end of the node text (with each option having its own text, timer, guard conditions etc), </w:t>
+      </w:r>
+      <w:r>
+        <w:t xml:space="preserve">allowing writers to move between nodes either by clicking them on the overview network, or by </w:t>
+      </w:r>
+      <w:r>
+        <w:t>navigating to them via a tab, also allowing writers to mark the status of nodes (</w:t>
+      </w:r>
+      <w:r>
+        <w:t xml:space="preserve">how complete they are), add notes to nodes, and keeping a record of </w:t>
+      </w:r>
+      <w:r>
+        <w:t xml:space="preserve">when a node was last edited (and by whom). </w:t>
+      </w:r>
+      <w:r>
+        <w:t xml:space="preserve">It even supports some meta content, such as </w:t>
+      </w:r>
+      <w:r>
+        <w:t xml:space="preserve">a title/author name/cover art etc. </w:t>
+      </w:r>
+      <w:r>
+        <w:t xml:space="preserve">The specification also states that it would support several </w:t>
+      </w:r>
+      <w:r>
+        <w:t xml:space="preserve">output formats: </w:t>
+      </w:r>
+      <w:r>
+        <w:t xml:space="preserve">plain text/book, </w:t>
+      </w:r>
+      <w:r>
+        <w:t xml:space="preserve">raw HTML, HTML with extra functionality provided by JavaScript, </w:t>
+      </w:r>
+      <w:r>
+        <w:t>and a format that could make it playable on Kindle</w:t>
+      </w:r>
+      <w:r>
+        <w:t>. However</w:t>
+      </w:r>
+      <w:r>
+        <w:t>, it does appear to be rather inflexible</w:t>
+      </w:r>
+      <w:r>
+        <w:t xml:space="preserve"> in terms of formatting, requiring all options to explicitly be after all the node contents</w:t>
+      </w:r>
+      <w:sdt>
+        <w:sdtPr>
+          <w:id w:val="787245515"/>
+          <w:citation/>
+        </w:sdtPr>
+        <w:sdtContent>
+          <w:r>
+            <w:fldChar w:fldCharType="begin"/>
+          </w:r>
+          <w:r>
+            <w:instrText xml:space="preserve"> CITATION RBa11 \l 2057 </w:instrText>
+          </w:r>
+          <w:r>
+            <w:fldChar w:fldCharType="separate"/>
+          </w:r>
+          <w:r>
+            <w:rPr>
+              <w:noProof/>
+            </w:rPr>
+            <w:t xml:space="preserve"> </w:t>
+          </w:r>
+          <w:r>
+            <w:rPr>
+              <w:noProof/>
+            </w:rPr>
+            <w:t>[5]</w:t>
+          </w:r>
+          <w:r>
+            <w:fldChar w:fldCharType="end"/>
+          </w:r>
+        </w:sdtContent>
+      </w:sdt>
+      <w:r>
+        <w:t>.</w:t>
+      </w:r>
+      <w:r>
+        <w:t xml:space="preserve"> The </w:t>
+      </w:r>
+      <w:r>
+        <w:t xml:space="preserve">output demo is implemented in a way which uses </w:t>
+      </w:r>
+      <w:r>
+        <w:t xml:space="preserve">a separate .html page for each node, and takes advantage of </w:t>
+      </w:r>
+      <w:r>
+        <w:t xml:space="preserve">HTTP GET requests to keep track of </w:t>
+      </w:r>
+      <w:r>
+        <w:t xml:space="preserve">what choices the user has made, but obfuscated/decoded in a way which </w:t>
+      </w:r>
+      <w:r>
+        <w:t>keeps the length of the URL rather short.</w:t>
+      </w:r>
+      <w:r>
+        <w:t xml:space="preserve"> However, this approach does have the disadvantage of requiring a lot of .html files to be made/stored/downloaded for the game to work</w:t>
+      </w:r>
+      <w:sdt>
+        <w:sdtPr>
+          <w:id w:val="1504932912"/>
+          <w:citation/>
+        </w:sdtPr>
+        <w:sdtContent>
+          <w:r>
+            <w:fldChar w:fldCharType="begin"/>
+          </w:r>
+          <w:r>
+            <w:instrText xml:space="preserve"> CITATION RBa20 \l 2057 </w:instrText>
+          </w:r>
+          <w:r>
+            <w:fldChar w:fldCharType="separate"/>
+          </w:r>
+          <w:r>
+            <w:rPr>
+              <w:noProof/>
+            </w:rPr>
+            <w:t xml:space="preserve"> </w:t>
+          </w:r>
+          <w:r>
+            <w:rPr>
+              <w:noProof/>
+            </w:rPr>
+            <w:t>[6]</w:t>
+          </w:r>
+          <w:r>
+            <w:fldChar w:fldCharType="end"/>
+          </w:r>
+        </w:sdtContent>
+      </w:sdt>
+      <w:r>
+        <w:t>.</w:t>
+      </w:r>
+    </w:p>
+    <w:p>
+      <w:pPr>
+        <w:pStyle w:val="Heading2"/>
+      </w:pPr>
+      <w:r>
+        <w:t xml:space="preserve">Researching </w:t>
+      </w:r>
+      <w:r>
+        <w:t>Twine</w:t>
+      </w:r>
+    </w:p>
+    <w:p>
+      <w:r>
+        <w:t>Twine is a GUI for creating hypertext games, which can be used eith</w:t>
+      </w:r>
+      <w:r>
+        <w:t>er in browser on the Twine website (running client-side), or downloaded</w:t>
+      </w:r>
+      <w:r>
+        <w:t xml:space="preserve"> </w:t>
+      </w:r>
+      <w:r>
+        <w:t>as a standalone executable, either option still working the same way as each other.</w:t>
+      </w:r>
+      <w:r>
+        <w:t xml:space="preserve"> Basically, </w:t>
+      </w:r>
+      <w:r>
+        <w:t>it shows the story as a network of linked ‘passages’</w:t>
+      </w:r>
+      <w:r>
+        <w:t xml:space="preserve"> (where links are defined in the passage content, via a certain syntax), more ‘passages’ can be added either by pressing an ‘add’ button or by creating a new link within the contents of a passage, </w:t>
+      </w:r>
+      <w:r>
+        <w:t xml:space="preserve">and the game can be tested at any point in time. This is because a twine game is stored in a single .html file (with no distinction between a work-in-progress twine game and a complete twine game), containing all the </w:t>
+      </w:r>
+      <w:r>
+        <w:t>HTML, JavaScript, and CSS</w:t>
+      </w:r>
+      <w:r>
+        <w:t xml:space="preserve"> needed to run the game, along with the contents of the game itself</w:t>
+      </w:r>
+      <w:sdt>
+        <w:sdtPr>
+          <w:id w:val="1437557162"/>
+          <w:citation/>
+        </w:sdtPr>
+        <w:sdtContent>
+          <w:r>
+            <w:fldChar w:fldCharType="begin"/>
+          </w:r>
+          <w:r>
+            <w:instrText xml:space="preserve"> CITATION Int20 \l 2057 </w:instrText>
+          </w:r>
+          <w:r>
+            <w:fldChar w:fldCharType="separate"/>
+          </w:r>
+          <w:r>
+            <w:rPr>
+              <w:noProof/>
+            </w:rPr>
+            <w:t xml:space="preserve"> </w:t>
+          </w:r>
+          <w:r>
+            <w:rPr>
+              <w:noProof/>
+            </w:rPr>
+            <w:t>[1]</w:t>
+          </w:r>
+          <w:r>
+            <w:fldChar w:fldCharType="end"/>
+          </w:r>
+        </w:sdtContent>
+      </w:sdt>
+      <w:sdt>
+        <w:sdtPr>
+          <w:id w:val="-1915533952"/>
+          <w:citation/>
+        </w:sdtPr>
+        <w:sdtContent>
+          <w:r>
+            <w:fldChar w:fldCharType="begin"/>
+          </w:r>
+          <w:r>
+            <w:instrText xml:space="preserve">CITATION Int201 \l 2057 </w:instrText>
+          </w:r>
+          <w:r>
+            <w:fldChar w:fldCharType="separate"/>
+          </w:r>
+          <w:r>
+            <w:rPr>
+              <w:noProof/>
+            </w:rPr>
+            <w:t xml:space="preserve"> </w:t>
+          </w:r>
+          <w:r>
+            <w:rPr>
+              <w:noProof/>
+            </w:rPr>
+            <w:t>[21]</w:t>
+          </w:r>
+          <w:r>
+            <w:fldChar w:fldCharType="end"/>
+          </w:r>
+        </w:sdtContent>
+      </w:sdt>
+      <w:r>
+        <w:t>.</w:t>
+      </w:r>
+      <w:r>
+        <w:t xml:space="preserve"> The system offers a choice of ‘story formats’, each with their own particular syntaxes and functionality, </w:t>
+      </w:r>
+      <w:r>
+        <w:t xml:space="preserve">such as Harlowe (the default format, which the Twine GUI </w:t>
+      </w:r>
+      <w:r>
+        <w:t>supports syntax highlighting for)</w:t>
+      </w:r>
+      <w:sdt>
+        <w:sdtPr>
+          <w:id w:val="116644843"/>
+          <w:citation/>
+        </w:sdtPr>
+        <w:sdtContent>
+          <w:r>
+            <w:fldChar w:fldCharType="begin"/>
+          </w:r>
+          <w:r>
+            <w:instrText xml:space="preserve"> CITATION Har19 \l 2057 </w:instrText>
+          </w:r>
+          <w:r>
+            <w:fldChar w:fldCharType="separate"/>
+          </w:r>
+          <w:r>
+            <w:rPr>
+              <w:noProof/>
+            </w:rPr>
+            <w:t xml:space="preserve"> </w:t>
+          </w:r>
+          <w:r>
+            <w:rPr>
+              <w:noProof/>
+            </w:rPr>
+            <w:t>[22]</w:t>
+          </w:r>
+          <w:r>
+            <w:fldChar w:fldCharType="end"/>
+          </w:r>
+        </w:sdtContent>
+      </w:sdt>
+      <w:r>
+        <w:t xml:space="preserve">, </w:t>
+      </w:r>
+      <w:proofErr w:type="spellStart"/>
+      <w:r>
+        <w:t>SugarCube</w:t>
+      </w:r>
+      <w:proofErr w:type="spellEnd"/>
+      <w:sdt>
+        <w:sdtPr>
+          <w:id w:val="220175535"/>
+          <w:citation/>
+        </w:sdtPr>
+        <w:sdtContent>
+          <w:r>
+            <w:fldChar w:fldCharType="begin"/>
+          </w:r>
+          <w:r>
+            <w:instrText xml:space="preserve"> CITATION TME20 \l 2057 </w:instrText>
+          </w:r>
+          <w:r>
+            <w:fldChar w:fldCharType="separate"/>
+          </w:r>
+          <w:r>
+            <w:rPr>
+              <w:noProof/>
+            </w:rPr>
+            <w:t xml:space="preserve"> </w:t>
+          </w:r>
+          <w:r>
+            <w:rPr>
+              <w:noProof/>
+            </w:rPr>
+            <w:t>[23]</w:t>
+          </w:r>
+          <w:r>
+            <w:fldChar w:fldCharType="end"/>
+          </w:r>
+        </w:sdtContent>
+      </w:sdt>
+      <w:r>
+        <w:t>, Snowman</w:t>
+      </w:r>
+      <w:sdt>
+        <w:sdtPr>
+          <w:id w:val="2141075101"/>
+          <w:citation/>
+        </w:sdtPr>
+        <w:sdtContent>
+          <w:r>
+            <w:fldChar w:fldCharType="begin"/>
+          </w:r>
+          <w:r>
+            <w:instrText xml:space="preserve"> CITATION DCo19 \l 2057 </w:instrText>
+          </w:r>
+          <w:r>
+            <w:fldChar w:fldCharType="separate"/>
+          </w:r>
+          <w:r>
+            <w:rPr>
+              <w:noProof/>
+            </w:rPr>
+            <w:t xml:space="preserve"> </w:t>
+          </w:r>
+          <w:r>
+            <w:rPr>
+              <w:noProof/>
+            </w:rPr>
+            <w:t>[24]</w:t>
+          </w:r>
+          <w:r>
+            <w:fldChar w:fldCharType="end"/>
+          </w:r>
+        </w:sdtContent>
+      </w:sdt>
+      <w:r>
+        <w:t>, Chapbook</w:t>
+      </w:r>
+      <w:sdt>
+        <w:sdtPr>
+          <w:id w:val="-310556643"/>
+          <w:citation/>
+        </w:sdtPr>
+        <w:sdtContent>
+          <w:r>
+            <w:fldChar w:fldCharType="begin"/>
+          </w:r>
+          <w:r>
+            <w:instrText xml:space="preserve"> CITATION CKl20 \l 2057 </w:instrText>
+          </w:r>
+          <w:r>
+            <w:fldChar w:fldCharType="separate"/>
+          </w:r>
+          <w:r>
+            <w:rPr>
+              <w:noProof/>
+            </w:rPr>
+            <w:t xml:space="preserve"> </w:t>
+          </w:r>
+          <w:r>
+            <w:rPr>
+              <w:noProof/>
+            </w:rPr>
+            <w:t>[25]</w:t>
+          </w:r>
+          <w:r>
+            <w:fldChar w:fldCharType="end"/>
+          </w:r>
+        </w:sdtContent>
+      </w:sdt>
+      <w:r>
+        <w:t xml:space="preserve">, </w:t>
+      </w:r>
+      <w:r>
+        <w:t xml:space="preserve">and </w:t>
+      </w:r>
+      <w:proofErr w:type="spellStart"/>
+      <w:r>
+        <w:t>PaperThin</w:t>
+      </w:r>
+      <w:proofErr w:type="spellEnd"/>
+      <w:r>
+        <w:t xml:space="preserve"> (a </w:t>
+      </w:r>
+      <w:r>
+        <w:t xml:space="preserve">plaintext </w:t>
+      </w:r>
+      <w:r>
+        <w:t>format intended for proofreading purposes)</w:t>
+      </w:r>
+      <w:sdt>
+        <w:sdtPr>
+          <w:id w:val="-1464501896"/>
+          <w:citation/>
+        </w:sdtPr>
+        <w:sdtContent>
+          <w:r>
+            <w:fldChar w:fldCharType="begin"/>
+          </w:r>
+          <w:r>
+            <w:instrText xml:space="preserve"> CITATION Int19 \l 2057 </w:instrText>
+          </w:r>
+          <w:r>
+            <w:fldChar w:fldCharType="separate"/>
+          </w:r>
+          <w:r>
+            <w:rPr>
+              <w:noProof/>
+            </w:rPr>
+            <w:t xml:space="preserve"> </w:t>
+          </w:r>
+          <w:r>
+            <w:rPr>
+              <w:noProof/>
+            </w:rPr>
+            <w:t>[26]</w:t>
+          </w:r>
+          <w:r>
+            <w:fldChar w:fldCharType="end"/>
+          </w:r>
+        </w:sdtContent>
+      </w:sdt>
+      <w:r>
+        <w:t>.</w:t>
+      </w:r>
+      <w:r>
+        <w:t xml:space="preserve"> </w:t>
+      </w:r>
+      <w:r>
+        <w:t xml:space="preserve">However, some common pieces of functionality for each of these formats </w:t>
+      </w:r>
+      <w:r>
+        <w:t xml:space="preserve">include </w:t>
+      </w:r>
+      <w:r>
+        <w:t>variables, some method of saving progress, and conditional statements</w:t>
+      </w:r>
+      <w:r>
+        <w:t>. Additionally, as a twine game is stored in a single .html file, if you want to host a twine game</w:t>
+      </w:r>
+      <w:r>
+        <w:t xml:space="preserve"> on a web server, all you need to worry about is the single .html file</w:t>
+      </w:r>
+      <w:r>
+        <w:t>.</w:t>
+      </w:r>
+      <w:r>
+        <w:t xml:space="preserve"> It does still have a couple of drawbacks, however. T</w:t>
+      </w:r>
+      <w:r>
+        <w:t xml:space="preserve">wine </w:t>
+      </w:r>
+      <w:r>
+        <w:t xml:space="preserve">has no </w:t>
+      </w:r>
+      <w:r>
+        <w:t xml:space="preserve">native support for images and </w:t>
+      </w:r>
+      <w:r>
+        <w:t>audio;</w:t>
+      </w:r>
+      <w:r>
+        <w:t xml:space="preserve"> however, you can still </w:t>
+      </w:r>
+      <w:r>
+        <w:t xml:space="preserve">reference external resources like you would in any normal website. Additionally, </w:t>
+      </w:r>
+      <w:r>
+        <w:t>the game is</w:t>
+      </w:r>
+      <w:r>
+        <w:t xml:space="preserve"> effectively interpreted instead of compiled, </w:t>
+      </w:r>
+      <w:r>
+        <w:t xml:space="preserve">meaning that, if there are any syntax errors within the game, </w:t>
+      </w:r>
+      <w:r>
+        <w:t>the writer will need to look through the game themselves in order to ensure that it works correctly</w:t>
+      </w:r>
+      <w:sdt>
+        <w:sdtPr>
+          <w:id w:val="-462113960"/>
+          <w:citation/>
+        </w:sdtPr>
+        <w:sdtContent>
+          <w:r>
+            <w:fldChar w:fldCharType="begin"/>
+          </w:r>
+          <w:r>
+            <w:instrText xml:space="preserve"> CITATION Int19 \l 2057 </w:instrText>
+          </w:r>
+          <w:r>
+            <w:fldChar w:fldCharType="separate"/>
+          </w:r>
+          <w:r>
+            <w:rPr>
+              <w:noProof/>
+            </w:rPr>
+            <w:t xml:space="preserve"> </w:t>
+          </w:r>
+          <w:r>
+            <w:rPr>
+              <w:noProof/>
+            </w:rPr>
+            <w:t>[26]</w:t>
+          </w:r>
+          <w:r>
+            <w:fldChar w:fldCharType="end"/>
+          </w:r>
+        </w:sdtContent>
+      </w:sdt>
+      <w:r>
+        <w:t>.</w:t>
+      </w:r>
+    </w:p>
+    <w:p>
+      <w:pPr>
+        <w:pStyle w:val="Heading2"/>
+      </w:pPr>
+      <w:r>
+        <w:t xml:space="preserve">Researching </w:t>
+      </w:r>
+      <w:proofErr w:type="spellStart"/>
+      <w:r>
+        <w:t>Ren’Py</w:t>
+      </w:r>
+      <w:proofErr w:type="spellEnd"/>
+    </w:p>
+    <w:p>
+      <w:proofErr w:type="spellStart"/>
+      <w:r>
+        <w:t>Ren’Py</w:t>
+      </w:r>
+      <w:proofErr w:type="spellEnd"/>
+      <w:r>
+        <w:t xml:space="preserve"> is a python-based visual novel engine. </w:t>
+      </w:r>
+      <w:r>
+        <w:t xml:space="preserve">Whilst hypertext games and visual novels aren’t </w:t>
+      </w:r>
+      <w:proofErr w:type="gramStart"/>
+      <w:r>
+        <w:t>exactly the same</w:t>
+      </w:r>
+      <w:proofErr w:type="gramEnd"/>
+      <w:r>
+        <w:t xml:space="preserve"> thing, seeing as visual novels still </w:t>
+      </w:r>
+      <w:r>
+        <w:t xml:space="preserve">tend to </w:t>
+      </w:r>
+      <w:r>
+        <w:t>have</w:t>
+      </w:r>
+      <w:r>
+        <w:t xml:space="preserve"> a similar</w:t>
+      </w:r>
+      <w:r>
+        <w:t xml:space="preserve"> basic </w:t>
+      </w:r>
+      <w:r>
+        <w:t xml:space="preserve">choice-based </w:t>
+      </w:r>
+      <w:r>
+        <w:lastRenderedPageBreak/>
+        <w:t xml:space="preserve">branching narrative structure to hypertext games. </w:t>
+      </w:r>
+      <w:proofErr w:type="spellStart"/>
+      <w:r>
+        <w:t>Ren’Py</w:t>
+      </w:r>
+      <w:proofErr w:type="spellEnd"/>
+      <w:r>
+        <w:t xml:space="preserve"> games are written as directories o</w:t>
+      </w:r>
+      <w:r>
+        <w:t>f</w:t>
+      </w:r>
+      <w:r>
+        <w:t xml:space="preserve"> .</w:t>
+      </w:r>
+      <w:proofErr w:type="spellStart"/>
+      <w:r>
+        <w:t>rpy</w:t>
+      </w:r>
+      <w:proofErr w:type="spellEnd"/>
+      <w:r>
+        <w:t xml:space="preserve"> files</w:t>
+      </w:r>
+      <w:r>
+        <w:t xml:space="preserve"> (An obj</w:t>
+      </w:r>
+      <w:r>
+        <w:t>ect-oriented</w:t>
+      </w:r>
+      <w:r>
+        <w:t xml:space="preserve"> python</w:t>
+      </w:r>
+      <w:r>
+        <w:t xml:space="preserve">-based </w:t>
+      </w:r>
+      <w:r>
+        <w:t xml:space="preserve">language), containing </w:t>
+      </w:r>
+      <w:r>
+        <w:t xml:space="preserve">declarations both for the text content, and also for manipulating the sprites/background images/GUI/etc </w:t>
+      </w:r>
+      <w:r>
+        <w:t>that constitute the ‘visual’ part of the ‘visual novel’</w:t>
+      </w:r>
+      <w:r>
+        <w:t xml:space="preserve"> (along with the audio as well)</w:t>
+      </w:r>
+      <w:r>
+        <w:t xml:space="preserve">. </w:t>
+      </w:r>
+      <w:r>
+        <w:t>It builds and output g</w:t>
+      </w:r>
+      <w:r>
+        <w:t>ames</w:t>
+      </w:r>
+      <w:r>
+        <w:t xml:space="preserve"> </w:t>
+      </w:r>
+      <w:r>
+        <w:t xml:space="preserve">in executable format for a </w:t>
+      </w:r>
+      <w:r>
+        <w:t>range of platforms (</w:t>
+      </w:r>
+      <w:r>
+        <w:t>including</w:t>
+      </w:r>
+      <w:r>
+        <w:t xml:space="preserve"> HTML5 format)</w:t>
+      </w:r>
+      <w:r>
+        <w:t>. It also</w:t>
+      </w:r>
+      <w:r>
+        <w:t xml:space="preserve"> has some </w:t>
+      </w:r>
+      <w:r>
+        <w:t>support for variables etc</w:t>
+      </w:r>
+      <w:r>
+        <w:t>. However, one limitation of this is that it’s entirely code/</w:t>
+      </w:r>
+      <w:r>
+        <w:t>IDE; there’s no visual editor of any variety, which might be off-putting to any potential casual users</w:t>
+      </w:r>
+      <w:sdt>
+        <w:sdtPr>
+          <w:id w:val="946656060"/>
+          <w:citation/>
+        </w:sdtPr>
+        <w:sdtContent>
+          <w:r>
+            <w:fldChar w:fldCharType="begin"/>
+          </w:r>
+          <w:r>
+            <w:instrText xml:space="preserve"> CITATION Rot20 \l 2057 </w:instrText>
+          </w:r>
+          <w:r>
+            <w:fldChar w:fldCharType="separate"/>
+          </w:r>
+          <w:r>
+            <w:rPr>
+              <w:noProof/>
+            </w:rPr>
+            <w:t xml:space="preserve"> </w:t>
+          </w:r>
+          <w:r>
+            <w:rPr>
+              <w:noProof/>
+            </w:rPr>
+            <w:t>[2]</w:t>
+          </w:r>
+          <w:r>
+            <w:fldChar w:fldCharType="end"/>
+          </w:r>
+        </w:sdtContent>
+      </w:sdt>
+      <w:r>
+        <w:t>.</w:t>
+      </w:r>
+    </w:p>
+    <w:p>
+      <w:pPr>
+        <w:pStyle w:val="Heading2"/>
+      </w:pPr>
+      <w:r>
+        <w:t>Researching the Treaty of Babel</w:t>
+      </w:r>
+    </w:p>
+    <w:p>
       <w:bookmarkStart w:id="0" w:name="_GoBack"/>
       <w:bookmarkEnd w:id="0"/>
     </w:p>
@@ -2765,10 +3947,7 @@
         <w:pStyle w:val="Heading2"/>
       </w:pPr>
       <w:r>
-        <w:t xml:space="preserve">Researching </w:t>
-      </w:r>
-      <w:r>
-        <w:t>eHyperTool</w:t>
+        <w:t>Researching Inform</w:t>
       </w:r>
     </w:p>
     <w:p/>
@@ -2777,12 +3956,13 @@
         <w:pStyle w:val="Heading2"/>
       </w:pPr>
       <w:r>
-        <w:lastRenderedPageBreak/>
         <w:t xml:space="preserve">Researching </w:t>
       </w:r>
-      <w:r>
-        <w:t>Twine</w:t>
-      </w:r>
+      <w:proofErr w:type="spellStart"/>
+      <w:r>
+        <w:t>Inklewriter</w:t>
+      </w:r>
+      <w:proofErr w:type="spellEnd"/>
     </w:p>
     <w:p/>
     <w:p>
@@ -2792,9 +3972,11 @@
       <w:r>
         <w:t xml:space="preserve">Researching </w:t>
       </w:r>
-      <w:r>
-        <w:t>Ren’Py</w:t>
-      </w:r>
+      <w:proofErr w:type="spellStart"/>
+      <w:r>
+        <w:t>ChoiceScript</w:t>
+      </w:r>
+      <w:proofErr w:type="spellEnd"/>
     </w:p>
     <w:p/>
     <w:p>
@@ -2802,7 +3984,7 @@
         <w:pStyle w:val="Heading2"/>
       </w:pPr>
       <w:r>
-        <w:t>Researching Twee2</w:t>
+        <w:t>Researching Quest</w:t>
       </w:r>
     </w:p>
     <w:p/>
@@ -2811,8 +3993,13 @@
         <w:pStyle w:val="Heading2"/>
       </w:pPr>
       <w:r>
-        <w:t>Researching the Treaty of Babel</w:t>
-      </w:r>
+        <w:t xml:space="preserve">Researching </w:t>
+      </w:r>
+      <w:proofErr w:type="spellStart"/>
+      <w:r>
+        <w:t>Squiffy</w:t>
+      </w:r>
+      <w:proofErr w:type="spellEnd"/>
     </w:p>
     <w:p/>
     <w:p>
@@ -2820,8 +4007,13 @@
         <w:pStyle w:val="Heading2"/>
       </w:pPr>
       <w:r>
-        <w:t>Researching Inform</w:t>
-      </w:r>
+        <w:t xml:space="preserve">Researching </w:t>
+      </w:r>
+      <w:proofErr w:type="spellStart"/>
+      <w:r>
+        <w:t>Undum</w:t>
+      </w:r>
+      <w:proofErr w:type="spellEnd"/>
     </w:p>
     <w:p/>
     <w:p>
@@ -2829,43 +4021,7 @@
         <w:pStyle w:val="Heading2"/>
       </w:pPr>
       <w:r>
-        <w:t>Researching Inklewriter</w:t>
-      </w:r>
-    </w:p>
-    <w:p/>
-    <w:p>
-      <w:pPr>
-        <w:pStyle w:val="Heading2"/>
-      </w:pPr>
-      <w:r>
-        <w:t>Researching ChoiceScript</w:t>
-      </w:r>
-    </w:p>
-    <w:p/>
-    <w:p>
-      <w:pPr>
-        <w:pStyle w:val="Heading2"/>
-      </w:pPr>
-      <w:r>
-        <w:t>Researching Quest</w:t>
-      </w:r>
-    </w:p>
-    <w:p/>
-    <w:p>
-      <w:pPr>
-        <w:pStyle w:val="Heading2"/>
-      </w:pPr>
-      <w:r>
-        <w:t>Researching Squiffy</w:t>
-      </w:r>
-    </w:p>
-    <w:p/>
-    <w:p>
-      <w:pPr>
-        <w:pStyle w:val="Heading2"/>
-      </w:pPr>
-      <w:r>
-        <w:t>Researching Undum</w:t>
+        <w:t>Researching Twee2</w:t>
       </w:r>
     </w:p>
     <w:p/>
@@ -2905,7 +4061,21 @@
         <w:rPr>
           <w:lang w:val="en-US"/>
         </w:rPr>
-        <w:t xml:space="preserve">Eventually, I realized that I needed to actually research some academic literature, </w:t>
+        <w:t xml:space="preserve">Eventually, I realized that I needed to </w:t>
+      </w:r>
+      <w:proofErr w:type="gramStart"/>
+      <w:r>
+        <w:rPr>
+          <w:lang w:val="en-US"/>
+        </w:rPr>
+        <w:t>actually research</w:t>
+      </w:r>
+      <w:proofErr w:type="gramEnd"/>
+      <w:r>
+        <w:rPr>
+          <w:lang w:val="en-US"/>
+        </w:rPr>
+        <w:t xml:space="preserve"> some academic literature, </w:t>
       </w:r>
       <w:r>
         <w:rPr>
@@ -3000,7 +4170,7 @@
               </w:tblGrid>
               <w:tr>
                 <w:trPr>
-                  <w:divId w:val="916399084"/>
+                  <w:divId w:val="1229994574"/>
                   <w:tblCellSpacing w:w="15" w:type="dxa"/>
                 </w:trPr>
                 <w:tc>
@@ -3052,7 +4222,7 @@
               </w:tr>
               <w:tr>
                 <w:trPr>
-                  <w:divId w:val="916399084"/>
+                  <w:divId w:val="1229994574"/>
                   <w:tblCellSpacing w:w="15" w:type="dxa"/>
                 </w:trPr>
                 <w:tc>
@@ -3102,7 +4272,7 @@
               </w:tr>
               <w:tr>
                 <w:trPr>
-                  <w:divId w:val="916399084"/>
+                  <w:divId w:val="1229994574"/>
                   <w:tblCellSpacing w:w="15" w:type="dxa"/>
                 </w:trPr>
                 <w:tc>
@@ -3152,7 +4322,7 @@
               </w:tr>
               <w:tr>
                 <w:trPr>
-                  <w:divId w:val="916399084"/>
+                  <w:divId w:val="1229994574"/>
                   <w:tblCellSpacing w:w="15" w:type="dxa"/>
                 </w:trPr>
                 <w:tc>
@@ -3202,7 +4372,7 @@
               </w:tr>
               <w:tr>
                 <w:trPr>
-                  <w:divId w:val="916399084"/>
+                  <w:divId w:val="1229994574"/>
                   <w:tblCellSpacing w:w="15" w:type="dxa"/>
                 </w:trPr>
                 <w:tc>
@@ -3268,7 +4438,7 @@
               </w:tr>
               <w:tr>
                 <w:trPr>
-                  <w:divId w:val="916399084"/>
+                  <w:divId w:val="1229994574"/>
                   <w:tblCellSpacing w:w="15" w:type="dxa"/>
                 </w:trPr>
                 <w:tc>
@@ -3318,7 +4488,7 @@
               </w:tr>
               <w:tr>
                 <w:trPr>
-                  <w:divId w:val="916399084"/>
+                  <w:divId w:val="1229994574"/>
                   <w:tblCellSpacing w:w="15" w:type="dxa"/>
                 </w:trPr>
                 <w:tc>
@@ -3368,7 +4538,7 @@
               </w:tr>
               <w:tr>
                 <w:trPr>
-                  <w:divId w:val="916399084"/>
+                  <w:divId w:val="1229994574"/>
                   <w:tblCellSpacing w:w="15" w:type="dxa"/>
                 </w:trPr>
                 <w:tc>
@@ -3418,7 +4588,7 @@
               </w:tr>
               <w:tr>
                 <w:trPr>
-                  <w:divId w:val="916399084"/>
+                  <w:divId w:val="1229994574"/>
                   <w:tblCellSpacing w:w="15" w:type="dxa"/>
                 </w:trPr>
                 <w:tc>
@@ -3468,7 +4638,7 @@
               </w:tr>
               <w:tr>
                 <w:trPr>
-                  <w:divId w:val="916399084"/>
+                  <w:divId w:val="1229994574"/>
                   <w:tblCellSpacing w:w="15" w:type="dxa"/>
                 </w:trPr>
                 <w:tc>
@@ -3518,7 +4688,7 @@
               </w:tr>
               <w:tr>
                 <w:trPr>
-                  <w:divId w:val="916399084"/>
+                  <w:divId w:val="1229994574"/>
                   <w:tblCellSpacing w:w="15" w:type="dxa"/>
                 </w:trPr>
                 <w:tc>
@@ -3568,7 +4738,7 @@
               </w:tr>
               <w:tr>
                 <w:trPr>
-                  <w:divId w:val="916399084"/>
+                  <w:divId w:val="1229994574"/>
                   <w:tblCellSpacing w:w="15" w:type="dxa"/>
                 </w:trPr>
                 <w:tc>
@@ -3618,7 +4788,7 @@
               </w:tr>
               <w:tr>
                 <w:trPr>
-                  <w:divId w:val="916399084"/>
+                  <w:divId w:val="1229994574"/>
                   <w:tblCellSpacing w:w="15" w:type="dxa"/>
                 </w:trPr>
                 <w:tc>
@@ -3668,7 +4838,7 @@
               </w:tr>
               <w:tr>
                 <w:trPr>
-                  <w:divId w:val="916399084"/>
+                  <w:divId w:val="1229994574"/>
                   <w:tblCellSpacing w:w="15" w:type="dxa"/>
                 </w:trPr>
                 <w:tc>
@@ -3718,7 +4888,7 @@
               </w:tr>
               <w:tr>
                 <w:trPr>
-                  <w:divId w:val="916399084"/>
+                  <w:divId w:val="1229994574"/>
                   <w:tblCellSpacing w:w="15" w:type="dxa"/>
                 </w:trPr>
                 <w:tc>
@@ -3768,7 +4938,7 @@
               </w:tr>
               <w:tr>
                 <w:trPr>
-                  <w:divId w:val="916399084"/>
+                  <w:divId w:val="1229994574"/>
                   <w:tblCellSpacing w:w="15" w:type="dxa"/>
                 </w:trPr>
                 <w:tc>
@@ -3835,7 +5005,7 @@
               </w:tr>
               <w:tr>
                 <w:trPr>
-                  <w:divId w:val="916399084"/>
+                  <w:divId w:val="1229994574"/>
                   <w:tblCellSpacing w:w="15" w:type="dxa"/>
                 </w:trPr>
                 <w:tc>
@@ -3901,7 +5071,7 @@
               </w:tr>
               <w:tr>
                 <w:trPr>
-                  <w:divId w:val="916399084"/>
+                  <w:divId w:val="1229994574"/>
                   <w:tblCellSpacing w:w="15" w:type="dxa"/>
                 </w:trPr>
                 <w:tc>
@@ -3951,7 +5121,7 @@
               </w:tr>
               <w:tr>
                 <w:trPr>
-                  <w:divId w:val="916399084"/>
+                  <w:divId w:val="1229994574"/>
                   <w:tblCellSpacing w:w="15" w:type="dxa"/>
                 </w:trPr>
                 <w:tc>
@@ -3994,14 +5164,14 @@
                         <w:noProof/>
                         <w:lang w:val="en-US"/>
                       </w:rPr>
-                      <w:t>T. M. Edwards, "SugarCube," 2020. [Online]. Available: https://www.motoslave.net/sugarcube/2/. [Accessed 5 August 2020].</w:t>
+                      <w:t>M. J. Roberts and E. L. Stauff, "TADS 3 Library Reference Manual," 5 16 2013. [Online]. Available: https://www.tads.org/t3doc/doc/libref/index.html. [Accessed 4 August 2020].</w:t>
                     </w:r>
                   </w:p>
                 </w:tc>
               </w:tr>
               <w:tr>
                 <w:trPr>
-                  <w:divId w:val="916399084"/>
+                  <w:divId w:val="1229994574"/>
                   <w:tblCellSpacing w:w="15" w:type="dxa"/>
                 </w:trPr>
                 <w:tc>
@@ -4044,14 +5214,14 @@
                         <w:noProof/>
                         <w:lang w:val="en-US"/>
                       </w:rPr>
-                      <w:t>D. Cox and C. Klimas, "Snowman 2.0 Documentation," September 2019. [Online]. Available: https://videlais.github.io/snowman/2/. [Accessed 5 August 2020].</w:t>
+                      <w:t>M. J. Roberts, S. Breslin, E. Eve, M. Nizette and A. Sewe, "TADS 3 Technical Manual," September 2006. [Online]. Available: https://www.tads.org/t3doc/doc/techman/toc.htm. [Accessed 4 August 2020].</w:t>
                     </w:r>
                   </w:p>
                 </w:tc>
               </w:tr>
               <w:tr>
                 <w:trPr>
-                  <w:divId w:val="916399084"/>
+                  <w:divId w:val="1229994574"/>
                   <w:tblCellSpacing w:w="15" w:type="dxa"/>
                 </w:trPr>
                 <w:tc>
@@ -4094,14 +5264,14 @@
                         <w:noProof/>
                         <w:lang w:val="en-US"/>
                       </w:rPr>
-                      <w:t>Interactive Fiction Technology Foundation, "Twine Specifications," 2019 February 2020. [Online]. Available: https://github.com/iftechfoundation/twine-specs. [Accessed 2020 August 5].</w:t>
+                      <w:t>Interactive Fiction Technology Foundation, "Twine Specifications," 2019 February 2020. [Online]. Available: https://github.com/iftechfoundation/twine-specs. [Accessed 5 August 2020].</w:t>
                     </w:r>
                   </w:p>
                 </w:tc>
               </w:tr>
               <w:tr>
                 <w:trPr>
-                  <w:divId w:val="916399084"/>
+                  <w:divId w:val="1229994574"/>
                   <w:tblCellSpacing w:w="15" w:type="dxa"/>
                 </w:trPr>
                 <w:tc>
@@ -4151,7 +5321,7 @@
               </w:tr>
               <w:tr>
                 <w:trPr>
-                  <w:divId w:val="916399084"/>
+                  <w:divId w:val="1229994574"/>
                   <w:tblCellSpacing w:w="15" w:type="dxa"/>
                 </w:trPr>
                 <w:tc>
@@ -4194,14 +5364,14 @@
                         <w:noProof/>
                         <w:lang w:val="en-US"/>
                       </w:rPr>
-                      <w:t xml:space="preserve">E. J. Aarseth, Cybertext: Perspectives on Ergodic Literature, Baltimore, MD: Johns Hopkins University Press, 1997. </w:t>
+                      <w:t>T. M. Edwards, "SugarCube," 2020. [Online]. Available: https://www.motoslave.net/sugarcube/2/. [Accessed 5 August 2020].</w:t>
                     </w:r>
                   </w:p>
                 </w:tc>
               </w:tr>
               <w:tr>
                 <w:trPr>
-                  <w:divId w:val="916399084"/>
+                  <w:divId w:val="1229994574"/>
                   <w:tblCellSpacing w:w="15" w:type="dxa"/>
                 </w:trPr>
                 <w:tc>
@@ -4244,30 +5414,14 @@
                         <w:noProof/>
                         <w:lang w:val="en-US"/>
                       </w:rPr>
-                      <w:t xml:space="preserve">D. E. Millard, "Games/Hypertext," in </w:t>
-                    </w:r>
-                    <w:r>
-                      <w:rPr>
-                        <w:i/>
-                        <w:iCs/>
-                        <w:noProof/>
-                        <w:lang w:val="en-US"/>
-                      </w:rPr>
-                      <w:t>Proceedings of the 31st ACM Conference on Hypertext and Social Media</w:t>
-                    </w:r>
-                    <w:r>
-                      <w:rPr>
-                        <w:noProof/>
-                        <w:lang w:val="en-US"/>
-                      </w:rPr>
-                      <w:t xml:space="preserve">, Virtual Event, 2020. </w:t>
+                      <w:t>D. Cox and C. Klimas, "Snowman 2.0 Documentation," September 2019. [Online]. Available: https://videlais.github.io/snowman/2/. [Accessed 5 August 2020].</w:t>
                     </w:r>
                   </w:p>
                 </w:tc>
               </w:tr>
               <w:tr>
                 <w:trPr>
-                  <w:divId w:val="916399084"/>
+                  <w:divId w:val="1229994574"/>
                   <w:tblCellSpacing w:w="15" w:type="dxa"/>
                 </w:trPr>
                 <w:tc>
@@ -4310,30 +5464,14 @@
                         <w:noProof/>
                         <w:lang w:val="en-US"/>
                       </w:rPr>
-                      <w:t xml:space="preserve">H. Koenitz, "What Game Narrative Are We Talking About? An Ontological Mapping of the Foundational Canon of Interactive Narrative Forms," </w:t>
-                    </w:r>
-                    <w:r>
-                      <w:rPr>
-                        <w:i/>
-                        <w:iCs/>
-                        <w:noProof/>
-                        <w:lang w:val="en-US"/>
-                      </w:rPr>
-                      <w:t xml:space="preserve">Arts, </w:t>
-                    </w:r>
-                    <w:r>
-                      <w:rPr>
-                        <w:noProof/>
-                        <w:lang w:val="en-US"/>
-                      </w:rPr>
-                      <w:t xml:space="preserve">vol. 7, no. 4, p. 51, 2018. </w:t>
+                      <w:t>C. Klimas, "Chapbook, a story format for Twine 2," 6 July 2020. [Online]. Available: klembot.github.io https://klembot.github.io/chapbook/. [Accessed 5 August 2020].</w:t>
                     </w:r>
                   </w:p>
                 </w:tc>
               </w:tr>
               <w:tr>
                 <w:trPr>
-                  <w:divId w:val="916399084"/>
+                  <w:divId w:val="1229994574"/>
                   <w:tblCellSpacing w:w="15" w:type="dxa"/>
                 </w:trPr>
                 <w:tc>
@@ -4376,30 +5514,14 @@
                         <w:noProof/>
                         <w:lang w:val="en-US"/>
                       </w:rPr>
-                      <w:t xml:space="preserve">H. K. Rustad, "A Four-Sided Model for Reading Hypertext Fiction," </w:t>
-                    </w:r>
-                    <w:r>
-                      <w:rPr>
-                        <w:i/>
-                        <w:iCs/>
-                        <w:noProof/>
-                        <w:lang w:val="en-US"/>
-                      </w:rPr>
-                      <w:t xml:space="preserve">Hyperrhiz: New Media Cultures, </w:t>
-                    </w:r>
-                    <w:r>
-                      <w:rPr>
-                        <w:noProof/>
-                        <w:lang w:val="en-US"/>
-                      </w:rPr>
-                      <w:t xml:space="preserve">vol. 6, 2009. </w:t>
+                      <w:t>Interactive Fiction Technology Foundation, "Twine Wiki," Interactive Fiction Technology Foundation, 2019. [Online]. Available: https://twinery.org/wiki/start. [Accessed 5 August 2020].</w:t>
                     </w:r>
                   </w:p>
                 </w:tc>
               </w:tr>
               <w:tr>
                 <w:trPr>
-                  <w:divId w:val="916399084"/>
+                  <w:divId w:val="1229994574"/>
                   <w:tblCellSpacing w:w="15" w:type="dxa"/>
                 </w:trPr>
                 <w:tc>
@@ -4442,14 +5564,14 @@
                         <w:noProof/>
                         <w:lang w:val="en-US"/>
                       </w:rPr>
-                      <w:t>Z. Quinn, P. Lindsey and I. Shankler, "Depression quest: An interactive (non)fiction about living with depression," 14 February 2013. [Online]. Available: http://www.depressionquest.com/. [Accessed 17 September 2020].</w:t>
+                      <w:t xml:space="preserve">E. J. Aarseth, Cybertext: Perspectives on Ergodic Literature, Baltimore, MD: Johns Hopkins University Press, 1997. </w:t>
                     </w:r>
                   </w:p>
                 </w:tc>
               </w:tr>
               <w:tr>
                 <w:trPr>
-                  <w:divId w:val="916399084"/>
+                  <w:divId w:val="1229994574"/>
                   <w:tblCellSpacing w:w="15" w:type="dxa"/>
                 </w:trPr>
                 <w:tc>
@@ -4492,14 +5614,30 @@
                         <w:noProof/>
                         <w:lang w:val="en-US"/>
                       </w:rPr>
-                      <w:t>M. Pavić and S. Sofrenovic, "The Glass Snail," Word Circuits, August 2003. [Online]. Available: http://www.wordcircuits.com/gallery/glasssnail/. [Accessed 17 September 2020].</w:t>
+                      <w:t xml:space="preserve">D. E. Millard, "Games/Hypertext," in </w:t>
+                    </w:r>
+                    <w:r>
+                      <w:rPr>
+                        <w:i/>
+                        <w:iCs/>
+                        <w:noProof/>
+                        <w:lang w:val="en-US"/>
+                      </w:rPr>
+                      <w:t>Proceedings of the 31st ACM Conference on Hypertext and Social Media</w:t>
+                    </w:r>
+                    <w:r>
+                      <w:rPr>
+                        <w:noProof/>
+                        <w:lang w:val="en-US"/>
+                      </w:rPr>
+                      <w:t xml:space="preserve">, Virtual Event, 2020. </w:t>
                     </w:r>
                   </w:p>
                 </w:tc>
               </w:tr>
               <w:tr>
                 <w:trPr>
-                  <w:divId w:val="916399084"/>
+                  <w:divId w:val="1229994574"/>
                   <w:tblCellSpacing w:w="15" w:type="dxa"/>
                 </w:trPr>
                 <w:tc>
@@ -4542,14 +5680,30 @@
                         <w:noProof/>
                         <w:lang w:val="en-US"/>
                       </w:rPr>
-                      <w:t>M. Heyward, "of Day, of Night," Eastgate Systems, Watertown, MA, 2004.</w:t>
+                      <w:t xml:space="preserve">H. Koenitz, "What Game Narrative Are We Talking About? An Ontological Mapping of the Foundational Canon of Interactive Narrative Forms," </w:t>
+                    </w:r>
+                    <w:r>
+                      <w:rPr>
+                        <w:i/>
+                        <w:iCs/>
+                        <w:noProof/>
+                        <w:lang w:val="en-US"/>
+                      </w:rPr>
+                      <w:t xml:space="preserve">Arts, </w:t>
+                    </w:r>
+                    <w:r>
+                      <w:rPr>
+                        <w:noProof/>
+                        <w:lang w:val="en-US"/>
+                      </w:rPr>
+                      <w:t xml:space="preserve">vol. 7, no. 4, p. 51, 2018. </w:t>
                     </w:r>
                   </w:p>
                 </w:tc>
               </w:tr>
               <w:tr>
                 <w:trPr>
-                  <w:divId w:val="916399084"/>
+                  <w:divId w:val="1229994574"/>
                   <w:tblCellSpacing w:w="15" w:type="dxa"/>
                 </w:trPr>
                 <w:tc>
@@ -4592,14 +5746,30 @@
                         <w:noProof/>
                         <w:lang w:val="en-US"/>
                       </w:rPr>
-                      <w:t>M. Heyward, "Live traversal of ‘of day, of night’ Nov 8, 2019 at WSUV, USA | spaces in between time," 23 December 2019. [Online]. Available: https://www.creativecultural.com/meganheyward/?p=1750. [Accessed 17 September 2020].</w:t>
+                      <w:t xml:space="preserve">H. K. Rustad, "A Four-Sided Model for Reading Hypertext Fiction," </w:t>
+                    </w:r>
+                    <w:r>
+                      <w:rPr>
+                        <w:i/>
+                        <w:iCs/>
+                        <w:noProof/>
+                        <w:lang w:val="en-US"/>
+                      </w:rPr>
+                      <w:t xml:space="preserve">Hyperrhiz: New Media Cultures, </w:t>
+                    </w:r>
+                    <w:r>
+                      <w:rPr>
+                        <w:noProof/>
+                        <w:lang w:val="en-US"/>
+                      </w:rPr>
+                      <w:t xml:space="preserve">vol. 6, 2009. </w:t>
                     </w:r>
                   </w:p>
                 </w:tc>
               </w:tr>
               <w:tr>
                 <w:trPr>
-                  <w:divId w:val="916399084"/>
+                  <w:divId w:val="1229994574"/>
                   <w:tblCellSpacing w:w="15" w:type="dxa"/>
                 </w:trPr>
                 <w:tc>
@@ -4642,14 +5812,14 @@
                         <w:noProof/>
                         <w:lang w:val="en-US"/>
                       </w:rPr>
-                      <w:t>M. Lutz, "the uncle who works for nintendo by ztul," itch.io, 6 December 2014. [Online]. Available: https://ztul.itch.io/the-uncle-who-works-for-nintendo. [Accessed 17 September 2020].</w:t>
+                      <w:t>Z. Quinn, P. Lindsey and I. Shankler, "Depression quest: An interactive (non)fiction about living with depression," 14 February 2013. [Online]. Available: http://www.depressionquest.com/. [Accessed 17 September 2020].</w:t>
                     </w:r>
                   </w:p>
                 </w:tc>
               </w:tr>
               <w:tr>
                 <w:trPr>
-                  <w:divId w:val="916399084"/>
+                  <w:divId w:val="1229994574"/>
                   <w:tblCellSpacing w:w="15" w:type="dxa"/>
                 </w:trPr>
                 <w:tc>
@@ -4693,14 +5863,14 @@
                         <w:noProof/>
                         <w:lang w:val="en-US"/>
                       </w:rPr>
-                      <w:t>A. A. Anthropy, "Queers in Love at the End of the World by anna anthropy," itch.io, 12 March 2016. [Online]. Available: https://w.itch.io/end-of-the-world. [Accessed 17 September 2020].</w:t>
+                      <w:t>M. Pavić and S. Sofrenovic, "The Glass Snail," Word Circuits, August 2003. [Online]. Available: http://www.wordcircuits.com/gallery/glasssnail/. [Accessed 17 September 2020].</w:t>
                     </w:r>
                   </w:p>
                 </w:tc>
               </w:tr>
               <w:tr>
                 <w:trPr>
-                  <w:divId w:val="916399084"/>
+                  <w:divId w:val="1229994574"/>
                   <w:tblCellSpacing w:w="15" w:type="dxa"/>
                 </w:trPr>
                 <w:tc>
@@ -4743,14 +5913,14 @@
                         <w:noProof/>
                         <w:lang w:val="en-US"/>
                       </w:rPr>
-                      <w:t>J. Anderson, "afternoon, a story - Michael Joyce," youtube.com, 26 April 2012. [Online]. Available: https://www.youtube.com/watch?v=djIrHF8S6-Q. [Accessed 17 September 2020].</w:t>
+                      <w:t>M. Heyward, "of Day, of Night," Eastgate Systems, Watertown, MA, 2004.</w:t>
                     </w:r>
                   </w:p>
                 </w:tc>
               </w:tr>
               <w:tr>
                 <w:trPr>
-                  <w:divId w:val="916399084"/>
+                  <w:divId w:val="1229994574"/>
                   <w:tblCellSpacing w:w="15" w:type="dxa"/>
                 </w:trPr>
                 <w:tc>
@@ -4793,30 +5963,14 @@
                         <w:noProof/>
                         <w:lang w:val="en-US"/>
                       </w:rPr>
-                      <w:t xml:space="preserve">J. Pope, "A Future for Hypertext Fiction," </w:t>
-                    </w:r>
-                    <w:r>
-                      <w:rPr>
-                        <w:i/>
-                        <w:iCs/>
-                        <w:noProof/>
-                        <w:lang w:val="en-US"/>
-                      </w:rPr>
-                      <w:t xml:space="preserve">Converg. Int. J. Res. New Media Technol., </w:t>
-                    </w:r>
-                    <w:r>
-                      <w:rPr>
-                        <w:noProof/>
-                        <w:lang w:val="en-US"/>
-                      </w:rPr>
-                      <w:t xml:space="preserve">vol. 12, no. 4, pp. 447-465, 2006. </w:t>
+                      <w:t>M. Heyward, "Live traversal of ‘of day, of night’ Nov 8, 2019 at WSUV, USA | spaces in between time," 23 December 2019. [Online]. Available: https://www.creativecultural.com/meganheyward/?p=1750. [Accessed 17 September 2020].</w:t>
                     </w:r>
                   </w:p>
                 </w:tc>
               </w:tr>
               <w:tr>
                 <w:trPr>
-                  <w:divId w:val="916399084"/>
+                  <w:divId w:val="1229994574"/>
                   <w:tblCellSpacing w:w="15" w:type="dxa"/>
                 </w:trPr>
                 <w:tc>
@@ -4859,30 +6013,14 @@
                         <w:noProof/>
                         <w:lang w:val="en-US"/>
                       </w:rPr>
-                      <w:t xml:space="preserve">M.-L. Ryan, "From Narrative Games to Playable Stories: Toward a Poetics of Interactive Narrative," </w:t>
-                    </w:r>
-                    <w:r>
-                      <w:rPr>
-                        <w:i/>
-                        <w:iCs/>
-                        <w:noProof/>
-                        <w:lang w:val="en-US"/>
-                      </w:rPr>
-                      <w:t xml:space="preserve">Storyworlds: A Journal of Narrative Studies, </w:t>
-                    </w:r>
-                    <w:r>
-                      <w:rPr>
-                        <w:noProof/>
-                        <w:lang w:val="en-US"/>
-                      </w:rPr>
-                      <w:t xml:space="preserve">vol. 1, pp. 43-59, 2009. </w:t>
+                      <w:t>M. Lutz, "the uncle who works for nintendo by ztul," itch.io, 6 December 2014. [Online]. Available: https://ztul.itch.io/the-uncle-who-works-for-nintendo. [Accessed 17 September 2020].</w:t>
                     </w:r>
                   </w:p>
                 </w:tc>
               </w:tr>
               <w:tr>
                 <w:trPr>
-                  <w:divId w:val="916399084"/>
+                  <w:divId w:val="1229994574"/>
                   <w:tblCellSpacing w:w="15" w:type="dxa"/>
                 </w:trPr>
                 <w:tc>
@@ -4925,30 +6063,14 @@
                         <w:noProof/>
                         <w:lang w:val="en-US"/>
                       </w:rPr>
-                      <w:t xml:space="preserve">M. Bernstein, "On hypertext narrative," in </w:t>
-                    </w:r>
-                    <w:r>
-                      <w:rPr>
-                        <w:i/>
-                        <w:iCs/>
-                        <w:noProof/>
-                        <w:lang w:val="en-US"/>
-                      </w:rPr>
-                      <w:t>HT '09: Proceedings of the 20th ACM conference on Hypertext and hypermedia</w:t>
-                    </w:r>
-                    <w:r>
-                      <w:rPr>
-                        <w:noProof/>
-                        <w:lang w:val="en-US"/>
-                      </w:rPr>
-                      <w:t xml:space="preserve">, Torino, 2009. </w:t>
+                      <w:t>A. A. Anthropy, "Queers in Love at the End of the World by anna anthropy," itch.io, 12 March 2016. [Online]. Available: https://w.itch.io/end-of-the-world. [Accessed 17 September 2020].</w:t>
                     </w:r>
                   </w:p>
                 </w:tc>
               </w:tr>
               <w:tr>
                 <w:trPr>
-                  <w:divId w:val="916399084"/>
+                  <w:divId w:val="1229994574"/>
                   <w:tblCellSpacing w:w="15" w:type="dxa"/>
                 </w:trPr>
                 <w:tc>
@@ -4991,30 +6113,14 @@
                         <w:noProof/>
                         <w:lang w:val="en-US"/>
                       </w:rPr>
-                      <w:t xml:space="preserve">S. Kitromili, J. Jordan and D. E. Millard, "What Authors Think about Hypertext Authoring," in </w:t>
-                    </w:r>
-                    <w:r>
-                      <w:rPr>
-                        <w:i/>
-                        <w:iCs/>
-                        <w:noProof/>
-                        <w:lang w:val="en-US"/>
-                      </w:rPr>
-                      <w:t>HT '20: Proceedings of the 31st ACM Conference on Hypertext and Social Media</w:t>
-                    </w:r>
-                    <w:r>
-                      <w:rPr>
-                        <w:noProof/>
-                        <w:lang w:val="en-US"/>
-                      </w:rPr>
-                      <w:t xml:space="preserve">, Virtual Event, 2020. </w:t>
+                      <w:t>J. Anderson, "afternoon, a story - Michael Joyce," youtube.com, 26 April 2012. [Online]. Available: https://www.youtube.com/watch?v=djIrHF8S6-Q. [Accessed 17 September 2020].</w:t>
                     </w:r>
                   </w:p>
                 </w:tc>
               </w:tr>
               <w:tr>
                 <w:trPr>
-                  <w:divId w:val="916399084"/>
+                  <w:divId w:val="1229994574"/>
                   <w:tblCellSpacing w:w="15" w:type="dxa"/>
                 </w:trPr>
                 <w:tc>
@@ -5057,14 +6163,30 @@
                         <w:noProof/>
                         <w:lang w:val="en-US"/>
                       </w:rPr>
-                      <w:t>T. Memmott, "Lexia to Perplexia," eliterature.org, 2000. [Online]. Available: https://collection.eliterature.org/1/works/memmott__lexia_to_perplexia.html. [Accessed 17 September 2020].</w:t>
+                      <w:t xml:space="preserve">J. Pope, "A Future for Hypertext Fiction," </w:t>
+                    </w:r>
+                    <w:r>
+                      <w:rPr>
+                        <w:i/>
+                        <w:iCs/>
+                        <w:noProof/>
+                        <w:lang w:val="en-US"/>
+                      </w:rPr>
+                      <w:t xml:space="preserve">Converg. Int. J. Res. New Media Technol., </w:t>
+                    </w:r>
+                    <w:r>
+                      <w:rPr>
+                        <w:noProof/>
+                        <w:lang w:val="en-US"/>
+                      </w:rPr>
+                      <w:t xml:space="preserve">vol. 12, no. 4, pp. 447-465, 2006. </w:t>
                     </w:r>
                   </w:p>
                 </w:tc>
               </w:tr>
               <w:tr>
                 <w:trPr>
-                  <w:divId w:val="916399084"/>
+                  <w:divId w:val="1229994574"/>
                   <w:tblCellSpacing w:w="15" w:type="dxa"/>
                 </w:trPr>
                 <w:tc>
@@ -5107,14 +6229,30 @@
                         <w:noProof/>
                         <w:lang w:val="en-US"/>
                       </w:rPr>
-                      <w:t>M. Joyce, "afternoon, a story," Eastgate Systems, Watertown, MA, 1987.</w:t>
+                      <w:t xml:space="preserve">M.-L. Ryan, "From Narrative Games to Playable Stories: Toward a Poetics of Interactive Narrative," </w:t>
+                    </w:r>
+                    <w:r>
+                      <w:rPr>
+                        <w:i/>
+                        <w:iCs/>
+                        <w:noProof/>
+                        <w:lang w:val="en-US"/>
+                      </w:rPr>
+                      <w:t xml:space="preserve">Storyworlds: A Journal of Narrative Studies, </w:t>
+                    </w:r>
+                    <w:r>
+                      <w:rPr>
+                        <w:noProof/>
+                        <w:lang w:val="en-US"/>
+                      </w:rPr>
+                      <w:t xml:space="preserve">vol. 1, pp. 43-59, 2009. </w:t>
                     </w:r>
                   </w:p>
                 </w:tc>
               </w:tr>
               <w:tr>
                 <w:trPr>
-                  <w:divId w:val="916399084"/>
+                  <w:divId w:val="1229994574"/>
                   <w:tblCellSpacing w:w="15" w:type="dxa"/>
                 </w:trPr>
                 <w:tc>
@@ -5157,14 +6295,30 @@
                         <w:noProof/>
                         <w:lang w:val="en-US"/>
                       </w:rPr>
-                      <w:t>N. Gibbins, "Telling Tales - EdShare Southampton," 6 November 2019. [Online]. Available: http://edshare.soton.ac.uk/20145/. [Accessed 21 September 2020].</w:t>
+                      <w:t xml:space="preserve">M. Bernstein, "On hypertext narrative," in </w:t>
+                    </w:r>
+                    <w:r>
+                      <w:rPr>
+                        <w:i/>
+                        <w:iCs/>
+                        <w:noProof/>
+                        <w:lang w:val="en-US"/>
+                      </w:rPr>
+                      <w:t>HT '09: Proceedings of the 20th ACM conference on Hypertext and hypermedia</w:t>
+                    </w:r>
+                    <w:r>
+                      <w:rPr>
+                        <w:noProof/>
+                        <w:lang w:val="en-US"/>
+                      </w:rPr>
+                      <w:t xml:space="preserve">, Torino, 2009. </w:t>
                     </w:r>
                   </w:p>
                 </w:tc>
               </w:tr>
               <w:tr>
                 <w:trPr>
-                  <w:divId w:val="916399084"/>
+                  <w:divId w:val="1229994574"/>
                   <w:tblCellSpacing w:w="15" w:type="dxa"/>
                 </w:trPr>
                 <w:tc>
@@ -5207,14 +6361,30 @@
                         <w:noProof/>
                         <w:lang w:val="en-US"/>
                       </w:rPr>
-                      <w:t>M. J. Roberts, "TADS 3 Library Reference Manual," 5 16 2013. [Online]. Available: https://www.tads.org/t3doc/doc/libref/index.html. [Accessed 4 August 2020].</w:t>
+                      <w:t xml:space="preserve">S. Kitromili, J. Jordan and D. E. Millard, "What Authors Think about Hypertext Authoring," in </w:t>
+                    </w:r>
+                    <w:r>
+                      <w:rPr>
+                        <w:i/>
+                        <w:iCs/>
+                        <w:noProof/>
+                        <w:lang w:val="en-US"/>
+                      </w:rPr>
+                      <w:t>HT '20: Proceedings of the 31st ACM Conference on Hypertext and Social Media</w:t>
+                    </w:r>
+                    <w:r>
+                      <w:rPr>
+                        <w:noProof/>
+                        <w:lang w:val="en-US"/>
+                      </w:rPr>
+                      <w:t xml:space="preserve">, Virtual Event, 2020. </w:t>
                     </w:r>
                   </w:p>
                 </w:tc>
               </w:tr>
               <w:tr>
                 <w:trPr>
-                  <w:divId w:val="916399084"/>
+                  <w:divId w:val="1229994574"/>
                   <w:tblCellSpacing w:w="15" w:type="dxa"/>
                 </w:trPr>
                 <w:tc>
@@ -5257,14 +6427,14 @@
                         <w:noProof/>
                         <w:lang w:val="en-US"/>
                       </w:rPr>
-                      <w:t>M. J. Roberts, S. Breslin, E. Eve, M. Nizette and A. Sewe, "TADS 3 Technical Manual," September 2006. [Online]. Available: https://www.tads.org/t3doc/doc/techman/toc.htm. [Accessed 4 August 2020].</w:t>
+                      <w:t>T. Memmott, "Lexia to Perplexia," eliterature.org, 2000. [Online]. Available: https://collection.eliterature.org/1/works/memmott__lexia_to_perplexia.html. [Accessed 17 September 2020].</w:t>
                     </w:r>
                   </w:p>
                 </w:tc>
               </w:tr>
               <w:tr>
                 <w:trPr>
-                  <w:divId w:val="916399084"/>
+                  <w:divId w:val="1229994574"/>
                   <w:tblCellSpacing w:w="15" w:type="dxa"/>
                 </w:trPr>
                 <w:tc>
@@ -5307,14 +6477,14 @@
                         <w:noProof/>
                         <w:lang w:val="en-US"/>
                       </w:rPr>
-                      <w:t>inkle Ltd., "ink - inkle's narrative scripting language," inkle Ltd., [Online]. Available: https://www.inklestudios.com/ink/. [Accessed 11 August 2020].</w:t>
+                      <w:t>M. Joyce, "afternoon, a story," Eastgate Systems, Watertown, MA, 1987.</w:t>
                     </w:r>
                   </w:p>
                 </w:tc>
               </w:tr>
               <w:tr>
                 <w:trPr>
-                  <w:divId w:val="916399084"/>
+                  <w:divId w:val="1229994574"/>
                   <w:tblCellSpacing w:w="15" w:type="dxa"/>
                 </w:trPr>
                 <w:tc>
@@ -5357,14 +6527,14 @@
                         <w:noProof/>
                         <w:lang w:val="en-US"/>
                       </w:rPr>
-                      <w:t>textadventures.co.uk, "Quest 5 - Documentation," textadventures.co.uk, 31 December 2018. [Online]. Available: http://docs.textadventures.co.uk/quest/. [Accessed 11 August 2020].</w:t>
+                      <w:t>N. Gibbins, "Telling Tales - EdShare Southampton," 6 November 2019. [Online]. Available: http://edshare.soton.ac.uk/20145/. [Accessed 21 September 2020].</w:t>
                     </w:r>
                   </w:p>
                 </w:tc>
               </w:tr>
               <w:tr>
                 <w:trPr>
-                  <w:divId w:val="916399084"/>
+                  <w:divId w:val="1229994574"/>
                   <w:tblCellSpacing w:w="15" w:type="dxa"/>
                 </w:trPr>
                 <w:tc>
@@ -5386,6 +6556,106 @@
                         <w:lang w:val="en-US"/>
                       </w:rPr>
                       <w:t xml:space="preserve">[45] </w:t>
+                    </w:r>
+                  </w:p>
+                </w:tc>
+                <w:tc>
+                  <w:tcPr>
+                    <w:tcW w:w="0" w:type="auto"/>
+                    <w:hideMark/>
+                  </w:tcPr>
+                  <w:p>
+                    <w:pPr>
+                      <w:pStyle w:val="Bibliography"/>
+                      <w:rPr>
+                        <w:noProof/>
+                        <w:lang w:val="en-US"/>
+                      </w:rPr>
+                    </w:pPr>
+                    <w:r>
+                      <w:rPr>
+                        <w:noProof/>
+                        <w:lang w:val="en-US"/>
+                      </w:rPr>
+                      <w:t>inkle Ltd., "ink - inkle's narrative scripting language," inkle Ltd., [Online]. Available: https://www.inklestudios.com/ink/. [Accessed 11 August 2020].</w:t>
+                    </w:r>
+                  </w:p>
+                </w:tc>
+              </w:tr>
+              <w:tr>
+                <w:trPr>
+                  <w:divId w:val="1229994574"/>
+                  <w:tblCellSpacing w:w="15" w:type="dxa"/>
+                </w:trPr>
+                <w:tc>
+                  <w:tcPr>
+                    <w:tcW w:w="50" w:type="pct"/>
+                    <w:hideMark/>
+                  </w:tcPr>
+                  <w:p>
+                    <w:pPr>
+                      <w:pStyle w:val="Bibliography"/>
+                      <w:rPr>
+                        <w:noProof/>
+                        <w:lang w:val="en-US"/>
+                      </w:rPr>
+                    </w:pPr>
+                    <w:r>
+                      <w:rPr>
+                        <w:noProof/>
+                        <w:lang w:val="en-US"/>
+                      </w:rPr>
+                      <w:t xml:space="preserve">[46] </w:t>
+                    </w:r>
+                  </w:p>
+                </w:tc>
+                <w:tc>
+                  <w:tcPr>
+                    <w:tcW w:w="0" w:type="auto"/>
+                    <w:hideMark/>
+                  </w:tcPr>
+                  <w:p>
+                    <w:pPr>
+                      <w:pStyle w:val="Bibliography"/>
+                      <w:rPr>
+                        <w:noProof/>
+                        <w:lang w:val="en-US"/>
+                      </w:rPr>
+                    </w:pPr>
+                    <w:r>
+                      <w:rPr>
+                        <w:noProof/>
+                        <w:lang w:val="en-US"/>
+                      </w:rPr>
+                      <w:t>textadventures.co.uk, "Quest 5 - Documentation," textadventures.co.uk, 31 December 2018. [Online]. Available: http://docs.textadventures.co.uk/quest/. [Accessed 11 August 2020].</w:t>
+                    </w:r>
+                  </w:p>
+                </w:tc>
+              </w:tr>
+              <w:tr>
+                <w:trPr>
+                  <w:divId w:val="1229994574"/>
+                  <w:tblCellSpacing w:w="15" w:type="dxa"/>
+                </w:trPr>
+                <w:tc>
+                  <w:tcPr>
+                    <w:tcW w:w="50" w:type="pct"/>
+                    <w:hideMark/>
+                  </w:tcPr>
+                  <w:p>
+                    <w:pPr>
+                      <w:pStyle w:val="Bibliography"/>
+                      <w:rPr>
+                        <w:noProof/>
+                        <w:lang w:val="en-US"/>
+                      </w:rPr>
+                    </w:pPr>
+                    <w:r>
+                      <w:rPr>
+                        <w:noProof/>
+                        <w:lang w:val="en-US"/>
+                      </w:rPr>
+                      <w:t xml:space="preserve">[47] </w:t>
                     </w:r>
                   </w:p>
                 </w:tc>
@@ -5415,7 +6685,7 @@
             </w:tbl>
             <w:p>
               <w:pPr>
-                <w:divId w:val="916399084"/>
+                <w:divId w:val="1229994574"/>
                 <w:rPr>
                   <w:rFonts w:eastAsia="Times New Roman"/>
                   <w:noProof/>
@@ -6785,7 +8055,7 @@
     <b:MonthAccessed>August</b:MonthAccessed>
     <b:DayAccessed>5</b:DayAccessed>
     <b:URL>https://www.motoslave.net/sugarcube/2/</b:URL>
-    <b:RefOrder>19</b:RefOrder>
+    <b:RefOrder>23</b:RefOrder>
   </b:Source>
   <b:Source>
     <b:Tag>DCo19</b:Tag>
@@ -6812,26 +8082,7 @@
     <b:MonthAccessed>August</b:MonthAccessed>
     <b:DayAccessed>5</b:DayAccessed>
     <b:URL>https://videlais.github.io/snowman/2/</b:URL>
-    <b:RefOrder>20</b:RefOrder>
-  </b:Source>
-  <b:Source>
-    <b:Tag>Int201</b:Tag>
-    <b:SourceType>InternetSite</b:SourceType>
-    <b:Guid>{35784AE9-8B2B-48B9-A2A4-E48413723069}</b:Guid>
-    <b:Author>
-      <b:Author>
-        <b:Corporate>Interactive Fiction Technology Foundation</b:Corporate>
-      </b:Author>
-    </b:Author>
-    <b:Title>Twine Specifications</b:Title>
-    <b:Year>2020</b:Year>
-    <b:Month>February</b:Month>
-    <b:Day>2019</b:Day>
-    <b:YearAccessed>5</b:YearAccessed>
-    <b:MonthAccessed>August</b:MonthAccessed>
-    <b:DayAccessed>2020</b:DayAccessed>
-    <b:URL>https://github.com/iftechfoundation/twine-specs</b:URL>
-    <b:RefOrder>21</b:RefOrder>
+    <b:RefOrder>24</b:RefOrder>
   </b:Source>
   <b:Source>
     <b:Tag>Int14</b:Tag>
@@ -6987,7 +8238,7 @@
     </b:Author>
     <b:City>Baltimore, MD</b:City>
     <b:Publisher>Johns Hopkins University Press</b:Publisher>
-    <b:RefOrder>23</b:RefOrder>
+    <b:RefOrder>27</b:RefOrder>
   </b:Source>
   <b:Source>
     <b:Tag>DEM20</b:Tag>
@@ -7008,7 +8259,7 @@
       </b:Author>
     </b:Author>
     <b:ConferenceName>Proceedings of the 31st ACM Conference on Hypertext and Social Media</b:ConferenceName>
-    <b:RefOrder>24</b:RefOrder>
+    <b:RefOrder>28</b:RefOrder>
   </b:Source>
   <b:Source>
     <b:Tag>QDa15</b:Tag>
@@ -7052,7 +8303,7 @@
     <b:Pages>51</b:Pages>
     <b:Volume>7</b:Volume>
     <b:Issue>4</b:Issue>
-    <b:RefOrder>25</b:RefOrder>
+    <b:RefOrder>29</b:RefOrder>
   </b:Source>
   <b:Source>
     <b:Tag>Rus09</b:Tag>
@@ -7074,7 +8325,7 @@
     <b:Year>2009</b:Year>
     <b:Volume>6</b:Volume>
     <b:URL>http://hyperrhiz.io/hyperrhiz06/essays/a-four-sided-model-for-reading-hypertext-fiction.html</b:URL>
-    <b:RefOrder>26</b:RefOrder>
+    <b:RefOrder>30</b:RefOrder>
   </b:Source>
   <b:Source>
     <b:Tag>Zoë13</b:Tag>
@@ -7106,7 +8357,7 @@
     <b:MonthAccessed>September</b:MonthAccessed>
     <b:DayAccessed>17</b:DayAccessed>
     <b:URL>http://www.depressionquest.com/</b:URL>
-    <b:RefOrder>27</b:RefOrder>
+    <b:RefOrder>31</b:RefOrder>
   </b:Source>
   <b:Source>
     <b:Tag>Mil03</b:Tag>
@@ -7134,7 +8385,7 @@
         </b:NameList>
       </b:Author>
     </b:Author>
-    <b:RefOrder>28</b:RefOrder>
+    <b:RefOrder>32</b:RefOrder>
   </b:Source>
   <b:Source>
     <b:Tag>Meg04</b:Tag>
@@ -7154,7 +8405,7 @@
     </b:Author>
     <b:City>Watertown, MA</b:City>
     <b:Publisher>Eastgate Systems</b:Publisher>
-    <b:RefOrder>29</b:RefOrder>
+    <b:RefOrder>33</b:RefOrder>
   </b:Source>
   <b:Source>
     <b:Tag>Meg19</b:Tag>
@@ -7178,7 +8429,7 @@
     <b:MonthAccessed>September</b:MonthAccessed>
     <b:DayAccessed>17</b:DayAccessed>
     <b:URL>https://www.creativecultural.com/meganheyward/?p=1750</b:URL>
-    <b:RefOrder>30</b:RefOrder>
+    <b:RefOrder>34</b:RefOrder>
   </b:Source>
   <b:Source>
     <b:Tag>Mic14</b:Tag>
@@ -7203,7 +8454,7 @@
     <b:DayAccessed>17</b:DayAccessed>
     <b:URL>https://ztul.itch.io/the-uncle-who-works-for-nintendo</b:URL>
     <b:ProductionCompany>itch.io</b:ProductionCompany>
-    <b:RefOrder>31</b:RefOrder>
+    <b:RefOrder>35</b:RefOrder>
   </b:Source>
   <b:Source>
     <b:Tag>Ann16</b:Tag>
@@ -7229,7 +8480,7 @@
     <b:DayAccessed>17</b:DayAccessed>
     <b:URL>https://w.itch.io/end-of-the-world</b:URL>
     <b:ProductionCompany>itch.io</b:ProductionCompany>
-    <b:RefOrder>32</b:RefOrder>
+    <b:RefOrder>36</b:RefOrder>
   </b:Source>
   <b:Source>
     <b:Tag>JAn12</b:Tag>
@@ -7254,7 +8505,7 @@
         </b:NameList>
       </b:Author>
     </b:Author>
-    <b:RefOrder>33</b:RefOrder>
+    <b:RefOrder>37</b:RefOrder>
   </b:Source>
   <b:Source>
     <b:Tag>Jam06</b:Tag>
@@ -7276,7 +8527,7 @@
     <b:Pages>447-465</b:Pages>
     <b:Volume>12</b:Volume>
     <b:Issue>4</b:Issue>
-    <b:RefOrder>34</b:RefOrder>
+    <b:RefOrder>38</b:RefOrder>
   </b:Source>
   <b:Source>
     <b:Tag>Mar09</b:Tag>
@@ -7297,7 +8548,7 @@
     <b:Year>2009</b:Year>
     <b:Pages>43-59</b:Pages>
     <b:Volume>1</b:Volume>
-    <b:RefOrder>35</b:RefOrder>
+    <b:RefOrder>39</b:RefOrder>
   </b:Source>
   <b:Source>
     <b:Tag>Mar091</b:Tag>
@@ -7317,7 +8568,7 @@
     </b:Author>
     <b:ConferenceName>HT '09: Proceedings of the 20th ACM conference on Hypertext and hypermedia</b:ConferenceName>
     <b:City>Torino</b:City>
-    <b:RefOrder>36</b:RefOrder>
+    <b:RefOrder>40</b:RefOrder>
   </b:Source>
   <b:Source>
     <b:Tag>Sof20</b:Tag>
@@ -7346,7 +8597,7 @@
     <b:Year>2020</b:Year>
     <b:ConferenceName>HT '20: Proceedings of the 31st ACM Conference on Hypertext and Social Media</b:ConferenceName>
     <b:City>Virtual Event</b:City>
-    <b:RefOrder>37</b:RefOrder>
+    <b:RefOrder>41</b:RefOrder>
   </b:Source>
   <b:Source>
     <b:Tag>Tal00</b:Tag>
@@ -7369,7 +8620,7 @@
     <b:MonthAccessed>September</b:MonthAccessed>
     <b:DayAccessed>17</b:DayAccessed>
     <b:URL>https://collection.eliterature.org/1/works/memmott__lexia_to_perplexia.html</b:URL>
-    <b:RefOrder>38</b:RefOrder>
+    <b:RefOrder>42</b:RefOrder>
   </b:Source>
   <b:Source>
     <b:Tag>Joy87</b:Tag>
@@ -7389,7 +8640,7 @@
     <b:Year>1987</b:Year>
     <b:City>Watertown, MA</b:City>
     <b:Publisher>Eastgate Systems</b:Publisher>
-    <b:RefOrder>39</b:RefOrder>
+    <b:RefOrder>43</b:RefOrder>
   </b:Source>
   <b:Source>
     <b:Tag>Nic19</b:Tag>
@@ -7413,7 +8664,7 @@
         </b:NameList>
       </b:Author>
     </b:Author>
-    <b:RefOrder>40</b:RefOrder>
+    <b:RefOrder>44</b:RefOrder>
   </b:Source>
   <b:Source>
     <b:Tag>MJR13</b:Tag>
@@ -7440,31 +8691,6 @@
     </b:Author>
     <b:ProductionCompany>tads.org</b:ProductionCompany>
     <b:RefOrder>4</b:RefOrder>
-  </b:Source>
-  <b:Source>
-    <b:Tag>Rob13</b:Tag>
-    <b:SourceType>DocumentFromInternetSite</b:SourceType>
-    <b:Guid>{502AEBD1-6C16-4799-B529-465ED3BF0A4C}</b:Guid>
-    <b:Title>TADS 3 Library Reference Manual</b:Title>
-    <b:Year>2013</b:Year>
-    <b:Month>16</b:Month>
-    <b:Day>5</b:Day>
-    <b:YearAccessed>2020</b:YearAccessed>
-    <b:MonthAccessed>August</b:MonthAccessed>
-    <b:DayAccessed>4</b:DayAccessed>
-    <b:URL>https://www.tads.org/t3doc/doc/libref/index.html</b:URL>
-    <b:Author>
-      <b:Author>
-        <b:NameList>
-          <b:Person>
-            <b:Last>Roberts</b:Last>
-            <b:First>M.</b:First>
-            <b:Middle>J.</b:Middle>
-          </b:Person>
-        </b:NameList>
-      </b:Author>
-    </b:Author>
-    <b:RefOrder>41</b:RefOrder>
   </b:Source>
   <b:Source>
     <b:Tag>SBr06</b:Tag>
@@ -7504,7 +8730,7 @@
     <b:MonthAccessed>August</b:MonthAccessed>
     <b:DayAccessed>4</b:DayAccessed>
     <b:URL>https://www.tads.org/t3doc/doc/techman/toc.htm</b:URL>
-    <b:RefOrder>42</b:RefOrder>
+    <b:RefOrder>20</b:RefOrder>
   </b:Source>
   <b:Source>
     <b:Tag>ink20</b:Tag>
@@ -7521,7 +8747,7 @@
       </b:Author>
     </b:Author>
     <b:ProductionCompany>inkle Ltd.</b:ProductionCompany>
-    <b:RefOrder>43</b:RefOrder>
+    <b:RefOrder>45</b:RefOrder>
   </b:Source>
   <b:Source>
     <b:Tag>INK20</b:Tag>
@@ -7558,7 +8784,7 @@
     <b:MonthAccessed>August</b:MonthAccessed>
     <b:DayAccessed>11</b:DayAccessed>
     <b:URL>http://docs.textadventures.co.uk/quest/</b:URL>
-    <b:RefOrder>44</b:RefOrder>
+    <b:RefOrder>46</b:RefOrder>
   </b:Source>
   <b:Source>
     <b:Tag>tex202</b:Tag>
@@ -7575,7 +8801,7 @@
     <b:MonthAccessed>August</b:MonthAccessed>
     <b:DayAccessed>13</b:DayAccessed>
     <b:URL>https://docs.textadventures.co.uk/squiffy/</b:URL>
-    <b:RefOrder>45</b:RefOrder>
+    <b:RefOrder>47</b:RefOrder>
   </b:Source>
   <b:Source>
     <b:Tag>RBa11</b:Tag>
@@ -7590,11 +8816,102 @@
     </b:Author>
     <b:RefOrder>5</b:RefOrder>
   </b:Source>
+  <b:Source>
+    <b:Tag>Rob13</b:Tag>
+    <b:SourceType>DocumentFromInternetSite</b:SourceType>
+    <b:Guid>{C6122489-6FEE-4BD8-A2EE-FD1D2430A0DE}</b:Guid>
+    <b:Title>TADS 3 Library Reference Manual</b:Title>
+    <b:Year>2013</b:Year>
+    <b:Month>16</b:Month>
+    <b:Day>5</b:Day>
+    <b:YearAccessed>2020</b:YearAccessed>
+    <b:MonthAccessed>August</b:MonthAccessed>
+    <b:DayAccessed>4</b:DayAccessed>
+    <b:URL>https://www.tads.org/t3doc/doc/libref/index.html</b:URL>
+    <b:Author>
+      <b:Author>
+        <b:NameList>
+          <b:Person>
+            <b:Last>Roberts</b:Last>
+            <b:First>M.</b:First>
+            <b:Middle>J.</b:Middle>
+          </b:Person>
+          <b:Person>
+            <b:Last>Stauff</b:Last>
+            <b:First>E.</b:First>
+            <b:Middle>L.</b:Middle>
+          </b:Person>
+        </b:NameList>
+      </b:Author>
+    </b:Author>
+    <b:RefOrder>19</b:RefOrder>
+  </b:Source>
+  <b:Source>
+    <b:Tag>CKl20</b:Tag>
+    <b:SourceType>InternetSite</b:SourceType>
+    <b:Guid>{7935074D-B6CE-4B6C-88AD-931276932036}</b:Guid>
+    <b:Author>
+      <b:Author>
+        <b:NameList>
+          <b:Person>
+            <b:Last>Klimas</b:Last>
+            <b:First>C.</b:First>
+          </b:Person>
+        </b:NameList>
+      </b:Author>
+    </b:Author>
+    <b:Title>Chapbook, a story format for Twine 2</b:Title>
+    <b:Year>2020</b:Year>
+    <b:Month>July</b:Month>
+    <b:Day>6</b:Day>
+    <b:YearAccessed>2020</b:YearAccessed>
+    <b:MonthAccessed>August</b:MonthAccessed>
+    <b:DayAccessed>5</b:DayAccessed>
+    <b:URL>klembot.github.io https://klembot.github.io/chapbook/</b:URL>
+    <b:RefOrder>25</b:RefOrder>
+  </b:Source>
+  <b:Source>
+    <b:Tag>Int19</b:Tag>
+    <b:SourceType>InternetSite</b:SourceType>
+    <b:Guid>{A20006BA-FEB3-4786-8AB9-BCFE62661018}</b:Guid>
+    <b:Author>
+      <b:Author>
+        <b:Corporate>Interactive Fiction Technology Foundation</b:Corporate>
+      </b:Author>
+    </b:Author>
+    <b:Title>Twine Wiki</b:Title>
+    <b:ProductionCompany>Interactive Fiction Technology Foundation</b:ProductionCompany>
+    <b:Year>2019</b:Year>
+    <b:YearAccessed>2020</b:YearAccessed>
+    <b:MonthAccessed>August</b:MonthAccessed>
+    <b:DayAccessed>5</b:DayAccessed>
+    <b:URL>https://twinery.org/wiki/start</b:URL>
+    <b:RefOrder>26</b:RefOrder>
+  </b:Source>
+  <b:Source>
+    <b:Tag>Int201</b:Tag>
+    <b:SourceType>InternetSite</b:SourceType>
+    <b:Guid>{FFB4037C-C44D-406E-9B5E-68D36FD3B493}</b:Guid>
+    <b:Author>
+      <b:Author>
+        <b:Corporate>Interactive Fiction Technology Foundation</b:Corporate>
+      </b:Author>
+    </b:Author>
+    <b:Title>Twine Specifications</b:Title>
+    <b:Year>2020</b:Year>
+    <b:Month>February</b:Month>
+    <b:Day>2019</b:Day>
+    <b:YearAccessed>2020</b:YearAccessed>
+    <b:MonthAccessed>August</b:MonthAccessed>
+    <b:DayAccessed>5</b:DayAccessed>
+    <b:URL>https://github.com/iftechfoundation/twine-specs</b:URL>
+    <b:RefOrder>21</b:RefOrder>
+  </b:Source>
 </b:Sources>
 </file>
 
 <file path=customXml/itemProps1.xml><?xml version="1.0" encoding="utf-8"?>
-<ds:datastoreItem xmlns:ds="http://schemas.openxmlformats.org/officeDocument/2006/customXml" ds:itemID="{C22496E3-68BD-45EB-8250-A55A1123EF96}">
+<ds:datastoreItem xmlns:ds="http://schemas.openxmlformats.org/officeDocument/2006/customXml" ds:itemID="{CE3AD708-0ECC-470A-A35D-EB8975F1EA2B}">
   <ds:schemaRefs>
     <ds:schemaRef ds:uri="http://schemas.openxmlformats.org/officeDocument/2006/bibliography"/>
   </ds:schemaRefs>

</xml_diff>

<commit_message>
Covered all the tools in the summary besides Undum and Twee2. Then I can get on with summarizing the reading and then the games.
</commit_message>
<xml_diff>
--- a/Reports n such/Summary of background reading.docx
+++ b/Reports n such/Summary of background reading.docx
@@ -2933,6 +2933,7 @@
           <w:id w:val="-585758594"/>
           <w:citation/>
         </w:sdtPr>
+        <w:sdtEndPr/>
         <w:sdtContent>
           <w:r>
             <w:fldChar w:fldCharType="begin"/>
@@ -2996,6 +2997,7 @@
           <w:id w:val="1499615609"/>
           <w:citation/>
         </w:sdtPr>
+        <w:sdtEndPr/>
         <w:sdtContent>
           <w:r>
             <w:fldChar w:fldCharType="begin"/>
@@ -3052,6 +3054,7 @@
           <w:id w:val="1792247630"/>
           <w:citation/>
         </w:sdtPr>
+        <w:sdtEndPr/>
         <w:sdtContent>
           <w:r>
             <w:fldChar w:fldCharType="begin"/>
@@ -3114,6 +3117,7 @@
           <w:id w:val="-863057622"/>
           <w:citation/>
         </w:sdtPr>
+        <w:sdtEndPr/>
         <w:sdtContent>
           <w:r>
             <w:fldChar w:fldCharType="begin"/>
@@ -3149,6 +3153,7 @@
           <w:id w:val="-609288272"/>
           <w:citation/>
         </w:sdtPr>
+        <w:sdtEndPr/>
         <w:sdtContent>
           <w:r>
             <w:fldChar w:fldCharType="begin"/>
@@ -3265,6 +3270,7 @@
           <w:id w:val="787245515"/>
           <w:citation/>
         </w:sdtPr>
+        <w:sdtEndPr/>
         <w:sdtContent>
           <w:r>
             <w:fldChar w:fldCharType="begin"/>
@@ -3321,6 +3327,7 @@
           <w:id w:val="1504932912"/>
           <w:citation/>
         </w:sdtPr>
+        <w:sdtEndPr/>
         <w:sdtContent>
           <w:r>
             <w:fldChar w:fldCharType="begin"/>
@@ -3399,6 +3406,7 @@
           <w:id w:val="1437557162"/>
           <w:citation/>
         </w:sdtPr>
+        <w:sdtEndPr/>
         <w:sdtContent>
           <w:r>
             <w:fldChar w:fldCharType="begin"/>
@@ -3431,6 +3439,7 @@
           <w:id w:val="-1915533952"/>
           <w:citation/>
         </w:sdtPr>
+        <w:sdtEndPr/>
         <w:sdtContent>
           <w:r>
             <w:fldChar w:fldCharType="begin"/>
@@ -3475,6 +3484,7 @@
           <w:id w:val="116644843"/>
           <w:citation/>
         </w:sdtPr>
+        <w:sdtEndPr/>
         <w:sdtContent>
           <w:r>
             <w:fldChar w:fldCharType="begin"/>
@@ -3515,6 +3525,7 @@
           <w:id w:val="220175535"/>
           <w:citation/>
         </w:sdtPr>
+        <w:sdtEndPr/>
         <w:sdtContent>
           <w:r>
             <w:fldChar w:fldCharType="begin"/>
@@ -3550,6 +3561,7 @@
           <w:id w:val="2141075101"/>
           <w:citation/>
         </w:sdtPr>
+        <w:sdtEndPr/>
         <w:sdtContent>
           <w:r>
             <w:fldChar w:fldCharType="begin"/>
@@ -3585,6 +3597,7 @@
           <w:id w:val="-310556643"/>
           <w:citation/>
         </w:sdtPr>
+        <w:sdtEndPr/>
         <w:sdtContent>
           <w:r>
             <w:fldChar w:fldCharType="begin"/>
@@ -3637,6 +3650,7 @@
           <w:id w:val="-1464501896"/>
           <w:citation/>
         </w:sdtPr>
+        <w:sdtEndPr/>
         <w:sdtContent>
           <w:r>
             <w:fldChar w:fldCharType="begin"/>
@@ -3726,6 +3740,7 @@
           <w:id w:val="-462113960"/>
           <w:citation/>
         </w:sdtPr>
+        <w:sdtEndPr/>
         <w:sdtContent>
           <w:r>
             <w:fldChar w:fldCharType="begin"/>
@@ -3899,6 +3914,7 @@
           <w:id w:val="946656060"/>
           <w:citation/>
         </w:sdtPr>
+        <w:sdtEndPr/>
         <w:sdtContent>
           <w:r>
             <w:fldChar w:fldCharType="begin"/>
@@ -3939,8 +3955,110 @@
       </w:r>
     </w:p>
     <w:p>
-      <w:bookmarkStart w:id="0" w:name="_GoBack"/>
-      <w:bookmarkEnd w:id="0"/>
+      <w:r>
+        <w:t xml:space="preserve">I found out about the Treaty of Babel whilst researching Twine, </w:t>
+      </w:r>
+      <w:r>
+        <w:t xml:space="preserve">after noticing a rather curious piece of metadata within Twine games labelled ‘IFID’. In short, this is a standard to facilitate </w:t>
+      </w:r>
+      <w:r>
+        <w:t>archiving works of interactive fiction</w:t>
+      </w:r>
+      <w:r>
+        <w:t xml:space="preserve"> (not just of the ‘hypertext game’ variety)</w:t>
+      </w:r>
+      <w:r>
+        <w:t xml:space="preserve">, </w:t>
+      </w:r>
+      <w:r>
+        <w:t>by including metadata within the</w:t>
+      </w:r>
+      <w:r>
+        <w:t xml:space="preserve"> fil</w:t>
+      </w:r>
+      <w:r>
+        <w:t xml:space="preserve">e of the work to identify it, in a manner which can be </w:t>
+      </w:r>
+      <w:r>
+        <w:t xml:space="preserve">easily read via a </w:t>
+      </w:r>
+      <w:r>
+        <w:t xml:space="preserve">command line C utility. </w:t>
+      </w:r>
+      <w:r>
+        <w:t xml:space="preserve">The </w:t>
+      </w:r>
+      <w:r>
+        <w:t>bare minimum</w:t>
+      </w:r>
+      <w:r>
+        <w:t xml:space="preserve"> pieces of metadata</w:t>
+      </w:r>
+      <w:r>
+        <w:t xml:space="preserve"> required by the treaty</w:t>
+      </w:r>
+      <w:r>
+        <w:t xml:space="preserve"> are the </w:t>
+      </w:r>
+      <w:r>
+        <w:t xml:space="preserve">game title, the author’s name, and an ‘IFID’ (a unique identifier for a game, which coincidentally happens to be in the same format as a UUID). </w:t>
+      </w:r>
+      <w:r>
+        <w:t xml:space="preserve">This standard is mainly used for purposes of </w:t>
+      </w:r>
+      <w:r>
+        <w:t xml:space="preserve">archiving works of interactive fiction on the Interactive Fiction Database (IFDB), however, if I can make </w:t>
+      </w:r>
+      <w:r>
+        <w:t xml:space="preserve">the outputs </w:t>
+      </w:r>
+      <w:r>
+        <w:t>my system comp</w:t>
+      </w:r>
+      <w:r>
+        <w:t>ly w</w:t>
+      </w:r>
+      <w:r>
+        <w:t xml:space="preserve">ith it, it might </w:t>
+      </w:r>
+      <w:r>
+        <w:t>make my system a little bit more attractive to use</w:t>
+      </w:r>
+      <w:sdt>
+        <w:sdtPr>
+          <w:id w:val="-2040348197"/>
+          <w:citation/>
+        </w:sdtPr>
+        <w:sdtContent>
+          <w:r>
+            <w:fldChar w:fldCharType="begin"/>
+          </w:r>
+          <w:r>
+            <w:instrText xml:space="preserve"> CITATION Int14 \l 2057 </w:instrText>
+          </w:r>
+          <w:r>
+            <w:fldChar w:fldCharType="separate"/>
+          </w:r>
+          <w:r>
+            <w:rPr>
+              <w:noProof/>
+            </w:rPr>
+            <w:t xml:space="preserve"> </w:t>
+          </w:r>
+          <w:r>
+            <w:rPr>
+              <w:noProof/>
+            </w:rPr>
+            <w:t>[8]</w:t>
+          </w:r>
+          <w:r>
+            <w:fldChar w:fldCharType="end"/>
+          </w:r>
+        </w:sdtContent>
+      </w:sdt>
+      <w:r>
+        <w:t>.</w:t>
+      </w:r>
     </w:p>
     <w:p>
       <w:pPr>
@@ -3950,7 +4068,100 @@
         <w:t>Researching Inform</w:t>
       </w:r>
     </w:p>
-    <w:p/>
+    <w:p>
+      <w:r>
+        <w:t>Inform</w:t>
+      </w:r>
+      <w:r>
+        <w:t xml:space="preserve">, like TADS, is a system used to create text adventure games, not hypertext games, so I didn’t look too deeply into this system. </w:t>
+      </w:r>
+      <w:r>
+        <w:t xml:space="preserve">The </w:t>
+      </w:r>
+      <w:r>
+        <w:t xml:space="preserve">games for this system are written by first </w:t>
+      </w:r>
+      <w:r>
+        <w:t>‘creating the world’ (essentially written in the form of assertions about the starting state of everything in it)</w:t>
+      </w:r>
+      <w:r>
+        <w:t>, and then by ‘specifying the rules of play’ (</w:t>
+      </w:r>
+      <w:r>
+        <w:t xml:space="preserve">defining the ‘rules’, written as instructions, </w:t>
+      </w:r>
+      <w:r>
+        <w:t xml:space="preserve">which define the behaviours of objects, and defining the ‘actions’, written as participles, which the player can perform). Whilst </w:t>
+      </w:r>
+      <w:r>
+        <w:t xml:space="preserve">all of that isn’t entirely relevant to the task at hand, one aspect of Inform that is of interest is how </w:t>
+      </w:r>
+      <w:r>
+        <w:t xml:space="preserve">the </w:t>
+      </w:r>
+      <w:r>
+        <w:t>writ</w:t>
+      </w:r>
+      <w:r>
+        <w:t xml:space="preserve">er is prompted to define </w:t>
+      </w:r>
+      <w:r>
+        <w:t>where to save the game/what the title will be/what their (pen)name is when creating a project</w:t>
+      </w:r>
+      <w:r>
+        <w:t xml:space="preserve"> (with the option to change it later)</w:t>
+      </w:r>
+      <w:r>
+        <w:t>, ensuring that</w:t>
+      </w:r>
+      <w:r>
+        <w:t xml:space="preserve"> th</w:t>
+      </w:r>
+      <w:r>
+        <w:t xml:space="preserve">ese pieces of bibliographic metadata </w:t>
+      </w:r>
+      <w:r>
+        <w:t>will have been</w:t>
+      </w:r>
+      <w:r>
+        <w:t xml:space="preserve"> defined</w:t>
+      </w:r>
+      <w:sdt>
+        <w:sdtPr>
+          <w:id w:val="989674852"/>
+          <w:citation/>
+        </w:sdtPr>
+        <w:sdtContent>
+          <w:r>
+            <w:fldChar w:fldCharType="begin"/>
+          </w:r>
+          <w:r>
+            <w:instrText xml:space="preserve"> CITATION GNe15 \l 2057 </w:instrText>
+          </w:r>
+          <w:r>
+            <w:fldChar w:fldCharType="separate"/>
+          </w:r>
+          <w:r>
+            <w:rPr>
+              <w:noProof/>
+            </w:rPr>
+            <w:t xml:space="preserve"> </w:t>
+          </w:r>
+          <w:r>
+            <w:rPr>
+              <w:noProof/>
+            </w:rPr>
+            <w:t>[9]</w:t>
+          </w:r>
+          <w:r>
+            <w:fldChar w:fldCharType="end"/>
+          </w:r>
+        </w:sdtContent>
+      </w:sdt>
+      <w:r>
+        <w:t>.</w:t>
+      </w:r>
+    </w:p>
     <w:p>
       <w:pPr>
         <w:pStyle w:val="Heading2"/>
@@ -3960,16 +4171,277 @@
       </w:r>
       <w:proofErr w:type="spellStart"/>
       <w:r>
-        <w:t>Inklewriter</w:t>
+        <w:t>i</w:t>
+      </w:r>
+      <w:r>
+        <w:t>nklewriter</w:t>
       </w:r>
       <w:proofErr w:type="spellEnd"/>
     </w:p>
-    <w:p/>
+    <w:p>
+      <w:proofErr w:type="spellStart"/>
+      <w:r>
+        <w:t>i</w:t>
+      </w:r>
+      <w:r>
+        <w:t>nklewriter</w:t>
+      </w:r>
+      <w:proofErr w:type="spellEnd"/>
+      <w:r>
+        <w:t xml:space="preserve">, like </w:t>
+      </w:r>
+      <w:proofErr w:type="spellStart"/>
+      <w:r>
+        <w:t>eHyperTool</w:t>
+      </w:r>
+      <w:proofErr w:type="spellEnd"/>
+      <w:r>
+        <w:t xml:space="preserve">, is a cloud-based server-side GUI for writing hypertext games, </w:t>
+      </w:r>
+      <w:r>
+        <w:t>hosted</w:t>
+      </w:r>
+      <w:r>
+        <w:t xml:space="preserve"> by inkle</w:t>
+      </w:r>
+      <w:r>
+        <w:t xml:space="preserve"> on the inklestudios</w:t>
+      </w:r>
+      <w:r>
+        <w:t>.com</w:t>
+      </w:r>
+      <w:r>
+        <w:t xml:space="preserve"> website, requiring users to create an account on the website to save their work (and only saves work on the server, not locally). </w:t>
+      </w:r>
+      <w:r>
+        <w:t xml:space="preserve">Each node is referred to as a ‘stitch’, with links to other ‘stitches’ being at the end of a ‘stitch’. </w:t>
+      </w:r>
+      <w:r>
+        <w:t xml:space="preserve">Variables are supported, and links may </w:t>
+      </w:r>
+      <w:r>
+        <w:t>have guard conditions, requiring certain stitches to be (un)visited, or requiring conditional statements involving variables to be met. Additionally, you can define ‘sections’ (for ease of navigating through sections of the story when editing it),</w:t>
+      </w:r>
+      <w:r>
+        <w:t xml:space="preserve"> </w:t>
+      </w:r>
+      <w:r>
+        <w:t>there are some formatting options (but limited</w:t>
+      </w:r>
+      <w:r>
+        <w:t xml:space="preserve"> to inserting</w:t>
+      </w:r>
+      <w:r>
+        <w:t xml:space="preserve"> </w:t>
+      </w:r>
+      <w:r>
+        <w:t>images and using</w:t>
+      </w:r>
+      <w:r>
+        <w:t xml:space="preserve"> bold/italic</w:t>
+      </w:r>
+      <w:r>
+        <w:t xml:space="preserve"> text), and</w:t>
+      </w:r>
+      <w:r>
+        <w:t xml:space="preserve"> </w:t>
+      </w:r>
+      <w:r>
+        <w:t xml:space="preserve">you may navigate through the story </w:t>
+      </w:r>
+      <w:r>
+        <w:t>you are editing either in a view that resembles the structure of the final output, as a simple list of stitches, or via a map overview.</w:t>
+      </w:r>
+      <w:r>
+        <w:t xml:space="preserve"> You need to create an account on the website to save your game, or to export it (either as a playable game on the server, in JSON form to copy it into another game on the server, or in .ink format</w:t>
+      </w:r>
+      <w:r>
+        <w:t xml:space="preserve"> for use with ‘ink’)</w:t>
+      </w:r>
+      <w:sdt>
+        <w:sdtPr>
+          <w:id w:val="1628736891"/>
+          <w:citation/>
+        </w:sdtPr>
+        <w:sdtContent>
+          <w:r>
+            <w:fldChar w:fldCharType="begin"/>
+          </w:r>
+          <w:r>
+            <w:instrText xml:space="preserve"> CITATION INK20 \l 2057 </w:instrText>
+          </w:r>
+          <w:r>
+            <w:fldChar w:fldCharType="separate"/>
+          </w:r>
+          <w:r>
+            <w:rPr>
+              <w:noProof/>
+            </w:rPr>
+            <w:t xml:space="preserve"> </w:t>
+          </w:r>
+          <w:r>
+            <w:rPr>
+              <w:noProof/>
+            </w:rPr>
+            <w:t>[10]</w:t>
+          </w:r>
+          <w:r>
+            <w:fldChar w:fldCharType="end"/>
+          </w:r>
+        </w:sdtContent>
+      </w:sdt>
+      <w:r>
+        <w:t>.</w:t>
+      </w:r>
+    </w:p>
+    <w:p>
+      <w:r>
+        <w:t xml:space="preserve">ink is an alternative to </w:t>
+      </w:r>
+      <w:proofErr w:type="spellStart"/>
+      <w:r>
+        <w:t>inklewriter</w:t>
+      </w:r>
+      <w:proofErr w:type="spellEnd"/>
+      <w:r>
+        <w:t xml:space="preserve"> (also by inkle)</w:t>
+      </w:r>
+      <w:r>
+        <w:t xml:space="preserve">, albeit in </w:t>
+      </w:r>
+      <w:r>
+        <w:t>script/</w:t>
+      </w:r>
+      <w:r>
+        <w:t xml:space="preserve">IDE form (not GUI form) </w:t>
+      </w:r>
+      <w:r>
+        <w:t>and is</w:t>
+      </w:r>
+      <w:r>
+        <w:t xml:space="preserve"> entirely </w:t>
+      </w:r>
+      <w:proofErr w:type="spellStart"/>
+      <w:r>
+        <w:t>clientside</w:t>
+      </w:r>
+      <w:proofErr w:type="spellEnd"/>
+      <w:r>
+        <w:t xml:space="preserve">, </w:t>
+      </w:r>
+      <w:r>
+        <w:t xml:space="preserve">but it still allows writers to produce games with roughly the same functionality as </w:t>
+      </w:r>
+      <w:proofErr w:type="spellStart"/>
+      <w:r>
+        <w:t>inklewriter</w:t>
+      </w:r>
+      <w:proofErr w:type="spellEnd"/>
+      <w:r>
+        <w:t xml:space="preserve"> games, despite not having the same tools </w:t>
+      </w:r>
+      <w:proofErr w:type="spellStart"/>
+      <w:r>
+        <w:t>inklewriter</w:t>
+      </w:r>
+      <w:proofErr w:type="spellEnd"/>
+      <w:r>
+        <w:t xml:space="preserve"> provides</w:t>
+      </w:r>
+      <w:r>
+        <w:t xml:space="preserve"> (</w:t>
+      </w:r>
+      <w:r>
+        <w:t xml:space="preserve">but having a few more options, such as styling options). It is possible to transfer a game between </w:t>
+      </w:r>
+      <w:proofErr w:type="spellStart"/>
+      <w:r>
+        <w:t>inklewriter</w:t>
+      </w:r>
+      <w:proofErr w:type="spellEnd"/>
+      <w:r>
+        <w:t xml:space="preserve"> and ink, however, it is a bit complicated. To transfer it from </w:t>
+      </w:r>
+      <w:proofErr w:type="spellStart"/>
+      <w:r>
+        <w:t>inklewriter</w:t>
+      </w:r>
+      <w:proofErr w:type="spellEnd"/>
+      <w:r>
+        <w:t xml:space="preserve"> to ink, you can just use the previously-mentioned .ink export option</w:t>
+      </w:r>
+      <w:r>
+        <w:t xml:space="preserve">, but, to transfer from ink to </w:t>
+      </w:r>
+      <w:proofErr w:type="spellStart"/>
+      <w:r>
+        <w:t>inklewriter</w:t>
+      </w:r>
+      <w:proofErr w:type="spellEnd"/>
+      <w:r>
+        <w:t xml:space="preserve">, you need to save your .ink game in .json format, open the .json file, copy the full </w:t>
+      </w:r>
+      <w:r>
+        <w:t xml:space="preserve">json string, then paste it into the ‘import from json’ input on </w:t>
+      </w:r>
+      <w:proofErr w:type="spellStart"/>
+      <w:r>
+        <w:t>inklewriter</w:t>
+      </w:r>
+      <w:proofErr w:type="spellEnd"/>
+      <w:r>
+        <w:t xml:space="preserve"> (after logging in to </w:t>
+      </w:r>
+      <w:proofErr w:type="spellStart"/>
+      <w:r>
+        <w:t>inklewriter</w:t>
+      </w:r>
+      <w:proofErr w:type="spellEnd"/>
+      <w:r>
+        <w:t>)</w:t>
+      </w:r>
+      <w:sdt>
+        <w:sdtPr>
+          <w:id w:val="-82530508"/>
+          <w:citation/>
+        </w:sdtPr>
+        <w:sdtContent>
+          <w:r>
+            <w:fldChar w:fldCharType="begin"/>
+          </w:r>
+          <w:r>
+            <w:instrText xml:space="preserve"> CITATION ink20 \l 2057 </w:instrText>
+          </w:r>
+          <w:r>
+            <w:fldChar w:fldCharType="separate"/>
+          </w:r>
+          <w:r>
+            <w:rPr>
+              <w:noProof/>
+            </w:rPr>
+            <w:t xml:space="preserve"> </w:t>
+          </w:r>
+          <w:r>
+            <w:rPr>
+              <w:noProof/>
+            </w:rPr>
+            <w:t>[27]</w:t>
+          </w:r>
+          <w:r>
+            <w:fldChar w:fldCharType="end"/>
+          </w:r>
+        </w:sdtContent>
+      </w:sdt>
+      <w:r>
+        <w:t>.</w:t>
+      </w:r>
+    </w:p>
     <w:p>
       <w:pPr>
         <w:pStyle w:val="Heading2"/>
       </w:pPr>
       <w:r>
+        <w:lastRenderedPageBreak/>
         <w:t xml:space="preserve">Researching </w:t>
       </w:r>
       <w:proofErr w:type="spellStart"/>
@@ -3978,7 +4450,285 @@
       </w:r>
       <w:proofErr w:type="spellEnd"/>
     </w:p>
-    <w:p/>
+    <w:p>
+      <w:proofErr w:type="spellStart"/>
+      <w:r>
+        <w:t>ChoiceScript</w:t>
+      </w:r>
+      <w:proofErr w:type="spellEnd"/>
+      <w:r>
+        <w:t xml:space="preserve"> is a </w:t>
+      </w:r>
+      <w:r>
+        <w:t xml:space="preserve">scripting-based system for creating hypertext games (with no official GUI or IDE, but </w:t>
+      </w:r>
+      <w:r>
+        <w:t>there is an unofficial IDE called ‘</w:t>
+      </w:r>
+      <w:r>
+        <w:t xml:space="preserve">Chronicler’), </w:t>
+      </w:r>
+      <w:r>
+        <w:t>however, even though you need to download it and run it locally, it’s written as a server</w:t>
+      </w:r>
+      <w:r>
+        <w:t>-</w:t>
+      </w:r>
+      <w:r>
+        <w:t>side Node.js</w:t>
+      </w:r>
+      <w:r>
+        <w:t xml:space="preserve"> utility, meaning that</w:t>
+      </w:r>
+      <w:r>
+        <w:t>, in order to play/test any games written with it, you need t</w:t>
+      </w:r>
+      <w:r>
+        <w:t xml:space="preserve">o </w:t>
+      </w:r>
+      <w:r>
+        <w:t xml:space="preserve">launch a </w:t>
+      </w:r>
+      <w:proofErr w:type="spellStart"/>
+      <w:r>
+        <w:t>ChoiceScript</w:t>
+      </w:r>
+      <w:proofErr w:type="spellEnd"/>
+      <w:r>
+        <w:t xml:space="preserve"> server </w:t>
+      </w:r>
+      <w:r>
+        <w:t xml:space="preserve">using a batch file supplied with the tool, and keep it running whilst playing your games. This is probably due to the creators of </w:t>
+      </w:r>
+      <w:proofErr w:type="spellStart"/>
+      <w:r>
+        <w:t>ChoiceScript</w:t>
+      </w:r>
+      <w:proofErr w:type="spellEnd"/>
+      <w:r>
+        <w:t>, Choice</w:t>
+      </w:r>
+      <w:r>
+        <w:t xml:space="preserve"> o</w:t>
+      </w:r>
+      <w:r>
+        <w:t>f</w:t>
+      </w:r>
+      <w:r>
+        <w:t xml:space="preserve"> </w:t>
+      </w:r>
+      <w:r>
+        <w:t xml:space="preserve">Games, </w:t>
+      </w:r>
+      <w:r>
+        <w:t xml:space="preserve">commercially distributing </w:t>
+      </w:r>
+      <w:proofErr w:type="spellStart"/>
+      <w:r>
+        <w:t>ChoiceScript</w:t>
+      </w:r>
+      <w:proofErr w:type="spellEnd"/>
+      <w:r>
+        <w:t xml:space="preserve"> games, and I suspect that the </w:t>
+      </w:r>
+      <w:proofErr w:type="spellStart"/>
+      <w:r>
+        <w:t>serverside</w:t>
+      </w:r>
+      <w:proofErr w:type="spellEnd"/>
+      <w:r>
+        <w:t xml:space="preserve"> nature of </w:t>
+      </w:r>
+      <w:r>
+        <w:t>this system is</w:t>
+      </w:r>
+      <w:r>
+        <w:t xml:space="preserve"> intended for DRM purposes.</w:t>
+      </w:r>
+      <w:r>
+        <w:t xml:space="preserve"> </w:t>
+      </w:r>
+      <w:r>
+        <w:t xml:space="preserve">Games are written in .txt files in a </w:t>
+      </w:r>
+      <w:r>
+        <w:t xml:space="preserve">directory holding all the other files needed for the game to operate, following the </w:t>
+      </w:r>
+      <w:proofErr w:type="spellStart"/>
+      <w:r>
+        <w:t>ChoiceScript</w:t>
+      </w:r>
+      <w:proofErr w:type="spellEnd"/>
+      <w:r>
+        <w:t xml:space="preserve"> language. </w:t>
+      </w:r>
+      <w:r>
+        <w:t xml:space="preserve">One of these .txt files, startup.txt, </w:t>
+      </w:r>
+      <w:r>
+        <w:t xml:space="preserve">is used </w:t>
+      </w:r>
+      <w:r>
+        <w:t>for declaring the overall structure of the game: defining</w:t>
+      </w:r>
+      <w:r>
+        <w:t xml:space="preserve"> </w:t>
+      </w:r>
+      <w:r>
+        <w:t xml:space="preserve">all </w:t>
+      </w:r>
+      <w:r>
+        <w:t xml:space="preserve">of the </w:t>
+      </w:r>
+      <w:r>
+        <w:t>variables for the game, referenc</w:t>
+      </w:r>
+      <w:r>
+        <w:t>ing</w:t>
+      </w:r>
+      <w:r>
+        <w:t xml:space="preserve"> all the other .txt files which constitute the ‘scenes’</w:t>
+      </w:r>
+      <w:r>
+        <w:t xml:space="preserve"> of the game, and holds all the important metadata for the game. </w:t>
+      </w:r>
+      <w:r>
+        <w:t xml:space="preserve">Unlike most other tools, </w:t>
+      </w:r>
+      <w:proofErr w:type="spellStart"/>
+      <w:r>
+        <w:t>ChoiceScript</w:t>
+      </w:r>
+      <w:proofErr w:type="spellEnd"/>
+      <w:r>
+        <w:t xml:space="preserve"> does </w:t>
+      </w:r>
+      <w:r>
+        <w:t>provide some automatic testing functionality; ‘</w:t>
+      </w:r>
+      <w:proofErr w:type="spellStart"/>
+      <w:r>
+        <w:t>Quicktest</w:t>
+      </w:r>
+      <w:proofErr w:type="spellEnd"/>
+      <w:r>
+        <w:t xml:space="preserve">’ (a code coverage test which </w:t>
+      </w:r>
+      <w:r>
+        <w:t xml:space="preserve">attempts to exhaustively test every single option/conditional statement, returning </w:t>
+      </w:r>
+      <w:r>
+        <w:t>information about unreached code/</w:t>
+      </w:r>
+      <w:r>
+        <w:t>syntax errors), and ‘</w:t>
+      </w:r>
+      <w:proofErr w:type="spellStart"/>
+      <w:r>
+        <w:t>Randomtest</w:t>
+      </w:r>
+      <w:proofErr w:type="spellEnd"/>
+      <w:r>
+        <w:t>’ (which tests the game by randomly going through it</w:t>
+      </w:r>
+      <w:r>
+        <w:t xml:space="preserve"> a given number of times</w:t>
+      </w:r>
+      <w:r>
+        <w:t xml:space="preserve"> (although </w:t>
+      </w:r>
+      <w:r>
+        <w:t xml:space="preserve">it will start </w:t>
+      </w:r>
+      <w:r>
+        <w:t xml:space="preserve">from a </w:t>
+      </w:r>
+      <w:r>
+        <w:t xml:space="preserve">constant </w:t>
+      </w:r>
+      <w:r>
+        <w:t>seed every time</w:t>
+      </w:r>
+      <w:r>
+        <w:t xml:space="preserve"> for consistency, unless </w:t>
+      </w:r>
+      <w:r>
+        <w:t>explicitly given a new seed</w:t>
+      </w:r>
+      <w:r>
+        <w:t xml:space="preserve"> to start from</w:t>
+      </w:r>
+      <w:r>
+        <w:t xml:space="preserve">), </w:t>
+      </w:r>
+      <w:r>
+        <w:t xml:space="preserve"> </w:t>
+      </w:r>
+      <w:r>
+        <w:t>reporting how frequently each line was encountered after all the tests, and reporting syntax errors etc)</w:t>
+      </w:r>
+      <w:sdt>
+        <w:sdtPr>
+          <w:id w:val="-326824600"/>
+          <w:citation/>
+        </w:sdtPr>
+        <w:sdtContent>
+          <w:r>
+            <w:fldChar w:fldCharType="begin"/>
+          </w:r>
+          <w:r>
+            <w:instrText xml:space="preserve"> CITATION Cho20 \l 2057 </w:instrText>
+          </w:r>
+          <w:r>
+            <w:fldChar w:fldCharType="separate"/>
+          </w:r>
+          <w:r>
+            <w:rPr>
+              <w:noProof/>
+            </w:rPr>
+            <w:t xml:space="preserve"> </w:t>
+          </w:r>
+          <w:r>
+            <w:rPr>
+              <w:noProof/>
+            </w:rPr>
+            <w:t>[11]</w:t>
+          </w:r>
+          <w:r>
+            <w:fldChar w:fldCharType="end"/>
+          </w:r>
+        </w:sdtContent>
+      </w:sdt>
+      <w:r>
+        <w:t xml:space="preserve">. </w:t>
+      </w:r>
+      <w:r>
+        <w:t xml:space="preserve">Whilst the testing functionality </w:t>
+      </w:r>
+      <w:r>
+        <w:t xml:space="preserve">it provides </w:t>
+      </w:r>
+      <w:r>
+        <w:t xml:space="preserve">is nice, I feel that the extra hassle of the </w:t>
+      </w:r>
+      <w:proofErr w:type="spellStart"/>
+      <w:r>
+        <w:t>serverside</w:t>
+      </w:r>
+      <w:proofErr w:type="spellEnd"/>
+      <w:r>
+        <w:t xml:space="preserve"> architecture (especially considering that this is supposed to be used to make games locally)</w:t>
+      </w:r>
+      <w:r>
+        <w:t xml:space="preserve"> </w:t>
+      </w:r>
+      <w:r>
+        <w:t>could deter many casual users from trying to use this system,</w:t>
+      </w:r>
+      <w:r>
+        <w:t xml:space="preserve"> so I do not intend to use a similar architecture for my tool.</w:t>
+      </w:r>
+    </w:p>
     <w:p>
       <w:pPr>
         <w:pStyle w:val="Heading2"/>
@@ -3987,7 +4737,153 @@
         <w:t>Researching Quest</w:t>
       </w:r>
     </w:p>
-    <w:p/>
+    <w:p>
+      <w:r>
+        <w:t xml:space="preserve">Quest is, first and foremost, a tool for creating text adventure games, however, upon opening it up, it offers users a choice between producing a </w:t>
+      </w:r>
+      <w:r>
+        <w:t xml:space="preserve">text adventure or a ‘gamebook’ (essentially a hypertext game). </w:t>
+      </w:r>
+      <w:r>
+        <w:t xml:space="preserve">It’s an object-oriented tool, </w:t>
+      </w:r>
+      <w:r>
+        <w:t>and saves games in ‘.</w:t>
+      </w:r>
+      <w:proofErr w:type="spellStart"/>
+      <w:r>
+        <w:t>aslx</w:t>
+      </w:r>
+      <w:proofErr w:type="spellEnd"/>
+      <w:r>
+        <w:t>’ format (an XML-based format, declaring all of the objects in the game world</w:t>
+      </w:r>
+      <w:r>
+        <w:t>, facilitating the use of this system as a text adventure system)</w:t>
+      </w:r>
+      <w:sdt>
+        <w:sdtPr>
+          <w:id w:val="994836198"/>
+          <w:citation/>
+        </w:sdtPr>
+        <w:sdtContent>
+          <w:r>
+            <w:fldChar w:fldCharType="begin"/>
+          </w:r>
+          <w:r>
+            <w:instrText xml:space="preserve"> CITATION tex20 \l 2057 </w:instrText>
+          </w:r>
+          <w:r>
+            <w:fldChar w:fldCharType="separate"/>
+          </w:r>
+          <w:r>
+            <w:rPr>
+              <w:noProof/>
+            </w:rPr>
+            <w:t xml:space="preserve"> </w:t>
+          </w:r>
+          <w:r>
+            <w:rPr>
+              <w:noProof/>
+            </w:rPr>
+            <w:t>[12]</w:t>
+          </w:r>
+          <w:r>
+            <w:fldChar w:fldCharType="end"/>
+          </w:r>
+        </w:sdtContent>
+      </w:sdt>
+      <w:r>
+        <w:t xml:space="preserve">. </w:t>
+      </w:r>
+      <w:r>
+        <w:t>However, despite giving writers the option to create ‘gamebooks’ with this system, the documentation for ‘gamebooks’ i</w:t>
+      </w:r>
+      <w:r>
+        <w:t xml:space="preserve">s hidden in the documentation, only linked within part 2 of the tutorial, and starts </w:t>
+      </w:r>
+      <w:r>
+        <w:t xml:space="preserve">by actively discouraging users from attempting to make a gamebook with Quest, encouraging writers to use </w:t>
+      </w:r>
+      <w:proofErr w:type="spellStart"/>
+      <w:r>
+        <w:t>Squiffy</w:t>
+      </w:r>
+      <w:proofErr w:type="spellEnd"/>
+      <w:r>
+        <w:t xml:space="preserve"> instead for this purpose</w:t>
+      </w:r>
+      <w:sdt>
+        <w:sdtPr>
+          <w:id w:val="-719596334"/>
+          <w:citation/>
+        </w:sdtPr>
+        <w:sdtContent>
+          <w:r>
+            <w:fldChar w:fldCharType="begin"/>
+          </w:r>
+          <w:r>
+            <w:instrText xml:space="preserve"> CITATION tex18 \l 2057 </w:instrText>
+          </w:r>
+          <w:r>
+            <w:fldChar w:fldCharType="separate"/>
+          </w:r>
+          <w:r>
+            <w:rPr>
+              <w:noProof/>
+            </w:rPr>
+            <w:t xml:space="preserve"> </w:t>
+          </w:r>
+          <w:r>
+            <w:rPr>
+              <w:noProof/>
+            </w:rPr>
+            <w:t>[28]</w:t>
+          </w:r>
+          <w:r>
+            <w:fldChar w:fldCharType="end"/>
+          </w:r>
+        </w:sdtContent>
+      </w:sdt>
+      <w:r>
+        <w:t>.</w:t>
+      </w:r>
+      <w:r>
+        <w:t xml:space="preserve"> The gamebook implementation within Quest still has the same basi</w:t>
+      </w:r>
+      <w:r>
+        <w:t>c structure</w:t>
+      </w:r>
+      <w:r>
+        <w:t xml:space="preserve"> as the text adventures, </w:t>
+      </w:r>
+      <w:r>
+        <w:t xml:space="preserve">but this significantly limits the functionality </w:t>
+      </w:r>
+      <w:r>
+        <w:t>the writer has access to</w:t>
+      </w:r>
+      <w:r>
+        <w:t xml:space="preserve">, </w:t>
+      </w:r>
+      <w:r>
+        <w:t xml:space="preserve">so </w:t>
+      </w:r>
+      <w:r>
+        <w:t xml:space="preserve">I </w:t>
+      </w:r>
+      <w:r>
+        <w:t xml:space="preserve">decided to take the advice of the documentation and look at </w:t>
+      </w:r>
+      <w:proofErr w:type="spellStart"/>
+      <w:r>
+        <w:t>Squiffy</w:t>
+      </w:r>
+      <w:proofErr w:type="spellEnd"/>
+      <w:r>
+        <w:t xml:space="preserve"> instead.</w:t>
+      </w:r>
+    </w:p>
     <w:p>
       <w:pPr>
         <w:pStyle w:val="Heading2"/>
@@ -4001,7 +4897,292 @@
       </w:r>
       <w:proofErr w:type="spellEnd"/>
     </w:p>
-    <w:p/>
+    <w:p>
+      <w:proofErr w:type="spellStart"/>
+      <w:r>
+        <w:t>Squiffy</w:t>
+      </w:r>
+      <w:proofErr w:type="spellEnd"/>
+      <w:r>
+        <w:t xml:space="preserve"> is a script</w:t>
+      </w:r>
+      <w:r>
+        <w:t>/IDE</w:t>
+      </w:r>
+      <w:r>
+        <w:t>-based</w:t>
+      </w:r>
+      <w:r>
+        <w:t xml:space="preserve">, </w:t>
+      </w:r>
+      <w:proofErr w:type="spellStart"/>
+      <w:r>
+        <w:t>clientside</w:t>
+      </w:r>
+      <w:proofErr w:type="spellEnd"/>
+      <w:r>
+        <w:t xml:space="preserve"> tool for producing hypertext games, </w:t>
+      </w:r>
+      <w:r>
+        <w:t xml:space="preserve">with the nodes being ‘sections’, which may contain ‘passages’ </w:t>
+      </w:r>
+      <w:r>
+        <w:t xml:space="preserve">(extra optional text that </w:t>
+      </w:r>
+      <w:proofErr w:type="gramStart"/>
+      <w:r>
+        <w:t>still remains</w:t>
+      </w:r>
+      <w:proofErr w:type="gramEnd"/>
+      <w:r>
+        <w:t xml:space="preserve"> in the same section). </w:t>
+      </w:r>
+      <w:r>
+        <w:t>The IDE allows you to write .</w:t>
+      </w:r>
+      <w:proofErr w:type="spellStart"/>
+      <w:r>
+        <w:t>squiffy</w:t>
+      </w:r>
+      <w:proofErr w:type="spellEnd"/>
+      <w:r>
+        <w:t xml:space="preserve"> code, </w:t>
+      </w:r>
+      <w:r>
+        <w:t xml:space="preserve">offering a </w:t>
+      </w:r>
+      <w:r>
+        <w:t>testing</w:t>
+      </w:r>
+      <w:r>
+        <w:t xml:space="preserve"> preview of the game</w:t>
+      </w:r>
+      <w:r>
+        <w:t xml:space="preserve"> you are writing to the right of the code input area (allowing you to </w:t>
+      </w:r>
+      <w:r>
+        <w:t>easily test it by pressing the ‘run’ button at the top, refreshing t</w:t>
+      </w:r>
+      <w:r>
+        <w:t xml:space="preserve">his preview to reflect the changes you’ve made to the </w:t>
+      </w:r>
+      <w:proofErr w:type="spellStart"/>
+      <w:r>
+        <w:t>squiffy</w:t>
+      </w:r>
+      <w:proofErr w:type="spellEnd"/>
+      <w:r>
+        <w:t xml:space="preserve"> code), </w:t>
+      </w:r>
+      <w:r>
+        <w:t xml:space="preserve">allowing </w:t>
+      </w:r>
+      <w:r>
+        <w:t>writers</w:t>
+      </w:r>
+      <w:r>
+        <w:t xml:space="preserve"> to easily navigate to sections/passages via some drop-down </w:t>
+      </w:r>
+      <w:r>
+        <w:t xml:space="preserve">option menus above the code panel, </w:t>
+      </w:r>
+      <w:r>
+        <w:t xml:space="preserve">and </w:t>
+      </w:r>
+      <w:r>
+        <w:t xml:space="preserve">incorporating syntax highlighting to make it easy to tell if your code is valid or not. </w:t>
+      </w:r>
+      <w:r>
+        <w:t xml:space="preserve">It supports </w:t>
+      </w:r>
+      <w:r>
+        <w:t xml:space="preserve">links at arbitrary positions within the </w:t>
+      </w:r>
+      <w:r>
+        <w:t xml:space="preserve">text </w:t>
+      </w:r>
+      <w:r>
+        <w:t xml:space="preserve">content, variables, </w:t>
+      </w:r>
+      <w:r>
+        <w:t xml:space="preserve">conditional statements/interactive elements that are parsed at runtime, </w:t>
+      </w:r>
+      <w:r>
+        <w:t>and</w:t>
+      </w:r>
+      <w:r>
+        <w:t xml:space="preserve"> </w:t>
+      </w:r>
+      <w:r>
+        <w:t>HTML/</w:t>
+      </w:r>
+      <w:r>
+        <w:t xml:space="preserve">markdown formatting of </w:t>
+      </w:r>
+      <w:r>
+        <w:t>the text</w:t>
+      </w:r>
+      <w:r>
+        <w:t xml:space="preserve"> contents. </w:t>
+      </w:r>
+      <w:r>
+        <w:t xml:space="preserve">However, </w:t>
+      </w:r>
+      <w:r>
+        <w:t xml:space="preserve">you need to use the command-line version of </w:t>
+      </w:r>
+      <w:proofErr w:type="spellStart"/>
+      <w:r>
+        <w:t>Squiffy</w:t>
+      </w:r>
+      <w:proofErr w:type="spellEnd"/>
+      <w:r>
+        <w:t xml:space="preserve"> to import external files, and</w:t>
+      </w:r>
+      <w:r>
+        <w:t xml:space="preserve">, if you want to edit the CSS/HTML page holding the game, you need to edit them manually in the game output folder. Upon building a </w:t>
+      </w:r>
+      <w:proofErr w:type="spellStart"/>
+      <w:r>
+        <w:t>squiffy</w:t>
+      </w:r>
+      <w:proofErr w:type="spellEnd"/>
+      <w:r>
+        <w:t xml:space="preserve"> game, it’s output in a </w:t>
+      </w:r>
+      <w:r>
+        <w:t xml:space="preserve">folder containing </w:t>
+      </w:r>
+      <w:r>
+        <w:t>copies of</w:t>
+      </w:r>
+      <w:r>
+        <w:t xml:space="preserve"> a</w:t>
+      </w:r>
+      <w:r>
+        <w:t xml:space="preserve"> premade index.html, style.css,</w:t>
+      </w:r>
+      <w:r>
+        <w:t xml:space="preserve"> and jquery.min.js file, </w:t>
+      </w:r>
+      <w:r>
+        <w:t xml:space="preserve">along with a story.js file; this contains </w:t>
+      </w:r>
+      <w:r>
+        <w:t>a prewritten definition of a ‘</w:t>
+      </w:r>
+      <w:proofErr w:type="spellStart"/>
+      <w:r>
+        <w:t>squiffy</w:t>
+      </w:r>
+      <w:proofErr w:type="spellEnd"/>
+      <w:r>
+        <w:t>’ object (essentially defining all</w:t>
+      </w:r>
+      <w:r>
+        <w:t xml:space="preserve"> the functionality the system has), followed by definitions of</w:t>
+      </w:r>
+      <w:r>
+        <w:t xml:space="preserve"> the game content (built from the .</w:t>
+      </w:r>
+      <w:proofErr w:type="spellStart"/>
+      <w:r>
+        <w:t>squiffy</w:t>
+      </w:r>
+      <w:proofErr w:type="spellEnd"/>
+      <w:r>
+        <w:t xml:space="preserve"> file). </w:t>
+      </w:r>
+      <w:r>
+        <w:t xml:space="preserve">This is honestly a rather nice method of exporting a working </w:t>
+      </w:r>
+      <w:r>
+        <w:lastRenderedPageBreak/>
+        <w:t xml:space="preserve">game, and I’m probably going to use </w:t>
+      </w:r>
+      <w:r>
+        <w:t xml:space="preserve">a similar approach to this for mine (as in the ‘define premade components, </w:t>
+      </w:r>
+      <w:r>
+        <w:t xml:space="preserve">and export copies of those, but build </w:t>
+      </w:r>
+      <w:r>
+        <w:t>the definitions of the game contents dynamically from the script’ approach)</w:t>
+      </w:r>
+      <w:sdt>
+        <w:sdtPr>
+          <w:id w:val="2123409068"/>
+          <w:citation/>
+        </w:sdtPr>
+        <w:sdtContent>
+          <w:r>
+            <w:fldChar w:fldCharType="begin"/>
+          </w:r>
+          <w:r>
+            <w:instrText xml:space="preserve"> CITATION tex201 \l 2057 </w:instrText>
+          </w:r>
+          <w:r>
+            <w:fldChar w:fldCharType="separate"/>
+          </w:r>
+          <w:r>
+            <w:rPr>
+              <w:noProof/>
+            </w:rPr>
+            <w:t xml:space="preserve"> </w:t>
+          </w:r>
+          <w:r>
+            <w:rPr>
+              <w:noProof/>
+            </w:rPr>
+            <w:t>[13]</w:t>
+          </w:r>
+          <w:r>
+            <w:fldChar w:fldCharType="end"/>
+          </w:r>
+        </w:sdtContent>
+      </w:sdt>
+      <w:sdt>
+        <w:sdtPr>
+          <w:id w:val="-1939975404"/>
+          <w:citation/>
+        </w:sdtPr>
+        <w:sdtContent>
+          <w:r>
+            <w:fldChar w:fldCharType="begin"/>
+          </w:r>
+          <w:r>
+            <w:instrText xml:space="preserve"> CITATION tex202 \l 2057 </w:instrText>
+          </w:r>
+          <w:r>
+            <w:fldChar w:fldCharType="separate"/>
+          </w:r>
+          <w:r>
+            <w:rPr>
+              <w:noProof/>
+            </w:rPr>
+            <w:t xml:space="preserve"> </w:t>
+          </w:r>
+          <w:r>
+            <w:rPr>
+              <w:noProof/>
+            </w:rPr>
+            <w:t>[29]</w:t>
+          </w:r>
+          <w:r>
+            <w:fldChar w:fldCharType="end"/>
+          </w:r>
+        </w:sdtContent>
+      </w:sdt>
+      <w:r>
+        <w:t>.</w:t>
+      </w:r>
+      <w:r>
+        <w:t xml:space="preserve"> </w:t>
+      </w:r>
+      <w:r>
+        <w:t xml:space="preserve"> </w:t>
+      </w:r>
+    </w:p>
     <w:p>
       <w:pPr>
         <w:pStyle w:val="Heading2"/>
@@ -4015,7 +5196,10 @@
       </w:r>
       <w:proofErr w:type="spellEnd"/>
     </w:p>
-    <w:p/>
+    <w:p>
+      <w:bookmarkStart w:id="0" w:name="_GoBack"/>
+      <w:bookmarkEnd w:id="0"/>
+    </w:p>
     <w:p>
       <w:pPr>
         <w:pStyle w:val="Heading2"/>
@@ -8238,7 +9422,7 @@
     </b:Author>
     <b:City>Baltimore, MD</b:City>
     <b:Publisher>Johns Hopkins University Press</b:Publisher>
-    <b:RefOrder>27</b:RefOrder>
+    <b:RefOrder>30</b:RefOrder>
   </b:Source>
   <b:Source>
     <b:Tag>DEM20</b:Tag>
@@ -8259,7 +9443,7 @@
       </b:Author>
     </b:Author>
     <b:ConferenceName>Proceedings of the 31st ACM Conference on Hypertext and Social Media</b:ConferenceName>
-    <b:RefOrder>28</b:RefOrder>
+    <b:RefOrder>31</b:RefOrder>
   </b:Source>
   <b:Source>
     <b:Tag>QDa15</b:Tag>
@@ -8303,7 +9487,7 @@
     <b:Pages>51</b:Pages>
     <b:Volume>7</b:Volume>
     <b:Issue>4</b:Issue>
-    <b:RefOrder>29</b:RefOrder>
+    <b:RefOrder>32</b:RefOrder>
   </b:Source>
   <b:Source>
     <b:Tag>Rus09</b:Tag>
@@ -8325,7 +9509,7 @@
     <b:Year>2009</b:Year>
     <b:Volume>6</b:Volume>
     <b:URL>http://hyperrhiz.io/hyperrhiz06/essays/a-four-sided-model-for-reading-hypertext-fiction.html</b:URL>
-    <b:RefOrder>30</b:RefOrder>
+    <b:RefOrder>33</b:RefOrder>
   </b:Source>
   <b:Source>
     <b:Tag>Zoë13</b:Tag>
@@ -8357,7 +9541,7 @@
     <b:MonthAccessed>September</b:MonthAccessed>
     <b:DayAccessed>17</b:DayAccessed>
     <b:URL>http://www.depressionquest.com/</b:URL>
-    <b:RefOrder>31</b:RefOrder>
+    <b:RefOrder>34</b:RefOrder>
   </b:Source>
   <b:Source>
     <b:Tag>Mil03</b:Tag>
@@ -8385,7 +9569,7 @@
         </b:NameList>
       </b:Author>
     </b:Author>
-    <b:RefOrder>32</b:RefOrder>
+    <b:RefOrder>35</b:RefOrder>
   </b:Source>
   <b:Source>
     <b:Tag>Meg04</b:Tag>
@@ -8405,7 +9589,7 @@
     </b:Author>
     <b:City>Watertown, MA</b:City>
     <b:Publisher>Eastgate Systems</b:Publisher>
-    <b:RefOrder>33</b:RefOrder>
+    <b:RefOrder>36</b:RefOrder>
   </b:Source>
   <b:Source>
     <b:Tag>Meg19</b:Tag>
@@ -8429,7 +9613,7 @@
     <b:MonthAccessed>September</b:MonthAccessed>
     <b:DayAccessed>17</b:DayAccessed>
     <b:URL>https://www.creativecultural.com/meganheyward/?p=1750</b:URL>
-    <b:RefOrder>34</b:RefOrder>
+    <b:RefOrder>37</b:RefOrder>
   </b:Source>
   <b:Source>
     <b:Tag>Mic14</b:Tag>
@@ -8454,7 +9638,7 @@
     <b:DayAccessed>17</b:DayAccessed>
     <b:URL>https://ztul.itch.io/the-uncle-who-works-for-nintendo</b:URL>
     <b:ProductionCompany>itch.io</b:ProductionCompany>
-    <b:RefOrder>35</b:RefOrder>
+    <b:RefOrder>38</b:RefOrder>
   </b:Source>
   <b:Source>
     <b:Tag>Ann16</b:Tag>
@@ -8480,7 +9664,7 @@
     <b:DayAccessed>17</b:DayAccessed>
     <b:URL>https://w.itch.io/end-of-the-world</b:URL>
     <b:ProductionCompany>itch.io</b:ProductionCompany>
-    <b:RefOrder>36</b:RefOrder>
+    <b:RefOrder>39</b:RefOrder>
   </b:Source>
   <b:Source>
     <b:Tag>JAn12</b:Tag>
@@ -8505,7 +9689,7 @@
         </b:NameList>
       </b:Author>
     </b:Author>
-    <b:RefOrder>37</b:RefOrder>
+    <b:RefOrder>40</b:RefOrder>
   </b:Source>
   <b:Source>
     <b:Tag>Jam06</b:Tag>
@@ -8527,7 +9711,7 @@
     <b:Pages>447-465</b:Pages>
     <b:Volume>12</b:Volume>
     <b:Issue>4</b:Issue>
-    <b:RefOrder>38</b:RefOrder>
+    <b:RefOrder>41</b:RefOrder>
   </b:Source>
   <b:Source>
     <b:Tag>Mar09</b:Tag>
@@ -8548,7 +9732,7 @@
     <b:Year>2009</b:Year>
     <b:Pages>43-59</b:Pages>
     <b:Volume>1</b:Volume>
-    <b:RefOrder>39</b:RefOrder>
+    <b:RefOrder>42</b:RefOrder>
   </b:Source>
   <b:Source>
     <b:Tag>Mar091</b:Tag>
@@ -8568,7 +9752,7 @@
     </b:Author>
     <b:ConferenceName>HT '09: Proceedings of the 20th ACM conference on Hypertext and hypermedia</b:ConferenceName>
     <b:City>Torino</b:City>
-    <b:RefOrder>40</b:RefOrder>
+    <b:RefOrder>43</b:RefOrder>
   </b:Source>
   <b:Source>
     <b:Tag>Sof20</b:Tag>
@@ -8597,7 +9781,7 @@
     <b:Year>2020</b:Year>
     <b:ConferenceName>HT '20: Proceedings of the 31st ACM Conference on Hypertext and Social Media</b:ConferenceName>
     <b:City>Virtual Event</b:City>
-    <b:RefOrder>41</b:RefOrder>
+    <b:RefOrder>44</b:RefOrder>
   </b:Source>
   <b:Source>
     <b:Tag>Tal00</b:Tag>
@@ -8620,7 +9804,7 @@
     <b:MonthAccessed>September</b:MonthAccessed>
     <b:DayAccessed>17</b:DayAccessed>
     <b:URL>https://collection.eliterature.org/1/works/memmott__lexia_to_perplexia.html</b:URL>
-    <b:RefOrder>42</b:RefOrder>
+    <b:RefOrder>45</b:RefOrder>
   </b:Source>
   <b:Source>
     <b:Tag>Joy87</b:Tag>
@@ -8640,7 +9824,7 @@
     <b:Year>1987</b:Year>
     <b:City>Watertown, MA</b:City>
     <b:Publisher>Eastgate Systems</b:Publisher>
-    <b:RefOrder>43</b:RefOrder>
+    <b:RefOrder>46</b:RefOrder>
   </b:Source>
   <b:Source>
     <b:Tag>Nic19</b:Tag>
@@ -8664,7 +9848,7 @@
         </b:NameList>
       </b:Author>
     </b:Author>
-    <b:RefOrder>44</b:RefOrder>
+    <b:RefOrder>47</b:RefOrder>
   </b:Source>
   <b:Source>
     <b:Tag>MJR13</b:Tag>
@@ -8747,7 +9931,7 @@
       </b:Author>
     </b:Author>
     <b:ProductionCompany>inkle Ltd.</b:ProductionCompany>
-    <b:RefOrder>45</b:RefOrder>
+    <b:RefOrder>27</b:RefOrder>
   </b:Source>
   <b:Source>
     <b:Tag>INK20</b:Tag>
@@ -8784,7 +9968,7 @@
     <b:MonthAccessed>August</b:MonthAccessed>
     <b:DayAccessed>11</b:DayAccessed>
     <b:URL>http://docs.textadventures.co.uk/quest/</b:URL>
-    <b:RefOrder>46</b:RefOrder>
+    <b:RefOrder>28</b:RefOrder>
   </b:Source>
   <b:Source>
     <b:Tag>tex202</b:Tag>
@@ -8801,7 +9985,7 @@
     <b:MonthAccessed>August</b:MonthAccessed>
     <b:DayAccessed>13</b:DayAccessed>
     <b:URL>https://docs.textadventures.co.uk/squiffy/</b:URL>
-    <b:RefOrder>47</b:RefOrder>
+    <b:RefOrder>29</b:RefOrder>
   </b:Source>
   <b:Source>
     <b:Tag>RBa11</b:Tag>
@@ -8911,7 +10095,7 @@
 </file>
 
 <file path=customXml/itemProps1.xml><?xml version="1.0" encoding="utf-8"?>
-<ds:datastoreItem xmlns:ds="http://schemas.openxmlformats.org/officeDocument/2006/customXml" ds:itemID="{CE3AD708-0ECC-470A-A35D-EB8975F1EA2B}">
+<ds:datastoreItem xmlns:ds="http://schemas.openxmlformats.org/officeDocument/2006/customXml" ds:itemID="{BD03066B-AB85-4B0A-9438-88F5277AB67F}">
   <ds:schemaRefs>
     <ds:schemaRef ds:uri="http://schemas.openxmlformats.org/officeDocument/2006/bibliography"/>
   </ds:schemaRefs>

</xml_diff>

<commit_message>
Continued the summary. Tools and such are all done. Got the first 2 articles covered. Still have a lot to cover.
</commit_message>
<xml_diff>
--- a/Reports n such/Summary of background reading.docx
+++ b/Reports n such/Summary of background reading.docx
@@ -114,7 +114,7 @@
               </mc:Choice>
               <mc:Fallback>
                 <w:pict>
-                  <v:rect w14:anchorId="1233DCEA" id="Rectangle 466" o:spid="_x0000_s1026" style="position:absolute;margin-left:0;margin-top:0;width:581.4pt;height:752.4pt;z-index:-251653120;visibility:visible;mso-wrap-style:square;mso-width-percent:950;mso-height-percent:950;mso-wrap-distance-left:9pt;mso-wrap-distance-top:0;mso-wrap-distance-right:9pt;mso-wrap-distance-bottom:0;mso-position-horizontal:center;mso-position-horizontal-relative:page;mso-position-vertical:center;mso-position-vertical-relative:page;mso-width-percent:950;mso-height-percent:950;mso-width-relative:page;mso-height-relative:page;v-text-anchor:middle" o:gfxdata="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" fillcolor="#d9e2f3 [660]" stroked="f" strokeweight="1pt">
+                  <v:rect w14:anchorId="1233DCEA" id="Rectangle 466" o:spid="_x0000_s1026" style="position:absolute;margin-left:0;margin-top:0;width:581.4pt;height:752.4pt;z-index:-251653120;visibility:visible;mso-wrap-style:square;mso-width-percent:950;mso-height-percent:950;mso-wrap-distance-left:9pt;mso-wrap-distance-top:0;mso-wrap-distance-right:9pt;mso-wrap-distance-bottom:0;mso-position-horizontal:center;mso-position-horizontal-relative:page;mso-position-vertical:center;mso-position-vertical-relative:page;mso-width-percent:950;mso-height-percent:950;mso-width-relative:page;mso-height-relative:page;v-text-anchor:middle" o:gfxdata="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" fillcolor="#d9e2f3 [660]" stroked="f" strokeweight="1pt">
                     <v:fill color2="#8eaadb [1940]" rotate="t" focus="100%" type="gradient">
                       <o:fill v:ext="view" type="gradientUnscaled"/>
                     </v:fill>
@@ -999,7 +999,7 @@
               </mc:Choice>
               <mc:Fallback>
                 <w:pict>
-                  <v:shape w14:anchorId="1F22ADB8" id="Text Box 465" o:spid="_x0000_s1029" type="#_x0000_t202" style="position:absolute;margin-left:270.75pt;margin-top:497.25pt;width:220.25pt;height:21.15pt;z-index:251664384;visibility:visible;mso-wrap-style:square;mso-width-percent:0;mso-height-percent:0;mso-wrap-distance-left:9pt;mso-wrap-distance-top:0;mso-wrap-distance-right:9pt;mso-wrap-distance-bottom:0;mso-position-horizontal:absolute;mso-position-horizontal-relative:page;mso-position-vertical:absolute;mso-position-vertical-relative:page;mso-width-percent:0;mso-height-percent:0;mso-width-relative:page;mso-height-relative:margin;v-text-anchor:bottom" o:gfxdata="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" filled="f" stroked="f" strokeweight=".5pt">
+                  <v:shape w14:anchorId="1F22ADB8" id="Text Box 465" o:spid="_x0000_s1029" type="#_x0000_t202" style="position:absolute;margin-left:270.75pt;margin-top:497.25pt;width:220.25pt;height:21.15pt;z-index:251664384;visibility:visible;mso-wrap-style:square;mso-width-percent:0;mso-height-percent:0;mso-wrap-distance-left:9pt;mso-wrap-distance-top:0;mso-wrap-distance-right:9pt;mso-wrap-distance-bottom:0;mso-position-horizontal:absolute;mso-position-horizontal-relative:page;mso-position-vertical:absolute;mso-position-vertical-relative:page;mso-width-percent:0;mso-height-percent:0;mso-width-relative:page;mso-height-relative:margin;v-text-anchor:bottom" o:gfxdata="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" filled="f" stroked="f" strokeweight=".5pt">
                     <v:textbox style="mso-fit-shape-to-text:t">
                       <w:txbxContent>
                         <w:p>
@@ -1488,16 +1488,8 @@
         <w:rPr>
           <w:rFonts w:eastAsiaTheme="majorEastAsia"/>
         </w:rPr>
-        <w:t xml:space="preserve"> and </w:t>
-      </w:r>
-      <w:proofErr w:type="spellStart"/>
-      <w:r>
-        <w:rPr>
-          <w:rFonts w:eastAsiaTheme="majorEastAsia"/>
-        </w:rPr>
-        <w:t>Ren’Py</w:t>
-      </w:r>
-      <w:proofErr w:type="spellEnd"/>
+        <w:t xml:space="preserve"> and Ren’Py</w:t>
+      </w:r>
       <w:sdt>
         <w:sdtPr>
           <w:rPr>
@@ -1564,16 +1556,8 @@
         <w:rPr>
           <w:rFonts w:eastAsiaTheme="majorEastAsia"/>
         </w:rPr>
-        <w:t>two of which I’ve forgotten how I found out about (</w:t>
-      </w:r>
-      <w:proofErr w:type="spellStart"/>
-      <w:r>
-        <w:rPr>
-          <w:rFonts w:eastAsiaTheme="majorEastAsia"/>
-        </w:rPr>
-        <w:t>Storyspace</w:t>
-      </w:r>
-      <w:proofErr w:type="spellEnd"/>
+        <w:t>two of which I’ve forgotten how I found out about (Storyspace</w:t>
+      </w:r>
       <w:sdt>
         <w:sdtPr>
           <w:rPr>
@@ -1696,21 +1680,7 @@
         <w:rPr>
           <w:rFonts w:eastAsiaTheme="majorEastAsia"/>
         </w:rPr>
-        <w:t xml:space="preserve">and one which only existed in specification form, which </w:t>
-      </w:r>
-      <w:proofErr w:type="spellStart"/>
-      <w:r>
-        <w:rPr>
-          <w:rFonts w:eastAsiaTheme="majorEastAsia"/>
-        </w:rPr>
-        <w:t>Dr.</w:t>
-      </w:r>
-      <w:proofErr w:type="spellEnd"/>
-      <w:r>
-        <w:rPr>
-          <w:rFonts w:eastAsiaTheme="majorEastAsia"/>
-        </w:rPr>
-        <w:t xml:space="preserve"> Bartle sent me a copy of, along with</w:t>
+        <w:t>and one which only existed in specification form, which Dr. Bartle sent me a copy of, along with</w:t>
       </w:r>
       <w:r>
         <w:rPr>
@@ -1728,16 +1698,8 @@
         <w:rPr>
           <w:rFonts w:eastAsiaTheme="majorEastAsia"/>
         </w:rPr>
-        <w:t>have produced (</w:t>
-      </w:r>
-      <w:proofErr w:type="spellStart"/>
-      <w:r>
-        <w:rPr>
-          <w:rFonts w:eastAsiaTheme="majorEastAsia"/>
-        </w:rPr>
-        <w:t>eHyperTool</w:t>
-      </w:r>
-      <w:proofErr w:type="spellEnd"/>
+        <w:t>have produced (eHyperTool</w:t>
+      </w:r>
       <w:sdt>
         <w:sdtPr>
           <w:rPr>
@@ -1984,21 +1946,7 @@
         <w:rPr>
           <w:rFonts w:eastAsiaTheme="majorEastAsia"/>
         </w:rPr>
-        <w:t xml:space="preserve"> tools, </w:t>
-      </w:r>
-      <w:proofErr w:type="spellStart"/>
-      <w:r>
-        <w:rPr>
-          <w:rFonts w:eastAsiaTheme="majorEastAsia"/>
-        </w:rPr>
-        <w:t>Dr.</w:t>
-      </w:r>
-      <w:proofErr w:type="spellEnd"/>
-      <w:r>
-        <w:rPr>
-          <w:rFonts w:eastAsiaTheme="majorEastAsia"/>
-        </w:rPr>
-        <w:t xml:space="preserve"> Bartle als</w:t>
+        <w:t xml:space="preserve"> tools, Dr. Bartle als</w:t>
       </w:r>
       <w:r>
         <w:rPr>
@@ -2066,16 +2014,8 @@
         <w:rPr>
           <w:rFonts w:eastAsiaTheme="majorEastAsia"/>
         </w:rPr>
-        <w:t xml:space="preserve"> </w:t>
-      </w:r>
-      <w:proofErr w:type="spellStart"/>
-      <w:r>
-        <w:rPr>
-          <w:rFonts w:eastAsiaTheme="majorEastAsia"/>
-        </w:rPr>
-        <w:t>Inklewriter</w:t>
-      </w:r>
-      <w:proofErr w:type="spellEnd"/>
+        <w:t xml:space="preserve"> Inklewriter</w:t>
+      </w:r>
       <w:sdt>
         <w:sdtPr>
           <w:rPr>
@@ -2136,16 +2076,8 @@
         <w:rPr>
           <w:rFonts w:eastAsiaTheme="majorEastAsia"/>
         </w:rPr>
-        <w:t xml:space="preserve"> </w:t>
-      </w:r>
-      <w:proofErr w:type="spellStart"/>
-      <w:r>
-        <w:rPr>
-          <w:rFonts w:eastAsiaTheme="majorEastAsia"/>
-        </w:rPr>
-        <w:t>ChoiceScript</w:t>
-      </w:r>
-      <w:proofErr w:type="spellEnd"/>
+        <w:t xml:space="preserve"> ChoiceScript</w:t>
+      </w:r>
       <w:sdt>
         <w:sdtPr>
           <w:rPr>
@@ -2262,16 +2194,8 @@
         <w:rPr>
           <w:rFonts w:eastAsiaTheme="majorEastAsia"/>
         </w:rPr>
-        <w:t xml:space="preserve">, </w:t>
-      </w:r>
-      <w:proofErr w:type="spellStart"/>
-      <w:r>
-        <w:rPr>
-          <w:rFonts w:eastAsiaTheme="majorEastAsia"/>
-        </w:rPr>
-        <w:t>Squiffy</w:t>
-      </w:r>
-      <w:proofErr w:type="spellEnd"/>
+        <w:t>, Squiffy</w:t>
+      </w:r>
       <w:sdt>
         <w:sdtPr>
           <w:rPr>
@@ -2326,16 +2250,8 @@
         <w:rPr>
           <w:rFonts w:eastAsiaTheme="majorEastAsia"/>
         </w:rPr>
-        <w:t xml:space="preserve">, and </w:t>
-      </w:r>
-      <w:proofErr w:type="spellStart"/>
-      <w:r>
-        <w:rPr>
-          <w:rFonts w:eastAsiaTheme="majorEastAsia"/>
-        </w:rPr>
-        <w:t>Undum</w:t>
-      </w:r>
-      <w:proofErr w:type="spellEnd"/>
+        <w:t>, and Undum</w:t>
+      </w:r>
       <w:sdt>
         <w:sdtPr>
           <w:rPr>
@@ -2398,23 +2314,13 @@
         <w:pStyle w:val="Heading2"/>
       </w:pPr>
       <w:r>
-        <w:t xml:space="preserve">Researching </w:t>
-      </w:r>
-      <w:proofErr w:type="spellStart"/>
-      <w:r>
-        <w:t>Storyspace</w:t>
-      </w:r>
-      <w:proofErr w:type="spellEnd"/>
+        <w:t>Researching Storyspace</w:t>
+      </w:r>
     </w:p>
     <w:p>
       <w:r>
-        <w:t xml:space="preserve">I started off by looking at </w:t>
-      </w:r>
-      <w:proofErr w:type="spellStart"/>
-      <w:r>
-        <w:t>Storyspace</w:t>
-      </w:r>
-      <w:proofErr w:type="spellEnd"/>
+        <w:t>I started off by looking at Storyspace</w:t>
+      </w:r>
       <w:sdt>
         <w:sdtPr>
           <w:id w:val="-1199321168"/>
@@ -2478,13 +2384,8 @@
       <w:r>
         <w:t xml:space="preserve">. </w:t>
       </w:r>
-      <w:proofErr w:type="spellStart"/>
-      <w:r>
-        <w:t>Storyspace</w:t>
-      </w:r>
-      <w:proofErr w:type="spellEnd"/>
-      <w:r>
-        <w:t xml:space="preserve"> </w:t>
+      <w:r>
+        <w:t xml:space="preserve">Storyspace </w:t>
       </w:r>
       <w:r>
         <w:t xml:space="preserve">appears to have been </w:t>
@@ -2612,13 +2513,8 @@
       <w:r>
         <w:t xml:space="preserve"> </w:t>
       </w:r>
-      <w:proofErr w:type="spellStart"/>
-      <w:r>
-        <w:t>Storyspace</w:t>
-      </w:r>
-      <w:proofErr w:type="spellEnd"/>
-      <w:r>
-        <w:t xml:space="preserve"> 3 </w:t>
+      <w:r>
+        <w:t xml:space="preserve">Storyspace 3 </w:t>
       </w:r>
       <w:r>
         <w:t>wa</w:t>
@@ -2761,15 +2657,7 @@
     </w:p>
     <w:p>
       <w:r>
-        <w:t xml:space="preserve">I was able to find a guide to using </w:t>
-      </w:r>
-      <w:proofErr w:type="spellStart"/>
-      <w:r>
-        <w:t>Storyspace</w:t>
-      </w:r>
-      <w:proofErr w:type="spellEnd"/>
-      <w:r>
-        <w:t>, which did allow me to gain some insight about how to use it.</w:t>
+        <w:t>I was able to find a guide to using Storyspace, which did allow me to gain some insight about how to use it.</w:t>
       </w:r>
       <w:r>
         <w:t xml:space="preserve"> In short, you can double-click the ‘map’ view to create ‘writing spaces’, click on those to </w:t>
@@ -2784,15 +2672,7 @@
         <w:t>ork-in-progress hypertexts are saved in an XML-based format</w:t>
       </w:r>
       <w:r>
-        <w:t xml:space="preserve"> (.</w:t>
-      </w:r>
-      <w:proofErr w:type="spellStart"/>
-      <w:r>
-        <w:t>tbx</w:t>
-      </w:r>
-      <w:proofErr w:type="spellEnd"/>
-      <w:r>
-        <w:t>)</w:t>
+        <w:t xml:space="preserve"> (.tbx)</w:t>
       </w:r>
       <w:sdt>
         <w:sdtPr>
@@ -2834,26 +2714,10 @@
         <w:t xml:space="preserve">and it appears that, to play them, you </w:t>
       </w:r>
       <w:r>
-        <w:t>need to open the .</w:t>
-      </w:r>
-      <w:proofErr w:type="spellStart"/>
-      <w:r>
-        <w:t>tbx</w:t>
-      </w:r>
-      <w:proofErr w:type="spellEnd"/>
-      <w:r>
-        <w:t xml:space="preserve"> file </w:t>
-      </w:r>
-      <w:r>
-        <w:t xml:space="preserve">with the </w:t>
-      </w:r>
-      <w:proofErr w:type="spellStart"/>
-      <w:r>
-        <w:t>Storyspace</w:t>
-      </w:r>
-      <w:proofErr w:type="spellEnd"/>
-      <w:r>
-        <w:t xml:space="preserve"> Reader application</w:t>
+        <w:t xml:space="preserve">need to open the .tbx file </w:t>
+      </w:r>
+      <w:r>
+        <w:t>with the Storyspace Reader application</w:t>
       </w:r>
       <w:r>
         <w:t xml:space="preserve"> </w:t>
@@ -2916,7 +2780,6 @@
       <w:r>
         <w:t xml:space="preserve">), upon closer inspection, appeared to be a system for developing text adventure games (a la </w:t>
       </w:r>
-      <w:proofErr w:type="spellStart"/>
       <w:r>
         <w:rPr>
           <w:i/>
@@ -2924,7 +2787,6 @@
         </w:rPr>
         <w:t>Zork</w:t>
       </w:r>
-      <w:proofErr w:type="spellEnd"/>
       <w:r>
         <w:t>) instead of hypertext fiction games</w:t>
       </w:r>
@@ -3096,11 +2958,9 @@
       <w:r>
         <w:t xml:space="preserve">Researching </w:t>
       </w:r>
-      <w:proofErr w:type="spellStart"/>
       <w:r>
         <w:t>eHyperTool</w:t>
       </w:r>
-      <w:proofErr w:type="spellEnd"/>
     </w:p>
     <w:p>
       <w:r>
@@ -3320,7 +3180,10 @@
         <w:t>keeps the length of the URL rather short.</w:t>
       </w:r>
       <w:r>
-        <w:t xml:space="preserve"> However, this approach does have the disadvantage of requiring a lot of .html files to be made/stored/downloaded for the game to work</w:t>
+        <w:t xml:space="preserve"> However, this approach does have the disadvantage of requiring a lot of .html files to be made/stored/downloaded for the game to </w:t>
+      </w:r>
+      <w:r>
+        <w:t>work</w:t>
       </w:r>
       <w:sdt>
         <w:sdtPr>
@@ -3513,13 +3376,8 @@
         </w:sdtContent>
       </w:sdt>
       <w:r>
-        <w:t xml:space="preserve">, </w:t>
-      </w:r>
-      <w:proofErr w:type="spellStart"/>
-      <w:r>
-        <w:t>SugarCube</w:t>
-      </w:r>
-      <w:proofErr w:type="spellEnd"/>
+        <w:t>, SugarCube</w:t>
+      </w:r>
       <w:sdt>
         <w:sdtPr>
           <w:id w:val="220175535"/>
@@ -3629,15 +3487,7 @@
         <w:t xml:space="preserve">, </w:t>
       </w:r>
       <w:r>
-        <w:t xml:space="preserve">and </w:t>
-      </w:r>
-      <w:proofErr w:type="spellStart"/>
-      <w:r>
-        <w:t>PaperThin</w:t>
-      </w:r>
-      <w:proofErr w:type="spellEnd"/>
-      <w:r>
-        <w:t xml:space="preserve"> (a </w:t>
+        <w:t xml:space="preserve">and PaperThin (a </w:t>
       </w:r>
       <w:r>
         <w:t xml:space="preserve">plaintext </w:t>
@@ -3779,31 +3629,16 @@
       <w:r>
         <w:t xml:space="preserve">Researching </w:t>
       </w:r>
-      <w:proofErr w:type="spellStart"/>
       <w:r>
         <w:t>Ren’Py</w:t>
       </w:r>
-      <w:proofErr w:type="spellEnd"/>
     </w:p>
     <w:p>
-      <w:proofErr w:type="spellStart"/>
-      <w:r>
-        <w:t>Ren’Py</w:t>
-      </w:r>
-      <w:proofErr w:type="spellEnd"/>
-      <w:r>
-        <w:t xml:space="preserve"> is a python-based visual novel engine. </w:t>
-      </w:r>
-      <w:r>
-        <w:t xml:space="preserve">Whilst hypertext games and visual novels aren’t </w:t>
-      </w:r>
-      <w:proofErr w:type="gramStart"/>
-      <w:r>
-        <w:t>exactly the same</w:t>
-      </w:r>
-      <w:proofErr w:type="gramEnd"/>
-      <w:r>
-        <w:t xml:space="preserve"> thing, seeing as visual novels still </w:t>
+      <w:r>
+        <w:t xml:space="preserve">Ren’Py is a python-based visual novel engine. </w:t>
+      </w:r>
+      <w:r>
+        <w:t xml:space="preserve">Whilst hypertext games and visual novels aren’t exactly the same thing, seeing as visual novels still </w:t>
       </w:r>
       <w:r>
         <w:t xml:space="preserve">tend to </w:t>
@@ -3824,27 +3659,14 @@
         <w:lastRenderedPageBreak/>
         <w:t xml:space="preserve">branching narrative structure to hypertext games. </w:t>
       </w:r>
-      <w:proofErr w:type="spellStart"/>
-      <w:r>
-        <w:t>Ren’Py</w:t>
-      </w:r>
-      <w:proofErr w:type="spellEnd"/>
-      <w:r>
-        <w:t xml:space="preserve"> games are written as directories o</w:t>
+      <w:r>
+        <w:t>Ren’Py games are written as directories o</w:t>
       </w:r>
       <w:r>
         <w:t>f</w:t>
       </w:r>
       <w:r>
-        <w:t xml:space="preserve"> .</w:t>
-      </w:r>
-      <w:proofErr w:type="spellStart"/>
-      <w:r>
-        <w:t>rpy</w:t>
-      </w:r>
-      <w:proofErr w:type="spellEnd"/>
-      <w:r>
-        <w:t xml:space="preserve"> files</w:t>
+        <w:t xml:space="preserve"> .rpy files</w:t>
       </w:r>
       <w:r>
         <w:t xml:space="preserve"> (An obj</w:t>
@@ -4029,6 +3851,7 @@
           <w:id w:val="-2040348197"/>
           <w:citation/>
         </w:sdtPr>
+        <w:sdtEndPr/>
         <w:sdtContent>
           <w:r>
             <w:fldChar w:fldCharType="begin"/>
@@ -4131,6 +3954,7 @@
           <w:id w:val="989674852"/>
           <w:citation/>
         </w:sdtPr>
+        <w:sdtEndPr/>
         <w:sdtContent>
           <w:r>
             <w:fldChar w:fldCharType="begin"/>
@@ -4169,34 +3993,19 @@
       <w:r>
         <w:t xml:space="preserve">Researching </w:t>
       </w:r>
-      <w:proofErr w:type="spellStart"/>
       <w:r>
         <w:t>i</w:t>
       </w:r>
       <w:r>
         <w:t>nklewriter</w:t>
       </w:r>
-      <w:proofErr w:type="spellEnd"/>
     </w:p>
     <w:p>
-      <w:proofErr w:type="spellStart"/>
       <w:r>
         <w:t>i</w:t>
       </w:r>
       <w:r>
-        <w:t>nklewriter</w:t>
-      </w:r>
-      <w:proofErr w:type="spellEnd"/>
-      <w:r>
-        <w:t xml:space="preserve">, like </w:t>
-      </w:r>
-      <w:proofErr w:type="spellStart"/>
-      <w:r>
-        <w:t>eHyperTool</w:t>
-      </w:r>
-      <w:proofErr w:type="spellEnd"/>
-      <w:r>
-        <w:t xml:space="preserve">, is a cloud-based server-side GUI for writing hypertext games, </w:t>
+        <w:t xml:space="preserve">nklewriter, like eHyperTool, is a cloud-based server-side GUI for writing hypertext games, </w:t>
       </w:r>
       <w:r>
         <w:t>hosted</w:t>
@@ -4263,6 +4072,7 @@
           <w:id w:val="1628736891"/>
           <w:citation/>
         </w:sdtPr>
+        <w:sdtEndPr/>
         <w:sdtContent>
           <w:r>
             <w:fldChar w:fldCharType="begin"/>
@@ -4296,13 +4106,8 @@
     </w:p>
     <w:p>
       <w:r>
-        <w:t xml:space="preserve">ink is an alternative to </w:t>
-      </w:r>
-      <w:proofErr w:type="spellStart"/>
-      <w:r>
-        <w:t>inklewriter</w:t>
-      </w:r>
-      <w:proofErr w:type="spellEnd"/>
+        <w:t>ink is an alternative to inklewriter</w:t>
+      </w:r>
       <w:r>
         <w:t xml:space="preserve"> (also by inkle)</w:t>
       </w:r>
@@ -4319,92 +4124,35 @@
         <w:t>and is</w:t>
       </w:r>
       <w:r>
-        <w:t xml:space="preserve"> entirely </w:t>
-      </w:r>
-      <w:proofErr w:type="spellStart"/>
-      <w:r>
-        <w:t>clientside</w:t>
-      </w:r>
-      <w:proofErr w:type="spellEnd"/>
-      <w:r>
-        <w:t xml:space="preserve">, </w:t>
-      </w:r>
-      <w:r>
-        <w:t xml:space="preserve">but it still allows writers to produce games with roughly the same functionality as </w:t>
-      </w:r>
-      <w:proofErr w:type="spellStart"/>
-      <w:r>
-        <w:t>inklewriter</w:t>
-      </w:r>
-      <w:proofErr w:type="spellEnd"/>
-      <w:r>
-        <w:t xml:space="preserve"> games, despite not having the same tools </w:t>
-      </w:r>
-      <w:proofErr w:type="spellStart"/>
-      <w:r>
-        <w:t>inklewriter</w:t>
-      </w:r>
-      <w:proofErr w:type="spellEnd"/>
-      <w:r>
-        <w:t xml:space="preserve"> provides</w:t>
+        <w:t xml:space="preserve"> entirely client</w:t>
+      </w:r>
+      <w:r>
+        <w:t>-</w:t>
+      </w:r>
+      <w:r>
+        <w:t xml:space="preserve">side, </w:t>
+      </w:r>
+      <w:r>
+        <w:t>but it still allows writers to produce games with roughly the same functionality as inklewriter games, despite not having the same tools inklewriter provides</w:t>
       </w:r>
       <w:r>
         <w:t xml:space="preserve"> (</w:t>
       </w:r>
       <w:r>
-        <w:t xml:space="preserve">but having a few more options, such as styling options). It is possible to transfer a game between </w:t>
-      </w:r>
-      <w:proofErr w:type="spellStart"/>
-      <w:r>
-        <w:t>inklewriter</w:t>
-      </w:r>
-      <w:proofErr w:type="spellEnd"/>
-      <w:r>
-        <w:t xml:space="preserve"> and ink, however, it is a bit complicated. To transfer it from </w:t>
-      </w:r>
-      <w:proofErr w:type="spellStart"/>
-      <w:r>
-        <w:t>inklewriter</w:t>
-      </w:r>
-      <w:proofErr w:type="spellEnd"/>
-      <w:r>
-        <w:t xml:space="preserve"> to ink, you can just use the previously-mentioned .ink export option</w:t>
-      </w:r>
-      <w:r>
-        <w:t xml:space="preserve">, but, to transfer from ink to </w:t>
-      </w:r>
-      <w:proofErr w:type="spellStart"/>
-      <w:r>
-        <w:t>inklewriter</w:t>
-      </w:r>
-      <w:proofErr w:type="spellEnd"/>
-      <w:r>
-        <w:t xml:space="preserve">, you need to save your .ink game in .json format, open the .json file, copy the full </w:t>
-      </w:r>
-      <w:r>
-        <w:t xml:space="preserve">json string, then paste it into the ‘import from json’ input on </w:t>
-      </w:r>
-      <w:proofErr w:type="spellStart"/>
-      <w:r>
-        <w:t>inklewriter</w:t>
-      </w:r>
-      <w:proofErr w:type="spellEnd"/>
-      <w:r>
-        <w:t xml:space="preserve"> (after logging in to </w:t>
-      </w:r>
-      <w:proofErr w:type="spellStart"/>
-      <w:r>
-        <w:t>inklewriter</w:t>
-      </w:r>
-      <w:proofErr w:type="spellEnd"/>
-      <w:r>
-        <w:t>)</w:t>
+        <w:t>but having a few more options, such as styling options). It is possible to transfer a game between inklewriter and ink, however, it is a bit complicated. To transfer it from inklewriter to ink, you can just use the previously-mentioned .ink export option</w:t>
+      </w:r>
+      <w:r>
+        <w:t xml:space="preserve">, but, to transfer from ink to inklewriter, you need to save your .ink game in .json format, open the .json file, copy the full </w:t>
+      </w:r>
+      <w:r>
+        <w:t>json string, then paste it into the ‘import from json’ input on inklewriter (after logging in to inklewriter)</w:t>
       </w:r>
       <w:sdt>
         <w:sdtPr>
           <w:id w:val="-82530508"/>
           <w:citation/>
         </w:sdtPr>
+        <w:sdtEndPr/>
         <w:sdtContent>
           <w:r>
             <w:fldChar w:fldCharType="begin"/>
@@ -4442,22 +4190,12 @@
       </w:pPr>
       <w:r>
         <w:lastRenderedPageBreak/>
-        <w:t xml:space="preserve">Researching </w:t>
-      </w:r>
-      <w:proofErr w:type="spellStart"/>
-      <w:r>
-        <w:t>ChoiceScript</w:t>
-      </w:r>
-      <w:proofErr w:type="spellEnd"/>
+        <w:t>Researching ChoiceScript</w:t>
+      </w:r>
     </w:p>
     <w:p>
-      <w:proofErr w:type="spellStart"/>
-      <w:r>
-        <w:t>ChoiceScript</w:t>
-      </w:r>
-      <w:proofErr w:type="spellEnd"/>
-      <w:r>
-        <w:t xml:space="preserve"> is a </w:t>
+      <w:r>
+        <w:t xml:space="preserve">ChoiceScript is a </w:t>
       </w:r>
       <w:r>
         <w:t xml:space="preserve">scripting-based system for creating hypertext games (with no official GUI or IDE, but </w:t>
@@ -4487,26 +4225,10 @@
         <w:t xml:space="preserve">o </w:t>
       </w:r>
       <w:r>
-        <w:t xml:space="preserve">launch a </w:t>
-      </w:r>
-      <w:proofErr w:type="spellStart"/>
-      <w:r>
-        <w:t>ChoiceScript</w:t>
-      </w:r>
-      <w:proofErr w:type="spellEnd"/>
-      <w:r>
-        <w:t xml:space="preserve"> server </w:t>
-      </w:r>
-      <w:r>
-        <w:t xml:space="preserve">using a batch file supplied with the tool, and keep it running whilst playing your games. This is probably due to the creators of </w:t>
-      </w:r>
-      <w:proofErr w:type="spellStart"/>
-      <w:r>
-        <w:t>ChoiceScript</w:t>
-      </w:r>
-      <w:proofErr w:type="spellEnd"/>
-      <w:r>
-        <w:t>, Choice</w:t>
+        <w:t xml:space="preserve">launch a ChoiceScript server </w:t>
+      </w:r>
+      <w:r>
+        <w:t>using a batch file supplied with the tool, and keep it running whilst playing your games. This is probably due to the creators of ChoiceScript, Choice</w:t>
       </w:r>
       <w:r>
         <w:t xml:space="preserve"> o</w:t>
@@ -4521,23 +4243,7 @@
         <w:t xml:space="preserve">Games, </w:t>
       </w:r>
       <w:r>
-        <w:t xml:space="preserve">commercially distributing </w:t>
-      </w:r>
-      <w:proofErr w:type="spellStart"/>
-      <w:r>
-        <w:t>ChoiceScript</w:t>
-      </w:r>
-      <w:proofErr w:type="spellEnd"/>
-      <w:r>
-        <w:t xml:space="preserve"> games, and I suspect that the </w:t>
-      </w:r>
-      <w:proofErr w:type="spellStart"/>
-      <w:r>
-        <w:t>serverside</w:t>
-      </w:r>
-      <w:proofErr w:type="spellEnd"/>
-      <w:r>
-        <w:t xml:space="preserve"> nature of </w:t>
+        <w:t xml:space="preserve">commercially distributing ChoiceScript games, and I suspect that the serverside nature of </w:t>
       </w:r>
       <w:r>
         <w:t>this system is</w:t>
@@ -4552,15 +4258,7 @@
         <w:t xml:space="preserve">Games are written in .txt files in a </w:t>
       </w:r>
       <w:r>
-        <w:t xml:space="preserve">directory holding all the other files needed for the game to operate, following the </w:t>
-      </w:r>
-      <w:proofErr w:type="spellStart"/>
-      <w:r>
-        <w:t>ChoiceScript</w:t>
-      </w:r>
-      <w:proofErr w:type="spellEnd"/>
-      <w:r>
-        <w:t xml:space="preserve"> language. </w:t>
+        <w:t xml:space="preserve">directory holding all the other files needed for the game to operate, following the ChoiceScript language. </w:t>
       </w:r>
       <w:r>
         <w:t xml:space="preserve">One of these .txt files, startup.txt, </w:t>
@@ -4593,26 +4291,10 @@
         <w:t xml:space="preserve"> of the game, and holds all the important metadata for the game. </w:t>
       </w:r>
       <w:r>
-        <w:t xml:space="preserve">Unlike most other tools, </w:t>
-      </w:r>
-      <w:proofErr w:type="spellStart"/>
-      <w:r>
-        <w:t>ChoiceScript</w:t>
-      </w:r>
-      <w:proofErr w:type="spellEnd"/>
-      <w:r>
-        <w:t xml:space="preserve"> does </w:t>
-      </w:r>
-      <w:r>
-        <w:t>provide some automatic testing functionality; ‘</w:t>
-      </w:r>
-      <w:proofErr w:type="spellStart"/>
-      <w:r>
-        <w:t>Quicktest</w:t>
-      </w:r>
-      <w:proofErr w:type="spellEnd"/>
-      <w:r>
-        <w:t xml:space="preserve">’ (a code coverage test which </w:t>
+        <w:t xml:space="preserve">Unlike most other tools, ChoiceScript does </w:t>
+      </w:r>
+      <w:r>
+        <w:t xml:space="preserve">provide some automatic testing functionality; ‘Quicktest’ (a code coverage test which </w:t>
       </w:r>
       <w:r>
         <w:t xml:space="preserve">attempts to exhaustively test every single option/conditional statement, returning </w:t>
@@ -4621,15 +4303,7 @@
         <w:t>information about unreached code/</w:t>
       </w:r>
       <w:r>
-        <w:t>syntax errors), and ‘</w:t>
-      </w:r>
-      <w:proofErr w:type="spellStart"/>
-      <w:r>
-        <w:t>Randomtest</w:t>
-      </w:r>
-      <w:proofErr w:type="spellEnd"/>
-      <w:r>
-        <w:t>’ (which tests the game by randomly going through it</w:t>
+        <w:t>syntax errors), and ‘Randomtest’ (which tests the game by randomly going through it</w:t>
       </w:r>
       <w:r>
         <w:t xml:space="preserve"> a given number of times</w:t>
@@ -4672,6 +4346,7 @@
           <w:id w:val="-326824600"/>
           <w:citation/>
         </w:sdtPr>
+        <w:sdtEndPr/>
         <w:sdtContent>
           <w:r>
             <w:fldChar w:fldCharType="begin"/>
@@ -4709,15 +4384,13 @@
         <w:t xml:space="preserve">it provides </w:t>
       </w:r>
       <w:r>
-        <w:t xml:space="preserve">is nice, I feel that the extra hassle of the </w:t>
-      </w:r>
-      <w:proofErr w:type="spellStart"/>
-      <w:r>
-        <w:t>serverside</w:t>
-      </w:r>
-      <w:proofErr w:type="spellEnd"/>
-      <w:r>
-        <w:t xml:space="preserve"> architecture (especially considering that this is supposed to be used to make games locally)</w:t>
+        <w:t>is nice, I feel that the extra hassle of the server</w:t>
+      </w:r>
+      <w:r>
+        <w:t>-</w:t>
+      </w:r>
+      <w:r>
+        <w:t>side architecture (especially considering that this is supposed to be used to make games locally)</w:t>
       </w:r>
       <w:r>
         <w:t xml:space="preserve"> </w:t>
@@ -4748,15 +4421,7 @@
         <w:t xml:space="preserve">It’s an object-oriented tool, </w:t>
       </w:r>
       <w:r>
-        <w:t>and saves games in ‘.</w:t>
-      </w:r>
-      <w:proofErr w:type="spellStart"/>
-      <w:r>
-        <w:t>aslx</w:t>
-      </w:r>
-      <w:proofErr w:type="spellEnd"/>
-      <w:r>
-        <w:t>’ format (an XML-based format, declaring all of the objects in the game world</w:t>
+        <w:t>and saves games in ‘.aslx’ format (an XML-based format, declaring all of the objects in the game world</w:t>
       </w:r>
       <w:r>
         <w:t>, facilitating the use of this system as a text adventure system)</w:t>
@@ -4766,6 +4431,7 @@
           <w:id w:val="994836198"/>
           <w:citation/>
         </w:sdtPr>
+        <w:sdtEndPr/>
         <w:sdtContent>
           <w:r>
             <w:fldChar w:fldCharType="begin"/>
@@ -4803,21 +4469,14 @@
         <w:t xml:space="preserve">s hidden in the documentation, only linked within part 2 of the tutorial, and starts </w:t>
       </w:r>
       <w:r>
-        <w:t xml:space="preserve">by actively discouraging users from attempting to make a gamebook with Quest, encouraging writers to use </w:t>
-      </w:r>
-      <w:proofErr w:type="spellStart"/>
-      <w:r>
-        <w:t>Squiffy</w:t>
-      </w:r>
-      <w:proofErr w:type="spellEnd"/>
-      <w:r>
-        <w:t xml:space="preserve"> instead for this purpose</w:t>
+        <w:t>by actively discouraging users from attempting to make a gamebook with Quest, encouraging writers to use Squiffy instead for this purpose</w:t>
       </w:r>
       <w:sdt>
         <w:sdtPr>
           <w:id w:val="-719596334"/>
           <w:citation/>
         </w:sdtPr>
+        <w:sdtEndPr/>
         <w:sdtContent>
           <w:r>
             <w:fldChar w:fldCharType="begin"/>
@@ -4873,15 +4532,7 @@
         <w:t xml:space="preserve">I </w:t>
       </w:r>
       <w:r>
-        <w:t xml:space="preserve">decided to take the advice of the documentation and look at </w:t>
-      </w:r>
-      <w:proofErr w:type="spellStart"/>
-      <w:r>
-        <w:t>Squiffy</w:t>
-      </w:r>
-      <w:proofErr w:type="spellEnd"/>
-      <w:r>
-        <w:t xml:space="preserve"> instead.</w:t>
+        <w:t>decided to take the advice of the documentation and look at Squiffy instead.</w:t>
       </w:r>
     </w:p>
     <w:p>
@@ -4889,20 +4540,13 @@
         <w:pStyle w:val="Heading2"/>
       </w:pPr>
       <w:r>
-        <w:t xml:space="preserve">Researching </w:t>
-      </w:r>
-      <w:proofErr w:type="spellStart"/>
-      <w:r>
-        <w:t>Squiffy</w:t>
-      </w:r>
-      <w:proofErr w:type="spellEnd"/>
+        <w:t>Researching Squiffy</w:t>
+      </w:r>
     </w:p>
     <w:p>
-      <w:proofErr w:type="spellStart"/>
       <w:r>
         <w:t>Squiffy</w:t>
       </w:r>
-      <w:proofErr w:type="spellEnd"/>
       <w:r>
         <w:t xml:space="preserve"> is a script</w:t>
       </w:r>
@@ -4913,13 +4557,14 @@
         <w:t>-based</w:t>
       </w:r>
       <w:r>
-        <w:t xml:space="preserve">, </w:t>
-      </w:r>
-      <w:proofErr w:type="spellStart"/>
-      <w:r>
-        <w:t>clientside</w:t>
-      </w:r>
-      <w:proofErr w:type="spellEnd"/>
+        <w:t>, client</w:t>
+      </w:r>
+      <w:r>
+        <w:t>-</w:t>
+      </w:r>
+      <w:r>
+        <w:t>side</w:t>
+      </w:r>
       <w:r>
         <w:t xml:space="preserve"> tool for producing hypertext games, </w:t>
       </w:r>
@@ -4927,26 +4572,10 @@
         <w:t xml:space="preserve">with the nodes being ‘sections’, which may contain ‘passages’ </w:t>
       </w:r>
       <w:r>
-        <w:t xml:space="preserve">(extra optional text that </w:t>
-      </w:r>
-      <w:proofErr w:type="gramStart"/>
-      <w:r>
-        <w:t>still remains</w:t>
-      </w:r>
-      <w:proofErr w:type="gramEnd"/>
-      <w:r>
-        <w:t xml:space="preserve"> in the same section). </w:t>
-      </w:r>
-      <w:r>
-        <w:t>The IDE allows you to write .</w:t>
-      </w:r>
-      <w:proofErr w:type="spellStart"/>
-      <w:r>
-        <w:t>squiffy</w:t>
-      </w:r>
-      <w:proofErr w:type="spellEnd"/>
-      <w:r>
-        <w:t xml:space="preserve"> code, </w:t>
+        <w:t xml:space="preserve">(extra optional text that still remains in the same section). </w:t>
+      </w:r>
+      <w:r>
+        <w:t xml:space="preserve">The IDE allows you to write .squiffy code, </w:t>
       </w:r>
       <w:r>
         <w:t xml:space="preserve">offering a </w:t>
@@ -4964,15 +4593,7 @@
         <w:t>easily test it by pressing the ‘run’ button at the top, refreshing t</w:t>
       </w:r>
       <w:r>
-        <w:t xml:space="preserve">his preview to reflect the changes you’ve made to the </w:t>
-      </w:r>
-      <w:proofErr w:type="spellStart"/>
-      <w:r>
-        <w:t>squiffy</w:t>
-      </w:r>
-      <w:proofErr w:type="spellEnd"/>
-      <w:r>
-        <w:t xml:space="preserve"> code), </w:t>
+        <w:t xml:space="preserve">his preview to reflect the changes you’ve made to the squiffy code), </w:t>
       </w:r>
       <w:r>
         <w:t xml:space="preserve">allowing </w:t>
@@ -5029,26 +4650,13 @@
         <w:t xml:space="preserve">However, </w:t>
       </w:r>
       <w:r>
-        <w:t xml:space="preserve">you need to use the command-line version of </w:t>
-      </w:r>
-      <w:proofErr w:type="spellStart"/>
-      <w:r>
-        <w:t>Squiffy</w:t>
-      </w:r>
-      <w:proofErr w:type="spellEnd"/>
-      <w:r>
-        <w:t xml:space="preserve"> to import external files, and</w:t>
-      </w:r>
-      <w:r>
-        <w:t xml:space="preserve">, if you want to edit the CSS/HTML page holding the game, you need to edit them manually in the game output folder. Upon building a </w:t>
-      </w:r>
-      <w:proofErr w:type="spellStart"/>
-      <w:r>
-        <w:t>squiffy</w:t>
-      </w:r>
-      <w:proofErr w:type="spellEnd"/>
-      <w:r>
-        <w:t xml:space="preserve"> game, it’s output in a </w:t>
+        <w:t>you need to use the command-line version of Squiffy to import external files, and</w:t>
+      </w:r>
+      <w:r>
+        <w:t>, if you want to edit the CSS</w:t>
+      </w:r>
+      <w:r>
+        <w:t xml:space="preserve">/HTML page holding the game, you need to edit them manually in the game output folder. Upon building a squiffy game, it’s output in a </w:t>
       </w:r>
       <w:r>
         <w:t xml:space="preserve">folder containing </w:t>
@@ -5069,29 +4677,13 @@
         <w:t xml:space="preserve">along with a story.js file; this contains </w:t>
       </w:r>
       <w:r>
-        <w:t>a prewritten definition of a ‘</w:t>
-      </w:r>
-      <w:proofErr w:type="spellStart"/>
-      <w:r>
-        <w:t>squiffy</w:t>
-      </w:r>
-      <w:proofErr w:type="spellEnd"/>
-      <w:r>
-        <w:t>’ object (essentially defining all</w:t>
+        <w:t>a prewritten definition of a ‘squiffy’ object (essentially defining all</w:t>
       </w:r>
       <w:r>
         <w:t xml:space="preserve"> the functionality the system has), followed by definitions of</w:t>
       </w:r>
       <w:r>
-        <w:t xml:space="preserve"> the game content (built from the .</w:t>
-      </w:r>
-      <w:proofErr w:type="spellStart"/>
-      <w:r>
-        <w:t>squiffy</w:t>
-      </w:r>
-      <w:proofErr w:type="spellEnd"/>
-      <w:r>
-        <w:t xml:space="preserve"> file). </w:t>
+        <w:t xml:space="preserve"> the game content (built from the .squiffy file). </w:t>
       </w:r>
       <w:r>
         <w:t xml:space="preserve">This is honestly a rather nice method of exporting a working </w:t>
@@ -5114,6 +4706,7 @@
           <w:id w:val="2123409068"/>
           <w:citation/>
         </w:sdtPr>
+        <w:sdtEndPr/>
         <w:sdtContent>
           <w:r>
             <w:fldChar w:fldCharType="begin"/>
@@ -5146,6 +4739,7 @@
           <w:id w:val="-1939975404"/>
           <w:citation/>
         </w:sdtPr>
+        <w:sdtEndPr/>
         <w:sdtContent>
           <w:r>
             <w:fldChar w:fldCharType="begin"/>
@@ -5188,15 +4782,1080 @@
         <w:pStyle w:val="Heading2"/>
       </w:pPr>
       <w:r>
-        <w:t xml:space="preserve">Researching </w:t>
-      </w:r>
-      <w:proofErr w:type="spellStart"/>
-      <w:r>
-        <w:t>Undum</w:t>
-      </w:r>
-      <w:proofErr w:type="spellEnd"/>
+        <w:t>Researching Undum</w:t>
+      </w:r>
     </w:p>
     <w:p>
+      <w:r>
+        <w:t xml:space="preserve">Undum isn’t really a tool, more so a JavaScript framework for </w:t>
+      </w:r>
+      <w:r>
+        <w:t>creating hypertext games. Whilst Squiffy outputs a JavaScript-based game engine along with declarations of the game contents</w:t>
+      </w:r>
+      <w:r>
+        <w:t xml:space="preserve"> from the .squiffy file, Undum skips the intermediate scripting stage and basically requires the writer to write the declarations of the game content directly</w:t>
+      </w:r>
+      <w:r>
+        <w:t xml:space="preserve"> in JavaScript</w:t>
+      </w:r>
+      <w:r>
+        <w:t>.</w:t>
+      </w:r>
+      <w:r>
+        <w:t xml:space="preserve"> The framework provides support for </w:t>
+      </w:r>
+      <w:r>
+        <w:t xml:space="preserve">things </w:t>
+      </w:r>
+      <w:r>
+        <w:t>such as variables</w:t>
+      </w:r>
+      <w:r>
+        <w:t xml:space="preserve"> (albeit only numeric variables)</w:t>
+      </w:r>
+      <w:r>
+        <w:t xml:space="preserve">, </w:t>
+      </w:r>
+      <w:r>
+        <w:t xml:space="preserve">animations, </w:t>
+      </w:r>
+      <w:r>
+        <w:t>various formatting options, etc.</w:t>
+      </w:r>
+      <w:r>
+        <w:t xml:space="preserve"> The nature of it, being entirely JavaScript,</w:t>
+      </w:r>
+      <w:r>
+        <w:t xml:space="preserve"> probably</w:t>
+      </w:r>
+      <w:r>
+        <w:t xml:space="preserve"> does </w:t>
+      </w:r>
+      <w:r>
+        <w:t>lower the barrier to entry for people who are already familiar with JavaScript (</w:t>
+      </w:r>
+      <w:r>
+        <w:t xml:space="preserve">seeing as they don’t need to learn a whole new syntax), </w:t>
+      </w:r>
+      <w:r>
+        <w:t xml:space="preserve">however, </w:t>
+      </w:r>
+      <w:r>
+        <w:t>this probably doesn’t appeal to</w:t>
+      </w:r>
+      <w:r>
+        <w:t xml:space="preserve"> casual users without any JavaScript knowledge, partially because they’re expected to write raw JavaScript, and there’s no form of IDE/GUI to help them out. However, </w:t>
+      </w:r>
+      <w:r>
+        <w:t>the git repo for Undum does provide some template Undum code, which might simplify the process</w:t>
+      </w:r>
+      <w:sdt>
+        <w:sdtPr>
+          <w:id w:val="-862060725"/>
+          <w:citation/>
+        </w:sdtPr>
+        <w:sdtContent>
+          <w:r>
+            <w:fldChar w:fldCharType="begin"/>
+          </w:r>
+          <w:r>
+            <w:instrText xml:space="preserve"> CITATION IMi18 \l 2057 </w:instrText>
+          </w:r>
+          <w:r>
+            <w:fldChar w:fldCharType="separate"/>
+          </w:r>
+          <w:r>
+            <w:rPr>
+              <w:noProof/>
+            </w:rPr>
+            <w:t xml:space="preserve"> </w:t>
+          </w:r>
+          <w:r>
+            <w:rPr>
+              <w:noProof/>
+            </w:rPr>
+            <w:t>[14]</w:t>
+          </w:r>
+          <w:r>
+            <w:fldChar w:fldCharType="end"/>
+          </w:r>
+        </w:sdtContent>
+      </w:sdt>
+      <w:r>
+        <w:t>.</w:t>
+      </w:r>
+      <w:r>
+        <w:t xml:space="preserve"> </w:t>
+      </w:r>
+    </w:p>
+    <w:p>
+      <w:pPr>
+        <w:pStyle w:val="Heading2"/>
+      </w:pPr>
+      <w:r>
+        <w:t>Researching Twee2</w:t>
+      </w:r>
+    </w:p>
+    <w:p>
+      <w:r>
+        <w:t>Twee2 is the last tool I researched. In short, it’s like Twine, but entirely script-based/command line instead</w:t>
+      </w:r>
+      <w:r>
+        <w:t>, geared towards power users instead of casual users</w:t>
+      </w:r>
+      <w:r>
+        <w:t>. Users writ</w:t>
+      </w:r>
+      <w:r>
+        <w:t>e their game as</w:t>
+      </w:r>
+      <w:r>
+        <w:t xml:space="preserve"> .twee code, then use the command-line </w:t>
+      </w:r>
+      <w:r>
+        <w:t>T</w:t>
+      </w:r>
+      <w:r>
+        <w:t>wee</w:t>
+      </w:r>
+      <w:r>
+        <w:t>2 tool</w:t>
+      </w:r>
+      <w:r>
+        <w:t xml:space="preserve"> to convert the .twee code into a Twine game.</w:t>
+      </w:r>
+      <w:r>
+        <w:t xml:space="preserve"> Twee2 can also decompile Twine games into raw .twee code</w:t>
+      </w:r>
+      <w:r>
+        <w:t>, meaning that it is theoretically possible to create a game using Twine and Twee2</w:t>
+      </w:r>
+      <w:r>
+        <w:t xml:space="preserve">, however, </w:t>
+      </w:r>
+      <w:r>
+        <w:t xml:space="preserve">this </w:t>
+      </w:r>
+      <w:r>
+        <w:t xml:space="preserve">decompilation </w:t>
+      </w:r>
+      <w:r>
+        <w:t xml:space="preserve">functionality </w:t>
+      </w:r>
+      <w:r>
+        <w:t xml:space="preserve">currently </w:t>
+      </w:r>
+      <w:r>
+        <w:t xml:space="preserve">doesn’t work </w:t>
+      </w:r>
+      <w:r>
+        <w:t>on Windows systems,</w:t>
+      </w:r>
+      <w:r>
+        <w:t xml:space="preserve"> so not all users will be able to take advantage of this. Twee2 supports all the same story formats as Twine, and </w:t>
+      </w:r>
+      <w:r>
+        <w:t xml:space="preserve">has the same linking syntax as Twine, but the passage declaration syntax resembles that of Squiffy. </w:t>
+      </w:r>
+      <w:r>
+        <w:t xml:space="preserve">The </w:t>
+      </w:r>
+      <w:r>
+        <w:t xml:space="preserve">lack of any sort of GUI/IDE can be excused, seeing as it’s explicitly </w:t>
+      </w:r>
+      <w:r>
+        <w:t>presented as ‘Twine for power users’, but, as a standalone tool, this is a bit of a disadvantage</w:t>
+      </w:r>
+      <w:sdt>
+        <w:sdtPr>
+          <w:id w:val="1457067793"/>
+          <w:citation/>
+        </w:sdtPr>
+        <w:sdtContent>
+          <w:r>
+            <w:fldChar w:fldCharType="begin"/>
+          </w:r>
+          <w:r>
+            <w:instrText xml:space="preserve"> CITATION QDa15 \l 2057 </w:instrText>
+          </w:r>
+          <w:r>
+            <w:fldChar w:fldCharType="separate"/>
+          </w:r>
+          <w:r>
+            <w:rPr>
+              <w:noProof/>
+            </w:rPr>
+            <w:t xml:space="preserve"> </w:t>
+          </w:r>
+          <w:r>
+            <w:rPr>
+              <w:noProof/>
+            </w:rPr>
+            <w:t>[7]</w:t>
+          </w:r>
+          <w:r>
+            <w:fldChar w:fldCharType="end"/>
+          </w:r>
+        </w:sdtContent>
+      </w:sdt>
+      <w:r>
+        <w:t>.</w:t>
+      </w:r>
+    </w:p>
+    <w:p>
+      <w:pPr>
+        <w:pStyle w:val="Heading1"/>
+        <w:rPr>
+          <w:lang w:val="en-GB"/>
+        </w:rPr>
+      </w:pPr>
+      <w:r>
+        <w:rPr>
+          <w:lang w:val="en-GB"/>
+        </w:rPr>
+        <w:t>Creating a prototype version of my tool</w:t>
+      </w:r>
+    </w:p>
+    <w:p>
+      <w:r>
+        <w:t xml:space="preserve">This is probably outside the scope of what this report is supposed to cover, however, I started work on my tool shortly after </w:t>
+      </w:r>
+      <w:r>
+        <w:t>I looked at those other tools.</w:t>
+      </w:r>
+      <w:r>
+        <w:t xml:space="preserve"> Firstly, I </w:t>
+      </w:r>
+      <w:r>
+        <w:t>made a ‘wishlist’ for functionality that the program might need, before working out how feasible/unfeasible they would be, before working out the core functionality I would need to include.</w:t>
+      </w:r>
+      <w:r>
+        <w:t xml:space="preserve"> </w:t>
+      </w:r>
+      <w:r>
+        <w:t xml:space="preserve">I decided that a good starting point would be a code-based tool where users write </w:t>
+      </w:r>
+      <w:r>
+        <w:t xml:space="preserve">declarations for the game content in an intermediate language, which would then be parsed into a </w:t>
+      </w:r>
+      <w:r>
+        <w:t>playable client-side HTML/JavaScript game</w:t>
+      </w:r>
+      <w:r>
+        <w:t xml:space="preserve"> (in the same vein as ink, </w:t>
+      </w:r>
+      <w:r>
+        <w:t xml:space="preserve">Squiffy, and </w:t>
+      </w:r>
+      <w:r>
+        <w:t>t</w:t>
+      </w:r>
+      <w:r>
+        <w:t xml:space="preserve">wee2), </w:t>
+      </w:r>
+      <w:r>
+        <w:t xml:space="preserve">and, </w:t>
+      </w:r>
+      <w:r>
+        <w:t>after the MVP stage</w:t>
+      </w:r>
+      <w:r>
+        <w:t xml:space="preserve">, extending this with a GUI which can produce the intermediate language in a </w:t>
+      </w:r>
+      <w:r>
+        <w:t xml:space="preserve">more user-friendly way (presenting </w:t>
+      </w:r>
+      <w:r>
+        <w:t>the WIP games</w:t>
+      </w:r>
+      <w:r>
+        <w:t xml:space="preserve"> in a topological </w:t>
+      </w:r>
+      <w:r>
+        <w:t>structure</w:t>
+      </w:r>
+      <w:r>
+        <w:t xml:space="preserve"> similar to that of Storyspace,</w:t>
+      </w:r>
+      <w:r>
+        <w:t xml:space="preserve"> eHyperTool, and</w:t>
+      </w:r>
+      <w:r>
+        <w:t xml:space="preserve"> Twine</w:t>
+      </w:r>
+      <w:r>
+        <w:t xml:space="preserve">, </w:t>
+      </w:r>
+      <w:r>
+        <w:t xml:space="preserve">but </w:t>
+      </w:r>
+      <w:r>
+        <w:t>saving/loading from the intermediate format).</w:t>
+      </w:r>
+      <w:r>
+        <w:t xml:space="preserve"> The games it will output shall consist of a</w:t>
+      </w:r>
+      <w:r>
+        <w:t xml:space="preserve"> prewritten</w:t>
+      </w:r>
+      <w:r>
+        <w:t xml:space="preserve"> index.html page (as an interface), </w:t>
+      </w:r>
+      <w:r>
+        <w:t xml:space="preserve">a prewritten JavaScript engine, and some JavaScript constructed from the contents of the </w:t>
+      </w:r>
+      <w:r>
+        <w:t>parsed intermediate code to provide definitions of the game contents to the engine.</w:t>
+      </w:r>
+      <w:r>
+        <w:t xml:space="preserve"> I started off by making a prototype version of the output, then</w:t>
+      </w:r>
+      <w:r>
+        <w:t xml:space="preserve"> a rather procedural implementation of the parser, before refactoring the parser to be more object-oriented </w:t>
+      </w:r>
+      <w:r>
+        <w:t xml:space="preserve">(because I’d need to perform that refactoring at some point, </w:t>
+      </w:r>
+      <w:r>
+        <w:t xml:space="preserve">so I decided to do it sooner rather than later). </w:t>
+      </w:r>
+      <w:r>
+        <w:t>This topic will be covered in further detail in my challenge week presentation.</w:t>
+      </w:r>
+    </w:p>
+    <w:p>
+      <w:pPr>
+        <w:pStyle w:val="Heading1"/>
+        <w:rPr>
+          <w:lang w:val="en-GB"/>
+        </w:rPr>
+      </w:pPr>
+      <w:r>
+        <w:rPr>
+          <w:lang w:val="en-GB"/>
+        </w:rPr>
+        <w:t>Researching literature on the topic of hypertext games</w:t>
+      </w:r>
+    </w:p>
+    <w:p>
+      <w:pPr>
+        <w:rPr>
+          <w:noProof/>
+        </w:rPr>
+      </w:pPr>
+      <w:r>
+        <w:t>At the start of September, I realized that I had forgotten to</w:t>
+      </w:r>
+      <w:r>
+        <w:t xml:space="preserve"> look at any academic literature on the subject of hypertext games, or to properly play/take notes on some</w:t>
+      </w:r>
+      <w:r>
+        <w:t xml:space="preserve"> hypertext games</w:t>
+      </w:r>
+      <w:r>
+        <w:t xml:space="preserve">. </w:t>
+      </w:r>
+      <w:r>
+        <w:t xml:space="preserve">Dr. Bartle </w:t>
+      </w:r>
+      <w:r>
+        <w:t xml:space="preserve">sent me .pdf copies of a couple of articles </w:t>
+      </w:r>
+      <w:r>
+        <w:t>he had on the topic (</w:t>
+      </w:r>
+      <w:r>
+        <w:rPr>
+          <w:i/>
+          <w:iCs/>
+          <w:noProof/>
+        </w:rPr>
+        <w:t xml:space="preserve">H. Koenitz, "What Game Narrative Are We </w:t>
+      </w:r>
+      <w:r>
+        <w:rPr>
+          <w:i/>
+          <w:iCs/>
+          <w:noProof/>
+        </w:rPr>
+        <w:lastRenderedPageBreak/>
+        <w:t>Talking About? An Ontological Mapping of the Foundational Canon of Interactive Narrative Forms,"</w:t>
+      </w:r>
+      <w:sdt>
+        <w:sdtPr>
+          <w:rPr>
+            <w:i/>
+            <w:iCs/>
+            <w:noProof/>
+          </w:rPr>
+          <w:id w:val="-945622391"/>
+          <w:citation/>
+        </w:sdtPr>
+        <w:sdtContent>
+          <w:r>
+            <w:rPr>
+              <w:i/>
+              <w:iCs/>
+              <w:noProof/>
+            </w:rPr>
+            <w:fldChar w:fldCharType="begin"/>
+          </w:r>
+          <w:r>
+            <w:rPr>
+              <w:noProof/>
+            </w:rPr>
+            <w:instrText xml:space="preserve"> CITATION Koe18 \l 2057 </w:instrText>
+          </w:r>
+          <w:r>
+            <w:rPr>
+              <w:i/>
+              <w:iCs/>
+              <w:noProof/>
+            </w:rPr>
+            <w:fldChar w:fldCharType="separate"/>
+          </w:r>
+          <w:r>
+            <w:rPr>
+              <w:noProof/>
+            </w:rPr>
+            <w:t xml:space="preserve"> </w:t>
+          </w:r>
+          <w:r>
+            <w:rPr>
+              <w:noProof/>
+            </w:rPr>
+            <w:t>[30]</w:t>
+          </w:r>
+          <w:r>
+            <w:rPr>
+              <w:i/>
+              <w:iCs/>
+              <w:noProof/>
+            </w:rPr>
+            <w:fldChar w:fldCharType="end"/>
+          </w:r>
+        </w:sdtContent>
+      </w:sdt>
+      <w:r>
+        <w:rPr>
+          <w:noProof/>
+        </w:rPr>
+        <w:t xml:space="preserve"> and </w:t>
+      </w:r>
+      <w:r>
+        <w:rPr>
+          <w:i/>
+          <w:iCs/>
+          <w:noProof/>
+        </w:rPr>
+        <w:t>H. K. Rustad, "A Four-Sided Model for Reading Hypertext Fiction,"</w:t>
+      </w:r>
+      <w:sdt>
+        <w:sdtPr>
+          <w:rPr>
+            <w:i/>
+            <w:iCs/>
+            <w:noProof/>
+          </w:rPr>
+          <w:id w:val="-1229294283"/>
+          <w:citation/>
+        </w:sdtPr>
+        <w:sdtContent>
+          <w:r>
+            <w:rPr>
+              <w:i/>
+              <w:iCs/>
+              <w:noProof/>
+            </w:rPr>
+            <w:fldChar w:fldCharType="begin"/>
+          </w:r>
+          <w:r>
+            <w:rPr>
+              <w:noProof/>
+            </w:rPr>
+            <w:instrText xml:space="preserve"> CITATION Rus09 \l 2057 </w:instrText>
+          </w:r>
+          <w:r>
+            <w:rPr>
+              <w:i/>
+              <w:iCs/>
+              <w:noProof/>
+            </w:rPr>
+            <w:fldChar w:fldCharType="separate"/>
+          </w:r>
+          <w:r>
+            <w:rPr>
+              <w:noProof/>
+            </w:rPr>
+            <w:t xml:space="preserve"> </w:t>
+          </w:r>
+          <w:r>
+            <w:rPr>
+              <w:noProof/>
+            </w:rPr>
+            <w:t>[31]</w:t>
+          </w:r>
+          <w:r>
+            <w:rPr>
+              <w:i/>
+              <w:iCs/>
+              <w:noProof/>
+            </w:rPr>
+            <w:fldChar w:fldCharType="end"/>
+          </w:r>
+        </w:sdtContent>
+      </w:sdt>
+      <w:r>
+        <w:rPr>
+          <w:noProof/>
+        </w:rPr>
+        <w:t xml:space="preserve">), and suggested that I read </w:t>
+      </w:r>
+      <w:r>
+        <w:rPr>
+          <w:i/>
+          <w:iCs/>
+          <w:noProof/>
+        </w:rPr>
+        <w:t>E. J. Aarseth, Cybertext: Perspectives on Ergodic Literature</w:t>
+      </w:r>
+      <w:sdt>
+        <w:sdtPr>
+          <w:rPr>
+            <w:i/>
+            <w:iCs/>
+            <w:noProof/>
+          </w:rPr>
+          <w:id w:val="-1775472370"/>
+          <w:citation/>
+        </w:sdtPr>
+        <w:sdtContent>
+          <w:r>
+            <w:rPr>
+              <w:i/>
+              <w:iCs/>
+              <w:noProof/>
+            </w:rPr>
+            <w:fldChar w:fldCharType="begin"/>
+          </w:r>
+          <w:r>
+            <w:rPr>
+              <w:noProof/>
+            </w:rPr>
+            <w:instrText xml:space="preserve"> CITATION EJA97 \l 2057 </w:instrText>
+          </w:r>
+          <w:r>
+            <w:rPr>
+              <w:i/>
+              <w:iCs/>
+              <w:noProof/>
+            </w:rPr>
+            <w:fldChar w:fldCharType="separate"/>
+          </w:r>
+          <w:r>
+            <w:rPr>
+              <w:noProof/>
+            </w:rPr>
+            <w:t xml:space="preserve"> </w:t>
+          </w:r>
+          <w:r>
+            <w:rPr>
+              <w:noProof/>
+            </w:rPr>
+            <w:t>[32]</w:t>
+          </w:r>
+          <w:r>
+            <w:rPr>
+              <w:i/>
+              <w:iCs/>
+              <w:noProof/>
+            </w:rPr>
+            <w:fldChar w:fldCharType="end"/>
+          </w:r>
+        </w:sdtContent>
+      </w:sdt>
+      <w:r>
+        <w:rPr>
+          <w:noProof/>
+        </w:rPr>
+        <w:t xml:space="preserve">. I found </w:t>
+      </w:r>
+      <w:r>
+        <w:rPr>
+          <w:noProof/>
+        </w:rPr>
+        <w:t>several</w:t>
+      </w:r>
+      <w:r>
+        <w:rPr>
+          <w:noProof/>
+        </w:rPr>
+        <w:t xml:space="preserve"> other articles myself via Google Scholar, </w:t>
+      </w:r>
+      <w:r>
+        <w:rPr>
+          <w:noProof/>
+        </w:rPr>
+        <w:t xml:space="preserve">after </w:t>
+      </w:r>
+      <w:r>
+        <w:rPr>
+          <w:noProof/>
+        </w:rPr>
+        <w:t xml:space="preserve">searching up </w:t>
+      </w:r>
+      <w:r>
+        <w:rPr>
+          <w:noProof/>
+        </w:rPr>
+        <w:t>works on the topic of ‘Hypertext Games’.</w:t>
+      </w:r>
+    </w:p>
+    <w:p>
+      <w:pPr>
+        <w:pStyle w:val="Heading2"/>
+      </w:pPr>
+      <w:r>
+        <w:t>Notes from</w:t>
+      </w:r>
+      <w:r>
+        <w:rPr>
+          <w:i/>
+          <w:iCs/>
+          <w:noProof/>
+        </w:rPr>
+        <w:t xml:space="preserve"> </w:t>
+      </w:r>
+      <w:r>
+        <w:rPr>
+          <w:i/>
+          <w:iCs/>
+          <w:noProof/>
+        </w:rPr>
+        <w:t>H. Koenitz, "What Game Narrative Are We Talking About? An Ontological Mapping of the Foundational Canon of Interactive Narrative Forms,</w:t>
+      </w:r>
+      <w:r>
+        <w:rPr>
+          <w:i/>
+          <w:iCs/>
+          <w:noProof/>
+        </w:rPr>
+        <w:t>”</w:t>
+      </w:r>
+    </w:p>
+    <w:p>
+      <w:r>
+        <w:t>This article was</w:t>
+      </w:r>
+      <w:r>
+        <w:t xml:space="preserve"> more of a piece of analysis about existing articles on the subject of </w:t>
+      </w:r>
+      <w:r>
+        <w:t>interactive narrative</w:t>
+      </w:r>
+      <w:r>
+        <w:t>, specifically on</w:t>
+      </w:r>
+      <w:r>
+        <w:t xml:space="preserve"> what the authors of these </w:t>
+      </w:r>
+      <w:r>
+        <w:t>articles</w:t>
+      </w:r>
+      <w:r>
+        <w:t xml:space="preserve"> treat as ‘narrative’ (due to a lack of a </w:t>
+      </w:r>
+      <w:r>
+        <w:t xml:space="preserve">consistent definition </w:t>
+      </w:r>
+      <w:r>
+        <w:t xml:space="preserve">for it across academia). Koenitz </w:t>
+      </w:r>
+      <w:r>
+        <w:t xml:space="preserve">identifies two main definitions of narrative </w:t>
+      </w:r>
+      <w:r>
+        <w:t>by</w:t>
+      </w:r>
+      <w:r>
+        <w:t xml:space="preserve"> mapping these articles on scales of</w:t>
+      </w:r>
+      <w:r>
+        <w:t xml:space="preserve"> how they consider the narrative to be affected by</w:t>
+      </w:r>
+      <w:r>
+        <w:t xml:space="preserve"> ‘</w:t>
+      </w:r>
+      <w:r>
+        <w:t>Media Specificity’ and ‘User Agency’</w:t>
+      </w:r>
+      <w:r>
+        <w:t>; these two definitions</w:t>
+      </w:r>
+      <w:r>
+        <w:t xml:space="preserve">, coming from the two clusters on this mapping, are </w:t>
+      </w:r>
+      <w:r>
+        <w:t xml:space="preserve">“high specificity and user agency” (coming from </w:t>
+      </w:r>
+      <w:r>
+        <w:t xml:space="preserve">a cluster </w:t>
+      </w:r>
+      <w:r>
+        <w:t>‘</w:t>
+      </w:r>
+      <w:r>
+        <w:t xml:space="preserve">at the maximum value of both dimensions’), </w:t>
+      </w:r>
+      <w:r>
+        <w:t>with the other being ‘low on media specificity and high on user agency’</w:t>
+      </w:r>
+      <w:sdt>
+        <w:sdtPr>
+          <w:id w:val="-1903057244"/>
+          <w:citation/>
+        </w:sdtPr>
+        <w:sdtContent>
+          <w:r>
+            <w:fldChar w:fldCharType="begin"/>
+          </w:r>
+          <w:r>
+            <w:instrText xml:space="preserve"> CITATION Koe18 \l 2057 </w:instrText>
+          </w:r>
+          <w:r>
+            <w:fldChar w:fldCharType="separate"/>
+          </w:r>
+          <w:r>
+            <w:rPr>
+              <w:noProof/>
+            </w:rPr>
+            <w:t xml:space="preserve"> </w:t>
+          </w:r>
+          <w:r>
+            <w:rPr>
+              <w:noProof/>
+            </w:rPr>
+            <w:t>[30]</w:t>
+          </w:r>
+          <w:r>
+            <w:fldChar w:fldCharType="end"/>
+          </w:r>
+        </w:sdtContent>
+      </w:sdt>
+      <w:r>
+        <w:t xml:space="preserve">. </w:t>
+      </w:r>
+      <w:r>
+        <w:t xml:space="preserve">When I looked at </w:t>
+      </w:r>
+      <w:r>
+        <w:t>this article</w:t>
+      </w:r>
+      <w:r>
+        <w:t>, I wasn’t sure if there was any information from this article I could apply to my project</w:t>
+      </w:r>
+      <w:r>
+        <w:t xml:space="preserve">, however, in hindsight, I probably should have tried looking at the other pieces of literature which this article </w:t>
+      </w:r>
+      <w:r>
+        <w:t xml:space="preserve">was analysing. Unfortunately, I don’t think I have enough time left in the summer break to look at those other articles, so I’ll </w:t>
+      </w:r>
+      <w:r>
+        <w:t xml:space="preserve">probably have to </w:t>
+      </w:r>
+      <w:r>
+        <w:t xml:space="preserve">just record that as </w:t>
+      </w:r>
+      <w:r>
+        <w:t>an identified shortcoming with my research.</w:t>
+      </w:r>
+    </w:p>
+    <w:p>
+      <w:pPr>
+        <w:pStyle w:val="Heading2"/>
+      </w:pPr>
+      <w:r>
+        <w:t>Notes from</w:t>
+      </w:r>
+      <w:r>
+        <w:t xml:space="preserve"> </w:t>
+      </w:r>
+      <w:r>
+        <w:rPr>
+          <w:i/>
+          <w:iCs/>
+          <w:noProof/>
+        </w:rPr>
+        <w:t>H. K. Rustad, "A Four-Sided Model for Reading Hypertext Fiction,"</w:t>
+      </w:r>
+    </w:p>
+    <w:p>
+      <w:r>
+        <w:t>In this article, Rustad identifies</w:t>
+      </w:r>
+      <w:r>
+        <w:t xml:space="preserve"> four </w:t>
+      </w:r>
+      <w:r>
+        <w:t>‘</w:t>
+      </w:r>
+      <w:r>
+        <w:t>m</w:t>
+      </w:r>
+      <w:r>
+        <w:t>odes</w:t>
+      </w:r>
+      <w:r>
+        <w:t>’</w:t>
+      </w:r>
+      <w:r>
+        <w:t xml:space="preserve"> of reading works of hypertext fiction,</w:t>
+      </w:r>
+      <w:r>
+        <w:t xml:space="preserve"> discusses</w:t>
+      </w:r>
+      <w:r>
+        <w:t xml:space="preserve"> </w:t>
+      </w:r>
+      <w:r>
+        <w:t xml:space="preserve">how </w:t>
+      </w:r>
+      <w:r>
+        <w:t xml:space="preserve">each of </w:t>
+      </w:r>
+      <w:r>
+        <w:t>these can be facilitated</w:t>
+      </w:r>
+      <w:r>
+        <w:t xml:space="preserve"> in a game</w:t>
+      </w:r>
+      <w:r>
+        <w:t>, and</w:t>
+      </w:r>
+      <w:r>
+        <w:t xml:space="preserve"> draws comparisons to </w:t>
+      </w:r>
+      <w:r>
+        <w:t>player archetypes. The first m</w:t>
+      </w:r>
+      <w:r>
+        <w:t>ode</w:t>
+      </w:r>
+      <w:r>
+        <w:t xml:space="preserve">, </w:t>
+      </w:r>
+      <w:r>
+        <w:t xml:space="preserve">the </w:t>
+      </w:r>
+      <w:r>
+        <w:t>‘</w:t>
+      </w:r>
+      <w:r>
+        <w:t>s</w:t>
+      </w:r>
+      <w:r>
+        <w:t>emanti</w:t>
+      </w:r>
+      <w:r>
+        <w:t>c</w:t>
+      </w:r>
+      <w:r>
+        <w:t xml:space="preserve"> mode of reading</w:t>
+      </w:r>
+      <w:r>
+        <w:t xml:space="preserve">’, is characterised by </w:t>
+      </w:r>
+      <w:r>
+        <w:t>a ‘quest</w:t>
+      </w:r>
+      <w:r>
+        <w:t xml:space="preserve"> for meaning’,</w:t>
+      </w:r>
+      <w:r>
+        <w:t xml:space="preserve"> facilitated</w:t>
+      </w:r>
+      <w:r>
+        <w:t xml:space="preserve"> by games which invite players to exhaustively search every single node in them, appealing towards ‘achievers’. The second m</w:t>
+      </w:r>
+      <w:r>
+        <w:t>ode</w:t>
+      </w:r>
+      <w:r>
+        <w:t>,</w:t>
+      </w:r>
+      <w:r>
+        <w:t xml:space="preserve"> the</w:t>
+      </w:r>
+      <w:r>
+        <w:t xml:space="preserve"> '</w:t>
+      </w:r>
+      <w:r>
+        <w:t xml:space="preserve">explorative mode of reading’, is characterized by </w:t>
+      </w:r>
+      <w:r>
+        <w:t>the reader trying ‘to gain experiences through exploring the hypertext gam</w:t>
+      </w:r>
+      <w:r>
+        <w:t xml:space="preserve">es’, facilitated by games which </w:t>
+      </w:r>
+      <w:r>
+        <w:t>‘encourages or opens up for random exploration’, a</w:t>
+      </w:r>
+      <w:r>
+        <w:t>ppealing to</w:t>
+      </w:r>
+      <w:r>
+        <w:t xml:space="preserve"> ‘</w:t>
+      </w:r>
+      <w:r>
+        <w:t>explorers’</w:t>
+      </w:r>
+      <w:r>
+        <w:t>.</w:t>
+      </w:r>
+      <w:r>
+        <w:t xml:space="preserve"> The ‘s</w:t>
+      </w:r>
+      <w:r>
+        <w:t>elf-</w:t>
+      </w:r>
+      <w:r>
+        <w:t xml:space="preserve">reflective’ mode of reading is </w:t>
+      </w:r>
+      <w:r>
+        <w:t xml:space="preserve">characterized by </w:t>
+      </w:r>
+      <w:r>
+        <w:t xml:space="preserve">the reader becoming </w:t>
+      </w:r>
+      <w:r>
+        <w:t>‘</w:t>
+      </w:r>
+      <w:r>
+        <w:t xml:space="preserve">aware of </w:t>
+      </w:r>
+      <w:r>
+        <w:t>his own codes, his own experiences and expectations</w:t>
+      </w:r>
+      <w:r>
+        <w:t xml:space="preserve">’ </w:t>
+      </w:r>
+      <w:r>
+        <w:t xml:space="preserve">facilitated </w:t>
+      </w:r>
+      <w:r>
+        <w:t xml:space="preserve">by giving ‘the reader </w:t>
+      </w:r>
+      <w:r>
+        <w:t xml:space="preserve">the opportunity to play a role’, </w:t>
+      </w:r>
+      <w:r>
+        <w:t xml:space="preserve">and </w:t>
+      </w:r>
+      <w:r>
+        <w:t>this role-playing interactive aspect links to the behaviours of ‘socializers’. Finally, ‘absorpti</w:t>
+      </w:r>
+      <w:r>
+        <w:t>on</w:t>
+      </w:r>
+      <w:r>
+        <w:t xml:space="preserve">’ </w:t>
+      </w:r>
+      <w:r>
+        <w:t xml:space="preserve">is </w:t>
+      </w:r>
+      <w:r>
+        <w:t xml:space="preserve">characterized by </w:t>
+      </w:r>
+      <w:r>
+        <w:t>keeping ‘the reader in a state of confusion’</w:t>
+      </w:r>
+      <w:r>
+        <w:t xml:space="preserve">, facilitated by </w:t>
+      </w:r>
+      <w:r>
+        <w:t xml:space="preserve">overwhelming the reader, such that </w:t>
+      </w:r>
+      <w:r>
+        <w:t>they have 'no other option than to slip into an in-between position'</w:t>
+      </w:r>
+      <w:r>
+        <w:t xml:space="preserve">. The </w:t>
+      </w:r>
+      <w:r>
+        <w:t xml:space="preserve">outcome </w:t>
+      </w:r>
+      <w:r>
+        <w:t>of this mode</w:t>
+      </w:r>
+      <w:r>
+        <w:t xml:space="preserve"> is</w:t>
+      </w:r>
+      <w:r>
+        <w:t xml:space="preserve"> ‘</w:t>
+      </w:r>
+      <w:r>
+        <w:t>similar with the outcome enforced by killers</w:t>
+      </w:r>
+      <w:r>
+        <w:t>’</w:t>
+      </w:r>
+      <w:sdt>
+        <w:sdtPr>
+          <w:id w:val="-1799913882"/>
+          <w:citation/>
+        </w:sdtPr>
+        <w:sdtContent>
+          <w:r>
+            <w:fldChar w:fldCharType="begin"/>
+          </w:r>
+          <w:r>
+            <w:instrText xml:space="preserve"> CITATION Rus09 \l 2057 </w:instrText>
+          </w:r>
+          <w:r>
+            <w:fldChar w:fldCharType="separate"/>
+          </w:r>
+          <w:r>
+            <w:rPr>
+              <w:noProof/>
+            </w:rPr>
+            <w:t>[31]</w:t>
+          </w:r>
+          <w:r>
+            <w:fldChar w:fldCharType="end"/>
+          </w:r>
+        </w:sdtContent>
+      </w:sdt>
+      <w:r>
+        <w:t xml:space="preserve">. </w:t>
+      </w:r>
+      <w:r>
+        <w:t>Reading t</w:t>
+      </w:r>
+      <w:r>
+        <w:t xml:space="preserve">his article has given me some insight into </w:t>
+      </w:r>
+      <w:r>
+        <w:t xml:space="preserve">different reading styles for hypertext fiction, who these modes appeal to, and how to </w:t>
+      </w:r>
+      <w:r>
+        <w:t xml:space="preserve">invoke these modes through the design of a hypertext game; I will be taking this into account when </w:t>
+      </w:r>
+      <w:r>
+        <w:t>creating the</w:t>
+      </w:r>
+      <w:r>
+        <w:t xml:space="preserve"> hypertext</w:t>
+      </w:r>
+      <w:r>
+        <w:t xml:space="preserve"> game </w:t>
+      </w:r>
+      <w:r>
+        <w:t xml:space="preserve">with my system </w:t>
+      </w:r>
+      <w:r>
+        <w:t>for the final deadline/submission.</w:t>
+      </w:r>
       <w:bookmarkStart w:id="0" w:name="_GoBack"/>
       <w:bookmarkEnd w:id="0"/>
     </w:p>
@@ -5205,75 +5864,306 @@
         <w:pStyle w:val="Heading2"/>
       </w:pPr>
       <w:r>
-        <w:t>Researching Twee2</w:t>
+        <w:t>Notes from</w:t>
+      </w:r>
+      <w:r>
+        <w:t xml:space="preserve"> </w:t>
+      </w:r>
+      <w:r>
+        <w:rPr>
+          <w:i/>
+          <w:iCs/>
+          <w:noProof/>
+        </w:rPr>
+        <w:t>E. J. Aarseth, Cybertext: Perspectives on Ergodic Literature</w:t>
       </w:r>
     </w:p>
-    <w:p/>
     <w:p>
-      <w:pPr>
-        <w:pStyle w:val="Heading1"/>
-      </w:pPr>
-      <w:r>
-        <w:t>Creating a prototype version of my tool</w:t>
-      </w:r>
-      <w:r>
-        <w:t xml:space="preserve"> (HECC-IT)</w:t>
-      </w:r>
+      <w:sdt>
+        <w:sdtPr>
+          <w:id w:val="1607540799"/>
+          <w:citation/>
+        </w:sdtPr>
+        <w:sdtContent>
+          <w:r>
+            <w:fldChar w:fldCharType="begin"/>
+          </w:r>
+          <w:r>
+            <w:instrText xml:space="preserve"> CITATION EJA97 \l 2057 </w:instrText>
+          </w:r>
+          <w:r>
+            <w:fldChar w:fldCharType="separate"/>
+          </w:r>
+          <w:r>
+            <w:rPr>
+              <w:noProof/>
+            </w:rPr>
+            <w:t>[32]</w:t>
+          </w:r>
+          <w:r>
+            <w:fldChar w:fldCharType="end"/>
+          </w:r>
+        </w:sdtContent>
+      </w:sdt>
     </w:p>
     <w:p>
       <w:pPr>
+        <w:pStyle w:val="Heading2"/>
+      </w:pPr>
+      <w:r>
+        <w:t>Notes from</w:t>
+      </w:r>
+      <w:r>
+        <w:t xml:space="preserve"> </w:t>
+      </w:r>
+      <w:r>
         <w:rPr>
+          <w:i/>
+          <w:iCs/>
+          <w:noProof/>
           <w:lang w:val="en-US"/>
         </w:rPr>
+        <w:t>D. E. Millard, "Games/Hypertext,"</w:t>
+      </w:r>
+    </w:p>
+    <w:p>
+      <w:sdt>
+        <w:sdtPr>
+          <w:id w:val="107012826"/>
+          <w:citation/>
+        </w:sdtPr>
+        <w:sdtContent>
+          <w:r>
+            <w:fldChar w:fldCharType="begin"/>
+          </w:r>
+          <w:r>
+            <w:instrText xml:space="preserve"> CITATION DEM20 \l 2057 </w:instrText>
+          </w:r>
+          <w:r>
+            <w:fldChar w:fldCharType="separate"/>
+          </w:r>
+          <w:r>
+            <w:rPr>
+              <w:noProof/>
+            </w:rPr>
+            <w:t>[33]</w:t>
+          </w:r>
+          <w:r>
+            <w:fldChar w:fldCharType="end"/>
+          </w:r>
+        </w:sdtContent>
+      </w:sdt>
+    </w:p>
+    <w:p>
+      <w:pPr>
+        <w:pStyle w:val="Heading2"/>
       </w:pPr>
+      <w:r>
+        <w:t>Notes from</w:t>
+      </w:r>
+      <w:r>
+        <w:t xml:space="preserve"> </w:t>
+      </w:r>
+      <w:r>
+        <w:rPr>
+          <w:i/>
+          <w:iCs/>
+          <w:noProof/>
+          <w:lang w:val="en-US"/>
+        </w:rPr>
+        <w:t>S. Kitromili, J. Jordan and D. E. Millard, "What Authors Think about Hypertext Authoring,"</w:t>
+      </w:r>
+    </w:p>
+    <w:p>
+      <w:sdt>
+        <w:sdtPr>
+          <w:id w:val="-384097321"/>
+          <w:citation/>
+        </w:sdtPr>
+        <w:sdtContent>
+          <w:r>
+            <w:fldChar w:fldCharType="begin"/>
+          </w:r>
+          <w:r>
+            <w:instrText xml:space="preserve"> CITATION Sof20 \l 2057 </w:instrText>
+          </w:r>
+          <w:r>
+            <w:fldChar w:fldCharType="separate"/>
+          </w:r>
+          <w:r>
+            <w:rPr>
+              <w:noProof/>
+            </w:rPr>
+            <w:t>[34]</w:t>
+          </w:r>
+          <w:r>
+            <w:fldChar w:fldCharType="end"/>
+          </w:r>
+        </w:sdtContent>
+      </w:sdt>
+    </w:p>
+    <w:p>
+      <w:pPr>
+        <w:pStyle w:val="Heading2"/>
+      </w:pPr>
+      <w:r>
+        <w:t>Notes from</w:t>
+      </w:r>
+      <w:r>
+        <w:t xml:space="preserve"> </w:t>
+      </w:r>
+      <w:r>
+        <w:rPr>
+          <w:i/>
+          <w:iCs/>
+          <w:noProof/>
+          <w:lang w:val="en-US"/>
+        </w:rPr>
+        <w:t>M.-L. Ryan, "From Narrative Games to Playable Stories: Toward a Poetics of Interactive Narrative,"</w:t>
+      </w:r>
+    </w:p>
+    <w:p>
+      <w:sdt>
+        <w:sdtPr>
+          <w:id w:val="1281532154"/>
+          <w:citation/>
+        </w:sdtPr>
+        <w:sdtContent>
+          <w:r>
+            <w:fldChar w:fldCharType="begin"/>
+          </w:r>
+          <w:r>
+            <w:instrText xml:space="preserve"> CITATION Mar09 \l 2057 </w:instrText>
+          </w:r>
+          <w:r>
+            <w:fldChar w:fldCharType="separate"/>
+          </w:r>
+          <w:r>
+            <w:rPr>
+              <w:noProof/>
+            </w:rPr>
+            <w:t>[35]</w:t>
+          </w:r>
+          <w:r>
+            <w:fldChar w:fldCharType="end"/>
+          </w:r>
+        </w:sdtContent>
+      </w:sdt>
+    </w:p>
+    <w:p>
+      <w:pPr>
+        <w:pStyle w:val="Heading2"/>
+        <w:rPr>
+          <w:i/>
+          <w:iCs/>
+        </w:rPr>
+      </w:pPr>
+      <w:r>
+        <w:lastRenderedPageBreak/>
+        <w:t>Notes from</w:t>
+      </w:r>
+      <w:r>
+        <w:t xml:space="preserve"> </w:t>
+      </w:r>
+      <w:r>
+        <w:rPr>
+          <w:i/>
+          <w:iCs/>
+          <w:noProof/>
+          <w:lang w:val="en-US"/>
+        </w:rPr>
+        <w:t>M. Bernstein, "On hypertext narrative,"</w:t>
+      </w:r>
+    </w:p>
+    <w:p>
+      <w:sdt>
+        <w:sdtPr>
+          <w:id w:val="-548686760"/>
+          <w:citation/>
+        </w:sdtPr>
+        <w:sdtContent>
+          <w:r>
+            <w:fldChar w:fldCharType="begin"/>
+          </w:r>
+          <w:r>
+            <w:instrText xml:space="preserve"> CITATION Mar091 \l 2057 </w:instrText>
+          </w:r>
+          <w:r>
+            <w:fldChar w:fldCharType="separate"/>
+          </w:r>
+          <w:r>
+            <w:rPr>
+              <w:noProof/>
+            </w:rPr>
+            <w:t>[36]</w:t>
+          </w:r>
+          <w:r>
+            <w:fldChar w:fldCharType="end"/>
+          </w:r>
+        </w:sdtContent>
+      </w:sdt>
+    </w:p>
+    <w:p>
+      <w:pPr>
+        <w:pStyle w:val="Heading2"/>
+      </w:pPr>
+      <w:r>
+        <w:t>Notes from</w:t>
+      </w:r>
+      <w:r>
+        <w:t xml:space="preserve"> </w:t>
+      </w:r>
+      <w:r>
+        <w:rPr>
+          <w:i/>
+          <w:iCs/>
+          <w:noProof/>
+          <w:lang w:val="en-US"/>
+        </w:rPr>
+        <w:t>J. Pope, "A Future for Hypertext Fiction,"</w:t>
+      </w:r>
+    </w:p>
+    <w:p>
+      <w:sdt>
+        <w:sdtPr>
+          <w:id w:val="43731498"/>
+          <w:citation/>
+        </w:sdtPr>
+        <w:sdtContent>
+          <w:r>
+            <w:fldChar w:fldCharType="begin"/>
+          </w:r>
+          <w:r>
+            <w:instrText xml:space="preserve"> CITATION Jam06 \l 2057 </w:instrText>
+          </w:r>
+          <w:r>
+            <w:fldChar w:fldCharType="separate"/>
+          </w:r>
+          <w:r>
+            <w:rPr>
+              <w:noProof/>
+            </w:rPr>
+            <w:t>[37]</w:t>
+          </w:r>
+          <w:r>
+            <w:fldChar w:fldCharType="end"/>
+          </w:r>
+        </w:sdtContent>
+      </w:sdt>
     </w:p>
     <w:p>
       <w:pPr>
         <w:pStyle w:val="Heading1"/>
       </w:pPr>
       <w:r>
-        <w:t>Researching literature on the topic of hypertext games</w:t>
-      </w:r>
-    </w:p>
-    <w:p>
-      <w:pPr>
-        <w:rPr>
-          <w:lang w:val="en-US"/>
-        </w:rPr>
-      </w:pPr>
-      <w:r>
-        <w:rPr>
-          <w:lang w:val="en-US"/>
-        </w:rPr>
-        <w:t xml:space="preserve">Eventually, I realized that I needed to </w:t>
-      </w:r>
-      <w:proofErr w:type="gramStart"/>
-      <w:r>
-        <w:rPr>
-          <w:lang w:val="en-US"/>
-        </w:rPr>
-        <w:t>actually research</w:t>
-      </w:r>
-      <w:proofErr w:type="gramEnd"/>
-      <w:r>
-        <w:rPr>
-          <w:lang w:val="en-US"/>
-        </w:rPr>
-        <w:t xml:space="preserve"> some academic literature, </w:t>
-      </w:r>
-      <w:r>
-        <w:rPr>
-          <w:lang w:val="en-US"/>
-        </w:rPr>
-        <w:t>so I proceeded to start looking at that.</w:t>
-      </w:r>
-    </w:p>
-    <w:p>
-      <w:pPr>
-        <w:rPr>
-          <w:lang w:val="en-US"/>
-        </w:rPr>
-      </w:pPr>
+        <w:t xml:space="preserve">Research on </w:t>
+      </w:r>
+      <w:r>
+        <w:t xml:space="preserve">existing </w:t>
+      </w:r>
+      <w:r>
+        <w:t>hypertext games</w:t>
+      </w:r>
     </w:p>
     <w:p>
       <w:pPr>
@@ -5354,7 +6244,7 @@
               </w:tblGrid>
               <w:tr>
                 <w:trPr>
-                  <w:divId w:val="1229994574"/>
+                  <w:divId w:val="460726889"/>
                   <w:tblCellSpacing w:w="15" w:type="dxa"/>
                 </w:trPr>
                 <w:tc>
@@ -5406,7 +6296,7 @@
               </w:tr>
               <w:tr>
                 <w:trPr>
-                  <w:divId w:val="1229994574"/>
+                  <w:divId w:val="460726889"/>
                   <w:tblCellSpacing w:w="15" w:type="dxa"/>
                 </w:trPr>
                 <w:tc>
@@ -5456,7 +6346,7 @@
               </w:tr>
               <w:tr>
                 <w:trPr>
-                  <w:divId w:val="1229994574"/>
+                  <w:divId w:val="460726889"/>
                   <w:tblCellSpacing w:w="15" w:type="dxa"/>
                 </w:trPr>
                 <w:tc>
@@ -5506,7 +6396,7 @@
               </w:tr>
               <w:tr>
                 <w:trPr>
-                  <w:divId w:val="1229994574"/>
+                  <w:divId w:val="460726889"/>
                   <w:tblCellSpacing w:w="15" w:type="dxa"/>
                 </w:trPr>
                 <w:tc>
@@ -5556,7 +6446,7 @@
               </w:tr>
               <w:tr>
                 <w:trPr>
-                  <w:divId w:val="1229994574"/>
+                  <w:divId w:val="460726889"/>
                   <w:tblCellSpacing w:w="15" w:type="dxa"/>
                 </w:trPr>
                 <w:tc>
@@ -5622,7 +6512,7 @@
               </w:tr>
               <w:tr>
                 <w:trPr>
-                  <w:divId w:val="1229994574"/>
+                  <w:divId w:val="460726889"/>
                   <w:tblCellSpacing w:w="15" w:type="dxa"/>
                 </w:trPr>
                 <w:tc>
@@ -5672,7 +6562,7 @@
               </w:tr>
               <w:tr>
                 <w:trPr>
-                  <w:divId w:val="1229994574"/>
+                  <w:divId w:val="460726889"/>
                   <w:tblCellSpacing w:w="15" w:type="dxa"/>
                 </w:trPr>
                 <w:tc>
@@ -5722,7 +6612,7 @@
               </w:tr>
               <w:tr>
                 <w:trPr>
-                  <w:divId w:val="1229994574"/>
+                  <w:divId w:val="460726889"/>
                   <w:tblCellSpacing w:w="15" w:type="dxa"/>
                 </w:trPr>
                 <w:tc>
@@ -5772,7 +6662,7 @@
               </w:tr>
               <w:tr>
                 <w:trPr>
-                  <w:divId w:val="1229994574"/>
+                  <w:divId w:val="460726889"/>
                   <w:tblCellSpacing w:w="15" w:type="dxa"/>
                 </w:trPr>
                 <w:tc>
@@ -5822,7 +6712,7 @@
               </w:tr>
               <w:tr>
                 <w:trPr>
-                  <w:divId w:val="1229994574"/>
+                  <w:divId w:val="460726889"/>
                   <w:tblCellSpacing w:w="15" w:type="dxa"/>
                 </w:trPr>
                 <w:tc>
@@ -5872,7 +6762,7 @@
               </w:tr>
               <w:tr>
                 <w:trPr>
-                  <w:divId w:val="1229994574"/>
+                  <w:divId w:val="460726889"/>
                   <w:tblCellSpacing w:w="15" w:type="dxa"/>
                 </w:trPr>
                 <w:tc>
@@ -5922,7 +6812,7 @@
               </w:tr>
               <w:tr>
                 <w:trPr>
-                  <w:divId w:val="1229994574"/>
+                  <w:divId w:val="460726889"/>
                   <w:tblCellSpacing w:w="15" w:type="dxa"/>
                 </w:trPr>
                 <w:tc>
@@ -5972,7 +6862,7 @@
               </w:tr>
               <w:tr>
                 <w:trPr>
-                  <w:divId w:val="1229994574"/>
+                  <w:divId w:val="460726889"/>
                   <w:tblCellSpacing w:w="15" w:type="dxa"/>
                 </w:trPr>
                 <w:tc>
@@ -6022,7 +6912,7 @@
               </w:tr>
               <w:tr>
                 <w:trPr>
-                  <w:divId w:val="1229994574"/>
+                  <w:divId w:val="460726889"/>
                   <w:tblCellSpacing w:w="15" w:type="dxa"/>
                 </w:trPr>
                 <w:tc>
@@ -6072,7 +6962,7 @@
               </w:tr>
               <w:tr>
                 <w:trPr>
-                  <w:divId w:val="1229994574"/>
+                  <w:divId w:val="460726889"/>
                   <w:tblCellSpacing w:w="15" w:type="dxa"/>
                 </w:trPr>
                 <w:tc>
@@ -6122,7 +7012,7 @@
               </w:tr>
               <w:tr>
                 <w:trPr>
-                  <w:divId w:val="1229994574"/>
+                  <w:divId w:val="460726889"/>
                   <w:tblCellSpacing w:w="15" w:type="dxa"/>
                 </w:trPr>
                 <w:tc>
@@ -6189,7 +7079,7 @@
               </w:tr>
               <w:tr>
                 <w:trPr>
-                  <w:divId w:val="1229994574"/>
+                  <w:divId w:val="460726889"/>
                   <w:tblCellSpacing w:w="15" w:type="dxa"/>
                 </w:trPr>
                 <w:tc>
@@ -6255,7 +7145,7 @@
               </w:tr>
               <w:tr>
                 <w:trPr>
-                  <w:divId w:val="1229994574"/>
+                  <w:divId w:val="460726889"/>
                   <w:tblCellSpacing w:w="15" w:type="dxa"/>
                 </w:trPr>
                 <w:tc>
@@ -6305,7 +7195,7 @@
               </w:tr>
               <w:tr>
                 <w:trPr>
-                  <w:divId w:val="1229994574"/>
+                  <w:divId w:val="460726889"/>
                   <w:tblCellSpacing w:w="15" w:type="dxa"/>
                 </w:trPr>
                 <w:tc>
@@ -6355,7 +7245,7 @@
               </w:tr>
               <w:tr>
                 <w:trPr>
-                  <w:divId w:val="1229994574"/>
+                  <w:divId w:val="460726889"/>
                   <w:tblCellSpacing w:w="15" w:type="dxa"/>
                 </w:trPr>
                 <w:tc>
@@ -6405,7 +7295,7 @@
               </w:tr>
               <w:tr>
                 <w:trPr>
-                  <w:divId w:val="1229994574"/>
+                  <w:divId w:val="460726889"/>
                   <w:tblCellSpacing w:w="15" w:type="dxa"/>
                 </w:trPr>
                 <w:tc>
@@ -6455,7 +7345,7 @@
               </w:tr>
               <w:tr>
                 <w:trPr>
-                  <w:divId w:val="1229994574"/>
+                  <w:divId w:val="460726889"/>
                   <w:tblCellSpacing w:w="15" w:type="dxa"/>
                 </w:trPr>
                 <w:tc>
@@ -6505,7 +7395,7 @@
               </w:tr>
               <w:tr>
                 <w:trPr>
-                  <w:divId w:val="1229994574"/>
+                  <w:divId w:val="460726889"/>
                   <w:tblCellSpacing w:w="15" w:type="dxa"/>
                 </w:trPr>
                 <w:tc>
@@ -6555,7 +7445,7 @@
               </w:tr>
               <w:tr>
                 <w:trPr>
-                  <w:divId w:val="1229994574"/>
+                  <w:divId w:val="460726889"/>
                   <w:tblCellSpacing w:w="15" w:type="dxa"/>
                 </w:trPr>
                 <w:tc>
@@ -6605,7 +7495,7 @@
               </w:tr>
               <w:tr>
                 <w:trPr>
-                  <w:divId w:val="1229994574"/>
+                  <w:divId w:val="460726889"/>
                   <w:tblCellSpacing w:w="15" w:type="dxa"/>
                 </w:trPr>
                 <w:tc>
@@ -6655,7 +7545,7 @@
               </w:tr>
               <w:tr>
                 <w:trPr>
-                  <w:divId w:val="1229994574"/>
+                  <w:divId w:val="460726889"/>
                   <w:tblCellSpacing w:w="15" w:type="dxa"/>
                 </w:trPr>
                 <w:tc>
@@ -6705,7 +7595,7 @@
               </w:tr>
               <w:tr>
                 <w:trPr>
-                  <w:divId w:val="1229994574"/>
+                  <w:divId w:val="460726889"/>
                   <w:tblCellSpacing w:w="15" w:type="dxa"/>
                 </w:trPr>
                 <w:tc>
@@ -6748,14 +7638,14 @@
                         <w:noProof/>
                         <w:lang w:val="en-US"/>
                       </w:rPr>
-                      <w:t xml:space="preserve">E. J. Aarseth, Cybertext: Perspectives on Ergodic Literature, Baltimore, MD: Johns Hopkins University Press, 1997. </w:t>
+                      <w:t>inkle Ltd., "ink - inkle's narrative scripting language," inkle Ltd., [Online]. Available: https://www.inklestudios.com/ink/. [Accessed 11 August 2020].</w:t>
                     </w:r>
                   </w:p>
                 </w:tc>
               </w:tr>
               <w:tr>
                 <w:trPr>
-                  <w:divId w:val="1229994574"/>
+                  <w:divId w:val="460726889"/>
                   <w:tblCellSpacing w:w="15" w:type="dxa"/>
                 </w:trPr>
                 <w:tc>
@@ -6798,30 +7688,14 @@
                         <w:noProof/>
                         <w:lang w:val="en-US"/>
                       </w:rPr>
-                      <w:t xml:space="preserve">D. E. Millard, "Games/Hypertext," in </w:t>
-                    </w:r>
-                    <w:r>
-                      <w:rPr>
-                        <w:i/>
-                        <w:iCs/>
-                        <w:noProof/>
-                        <w:lang w:val="en-US"/>
-                      </w:rPr>
-                      <w:t>Proceedings of the 31st ACM Conference on Hypertext and Social Media</w:t>
-                    </w:r>
-                    <w:r>
-                      <w:rPr>
-                        <w:noProof/>
-                        <w:lang w:val="en-US"/>
-                      </w:rPr>
-                      <w:t xml:space="preserve">, Virtual Event, 2020. </w:t>
+                      <w:t>textadventures.co.uk, "Quest 5 - Documentation," textadventures.co.uk, 31 December 2018. [Online]. Available: http://docs.textadventures.co.uk/quest/. [Accessed 11 August 2020].</w:t>
                     </w:r>
                   </w:p>
                 </w:tc>
               </w:tr>
               <w:tr>
                 <w:trPr>
-                  <w:divId w:val="1229994574"/>
+                  <w:divId w:val="460726889"/>
                   <w:tblCellSpacing w:w="15" w:type="dxa"/>
                 </w:trPr>
                 <w:tc>
@@ -6864,30 +7738,14 @@
                         <w:noProof/>
                         <w:lang w:val="en-US"/>
                       </w:rPr>
-                      <w:t xml:space="preserve">H. Koenitz, "What Game Narrative Are We Talking About? An Ontological Mapping of the Foundational Canon of Interactive Narrative Forms," </w:t>
-                    </w:r>
-                    <w:r>
-                      <w:rPr>
-                        <w:i/>
-                        <w:iCs/>
-                        <w:noProof/>
-                        <w:lang w:val="en-US"/>
-                      </w:rPr>
-                      <w:t xml:space="preserve">Arts, </w:t>
-                    </w:r>
-                    <w:r>
-                      <w:rPr>
-                        <w:noProof/>
-                        <w:lang w:val="en-US"/>
-                      </w:rPr>
-                      <w:t xml:space="preserve">vol. 7, no. 4, p. 51, 2018. </w:t>
+                      <w:t>textadventures.co.uk, "Squiffy - Documentation," textadventures.co.uk, [Online]. Available: https://docs.textadventures.co.uk/squiffy/. [Accessed 13 August 2020].</w:t>
                     </w:r>
                   </w:p>
                 </w:tc>
               </w:tr>
               <w:tr>
                 <w:trPr>
-                  <w:divId w:val="1229994574"/>
+                  <w:divId w:val="460726889"/>
                   <w:tblCellSpacing w:w="15" w:type="dxa"/>
                 </w:trPr>
                 <w:tc>
@@ -6930,7 +7788,7 @@
                         <w:noProof/>
                         <w:lang w:val="en-US"/>
                       </w:rPr>
-                      <w:t xml:space="preserve">H. K. Rustad, "A Four-Sided Model for Reading Hypertext Fiction," </w:t>
+                      <w:t xml:space="preserve">H. Koenitz, "What Game Narrative Are We Talking About? An Ontological Mapping of the Foundational Canon of Interactive Narrative Forms," </w:t>
                     </w:r>
                     <w:r>
                       <w:rPr>
@@ -6939,21 +7797,21 @@
                         <w:noProof/>
                         <w:lang w:val="en-US"/>
                       </w:rPr>
-                      <w:t xml:space="preserve">Hyperrhiz: New Media Cultures, </w:t>
-                    </w:r>
-                    <w:r>
-                      <w:rPr>
-                        <w:noProof/>
-                        <w:lang w:val="en-US"/>
-                      </w:rPr>
-                      <w:t xml:space="preserve">vol. 6, 2009. </w:t>
+                      <w:t xml:space="preserve">Arts, </w:t>
+                    </w:r>
+                    <w:r>
+                      <w:rPr>
+                        <w:noProof/>
+                        <w:lang w:val="en-US"/>
+                      </w:rPr>
+                      <w:t xml:space="preserve">vol. 7, no. 4, p. 51, 2018. </w:t>
                     </w:r>
                   </w:p>
                 </w:tc>
               </w:tr>
               <w:tr>
                 <w:trPr>
-                  <w:divId w:val="1229994574"/>
+                  <w:divId w:val="460726889"/>
                   <w:tblCellSpacing w:w="15" w:type="dxa"/>
                 </w:trPr>
                 <w:tc>
@@ -6996,14 +7854,30 @@
                         <w:noProof/>
                         <w:lang w:val="en-US"/>
                       </w:rPr>
-                      <w:t>Z. Quinn, P. Lindsey and I. Shankler, "Depression quest: An interactive (non)fiction about living with depression," 14 February 2013. [Online]. Available: http://www.depressionquest.com/. [Accessed 17 September 2020].</w:t>
+                      <w:t xml:space="preserve">H. K. Rustad, "A Four-Sided Model for Reading Hypertext Fiction," </w:t>
+                    </w:r>
+                    <w:r>
+                      <w:rPr>
+                        <w:i/>
+                        <w:iCs/>
+                        <w:noProof/>
+                        <w:lang w:val="en-US"/>
+                      </w:rPr>
+                      <w:t xml:space="preserve">Hyperrhiz: New Media Cultures, </w:t>
+                    </w:r>
+                    <w:r>
+                      <w:rPr>
+                        <w:noProof/>
+                        <w:lang w:val="en-US"/>
+                      </w:rPr>
+                      <w:t xml:space="preserve">vol. 6, 2009. </w:t>
                     </w:r>
                   </w:p>
                 </w:tc>
               </w:tr>
               <w:tr>
                 <w:trPr>
-                  <w:divId w:val="1229994574"/>
+                  <w:divId w:val="460726889"/>
                   <w:tblCellSpacing w:w="15" w:type="dxa"/>
                 </w:trPr>
                 <w:tc>
@@ -7024,7 +7898,6 @@
                         <w:noProof/>
                         <w:lang w:val="en-US"/>
                       </w:rPr>
-                      <w:lastRenderedPageBreak/>
                       <w:t xml:space="preserve">[32] </w:t>
                     </w:r>
                   </w:p>
@@ -7047,14 +7920,14 @@
                         <w:noProof/>
                         <w:lang w:val="en-US"/>
                       </w:rPr>
-                      <w:t>M. Pavić and S. Sofrenovic, "The Glass Snail," Word Circuits, August 2003. [Online]. Available: http://www.wordcircuits.com/gallery/glasssnail/. [Accessed 17 September 2020].</w:t>
+                      <w:t xml:space="preserve">E. J. Aarseth, Cybertext: Perspectives on Ergodic Literature, Baltimore, MD: Johns Hopkins University Press, 1997. </w:t>
                     </w:r>
                   </w:p>
                 </w:tc>
               </w:tr>
               <w:tr>
                 <w:trPr>
-                  <w:divId w:val="1229994574"/>
+                  <w:divId w:val="460726889"/>
                   <w:tblCellSpacing w:w="15" w:type="dxa"/>
                 </w:trPr>
                 <w:tc>
@@ -7075,6 +7948,7 @@
                         <w:noProof/>
                         <w:lang w:val="en-US"/>
                       </w:rPr>
+                      <w:lastRenderedPageBreak/>
                       <w:t xml:space="preserve">[33] </w:t>
                     </w:r>
                   </w:p>
@@ -7097,14 +7971,30 @@
                         <w:noProof/>
                         <w:lang w:val="en-US"/>
                       </w:rPr>
-                      <w:t>M. Heyward, "of Day, of Night," Eastgate Systems, Watertown, MA, 2004.</w:t>
+                      <w:t xml:space="preserve">D. E. Millard, "Games/Hypertext," in </w:t>
+                    </w:r>
+                    <w:r>
+                      <w:rPr>
+                        <w:i/>
+                        <w:iCs/>
+                        <w:noProof/>
+                        <w:lang w:val="en-US"/>
+                      </w:rPr>
+                      <w:t>Proceedings of the 31st ACM Conference on Hypertext and Social Media</w:t>
+                    </w:r>
+                    <w:r>
+                      <w:rPr>
+                        <w:noProof/>
+                        <w:lang w:val="en-US"/>
+                      </w:rPr>
+                      <w:t xml:space="preserve">, Virtual Event, 2020. </w:t>
                     </w:r>
                   </w:p>
                 </w:tc>
               </w:tr>
               <w:tr>
                 <w:trPr>
-                  <w:divId w:val="1229994574"/>
+                  <w:divId w:val="460726889"/>
                   <w:tblCellSpacing w:w="15" w:type="dxa"/>
                 </w:trPr>
                 <w:tc>
@@ -7147,14 +8037,30 @@
                         <w:noProof/>
                         <w:lang w:val="en-US"/>
                       </w:rPr>
-                      <w:t>M. Heyward, "Live traversal of ‘of day, of night’ Nov 8, 2019 at WSUV, USA | spaces in between time," 23 December 2019. [Online]. Available: https://www.creativecultural.com/meganheyward/?p=1750. [Accessed 17 September 2020].</w:t>
+                      <w:t xml:space="preserve">S. Kitromili, J. Jordan and D. E. Millard, "What Authors Think about Hypertext Authoring," in </w:t>
+                    </w:r>
+                    <w:r>
+                      <w:rPr>
+                        <w:i/>
+                        <w:iCs/>
+                        <w:noProof/>
+                        <w:lang w:val="en-US"/>
+                      </w:rPr>
+                      <w:t>HT '20: Proceedings of the 31st ACM Conference on Hypertext and Social Media</w:t>
+                    </w:r>
+                    <w:r>
+                      <w:rPr>
+                        <w:noProof/>
+                        <w:lang w:val="en-US"/>
+                      </w:rPr>
+                      <w:t xml:space="preserve">, Virtual Event, 2020. </w:t>
                     </w:r>
                   </w:p>
                 </w:tc>
               </w:tr>
               <w:tr>
                 <w:trPr>
-                  <w:divId w:val="1229994574"/>
+                  <w:divId w:val="460726889"/>
                   <w:tblCellSpacing w:w="15" w:type="dxa"/>
                 </w:trPr>
                 <w:tc>
@@ -7197,14 +8103,30 @@
                         <w:noProof/>
                         <w:lang w:val="en-US"/>
                       </w:rPr>
-                      <w:t>M. Lutz, "the uncle who works for nintendo by ztul," itch.io, 6 December 2014. [Online]. Available: https://ztul.itch.io/the-uncle-who-works-for-nintendo. [Accessed 17 September 2020].</w:t>
+                      <w:t xml:space="preserve">M.-L. Ryan, "From Narrative Games to Playable Stories: Toward a Poetics of Interactive Narrative," </w:t>
+                    </w:r>
+                    <w:r>
+                      <w:rPr>
+                        <w:i/>
+                        <w:iCs/>
+                        <w:noProof/>
+                        <w:lang w:val="en-US"/>
+                      </w:rPr>
+                      <w:t xml:space="preserve">Storyworlds: A Journal of Narrative Studies, </w:t>
+                    </w:r>
+                    <w:r>
+                      <w:rPr>
+                        <w:noProof/>
+                        <w:lang w:val="en-US"/>
+                      </w:rPr>
+                      <w:t xml:space="preserve">vol. 1, pp. 43-59, 2009. </w:t>
                     </w:r>
                   </w:p>
                 </w:tc>
               </w:tr>
               <w:tr>
                 <w:trPr>
-                  <w:divId w:val="1229994574"/>
+                  <w:divId w:val="460726889"/>
                   <w:tblCellSpacing w:w="15" w:type="dxa"/>
                 </w:trPr>
                 <w:tc>
@@ -7247,14 +8169,30 @@
                         <w:noProof/>
                         <w:lang w:val="en-US"/>
                       </w:rPr>
-                      <w:t>A. A. Anthropy, "Queers in Love at the End of the World by anna anthropy," itch.io, 12 March 2016. [Online]. Available: https://w.itch.io/end-of-the-world. [Accessed 17 September 2020].</w:t>
+                      <w:t xml:space="preserve">M. Bernstein, "On hypertext narrative," in </w:t>
+                    </w:r>
+                    <w:r>
+                      <w:rPr>
+                        <w:i/>
+                        <w:iCs/>
+                        <w:noProof/>
+                        <w:lang w:val="en-US"/>
+                      </w:rPr>
+                      <w:t>HT '09: Proceedings of the 20th ACM conference on Hypertext and hypermedia</w:t>
+                    </w:r>
+                    <w:r>
+                      <w:rPr>
+                        <w:noProof/>
+                        <w:lang w:val="en-US"/>
+                      </w:rPr>
+                      <w:t xml:space="preserve">, Torino, 2009. </w:t>
                     </w:r>
                   </w:p>
                 </w:tc>
               </w:tr>
               <w:tr>
                 <w:trPr>
-                  <w:divId w:val="1229994574"/>
+                  <w:divId w:val="460726889"/>
                   <w:tblCellSpacing w:w="15" w:type="dxa"/>
                 </w:trPr>
                 <w:tc>
@@ -7297,14 +8235,30 @@
                         <w:noProof/>
                         <w:lang w:val="en-US"/>
                       </w:rPr>
-                      <w:t>J. Anderson, "afternoon, a story - Michael Joyce," youtube.com, 26 April 2012. [Online]. Available: https://www.youtube.com/watch?v=djIrHF8S6-Q. [Accessed 17 September 2020].</w:t>
+                      <w:t xml:space="preserve">J. Pope, "A Future for Hypertext Fiction," </w:t>
+                    </w:r>
+                    <w:r>
+                      <w:rPr>
+                        <w:i/>
+                        <w:iCs/>
+                        <w:noProof/>
+                        <w:lang w:val="en-US"/>
+                      </w:rPr>
+                      <w:t xml:space="preserve">Converg. Int. J. Res. New Media Technol., </w:t>
+                    </w:r>
+                    <w:r>
+                      <w:rPr>
+                        <w:noProof/>
+                        <w:lang w:val="en-US"/>
+                      </w:rPr>
+                      <w:t xml:space="preserve">vol. 12, no. 4, pp. 447-465, 2006. </w:t>
                     </w:r>
                   </w:p>
                 </w:tc>
               </w:tr>
               <w:tr>
                 <w:trPr>
-                  <w:divId w:val="1229994574"/>
+                  <w:divId w:val="460726889"/>
                   <w:tblCellSpacing w:w="15" w:type="dxa"/>
                 </w:trPr>
                 <w:tc>
@@ -7347,30 +8301,14 @@
                         <w:noProof/>
                         <w:lang w:val="en-US"/>
                       </w:rPr>
-                      <w:t xml:space="preserve">J. Pope, "A Future for Hypertext Fiction," </w:t>
-                    </w:r>
-                    <w:r>
-                      <w:rPr>
-                        <w:i/>
-                        <w:iCs/>
-                        <w:noProof/>
-                        <w:lang w:val="en-US"/>
-                      </w:rPr>
-                      <w:t xml:space="preserve">Converg. Int. J. Res. New Media Technol., </w:t>
-                    </w:r>
-                    <w:r>
-                      <w:rPr>
-                        <w:noProof/>
-                        <w:lang w:val="en-US"/>
-                      </w:rPr>
-                      <w:t xml:space="preserve">vol. 12, no. 4, pp. 447-465, 2006. </w:t>
+                      <w:t>Z. Quinn, P. Lindsey and I. Shankler, "Depression quest: An interactive (non)fiction about living with depression," 14 February 2013. [Online]. Available: http://www.depressionquest.com/. [Accessed 17 September 2020].</w:t>
                     </w:r>
                   </w:p>
                 </w:tc>
               </w:tr>
               <w:tr>
                 <w:trPr>
-                  <w:divId w:val="1229994574"/>
+                  <w:divId w:val="460726889"/>
                   <w:tblCellSpacing w:w="15" w:type="dxa"/>
                 </w:trPr>
                 <w:tc>
@@ -7413,30 +8351,14 @@
                         <w:noProof/>
                         <w:lang w:val="en-US"/>
                       </w:rPr>
-                      <w:t xml:space="preserve">M.-L. Ryan, "From Narrative Games to Playable Stories: Toward a Poetics of Interactive Narrative," </w:t>
-                    </w:r>
-                    <w:r>
-                      <w:rPr>
-                        <w:i/>
-                        <w:iCs/>
-                        <w:noProof/>
-                        <w:lang w:val="en-US"/>
-                      </w:rPr>
-                      <w:t xml:space="preserve">Storyworlds: A Journal of Narrative Studies, </w:t>
-                    </w:r>
-                    <w:r>
-                      <w:rPr>
-                        <w:noProof/>
-                        <w:lang w:val="en-US"/>
-                      </w:rPr>
-                      <w:t xml:space="preserve">vol. 1, pp. 43-59, 2009. </w:t>
+                      <w:t>M. Pavić and S. Sofrenovic, "The Glass Snail," Word Circuits, August 2003. [Online]. Available: http://www.wordcircuits.com/gallery/glasssnail/. [Accessed 17 September 2020].</w:t>
                     </w:r>
                   </w:p>
                 </w:tc>
               </w:tr>
               <w:tr>
                 <w:trPr>
-                  <w:divId w:val="1229994574"/>
+                  <w:divId w:val="460726889"/>
                   <w:tblCellSpacing w:w="15" w:type="dxa"/>
                 </w:trPr>
                 <w:tc>
@@ -7479,30 +8401,14 @@
                         <w:noProof/>
                         <w:lang w:val="en-US"/>
                       </w:rPr>
-                      <w:t xml:space="preserve">M. Bernstein, "On hypertext narrative," in </w:t>
-                    </w:r>
-                    <w:r>
-                      <w:rPr>
-                        <w:i/>
-                        <w:iCs/>
-                        <w:noProof/>
-                        <w:lang w:val="en-US"/>
-                      </w:rPr>
-                      <w:t>HT '09: Proceedings of the 20th ACM conference on Hypertext and hypermedia</w:t>
-                    </w:r>
-                    <w:r>
-                      <w:rPr>
-                        <w:noProof/>
-                        <w:lang w:val="en-US"/>
-                      </w:rPr>
-                      <w:t xml:space="preserve">, Torino, 2009. </w:t>
+                      <w:t>M. Heyward, "of Day, of Night," Eastgate Systems, Watertown, MA, 2004.</w:t>
                     </w:r>
                   </w:p>
                 </w:tc>
               </w:tr>
               <w:tr>
                 <w:trPr>
-                  <w:divId w:val="1229994574"/>
+                  <w:divId w:val="460726889"/>
                   <w:tblCellSpacing w:w="15" w:type="dxa"/>
                 </w:trPr>
                 <w:tc>
@@ -7545,30 +8451,14 @@
                         <w:noProof/>
                         <w:lang w:val="en-US"/>
                       </w:rPr>
-                      <w:t xml:space="preserve">S. Kitromili, J. Jordan and D. E. Millard, "What Authors Think about Hypertext Authoring," in </w:t>
-                    </w:r>
-                    <w:r>
-                      <w:rPr>
-                        <w:i/>
-                        <w:iCs/>
-                        <w:noProof/>
-                        <w:lang w:val="en-US"/>
-                      </w:rPr>
-                      <w:t>HT '20: Proceedings of the 31st ACM Conference on Hypertext and Social Media</w:t>
-                    </w:r>
-                    <w:r>
-                      <w:rPr>
-                        <w:noProof/>
-                        <w:lang w:val="en-US"/>
-                      </w:rPr>
-                      <w:t xml:space="preserve">, Virtual Event, 2020. </w:t>
+                      <w:t>M. Heyward, "Live traversal of ‘of day, of night’ Nov 8, 2019 at WSUV, USA | spaces in between time," 23 December 2019. [Online]. Available: https://www.creativecultural.com/meganheyward/?p=1750. [Accessed 17 September 2020].</w:t>
                     </w:r>
                   </w:p>
                 </w:tc>
               </w:tr>
               <w:tr>
                 <w:trPr>
-                  <w:divId w:val="1229994574"/>
+                  <w:divId w:val="460726889"/>
                   <w:tblCellSpacing w:w="15" w:type="dxa"/>
                 </w:trPr>
                 <w:tc>
@@ -7611,14 +8501,14 @@
                         <w:noProof/>
                         <w:lang w:val="en-US"/>
                       </w:rPr>
-                      <w:t>T. Memmott, "Lexia to Perplexia," eliterature.org, 2000. [Online]. Available: https://collection.eliterature.org/1/works/memmott__lexia_to_perplexia.html. [Accessed 17 September 2020].</w:t>
+                      <w:t>M. Lutz, "the uncle who works for nintendo by ztul," itch.io, 6 December 2014. [Online]. Available: https://ztul.itch.io/the-uncle-who-works-for-nintendo. [Accessed 17 September 2020].</w:t>
                     </w:r>
                   </w:p>
                 </w:tc>
               </w:tr>
               <w:tr>
                 <w:trPr>
-                  <w:divId w:val="1229994574"/>
+                  <w:divId w:val="460726889"/>
                   <w:tblCellSpacing w:w="15" w:type="dxa"/>
                 </w:trPr>
                 <w:tc>
@@ -7661,14 +8551,14 @@
                         <w:noProof/>
                         <w:lang w:val="en-US"/>
                       </w:rPr>
-                      <w:t>M. Joyce, "afternoon, a story," Eastgate Systems, Watertown, MA, 1987.</w:t>
+                      <w:t>A. A. Anthropy, "Queers in Love at the End of the World by anna anthropy," itch.io, 12 March 2016. [Online]. Available: https://w.itch.io/end-of-the-world. [Accessed 17 September 2020].</w:t>
                     </w:r>
                   </w:p>
                 </w:tc>
               </w:tr>
               <w:tr>
                 <w:trPr>
-                  <w:divId w:val="1229994574"/>
+                  <w:divId w:val="460726889"/>
                   <w:tblCellSpacing w:w="15" w:type="dxa"/>
                 </w:trPr>
                 <w:tc>
@@ -7711,14 +8601,14 @@
                         <w:noProof/>
                         <w:lang w:val="en-US"/>
                       </w:rPr>
-                      <w:t>N. Gibbins, "Telling Tales - EdShare Southampton," 6 November 2019. [Online]. Available: http://edshare.soton.ac.uk/20145/. [Accessed 21 September 2020].</w:t>
+                      <w:t>J. Anderson, "afternoon, a story - Michael Joyce," youtube.com, 26 April 2012. [Online]. Available: https://www.youtube.com/watch?v=djIrHF8S6-Q. [Accessed 17 September 2020].</w:t>
                     </w:r>
                   </w:p>
                 </w:tc>
               </w:tr>
               <w:tr>
                 <w:trPr>
-                  <w:divId w:val="1229994574"/>
+                  <w:divId w:val="460726889"/>
                   <w:tblCellSpacing w:w="15" w:type="dxa"/>
                 </w:trPr>
                 <w:tc>
@@ -7761,14 +8651,14 @@
                         <w:noProof/>
                         <w:lang w:val="en-US"/>
                       </w:rPr>
-                      <w:t>inkle Ltd., "ink - inkle's narrative scripting language," inkle Ltd., [Online]. Available: https://www.inklestudios.com/ink/. [Accessed 11 August 2020].</w:t>
+                      <w:t>T. Memmott, "Lexia to Perplexia," eliterature.org, 2000. [Online]. Available: https://collection.eliterature.org/1/works/memmott__lexia_to_perplexia.html. [Accessed 17 September 2020].</w:t>
                     </w:r>
                   </w:p>
                 </w:tc>
               </w:tr>
               <w:tr>
                 <w:trPr>
-                  <w:divId w:val="1229994574"/>
+                  <w:divId w:val="460726889"/>
                   <w:tblCellSpacing w:w="15" w:type="dxa"/>
                 </w:trPr>
                 <w:tc>
@@ -7811,14 +8701,14 @@
                         <w:noProof/>
                         <w:lang w:val="en-US"/>
                       </w:rPr>
-                      <w:t>textadventures.co.uk, "Quest 5 - Documentation," textadventures.co.uk, 31 December 2018. [Online]. Available: http://docs.textadventures.co.uk/quest/. [Accessed 11 August 2020].</w:t>
+                      <w:t>M. Joyce, "afternoon, a story," Eastgate Systems, Watertown, MA, 1987.</w:t>
                     </w:r>
                   </w:p>
                 </w:tc>
               </w:tr>
               <w:tr>
                 <w:trPr>
-                  <w:divId w:val="1229994574"/>
+                  <w:divId w:val="460726889"/>
                   <w:tblCellSpacing w:w="15" w:type="dxa"/>
                 </w:trPr>
                 <w:tc>
@@ -7861,7 +8751,7 @@
                         <w:noProof/>
                         <w:lang w:val="en-US"/>
                       </w:rPr>
-                      <w:t>textadventures.co.uk, "Squiffy - Documentation," textadventures.co.uk, [Online]. Available: https://docs.textadventures.co.uk/squiffy/. [Accessed 13 August 2020].</w:t>
+                      <w:t>N. Gibbins, "Telling Tales - EdShare Southampton," 6 November 2019. [Online]. Available: http://edshare.soton.ac.uk/20145/. [Accessed 21 September 2020].</w:t>
                     </w:r>
                   </w:p>
                 </w:tc>
@@ -7869,7 +8759,7 @@
             </w:tbl>
             <w:p>
               <w:pPr>
-                <w:divId w:val="1229994574"/>
+                <w:divId w:val="460726889"/>
                 <w:rPr>
                   <w:rFonts w:eastAsia="Times New Roman"/>
                   <w:noProof/>
@@ -9422,7 +10312,7 @@
     </b:Author>
     <b:City>Baltimore, MD</b:City>
     <b:Publisher>Johns Hopkins University Press</b:Publisher>
-    <b:RefOrder>30</b:RefOrder>
+    <b:RefOrder>32</b:RefOrder>
   </b:Source>
   <b:Source>
     <b:Tag>DEM20</b:Tag>
@@ -9443,7 +10333,7 @@
       </b:Author>
     </b:Author>
     <b:ConferenceName>Proceedings of the 31st ACM Conference on Hypertext and Social Media</b:ConferenceName>
-    <b:RefOrder>31</b:RefOrder>
+    <b:RefOrder>33</b:RefOrder>
   </b:Source>
   <b:Source>
     <b:Tag>QDa15</b:Tag>
@@ -9487,7 +10377,7 @@
     <b:Pages>51</b:Pages>
     <b:Volume>7</b:Volume>
     <b:Issue>4</b:Issue>
-    <b:RefOrder>32</b:RefOrder>
+    <b:RefOrder>30</b:RefOrder>
   </b:Source>
   <b:Source>
     <b:Tag>Rus09</b:Tag>
@@ -9509,7 +10399,7 @@
     <b:Year>2009</b:Year>
     <b:Volume>6</b:Volume>
     <b:URL>http://hyperrhiz.io/hyperrhiz06/essays/a-four-sided-model-for-reading-hypertext-fiction.html</b:URL>
-    <b:RefOrder>33</b:RefOrder>
+    <b:RefOrder>31</b:RefOrder>
   </b:Source>
   <b:Source>
     <b:Tag>Zoë13</b:Tag>
@@ -9541,7 +10431,7 @@
     <b:MonthAccessed>September</b:MonthAccessed>
     <b:DayAccessed>17</b:DayAccessed>
     <b:URL>http://www.depressionquest.com/</b:URL>
-    <b:RefOrder>34</b:RefOrder>
+    <b:RefOrder>38</b:RefOrder>
   </b:Source>
   <b:Source>
     <b:Tag>Mil03</b:Tag>
@@ -9569,7 +10459,7 @@
         </b:NameList>
       </b:Author>
     </b:Author>
-    <b:RefOrder>35</b:RefOrder>
+    <b:RefOrder>39</b:RefOrder>
   </b:Source>
   <b:Source>
     <b:Tag>Meg04</b:Tag>
@@ -9589,7 +10479,7 @@
     </b:Author>
     <b:City>Watertown, MA</b:City>
     <b:Publisher>Eastgate Systems</b:Publisher>
-    <b:RefOrder>36</b:RefOrder>
+    <b:RefOrder>40</b:RefOrder>
   </b:Source>
   <b:Source>
     <b:Tag>Meg19</b:Tag>
@@ -9613,7 +10503,7 @@
     <b:MonthAccessed>September</b:MonthAccessed>
     <b:DayAccessed>17</b:DayAccessed>
     <b:URL>https://www.creativecultural.com/meganheyward/?p=1750</b:URL>
-    <b:RefOrder>37</b:RefOrder>
+    <b:RefOrder>41</b:RefOrder>
   </b:Source>
   <b:Source>
     <b:Tag>Mic14</b:Tag>
@@ -9638,7 +10528,7 @@
     <b:DayAccessed>17</b:DayAccessed>
     <b:URL>https://ztul.itch.io/the-uncle-who-works-for-nintendo</b:URL>
     <b:ProductionCompany>itch.io</b:ProductionCompany>
-    <b:RefOrder>38</b:RefOrder>
+    <b:RefOrder>42</b:RefOrder>
   </b:Source>
   <b:Source>
     <b:Tag>Ann16</b:Tag>
@@ -9664,7 +10554,7 @@
     <b:DayAccessed>17</b:DayAccessed>
     <b:URL>https://w.itch.io/end-of-the-world</b:URL>
     <b:ProductionCompany>itch.io</b:ProductionCompany>
-    <b:RefOrder>39</b:RefOrder>
+    <b:RefOrder>43</b:RefOrder>
   </b:Source>
   <b:Source>
     <b:Tag>JAn12</b:Tag>
@@ -9689,7 +10579,7 @@
         </b:NameList>
       </b:Author>
     </b:Author>
-    <b:RefOrder>40</b:RefOrder>
+    <b:RefOrder>44</b:RefOrder>
   </b:Source>
   <b:Source>
     <b:Tag>Jam06</b:Tag>
@@ -9711,7 +10601,7 @@
     <b:Pages>447-465</b:Pages>
     <b:Volume>12</b:Volume>
     <b:Issue>4</b:Issue>
-    <b:RefOrder>41</b:RefOrder>
+    <b:RefOrder>37</b:RefOrder>
   </b:Source>
   <b:Source>
     <b:Tag>Mar09</b:Tag>
@@ -9732,7 +10622,7 @@
     <b:Year>2009</b:Year>
     <b:Pages>43-59</b:Pages>
     <b:Volume>1</b:Volume>
-    <b:RefOrder>42</b:RefOrder>
+    <b:RefOrder>35</b:RefOrder>
   </b:Source>
   <b:Source>
     <b:Tag>Mar091</b:Tag>
@@ -9752,7 +10642,7 @@
     </b:Author>
     <b:ConferenceName>HT '09: Proceedings of the 20th ACM conference on Hypertext and hypermedia</b:ConferenceName>
     <b:City>Torino</b:City>
-    <b:RefOrder>43</b:RefOrder>
+    <b:RefOrder>36</b:RefOrder>
   </b:Source>
   <b:Source>
     <b:Tag>Sof20</b:Tag>
@@ -9781,7 +10671,7 @@
     <b:Year>2020</b:Year>
     <b:ConferenceName>HT '20: Proceedings of the 31st ACM Conference on Hypertext and Social Media</b:ConferenceName>
     <b:City>Virtual Event</b:City>
-    <b:RefOrder>44</b:RefOrder>
+    <b:RefOrder>34</b:RefOrder>
   </b:Source>
   <b:Source>
     <b:Tag>Tal00</b:Tag>
@@ -10095,7 +10985,7 @@
 </file>
 
 <file path=customXml/itemProps1.xml><?xml version="1.0" encoding="utf-8"?>
-<ds:datastoreItem xmlns:ds="http://schemas.openxmlformats.org/officeDocument/2006/customXml" ds:itemID="{BD03066B-AB85-4B0A-9438-88F5277AB67F}">
+<ds:datastoreItem xmlns:ds="http://schemas.openxmlformats.org/officeDocument/2006/customXml" ds:itemID="{C7D6F631-3C8B-4FBB-BD71-5DE230876E00}">
   <ds:schemaRefs>
     <ds:schemaRef ds:uri="http://schemas.openxmlformats.org/officeDocument/2006/bibliography"/>
   </ds:schemaRefs>

</xml_diff>

<commit_message>
Continued the summary. Currently halfway through the summary for 'From Narrative Games to Playable Stories'.
</commit_message>
<xml_diff>
--- a/Reports n such/Summary of background reading.docx
+++ b/Reports n such/Summary of background reading.docx
@@ -1488,8 +1488,16 @@
         <w:rPr>
           <w:rFonts w:eastAsiaTheme="majorEastAsia"/>
         </w:rPr>
-        <w:t xml:space="preserve"> and Ren’Py</w:t>
-      </w:r>
+        <w:t xml:space="preserve"> and </w:t>
+      </w:r>
+      <w:proofErr w:type="spellStart"/>
+      <w:r>
+        <w:rPr>
+          <w:rFonts w:eastAsiaTheme="majorEastAsia"/>
+        </w:rPr>
+        <w:t>Ren’Py</w:t>
+      </w:r>
+      <w:proofErr w:type="spellEnd"/>
       <w:sdt>
         <w:sdtPr>
           <w:rPr>
@@ -1556,8 +1564,16 @@
         <w:rPr>
           <w:rFonts w:eastAsiaTheme="majorEastAsia"/>
         </w:rPr>
-        <w:t>two of which I’ve forgotten how I found out about (Storyspace</w:t>
-      </w:r>
+        <w:t>two of which I’ve forgotten how I found out about (</w:t>
+      </w:r>
+      <w:proofErr w:type="spellStart"/>
+      <w:r>
+        <w:rPr>
+          <w:rFonts w:eastAsiaTheme="majorEastAsia"/>
+        </w:rPr>
+        <w:t>Storyspace</w:t>
+      </w:r>
+      <w:proofErr w:type="spellEnd"/>
       <w:sdt>
         <w:sdtPr>
           <w:rPr>
@@ -1680,7 +1696,21 @@
         <w:rPr>
           <w:rFonts w:eastAsiaTheme="majorEastAsia"/>
         </w:rPr>
-        <w:t>and one which only existed in specification form, which Dr. Bartle sent me a copy of, along with</w:t>
+        <w:t xml:space="preserve">and one which only existed in specification form, which </w:t>
+      </w:r>
+      <w:proofErr w:type="spellStart"/>
+      <w:r>
+        <w:rPr>
+          <w:rFonts w:eastAsiaTheme="majorEastAsia"/>
+        </w:rPr>
+        <w:t>Dr.</w:t>
+      </w:r>
+      <w:proofErr w:type="spellEnd"/>
+      <w:r>
+        <w:rPr>
+          <w:rFonts w:eastAsiaTheme="majorEastAsia"/>
+        </w:rPr>
+        <w:t xml:space="preserve"> Bartle sent me a copy of, along with</w:t>
       </w:r>
       <w:r>
         <w:rPr>
@@ -1698,8 +1728,16 @@
         <w:rPr>
           <w:rFonts w:eastAsiaTheme="majorEastAsia"/>
         </w:rPr>
-        <w:t>have produced (eHyperTool</w:t>
-      </w:r>
+        <w:t>have produced (</w:t>
+      </w:r>
+      <w:proofErr w:type="spellStart"/>
+      <w:r>
+        <w:rPr>
+          <w:rFonts w:eastAsiaTheme="majorEastAsia"/>
+        </w:rPr>
+        <w:t>eHyperTool</w:t>
+      </w:r>
+      <w:proofErr w:type="spellEnd"/>
       <w:sdt>
         <w:sdtPr>
           <w:rPr>
@@ -1946,7 +1984,21 @@
         <w:rPr>
           <w:rFonts w:eastAsiaTheme="majorEastAsia"/>
         </w:rPr>
-        <w:t xml:space="preserve"> tools, Dr. Bartle als</w:t>
+        <w:t xml:space="preserve"> tools, </w:t>
+      </w:r>
+      <w:proofErr w:type="spellStart"/>
+      <w:r>
+        <w:rPr>
+          <w:rFonts w:eastAsiaTheme="majorEastAsia"/>
+        </w:rPr>
+        <w:t>Dr.</w:t>
+      </w:r>
+      <w:proofErr w:type="spellEnd"/>
+      <w:r>
+        <w:rPr>
+          <w:rFonts w:eastAsiaTheme="majorEastAsia"/>
+        </w:rPr>
+        <w:t xml:space="preserve"> Bartle als</w:t>
       </w:r>
       <w:r>
         <w:rPr>
@@ -2014,8 +2066,16 @@
         <w:rPr>
           <w:rFonts w:eastAsiaTheme="majorEastAsia"/>
         </w:rPr>
-        <w:t xml:space="preserve"> Inklewriter</w:t>
-      </w:r>
+        <w:t xml:space="preserve"> </w:t>
+      </w:r>
+      <w:proofErr w:type="spellStart"/>
+      <w:r>
+        <w:rPr>
+          <w:rFonts w:eastAsiaTheme="majorEastAsia"/>
+        </w:rPr>
+        <w:t>Inklewriter</w:t>
+      </w:r>
+      <w:proofErr w:type="spellEnd"/>
       <w:sdt>
         <w:sdtPr>
           <w:rPr>
@@ -2076,8 +2136,16 @@
         <w:rPr>
           <w:rFonts w:eastAsiaTheme="majorEastAsia"/>
         </w:rPr>
-        <w:t xml:space="preserve"> ChoiceScript</w:t>
-      </w:r>
+        <w:t xml:space="preserve"> </w:t>
+      </w:r>
+      <w:proofErr w:type="spellStart"/>
+      <w:r>
+        <w:rPr>
+          <w:rFonts w:eastAsiaTheme="majorEastAsia"/>
+        </w:rPr>
+        <w:t>ChoiceScript</w:t>
+      </w:r>
+      <w:proofErr w:type="spellEnd"/>
       <w:sdt>
         <w:sdtPr>
           <w:rPr>
@@ -2314,13 +2382,23 @@
         <w:pStyle w:val="Heading2"/>
       </w:pPr>
       <w:r>
-        <w:t>Researching Storyspace</w:t>
-      </w:r>
+        <w:t xml:space="preserve">Researching </w:t>
+      </w:r>
+      <w:proofErr w:type="spellStart"/>
+      <w:r>
+        <w:t>Storyspace</w:t>
+      </w:r>
+      <w:proofErr w:type="spellEnd"/>
     </w:p>
     <w:p>
       <w:r>
-        <w:t>I started off by looking at Storyspace</w:t>
-      </w:r>
+        <w:t xml:space="preserve">I started off by looking at </w:t>
+      </w:r>
+      <w:proofErr w:type="spellStart"/>
+      <w:r>
+        <w:t>Storyspace</w:t>
+      </w:r>
+      <w:proofErr w:type="spellEnd"/>
       <w:sdt>
         <w:sdtPr>
           <w:id w:val="-1199321168"/>
@@ -2384,8 +2462,13 @@
       <w:r>
         <w:t xml:space="preserve">. </w:t>
       </w:r>
-      <w:r>
-        <w:t xml:space="preserve">Storyspace </w:t>
+      <w:proofErr w:type="spellStart"/>
+      <w:r>
+        <w:t>Storyspace</w:t>
+      </w:r>
+      <w:proofErr w:type="spellEnd"/>
+      <w:r>
+        <w:t xml:space="preserve"> </w:t>
       </w:r>
       <w:r>
         <w:t xml:space="preserve">appears to have been </w:t>
@@ -2513,8 +2596,13 @@
       <w:r>
         <w:t xml:space="preserve"> </w:t>
       </w:r>
-      <w:r>
-        <w:t xml:space="preserve">Storyspace 3 </w:t>
+      <w:proofErr w:type="spellStart"/>
+      <w:r>
+        <w:t>Storyspace</w:t>
+      </w:r>
+      <w:proofErr w:type="spellEnd"/>
+      <w:r>
+        <w:t xml:space="preserve"> 3 </w:t>
       </w:r>
       <w:r>
         <w:t>wa</w:t>
@@ -2657,7 +2745,15 @@
     </w:p>
     <w:p>
       <w:r>
-        <w:t>I was able to find a guide to using Storyspace, which did allow me to gain some insight about how to use it.</w:t>
+        <w:t xml:space="preserve">I was able to find a guide to using </w:t>
+      </w:r>
+      <w:proofErr w:type="spellStart"/>
+      <w:r>
+        <w:t>Storyspace</w:t>
+      </w:r>
+      <w:proofErr w:type="spellEnd"/>
+      <w:r>
+        <w:t>, which did allow me to gain some insight about how to use it.</w:t>
       </w:r>
       <w:r>
         <w:t xml:space="preserve"> In short, you can double-click the ‘map’ view to create ‘writing spaces’, click on those to </w:t>
@@ -2672,7 +2768,15 @@
         <w:t>ork-in-progress hypertexts are saved in an XML-based format</w:t>
       </w:r>
       <w:r>
-        <w:t xml:space="preserve"> (.tbx)</w:t>
+        <w:t xml:space="preserve"> (.</w:t>
+      </w:r>
+      <w:proofErr w:type="spellStart"/>
+      <w:r>
+        <w:t>tbx</w:t>
+      </w:r>
+      <w:proofErr w:type="spellEnd"/>
+      <w:r>
+        <w:t>)</w:t>
       </w:r>
       <w:sdt>
         <w:sdtPr>
@@ -2714,10 +2818,26 @@
         <w:t xml:space="preserve">and it appears that, to play them, you </w:t>
       </w:r>
       <w:r>
-        <w:t xml:space="preserve">need to open the .tbx file </w:t>
-      </w:r>
-      <w:r>
-        <w:t>with the Storyspace Reader application</w:t>
+        <w:t>need to open the .</w:t>
+      </w:r>
+      <w:proofErr w:type="spellStart"/>
+      <w:r>
+        <w:t>tbx</w:t>
+      </w:r>
+      <w:proofErr w:type="spellEnd"/>
+      <w:r>
+        <w:t xml:space="preserve"> file </w:t>
+      </w:r>
+      <w:r>
+        <w:t xml:space="preserve">with the </w:t>
+      </w:r>
+      <w:proofErr w:type="spellStart"/>
+      <w:r>
+        <w:t>Storyspace</w:t>
+      </w:r>
+      <w:proofErr w:type="spellEnd"/>
+      <w:r>
+        <w:t xml:space="preserve"> Reader application</w:t>
       </w:r>
       <w:r>
         <w:t xml:space="preserve"> </w:t>
@@ -2780,6 +2900,7 @@
       <w:r>
         <w:t xml:space="preserve">), upon closer inspection, appeared to be a system for developing text adventure games (a la </w:t>
       </w:r>
+      <w:proofErr w:type="spellStart"/>
       <w:r>
         <w:rPr>
           <w:i/>
@@ -2787,6 +2908,7 @@
         </w:rPr>
         <w:t>Zork</w:t>
       </w:r>
+      <w:proofErr w:type="spellEnd"/>
       <w:r>
         <w:t>) instead of hypertext fiction games</w:t>
       </w:r>
@@ -2958,9 +3080,11 @@
       <w:r>
         <w:t xml:space="preserve">Researching </w:t>
       </w:r>
+      <w:proofErr w:type="spellStart"/>
       <w:r>
         <w:t>eHyperTool</w:t>
       </w:r>
+      <w:proofErr w:type="spellEnd"/>
     </w:p>
     <w:p>
       <w:r>
@@ -3376,8 +3500,13 @@
         </w:sdtContent>
       </w:sdt>
       <w:r>
-        <w:t>, SugarCube</w:t>
-      </w:r>
+        <w:t xml:space="preserve">, </w:t>
+      </w:r>
+      <w:proofErr w:type="spellStart"/>
+      <w:r>
+        <w:t>SugarCube</w:t>
+      </w:r>
+      <w:proofErr w:type="spellEnd"/>
       <w:sdt>
         <w:sdtPr>
           <w:id w:val="220175535"/>
@@ -3487,7 +3616,15 @@
         <w:t xml:space="preserve">, </w:t>
       </w:r>
       <w:r>
-        <w:t xml:space="preserve">and PaperThin (a </w:t>
+        <w:t xml:space="preserve">and </w:t>
+      </w:r>
+      <w:proofErr w:type="spellStart"/>
+      <w:r>
+        <w:t>PaperThin</w:t>
+      </w:r>
+      <w:proofErr w:type="spellEnd"/>
+      <w:r>
+        <w:t xml:space="preserve"> (a </w:t>
       </w:r>
       <w:r>
         <w:t xml:space="preserve">plaintext </w:t>
@@ -3629,13 +3766,20 @@
       <w:r>
         <w:t xml:space="preserve">Researching </w:t>
       </w:r>
+      <w:proofErr w:type="spellStart"/>
       <w:r>
         <w:t>Ren’Py</w:t>
       </w:r>
+      <w:proofErr w:type="spellEnd"/>
     </w:p>
     <w:p>
-      <w:r>
-        <w:t xml:space="preserve">Ren’Py is a python-based visual novel engine. </w:t>
+      <w:proofErr w:type="spellStart"/>
+      <w:r>
+        <w:t>Ren’Py</w:t>
+      </w:r>
+      <w:proofErr w:type="spellEnd"/>
+      <w:r>
+        <w:t xml:space="preserve"> is a python-based visual novel engine. </w:t>
       </w:r>
       <w:r>
         <w:t xml:space="preserve">Whilst hypertext games and visual novels aren’t exactly the same thing, seeing as visual novels still </w:t>
@@ -3659,14 +3803,27 @@
         <w:lastRenderedPageBreak/>
         <w:t xml:space="preserve">branching narrative structure to hypertext games. </w:t>
       </w:r>
-      <w:r>
-        <w:t>Ren’Py games are written as directories o</w:t>
+      <w:proofErr w:type="spellStart"/>
+      <w:r>
+        <w:t>Ren’Py</w:t>
+      </w:r>
+      <w:proofErr w:type="spellEnd"/>
+      <w:r>
+        <w:t xml:space="preserve"> games are written as directories o</w:t>
       </w:r>
       <w:r>
         <w:t>f</w:t>
       </w:r>
       <w:r>
-        <w:t xml:space="preserve"> .rpy files</w:t>
+        <w:t xml:space="preserve"> .</w:t>
+      </w:r>
+      <w:proofErr w:type="spellStart"/>
+      <w:r>
+        <w:t>rpy</w:t>
+      </w:r>
+      <w:proofErr w:type="spellEnd"/>
+      <w:r>
+        <w:t xml:space="preserve"> files</w:t>
       </w:r>
       <w:r>
         <w:t xml:space="preserve"> (An obj</w:t>
@@ -3993,19 +4150,34 @@
       <w:r>
         <w:t xml:space="preserve">Researching </w:t>
       </w:r>
+      <w:proofErr w:type="spellStart"/>
       <w:r>
         <w:t>i</w:t>
       </w:r>
       <w:r>
         <w:t>nklewriter</w:t>
       </w:r>
+      <w:proofErr w:type="spellEnd"/>
     </w:p>
     <w:p>
+      <w:proofErr w:type="spellStart"/>
       <w:r>
         <w:t>i</w:t>
       </w:r>
       <w:r>
-        <w:t xml:space="preserve">nklewriter, like eHyperTool, is a cloud-based server-side GUI for writing hypertext games, </w:t>
+        <w:t>nklewriter</w:t>
+      </w:r>
+      <w:proofErr w:type="spellEnd"/>
+      <w:r>
+        <w:t xml:space="preserve">, like </w:t>
+      </w:r>
+      <w:proofErr w:type="spellStart"/>
+      <w:r>
+        <w:t>eHyperTool</w:t>
+      </w:r>
+      <w:proofErr w:type="spellEnd"/>
+      <w:r>
+        <w:t xml:space="preserve">, is a cloud-based server-side GUI for writing hypertext games, </w:t>
       </w:r>
       <w:r>
         <w:t>hosted</w:t>
@@ -4106,8 +4278,13 @@
     </w:p>
     <w:p>
       <w:r>
-        <w:t>ink is an alternative to inklewriter</w:t>
-      </w:r>
+        <w:t xml:space="preserve">ink is an alternative to </w:t>
+      </w:r>
+      <w:proofErr w:type="spellStart"/>
+      <w:r>
+        <w:t>inklewriter</w:t>
+      </w:r>
+      <w:proofErr w:type="spellEnd"/>
       <w:r>
         <w:t xml:space="preserve"> (also by inkle)</w:t>
       </w:r>
@@ -4133,19 +4310,75 @@
         <w:t xml:space="preserve">side, </w:t>
       </w:r>
       <w:r>
-        <w:t>but it still allows writers to produce games with roughly the same functionality as inklewriter games, despite not having the same tools inklewriter provides</w:t>
+        <w:t xml:space="preserve">but it still allows writers to produce games with roughly the same functionality as </w:t>
+      </w:r>
+      <w:proofErr w:type="spellStart"/>
+      <w:r>
+        <w:t>inklewriter</w:t>
+      </w:r>
+      <w:proofErr w:type="spellEnd"/>
+      <w:r>
+        <w:t xml:space="preserve"> games, despite not having the same tools </w:t>
+      </w:r>
+      <w:proofErr w:type="spellStart"/>
+      <w:r>
+        <w:t>inklewriter</w:t>
+      </w:r>
+      <w:proofErr w:type="spellEnd"/>
+      <w:r>
+        <w:t xml:space="preserve"> provides</w:t>
       </w:r>
       <w:r>
         <w:t xml:space="preserve"> (</w:t>
       </w:r>
       <w:r>
-        <w:t>but having a few more options, such as styling options). It is possible to transfer a game between inklewriter and ink, however, it is a bit complicated. To transfer it from inklewriter to ink, you can just use the previously-mentioned .ink export option</w:t>
-      </w:r>
-      <w:r>
-        <w:t xml:space="preserve">, but, to transfer from ink to inklewriter, you need to save your .ink game in .json format, open the .json file, copy the full </w:t>
-      </w:r>
-      <w:r>
-        <w:t>json string, then paste it into the ‘import from json’ input on inklewriter (after logging in to inklewriter)</w:t>
+        <w:t xml:space="preserve">but having a few more options, such as styling options). It is possible to transfer a game between </w:t>
+      </w:r>
+      <w:proofErr w:type="spellStart"/>
+      <w:r>
+        <w:t>inklewriter</w:t>
+      </w:r>
+      <w:proofErr w:type="spellEnd"/>
+      <w:r>
+        <w:t xml:space="preserve"> and ink, however, it is a bit complicated. To transfer it from </w:t>
+      </w:r>
+      <w:proofErr w:type="spellStart"/>
+      <w:r>
+        <w:t>inklewriter</w:t>
+      </w:r>
+      <w:proofErr w:type="spellEnd"/>
+      <w:r>
+        <w:t xml:space="preserve"> to ink, you can just use the previously-mentioned .ink export option</w:t>
+      </w:r>
+      <w:r>
+        <w:t xml:space="preserve">, but, to transfer from ink to </w:t>
+      </w:r>
+      <w:proofErr w:type="spellStart"/>
+      <w:r>
+        <w:t>inklewriter</w:t>
+      </w:r>
+      <w:proofErr w:type="spellEnd"/>
+      <w:r>
+        <w:t xml:space="preserve">, you need to save your .ink game in .json format, open the .json file, copy the full </w:t>
+      </w:r>
+      <w:r>
+        <w:t xml:space="preserve">json string, then paste it into the ‘import from json’ input on </w:t>
+      </w:r>
+      <w:proofErr w:type="spellStart"/>
+      <w:r>
+        <w:t>inklewriter</w:t>
+      </w:r>
+      <w:proofErr w:type="spellEnd"/>
+      <w:r>
+        <w:t xml:space="preserve"> (after logging in to </w:t>
+      </w:r>
+      <w:proofErr w:type="spellStart"/>
+      <w:r>
+        <w:t>inklewriter</w:t>
+      </w:r>
+      <w:proofErr w:type="spellEnd"/>
+      <w:r>
+        <w:t>)</w:t>
       </w:r>
       <w:sdt>
         <w:sdtPr>
@@ -4190,12 +4423,22 @@
       </w:pPr>
       <w:r>
         <w:lastRenderedPageBreak/>
-        <w:t>Researching ChoiceScript</w:t>
-      </w:r>
+        <w:t xml:space="preserve">Researching </w:t>
+      </w:r>
+      <w:proofErr w:type="spellStart"/>
+      <w:r>
+        <w:t>ChoiceScript</w:t>
+      </w:r>
+      <w:proofErr w:type="spellEnd"/>
     </w:p>
     <w:p>
-      <w:r>
-        <w:t xml:space="preserve">ChoiceScript is a </w:t>
+      <w:proofErr w:type="spellStart"/>
+      <w:r>
+        <w:t>ChoiceScript</w:t>
+      </w:r>
+      <w:proofErr w:type="spellEnd"/>
+      <w:r>
+        <w:t xml:space="preserve"> is a </w:t>
       </w:r>
       <w:r>
         <w:t xml:space="preserve">scripting-based system for creating hypertext games (with no official GUI or IDE, but </w:t>
@@ -4225,10 +4468,26 @@
         <w:t xml:space="preserve">o </w:t>
       </w:r>
       <w:r>
-        <w:t xml:space="preserve">launch a ChoiceScript server </w:t>
-      </w:r>
-      <w:r>
-        <w:t>using a batch file supplied with the tool, and keep it running whilst playing your games. This is probably due to the creators of ChoiceScript, Choice</w:t>
+        <w:t xml:space="preserve">launch a </w:t>
+      </w:r>
+      <w:proofErr w:type="spellStart"/>
+      <w:r>
+        <w:t>ChoiceScript</w:t>
+      </w:r>
+      <w:proofErr w:type="spellEnd"/>
+      <w:r>
+        <w:t xml:space="preserve"> server </w:t>
+      </w:r>
+      <w:r>
+        <w:t xml:space="preserve">using a batch file supplied with the tool, and keep it running whilst playing your games. This is probably due to the creators of </w:t>
+      </w:r>
+      <w:proofErr w:type="spellStart"/>
+      <w:r>
+        <w:t>ChoiceScript</w:t>
+      </w:r>
+      <w:proofErr w:type="spellEnd"/>
+      <w:r>
+        <w:t>, Choice</w:t>
       </w:r>
       <w:r>
         <w:t xml:space="preserve"> o</w:t>
@@ -4243,7 +4502,23 @@
         <w:t xml:space="preserve">Games, </w:t>
       </w:r>
       <w:r>
-        <w:t xml:space="preserve">commercially distributing ChoiceScript games, and I suspect that the serverside nature of </w:t>
+        <w:t xml:space="preserve">commercially distributing </w:t>
+      </w:r>
+      <w:proofErr w:type="spellStart"/>
+      <w:r>
+        <w:t>ChoiceScript</w:t>
+      </w:r>
+      <w:proofErr w:type="spellEnd"/>
+      <w:r>
+        <w:t xml:space="preserve"> games, and I suspect that the </w:t>
+      </w:r>
+      <w:proofErr w:type="spellStart"/>
+      <w:r>
+        <w:t>serverside</w:t>
+      </w:r>
+      <w:proofErr w:type="spellEnd"/>
+      <w:r>
+        <w:t xml:space="preserve"> nature of </w:t>
       </w:r>
       <w:r>
         <w:t>this system is</w:t>
@@ -4258,7 +4533,15 @@
         <w:t xml:space="preserve">Games are written in .txt files in a </w:t>
       </w:r>
       <w:r>
-        <w:t xml:space="preserve">directory holding all the other files needed for the game to operate, following the ChoiceScript language. </w:t>
+        <w:t xml:space="preserve">directory holding all the other files needed for the game to operate, following the </w:t>
+      </w:r>
+      <w:proofErr w:type="spellStart"/>
+      <w:r>
+        <w:t>ChoiceScript</w:t>
+      </w:r>
+      <w:proofErr w:type="spellEnd"/>
+      <w:r>
+        <w:t xml:space="preserve"> language. </w:t>
       </w:r>
       <w:r>
         <w:t xml:space="preserve">One of these .txt files, startup.txt, </w:t>
@@ -4291,10 +4574,26 @@
         <w:t xml:space="preserve"> of the game, and holds all the important metadata for the game. </w:t>
       </w:r>
       <w:r>
-        <w:t xml:space="preserve">Unlike most other tools, ChoiceScript does </w:t>
-      </w:r>
-      <w:r>
-        <w:t xml:space="preserve">provide some automatic testing functionality; ‘Quicktest’ (a code coverage test which </w:t>
+        <w:t xml:space="preserve">Unlike most other tools, </w:t>
+      </w:r>
+      <w:proofErr w:type="spellStart"/>
+      <w:r>
+        <w:t>ChoiceScript</w:t>
+      </w:r>
+      <w:proofErr w:type="spellEnd"/>
+      <w:r>
+        <w:t xml:space="preserve"> does </w:t>
+      </w:r>
+      <w:r>
+        <w:t>provide some automatic testing functionality; ‘</w:t>
+      </w:r>
+      <w:proofErr w:type="spellStart"/>
+      <w:r>
+        <w:t>Quicktest</w:t>
+      </w:r>
+      <w:proofErr w:type="spellEnd"/>
+      <w:r>
+        <w:t xml:space="preserve">’ (a code coverage test which </w:t>
       </w:r>
       <w:r>
         <w:t xml:space="preserve">attempts to exhaustively test every single option/conditional statement, returning </w:t>
@@ -4303,7 +4602,15 @@
         <w:t>information about unreached code/</w:t>
       </w:r>
       <w:r>
-        <w:t>syntax errors), and ‘Randomtest’ (which tests the game by randomly going through it</w:t>
+        <w:t>syntax errors), and ‘</w:t>
+      </w:r>
+      <w:proofErr w:type="spellStart"/>
+      <w:r>
+        <w:t>Randomtest</w:t>
+      </w:r>
+      <w:proofErr w:type="spellEnd"/>
+      <w:r>
+        <w:t>’ (which tests the game by randomly going through it</w:t>
       </w:r>
       <w:r>
         <w:t xml:space="preserve"> a given number of times</w:t>
@@ -4421,7 +4728,15 @@
         <w:t xml:space="preserve">It’s an object-oriented tool, </w:t>
       </w:r>
       <w:r>
-        <w:t>and saves games in ‘.aslx’ format (an XML-based format, declaring all of the objects in the game world</w:t>
+        <w:t>and saves games in ‘.</w:t>
+      </w:r>
+      <w:proofErr w:type="spellStart"/>
+      <w:r>
+        <w:t>aslx</w:t>
+      </w:r>
+      <w:proofErr w:type="spellEnd"/>
+      <w:r>
+        <w:t>’ format (an XML-based format, declaring all of the objects in the game world</w:t>
       </w:r>
       <w:r>
         <w:t>, facilitating the use of this system as a text adventure system)</w:t>
@@ -4575,7 +4890,15 @@
         <w:t xml:space="preserve">(extra optional text that still remains in the same section). </w:t>
       </w:r>
       <w:r>
-        <w:t xml:space="preserve">The IDE allows you to write .squiffy code, </w:t>
+        <w:t>The IDE allows you to write .</w:t>
+      </w:r>
+      <w:proofErr w:type="spellStart"/>
+      <w:r>
+        <w:t>squiffy</w:t>
+      </w:r>
+      <w:proofErr w:type="spellEnd"/>
+      <w:r>
+        <w:t xml:space="preserve"> code, </w:t>
       </w:r>
       <w:r>
         <w:t xml:space="preserve">offering a </w:t>
@@ -4593,7 +4916,15 @@
         <w:t>easily test it by pressing the ‘run’ button at the top, refreshing t</w:t>
       </w:r>
       <w:r>
-        <w:t xml:space="preserve">his preview to reflect the changes you’ve made to the squiffy code), </w:t>
+        <w:t xml:space="preserve">his preview to reflect the changes you’ve made to the </w:t>
+      </w:r>
+      <w:proofErr w:type="spellStart"/>
+      <w:r>
+        <w:t>squiffy</w:t>
+      </w:r>
+      <w:proofErr w:type="spellEnd"/>
+      <w:r>
+        <w:t xml:space="preserve"> code), </w:t>
       </w:r>
       <w:r>
         <w:t xml:space="preserve">allowing </w:t>
@@ -4656,7 +4987,15 @@
         <w:t>, if you want to edit the CSS</w:t>
       </w:r>
       <w:r>
-        <w:t xml:space="preserve">/HTML page holding the game, you need to edit them manually in the game output folder. Upon building a squiffy game, it’s output in a </w:t>
+        <w:t xml:space="preserve">/HTML page holding the game, you need to edit them manually in the game output folder. Upon building a </w:t>
+      </w:r>
+      <w:proofErr w:type="spellStart"/>
+      <w:r>
+        <w:t>squiffy</w:t>
+      </w:r>
+      <w:proofErr w:type="spellEnd"/>
+      <w:r>
+        <w:t xml:space="preserve"> game, it’s output in a </w:t>
       </w:r>
       <w:r>
         <w:t xml:space="preserve">folder containing </w:t>
@@ -4677,13 +5016,29 @@
         <w:t xml:space="preserve">along with a story.js file; this contains </w:t>
       </w:r>
       <w:r>
-        <w:t>a prewritten definition of a ‘squiffy’ object (essentially defining all</w:t>
+        <w:t>a prewritten definition of a ‘</w:t>
+      </w:r>
+      <w:proofErr w:type="spellStart"/>
+      <w:r>
+        <w:t>squiffy</w:t>
+      </w:r>
+      <w:proofErr w:type="spellEnd"/>
+      <w:r>
+        <w:t>’ object (essentially defining all</w:t>
       </w:r>
       <w:r>
         <w:t xml:space="preserve"> the functionality the system has), followed by definitions of</w:t>
       </w:r>
       <w:r>
-        <w:t xml:space="preserve"> the game content (built from the .squiffy file). </w:t>
+        <w:t xml:space="preserve"> the game content (built from the .</w:t>
+      </w:r>
+      <w:proofErr w:type="spellStart"/>
+      <w:r>
+        <w:t>squiffy</w:t>
+      </w:r>
+      <w:proofErr w:type="spellEnd"/>
+      <w:r>
+        <w:t xml:space="preserve"> file). </w:t>
       </w:r>
       <w:r>
         <w:t xml:space="preserve">This is honestly a rather nice method of exporting a working </w:t>
@@ -4793,7 +5148,15 @@
         <w:t>creating hypertext games. Whilst Squiffy outputs a JavaScript-based game engine along with declarations of the game contents</w:t>
       </w:r>
       <w:r>
-        <w:t xml:space="preserve"> from the .squiffy file, Undum skips the intermediate scripting stage and basically requires the writer to write the declarations of the game content directly</w:t>
+        <w:t xml:space="preserve"> from the .</w:t>
+      </w:r>
+      <w:proofErr w:type="spellStart"/>
+      <w:r>
+        <w:t>squiffy</w:t>
+      </w:r>
+      <w:proofErr w:type="spellEnd"/>
+      <w:r>
+        <w:t xml:space="preserve"> file, Undum skips the intermediate scripting stage and basically requires the writer to write the declarations of the game content directly</w:t>
       </w:r>
       <w:r>
         <w:t xml:space="preserve"> in JavaScript</w:t>
@@ -4847,13 +5210,22 @@
         <w:t xml:space="preserve"> casual users without any JavaScript knowledge, partially because they’re expected to write raw JavaScript, and there’s no form of IDE/GUI to help them out. However, </w:t>
       </w:r>
       <w:r>
-        <w:t>the git repo for Undum does provide some template Undum code, which might simplify the process</w:t>
+        <w:t xml:space="preserve">the </w:t>
+      </w:r>
+      <w:proofErr w:type="spellStart"/>
+      <w:r>
+        <w:t>git</w:t>
+      </w:r>
+      <w:proofErr w:type="spellEnd"/>
+      <w:r>
+        <w:t xml:space="preserve"> repo for Undum does provide some template Undum code, which might simplify the process</w:t>
       </w:r>
       <w:sdt>
         <w:sdtPr>
           <w:id w:val="-862060725"/>
           <w:citation/>
         </w:sdtPr>
+        <w:sdtEndPr/>
         <w:sdtContent>
           <w:r>
             <w:fldChar w:fldCharType="begin"/>
@@ -4971,6 +5343,7 @@
           <w:id w:val="1457067793"/>
           <w:citation/>
         </w:sdtPr>
+        <w:sdtEndPr/>
         <w:sdtContent>
           <w:r>
             <w:fldChar w:fldCharType="begin"/>
@@ -5027,7 +5400,15 @@
         <w:t xml:space="preserve"> Firstly, I </w:t>
       </w:r>
       <w:r>
-        <w:t>made a ‘wishlist’ for functionality that the program might need, before working out how feasible/unfeasible they would be, before working out the core functionality I would need to include.</w:t>
+        <w:t>made a ‘</w:t>
+      </w:r>
+      <w:proofErr w:type="spellStart"/>
+      <w:r>
+        <w:t>wishlist</w:t>
+      </w:r>
+      <w:proofErr w:type="spellEnd"/>
+      <w:r>
+        <w:t>’ for functionality that the program might need, before working out how feasible/unfeasible they would be, before working out the core functionality I would need to include.</w:t>
       </w:r>
       <w:r>
         <w:t xml:space="preserve"> </w:t>
@@ -5075,10 +5456,26 @@
         <w:t>structure</w:t>
       </w:r>
       <w:r>
-        <w:t xml:space="preserve"> similar to that of Storyspace,</w:t>
-      </w:r>
-      <w:r>
-        <w:t xml:space="preserve"> eHyperTool, and</w:t>
+        <w:t xml:space="preserve"> similar to that of </w:t>
+      </w:r>
+      <w:proofErr w:type="spellStart"/>
+      <w:r>
+        <w:t>Storyspace</w:t>
+      </w:r>
+      <w:proofErr w:type="spellEnd"/>
+      <w:r>
+        <w:t>,</w:t>
+      </w:r>
+      <w:r>
+        <w:t xml:space="preserve"> </w:t>
+      </w:r>
+      <w:proofErr w:type="spellStart"/>
+      <w:r>
+        <w:t>eHyperTool</w:t>
+      </w:r>
+      <w:proofErr w:type="spellEnd"/>
+      <w:r>
+        <w:t>, and</w:t>
       </w:r>
       <w:r>
         <w:t xml:space="preserve"> Twine</w:t>
@@ -5155,8 +5552,13 @@
       <w:r>
         <w:t xml:space="preserve">. </w:t>
       </w:r>
-      <w:r>
-        <w:t xml:space="preserve">Dr. Bartle </w:t>
+      <w:proofErr w:type="spellStart"/>
+      <w:r>
+        <w:t>Dr.</w:t>
+      </w:r>
+      <w:proofErr w:type="spellEnd"/>
+      <w:r>
+        <w:t xml:space="preserve"> Bartle </w:t>
       </w:r>
       <w:r>
         <w:t xml:space="preserve">sent me .pdf copies of a couple of articles </w:t>
@@ -5191,6 +5593,7 @@
           <w:id w:val="-945622391"/>
           <w:citation/>
         </w:sdtPr>
+        <w:sdtEndPr/>
         <w:sdtContent>
           <w:r>
             <w:rPr>
@@ -5260,6 +5663,7 @@
           <w:id w:val="-1229294283"/>
           <w:citation/>
         </w:sdtPr>
+        <w:sdtEndPr/>
         <w:sdtContent>
           <w:r>
             <w:rPr>
@@ -5329,6 +5733,7 @@
           <w:id w:val="-1775472370"/>
           <w:citation/>
         </w:sdtPr>
+        <w:sdtEndPr/>
         <w:sdtContent>
           <w:r>
             <w:rPr>
@@ -5515,6 +5920,7 @@
           <w:id w:val="-1903057244"/>
           <w:citation/>
         </w:sdtPr>
+        <w:sdtEndPr/>
         <w:sdtContent>
           <w:r>
             <w:fldChar w:fldCharType="begin"/>
@@ -5543,19 +5949,7 @@
         </w:sdtContent>
       </w:sdt>
       <w:r>
-        <w:t xml:space="preserve">. </w:t>
-      </w:r>
-      <w:r>
-        <w:t xml:space="preserve">When I looked at </w:t>
-      </w:r>
-      <w:r>
-        <w:t>this article</w:t>
-      </w:r>
-      <w:r>
-        <w:t>, I wasn’t sure if there was any information from this article I could apply to my project</w:t>
-      </w:r>
-      <w:r>
-        <w:t xml:space="preserve">, however, in hindsight, I probably should have tried looking at the other pieces of literature which this article </w:t>
+        <w:t xml:space="preserve">. When I looked at this article, I wasn’t sure if there was any information from this article I could apply to my project, however, in hindsight, I probably should have tried looking at the other pieces of literature which this article </w:t>
       </w:r>
       <w:r>
         <w:t xml:space="preserve">was analysing. Unfortunately, I don’t think I have enough time left in the summer break to look at those other articles, so I’ll </w:t>
@@ -5805,6 +6199,7 @@
           <w:id w:val="-1799913882"/>
           <w:citation/>
         </w:sdtPr>
+        <w:sdtEndPr/>
         <w:sdtContent>
           <w:r>
             <w:fldChar w:fldCharType="begin"/>
@@ -5856,8 +6251,6 @@
       <w:r>
         <w:t>for the final deadline/submission.</w:t>
       </w:r>
-      <w:bookmarkStart w:id="0" w:name="_GoBack"/>
-      <w:bookmarkEnd w:id="0"/>
     </w:p>
     <w:p>
       <w:pPr>
@@ -5879,11 +6272,144 @@
       </w:r>
     </w:p>
     <w:p>
+      <w:r>
+        <w:t xml:space="preserve">I </w:t>
+      </w:r>
+      <w:r>
+        <w:t xml:space="preserve">will admit that I was unable to </w:t>
+      </w:r>
+      <w:r>
+        <w:t xml:space="preserve">fully read this book, </w:t>
+      </w:r>
+      <w:r>
+        <w:t xml:space="preserve">because I could only find a </w:t>
+      </w:r>
+      <w:r>
+        <w:t>preview of</w:t>
+      </w:r>
+      <w:r>
+        <w:t xml:space="preserve"> it (only containing</w:t>
+      </w:r>
+      <w:r>
+        <w:t xml:space="preserve"> the introduction</w:t>
+      </w:r>
+      <w:r>
+        <w:t>)</w:t>
+      </w:r>
+      <w:r>
+        <w:t xml:space="preserve"> online</w:t>
+      </w:r>
+      <w:r>
+        <w:t xml:space="preserve">, </w:t>
+      </w:r>
+      <w:r>
+        <w:t xml:space="preserve">I </w:t>
+      </w:r>
+      <w:r>
+        <w:t xml:space="preserve">did not have access to a physical copy, and I did not want to resort to legally dubious methods of viewing the full text. </w:t>
+      </w:r>
+      <w:r>
+        <w:t xml:space="preserve">However, I still was able to get some information from the introduction. </w:t>
+      </w:r>
+      <w:r>
+        <w:t xml:space="preserve">The main concepts Aarseth </w:t>
+      </w:r>
+      <w:r>
+        <w:t>discusses in this book are those of ‘Cybertext’ and ‘Ergodic Literature’. Cybertext</w:t>
+      </w:r>
+      <w:r>
+        <w:t>, in short,</w:t>
+      </w:r>
+      <w:r>
+        <w:t xml:space="preserve"> considers</w:t>
+      </w:r>
+      <w:r>
+        <w:t xml:space="preserve"> </w:t>
+      </w:r>
+      <w:r>
+        <w:t>'the intricacies of the medium as an integral part</w:t>
+      </w:r>
+      <w:r>
+        <w:t xml:space="preserve"> of the literary exchange</w:t>
+      </w:r>
+      <w:r>
+        <w:t>' and</w:t>
+      </w:r>
+      <w:r>
+        <w:t xml:space="preserve"> treats </w:t>
+      </w:r>
+      <w:r>
+        <w:t>the</w:t>
+      </w:r>
+      <w:r>
+        <w:t xml:space="preserve"> '</w:t>
+      </w:r>
+      <w:r>
+        <w:t xml:space="preserve">consumer, or </w:t>
+      </w:r>
+      <w:r>
+        <w:t>user, of the text, as a more integrated figure'</w:t>
+      </w:r>
+      <w:r>
+        <w:t xml:space="preserve">, and </w:t>
+      </w:r>
+      <w:r>
+        <w:t>'must contain some kind of textual feedback loop'</w:t>
+      </w:r>
+      <w:r>
+        <w:t xml:space="preserve">. </w:t>
+      </w:r>
+      <w:r>
+        <w:t>This definition</w:t>
+      </w:r>
+      <w:r>
+        <w:t xml:space="preserve"> doesn’t restrict itself to electronic texts</w:t>
+      </w:r>
+      <w:r>
+        <w:t xml:space="preserve">, </w:t>
+      </w:r>
+      <w:r>
+        <w:t xml:space="preserve">as non-computerized texts can </w:t>
+      </w:r>
+      <w:r>
+        <w:t xml:space="preserve">have </w:t>
+      </w:r>
+      <w:r>
+        <w:t xml:space="preserve">cybertextual features as well. Ergodic Literature is the concept of literature where ‘nontrivial effort </w:t>
+      </w:r>
+      <w:r>
+        <w:t>is required to allow the reader to traverse the text’</w:t>
+      </w:r>
+      <w:r>
+        <w:t>; for example, requiring a ‘specialized ritual of perusal’,</w:t>
+      </w:r>
+      <w:r>
+        <w:t xml:space="preserve"> incorporating choices, </w:t>
+      </w:r>
+      <w:r>
+        <w:t>and basically requiring the reader to actively take part in it.</w:t>
+      </w:r>
+      <w:r>
+        <w:t xml:space="preserve"> The reader of a cybertext is</w:t>
+      </w:r>
+      <w:r>
+        <w:t xml:space="preserve"> to be considered a player, </w:t>
+      </w:r>
+      <w:r>
+        <w:t xml:space="preserve">not a mere spectator, and </w:t>
+      </w:r>
+      <w:r>
+        <w:t xml:space="preserve">has a somewhat interventionist role </w:t>
+      </w:r>
+      <w:r>
+        <w:t>in the narrative</w:t>
+      </w:r>
       <w:sdt>
         <w:sdtPr>
           <w:id w:val="1607540799"/>
           <w:citation/>
         </w:sdtPr>
+        <w:sdtEndPr/>
         <w:sdtContent>
           <w:r>
             <w:fldChar w:fldCharType="begin"/>
@@ -5905,6 +6431,19 @@
           </w:r>
         </w:sdtContent>
       </w:sdt>
+      <w:r>
+        <w:t xml:space="preserve">. This has </w:t>
+      </w:r>
+      <w:r>
+        <w:lastRenderedPageBreak/>
+        <w:t xml:space="preserve">given me a few more ideas for what the game I’ll need to produce should involve to properly be a hypertext ‘game’, </w:t>
+      </w:r>
+      <w:r>
+        <w:t xml:space="preserve">namely making the reader into a ‘player’, with </w:t>
+      </w:r>
+      <w:r>
+        <w:t>the game having a ‘textual feedback loop’, and ensuring that there are consequences for the reader’s choices.</w:t>
+      </w:r>
     </w:p>
     <w:p>
       <w:pPr>
@@ -5927,11 +6466,42 @@
       </w:r>
     </w:p>
     <w:p>
+      <w:r>
+        <w:t xml:space="preserve">This article is mostly about the relationship between narrative games </w:t>
+      </w:r>
+      <w:r>
+        <w:t>and literary hypertext</w:t>
+      </w:r>
+      <w:r>
+        <w:t xml:space="preserve">, </w:t>
+      </w:r>
+      <w:r>
+        <w:t>and Millard attempts to</w:t>
+      </w:r>
+      <w:r>
+        <w:t xml:space="preserve"> analyse this relationship.</w:t>
+      </w:r>
+      <w:r>
+        <w:t xml:space="preserve"> </w:t>
+      </w:r>
+      <w:r>
+        <w:t xml:space="preserve">His conclusion was that </w:t>
+      </w:r>
+      <w:r>
+        <w:t>'</w:t>
+      </w:r>
+      <w:r>
+        <w:t>l</w:t>
+      </w:r>
+      <w:r>
+        <w:t>iterary hypertexts appear to be a sub-type of narrative games', but 'narrative games are fundamentally hypertextual', and that it is worth 'linking the worlds of hypertext and game design... apply known hypertext theory to new and modern contexts, and build a better theoretical understanding of electronic literature and games'</w:t>
+      </w:r>
       <w:sdt>
         <w:sdtPr>
           <w:id w:val="107012826"/>
           <w:citation/>
         </w:sdtPr>
+        <w:sdtEndPr/>
         <w:sdtContent>
           <w:r>
             <w:fldChar w:fldCharType="begin"/>
@@ -5953,6 +6523,21 @@
           </w:r>
         </w:sdtContent>
       </w:sdt>
+      <w:r>
+        <w:t>. In hindsight, this article probably isn’t entirely relevant to the task at hand (being abo</w:t>
+      </w:r>
+      <w:r>
+        <w:t xml:space="preserve">ut the </w:t>
+      </w:r>
+      <w:r>
+        <w:t>value of linking hypertext theory and game design</w:t>
+      </w:r>
+      <w:r>
+        <w:t xml:space="preserve">), however, </w:t>
+      </w:r>
+      <w:r>
+        <w:t>it does still point out that it might be worth applying some game design methodology to hypertext games, so I will try to bear that in mind when creating the hypertext game itself.</w:t>
+      </w:r>
     </w:p>
     <w:p>
       <w:pPr>
@@ -5975,11 +6560,147 @@
       </w:r>
     </w:p>
     <w:p>
+      <w:r>
+        <w:t xml:space="preserve">This article is about </w:t>
+      </w:r>
+      <w:r>
+        <w:t xml:space="preserve">the opinions of authors towards hypertext authoring tools, </w:t>
+      </w:r>
+      <w:r>
+        <w:t>identifying the steps involved in</w:t>
+      </w:r>
+      <w:r>
+        <w:t xml:space="preserve"> the authoring process, </w:t>
+      </w:r>
+      <w:r>
+        <w:t>identifying</w:t>
+      </w:r>
+      <w:r>
+        <w:t xml:space="preserve"> </w:t>
+      </w:r>
+      <w:r>
+        <w:t>problems</w:t>
+      </w:r>
+      <w:r>
+        <w:t xml:space="preserve"> which</w:t>
+      </w:r>
+      <w:r>
+        <w:t xml:space="preserve"> authors encounter during this process,</w:t>
+      </w:r>
+      <w:r>
+        <w:t xml:space="preserve"> and </w:t>
+      </w:r>
+      <w:r>
+        <w:t xml:space="preserve">suggests some solutions for these problems. The </w:t>
+      </w:r>
+      <w:r>
+        <w:t>steps, in order, are</w:t>
+      </w:r>
+      <w:r>
+        <w:t xml:space="preserve"> ‘ideation’ (coming up with ideas), </w:t>
+      </w:r>
+      <w:r>
+        <w:t>‘training/support’ (where authors learn how to use the tool), ‘</w:t>
+      </w:r>
+      <w:r>
+        <w:t xml:space="preserve">planning’, ‘visualising/structuring’ (working out the structure of the game), ‘writing’, ‘editing’, </w:t>
+      </w:r>
+      <w:r>
+        <w:t>‘compiling/testing’, and ‘</w:t>
+      </w:r>
+      <w:r>
+        <w:t>publishing’. The problems fall into three umbrella categories; ‘pre-production’, ‘production’, and ‘post-production</w:t>
+      </w:r>
+      <w:r>
+        <w:t>’. ‘Pre-production’ problems</w:t>
+      </w:r>
+      <w:r>
+        <w:t xml:space="preserve"> </w:t>
+      </w:r>
+      <w:r>
+        <w:t>stem from ‘misalignment’ between the user and the tool (</w:t>
+      </w:r>
+      <w:r>
+        <w:t xml:space="preserve">mismatch between user intent and tool functionality), </w:t>
+      </w:r>
+      <w:r>
+        <w:t>and poor documentation (</w:t>
+      </w:r>
+      <w:r>
+        <w:t>mainly from when a user doesn’t know how to do something that is possible, or doesn’t know whether or not something is possible). ‘Production’ problems stem fro</w:t>
+      </w:r>
+      <w:r>
+        <w:t xml:space="preserve">m </w:t>
+      </w:r>
+      <w:r>
+        <w:t>‘</w:t>
+      </w:r>
+      <w:r>
+        <w:t>complexity</w:t>
+      </w:r>
+      <w:r>
+        <w:t>’</w:t>
+      </w:r>
+      <w:r>
+        <w:t xml:space="preserve"> (</w:t>
+      </w:r>
+      <w:r>
+        <w:t xml:space="preserve">difficulties in using the tool </w:t>
+      </w:r>
+      <w:r>
+        <w:t xml:space="preserve">as the game increases in scale), and from </w:t>
+      </w:r>
+      <w:r>
+        <w:t>the ‘programming environment’ itself (</w:t>
+      </w:r>
+      <w:r>
+        <w:t>poorly implemented</w:t>
+      </w:r>
+      <w:r>
+        <w:t>/missing usability features</w:t>
+      </w:r>
+      <w:r>
+        <w:t>)</w:t>
+      </w:r>
+      <w:r>
+        <w:t xml:space="preserve">. Finally, ‘post-production’ problems relate to the lifecycle of a </w:t>
+      </w:r>
+      <w:r>
+        <w:t xml:space="preserve">game after it’s been completed, considering </w:t>
+      </w:r>
+      <w:r>
+        <w:t>‘</w:t>
+      </w:r>
+      <w:r>
+        <w:t>distribution</w:t>
+      </w:r>
+      <w:r>
+        <w:t>’</w:t>
+      </w:r>
+      <w:r>
+        <w:t xml:space="preserve">, </w:t>
+      </w:r>
+      <w:r>
+        <w:t>‘</w:t>
+      </w:r>
+      <w:r>
+        <w:t>profitability</w:t>
+      </w:r>
+      <w:r>
+        <w:t>’</w:t>
+      </w:r>
+      <w:r>
+        <w:t xml:space="preserve">, </w:t>
+      </w:r>
+      <w:r>
+        <w:t>‘platform support’, ‘curation’, and ‘maintenance’ issues</w:t>
+      </w:r>
       <w:sdt>
         <w:sdtPr>
           <w:id w:val="-384097321"/>
           <w:citation/>
         </w:sdtPr>
+        <w:sdtEndPr/>
         <w:sdtContent>
           <w:r>
             <w:fldChar w:fldCharType="begin"/>
@@ -6001,12 +6722,75 @@
           </w:r>
         </w:sdtContent>
       </w:sdt>
+      <w:r>
+        <w:t>.</w:t>
+      </w:r>
+    </w:p>
+    <w:p>
+      <w:r>
+        <w:t xml:space="preserve">I will be taking these identified problems into account when creating my tool, </w:t>
+      </w:r>
+      <w:r>
+        <w:t xml:space="preserve">and, even though I know I won’t be able to conclusively </w:t>
+      </w:r>
+      <w:r>
+        <w:t xml:space="preserve">address all of the issues, I shall attempt to address as many as possible. I shall attempt to </w:t>
+      </w:r>
+      <w:r>
+        <w:t xml:space="preserve">avoid most of the ‘pre-production’ issues by making the documentation as clear as possible for my tool; stating what functionality it has, what functionality it doesn’t have, </w:t>
+      </w:r>
+      <w:r>
+        <w:t>and, for the functionality it has, st</w:t>
+      </w:r>
+      <w:r>
+        <w:t>ating exactly how to utilize that functionality.</w:t>
+      </w:r>
+      <w:r>
+        <w:t xml:space="preserve"> ‘Production’ will be a bit more difficult;</w:t>
+      </w:r>
+      <w:r>
+        <w:t xml:space="preserve"> I’m not sure how to best address the ‘complexity’ problems, however, I suppose the problems involving keeping track of variables could be </w:t>
+      </w:r>
+      <w:r>
+        <w:t>avoided by requiring variables to be explicitly declared in advance (which, in turn, could lend itself toward</w:t>
+      </w:r>
+      <w:r>
+        <w:t>s some automated error detection with variables</w:t>
+      </w:r>
+      <w:r>
+        <w:t>, addressing that ‘programming environment’ issue</w:t>
+      </w:r>
+      <w:r>
+        <w:t xml:space="preserve">), </w:t>
+      </w:r>
+      <w:r>
+        <w:t xml:space="preserve">and </w:t>
+      </w:r>
+      <w:r>
+        <w:t>some means for allowing authors to take notes will probably be appreciated as wel</w:t>
+      </w:r>
+      <w:r>
+        <w:t>l.</w:t>
+      </w:r>
+      <w:r>
+        <w:t xml:space="preserve"> Finally, for the ‘post-production’ issues, I know I don’t have the resources needed to address ‘distribution’ and ‘profitability’</w:t>
+      </w:r>
+      <w:r>
+        <w:t xml:space="preserve">. I can somewhat address ‘curation’ by complying with the Treaty of Babel, </w:t>
+      </w:r>
+      <w:r>
+        <w:t>‘maintenance’ might be facilitated by the intermediate language format, and ‘platform compatibility’ should hopefully be facilitated by having the games be simple client-side JavaScript games, playable on browser.</w:t>
+      </w:r>
+      <w:r>
+        <w:t xml:space="preserve"> This should hopefully make the tool somewhat appealing to use from an author’s perspective.</w:t>
+      </w:r>
     </w:p>
     <w:p>
       <w:pPr>
         <w:pStyle w:val="Heading2"/>
       </w:pPr>
       <w:r>
+        <w:lastRenderedPageBreak/>
         <w:t>Notes from</w:t>
       </w:r>
       <w:r>
@@ -6023,11 +6807,137 @@
       </w:r>
     </w:p>
     <w:p>
+      <w:r>
+        <w:t>In this article, Ryan defi</w:t>
+      </w:r>
+      <w:r>
+        <w:t>nes</w:t>
+      </w:r>
+      <w:r>
+        <w:t xml:space="preserve"> </w:t>
+      </w:r>
+      <w:r>
+        <w:t xml:space="preserve">a ‘narrative game’ as being </w:t>
+      </w:r>
+      <w:r>
+        <w:t>a game where a ‘story is meant to enhance gameplay’, where ‘</w:t>
+      </w:r>
+      <w:r>
+        <w:t xml:space="preserve">narrative meaning is subordinated to the player’s actions’, </w:t>
+      </w:r>
+      <w:r>
+        <w:t xml:space="preserve">and ‘the player plays to win, to beat the game, and the story is a lure to the game world’. Ryan also </w:t>
+      </w:r>
+      <w:r>
+        <w:t>defines a ‘playable story’</w:t>
+      </w:r>
+      <w:r>
+        <w:t xml:space="preserve"> as </w:t>
+      </w:r>
+      <w:r>
+        <w:t>having</w:t>
+      </w:r>
+      <w:r>
+        <w:t xml:space="preserve"> ‘</w:t>
+      </w:r>
+      <w:r>
+        <w:t xml:space="preserve">gameplay… meant to enhance story’, where </w:t>
+      </w:r>
+      <w:r>
+        <w:t>the ‘player’s actions are subordinated to narrative meaning’</w:t>
+      </w:r>
+      <w:r>
+        <w:t xml:space="preserve">, and </w:t>
+      </w:r>
+      <w:r>
+        <w:t>having ‘</w:t>
+      </w:r>
+      <w:r>
+        <w:t>no winning or losing: the purpose of the player is not to beat the game, but to observe the evolution of the storyworld</w:t>
+      </w:r>
+      <w:r>
+        <w:t>’.</w:t>
+      </w:r>
+      <w:r>
+        <w:t xml:space="preserve"> She also identifies t</w:t>
+      </w:r>
+      <w:r>
+        <w:t xml:space="preserve">wo approaches to designing these interactive narratives; a ‘bottom-up’ approach and a ‘top-down’ approach. The ‘bottom-up’ approach </w:t>
+      </w:r>
+      <w:r>
+        <w:t xml:space="preserve">relies on </w:t>
+      </w:r>
+      <w:r>
+        <w:t>'emergent systems that create stories during the run of the program'</w:t>
+      </w:r>
+      <w:r>
+        <w:t xml:space="preserve">, </w:t>
+      </w:r>
+      <w:r>
+        <w:t xml:space="preserve">stemming from </w:t>
+      </w:r>
+      <w:r>
+        <w:t>interactions within a 'world full of things and characters'</w:t>
+      </w:r>
+      <w:r>
+        <w:t xml:space="preserve">, </w:t>
+      </w:r>
+      <w:r>
+        <w:t xml:space="preserve">but this approach </w:t>
+      </w:r>
+      <w:r>
+        <w:t xml:space="preserve">tends to have a ‘lack of closure’, and is most suitable for </w:t>
+      </w:r>
+      <w:r>
+        <w:t xml:space="preserve">playable stories. The ‘top-down’ approach relies ‘on pre-scripted content’, </w:t>
+      </w:r>
+      <w:r>
+        <w:t xml:space="preserve">and ‘is a journey along a path which has already been traced </w:t>
+      </w:r>
+      <w:r>
+        <w:t xml:space="preserve">and leads to a fixed destination, or to several’, </w:t>
+      </w:r>
+      <w:r>
+        <w:t xml:space="preserve">which can be </w:t>
+      </w:r>
+      <w:r>
+        <w:t>started</w:t>
+      </w:r>
+      <w:r>
+        <w:t xml:space="preserve"> ‘</w:t>
+      </w:r>
+      <w:r>
+        <w:t>from the design of gameplay’, or ‘from a specific storyworld</w:t>
+      </w:r>
+      <w:r>
+        <w:t xml:space="preserve">’, </w:t>
+      </w:r>
+      <w:r>
+        <w:t xml:space="preserve">and is ‘typical of narrative games’. Finally, she </w:t>
+      </w:r>
+      <w:r>
+        <w:t xml:space="preserve">identifies four types of immersion that </w:t>
+      </w:r>
+      <w:bookmarkStart w:id="0" w:name="_GoBack"/>
+      <w:bookmarkEnd w:id="0"/>
+      <w:r>
+        <w:t xml:space="preserve"> </w:t>
+      </w:r>
+      <w:r>
+        <w:t xml:space="preserve"> </w:t>
+      </w:r>
+      <w:r>
+        <w:t xml:space="preserve"> </w:t>
+      </w:r>
+      <w:r>
+        <w:t xml:space="preserve"> </w:t>
+      </w:r>
       <w:sdt>
         <w:sdtPr>
           <w:id w:val="1281532154"/>
           <w:citation/>
         </w:sdtPr>
+        <w:sdtEndPr/>
         <w:sdtContent>
           <w:r>
             <w:fldChar w:fldCharType="begin"/>
@@ -6059,7 +6969,6 @@
         </w:rPr>
       </w:pPr>
       <w:r>
-        <w:lastRenderedPageBreak/>
         <w:t>Notes from</w:t>
       </w:r>
       <w:r>
@@ -6081,6 +6990,7 @@
           <w:id w:val="-548686760"/>
           <w:citation/>
         </w:sdtPr>
+        <w:sdtEndPr/>
         <w:sdtContent>
           <w:r>
             <w:fldChar w:fldCharType="begin"/>
@@ -6129,6 +7039,7 @@
           <w:id w:val="43731498"/>
           <w:citation/>
         </w:sdtPr>
+        <w:sdtEndPr/>
         <w:sdtContent>
           <w:r>
             <w:fldChar w:fldCharType="begin"/>
@@ -10985,7 +11896,7 @@
 </file>
 
 <file path=customXml/itemProps1.xml><?xml version="1.0" encoding="utf-8"?>
-<ds:datastoreItem xmlns:ds="http://schemas.openxmlformats.org/officeDocument/2006/customXml" ds:itemID="{C7D6F631-3C8B-4FBB-BD71-5DE230876E00}">
+<ds:datastoreItem xmlns:ds="http://schemas.openxmlformats.org/officeDocument/2006/customXml" ds:itemID="{C52EB1F4-B038-4611-95A7-389709B88406}">
   <ds:schemaRefs>
     <ds:schemaRef ds:uri="http://schemas.openxmlformats.org/officeDocument/2006/bibliography"/>
   </ds:schemaRefs>

</xml_diff>

<commit_message>
Continued the summary. Articles done, games I couldn't play done. Almost there!
</commit_message>
<xml_diff>
--- a/Reports n such/Summary of background reading.docx
+++ b/Reports n such/Summary of background reading.docx
@@ -1488,16 +1488,8 @@
         <w:rPr>
           <w:rFonts w:eastAsiaTheme="majorEastAsia"/>
         </w:rPr>
-        <w:t xml:space="preserve"> and </w:t>
-      </w:r>
-      <w:proofErr w:type="spellStart"/>
-      <w:r>
-        <w:rPr>
-          <w:rFonts w:eastAsiaTheme="majorEastAsia"/>
-        </w:rPr>
-        <w:t>Ren’Py</w:t>
-      </w:r>
-      <w:proofErr w:type="spellEnd"/>
+        <w:t xml:space="preserve"> and Ren’Py</w:t>
+      </w:r>
       <w:sdt>
         <w:sdtPr>
           <w:rPr>
@@ -1564,16 +1556,8 @@
         <w:rPr>
           <w:rFonts w:eastAsiaTheme="majorEastAsia"/>
         </w:rPr>
-        <w:t>two of which I’ve forgotten how I found out about (</w:t>
-      </w:r>
-      <w:proofErr w:type="spellStart"/>
-      <w:r>
-        <w:rPr>
-          <w:rFonts w:eastAsiaTheme="majorEastAsia"/>
-        </w:rPr>
-        <w:t>Storyspace</w:t>
-      </w:r>
-      <w:proofErr w:type="spellEnd"/>
+        <w:t>two of which I’ve forgotten how I found out about (Storyspace</w:t>
+      </w:r>
       <w:sdt>
         <w:sdtPr>
           <w:rPr>
@@ -1696,48 +1680,26 @@
         <w:rPr>
           <w:rFonts w:eastAsiaTheme="majorEastAsia"/>
         </w:rPr>
-        <w:t xml:space="preserve">and one which only existed in specification form, which </w:t>
-      </w:r>
-      <w:proofErr w:type="spellStart"/>
+        <w:t>and one which only existed in specification form, which Dr. Bartle sent me a copy of, along with</w:t>
+      </w:r>
       <w:r>
         <w:rPr>
           <w:rFonts w:eastAsiaTheme="majorEastAsia"/>
         </w:rPr>
-        <w:t>Dr.</w:t>
-      </w:r>
-      <w:proofErr w:type="spellEnd"/>
+        <w:t xml:space="preserve"> a link to a demo of what it </w:t>
+      </w:r>
       <w:r>
         <w:rPr>
           <w:rFonts w:eastAsiaTheme="majorEastAsia"/>
         </w:rPr>
-        <w:t xml:space="preserve"> Bartle sent me a copy of, along with</w:t>
+        <w:t xml:space="preserve">might </w:t>
       </w:r>
       <w:r>
         <w:rPr>
           <w:rFonts w:eastAsiaTheme="majorEastAsia"/>
         </w:rPr>
-        <w:t xml:space="preserve"> a link to a demo of what it </w:t>
-      </w:r>
-      <w:r>
-        <w:rPr>
-          <w:rFonts w:eastAsiaTheme="majorEastAsia"/>
-        </w:rPr>
-        <w:t xml:space="preserve">might </w:t>
-      </w:r>
-      <w:r>
-        <w:rPr>
-          <w:rFonts w:eastAsiaTheme="majorEastAsia"/>
-        </w:rPr>
-        <w:t>have produced (</w:t>
-      </w:r>
-      <w:proofErr w:type="spellStart"/>
-      <w:r>
-        <w:rPr>
-          <w:rFonts w:eastAsiaTheme="majorEastAsia"/>
-        </w:rPr>
-        <w:t>eHyperTool</w:t>
-      </w:r>
-      <w:proofErr w:type="spellEnd"/>
+        <w:t>have produced (eHyperTool</w:t>
+      </w:r>
       <w:sdt>
         <w:sdtPr>
           <w:rPr>
@@ -1984,21 +1946,7 @@
         <w:rPr>
           <w:rFonts w:eastAsiaTheme="majorEastAsia"/>
         </w:rPr>
-        <w:t xml:space="preserve"> tools, </w:t>
-      </w:r>
-      <w:proofErr w:type="spellStart"/>
-      <w:r>
-        <w:rPr>
-          <w:rFonts w:eastAsiaTheme="majorEastAsia"/>
-        </w:rPr>
-        <w:t>Dr.</w:t>
-      </w:r>
-      <w:proofErr w:type="spellEnd"/>
-      <w:r>
-        <w:rPr>
-          <w:rFonts w:eastAsiaTheme="majorEastAsia"/>
-        </w:rPr>
-        <w:t xml:space="preserve"> Bartle als</w:t>
+        <w:t xml:space="preserve"> tools, Dr. Bartle als</w:t>
       </w:r>
       <w:r>
         <w:rPr>
@@ -2066,16 +2014,8 @@
         <w:rPr>
           <w:rFonts w:eastAsiaTheme="majorEastAsia"/>
         </w:rPr>
-        <w:t xml:space="preserve"> </w:t>
-      </w:r>
-      <w:proofErr w:type="spellStart"/>
-      <w:r>
-        <w:rPr>
-          <w:rFonts w:eastAsiaTheme="majorEastAsia"/>
-        </w:rPr>
-        <w:t>Inklewriter</w:t>
-      </w:r>
-      <w:proofErr w:type="spellEnd"/>
+        <w:t xml:space="preserve"> Inklewriter</w:t>
+      </w:r>
       <w:sdt>
         <w:sdtPr>
           <w:rPr>
@@ -2136,16 +2076,8 @@
         <w:rPr>
           <w:rFonts w:eastAsiaTheme="majorEastAsia"/>
         </w:rPr>
-        <w:t xml:space="preserve"> </w:t>
-      </w:r>
-      <w:proofErr w:type="spellStart"/>
-      <w:r>
-        <w:rPr>
-          <w:rFonts w:eastAsiaTheme="majorEastAsia"/>
-        </w:rPr>
-        <w:t>ChoiceScript</w:t>
-      </w:r>
-      <w:proofErr w:type="spellEnd"/>
+        <w:t xml:space="preserve"> ChoiceScript</w:t>
+      </w:r>
       <w:sdt>
         <w:sdtPr>
           <w:rPr>
@@ -2382,23 +2314,13 @@
         <w:pStyle w:val="Heading2"/>
       </w:pPr>
       <w:r>
-        <w:t xml:space="preserve">Researching </w:t>
-      </w:r>
-      <w:proofErr w:type="spellStart"/>
-      <w:r>
-        <w:t>Storyspace</w:t>
-      </w:r>
-      <w:proofErr w:type="spellEnd"/>
+        <w:t>Researching Storyspace</w:t>
+      </w:r>
     </w:p>
     <w:p>
       <w:r>
-        <w:t xml:space="preserve">I started off by looking at </w:t>
-      </w:r>
-      <w:proofErr w:type="spellStart"/>
-      <w:r>
-        <w:t>Storyspace</w:t>
-      </w:r>
-      <w:proofErr w:type="spellEnd"/>
+        <w:t>I started off by looking at Storyspace</w:t>
+      </w:r>
       <w:sdt>
         <w:sdtPr>
           <w:id w:val="-1199321168"/>
@@ -2462,13 +2384,8 @@
       <w:r>
         <w:t xml:space="preserve">. </w:t>
       </w:r>
-      <w:proofErr w:type="spellStart"/>
-      <w:r>
-        <w:t>Storyspace</w:t>
-      </w:r>
-      <w:proofErr w:type="spellEnd"/>
-      <w:r>
-        <w:t xml:space="preserve"> </w:t>
+      <w:r>
+        <w:t xml:space="preserve">Storyspace </w:t>
       </w:r>
       <w:r>
         <w:t xml:space="preserve">appears to have been </w:t>
@@ -2596,13 +2513,8 @@
       <w:r>
         <w:t xml:space="preserve"> </w:t>
       </w:r>
-      <w:proofErr w:type="spellStart"/>
-      <w:r>
-        <w:t>Storyspace</w:t>
-      </w:r>
-      <w:proofErr w:type="spellEnd"/>
-      <w:r>
-        <w:t xml:space="preserve"> 3 </w:t>
+      <w:r>
+        <w:t xml:space="preserve">Storyspace 3 </w:t>
       </w:r>
       <w:r>
         <w:t>wa</w:t>
@@ -2745,15 +2657,7 @@
     </w:p>
     <w:p>
       <w:r>
-        <w:t xml:space="preserve">I was able to find a guide to using </w:t>
-      </w:r>
-      <w:proofErr w:type="spellStart"/>
-      <w:r>
-        <w:t>Storyspace</w:t>
-      </w:r>
-      <w:proofErr w:type="spellEnd"/>
-      <w:r>
-        <w:t>, which did allow me to gain some insight about how to use it.</w:t>
+        <w:t>I was able to find a guide to using Storyspace, which did allow me to gain some insight about how to use it.</w:t>
       </w:r>
       <w:r>
         <w:t xml:space="preserve"> In short, you can double-click the ‘map’ view to create ‘writing spaces’, click on those to </w:t>
@@ -2768,15 +2672,7 @@
         <w:t>ork-in-progress hypertexts are saved in an XML-based format</w:t>
       </w:r>
       <w:r>
-        <w:t xml:space="preserve"> (.</w:t>
-      </w:r>
-      <w:proofErr w:type="spellStart"/>
-      <w:r>
-        <w:t>tbx</w:t>
-      </w:r>
-      <w:proofErr w:type="spellEnd"/>
-      <w:r>
-        <w:t>)</w:t>
+        <w:t xml:space="preserve"> (.tbx)</w:t>
       </w:r>
       <w:sdt>
         <w:sdtPr>
@@ -2818,26 +2714,10 @@
         <w:t xml:space="preserve">and it appears that, to play them, you </w:t>
       </w:r>
       <w:r>
-        <w:t>need to open the .</w:t>
-      </w:r>
-      <w:proofErr w:type="spellStart"/>
-      <w:r>
-        <w:t>tbx</w:t>
-      </w:r>
-      <w:proofErr w:type="spellEnd"/>
-      <w:r>
-        <w:t xml:space="preserve"> file </w:t>
-      </w:r>
-      <w:r>
-        <w:t xml:space="preserve">with the </w:t>
-      </w:r>
-      <w:proofErr w:type="spellStart"/>
-      <w:r>
-        <w:t>Storyspace</w:t>
-      </w:r>
-      <w:proofErr w:type="spellEnd"/>
-      <w:r>
-        <w:t xml:space="preserve"> Reader application</w:t>
+        <w:t xml:space="preserve">need to open the .tbx file </w:t>
+      </w:r>
+      <w:r>
+        <w:t>with the Storyspace Reader application</w:t>
       </w:r>
       <w:r>
         <w:t xml:space="preserve"> </w:t>
@@ -2900,7 +2780,6 @@
       <w:r>
         <w:t xml:space="preserve">), upon closer inspection, appeared to be a system for developing text adventure games (a la </w:t>
       </w:r>
-      <w:proofErr w:type="spellStart"/>
       <w:r>
         <w:rPr>
           <w:i/>
@@ -2908,7 +2787,6 @@
         </w:rPr>
         <w:t>Zork</w:t>
       </w:r>
-      <w:proofErr w:type="spellEnd"/>
       <w:r>
         <w:t>) instead of hypertext fiction games</w:t>
       </w:r>
@@ -3080,11 +2958,9 @@
       <w:r>
         <w:t xml:space="preserve">Researching </w:t>
       </w:r>
-      <w:proofErr w:type="spellStart"/>
       <w:r>
         <w:t>eHyperTool</w:t>
       </w:r>
-      <w:proofErr w:type="spellEnd"/>
     </w:p>
     <w:p>
       <w:r>
@@ -3500,13 +3376,8 @@
         </w:sdtContent>
       </w:sdt>
       <w:r>
-        <w:t xml:space="preserve">, </w:t>
-      </w:r>
-      <w:proofErr w:type="spellStart"/>
-      <w:r>
-        <w:t>SugarCube</w:t>
-      </w:r>
-      <w:proofErr w:type="spellEnd"/>
+        <w:t>, SugarCube</w:t>
+      </w:r>
       <w:sdt>
         <w:sdtPr>
           <w:id w:val="220175535"/>
@@ -3616,15 +3487,7 @@
         <w:t xml:space="preserve">, </w:t>
       </w:r>
       <w:r>
-        <w:t xml:space="preserve">and </w:t>
-      </w:r>
-      <w:proofErr w:type="spellStart"/>
-      <w:r>
-        <w:t>PaperThin</w:t>
-      </w:r>
-      <w:proofErr w:type="spellEnd"/>
-      <w:r>
-        <w:t xml:space="preserve"> (a </w:t>
+        <w:t xml:space="preserve">and PaperThin (a </w:t>
       </w:r>
       <w:r>
         <w:t xml:space="preserve">plaintext </w:t>
@@ -3766,20 +3629,13 @@
       <w:r>
         <w:t xml:space="preserve">Researching </w:t>
       </w:r>
-      <w:proofErr w:type="spellStart"/>
       <w:r>
         <w:t>Ren’Py</w:t>
       </w:r>
-      <w:proofErr w:type="spellEnd"/>
     </w:p>
     <w:p>
-      <w:proofErr w:type="spellStart"/>
-      <w:r>
-        <w:t>Ren’Py</w:t>
-      </w:r>
-      <w:proofErr w:type="spellEnd"/>
-      <w:r>
-        <w:t xml:space="preserve"> is a python-based visual novel engine. </w:t>
+      <w:r>
+        <w:t xml:space="preserve">Ren’Py is a python-based visual novel engine. </w:t>
       </w:r>
       <w:r>
         <w:t xml:space="preserve">Whilst hypertext games and visual novels aren’t exactly the same thing, seeing as visual novels still </w:t>
@@ -3803,27 +3659,14 @@
         <w:lastRenderedPageBreak/>
         <w:t xml:space="preserve">branching narrative structure to hypertext games. </w:t>
       </w:r>
-      <w:proofErr w:type="spellStart"/>
-      <w:r>
-        <w:t>Ren’Py</w:t>
-      </w:r>
-      <w:proofErr w:type="spellEnd"/>
-      <w:r>
-        <w:t xml:space="preserve"> games are written as directories o</w:t>
+      <w:r>
+        <w:t>Ren’Py games are written as directories o</w:t>
       </w:r>
       <w:r>
         <w:t>f</w:t>
       </w:r>
       <w:r>
-        <w:t xml:space="preserve"> .</w:t>
-      </w:r>
-      <w:proofErr w:type="spellStart"/>
-      <w:r>
-        <w:t>rpy</w:t>
-      </w:r>
-      <w:proofErr w:type="spellEnd"/>
-      <w:r>
-        <w:t xml:space="preserve"> files</w:t>
+        <w:t xml:space="preserve"> .rpy files</w:t>
       </w:r>
       <w:r>
         <w:t xml:space="preserve"> (An obj</w:t>
@@ -4150,34 +3993,19 @@
       <w:r>
         <w:t xml:space="preserve">Researching </w:t>
       </w:r>
-      <w:proofErr w:type="spellStart"/>
       <w:r>
         <w:t>i</w:t>
       </w:r>
       <w:r>
         <w:t>nklewriter</w:t>
       </w:r>
-      <w:proofErr w:type="spellEnd"/>
     </w:p>
     <w:p>
-      <w:proofErr w:type="spellStart"/>
       <w:r>
         <w:t>i</w:t>
       </w:r>
       <w:r>
-        <w:t>nklewriter</w:t>
-      </w:r>
-      <w:proofErr w:type="spellEnd"/>
-      <w:r>
-        <w:t xml:space="preserve">, like </w:t>
-      </w:r>
-      <w:proofErr w:type="spellStart"/>
-      <w:r>
-        <w:t>eHyperTool</w:t>
-      </w:r>
-      <w:proofErr w:type="spellEnd"/>
-      <w:r>
-        <w:t xml:space="preserve">, is a cloud-based server-side GUI for writing hypertext games, </w:t>
+        <w:t xml:space="preserve">nklewriter, like eHyperTool, is a cloud-based server-side GUI for writing hypertext games, </w:t>
       </w:r>
       <w:r>
         <w:t>hosted</w:t>
@@ -4278,13 +4106,8 @@
     </w:p>
     <w:p>
       <w:r>
-        <w:t xml:space="preserve">ink is an alternative to </w:t>
-      </w:r>
-      <w:proofErr w:type="spellStart"/>
-      <w:r>
-        <w:t>inklewriter</w:t>
-      </w:r>
-      <w:proofErr w:type="spellEnd"/>
+        <w:t>ink is an alternative to inklewriter</w:t>
+      </w:r>
       <w:r>
         <w:t xml:space="preserve"> (also by inkle)</w:t>
       </w:r>
@@ -4310,75 +4133,19 @@
         <w:t xml:space="preserve">side, </w:t>
       </w:r>
       <w:r>
-        <w:t xml:space="preserve">but it still allows writers to produce games with roughly the same functionality as </w:t>
-      </w:r>
-      <w:proofErr w:type="spellStart"/>
-      <w:r>
-        <w:t>inklewriter</w:t>
-      </w:r>
-      <w:proofErr w:type="spellEnd"/>
-      <w:r>
-        <w:t xml:space="preserve"> games, despite not having the same tools </w:t>
-      </w:r>
-      <w:proofErr w:type="spellStart"/>
-      <w:r>
-        <w:t>inklewriter</w:t>
-      </w:r>
-      <w:proofErr w:type="spellEnd"/>
-      <w:r>
-        <w:t xml:space="preserve"> provides</w:t>
+        <w:t>but it still allows writers to produce games with roughly the same functionality as inklewriter games, despite not having the same tools inklewriter provides</w:t>
       </w:r>
       <w:r>
         <w:t xml:space="preserve"> (</w:t>
       </w:r>
       <w:r>
-        <w:t xml:space="preserve">but having a few more options, such as styling options). It is possible to transfer a game between </w:t>
-      </w:r>
-      <w:proofErr w:type="spellStart"/>
-      <w:r>
-        <w:t>inklewriter</w:t>
-      </w:r>
-      <w:proofErr w:type="spellEnd"/>
-      <w:r>
-        <w:t xml:space="preserve"> and ink, however, it is a bit complicated. To transfer it from </w:t>
-      </w:r>
-      <w:proofErr w:type="spellStart"/>
-      <w:r>
-        <w:t>inklewriter</w:t>
-      </w:r>
-      <w:proofErr w:type="spellEnd"/>
-      <w:r>
-        <w:t xml:space="preserve"> to ink, you can just use the previously-mentioned .ink export option</w:t>
-      </w:r>
-      <w:r>
-        <w:t xml:space="preserve">, but, to transfer from ink to </w:t>
-      </w:r>
-      <w:proofErr w:type="spellStart"/>
-      <w:r>
-        <w:t>inklewriter</w:t>
-      </w:r>
-      <w:proofErr w:type="spellEnd"/>
-      <w:r>
-        <w:t xml:space="preserve">, you need to save your .ink game in .json format, open the .json file, copy the full </w:t>
-      </w:r>
-      <w:r>
-        <w:t xml:space="preserve">json string, then paste it into the ‘import from json’ input on </w:t>
-      </w:r>
-      <w:proofErr w:type="spellStart"/>
-      <w:r>
-        <w:t>inklewriter</w:t>
-      </w:r>
-      <w:proofErr w:type="spellEnd"/>
-      <w:r>
-        <w:t xml:space="preserve"> (after logging in to </w:t>
-      </w:r>
-      <w:proofErr w:type="spellStart"/>
-      <w:r>
-        <w:t>inklewriter</w:t>
-      </w:r>
-      <w:proofErr w:type="spellEnd"/>
-      <w:r>
-        <w:t>)</w:t>
+        <w:t>but having a few more options, such as styling options). It is possible to transfer a game between inklewriter and ink, however, it is a bit complicated. To transfer it from inklewriter to ink, you can just use the previously-mentioned .ink export option</w:t>
+      </w:r>
+      <w:r>
+        <w:t xml:space="preserve">, but, to transfer from ink to inklewriter, you need to save your .ink game in .json format, open the .json file, copy the full </w:t>
+      </w:r>
+      <w:r>
+        <w:t>json string, then paste it into the ‘import from json’ input on inklewriter (after logging in to inklewriter)</w:t>
       </w:r>
       <w:sdt>
         <w:sdtPr>
@@ -4423,22 +4190,12 @@
       </w:pPr>
       <w:r>
         <w:lastRenderedPageBreak/>
-        <w:t xml:space="preserve">Researching </w:t>
-      </w:r>
-      <w:proofErr w:type="spellStart"/>
-      <w:r>
-        <w:t>ChoiceScript</w:t>
-      </w:r>
-      <w:proofErr w:type="spellEnd"/>
+        <w:t>Researching ChoiceScript</w:t>
+      </w:r>
     </w:p>
     <w:p>
-      <w:proofErr w:type="spellStart"/>
-      <w:r>
-        <w:t>ChoiceScript</w:t>
-      </w:r>
-      <w:proofErr w:type="spellEnd"/>
-      <w:r>
-        <w:t xml:space="preserve"> is a </w:t>
+      <w:r>
+        <w:t xml:space="preserve">ChoiceScript is a </w:t>
       </w:r>
       <w:r>
         <w:t xml:space="preserve">scripting-based system for creating hypertext games (with no official GUI or IDE, but </w:t>
@@ -4468,26 +4225,10 @@
         <w:t xml:space="preserve">o </w:t>
       </w:r>
       <w:r>
-        <w:t xml:space="preserve">launch a </w:t>
-      </w:r>
-      <w:proofErr w:type="spellStart"/>
-      <w:r>
-        <w:t>ChoiceScript</w:t>
-      </w:r>
-      <w:proofErr w:type="spellEnd"/>
-      <w:r>
-        <w:t xml:space="preserve"> server </w:t>
-      </w:r>
-      <w:r>
-        <w:t xml:space="preserve">using a batch file supplied with the tool, and keep it running whilst playing your games. This is probably due to the creators of </w:t>
-      </w:r>
-      <w:proofErr w:type="spellStart"/>
-      <w:r>
-        <w:t>ChoiceScript</w:t>
-      </w:r>
-      <w:proofErr w:type="spellEnd"/>
-      <w:r>
-        <w:t>, Choice</w:t>
+        <w:t xml:space="preserve">launch a ChoiceScript server </w:t>
+      </w:r>
+      <w:r>
+        <w:t>using a batch file supplied with the tool, and keep it running whilst playing your games. This is probably due to the creators of ChoiceScript, Choice</w:t>
       </w:r>
       <w:r>
         <w:t xml:space="preserve"> o</w:t>
@@ -4502,23 +4243,7 @@
         <w:t xml:space="preserve">Games, </w:t>
       </w:r>
       <w:r>
-        <w:t xml:space="preserve">commercially distributing </w:t>
-      </w:r>
-      <w:proofErr w:type="spellStart"/>
-      <w:r>
-        <w:t>ChoiceScript</w:t>
-      </w:r>
-      <w:proofErr w:type="spellEnd"/>
-      <w:r>
-        <w:t xml:space="preserve"> games, and I suspect that the </w:t>
-      </w:r>
-      <w:proofErr w:type="spellStart"/>
-      <w:r>
-        <w:t>serverside</w:t>
-      </w:r>
-      <w:proofErr w:type="spellEnd"/>
-      <w:r>
-        <w:t xml:space="preserve"> nature of </w:t>
+        <w:t xml:space="preserve">commercially distributing ChoiceScript games, and I suspect that the serverside nature of </w:t>
       </w:r>
       <w:r>
         <w:t>this system is</w:t>
@@ -4533,15 +4258,7 @@
         <w:t xml:space="preserve">Games are written in .txt files in a </w:t>
       </w:r>
       <w:r>
-        <w:t xml:space="preserve">directory holding all the other files needed for the game to operate, following the </w:t>
-      </w:r>
-      <w:proofErr w:type="spellStart"/>
-      <w:r>
-        <w:t>ChoiceScript</w:t>
-      </w:r>
-      <w:proofErr w:type="spellEnd"/>
-      <w:r>
-        <w:t xml:space="preserve"> language. </w:t>
+        <w:t xml:space="preserve">directory holding all the other files needed for the game to operate, following the ChoiceScript language. </w:t>
       </w:r>
       <w:r>
         <w:t xml:space="preserve">One of these .txt files, startup.txt, </w:t>
@@ -4574,26 +4291,10 @@
         <w:t xml:space="preserve"> of the game, and holds all the important metadata for the game. </w:t>
       </w:r>
       <w:r>
-        <w:t xml:space="preserve">Unlike most other tools, </w:t>
-      </w:r>
-      <w:proofErr w:type="spellStart"/>
-      <w:r>
-        <w:t>ChoiceScript</w:t>
-      </w:r>
-      <w:proofErr w:type="spellEnd"/>
-      <w:r>
-        <w:t xml:space="preserve"> does </w:t>
-      </w:r>
-      <w:r>
-        <w:t>provide some automatic testing functionality; ‘</w:t>
-      </w:r>
-      <w:proofErr w:type="spellStart"/>
-      <w:r>
-        <w:t>Quicktest</w:t>
-      </w:r>
-      <w:proofErr w:type="spellEnd"/>
-      <w:r>
-        <w:t xml:space="preserve">’ (a code coverage test which </w:t>
+        <w:t xml:space="preserve">Unlike most other tools, ChoiceScript does </w:t>
+      </w:r>
+      <w:r>
+        <w:t xml:space="preserve">provide some automatic testing functionality; ‘Quicktest’ (a code coverage test which </w:t>
       </w:r>
       <w:r>
         <w:t xml:space="preserve">attempts to exhaustively test every single option/conditional statement, returning </w:t>
@@ -4602,15 +4303,7 @@
         <w:t>information about unreached code/</w:t>
       </w:r>
       <w:r>
-        <w:t>syntax errors), and ‘</w:t>
-      </w:r>
-      <w:proofErr w:type="spellStart"/>
-      <w:r>
-        <w:t>Randomtest</w:t>
-      </w:r>
-      <w:proofErr w:type="spellEnd"/>
-      <w:r>
-        <w:t>’ (which tests the game by randomly going through it</w:t>
+        <w:t>syntax errors), and ‘Randomtest’ (which tests the game by randomly going through it</w:t>
       </w:r>
       <w:r>
         <w:t xml:space="preserve"> a given number of times</w:t>
@@ -4728,15 +4421,7 @@
         <w:t xml:space="preserve">It’s an object-oriented tool, </w:t>
       </w:r>
       <w:r>
-        <w:t>and saves games in ‘.</w:t>
-      </w:r>
-      <w:proofErr w:type="spellStart"/>
-      <w:r>
-        <w:t>aslx</w:t>
-      </w:r>
-      <w:proofErr w:type="spellEnd"/>
-      <w:r>
-        <w:t>’ format (an XML-based format, declaring all of the objects in the game world</w:t>
+        <w:t>and saves games in ‘.aslx’ format (an XML-based format, declaring all of the objects in the game world</w:t>
       </w:r>
       <w:r>
         <w:t>, facilitating the use of this system as a text adventure system)</w:t>
@@ -4890,15 +4575,7 @@
         <w:t xml:space="preserve">(extra optional text that still remains in the same section). </w:t>
       </w:r>
       <w:r>
-        <w:t>The IDE allows you to write .</w:t>
-      </w:r>
-      <w:proofErr w:type="spellStart"/>
-      <w:r>
-        <w:t>squiffy</w:t>
-      </w:r>
-      <w:proofErr w:type="spellEnd"/>
-      <w:r>
-        <w:t xml:space="preserve"> code, </w:t>
+        <w:t xml:space="preserve">The IDE allows you to write .squiffy code, </w:t>
       </w:r>
       <w:r>
         <w:t xml:space="preserve">offering a </w:t>
@@ -4916,15 +4593,7 @@
         <w:t>easily test it by pressing the ‘run’ button at the top, refreshing t</w:t>
       </w:r>
       <w:r>
-        <w:t xml:space="preserve">his preview to reflect the changes you’ve made to the </w:t>
-      </w:r>
-      <w:proofErr w:type="spellStart"/>
-      <w:r>
-        <w:t>squiffy</w:t>
-      </w:r>
-      <w:proofErr w:type="spellEnd"/>
-      <w:r>
-        <w:t xml:space="preserve"> code), </w:t>
+        <w:t xml:space="preserve">his preview to reflect the changes you’ve made to the squiffy code), </w:t>
       </w:r>
       <w:r>
         <w:t xml:space="preserve">allowing </w:t>
@@ -4987,15 +4656,7 @@
         <w:t>, if you want to edit the CSS</w:t>
       </w:r>
       <w:r>
-        <w:t xml:space="preserve">/HTML page holding the game, you need to edit them manually in the game output folder. Upon building a </w:t>
-      </w:r>
-      <w:proofErr w:type="spellStart"/>
-      <w:r>
-        <w:t>squiffy</w:t>
-      </w:r>
-      <w:proofErr w:type="spellEnd"/>
-      <w:r>
-        <w:t xml:space="preserve"> game, it’s output in a </w:t>
+        <w:t xml:space="preserve">/HTML page holding the game, you need to edit them manually in the game output folder. Upon building a squiffy game, it’s output in a </w:t>
       </w:r>
       <w:r>
         <w:t xml:space="preserve">folder containing </w:t>
@@ -5016,29 +4677,13 @@
         <w:t xml:space="preserve">along with a story.js file; this contains </w:t>
       </w:r>
       <w:r>
-        <w:t>a prewritten definition of a ‘</w:t>
-      </w:r>
-      <w:proofErr w:type="spellStart"/>
-      <w:r>
-        <w:t>squiffy</w:t>
-      </w:r>
-      <w:proofErr w:type="spellEnd"/>
-      <w:r>
-        <w:t>’ object (essentially defining all</w:t>
+        <w:t>a prewritten definition of a ‘squiffy’ object (essentially defining all</w:t>
       </w:r>
       <w:r>
         <w:t xml:space="preserve"> the functionality the system has), followed by definitions of</w:t>
       </w:r>
       <w:r>
-        <w:t xml:space="preserve"> the game content (built from the .</w:t>
-      </w:r>
-      <w:proofErr w:type="spellStart"/>
-      <w:r>
-        <w:t>squiffy</w:t>
-      </w:r>
-      <w:proofErr w:type="spellEnd"/>
-      <w:r>
-        <w:t xml:space="preserve"> file). </w:t>
+        <w:t xml:space="preserve"> the game content (built from the .squiffy file). </w:t>
       </w:r>
       <w:r>
         <w:t xml:space="preserve">This is honestly a rather nice method of exporting a working </w:t>
@@ -5148,15 +4793,7 @@
         <w:t>creating hypertext games. Whilst Squiffy outputs a JavaScript-based game engine along with declarations of the game contents</w:t>
       </w:r>
       <w:r>
-        <w:t xml:space="preserve"> from the .</w:t>
-      </w:r>
-      <w:proofErr w:type="spellStart"/>
-      <w:r>
-        <w:t>squiffy</w:t>
-      </w:r>
-      <w:proofErr w:type="spellEnd"/>
-      <w:r>
-        <w:t xml:space="preserve"> file, Undum skips the intermediate scripting stage and basically requires the writer to write the declarations of the game content directly</w:t>
+        <w:t xml:space="preserve"> from the .squiffy file, Undum skips the intermediate scripting stage and basically requires the writer to write the declarations of the game content directly</w:t>
       </w:r>
       <w:r>
         <w:t xml:space="preserve"> in JavaScript</w:t>
@@ -5210,15 +4847,7 @@
         <w:t xml:space="preserve"> casual users without any JavaScript knowledge, partially because they’re expected to write raw JavaScript, and there’s no form of IDE/GUI to help them out. However, </w:t>
       </w:r>
       <w:r>
-        <w:t xml:space="preserve">the </w:t>
-      </w:r>
-      <w:proofErr w:type="spellStart"/>
-      <w:r>
-        <w:t>git</w:t>
-      </w:r>
-      <w:proofErr w:type="spellEnd"/>
-      <w:r>
-        <w:t xml:space="preserve"> repo for Undum does provide some template Undum code, which might simplify the process</w:t>
+        <w:t>the git repo for Undum does provide some template Undum code, which might simplify the process</w:t>
       </w:r>
       <w:sdt>
         <w:sdtPr>
@@ -5400,15 +5029,7 @@
         <w:t xml:space="preserve"> Firstly, I </w:t>
       </w:r>
       <w:r>
-        <w:t>made a ‘</w:t>
-      </w:r>
-      <w:proofErr w:type="spellStart"/>
-      <w:r>
-        <w:t>wishlist</w:t>
-      </w:r>
-      <w:proofErr w:type="spellEnd"/>
-      <w:r>
-        <w:t>’ for functionality that the program might need, before working out how feasible/unfeasible they would be, before working out the core functionality I would need to include.</w:t>
+        <w:t>made a ‘wishlist’ for functionality that the program might need, before working out how feasible/unfeasible they would be, before working out the core functionality I would need to include.</w:t>
       </w:r>
       <w:r>
         <w:t xml:space="preserve"> </w:t>
@@ -5456,26 +5077,10 @@
         <w:t>structure</w:t>
       </w:r>
       <w:r>
-        <w:t xml:space="preserve"> similar to that of </w:t>
-      </w:r>
-      <w:proofErr w:type="spellStart"/>
-      <w:r>
-        <w:t>Storyspace</w:t>
-      </w:r>
-      <w:proofErr w:type="spellEnd"/>
-      <w:r>
-        <w:t>,</w:t>
-      </w:r>
-      <w:r>
-        <w:t xml:space="preserve"> </w:t>
-      </w:r>
-      <w:proofErr w:type="spellStart"/>
-      <w:r>
-        <w:t>eHyperTool</w:t>
-      </w:r>
-      <w:proofErr w:type="spellEnd"/>
-      <w:r>
-        <w:t>, and</w:t>
+        <w:t xml:space="preserve"> similar to that of Storyspace,</w:t>
+      </w:r>
+      <w:r>
+        <w:t xml:space="preserve"> eHyperTool, and</w:t>
       </w:r>
       <w:r>
         <w:t xml:space="preserve"> Twine</w:t>
@@ -5552,13 +5157,8 @@
       <w:r>
         <w:t xml:space="preserve">. </w:t>
       </w:r>
-      <w:proofErr w:type="spellStart"/>
-      <w:r>
-        <w:t>Dr.</w:t>
-      </w:r>
-      <w:proofErr w:type="spellEnd"/>
-      <w:r>
-        <w:t xml:space="preserve"> Bartle </w:t>
+      <w:r>
+        <w:t xml:space="preserve">Dr. Bartle </w:t>
       </w:r>
       <w:r>
         <w:t xml:space="preserve">sent me .pdf copies of a couple of articles </w:t>
@@ -6916,21 +6516,58 @@
         <w:t xml:space="preserve">and is ‘typical of narrative games’. Finally, she </w:t>
       </w:r>
       <w:r>
-        <w:t xml:space="preserve">identifies four types of immersion that </w:t>
-      </w:r>
-      <w:bookmarkStart w:id="0" w:name="_GoBack"/>
-      <w:bookmarkEnd w:id="0"/>
+        <w:t xml:space="preserve">identifies four types of immersion </w:t>
+      </w:r>
+      <w:r>
+        <w:t>which</w:t>
+      </w:r>
+      <w:r>
+        <w:t xml:space="preserve"> interactive</w:t>
+      </w:r>
+      <w:r>
+        <w:t xml:space="preserve"> narratives can provide for the reader, </w:t>
+      </w:r>
+      <w:r>
+        <w:t xml:space="preserve">being </w:t>
+      </w:r>
+      <w:r>
+        <w:t>‘spatial immersion’ (</w:t>
+      </w:r>
+      <w:r>
+        <w:t>providing a ‘sense of place’), ‘</w:t>
+      </w:r>
+      <w:r>
+        <w:t>epistemic immersion’ (</w:t>
+      </w:r>
+      <w:r>
+        <w:t xml:space="preserve">giving the reader a ‘desire to know’), ‘temporal immersion’ (consisting of </w:t>
+      </w:r>
+      <w:r>
+        <w:t>‘curiosity, surprise, and suspense</w:t>
+      </w:r>
+      <w:r>
+        <w:t>’), and ‘emotional immersion’</w:t>
+      </w:r>
       <w:r>
         <w:t xml:space="preserve"> </w:t>
       </w:r>
       <w:r>
+        <w:t>(which ‘involves interpersonal relations</w:t>
+      </w:r>
+      <w:r>
+        <w:t xml:space="preserve"> between the player and computer-operated characters’).</w:t>
+      </w:r>
+      <w:r>
         <w:t xml:space="preserve"> </w:t>
       </w:r>
       <w:r>
-        <w:t xml:space="preserve"> </w:t>
-      </w:r>
-      <w:r>
-        <w:t xml:space="preserve"> </w:t>
+        <w:t xml:space="preserve">Ryan concludes that there still is </w:t>
+      </w:r>
+      <w:r>
+        <w:t xml:space="preserve">plenty of work which needs to be done in the field of developing interactive narratives, </w:t>
+      </w:r>
+      <w:r>
+        <w:t>but it’s still worth pursuing further</w:t>
       </w:r>
       <w:sdt>
         <w:sdtPr>
@@ -6959,6 +6596,36 @@
           </w:r>
         </w:sdtContent>
       </w:sdt>
+      <w:r>
+        <w:t>. The practical implications from this paper for my projec</w:t>
+      </w:r>
+      <w:r>
+        <w:t xml:space="preserve">t mainly </w:t>
+      </w:r>
+      <w:r>
+        <w:t>affect the ‘game’ portion of it</w:t>
+      </w:r>
+      <w:r>
+        <w:t xml:space="preserve">. It appears that my hypertext game, due to the structure of hypertext games, will probably fall into the category of a ‘narrative game’, </w:t>
+      </w:r>
+      <w:r>
+        <w:t xml:space="preserve">due to it necessitating a ‘top-down’ design approach. But the main </w:t>
+      </w:r>
+      <w:r>
+        <w:t xml:space="preserve">points of interest are the </w:t>
+      </w:r>
+      <w:r>
+        <w:t>various types of immersion which Ryan identifies. I will attempt to incorporate those into my game,</w:t>
+      </w:r>
+      <w:r>
+        <w:t xml:space="preserve"> because those might be rather useful for player engagement purposes.</w:t>
+      </w:r>
+      <w:r>
+        <w:t xml:space="preserve"> </w:t>
+      </w:r>
+      <w:r>
+        <w:t xml:space="preserve"> </w:t>
+      </w:r>
     </w:p>
     <w:p>
       <w:pPr>
@@ -6985,6 +6652,123 @@
       </w:r>
     </w:p>
     <w:p>
+      <w:r>
+        <w:t xml:space="preserve">In this article, Bernstein proposes that hypertext games have more potential </w:t>
+      </w:r>
+      <w:r>
+        <w:t>when used to change the ‘plot’ (</w:t>
+      </w:r>
+      <w:r>
+        <w:t xml:space="preserve">being </w:t>
+      </w:r>
+      <w:r>
+        <w:t>'the sequence in which events are presented in a specific reading'</w:t>
+      </w:r>
+      <w:r>
+        <w:t>)</w:t>
+      </w:r>
+      <w:r>
+        <w:t xml:space="preserve"> of a narrative</w:t>
+      </w:r>
+      <w:r>
+        <w:t xml:space="preserve"> rather than the ‘story’ (being</w:t>
+      </w:r>
+      <w:r>
+        <w:t xml:space="preserve"> ‘</w:t>
+      </w:r>
+      <w:r>
+        <w:t>the sequence of events that the narrative describes</w:t>
+      </w:r>
+      <w:r>
+        <w:t>’)</w:t>
+      </w:r>
+      <w:r>
+        <w:t xml:space="preserve"> of a narrative. This </w:t>
+      </w:r>
+      <w:r>
+        <w:t>could be in the form of ‘different points of view’,</w:t>
+      </w:r>
+      <w:r>
+        <w:t xml:space="preserve"> a</w:t>
+      </w:r>
+      <w:r>
+        <w:t xml:space="preserve"> ‘</w:t>
+      </w:r>
+      <w:r>
+        <w:t>shift in time’, a ‘shift in place’, or just ‘vary pacing</w:t>
+      </w:r>
+      <w:r>
+        <w:t>, providing more or less detail</w:t>
+      </w:r>
+      <w:r>
+        <w:t xml:space="preserve">’. </w:t>
+      </w:r>
+      <w:r>
+        <w:t xml:space="preserve">Additionally, Bernstein </w:t>
+      </w:r>
+      <w:r>
+        <w:t>proposes that ‘</w:t>
+      </w:r>
+      <w:r>
+        <w:t>h</w:t>
+      </w:r>
+      <w:r>
+        <w:t>ypertextuality is perceived through re-reading and reflection</w:t>
+      </w:r>
+      <w:r>
+        <w:t xml:space="preserve">’, </w:t>
+      </w:r>
+      <w:r>
+        <w:t>and that ‘the cycle</w:t>
+      </w:r>
+      <w:r>
+        <w:t>…</w:t>
+      </w:r>
+      <w:r>
+        <w:t xml:space="preserve"> is </w:t>
+      </w:r>
+      <w:r>
+        <w:t xml:space="preserve">the central hypertext structure’ (and even </w:t>
+      </w:r>
+      <w:r>
+        <w:t>acyclic hypertexts can only be appreciated as such ‘</w:t>
+      </w:r>
+      <w:r>
+        <w:t xml:space="preserve">only </w:t>
+      </w:r>
+      <w:r>
+        <w:t xml:space="preserve">by </w:t>
+      </w:r>
+      <w:r>
+        <w:t>returning to the start and reading it again’). This is because</w:t>
+      </w:r>
+      <w:r>
+        <w:t>, when the reader is offered a choice between links,</w:t>
+      </w:r>
+      <w:r>
+        <w:t xml:space="preserve"> ‘</w:t>
+      </w:r>
+      <w:r>
+        <w:t xml:space="preserve">the selection of links must be </w:t>
+      </w:r>
+      <w:r>
+        <w:t>significant and consequential</w:t>
+      </w:r>
+      <w:r>
+        <w:t>’ for a work to truly be a hypertext</w:t>
+      </w:r>
+      <w:r>
+        <w:t xml:space="preserve">, </w:t>
+      </w:r>
+      <w:r>
+        <w:t xml:space="preserve">and we can only </w:t>
+      </w:r>
+      <w:r>
+        <w:t>confirm if this is the case by ‘making new choices’ whilst ‘rereading</w:t>
+      </w:r>
+      <w:r>
+        <w:t>’</w:t>
+      </w:r>
       <w:sdt>
         <w:sdtPr>
           <w:id w:val="-548686760"/>
@@ -7012,6 +6796,57 @@
           </w:r>
         </w:sdtContent>
       </w:sdt>
+      <w:r>
+        <w:t xml:space="preserve">. </w:t>
+      </w:r>
+      <w:r>
+        <w:t xml:space="preserve">This article has more of a bearing on </w:t>
+      </w:r>
+      <w:r>
+        <w:t xml:space="preserve">the ‘game’ component of my project than on the ‘tool’ component. I might attempt to incorporate some form of </w:t>
+      </w:r>
+      <w:r>
+        <w:t>narrative manipulation into my game, as well as try to take the cyclic nature of all hypertexts into account</w:t>
+      </w:r>
+      <w:r>
+        <w:t xml:space="preserve">. In fact, </w:t>
+      </w:r>
+      <w:r>
+        <w:t>Bernstein’s discussion about cycles</w:t>
+      </w:r>
+      <w:r>
+        <w:t xml:space="preserve"> </w:t>
+      </w:r>
+      <w:r>
+        <w:t>has made me consider some sort of ‘time loop’</w:t>
+      </w:r>
+      <w:r>
+        <w:t xml:space="preserve"> story for my game</w:t>
+      </w:r>
+      <w:r>
+        <w:t>, because what better way</w:t>
+      </w:r>
+      <w:r>
+        <w:t xml:space="preserve"> is there</w:t>
+      </w:r>
+      <w:r>
+        <w:t xml:space="preserve"> to take advantage of cycles</w:t>
+      </w:r>
+      <w:r>
+        <w:t xml:space="preserve"> in a narrative</w:t>
+      </w:r>
+      <w:r>
+        <w:t xml:space="preserve"> than </w:t>
+      </w:r>
+      <w:r>
+        <w:t>having the cycles be a key plot device?</w:t>
+      </w:r>
+      <w:r>
+        <w:t xml:space="preserve"> Sure, I probably would need to implement variables/guard conditions first, in order to make this </w:t>
+      </w:r>
+      <w:r>
+        <w:t>actually feasible, however, it seems like a good idea.</w:t>
+      </w:r>
     </w:p>
     <w:p>
       <w:pPr>
@@ -7034,6 +6869,172 @@
       </w:r>
     </w:p>
     <w:p>
+      <w:r>
+        <w:t xml:space="preserve">In this article, Pope discusses how </w:t>
+      </w:r>
+      <w:r>
+        <w:t>to make hypertext fiction accessible to casual users</w:t>
+      </w:r>
+      <w:r>
+        <w:t>,</w:t>
+      </w:r>
+      <w:r>
+        <w:t xml:space="preserve"> looking at how casual readers approach hypertexts, what features </w:t>
+      </w:r>
+      <w:r>
+        <w:t xml:space="preserve">help/hinder engagement, </w:t>
+      </w:r>
+      <w:r>
+        <w:t xml:space="preserve">and how </w:t>
+      </w:r>
+      <w:r>
+        <w:t xml:space="preserve">to make it more appealing towards ‘ordinary’ users. </w:t>
+      </w:r>
+      <w:r>
+        <w:t xml:space="preserve">From Pope’s studies </w:t>
+      </w:r>
+      <w:r>
+        <w:t xml:space="preserve">of ‘ordinary’ readers attempting to engage with works of hypertext fiction, he identified several </w:t>
+      </w:r>
+      <w:r>
+        <w:t xml:space="preserve">key considerations. Firstly, </w:t>
+      </w:r>
+      <w:r>
+        <w:t>‘</w:t>
+      </w:r>
+      <w:r>
+        <w:t xml:space="preserve">writers must accept </w:t>
+      </w:r>
+      <w:r>
+        <w:lastRenderedPageBreak/>
+        <w:t>they must conform, in some aspect of the story structure or interface design, to familiar conventions</w:t>
+      </w:r>
+      <w:r>
+        <w:t xml:space="preserve">’, otherwise </w:t>
+      </w:r>
+      <w:r>
+        <w:t xml:space="preserve">readers are guaranteed to get frustrated with the hypertext. Whilst </w:t>
+      </w:r>
+      <w:r>
+        <w:t>abandoning these conventions appears to be a common thread amongst some of the hypertext games Pope got readers to read,</w:t>
+      </w:r>
+      <w:r>
+        <w:t xml:space="preserve"> in most cases, this </w:t>
+      </w:r>
+      <w:r>
+        <w:t xml:space="preserve">did not appeal to the ‘ordinary’ readers. </w:t>
+      </w:r>
+      <w:r>
+        <w:t>Pope identifies the interface as ‘</w:t>
+      </w:r>
+      <w:r>
+        <w:t>a crucial and central element in the likely success or otherwise of interactive narratives</w:t>
+      </w:r>
+      <w:r>
+        <w:t xml:space="preserve">’, </w:t>
+      </w:r>
+      <w:r>
+        <w:t>because ‘</w:t>
+      </w:r>
+      <w:r>
+        <w:t>writers need to 'help' readers to travel the 'book' space and the narrative</w:t>
+      </w:r>
+      <w:r>
+        <w:t xml:space="preserve">’. Several interface considerations Pope identified included </w:t>
+      </w:r>
+      <w:r>
+        <w:t>‘</w:t>
+      </w:r>
+      <w:r>
+        <w:t>'Page' marking devices</w:t>
+      </w:r>
+      <w:r>
+        <w:t xml:space="preserve">’, </w:t>
+      </w:r>
+      <w:r>
+        <w:t>navigation tools which ‘</w:t>
+      </w:r>
+      <w:r>
+        <w:t>allow as much control as possible</w:t>
+      </w:r>
+      <w:r>
+        <w:t xml:space="preserve">’ </w:t>
+      </w:r>
+      <w:r>
+        <w:t>(but they</w:t>
+      </w:r>
+      <w:r>
+        <w:t xml:space="preserve"> ‘</w:t>
+      </w:r>
+      <w:r>
+        <w:t>must not be obscure... or hidden</w:t>
+      </w:r>
+      <w:r>
+        <w:t xml:space="preserve">’), </w:t>
+      </w:r>
+      <w:r>
+        <w:t>and that all ‘</w:t>
+      </w:r>
+      <w:r>
+        <w:t>visual material must be part of the story being told</w:t>
+      </w:r>
+      <w:r>
+        <w:t xml:space="preserve">, not simply decoration’. </w:t>
+      </w:r>
+      <w:r>
+        <w:t xml:space="preserve">‘Disorientation’ should also be avoided; </w:t>
+      </w:r>
+      <w:r>
+        <w:t>readers liked it when ‘</w:t>
+      </w:r>
+      <w:r>
+        <w:t>it is clear what the 'conventional' order would be, and it is clear where the story resolves into an ending</w:t>
+      </w:r>
+      <w:r>
+        <w:t xml:space="preserve">’, </w:t>
+      </w:r>
+      <w:r>
+        <w:t xml:space="preserve">hypertexts should not </w:t>
+      </w:r>
+      <w:r>
+        <w:t xml:space="preserve">give the impression that </w:t>
+      </w:r>
+      <w:r>
+        <w:t>‘</w:t>
+      </w:r>
+      <w:r>
+        <w:t>the plot had seemingly been replaced by abstraction</w:t>
+      </w:r>
+      <w:r>
+        <w:t>’</w:t>
+      </w:r>
+      <w:r>
+        <w:t>, and readers ‘</w:t>
+      </w:r>
+      <w:r>
+        <w:t>wanted their sense of completion to be designed by the author</w:t>
+      </w:r>
+      <w:r>
+        <w:t xml:space="preserve">’. </w:t>
+      </w:r>
+      <w:r>
+        <w:t>Finally, readers preferred it when a link ‘</w:t>
+      </w:r>
+      <w:r>
+        <w:t>takes the reader to a place that has a meaningful connection to the jumping-off point</w:t>
+      </w:r>
+      <w:r>
+        <w:t>’</w:t>
+      </w:r>
+      <w:r>
+        <w:t>, instead of appearing ‘</w:t>
+      </w:r>
+      <w:r>
+        <w:t>baffling, pointless, or just random</w:t>
+      </w:r>
+      <w:r>
+        <w:t>’</w:t>
+      </w:r>
       <w:sdt>
         <w:sdtPr>
           <w:id w:val="43731498"/>
@@ -7061,21 +7062,1419 @@
           </w:r>
         </w:sdtContent>
       </w:sdt>
+      <w:r>
+        <w:t xml:space="preserve">. This has implications both for my tool and for my game. </w:t>
+      </w:r>
+      <w:r>
+        <w:t xml:space="preserve">The games </w:t>
+      </w:r>
+      <w:r>
+        <w:t>produced by</w:t>
+      </w:r>
+      <w:r>
+        <w:t xml:space="preserve"> my tool should have a clean interface, </w:t>
+      </w:r>
+      <w:r>
+        <w:t xml:space="preserve">omitting any unnecessary </w:t>
+      </w:r>
+      <w:r>
+        <w:t>bloat</w:t>
+      </w:r>
+      <w:r>
+        <w:t xml:space="preserve"> which may baffle the reader. </w:t>
+      </w:r>
+      <w:r>
+        <w:t xml:space="preserve">I’m not sure if I will be able to implement full navigation tools (as </w:t>
+      </w:r>
+      <w:r>
+        <w:t xml:space="preserve">using these may cause some games produced with my tool to not behave as expected), </w:t>
+      </w:r>
+      <w:r>
+        <w:t xml:space="preserve">however, I shall consider it. Additionally, I will aim to stick to some design </w:t>
+      </w:r>
+      <w:r>
+        <w:t>conventions with the interface and</w:t>
+      </w:r>
+      <w:r>
+        <w:t xml:space="preserve"> follow</w:t>
+      </w:r>
+      <w:r>
+        <w:t xml:space="preserve"> literary conventions w</w:t>
+      </w:r>
+      <w:r>
+        <w:t>hen writing</w:t>
+      </w:r>
+      <w:r>
+        <w:t xml:space="preserve"> the game</w:t>
+      </w:r>
+      <w:r>
+        <w:t xml:space="preserve"> (as well as ensuring that the links make sense)</w:t>
+      </w:r>
+      <w:r>
+        <w:t>,</w:t>
+      </w:r>
+      <w:r>
+        <w:t xml:space="preserve"> </w:t>
+      </w:r>
+      <w:r>
+        <w:t>for purposes of preventing reader frustration.</w:t>
+      </w:r>
     </w:p>
     <w:p>
       <w:pPr>
         <w:pStyle w:val="Heading1"/>
+        <w:rPr>
+          <w:lang w:val="en-GB"/>
+        </w:rPr>
       </w:pPr>
       <w:r>
+        <w:rPr>
+          <w:lang w:val="en-GB"/>
+        </w:rPr>
         <w:t xml:space="preserve">Research on </w:t>
       </w:r>
       <w:r>
+        <w:rPr>
+          <w:lang w:val="en-GB"/>
+        </w:rPr>
         <w:t xml:space="preserve">existing </w:t>
       </w:r>
       <w:r>
+        <w:rPr>
+          <w:lang w:val="en-GB"/>
+        </w:rPr>
         <w:t>hypertext games</w:t>
       </w:r>
     </w:p>
+    <w:p>
+      <w:r>
+        <w:t>After reading those articles, I realized that I still needed to look at some examples of hypertext games</w:t>
+      </w:r>
+      <w:r>
+        <w:t xml:space="preserve">. I started off by looking at </w:t>
+      </w:r>
+      <w:r>
+        <w:t>a few hypertexts which had been cited in some of the academic literature on the topic I had been reading, such as ‘</w:t>
+      </w:r>
+      <w:r>
+        <w:rPr>
+          <w:i/>
+          <w:iCs/>
+        </w:rPr>
+        <w:t>afternoon, a story</w:t>
+      </w:r>
+      <w:r>
+        <w:t>’</w:t>
+      </w:r>
+      <w:sdt>
+        <w:sdtPr>
+          <w:rPr>
+            <w:i/>
+            <w:iCs/>
+          </w:rPr>
+          <w:id w:val="-1146049587"/>
+          <w:citation/>
+        </w:sdtPr>
+        <w:sdtContent>
+          <w:r>
+            <w:rPr>
+              <w:i/>
+              <w:iCs/>
+            </w:rPr>
+            <w:fldChar w:fldCharType="begin"/>
+          </w:r>
+          <w:r>
+            <w:instrText xml:space="preserve"> CITATION Joy87 \l 2057 </w:instrText>
+          </w:r>
+          <w:r>
+            <w:rPr>
+              <w:i/>
+              <w:iCs/>
+            </w:rPr>
+            <w:fldChar w:fldCharType="separate"/>
+          </w:r>
+          <w:r>
+            <w:rPr>
+              <w:noProof/>
+            </w:rPr>
+            <w:t xml:space="preserve"> </w:t>
+          </w:r>
+          <w:r>
+            <w:rPr>
+              <w:noProof/>
+            </w:rPr>
+            <w:t>[38]</w:t>
+          </w:r>
+          <w:r>
+            <w:rPr>
+              <w:i/>
+              <w:iCs/>
+            </w:rPr>
+            <w:fldChar w:fldCharType="end"/>
+          </w:r>
+        </w:sdtContent>
+      </w:sdt>
+      <w:r>
+        <w:t>, ‘</w:t>
+      </w:r>
+      <w:r>
+        <w:rPr>
+          <w:i/>
+          <w:iCs/>
+        </w:rPr>
+        <w:t>of Day, of Night</w:t>
+      </w:r>
+      <w:r>
+        <w:t>’</w:t>
+      </w:r>
+      <w:sdt>
+        <w:sdtPr>
+          <w:id w:val="-1303076327"/>
+          <w:citation/>
+        </w:sdtPr>
+        <w:sdtContent>
+          <w:r>
+            <w:fldChar w:fldCharType="begin"/>
+          </w:r>
+          <w:r>
+            <w:instrText xml:space="preserve"> CITATION Meg04 \l 2057 </w:instrText>
+          </w:r>
+          <w:r>
+            <w:fldChar w:fldCharType="separate"/>
+          </w:r>
+          <w:r>
+            <w:rPr>
+              <w:noProof/>
+            </w:rPr>
+            <w:t xml:space="preserve"> </w:t>
+          </w:r>
+          <w:r>
+            <w:rPr>
+              <w:noProof/>
+            </w:rPr>
+            <w:t>[39]</w:t>
+          </w:r>
+          <w:r>
+            <w:fldChar w:fldCharType="end"/>
+          </w:r>
+        </w:sdtContent>
+      </w:sdt>
+      <w:r>
+        <w:t>, ‘</w:t>
+      </w:r>
+      <w:r>
+        <w:rPr>
+          <w:i/>
+          <w:iCs/>
+        </w:rPr>
+        <w:t>Lexia to Perplexia</w:t>
+      </w:r>
+      <w:r>
+        <w:t>’</w:t>
+      </w:r>
+      <w:sdt>
+        <w:sdtPr>
+          <w:id w:val="795718145"/>
+          <w:citation/>
+        </w:sdtPr>
+        <w:sdtContent>
+          <w:r>
+            <w:fldChar w:fldCharType="begin"/>
+          </w:r>
+          <w:r>
+            <w:instrText xml:space="preserve"> CITATION Tal00 \l 2057 </w:instrText>
+          </w:r>
+          <w:r>
+            <w:fldChar w:fldCharType="separate"/>
+          </w:r>
+          <w:r>
+            <w:rPr>
+              <w:noProof/>
+            </w:rPr>
+            <w:t xml:space="preserve"> </w:t>
+          </w:r>
+          <w:r>
+            <w:rPr>
+              <w:noProof/>
+            </w:rPr>
+            <w:t>[40]</w:t>
+          </w:r>
+          <w:r>
+            <w:fldChar w:fldCharType="end"/>
+          </w:r>
+        </w:sdtContent>
+      </w:sdt>
+      <w:r>
+        <w:t>, and ‘</w:t>
+      </w:r>
+      <w:r>
+        <w:rPr>
+          <w:i/>
+          <w:iCs/>
+        </w:rPr>
+        <w:t>The Glass Snail</w:t>
+      </w:r>
+      <w:r>
+        <w:t>’</w:t>
+      </w:r>
+      <w:sdt>
+        <w:sdtPr>
+          <w:id w:val="-747583774"/>
+          <w:citation/>
+        </w:sdtPr>
+        <w:sdtContent>
+          <w:r>
+            <w:fldChar w:fldCharType="begin"/>
+          </w:r>
+          <w:r>
+            <w:instrText xml:space="preserve"> CITATION Mil03 \l 2057 </w:instrText>
+          </w:r>
+          <w:r>
+            <w:fldChar w:fldCharType="separate"/>
+          </w:r>
+          <w:r>
+            <w:rPr>
+              <w:noProof/>
+            </w:rPr>
+            <w:t xml:space="preserve"> </w:t>
+          </w:r>
+          <w:r>
+            <w:rPr>
+              <w:noProof/>
+            </w:rPr>
+            <w:t>[41]</w:t>
+          </w:r>
+          <w:r>
+            <w:fldChar w:fldCharType="end"/>
+          </w:r>
+        </w:sdtContent>
+      </w:sdt>
+      <w:r>
+        <w:t xml:space="preserve">. Unfortunately, I was unable to play most of those games myself, so I moved onto some other hypertext games which I </w:t>
+      </w:r>
+      <w:r>
+        <w:t>was aware of, such as ‘</w:t>
+      </w:r>
+      <w:r>
+        <w:rPr>
+          <w:i/>
+          <w:iCs/>
+        </w:rPr>
+        <w:t>Queers in Love at the End of the World</w:t>
+      </w:r>
+      <w:r>
+        <w:t>’</w:t>
+      </w:r>
+      <w:sdt>
+        <w:sdtPr>
+          <w:id w:val="-2091460207"/>
+          <w:citation/>
+        </w:sdtPr>
+        <w:sdtContent>
+          <w:r>
+            <w:fldChar w:fldCharType="begin"/>
+          </w:r>
+          <w:r>
+            <w:instrText xml:space="preserve"> CITATION Ann16 \l 2057 </w:instrText>
+          </w:r>
+          <w:r>
+            <w:fldChar w:fldCharType="separate"/>
+          </w:r>
+          <w:r>
+            <w:rPr>
+              <w:noProof/>
+            </w:rPr>
+            <w:t xml:space="preserve"> </w:t>
+          </w:r>
+          <w:r>
+            <w:rPr>
+              <w:noProof/>
+            </w:rPr>
+            <w:t>[42]</w:t>
+          </w:r>
+          <w:r>
+            <w:fldChar w:fldCharType="end"/>
+          </w:r>
+        </w:sdtContent>
+      </w:sdt>
+      <w:r>
+        <w:t>, ‘</w:t>
+      </w:r>
+      <w:r>
+        <w:rPr>
+          <w:i/>
+          <w:iCs/>
+        </w:rPr>
+        <w:t>the uncle who works for nintendo</w:t>
+      </w:r>
+      <w:r>
+        <w:t>’</w:t>
+      </w:r>
+      <w:sdt>
+        <w:sdtPr>
+          <w:id w:val="257570501"/>
+          <w:citation/>
+        </w:sdtPr>
+        <w:sdtContent>
+          <w:r>
+            <w:fldChar w:fldCharType="begin"/>
+          </w:r>
+          <w:r>
+            <w:instrText xml:space="preserve"> CITATION Mic14 \l 2057 </w:instrText>
+          </w:r>
+          <w:r>
+            <w:fldChar w:fldCharType="separate"/>
+          </w:r>
+          <w:r>
+            <w:rPr>
+              <w:noProof/>
+            </w:rPr>
+            <w:t xml:space="preserve"> </w:t>
+          </w:r>
+          <w:r>
+            <w:rPr>
+              <w:noProof/>
+            </w:rPr>
+            <w:t>[43]</w:t>
+          </w:r>
+          <w:r>
+            <w:fldChar w:fldCharType="end"/>
+          </w:r>
+        </w:sdtContent>
+      </w:sdt>
+      <w:r>
+        <w:t>, and ‘</w:t>
+      </w:r>
+      <w:r>
+        <w:rPr>
+          <w:i/>
+          <w:iCs/>
+        </w:rPr>
+        <w:t>Depression Quest</w:t>
+      </w:r>
+      <w:r>
+        <w:t>’</w:t>
+      </w:r>
+      <w:sdt>
+        <w:sdtPr>
+          <w:id w:val="83504531"/>
+          <w:citation/>
+        </w:sdtPr>
+        <w:sdtContent>
+          <w:r>
+            <w:fldChar w:fldCharType="begin"/>
+          </w:r>
+          <w:r>
+            <w:instrText xml:space="preserve"> CITATION Zoë13 \l 2057 </w:instrText>
+          </w:r>
+          <w:r>
+            <w:fldChar w:fldCharType="separate"/>
+          </w:r>
+          <w:r>
+            <w:rPr>
+              <w:noProof/>
+            </w:rPr>
+            <w:t xml:space="preserve"> </w:t>
+          </w:r>
+          <w:r>
+            <w:rPr>
+              <w:noProof/>
+            </w:rPr>
+            <w:t>[44]</w:t>
+          </w:r>
+          <w:r>
+            <w:fldChar w:fldCharType="end"/>
+          </w:r>
+        </w:sdtContent>
+      </w:sdt>
+      <w:r>
+        <w:t xml:space="preserve">. Finally, Dr. Bartle sent me a link </w:t>
+      </w:r>
+      <w:r>
+        <w:t xml:space="preserve">to a </w:t>
+      </w:r>
+      <w:r>
+        <w:t>resource</w:t>
+      </w:r>
+      <w:r>
+        <w:t xml:space="preserve"> </w:t>
+      </w:r>
+      <w:r>
+        <w:t xml:space="preserve">which had ‘a good </w:t>
+      </w:r>
+      <w:r>
+        <w:t xml:space="preserve">historical overview’ of hypertext fiction, I then found a slightly more up-to-date version of that </w:t>
+      </w:r>
+      <w:r>
+        <w:t>resource</w:t>
+      </w:r>
+      <w:r>
+        <w:t xml:space="preserve"> (that </w:t>
+      </w:r>
+      <w:r>
+        <w:t>up-to-date resource</w:t>
+      </w:r>
+      <w:r>
+        <w:t xml:space="preserve"> being </w:t>
+      </w:r>
+      <w:r>
+        <w:rPr>
+          <w:i/>
+          <w:iCs/>
+        </w:rPr>
+        <w:t>N. Gibbins, “Telling Tales – EdShare Southampton”</w:t>
+      </w:r>
+      <w:sdt>
+        <w:sdtPr>
+          <w:rPr>
+            <w:i/>
+            <w:iCs/>
+          </w:rPr>
+          <w:id w:val="421379874"/>
+          <w:citation/>
+        </w:sdtPr>
+        <w:sdtContent>
+          <w:r>
+            <w:rPr>
+              <w:i/>
+              <w:iCs/>
+            </w:rPr>
+            <w:fldChar w:fldCharType="begin"/>
+          </w:r>
+          <w:r>
+            <w:instrText xml:space="preserve"> CITATION Nic19 \l 2057 </w:instrText>
+          </w:r>
+          <w:r>
+            <w:rPr>
+              <w:i/>
+              <w:iCs/>
+            </w:rPr>
+            <w:fldChar w:fldCharType="separate"/>
+          </w:r>
+          <w:r>
+            <w:rPr>
+              <w:noProof/>
+            </w:rPr>
+            <w:t xml:space="preserve"> </w:t>
+          </w:r>
+          <w:r>
+            <w:rPr>
+              <w:noProof/>
+            </w:rPr>
+            <w:t>[45]</w:t>
+          </w:r>
+          <w:r>
+            <w:rPr>
+              <w:i/>
+              <w:iCs/>
+            </w:rPr>
+            <w:fldChar w:fldCharType="end"/>
+          </w:r>
+        </w:sdtContent>
+      </w:sdt>
+      <w:r>
+        <w:t xml:space="preserve">), </w:t>
+      </w:r>
+      <w:r>
+        <w:t>and then I took some notes about some other examples of hypertext from that.</w:t>
+      </w:r>
+    </w:p>
+    <w:p>
+      <w:pPr>
+        <w:pStyle w:val="Heading2"/>
+      </w:pPr>
+      <w:r>
+        <w:t>Attempting to research some hypertext games which I was unable to play</w:t>
+      </w:r>
+    </w:p>
+    <w:p>
+      <w:pPr>
+        <w:pStyle w:val="Heading3"/>
+        <w:rPr>
+          <w:noProof/>
+          <w:lang w:val="en-US"/>
+        </w:rPr>
+      </w:pPr>
+      <w:r>
+        <w:t xml:space="preserve">Notes about </w:t>
+      </w:r>
+      <w:r>
+        <w:rPr>
+          <w:i/>
+          <w:iCs/>
+          <w:noProof/>
+          <w:lang w:val="en-US"/>
+        </w:rPr>
+        <w:t>M. Joyce, "afternoon, a story"</w:t>
+      </w:r>
+      <w:r>
+        <w:rPr>
+          <w:i/>
+          <w:iCs/>
+          <w:noProof/>
+          <w:lang w:val="en-US"/>
+        </w:rPr>
+        <w:t xml:space="preserve"> (1987)</w:t>
+      </w:r>
+    </w:p>
+    <w:p>
+      <w:pPr>
+        <w:rPr>
+          <w:noProof/>
+        </w:rPr>
+      </w:pPr>
+      <w:r>
+        <w:rPr>
+          <w:noProof/>
+        </w:rPr>
+        <w:t>This work of hypertext was referenced by</w:t>
+      </w:r>
+      <w:r>
+        <w:rPr>
+          <w:noProof/>
+        </w:rPr>
+        <w:t xml:space="preserve"> most of the articles I looked at,</w:t>
+      </w:r>
+      <w:r>
+        <w:rPr>
+          <w:noProof/>
+        </w:rPr>
+        <w:t xml:space="preserve"> and it appears to have been the earliest work of hypertext fiction produced, mainly as a demonstration for Storyspace. </w:t>
+      </w:r>
+      <w:r>
+        <w:rPr>
+          <w:noProof/>
+        </w:rPr>
+        <w:t xml:space="preserve">However, I was unable to play it myself, due to it </w:t>
+      </w:r>
+      <w:r>
+        <w:rPr>
+          <w:noProof/>
+        </w:rPr>
+        <w:t xml:space="preserve">being a commercial work, </w:t>
+      </w:r>
+      <w:r>
+        <w:rPr>
+          <w:noProof/>
+        </w:rPr>
+        <w:t>which would only run on old versions of Macintosh (rendering it impossible for me to play it)</w:t>
+      </w:r>
+      <w:sdt>
+        <w:sdtPr>
+          <w:rPr>
+            <w:noProof/>
+          </w:rPr>
+          <w:id w:val="-331529340"/>
+          <w:citation/>
+        </w:sdtPr>
+        <w:sdtContent>
+          <w:r>
+            <w:rPr>
+              <w:noProof/>
+            </w:rPr>
+            <w:fldChar w:fldCharType="begin"/>
+          </w:r>
+          <w:r>
+            <w:rPr>
+              <w:noProof/>
+            </w:rPr>
+            <w:instrText xml:space="preserve"> CITATION Joy87 \l 2057 </w:instrText>
+          </w:r>
+          <w:r>
+            <w:rPr>
+              <w:noProof/>
+            </w:rPr>
+            <w:fldChar w:fldCharType="separate"/>
+          </w:r>
+          <w:r>
+            <w:rPr>
+              <w:noProof/>
+            </w:rPr>
+            <w:t xml:space="preserve"> </w:t>
+          </w:r>
+          <w:r>
+            <w:rPr>
+              <w:noProof/>
+            </w:rPr>
+            <w:t>[38]</w:t>
+          </w:r>
+          <w:r>
+            <w:rPr>
+              <w:noProof/>
+            </w:rPr>
+            <w:fldChar w:fldCharType="end"/>
+          </w:r>
+        </w:sdtContent>
+      </w:sdt>
+      <w:r>
+        <w:rPr>
+          <w:noProof/>
+        </w:rPr>
+        <w:t xml:space="preserve">. </w:t>
+      </w:r>
+      <w:r>
+        <w:rPr>
+          <w:noProof/>
+        </w:rPr>
+        <w:t>Despite this,</w:t>
+      </w:r>
+      <w:r>
+        <w:rPr>
+          <w:noProof/>
+        </w:rPr>
+        <w:t xml:space="preserve"> I was able to find a</w:t>
+      </w:r>
+      <w:r>
+        <w:rPr>
+          <w:noProof/>
+        </w:rPr>
+        <w:t xml:space="preserve"> very</w:t>
+      </w:r>
+      <w:r>
+        <w:rPr>
+          <w:noProof/>
+        </w:rPr>
+        <w:t xml:space="preserve"> short video of the game being played</w:t>
+      </w:r>
+      <w:r>
+        <w:rPr>
+          <w:noProof/>
+        </w:rPr>
+        <w:t>; the game</w:t>
+      </w:r>
+      <w:r>
+        <w:rPr>
+          <w:noProof/>
+        </w:rPr>
+        <w:t xml:space="preserve"> appears to be</w:t>
+      </w:r>
+      <w:r>
+        <w:rPr>
+          <w:noProof/>
+        </w:rPr>
+        <w:t xml:space="preserve"> purely text-based, and the reader must click on certain words to go </w:t>
+      </w:r>
+      <w:r>
+        <w:rPr>
+          <w:noProof/>
+        </w:rPr>
+        <w:t>between passages (although with nothing to distinguish link text from normal text)</w:t>
+      </w:r>
+      <w:sdt>
+        <w:sdtPr>
+          <w:rPr>
+            <w:noProof/>
+          </w:rPr>
+          <w:id w:val="471874391"/>
+          <w:citation/>
+        </w:sdtPr>
+        <w:sdtContent>
+          <w:r>
+            <w:rPr>
+              <w:noProof/>
+            </w:rPr>
+            <w:fldChar w:fldCharType="begin"/>
+          </w:r>
+          <w:r>
+            <w:rPr>
+              <w:noProof/>
+            </w:rPr>
+            <w:instrText xml:space="preserve"> CITATION JAn12 \l 2057 </w:instrText>
+          </w:r>
+          <w:r>
+            <w:rPr>
+              <w:noProof/>
+            </w:rPr>
+            <w:fldChar w:fldCharType="separate"/>
+          </w:r>
+          <w:r>
+            <w:rPr>
+              <w:noProof/>
+            </w:rPr>
+            <w:t xml:space="preserve"> </w:t>
+          </w:r>
+          <w:r>
+            <w:rPr>
+              <w:noProof/>
+            </w:rPr>
+            <w:t>[46]</w:t>
+          </w:r>
+          <w:r>
+            <w:rPr>
+              <w:noProof/>
+            </w:rPr>
+            <w:fldChar w:fldCharType="end"/>
+          </w:r>
+        </w:sdtContent>
+      </w:sdt>
+      <w:r>
+        <w:rPr>
+          <w:noProof/>
+        </w:rPr>
+        <w:t xml:space="preserve">. </w:t>
+      </w:r>
+      <w:r>
+        <w:rPr>
+          <w:noProof/>
+        </w:rPr>
+        <w:t xml:space="preserve">However, because I couldn’t </w:t>
+      </w:r>
+      <w:r>
+        <w:rPr>
+          <w:noProof/>
+        </w:rPr>
+        <w:t>get a proper look at the game, both due to it bein</w:t>
+      </w:r>
+      <w:r>
+        <w:rPr>
+          <w:noProof/>
+        </w:rPr>
+        <w:t xml:space="preserve">g commercial software and being for an obsolete operating system, I </w:t>
+      </w:r>
+      <w:r>
+        <w:rPr>
+          <w:noProof/>
+        </w:rPr>
+        <w:t>was unable to find anything of value from it.</w:t>
+      </w:r>
+    </w:p>
+    <w:p>
+      <w:pPr>
+        <w:pStyle w:val="Heading3"/>
+        <w:rPr>
+          <w:i/>
+          <w:iCs/>
+          <w:noProof/>
+        </w:rPr>
+      </w:pPr>
+      <w:r>
+        <w:rPr>
+          <w:noProof/>
+        </w:rPr>
+        <w:t xml:space="preserve">Notes about </w:t>
+      </w:r>
+      <w:r>
+        <w:rPr>
+          <w:i/>
+          <w:iCs/>
+          <w:noProof/>
+        </w:rPr>
+        <w:t>M. Heyward, “of Day, of Night” (200</w:t>
+      </w:r>
+      <w:r>
+        <w:rPr>
+          <w:i/>
+          <w:iCs/>
+          <w:noProof/>
+        </w:rPr>
+        <w:t>4)</w:t>
+      </w:r>
+    </w:p>
+    <w:p>
+      <w:r>
+        <w:t xml:space="preserve">This work of hypertext was also cited by </w:t>
+      </w:r>
+      <w:r>
+        <w:t xml:space="preserve">several of the </w:t>
+      </w:r>
+      <w:r>
+        <w:t>articles</w:t>
+      </w:r>
+      <w:r>
+        <w:t xml:space="preserve">, and, like </w:t>
+      </w:r>
+      <w:r>
+        <w:rPr>
+          <w:i/>
+          <w:iCs/>
+        </w:rPr>
+        <w:t>afternoon</w:t>
+      </w:r>
+      <w:r>
+        <w:t>, it’s commercial software for obsolete operating systems</w:t>
+      </w:r>
+      <w:r>
+        <w:t>, so I couldn’t play this game either. However, I was able to find a readthrough of this game</w:t>
+      </w:r>
+      <w:r>
+        <w:t xml:space="preserve">, presented </w:t>
+      </w:r>
+      <w:r>
+        <w:t>by the author.</w:t>
+      </w:r>
+      <w:r>
+        <w:t xml:space="preserve"> </w:t>
+      </w:r>
+      <w:r>
+        <w:t xml:space="preserve">It’s multimedia (with audio, text, videos, and images), and is split into two segments; ‘day’ and ‘night’. </w:t>
+      </w:r>
+      <w:r>
+        <w:t xml:space="preserve">The ‘day’ segment </w:t>
+      </w:r>
+      <w:r>
+        <w:t xml:space="preserve">is presented like a map with some text on it, clicking on the text (which is only visible when your cursor is near it) to view a </w:t>
+      </w:r>
+      <w:r>
+        <w:lastRenderedPageBreak/>
+        <w:t xml:space="preserve">video, occasionally with some interactive components within the video part, before going back to the map, with some more text being available to click on. Eventually, you reach a piece of text labelled ‘arrange’, prompting the user to arrange some labels into a cabinet; immediately after this is done, the ‘night’ segment starts. The ‘night’ segment is similar to the ‘day’ segment in the sense of ‘the reader clicks text and then sees a video’, however, it appears that the </w:t>
+      </w:r>
+      <w:r>
+        <w:t>choices you are given in the ‘night’ segment correspond somewhat to how the labels were arranged earlier on</w:t>
+      </w:r>
+      <w:sdt>
+        <w:sdtPr>
+          <w:id w:val="-545070644"/>
+          <w:citation/>
+        </w:sdtPr>
+        <w:sdtContent>
+          <w:r>
+            <w:fldChar w:fldCharType="begin"/>
+          </w:r>
+          <w:r>
+            <w:instrText xml:space="preserve"> CITATION Meg04 \l 2057 </w:instrText>
+          </w:r>
+          <w:r>
+            <w:fldChar w:fldCharType="separate"/>
+          </w:r>
+          <w:r>
+            <w:rPr>
+              <w:noProof/>
+            </w:rPr>
+            <w:t xml:space="preserve"> </w:t>
+          </w:r>
+          <w:r>
+            <w:rPr>
+              <w:noProof/>
+            </w:rPr>
+            <w:t>[39]</w:t>
+          </w:r>
+          <w:r>
+            <w:fldChar w:fldCharType="end"/>
+          </w:r>
+        </w:sdtContent>
+      </w:sdt>
+      <w:sdt>
+        <w:sdtPr>
+          <w:id w:val="1289168771"/>
+          <w:citation/>
+        </w:sdtPr>
+        <w:sdtContent>
+          <w:r>
+            <w:fldChar w:fldCharType="begin"/>
+          </w:r>
+          <w:r>
+            <w:instrText xml:space="preserve"> CITATION Meg19 \l 2057 </w:instrText>
+          </w:r>
+          <w:r>
+            <w:fldChar w:fldCharType="separate"/>
+          </w:r>
+          <w:r>
+            <w:rPr>
+              <w:noProof/>
+            </w:rPr>
+            <w:t xml:space="preserve"> </w:t>
+          </w:r>
+          <w:r>
+            <w:rPr>
+              <w:noProof/>
+            </w:rPr>
+            <w:t>[47]</w:t>
+          </w:r>
+          <w:r>
+            <w:fldChar w:fldCharType="end"/>
+          </w:r>
+        </w:sdtContent>
+      </w:sdt>
+      <w:r>
+        <w:t xml:space="preserve">. </w:t>
+      </w:r>
+      <w:r>
+        <w:t>Whilst this is an</w:t>
+      </w:r>
+      <w:r>
+        <w:t xml:space="preserve"> interesting concept on paper, I doubt that it would be feasible for my tool to implement something like th</w:t>
+      </w:r>
+      <w:r>
+        <w:t xml:space="preserve">is, and it </w:t>
+      </w:r>
+      <w:r>
+        <w:t>probably err</w:t>
+      </w:r>
+      <w:r>
+        <w:t>s</w:t>
+      </w:r>
+      <w:r>
+        <w:t xml:space="preserve"> on the side of incomprehensibility </w:t>
+      </w:r>
+      <w:r>
+        <w:t xml:space="preserve">to the average reader. Therefore, </w:t>
+      </w:r>
+      <w:r>
+        <w:t>I’m probably not going to attempt to create a game like this.</w:t>
+      </w:r>
+    </w:p>
+    <w:p>
+      <w:pPr>
+        <w:pStyle w:val="Heading3"/>
+        <w:rPr>
+          <w:i/>
+          <w:iCs/>
+        </w:rPr>
+      </w:pPr>
+      <w:r>
+        <w:t xml:space="preserve">Notes about </w:t>
+      </w:r>
+      <w:r>
+        <w:rPr>
+          <w:i/>
+          <w:iCs/>
+        </w:rPr>
+        <w:t>T. Memmott. “Lexia to Perplexia” (2000)</w:t>
+      </w:r>
+    </w:p>
+    <w:p>
+      <w:pPr>
+        <w:rPr>
+          <w:noProof/>
+        </w:rPr>
+      </w:pPr>
+      <w:r>
+        <w:rPr>
+          <w:noProof/>
+        </w:rPr>
+        <w:t>This was cited by Rustad as an example of a game which lends itself to an ‘absorptive’ mode of reading</w:t>
+      </w:r>
+      <w:sdt>
+        <w:sdtPr>
+          <w:rPr>
+            <w:noProof/>
+          </w:rPr>
+          <w:id w:val="-1008057792"/>
+          <w:citation/>
+        </w:sdtPr>
+        <w:sdtContent>
+          <w:r>
+            <w:rPr>
+              <w:noProof/>
+            </w:rPr>
+            <w:fldChar w:fldCharType="begin"/>
+          </w:r>
+          <w:r>
+            <w:rPr>
+              <w:noProof/>
+            </w:rPr>
+            <w:instrText xml:space="preserve"> CITATION Rus09 \l 2057 </w:instrText>
+          </w:r>
+          <w:r>
+            <w:rPr>
+              <w:noProof/>
+            </w:rPr>
+            <w:fldChar w:fldCharType="separate"/>
+          </w:r>
+          <w:r>
+            <w:rPr>
+              <w:noProof/>
+            </w:rPr>
+            <w:t xml:space="preserve"> </w:t>
+          </w:r>
+          <w:r>
+            <w:rPr>
+              <w:noProof/>
+            </w:rPr>
+            <w:t>[31]</w:t>
+          </w:r>
+          <w:r>
+            <w:rPr>
+              <w:noProof/>
+            </w:rPr>
+            <w:fldChar w:fldCharType="end"/>
+          </w:r>
+        </w:sdtContent>
+      </w:sdt>
+      <w:r>
+        <w:rPr>
+          <w:noProof/>
+        </w:rPr>
+        <w:t xml:space="preserve">. </w:t>
+      </w:r>
+      <w:r>
+        <w:rPr>
+          <w:noProof/>
+        </w:rPr>
+        <w:t xml:space="preserve">Unfortunately, because this game was written </w:t>
+      </w:r>
+      <w:r>
+        <w:rPr>
+          <w:noProof/>
+        </w:rPr>
+        <w:t>using</w:t>
+      </w:r>
+      <w:r>
+        <w:rPr>
+          <w:noProof/>
+        </w:rPr>
+        <w:t xml:space="preserve"> Java Applet</w:t>
+      </w:r>
+      <w:r>
+        <w:rPr>
+          <w:noProof/>
+        </w:rPr>
+        <w:t>s</w:t>
+      </w:r>
+      <w:r>
+        <w:rPr>
+          <w:noProof/>
+        </w:rPr>
+        <w:t xml:space="preserve"> (</w:t>
+      </w:r>
+      <w:r>
+        <w:rPr>
+          <w:noProof/>
+        </w:rPr>
+        <w:t>which are unsupported nowadays), it’s unplayable. It’s still possible</w:t>
+      </w:r>
+      <w:r>
+        <w:rPr>
+          <w:noProof/>
+        </w:rPr>
+        <w:t xml:space="preserve"> </w:t>
+      </w:r>
+      <w:r>
+        <w:rPr>
+          <w:noProof/>
+        </w:rPr>
+        <w:t xml:space="preserve">to open the game and reach the first couple of screens, but the </w:t>
+      </w:r>
+      <w:r>
+        <w:rPr>
+          <w:noProof/>
+        </w:rPr>
+        <w:t>obsolete technology used in the implementation makes it impossible to properly play it.</w:t>
+      </w:r>
+      <w:r>
+        <w:rPr>
+          <w:noProof/>
+        </w:rPr>
+        <w:t xml:space="preserve"> The almost-playable portion has text and images, with some of those being links to other parts of the game, </w:t>
+      </w:r>
+      <w:r>
+        <w:rPr>
+          <w:noProof/>
+        </w:rPr>
+        <w:t xml:space="preserve">and probably did include some animations/audio as well, </w:t>
+      </w:r>
+      <w:r>
+        <w:rPr>
+          <w:noProof/>
+        </w:rPr>
+        <w:t>but those don’t work any more</w:t>
+      </w:r>
+      <w:sdt>
+        <w:sdtPr>
+          <w:rPr>
+            <w:noProof/>
+          </w:rPr>
+          <w:id w:val="620040602"/>
+          <w:citation/>
+        </w:sdtPr>
+        <w:sdtContent>
+          <w:r>
+            <w:rPr>
+              <w:noProof/>
+            </w:rPr>
+            <w:fldChar w:fldCharType="begin"/>
+          </w:r>
+          <w:r>
+            <w:rPr>
+              <w:noProof/>
+            </w:rPr>
+            <w:instrText xml:space="preserve"> CITATION Tal00 \l 2057 </w:instrText>
+          </w:r>
+          <w:r>
+            <w:rPr>
+              <w:noProof/>
+            </w:rPr>
+            <w:fldChar w:fldCharType="separate"/>
+          </w:r>
+          <w:r>
+            <w:rPr>
+              <w:noProof/>
+            </w:rPr>
+            <w:t xml:space="preserve"> </w:t>
+          </w:r>
+          <w:r>
+            <w:rPr>
+              <w:noProof/>
+            </w:rPr>
+            <w:t>[40]</w:t>
+          </w:r>
+          <w:r>
+            <w:rPr>
+              <w:noProof/>
+            </w:rPr>
+            <w:fldChar w:fldCharType="end"/>
+          </w:r>
+        </w:sdtContent>
+      </w:sdt>
+      <w:r>
+        <w:rPr>
+          <w:noProof/>
+        </w:rPr>
+        <w:t>. However, it’s easy to see how this rather incomprehensible game could have prompted an ‘absorptive’ state in readers, even if the game itself doesn’t work</w:t>
+      </w:r>
+      <w:r>
+        <w:rPr>
+          <w:noProof/>
+        </w:rPr>
+        <w:t xml:space="preserve"> (and there doesn’t appear to be any recordings of it working)</w:t>
+      </w:r>
+      <w:r>
+        <w:rPr>
+          <w:noProof/>
+        </w:rPr>
+        <w:t>.</w:t>
+      </w:r>
+      <w:r>
+        <w:rPr>
+          <w:noProof/>
+        </w:rPr>
+        <w:t xml:space="preserve"> I’m probably not going to attempt making something along these lines myself.</w:t>
+      </w:r>
+      <w:bookmarkStart w:id="0" w:name="_GoBack"/>
+      <w:bookmarkEnd w:id="0"/>
+    </w:p>
+    <w:p>
+      <w:pPr>
+        <w:pStyle w:val="Heading2"/>
+      </w:pPr>
+      <w:r>
+        <w:t>Researching some hypertext games which I could play</w:t>
+      </w:r>
+    </w:p>
+    <w:p>
+      <w:pPr>
+        <w:pStyle w:val="Heading3"/>
+        <w:rPr>
+          <w:noProof/>
+          <w:lang w:val="en-US"/>
+        </w:rPr>
+      </w:pPr>
+      <w:r>
+        <w:t xml:space="preserve">Notes about </w:t>
+      </w:r>
+      <w:r>
+        <w:rPr>
+          <w:i/>
+          <w:iCs/>
+        </w:rPr>
+        <w:t>M. Pavi</w:t>
+      </w:r>
+      <w:r>
+        <w:rPr>
+          <w:i/>
+          <w:iCs/>
+          <w:noProof/>
+          <w:lang w:val="en-US"/>
+        </w:rPr>
+        <w:t>ć</w:t>
+      </w:r>
+      <w:r>
+        <w:rPr>
+          <w:i/>
+          <w:iCs/>
+          <w:noProof/>
+          <w:lang w:val="en-US"/>
+        </w:rPr>
+        <w:t>, “The Glass Snail” (</w:t>
+      </w:r>
+      <w:r>
+        <w:rPr>
+          <w:i/>
+          <w:iCs/>
+          <w:noProof/>
+          <w:lang w:val="en-US"/>
+        </w:rPr>
+        <w:t>1998, translated by S. Sofrenovic, 2003)</w:t>
+      </w:r>
+    </w:p>
+    <w:p>
+      <w:pPr>
+        <w:rPr>
+          <w:lang w:val="en-US"/>
+        </w:rPr>
+      </w:pPr>
+    </w:p>
+    <w:p>
+      <w:pPr>
+        <w:pStyle w:val="Heading3"/>
+        <w:rPr>
+          <w:lang w:val="en-US"/>
+        </w:rPr>
+      </w:pPr>
+      <w:r>
+        <w:rPr>
+          <w:lang w:val="en-US"/>
+        </w:rPr>
+        <w:t xml:space="preserve">Notes about </w:t>
+      </w:r>
+      <w:r>
+        <w:rPr>
+          <w:i/>
+          <w:iCs/>
+          <w:lang w:val="en-US"/>
+        </w:rPr>
+        <w:t>A. A. Anthropy, “Queers in Love at the End of the World” (201</w:t>
+      </w:r>
+      <w:r>
+        <w:rPr>
+          <w:i/>
+          <w:iCs/>
+          <w:lang w:val="en-US"/>
+        </w:rPr>
+        <w:t>3)</w:t>
+      </w:r>
+    </w:p>
+    <w:p>
+      <w:pPr>
+        <w:rPr>
+          <w:lang w:val="en-US"/>
+        </w:rPr>
+      </w:pPr>
+    </w:p>
+    <w:p>
+      <w:pPr>
+        <w:pStyle w:val="Heading3"/>
+        <w:rPr>
+          <w:i/>
+          <w:iCs/>
+          <w:lang w:val="en-US"/>
+        </w:rPr>
+      </w:pPr>
+      <w:r>
+        <w:rPr>
+          <w:lang w:val="en-US"/>
+        </w:rPr>
+        <w:t xml:space="preserve">Notes about </w:t>
+      </w:r>
+      <w:r>
+        <w:rPr>
+          <w:i/>
+          <w:iCs/>
+          <w:lang w:val="en-US"/>
+        </w:rPr>
+        <w:t>M. Lutz, “the uncle who works for nintendo”, (201</w:t>
+      </w:r>
+      <w:r>
+        <w:rPr>
+          <w:i/>
+          <w:iCs/>
+          <w:lang w:val="en-US"/>
+        </w:rPr>
+        <w:t>6)</w:t>
+      </w:r>
+    </w:p>
+    <w:p>
+      <w:pPr>
+        <w:rPr>
+          <w:lang w:val="en-US"/>
+        </w:rPr>
+      </w:pPr>
+    </w:p>
+    <w:p>
+      <w:pPr>
+        <w:pStyle w:val="Heading3"/>
+        <w:rPr>
+          <w:i/>
+          <w:iCs/>
+          <w:lang w:val="en-US"/>
+        </w:rPr>
+      </w:pPr>
+      <w:r>
+        <w:rPr>
+          <w:lang w:val="en-US"/>
+        </w:rPr>
+        <w:t xml:space="preserve">Notes about </w:t>
+      </w:r>
+      <w:r>
+        <w:rPr>
+          <w:i/>
+          <w:iCs/>
+          <w:lang w:val="en-US"/>
+        </w:rPr>
+        <w:t>Z. Quinn, P. Lindsey,</w:t>
+      </w:r>
+      <w:r>
+        <w:rPr>
+          <w:i/>
+          <w:iCs/>
+          <w:lang w:val="en-US"/>
+        </w:rPr>
+        <w:t xml:space="preserve"> and</w:t>
+      </w:r>
+      <w:r>
+        <w:rPr>
+          <w:i/>
+          <w:iCs/>
+          <w:lang w:val="en-US"/>
+        </w:rPr>
+        <w:t xml:space="preserve"> </w:t>
+      </w:r>
+      <w:r>
+        <w:rPr>
+          <w:i/>
+          <w:iCs/>
+          <w:lang w:val="en-US"/>
+        </w:rPr>
+        <w:t>I. Shankler, “Depression quest</w:t>
+      </w:r>
+      <w:r>
+        <w:rPr>
+          <w:i/>
+          <w:iCs/>
+          <w:lang w:val="en-US"/>
+        </w:rPr>
+        <w:t xml:space="preserve">: </w:t>
+      </w:r>
+      <w:r>
+        <w:rPr>
+          <w:i/>
+          <w:iCs/>
+          <w:noProof/>
+          <w:lang w:val="en-US"/>
+        </w:rPr>
+        <w:t>An interactive (non)fiction about living with depression</w:t>
+      </w:r>
+      <w:r>
+        <w:rPr>
+          <w:i/>
+          <w:iCs/>
+          <w:noProof/>
+          <w:lang w:val="en-US"/>
+        </w:rPr>
+        <w:t>” (2013)</w:t>
+      </w:r>
+    </w:p>
+    <w:p/>
+    <w:p>
+      <w:pPr>
+        <w:pStyle w:val="Heading2"/>
+        <w:rPr>
+          <w:i/>
+          <w:iCs/>
+        </w:rPr>
+      </w:pPr>
+      <w:r>
+        <w:t xml:space="preserve">Some further examples of hypertext games covered in </w:t>
+      </w:r>
+      <w:r>
+        <w:rPr>
+          <w:i/>
+          <w:iCs/>
+        </w:rPr>
+        <w:t>N. Gibbins, “Telling Tales – EdShare Southampton”</w:t>
+      </w:r>
+    </w:p>
+    <w:p/>
     <w:p>
       <w:pPr>
         <w:rPr>
@@ -10357,6 +11756,28 @@
       <w:szCs w:val="26"/>
     </w:rPr>
   </w:style>
+  <w:style w:type="paragraph" w:styleId="Heading3">
+    <w:name w:val="heading 3"/>
+    <w:basedOn w:val="Normal"/>
+    <w:next w:val="Normal"/>
+    <w:link w:val="Heading3Char"/>
+    <w:uiPriority w:val="9"/>
+    <w:unhideWhenUsed/>
+    <w:qFormat/>
+    <w:rsid w:val="00363BDA"/>
+    <w:pPr>
+      <w:keepNext/>
+      <w:keepLines/>
+      <w:spacing w:before="40" w:after="0"/>
+      <w:outlineLvl w:val="2"/>
+    </w:pPr>
+    <w:rPr>
+      <w:rFonts w:asciiTheme="majorHAnsi" w:eastAsiaTheme="majorEastAsia" w:hAnsiTheme="majorHAnsi" w:cstheme="majorBidi"/>
+      <w:color w:val="1F3763" w:themeColor="accent1" w:themeShade="7F"/>
+      <w:sz w:val="24"/>
+      <w:szCs w:val="24"/>
+    </w:rPr>
+  </w:style>
   <w:style w:type="character" w:default="1" w:styleId="DefaultParagraphFont">
     <w:name w:val="Default Paragraph Font"/>
     <w:uiPriority w:val="1"/>
@@ -10578,6 +11999,19 @@
     <w:uiPriority w:val="37"/>
     <w:unhideWhenUsed/>
     <w:rsid w:val="00C739AA"/>
+  </w:style>
+  <w:style w:type="character" w:customStyle="1" w:styleId="Heading3Char">
+    <w:name w:val="Heading 3 Char"/>
+    <w:basedOn w:val="DefaultParagraphFont"/>
+    <w:link w:val="Heading3"/>
+    <w:uiPriority w:val="9"/>
+    <w:rsid w:val="00363BDA"/>
+    <w:rPr>
+      <w:rFonts w:asciiTheme="majorHAnsi" w:eastAsiaTheme="majorEastAsia" w:hAnsiTheme="majorHAnsi" w:cstheme="majorBidi"/>
+      <w:color w:val="1F3763" w:themeColor="accent1" w:themeShade="7F"/>
+      <w:sz w:val="24"/>
+      <w:szCs w:val="24"/>
+    </w:rPr>
   </w:style>
 </w:styles>
 </file>
@@ -11342,7 +12776,7 @@
     <b:MonthAccessed>September</b:MonthAccessed>
     <b:DayAccessed>17</b:DayAccessed>
     <b:URL>http://www.depressionquest.com/</b:URL>
-    <b:RefOrder>38</b:RefOrder>
+    <b:RefOrder>44</b:RefOrder>
   </b:Source>
   <b:Source>
     <b:Tag>Mil03</b:Tag>
@@ -11370,7 +12804,7 @@
         </b:NameList>
       </b:Author>
     </b:Author>
-    <b:RefOrder>39</b:RefOrder>
+    <b:RefOrder>41</b:RefOrder>
   </b:Source>
   <b:Source>
     <b:Tag>Meg04</b:Tag>
@@ -11390,7 +12824,7 @@
     </b:Author>
     <b:City>Watertown, MA</b:City>
     <b:Publisher>Eastgate Systems</b:Publisher>
-    <b:RefOrder>40</b:RefOrder>
+    <b:RefOrder>39</b:RefOrder>
   </b:Source>
   <b:Source>
     <b:Tag>Meg19</b:Tag>
@@ -11414,7 +12848,7 @@
     <b:MonthAccessed>September</b:MonthAccessed>
     <b:DayAccessed>17</b:DayAccessed>
     <b:URL>https://www.creativecultural.com/meganheyward/?p=1750</b:URL>
-    <b:RefOrder>41</b:RefOrder>
+    <b:RefOrder>47</b:RefOrder>
   </b:Source>
   <b:Source>
     <b:Tag>Mic14</b:Tag>
@@ -11439,7 +12873,7 @@
     <b:DayAccessed>17</b:DayAccessed>
     <b:URL>https://ztul.itch.io/the-uncle-who-works-for-nintendo</b:URL>
     <b:ProductionCompany>itch.io</b:ProductionCompany>
-    <b:RefOrder>42</b:RefOrder>
+    <b:RefOrder>43</b:RefOrder>
   </b:Source>
   <b:Source>
     <b:Tag>Ann16</b:Tag>
@@ -11465,7 +12899,7 @@
     <b:DayAccessed>17</b:DayAccessed>
     <b:URL>https://w.itch.io/end-of-the-world</b:URL>
     <b:ProductionCompany>itch.io</b:ProductionCompany>
-    <b:RefOrder>43</b:RefOrder>
+    <b:RefOrder>42</b:RefOrder>
   </b:Source>
   <b:Source>
     <b:Tag>JAn12</b:Tag>
@@ -11490,7 +12924,7 @@
         </b:NameList>
       </b:Author>
     </b:Author>
-    <b:RefOrder>44</b:RefOrder>
+    <b:RefOrder>46</b:RefOrder>
   </b:Source>
   <b:Source>
     <b:Tag>Jam06</b:Tag>
@@ -11605,7 +13039,7 @@
     <b:MonthAccessed>September</b:MonthAccessed>
     <b:DayAccessed>17</b:DayAccessed>
     <b:URL>https://collection.eliterature.org/1/works/memmott__lexia_to_perplexia.html</b:URL>
-    <b:RefOrder>45</b:RefOrder>
+    <b:RefOrder>40</b:RefOrder>
   </b:Source>
   <b:Source>
     <b:Tag>Joy87</b:Tag>
@@ -11625,7 +13059,7 @@
     <b:Year>1987</b:Year>
     <b:City>Watertown, MA</b:City>
     <b:Publisher>Eastgate Systems</b:Publisher>
-    <b:RefOrder>46</b:RefOrder>
+    <b:RefOrder>38</b:RefOrder>
   </b:Source>
   <b:Source>
     <b:Tag>Nic19</b:Tag>
@@ -11649,7 +13083,7 @@
         </b:NameList>
       </b:Author>
     </b:Author>
-    <b:RefOrder>47</b:RefOrder>
+    <b:RefOrder>45</b:RefOrder>
   </b:Source>
   <b:Source>
     <b:Tag>MJR13</b:Tag>
@@ -11896,7 +13330,7 @@
 </file>
 
 <file path=customXml/itemProps1.xml><?xml version="1.0" encoding="utf-8"?>
-<ds:datastoreItem xmlns:ds="http://schemas.openxmlformats.org/officeDocument/2006/customXml" ds:itemID="{C52EB1F4-B038-4611-95A7-389709B88406}">
+<ds:datastoreItem xmlns:ds="http://schemas.openxmlformats.org/officeDocument/2006/customXml" ds:itemID="{7B9360B0-6A01-43A8-BCBB-DF42FC9BB883}">
   <ds:schemaRefs>
     <ds:schemaRef ds:uri="http://schemas.openxmlformats.org/officeDocument/2006/bibliography"/>
   </ds:schemaRefs>

</xml_diff>

<commit_message>
summary very nearly done, but I need to go on dog duty. summary should be finished this afternoon.
</commit_message>
<xml_diff>
--- a/Reports n such/Summary of background reading.docx
+++ b/Reports n such/Summary of background reading.docx
@@ -5814,6 +5814,12 @@
             <w:rPr>
               <w:noProof/>
             </w:rPr>
+            <w:t xml:space="preserve"> </w:t>
+          </w:r>
+          <w:r>
+            <w:rPr>
+              <w:noProof/>
+            </w:rPr>
             <w:t>[31]</w:t>
           </w:r>
           <w:r>
@@ -6024,6 +6030,12 @@
             <w:rPr>
               <w:noProof/>
             </w:rPr>
+            <w:t xml:space="preserve"> </w:t>
+          </w:r>
+          <w:r>
+            <w:rPr>
+              <w:noProof/>
+            </w:rPr>
             <w:t>[32]</w:t>
           </w:r>
           <w:r>
@@ -6116,6 +6128,12 @@
             <w:rPr>
               <w:noProof/>
             </w:rPr>
+            <w:t xml:space="preserve"> </w:t>
+          </w:r>
+          <w:r>
+            <w:rPr>
+              <w:noProof/>
+            </w:rPr>
             <w:t>[33]</w:t>
           </w:r>
           <w:r>
@@ -6315,6 +6333,12 @@
             <w:rPr>
               <w:noProof/>
             </w:rPr>
+            <w:t xml:space="preserve"> </w:t>
+          </w:r>
+          <w:r>
+            <w:rPr>
+              <w:noProof/>
+            </w:rPr>
             <w:t>[34]</w:t>
           </w:r>
           <w:r>
@@ -6589,6 +6613,12 @@
             <w:rPr>
               <w:noProof/>
             </w:rPr>
+            <w:t xml:space="preserve"> </w:t>
+          </w:r>
+          <w:r>
+            <w:rPr>
+              <w:noProof/>
+            </w:rPr>
             <w:t>[35]</w:t>
           </w:r>
           <w:r>
@@ -6789,6 +6819,12 @@
             <w:rPr>
               <w:noProof/>
             </w:rPr>
+            <w:t xml:space="preserve"> </w:t>
+          </w:r>
+          <w:r>
+            <w:rPr>
+              <w:noProof/>
+            </w:rPr>
             <w:t>[36]</w:t>
           </w:r>
           <w:r>
@@ -6943,13 +6979,7 @@
         <w:t xml:space="preserve">’. Several interface considerations Pope identified included </w:t>
       </w:r>
       <w:r>
-        <w:t>‘</w:t>
-      </w:r>
-      <w:r>
-        <w:t>'Page' marking devices</w:t>
-      </w:r>
-      <w:r>
-        <w:t xml:space="preserve">’, </w:t>
+        <w:t xml:space="preserve">‘'Page' marking devices’, </w:t>
       </w:r>
       <w:r>
         <w:t>navigation tools which ‘</w:t>
@@ -7050,6 +7080,12 @@
           </w:r>
           <w:r>
             <w:fldChar w:fldCharType="separate"/>
+          </w:r>
+          <w:r>
+            <w:rPr>
+              <w:noProof/>
+            </w:rPr>
+            <w:t xml:space="preserve"> </w:t>
           </w:r>
           <w:r>
             <w:rPr>
@@ -7175,6 +7211,7 @@
           <w:id w:val="-1146049587"/>
           <w:citation/>
         </w:sdtPr>
+        <w:sdtEndPr/>
         <w:sdtContent>
           <w:r>
             <w:rPr>
@@ -7232,6 +7269,7 @@
           <w:id w:val="-1303076327"/>
           <w:citation/>
         </w:sdtPr>
+        <w:sdtEndPr/>
         <w:sdtContent>
           <w:r>
             <w:fldChar w:fldCharType="begin"/>
@@ -7277,6 +7315,7 @@
           <w:id w:val="795718145"/>
           <w:citation/>
         </w:sdtPr>
+        <w:sdtEndPr/>
         <w:sdtContent>
           <w:r>
             <w:fldChar w:fldCharType="begin"/>
@@ -7322,6 +7361,7 @@
           <w:id w:val="-747583774"/>
           <w:citation/>
         </w:sdtPr>
+        <w:sdtEndPr/>
         <w:sdtContent>
           <w:r>
             <w:fldChar w:fldCharType="begin"/>
@@ -7370,6 +7410,7 @@
           <w:id w:val="-2091460207"/>
           <w:citation/>
         </w:sdtPr>
+        <w:sdtEndPr/>
         <w:sdtContent>
           <w:r>
             <w:fldChar w:fldCharType="begin"/>
@@ -7415,6 +7456,7 @@
           <w:id w:val="257570501"/>
           <w:citation/>
         </w:sdtPr>
+        <w:sdtEndPr/>
         <w:sdtContent>
           <w:r>
             <w:fldChar w:fldCharType="begin"/>
@@ -7460,6 +7502,7 @@
           <w:id w:val="83504531"/>
           <w:citation/>
         </w:sdtPr>
+        <w:sdtEndPr/>
         <w:sdtContent>
           <w:r>
             <w:fldChar w:fldCharType="begin"/>
@@ -7533,6 +7576,7 @@
           <w:id w:val="421379874"/>
           <w:citation/>
         </w:sdtPr>
+        <w:sdtEndPr/>
         <w:sdtContent>
           <w:r>
             <w:rPr>
@@ -7576,7 +7620,13 @@
         <w:t xml:space="preserve">), </w:t>
       </w:r>
       <w:r>
-        <w:t>and then I took some notes about some other examples of hypertext from that.</w:t>
+        <w:t xml:space="preserve">and then I took some notes about some other examples of hypertext </w:t>
+      </w:r>
+      <w:r>
+        <w:t xml:space="preserve">games </w:t>
+      </w:r>
+      <w:r>
+        <w:t>from that.</w:t>
       </w:r>
     </w:p>
     <w:p>
@@ -7605,16 +7655,7 @@
           <w:noProof/>
           <w:lang w:val="en-US"/>
         </w:rPr>
-        <w:t>M. Joyce, "afternoon, a story"</w:t>
-      </w:r>
-      <w:r>
-        <w:rPr>
-          <w:i/>
-          <w:iCs/>
-          <w:noProof/>
-          <w:lang w:val="en-US"/>
-        </w:rPr>
-        <w:t xml:space="preserve"> (1987)</w:t>
+        <w:t>M. Joyce, "afternoon, a story" (1987)</w:t>
       </w:r>
     </w:p>
     <w:p>
@@ -7667,6 +7708,7 @@
           <w:id w:val="-331529340"/>
           <w:citation/>
         </w:sdtPr>
+        <w:sdtEndPr/>
         <w:sdtContent>
           <w:r>
             <w:rPr>
@@ -7768,6 +7810,7 @@
           <w:id w:val="471874391"/>
           <w:citation/>
         </w:sdtPr>
+        <w:sdtEndPr/>
         <w:sdtContent>
           <w:r>
             <w:rPr>
@@ -7926,6 +7969,7 @@
           <w:id w:val="-545070644"/>
           <w:citation/>
         </w:sdtPr>
+        <w:sdtEndPr/>
         <w:sdtContent>
           <w:r>
             <w:fldChar w:fldCharType="begin"/>
@@ -7958,6 +8002,7 @@
           <w:id w:val="1289168771"/>
           <w:citation/>
         </w:sdtPr>
+        <w:sdtEndPr/>
         <w:sdtContent>
           <w:r>
             <w:fldChar w:fldCharType="begin"/>
@@ -8052,6 +8097,7 @@
           <w:id w:val="-1008057792"/>
           <w:citation/>
         </w:sdtPr>
+        <w:sdtEndPr/>
         <w:sdtContent>
           <w:r>
             <w:rPr>
@@ -8143,7 +8189,13 @@
         <w:rPr>
           <w:noProof/>
         </w:rPr>
-        <w:t xml:space="preserve">to open the game and reach the first couple of screens, but the </w:t>
+        <w:t xml:space="preserve">to open the game and reach the first couple of </w:t>
+      </w:r>
+      <w:r>
+        <w:rPr>
+          <w:noProof/>
+        </w:rPr>
+        <w:t xml:space="preserve">screens, but the </w:t>
       </w:r>
       <w:r>
         <w:rPr>
@@ -8177,6 +8229,7 @@
           <w:id w:val="620040602"/>
           <w:citation/>
         </w:sdtPr>
+        <w:sdtEndPr/>
         <w:sdtContent>
           <w:r>
             <w:rPr>
@@ -8240,8 +8293,6 @@
         </w:rPr>
         <w:t xml:space="preserve"> I’m probably not going to attempt making something along these lines myself.</w:t>
       </w:r>
-      <w:bookmarkStart w:id="0" w:name="_GoBack"/>
-      <w:bookmarkEnd w:id="0"/>
     </w:p>
     <w:p>
       <w:pPr>
@@ -8256,7 +8307,6 @@
         <w:pStyle w:val="Heading3"/>
         <w:rPr>
           <w:noProof/>
-          <w:lang w:val="en-US"/>
         </w:rPr>
       </w:pPr>
       <w:r>
@@ -8268,6 +8318,64 @@
           <w:iCs/>
         </w:rPr>
         <w:t>M. Pavi</w:t>
+      </w:r>
+      <w:r>
+        <w:rPr>
+          <w:i/>
+          <w:iCs/>
+          <w:noProof/>
+        </w:rPr>
+        <w:t>ć, “The Glass Snail” (</w:t>
+      </w:r>
+      <w:r>
+        <w:rPr>
+          <w:i/>
+          <w:iCs/>
+          <w:noProof/>
+        </w:rPr>
+        <w:t>1998, translated by S. Sofrenovic, 2003)</w:t>
+      </w:r>
+    </w:p>
+    <w:p>
+      <w:r>
+        <w:t xml:space="preserve">This </w:t>
+      </w:r>
+      <w:r>
+        <w:t xml:space="preserve">hypertext was cited </w:t>
+      </w:r>
+      <w:r>
+        <w:t xml:space="preserve">by </w:t>
+      </w:r>
+      <w:r>
+        <w:t>Rustad</w:t>
+      </w:r>
+      <w:r>
+        <w:t xml:space="preserve"> as being </w:t>
+      </w:r>
+      <w:r>
+        <w:t xml:space="preserve">more ‘conventional’ </w:t>
+      </w:r>
+      <w:r>
+        <w:t>than some of the other examples</w:t>
+      </w:r>
+      <w:r>
+        <w:t xml:space="preserve"> </w:t>
+      </w:r>
+      <w:r>
+        <w:t>of hypertexts</w:t>
+      </w:r>
+      <w:r>
+        <w:t xml:space="preserve"> presented in his article</w:t>
+      </w:r>
+      <w:r>
+        <w:t xml:space="preserve">, </w:t>
+      </w:r>
+      <w:r>
+        <w:rPr>
+          <w:i/>
+          <w:iCs/>
+        </w:rPr>
+        <w:t>“</w:t>
       </w:r>
       <w:r>
         <w:rPr>
@@ -8276,7 +8384,7 @@
           <w:noProof/>
           <w:lang w:val="en-US"/>
         </w:rPr>
-        <w:t>ć</w:t>
+        <w:t>A Four-Sided Model for Reading Hypertext Fiction</w:t>
       </w:r>
       <w:r>
         <w:rPr>
@@ -8285,43 +8393,207 @@
           <w:noProof/>
           <w:lang w:val="en-US"/>
         </w:rPr>
-        <w:t>, “The Glass Snail” (</w:t>
+        <w:t>”</w:t>
+      </w:r>
+      <w:r>
+        <w:t xml:space="preserve">, </w:t>
+      </w:r>
+      <w:r>
+        <w:t xml:space="preserve">more closely resembling a traditional story than a </w:t>
+      </w:r>
+      <w:r>
+        <w:t>‘network fiction’</w:t>
+      </w:r>
+      <w:sdt>
+        <w:sdtPr>
+          <w:id w:val="775218188"/>
+          <w:citation/>
+        </w:sdtPr>
+        <w:sdtContent>
+          <w:r>
+            <w:fldChar w:fldCharType="begin"/>
+          </w:r>
+          <w:r>
+            <w:instrText xml:space="preserve"> CITATION Rus09 \l 2057 </w:instrText>
+          </w:r>
+          <w:r>
+            <w:fldChar w:fldCharType="separate"/>
+          </w:r>
+          <w:r>
+            <w:rPr>
+              <w:noProof/>
+            </w:rPr>
+            <w:t xml:space="preserve"> </w:t>
+          </w:r>
+          <w:r>
+            <w:rPr>
+              <w:noProof/>
+            </w:rPr>
+            <w:t>[31]</w:t>
+          </w:r>
+          <w:r>
+            <w:fldChar w:fldCharType="end"/>
+          </w:r>
+        </w:sdtContent>
+      </w:sdt>
+      <w:r>
+        <w:t xml:space="preserve">. </w:t>
+      </w:r>
+      <w:r>
+        <w:t xml:space="preserve">This hypertext also appears to be an example of the </w:t>
+      </w:r>
+      <w:r>
+        <w:t xml:space="preserve">narrative manipulation discussed by Bernstein in his article </w:t>
       </w:r>
       <w:r>
         <w:rPr>
           <w:i/>
           <w:iCs/>
-          <w:noProof/>
-          <w:lang w:val="en-US"/>
-        </w:rPr>
-        <w:t>1998, translated by S. Sofrenovic, 2003)</w:t>
-      </w:r>
-    </w:p>
-    <w:p>
-      <w:pPr>
-        <w:rPr>
-          <w:lang w:val="en-US"/>
-        </w:rPr>
-      </w:pPr>
+        </w:rPr>
+        <w:t>“On Hypertext Narrative”</w:t>
+      </w:r>
+      <w:r>
+        <w:t xml:space="preserve">, because the player’s choices are </w:t>
+      </w:r>
+      <w:r>
+        <w:t>limited to choosing which perspective they want to view the narrative from</w:t>
+      </w:r>
+      <w:sdt>
+        <w:sdtPr>
+          <w:id w:val="240071099"/>
+          <w:citation/>
+        </w:sdtPr>
+        <w:sdtContent>
+          <w:r>
+            <w:fldChar w:fldCharType="begin"/>
+          </w:r>
+          <w:r>
+            <w:instrText xml:space="preserve"> CITATION Mar091 \l 2057 </w:instrText>
+          </w:r>
+          <w:r>
+            <w:fldChar w:fldCharType="separate"/>
+          </w:r>
+          <w:r>
+            <w:rPr>
+              <w:noProof/>
+            </w:rPr>
+            <w:t xml:space="preserve"> </w:t>
+          </w:r>
+          <w:r>
+            <w:rPr>
+              <w:noProof/>
+            </w:rPr>
+            <w:t>[36]</w:t>
+          </w:r>
+          <w:r>
+            <w:fldChar w:fldCharType="end"/>
+          </w:r>
+        </w:sdtContent>
+      </w:sdt>
+      <w:r>
+        <w:t>.</w:t>
+      </w:r>
+      <w:r>
+        <w:t xml:space="preserve"> </w:t>
+      </w:r>
+      <w:r>
+        <w:t xml:space="preserve">Unlike the other examples of hypertexts, which </w:t>
+      </w:r>
+      <w:r>
+        <w:t>could be considered</w:t>
+      </w:r>
+      <w:r>
+        <w:t xml:space="preserve"> </w:t>
+      </w:r>
+      <w:r>
+        <w:t>as</w:t>
+      </w:r>
+      <w:r>
+        <w:t xml:space="preserve"> ‘games’, this one is much more of a story instead of a game</w:t>
+      </w:r>
+      <w:r>
+        <w:t>, and the reader</w:t>
+      </w:r>
+      <w:r>
+        <w:t xml:space="preserve"> is relegated to the role of an observer, with only two, rather minor, choices. The first two chapters of this hypertext both show the same scene, but from the viewpoints of the two main characters (and the player is given the choice between which character’s perspective they want to see first</w:t>
+      </w:r>
+      <w:r>
+        <w:t>, with the other perspective following afterwards</w:t>
+      </w:r>
+      <w:r>
+        <w:t>).</w:t>
+      </w:r>
+      <w:r>
+        <w:t xml:space="preserve"> This is then followed by the same middle chapter. Finally, the player is given a choice between which ending they want to see (a ‘happy’ one, or a ‘tragic’ one), </w:t>
+      </w:r>
+      <w:r>
+        <w:t xml:space="preserve">each ending starting from the perspective of one of the characters, then following a near-identical series of events, </w:t>
+      </w:r>
+      <w:r>
+        <w:t>before ending in either both of the characters dying</w:t>
+      </w:r>
+      <w:r>
+        <w:t>, or</w:t>
+      </w:r>
+      <w:r>
+        <w:t xml:space="preserve"> </w:t>
+      </w:r>
+      <w:r>
+        <w:t>by implying that the two characters are planning to form a relationship (before the reader is then prompted to read the other ending, before finally conclusively reaching ‘the end’)</w:t>
+      </w:r>
+      <w:sdt>
+        <w:sdtPr>
+          <w:id w:val="-1968969961"/>
+          <w:citation/>
+        </w:sdtPr>
+        <w:sdtContent>
+          <w:r>
+            <w:fldChar w:fldCharType="begin"/>
+          </w:r>
+          <w:r>
+            <w:instrText xml:space="preserve"> CITATION Mil03 \l 2057 </w:instrText>
+          </w:r>
+          <w:r>
+            <w:fldChar w:fldCharType="separate"/>
+          </w:r>
+          <w:r>
+            <w:rPr>
+              <w:noProof/>
+            </w:rPr>
+            <w:t xml:space="preserve"> </w:t>
+          </w:r>
+          <w:r>
+            <w:rPr>
+              <w:noProof/>
+            </w:rPr>
+            <w:t>[41]</w:t>
+          </w:r>
+          <w:r>
+            <w:fldChar w:fldCharType="end"/>
+          </w:r>
+        </w:sdtContent>
+      </w:sdt>
+      <w:r>
+        <w:t xml:space="preserve">. </w:t>
+      </w:r>
+      <w:r>
+        <w:t xml:space="preserve">I highly doubt that I’ll be using a similar approach for my game, however, </w:t>
+      </w:r>
+      <w:r>
+        <w:t>it’s worth considering as an example of literary conventions still being rather applicable to hypertext games.</w:t>
+      </w:r>
     </w:p>
     <w:p>
       <w:pPr>
         <w:pStyle w:val="Heading3"/>
-        <w:rPr>
-          <w:lang w:val="en-US"/>
-        </w:rPr>
       </w:pPr>
       <w:r>
-        <w:rPr>
-          <w:lang w:val="en-US"/>
-        </w:rPr>
         <w:t xml:space="preserve">Notes about </w:t>
       </w:r>
       <w:r>
         <w:rPr>
           <w:i/>
           <w:iCs/>
-          <w:lang w:val="en-US"/>
         </w:rPr>
         <w:t>A. A. Anthropy, “Queers in Love at the End of the World” (201</w:t>
       </w:r>
@@ -8329,17 +8601,193 @@
         <w:rPr>
           <w:i/>
           <w:iCs/>
-          <w:lang w:val="en-US"/>
         </w:rPr>
         <w:t>3)</w:t>
       </w:r>
     </w:p>
     <w:p>
-      <w:pPr>
-        <w:rPr>
-          <w:lang w:val="en-US"/>
-        </w:rPr>
-      </w:pPr>
+      <w:r>
+        <w:t xml:space="preserve">I should mention that I have completely forgotten how I found out about this particular hypertext game (I </w:t>
+      </w:r>
+      <w:r>
+        <w:t>first heard about it roughly a year ago), but, as I needed some more examples of hypertext games to look at, I figured that I should take another look at this game. As the name implies, this is a game about embracing your partner at the end of the world</w:t>
+      </w:r>
+      <w:r>
+        <w:t>. I</w:t>
+      </w:r>
+      <w:r>
+        <w:t>t</w:t>
+      </w:r>
+      <w:r>
+        <w:t>’s entirely textual, and is</w:t>
+      </w:r>
+      <w:r>
+        <w:t xml:space="preserve"> a particularly short game, only lasting 10 seconds</w:t>
+      </w:r>
+      <w:r>
+        <w:t xml:space="preserve">; once </w:t>
+      </w:r>
+      <w:r>
+        <w:t xml:space="preserve">the game starts, </w:t>
+      </w:r>
+      <w:r>
+        <w:t>the reader is given 10 seconds</w:t>
+      </w:r>
+      <w:r>
+        <w:t xml:space="preserve"> to play it,</w:t>
+      </w:r>
+      <w:r>
+        <w:t xml:space="preserve"> before the game ends itself</w:t>
+      </w:r>
+      <w:r>
+        <w:t xml:space="preserve">. </w:t>
+      </w:r>
+      <w:r>
+        <w:t>T</w:t>
+      </w:r>
+      <w:r>
+        <w:t xml:space="preserve">his time pressure, combined with the time the player must spend reading passages, choosing links to click, </w:t>
+      </w:r>
+      <w:r>
+        <w:t>clicking on them</w:t>
+      </w:r>
+      <w:r>
+        <w:t xml:space="preserve">, attempting to comprehend the text, etc. </w:t>
+      </w:r>
+      <w:r>
+        <w:t xml:space="preserve">is </w:t>
+      </w:r>
+      <w:r>
+        <w:lastRenderedPageBreak/>
+        <w:t xml:space="preserve">somewhat overwhelming, </w:t>
+      </w:r>
+      <w:r>
+        <w:t>invoking the</w:t>
+      </w:r>
+      <w:r>
+        <w:t xml:space="preserve"> ‘absorptive’ </w:t>
+      </w:r>
+      <w:r>
+        <w:t>mode of reading</w:t>
+      </w:r>
+      <w:r>
+        <w:t xml:space="preserve"> described by Rustad</w:t>
+      </w:r>
+      <w:sdt>
+        <w:sdtPr>
+          <w:id w:val="-110367446"/>
+          <w:citation/>
+        </w:sdtPr>
+        <w:sdtContent>
+          <w:r>
+            <w:fldChar w:fldCharType="begin"/>
+          </w:r>
+          <w:r>
+            <w:instrText xml:space="preserve"> CITATION Rus09 \l 2057 </w:instrText>
+          </w:r>
+          <w:r>
+            <w:fldChar w:fldCharType="separate"/>
+          </w:r>
+          <w:r>
+            <w:rPr>
+              <w:noProof/>
+            </w:rPr>
+            <w:t xml:space="preserve"> </w:t>
+          </w:r>
+          <w:r>
+            <w:rPr>
+              <w:noProof/>
+            </w:rPr>
+            <w:t>[31]</w:t>
+          </w:r>
+          <w:r>
+            <w:fldChar w:fldCharType="end"/>
+          </w:r>
+        </w:sdtContent>
+      </w:sdt>
+      <w:r>
+        <w:t>.</w:t>
+      </w:r>
+      <w:r>
+        <w:t xml:space="preserve"> It also gives the impression of the </w:t>
+      </w:r>
+      <w:r>
+        <w:t>choices being broader than they probably actually are, due to how little time it gives the player to explore all the choices.</w:t>
+      </w:r>
+      <w:r>
+        <w:t xml:space="preserve"> </w:t>
+      </w:r>
+      <w:r>
+        <w:t xml:space="preserve">Looking at the source code, this </w:t>
+      </w:r>
+      <w:r>
+        <w:t xml:space="preserve">game appears to have been written in Twine (specifically, </w:t>
+      </w:r>
+      <w:r>
+        <w:t>via twee</w:t>
+      </w:r>
+      <w:r>
+        <w:t xml:space="preserve">, </w:t>
+      </w:r>
+      <w:r>
+        <w:t>and us</w:t>
+      </w:r>
+      <w:r>
+        <w:t>ing</w:t>
+      </w:r>
+      <w:r>
+        <w:t xml:space="preserve"> the now</w:t>
+      </w:r>
+      <w:r>
+        <w:t xml:space="preserve"> somewhat</w:t>
+      </w:r>
+      <w:r>
+        <w:t>-outdated SugarCane story format)</w:t>
+      </w:r>
+      <w:r>
+        <w:t>, taking advantage of the timer functionality it provides</w:t>
+      </w:r>
+      <w:sdt>
+        <w:sdtPr>
+          <w:id w:val="1718933737"/>
+          <w:citation/>
+        </w:sdtPr>
+        <w:sdtContent>
+          <w:r>
+            <w:fldChar w:fldCharType="begin"/>
+          </w:r>
+          <w:r>
+            <w:instrText xml:space="preserve"> CITATION Ann16 \l 2057 </w:instrText>
+          </w:r>
+          <w:r>
+            <w:fldChar w:fldCharType="separate"/>
+          </w:r>
+          <w:r>
+            <w:rPr>
+              <w:noProof/>
+            </w:rPr>
+            <w:t xml:space="preserve"> </w:t>
+          </w:r>
+          <w:r>
+            <w:rPr>
+              <w:noProof/>
+            </w:rPr>
+            <w:t>[42]</w:t>
+          </w:r>
+          <w:r>
+            <w:fldChar w:fldCharType="end"/>
+          </w:r>
+        </w:sdtContent>
+      </w:sdt>
+      <w:r>
+        <w:t>.</w:t>
+      </w:r>
+      <w:r>
+        <w:t xml:space="preserve"> This certainly isn’t an experience you would get from </w:t>
+      </w:r>
+      <w:r>
+        <w:t>non-electronic media, and the sense of panicked immersion it provides might be worth considering for my game, but probably requires the timer implementation for it to work properly.</w:t>
+      </w:r>
     </w:p>
     <w:p>
       <w:pPr>
@@ -8347,20 +8795,15 @@
         <w:rPr>
           <w:i/>
           <w:iCs/>
-          <w:lang w:val="en-US"/>
         </w:rPr>
       </w:pPr>
       <w:r>
-        <w:rPr>
-          <w:lang w:val="en-US"/>
-        </w:rPr>
         <w:t xml:space="preserve">Notes about </w:t>
       </w:r>
       <w:r>
         <w:rPr>
           <w:i/>
           <w:iCs/>
-          <w:lang w:val="en-US"/>
         </w:rPr>
         <w:t>M. Lutz, “the uncle who works for nintendo”, (201</w:t>
       </w:r>
@@ -8368,17 +8811,259 @@
         <w:rPr>
           <w:i/>
           <w:iCs/>
-          <w:lang w:val="en-US"/>
         </w:rPr>
         <w:t>6)</w:t>
       </w:r>
     </w:p>
     <w:p>
-      <w:pPr>
-        <w:rPr>
-          <w:lang w:val="en-US"/>
-        </w:rPr>
-      </w:pPr>
+      <w:r>
+        <w:t>Like</w:t>
+      </w:r>
+      <w:r>
+        <w:t xml:space="preserve"> the previous game I discussed, I’ve forgotten how exactly I found out about this game as well (due to finding out about it a rather long time ago)</w:t>
+      </w:r>
+      <w:r>
+        <w:t xml:space="preserve">, and </w:t>
+      </w:r>
+      <w:r>
+        <w:t xml:space="preserve">it’s also a Twine game, using SugarCane, </w:t>
+      </w:r>
+      <w:r>
+        <w:t>written in twee. However, i</w:t>
+      </w:r>
+      <w:r>
+        <w:t>ncorporates</w:t>
+      </w:r>
+      <w:r>
+        <w:t xml:space="preserve"> text, audio,</w:t>
+      </w:r>
+      <w:r>
+        <w:t xml:space="preserve"> and</w:t>
+      </w:r>
+      <w:r>
+        <w:t xml:space="preserve"> images</w:t>
+      </w:r>
+      <w:r>
+        <w:t xml:space="preserve"> into the game (and utilizes </w:t>
+      </w:r>
+      <w:r>
+        <w:t xml:space="preserve">the format’s error messages </w:t>
+      </w:r>
+      <w:r>
+        <w:t xml:space="preserve">to convey the </w:t>
+      </w:r>
+      <w:r>
+        <w:t xml:space="preserve">demonic </w:t>
+      </w:r>
+      <w:r>
+        <w:t xml:space="preserve">true </w:t>
+      </w:r>
+      <w:r>
+        <w:t>nature of the</w:t>
+      </w:r>
+      <w:r>
+        <w:t xml:space="preserve"> titular ‘uncle’</w:t>
+      </w:r>
+      <w:r>
+        <w:t>)</w:t>
+      </w:r>
+      <w:r>
+        <w:t xml:space="preserve">. </w:t>
+      </w:r>
+      <w:r>
+        <w:t xml:space="preserve">This game presents itself as being about you </w:t>
+      </w:r>
+      <w:r>
+        <w:t xml:space="preserve">having a sleepover at a friend’s house, and the </w:t>
+      </w:r>
+      <w:r>
+        <w:t xml:space="preserve">friend’s </w:t>
+      </w:r>
+      <w:r>
+        <w:t xml:space="preserve">titular uncle is supposed to be visiting that night. Most of the game is spent interacting with your friend in some manner (with variables to keep track of what </w:t>
+      </w:r>
+      <w:r>
+        <w:t xml:space="preserve">the ‘friend’ is called, what </w:t>
+      </w:r>
+      <w:r>
+        <w:t xml:space="preserve">‘time’ it is, </w:t>
+      </w:r>
+      <w:r>
+        <w:t>what the player has</w:t>
+      </w:r>
+      <w:r>
+        <w:t xml:space="preserve"> done/can do</w:t>
+      </w:r>
+      <w:r>
+        <w:t xml:space="preserve">, </w:t>
+      </w:r>
+      <w:r>
+        <w:t>et</w:t>
+      </w:r>
+      <w:r>
+        <w:t xml:space="preserve">c), until the either the ‘uncle’ arrives, or </w:t>
+      </w:r>
+      <w:r>
+        <w:t>the player escapes</w:t>
+      </w:r>
+      <w:r>
+        <w:t>. The game</w:t>
+      </w:r>
+      <w:r>
+        <w:t xml:space="preserve"> has 6 endings</w:t>
+      </w:r>
+      <w:r>
+        <w:t xml:space="preserve">, recording which endings you have encountered (as </w:t>
+      </w:r>
+      <w:r>
+        <w:t>the ‘true ending’ is only available once all the other endings have been seen)</w:t>
+      </w:r>
+      <w:r>
+        <w:t xml:space="preserve">. </w:t>
+      </w:r>
+      <w:r>
+        <w:t>The segment of the game w</w:t>
+      </w:r>
+      <w:r>
+        <w:t>here the player is with their</w:t>
+      </w:r>
+      <w:r>
+        <w:t xml:space="preserve"> ‘friend’ is somewhat game</w:t>
+      </w:r>
+      <w:r>
+        <w:t>-</w:t>
+      </w:r>
+      <w:r>
+        <w:t xml:space="preserve">like </w:t>
+      </w:r>
+      <w:r>
+        <w:t>in structure</w:t>
+      </w:r>
+      <w:r>
+        <w:t xml:space="preserve">, </w:t>
+      </w:r>
+      <w:r>
+        <w:t xml:space="preserve">having a loop of ‘look at/do/discuss thing’, ‘time passes’, </w:t>
+      </w:r>
+      <w:r>
+        <w:t>‘</w:t>
+      </w:r>
+      <w:r>
+        <w:t xml:space="preserve">event </w:t>
+      </w:r>
+      <w:r>
+        <w:t>for current point in time (if applicable)’</w:t>
+      </w:r>
+      <w:r>
+        <w:t>, ‘repeat’</w:t>
+      </w:r>
+      <w:r>
+        <w:t>; however, the segments before/after this</w:t>
+      </w:r>
+      <w:r>
+        <w:t xml:space="preserve"> resemble more traditional somewhat linear narratives (most of the</w:t>
+      </w:r>
+      <w:r>
+        <w:t xml:space="preserve"> meaningful</w:t>
+      </w:r>
+      <w:r>
+        <w:t xml:space="preserve"> non-linearity </w:t>
+      </w:r>
+      <w:r>
+        <w:t xml:space="preserve">happens whilst </w:t>
+      </w:r>
+      <w:r>
+        <w:t>the player is</w:t>
+      </w:r>
+      <w:r>
+        <w:t xml:space="preserve"> with </w:t>
+      </w:r>
+      <w:r>
+        <w:t>their</w:t>
+      </w:r>
+      <w:r>
+        <w:t xml:space="preserve"> ‘friend’)</w:t>
+      </w:r>
+      <w:sdt>
+        <w:sdtPr>
+          <w:id w:val="-806006061"/>
+          <w:citation/>
+        </w:sdtPr>
+        <w:sdtContent>
+          <w:r>
+            <w:fldChar w:fldCharType="begin"/>
+          </w:r>
+          <w:r>
+            <w:instrText xml:space="preserve"> CITATION Mic14 \l 2057 </w:instrText>
+          </w:r>
+          <w:r>
+            <w:fldChar w:fldCharType="separate"/>
+          </w:r>
+          <w:r>
+            <w:rPr>
+              <w:noProof/>
+            </w:rPr>
+            <w:t xml:space="preserve"> </w:t>
+          </w:r>
+          <w:r>
+            <w:rPr>
+              <w:noProof/>
+            </w:rPr>
+            <w:t>[43]</w:t>
+          </w:r>
+          <w:r>
+            <w:fldChar w:fldCharType="end"/>
+          </w:r>
+        </w:sdtContent>
+      </w:sdt>
+      <w:r>
+        <w:t>.</w:t>
+      </w:r>
+      <w:r>
+        <w:t xml:space="preserve"> The</w:t>
+      </w:r>
+      <w:r>
+        <w:t xml:space="preserve"> very ga</w:t>
+      </w:r>
+      <w:r>
+        <w:t>me-like main segment</w:t>
+      </w:r>
+      <w:r>
+        <w:t xml:space="preserve"> of this game</w:t>
+      </w:r>
+      <w:r>
+        <w:t xml:space="preserve"> has given me a few ideas </w:t>
+      </w:r>
+      <w:r>
+        <w:t>in regards to what my game could possibly involve</w:t>
+      </w:r>
+      <w:r>
+        <w:t xml:space="preserve"> (structurally), however, whilst the utilization of error messages in this game is interesting, I’m </w:t>
+      </w:r>
+      <w:r>
+        <w:t>not sure if I will make my tool in such a way that allows error messages to appear (as</w:t>
+      </w:r>
+      <w:r>
+        <w:t>, due to the parser</w:t>
+      </w:r>
+      <w:r>
+        <w:t>/compiler</w:t>
+      </w:r>
+      <w:r>
+        <w:t>-</w:t>
+      </w:r>
+      <w:r>
+        <w:t>esque</w:t>
+      </w:r>
+      <w:r>
+        <w:t xml:space="preserve"> design I am planning to use, it might be more effective to </w:t>
+      </w:r>
+      <w:r>
+        <w:t xml:space="preserve">catch most of these problems at compile time, making it easier for normal users to fix </w:t>
+      </w:r>
+      <w:r>
+        <w:t>unintended errors in their games). But this is still a rather interestingly designed game.</w:t>
+      </w:r>
     </w:p>
     <w:p>
       <w:pPr>
@@ -8386,20 +9071,15 @@
         <w:rPr>
           <w:i/>
           <w:iCs/>
-          <w:lang w:val="en-US"/>
         </w:rPr>
       </w:pPr>
       <w:r>
-        <w:rPr>
-          <w:lang w:val="en-US"/>
-        </w:rPr>
         <w:t xml:space="preserve">Notes about </w:t>
       </w:r>
       <w:r>
         <w:rPr>
           <w:i/>
           <w:iCs/>
-          <w:lang w:val="en-US"/>
         </w:rPr>
         <w:t>Z. Quinn, P. Lindsey,</w:t>
       </w:r>
@@ -8407,7 +9087,6 @@
         <w:rPr>
           <w:i/>
           <w:iCs/>
-          <w:lang w:val="en-US"/>
         </w:rPr>
         <w:t xml:space="preserve"> and</w:t>
       </w:r>
@@ -8415,7 +9094,6 @@
         <w:rPr>
           <w:i/>
           <w:iCs/>
-          <w:lang w:val="en-US"/>
         </w:rPr>
         <w:t xml:space="preserve"> </w:t>
       </w:r>
@@ -8423,38 +9101,157 @@
         <w:rPr>
           <w:i/>
           <w:iCs/>
-          <w:lang w:val="en-US"/>
-        </w:rPr>
-        <w:t>I. Shankler, “Depression quest</w:t>
-      </w:r>
-      <w:r>
-        <w:rPr>
-          <w:i/>
-          <w:iCs/>
-          <w:lang w:val="en-US"/>
-        </w:rPr>
-        <w:t xml:space="preserve">: </w:t>
+        </w:rPr>
+        <w:t xml:space="preserve">I. Shankler, “Depression quest: </w:t>
       </w:r>
       <w:r>
         <w:rPr>
           <w:i/>
           <w:iCs/>
           <w:noProof/>
-          <w:lang w:val="en-US"/>
-        </w:rPr>
-        <w:t>An interactive (non)fiction about living with depression</w:t>
-      </w:r>
-      <w:r>
-        <w:rPr>
-          <w:i/>
-          <w:iCs/>
-          <w:noProof/>
-          <w:lang w:val="en-US"/>
-        </w:rPr>
-        <w:t>” (2013)</w:t>
+        </w:rPr>
+        <w:t>An interactive (non)fiction about living with depression” (2013)</w:t>
       </w:r>
     </w:p>
-    <w:p/>
+    <w:p>
+      <w:r>
+        <w:t xml:space="preserve">Once again, I already knew about this game, and this also appears to be a Twine game, </w:t>
+      </w:r>
+      <w:r>
+        <w:t>using SugarCube, written with twee</w:t>
+      </w:r>
+      <w:r>
+        <w:t xml:space="preserve">, incorporating text, </w:t>
+      </w:r>
+      <w:r>
+        <w:t xml:space="preserve">decorative images, and </w:t>
+      </w:r>
+      <w:r>
+        <w:t xml:space="preserve">some (albeit no longer functioning) audio. </w:t>
+      </w:r>
+      <w:r>
+        <w:t>Unlike the previous games, this is more of a traditional 2</w:t>
+      </w:r>
+      <w:r>
+        <w:rPr>
+          <w:vertAlign w:val="superscript"/>
+        </w:rPr>
+        <w:t>nd</w:t>
+      </w:r>
+      <w:r>
+        <w:t xml:space="preserve"> person, branching narrative game, about (as the name implies) living with depression. </w:t>
+      </w:r>
+      <w:r>
+        <w:t xml:space="preserve">Choices are all at the bottom of the page they’re on; </w:t>
+      </w:r>
+      <w:r>
+        <w:t xml:space="preserve">underneath them, there are some pieces of text (on a static-esque background) stating how bad of a condition the player character is in, </w:t>
+      </w:r>
+      <w:r>
+        <w:t>whether or not the</w:t>
+      </w:r>
+      <w:r>
+        <w:t>y’re</w:t>
+      </w:r>
+      <w:r>
+        <w:t xml:space="preserve"> seeing a therapist, and whether or not the</w:t>
+      </w:r>
+      <w:r>
+        <w:t xml:space="preserve">y’re </w:t>
+      </w:r>
+      <w:r>
+        <w:t xml:space="preserve">on antidepressants. </w:t>
+      </w:r>
+      <w:r>
+        <w:t xml:space="preserve">These appear to be tracked by variables throughout the game (with </w:t>
+      </w:r>
+      <w:r>
+        <w:t>their</w:t>
+      </w:r>
+      <w:r>
+        <w:t xml:space="preserve"> condition worsening/improving depending on your choices). Additionally, </w:t>
+      </w:r>
+      <w:r>
+        <w:t>depending on how bad the player’s condition is, some choices become unavailable (being in re</w:t>
+      </w:r>
+      <w:r>
+        <w:t xml:space="preserve">d, struck-through text instead of being </w:t>
+      </w:r>
+      <w:r>
+        <w:t xml:space="preserve">clickable </w:t>
+      </w:r>
+      <w:r>
+        <w:t>links)</w:t>
+      </w:r>
+      <w:r>
+        <w:t xml:space="preserve">, mirroring how depression </w:t>
+      </w:r>
+      <w:r>
+        <w:t>makes certain things nigh-impossible</w:t>
+      </w:r>
+      <w:r>
+        <w:t xml:space="preserve"> to do</w:t>
+      </w:r>
+      <w:sdt>
+        <w:sdtPr>
+          <w:id w:val="-116057068"/>
+          <w:citation/>
+        </w:sdtPr>
+        <w:sdtContent>
+          <w:r>
+            <w:fldChar w:fldCharType="begin"/>
+          </w:r>
+          <w:r>
+            <w:instrText xml:space="preserve"> CITATION Zoë13 \l 2057 </w:instrText>
+          </w:r>
+          <w:r>
+            <w:fldChar w:fldCharType="separate"/>
+          </w:r>
+          <w:r>
+            <w:rPr>
+              <w:noProof/>
+            </w:rPr>
+            <w:t xml:space="preserve"> </w:t>
+          </w:r>
+          <w:r>
+            <w:rPr>
+              <w:noProof/>
+            </w:rPr>
+            <w:t>[44]</w:t>
+          </w:r>
+          <w:r>
+            <w:fldChar w:fldCharType="end"/>
+          </w:r>
+        </w:sdtContent>
+      </w:sdt>
+      <w:r>
+        <w:t>.</w:t>
+      </w:r>
+      <w:r>
+        <w:t xml:space="preserve"> The use of the hypertext format to explore the experienc</w:t>
+      </w:r>
+      <w:r>
+        <w:t>e of depression is a rather interesting design choice, and probably helps to give people who haven’t experienced it,</w:t>
+      </w:r>
+      <w:r>
+        <w:t xml:space="preserve"> or are unaware that they are experiencing it, some insight into how it feels. Additionally, </w:t>
+      </w:r>
+      <w:r>
+        <w:t>the way this game removes choices from the reader, and ensures the reader knows that these choices have been taken away from them</w:t>
+      </w:r>
+      <w:r>
+        <w:t>, is rather interesting as well, and probably makes the reader more curious about how to access these choices than they otherwise would be</w:t>
+      </w:r>
+      <w:r>
+        <w:t xml:space="preserve">. I don’t think I’ll be able to properly make a game that explores experiences quite like how this game achieves it, but I’m definitely going to consider </w:t>
+      </w:r>
+      <w:r>
+        <w:t>doing this in my game</w:t>
+      </w:r>
+      <w:r>
+        <w:t>.</w:t>
+      </w:r>
+    </w:p>
     <w:p>
       <w:pPr>
         <w:pStyle w:val="Heading2"/>
@@ -8464,6 +9261,7 @@
         </w:rPr>
       </w:pPr>
       <w:r>
+        <w:lastRenderedPageBreak/>
         <w:t xml:space="preserve">Some further examples of hypertext games covered in </w:t>
       </w:r>
       <w:r>
@@ -8474,7 +9272,61 @@
         <w:t>N. Gibbins, “Telling Tales – EdShare Southampton”</w:t>
       </w:r>
     </w:p>
-    <w:p/>
+    <w:p>
+      <w:r>
+        <w:t xml:space="preserve">These </w:t>
+      </w:r>
+      <w:r>
+        <w:t xml:space="preserve">lecture </w:t>
+      </w:r>
+      <w:r>
+        <w:t xml:space="preserve">slides </w:t>
+      </w:r>
+      <w:r>
+        <w:t xml:space="preserve">give an </w:t>
+      </w:r>
+      <w:r>
+        <w:t xml:space="preserve">introduction to </w:t>
+      </w:r>
+      <w:r>
+        <w:t>the concepts of</w:t>
+      </w:r>
+      <w:r>
+        <w:t xml:space="preserve"> hypertext</w:t>
+      </w:r>
+      <w:r>
+        <w:t xml:space="preserve">/ergodic </w:t>
+      </w:r>
+      <w:r>
+        <w:t>literature</w:t>
+      </w:r>
+      <w:r>
+        <w:t xml:space="preserve">, before presenting </w:t>
+      </w:r>
+      <w:r>
+        <w:t xml:space="preserve">some examples of </w:t>
+      </w:r>
+      <w:r>
+        <w:t>ergodic/hypertextual media. Co</w:t>
+      </w:r>
+      <w:r>
+        <w:t xml:space="preserve">nsidering the very limited time I had left </w:t>
+      </w:r>
+      <w:r>
+        <w:t xml:space="preserve">for my research, I figured that </w:t>
+      </w:r>
+      <w:r>
+        <w:t>the overview of the examples provided by this resource would be better than nothing.</w:t>
+      </w:r>
+      <w:bookmarkStart w:id="0" w:name="_GoBack"/>
+      <w:bookmarkEnd w:id="0"/>
+      <w:r>
+        <w:t xml:space="preserve"> </w:t>
+      </w:r>
+      <w:r>
+        <w:t xml:space="preserve"> </w:t>
+      </w:r>
+    </w:p>
     <w:p>
       <w:pPr>
         <w:rPr>
@@ -8554,7 +9406,7 @@
               </w:tblGrid>
               <w:tr>
                 <w:trPr>
-                  <w:divId w:val="460726889"/>
+                  <w:divId w:val="1979994316"/>
                   <w:tblCellSpacing w:w="15" w:type="dxa"/>
                 </w:trPr>
                 <w:tc>
@@ -8606,7 +9458,7 @@
               </w:tr>
               <w:tr>
                 <w:trPr>
-                  <w:divId w:val="460726889"/>
+                  <w:divId w:val="1979994316"/>
                   <w:tblCellSpacing w:w="15" w:type="dxa"/>
                 </w:trPr>
                 <w:tc>
@@ -8656,7 +9508,7 @@
               </w:tr>
               <w:tr>
                 <w:trPr>
-                  <w:divId w:val="460726889"/>
+                  <w:divId w:val="1979994316"/>
                   <w:tblCellSpacing w:w="15" w:type="dxa"/>
                 </w:trPr>
                 <w:tc>
@@ -8706,7 +9558,7 @@
               </w:tr>
               <w:tr>
                 <w:trPr>
-                  <w:divId w:val="460726889"/>
+                  <w:divId w:val="1979994316"/>
                   <w:tblCellSpacing w:w="15" w:type="dxa"/>
                 </w:trPr>
                 <w:tc>
@@ -8756,7 +9608,7 @@
               </w:tr>
               <w:tr>
                 <w:trPr>
-                  <w:divId w:val="460726889"/>
+                  <w:divId w:val="1979994316"/>
                   <w:tblCellSpacing w:w="15" w:type="dxa"/>
                 </w:trPr>
                 <w:tc>
@@ -8822,7 +9674,7 @@
               </w:tr>
               <w:tr>
                 <w:trPr>
-                  <w:divId w:val="460726889"/>
+                  <w:divId w:val="1979994316"/>
                   <w:tblCellSpacing w:w="15" w:type="dxa"/>
                 </w:trPr>
                 <w:tc>
@@ -8872,7 +9724,7 @@
               </w:tr>
               <w:tr>
                 <w:trPr>
-                  <w:divId w:val="460726889"/>
+                  <w:divId w:val="1979994316"/>
                   <w:tblCellSpacing w:w="15" w:type="dxa"/>
                 </w:trPr>
                 <w:tc>
@@ -8922,7 +9774,7 @@
               </w:tr>
               <w:tr>
                 <w:trPr>
-                  <w:divId w:val="460726889"/>
+                  <w:divId w:val="1979994316"/>
                   <w:tblCellSpacing w:w="15" w:type="dxa"/>
                 </w:trPr>
                 <w:tc>
@@ -8972,7 +9824,7 @@
               </w:tr>
               <w:tr>
                 <w:trPr>
-                  <w:divId w:val="460726889"/>
+                  <w:divId w:val="1979994316"/>
                   <w:tblCellSpacing w:w="15" w:type="dxa"/>
                 </w:trPr>
                 <w:tc>
@@ -9022,7 +9874,7 @@
               </w:tr>
               <w:tr>
                 <w:trPr>
-                  <w:divId w:val="460726889"/>
+                  <w:divId w:val="1979994316"/>
                   <w:tblCellSpacing w:w="15" w:type="dxa"/>
                 </w:trPr>
                 <w:tc>
@@ -9072,7 +9924,7 @@
               </w:tr>
               <w:tr>
                 <w:trPr>
-                  <w:divId w:val="460726889"/>
+                  <w:divId w:val="1979994316"/>
                   <w:tblCellSpacing w:w="15" w:type="dxa"/>
                 </w:trPr>
                 <w:tc>
@@ -9122,7 +9974,7 @@
               </w:tr>
               <w:tr>
                 <w:trPr>
-                  <w:divId w:val="460726889"/>
+                  <w:divId w:val="1979994316"/>
                   <w:tblCellSpacing w:w="15" w:type="dxa"/>
                 </w:trPr>
                 <w:tc>
@@ -9172,7 +10024,7 @@
               </w:tr>
               <w:tr>
                 <w:trPr>
-                  <w:divId w:val="460726889"/>
+                  <w:divId w:val="1979994316"/>
                   <w:tblCellSpacing w:w="15" w:type="dxa"/>
                 </w:trPr>
                 <w:tc>
@@ -9222,7 +10074,7 @@
               </w:tr>
               <w:tr>
                 <w:trPr>
-                  <w:divId w:val="460726889"/>
+                  <w:divId w:val="1979994316"/>
                   <w:tblCellSpacing w:w="15" w:type="dxa"/>
                 </w:trPr>
                 <w:tc>
@@ -9272,7 +10124,7 @@
               </w:tr>
               <w:tr>
                 <w:trPr>
-                  <w:divId w:val="460726889"/>
+                  <w:divId w:val="1979994316"/>
                   <w:tblCellSpacing w:w="15" w:type="dxa"/>
                 </w:trPr>
                 <w:tc>
@@ -9322,7 +10174,7 @@
               </w:tr>
               <w:tr>
                 <w:trPr>
-                  <w:divId w:val="460726889"/>
+                  <w:divId w:val="1979994316"/>
                   <w:tblCellSpacing w:w="15" w:type="dxa"/>
                 </w:trPr>
                 <w:tc>
@@ -9389,7 +10241,7 @@
               </w:tr>
               <w:tr>
                 <w:trPr>
-                  <w:divId w:val="460726889"/>
+                  <w:divId w:val="1979994316"/>
                   <w:tblCellSpacing w:w="15" w:type="dxa"/>
                 </w:trPr>
                 <w:tc>
@@ -9455,7 +10307,7 @@
               </w:tr>
               <w:tr>
                 <w:trPr>
-                  <w:divId w:val="460726889"/>
+                  <w:divId w:val="1979994316"/>
                   <w:tblCellSpacing w:w="15" w:type="dxa"/>
                 </w:trPr>
                 <w:tc>
@@ -9505,7 +10357,7 @@
               </w:tr>
               <w:tr>
                 <w:trPr>
-                  <w:divId w:val="460726889"/>
+                  <w:divId w:val="1979994316"/>
                   <w:tblCellSpacing w:w="15" w:type="dxa"/>
                 </w:trPr>
                 <w:tc>
@@ -9555,7 +10407,7 @@
               </w:tr>
               <w:tr>
                 <w:trPr>
-                  <w:divId w:val="460726889"/>
+                  <w:divId w:val="1979994316"/>
                   <w:tblCellSpacing w:w="15" w:type="dxa"/>
                 </w:trPr>
                 <w:tc>
@@ -9605,7 +10457,7 @@
               </w:tr>
               <w:tr>
                 <w:trPr>
-                  <w:divId w:val="460726889"/>
+                  <w:divId w:val="1979994316"/>
                   <w:tblCellSpacing w:w="15" w:type="dxa"/>
                 </w:trPr>
                 <w:tc>
@@ -9655,7 +10507,7 @@
               </w:tr>
               <w:tr>
                 <w:trPr>
-                  <w:divId w:val="460726889"/>
+                  <w:divId w:val="1979994316"/>
                   <w:tblCellSpacing w:w="15" w:type="dxa"/>
                 </w:trPr>
                 <w:tc>
@@ -9705,7 +10557,7 @@
               </w:tr>
               <w:tr>
                 <w:trPr>
-                  <w:divId w:val="460726889"/>
+                  <w:divId w:val="1979994316"/>
                   <w:tblCellSpacing w:w="15" w:type="dxa"/>
                 </w:trPr>
                 <w:tc>
@@ -9755,7 +10607,7 @@
               </w:tr>
               <w:tr>
                 <w:trPr>
-                  <w:divId w:val="460726889"/>
+                  <w:divId w:val="1979994316"/>
                   <w:tblCellSpacing w:w="15" w:type="dxa"/>
                 </w:trPr>
                 <w:tc>
@@ -9805,7 +10657,7 @@
               </w:tr>
               <w:tr>
                 <w:trPr>
-                  <w:divId w:val="460726889"/>
+                  <w:divId w:val="1979994316"/>
                   <w:tblCellSpacing w:w="15" w:type="dxa"/>
                 </w:trPr>
                 <w:tc>
@@ -9855,7 +10707,7 @@
               </w:tr>
               <w:tr>
                 <w:trPr>
-                  <w:divId w:val="460726889"/>
+                  <w:divId w:val="1979994316"/>
                   <w:tblCellSpacing w:w="15" w:type="dxa"/>
                 </w:trPr>
                 <w:tc>
@@ -9905,7 +10757,7 @@
               </w:tr>
               <w:tr>
                 <w:trPr>
-                  <w:divId w:val="460726889"/>
+                  <w:divId w:val="1979994316"/>
                   <w:tblCellSpacing w:w="15" w:type="dxa"/>
                 </w:trPr>
                 <w:tc>
@@ -9955,7 +10807,7 @@
               </w:tr>
               <w:tr>
                 <w:trPr>
-                  <w:divId w:val="460726889"/>
+                  <w:divId w:val="1979994316"/>
                   <w:tblCellSpacing w:w="15" w:type="dxa"/>
                 </w:trPr>
                 <w:tc>
@@ -10005,7 +10857,7 @@
               </w:tr>
               <w:tr>
                 <w:trPr>
-                  <w:divId w:val="460726889"/>
+                  <w:divId w:val="1979994316"/>
                   <w:tblCellSpacing w:w="15" w:type="dxa"/>
                 </w:trPr>
                 <w:tc>
@@ -10055,7 +10907,7 @@
               </w:tr>
               <w:tr>
                 <w:trPr>
-                  <w:divId w:val="460726889"/>
+                  <w:divId w:val="1979994316"/>
                   <w:tblCellSpacing w:w="15" w:type="dxa"/>
                 </w:trPr>
                 <w:tc>
@@ -10121,7 +10973,7 @@
               </w:tr>
               <w:tr>
                 <w:trPr>
-                  <w:divId w:val="460726889"/>
+                  <w:divId w:val="1979994316"/>
                   <w:tblCellSpacing w:w="15" w:type="dxa"/>
                 </w:trPr>
                 <w:tc>
@@ -10187,7 +11039,7 @@
               </w:tr>
               <w:tr>
                 <w:trPr>
-                  <w:divId w:val="460726889"/>
+                  <w:divId w:val="1979994316"/>
                   <w:tblCellSpacing w:w="15" w:type="dxa"/>
                 </w:trPr>
                 <w:tc>
@@ -10237,7 +11089,7 @@
               </w:tr>
               <w:tr>
                 <w:trPr>
-                  <w:divId w:val="460726889"/>
+                  <w:divId w:val="1979994316"/>
                   <w:tblCellSpacing w:w="15" w:type="dxa"/>
                 </w:trPr>
                 <w:tc>
@@ -10304,7 +11156,7 @@
               </w:tr>
               <w:tr>
                 <w:trPr>
-                  <w:divId w:val="460726889"/>
+                  <w:divId w:val="1979994316"/>
                   <w:tblCellSpacing w:w="15" w:type="dxa"/>
                 </w:trPr>
                 <w:tc>
@@ -10370,7 +11222,7 @@
               </w:tr>
               <w:tr>
                 <w:trPr>
-                  <w:divId w:val="460726889"/>
+                  <w:divId w:val="1979994316"/>
                   <w:tblCellSpacing w:w="15" w:type="dxa"/>
                 </w:trPr>
                 <w:tc>
@@ -10436,7 +11288,7 @@
               </w:tr>
               <w:tr>
                 <w:trPr>
-                  <w:divId w:val="460726889"/>
+                  <w:divId w:val="1979994316"/>
                   <w:tblCellSpacing w:w="15" w:type="dxa"/>
                 </w:trPr>
                 <w:tc>
@@ -10502,7 +11354,7 @@
               </w:tr>
               <w:tr>
                 <w:trPr>
-                  <w:divId w:val="460726889"/>
+                  <w:divId w:val="1979994316"/>
                   <w:tblCellSpacing w:w="15" w:type="dxa"/>
                 </w:trPr>
                 <w:tc>
@@ -10568,7 +11420,7 @@
               </w:tr>
               <w:tr>
                 <w:trPr>
-                  <w:divId w:val="460726889"/>
+                  <w:divId w:val="1979994316"/>
                   <w:tblCellSpacing w:w="15" w:type="dxa"/>
                 </w:trPr>
                 <w:tc>
@@ -10611,14 +11463,14 @@
                         <w:noProof/>
                         <w:lang w:val="en-US"/>
                       </w:rPr>
-                      <w:t>Z. Quinn, P. Lindsey and I. Shankler, "Depression quest: An interactive (non)fiction about living with depression," 14 February 2013. [Online]. Available: http://www.depressionquest.com/. [Accessed 17 September 2020].</w:t>
+                      <w:t>M. Joyce, "afternoon, a story," Eastgate Systems, Watertown, MA, 1987.</w:t>
                     </w:r>
                   </w:p>
                 </w:tc>
               </w:tr>
               <w:tr>
                 <w:trPr>
-                  <w:divId w:val="460726889"/>
+                  <w:divId w:val="1979994316"/>
                   <w:tblCellSpacing w:w="15" w:type="dxa"/>
                 </w:trPr>
                 <w:tc>
@@ -10661,14 +11513,14 @@
                         <w:noProof/>
                         <w:lang w:val="en-US"/>
                       </w:rPr>
-                      <w:t>M. Pavić and S. Sofrenovic, "The Glass Snail," Word Circuits, August 2003. [Online]. Available: http://www.wordcircuits.com/gallery/glasssnail/. [Accessed 17 September 2020].</w:t>
+                      <w:t>M. Heyward, "of Day, of Night," Eastgate Systems, Watertown, MA, 2004.</w:t>
                     </w:r>
                   </w:p>
                 </w:tc>
               </w:tr>
               <w:tr>
                 <w:trPr>
-                  <w:divId w:val="460726889"/>
+                  <w:divId w:val="1979994316"/>
                   <w:tblCellSpacing w:w="15" w:type="dxa"/>
                 </w:trPr>
                 <w:tc>
@@ -10711,14 +11563,14 @@
                         <w:noProof/>
                         <w:lang w:val="en-US"/>
                       </w:rPr>
-                      <w:t>M. Heyward, "of Day, of Night," Eastgate Systems, Watertown, MA, 2004.</w:t>
+                      <w:t>T. Memmott, "Lexia to Perplexia," eliterature.org, 2000. [Online]. Available: https://collection.eliterature.org/1/works/memmott__lexia_to_perplexia.html. [Accessed 17 September 2020].</w:t>
                     </w:r>
                   </w:p>
                 </w:tc>
               </w:tr>
               <w:tr>
                 <w:trPr>
-                  <w:divId w:val="460726889"/>
+                  <w:divId w:val="1979994316"/>
                   <w:tblCellSpacing w:w="15" w:type="dxa"/>
                 </w:trPr>
                 <w:tc>
@@ -10761,14 +11613,14 @@
                         <w:noProof/>
                         <w:lang w:val="en-US"/>
                       </w:rPr>
-                      <w:t>M. Heyward, "Live traversal of ‘of day, of night’ Nov 8, 2019 at WSUV, USA | spaces in between time," 23 December 2019. [Online]. Available: https://www.creativecultural.com/meganheyward/?p=1750. [Accessed 17 September 2020].</w:t>
+                      <w:t>M. Pavić and S. Sofrenovic, "The Glass Snail," Word Circuits, August 2003. [Online]. Available: http://www.wordcircuits.com/gallery/glasssnail/. [Accessed 17 September 2020].</w:t>
                     </w:r>
                   </w:p>
                 </w:tc>
               </w:tr>
               <w:tr>
                 <w:trPr>
-                  <w:divId w:val="460726889"/>
+                  <w:divId w:val="1979994316"/>
                   <w:tblCellSpacing w:w="15" w:type="dxa"/>
                 </w:trPr>
                 <w:tc>
@@ -10811,14 +11663,14 @@
                         <w:noProof/>
                         <w:lang w:val="en-US"/>
                       </w:rPr>
-                      <w:t>M. Lutz, "the uncle who works for nintendo by ztul," itch.io, 6 December 2014. [Online]. Available: https://ztul.itch.io/the-uncle-who-works-for-nintendo. [Accessed 17 September 2020].</w:t>
+                      <w:t>A. A. Anthropy, "Queers in Love at the End of the World by anna anthropy," itch.io, 12 March 2016. [Online]. Available: https://w.itch.io/end-of-the-world. [Accessed 17 September 2020].</w:t>
                     </w:r>
                   </w:p>
                 </w:tc>
               </w:tr>
               <w:tr>
                 <w:trPr>
-                  <w:divId w:val="460726889"/>
+                  <w:divId w:val="1979994316"/>
                   <w:tblCellSpacing w:w="15" w:type="dxa"/>
                 </w:trPr>
                 <w:tc>
@@ -10861,14 +11713,14 @@
                         <w:noProof/>
                         <w:lang w:val="en-US"/>
                       </w:rPr>
-                      <w:t>A. A. Anthropy, "Queers in Love at the End of the World by anna anthropy," itch.io, 12 March 2016. [Online]. Available: https://w.itch.io/end-of-the-world. [Accessed 17 September 2020].</w:t>
+                      <w:t>M. Lutz, "the uncle who works for nintendo by ztul," itch.io, 6 December 2014. [Online]. Available: https://ztul.itch.io/the-uncle-who-works-for-nintendo. [Accessed 17 September 2020].</w:t>
                     </w:r>
                   </w:p>
                 </w:tc>
               </w:tr>
               <w:tr>
                 <w:trPr>
-                  <w:divId w:val="460726889"/>
+                  <w:divId w:val="1979994316"/>
                   <w:tblCellSpacing w:w="15" w:type="dxa"/>
                 </w:trPr>
                 <w:tc>
@@ -10911,14 +11763,14 @@
                         <w:noProof/>
                         <w:lang w:val="en-US"/>
                       </w:rPr>
-                      <w:t>J. Anderson, "afternoon, a story - Michael Joyce," youtube.com, 26 April 2012. [Online]. Available: https://www.youtube.com/watch?v=djIrHF8S6-Q. [Accessed 17 September 2020].</w:t>
+                      <w:t>Z. Quinn, P. Lindsey and I. Shankler, "Depression quest: An interactive (non)fiction about living with depression," 14 February 2013. [Online]. Available: http://www.depressionquest.com/. [Accessed 17 September 2020].</w:t>
                     </w:r>
                   </w:p>
                 </w:tc>
               </w:tr>
               <w:tr>
                 <w:trPr>
-                  <w:divId w:val="460726889"/>
+                  <w:divId w:val="1979994316"/>
                   <w:tblCellSpacing w:w="15" w:type="dxa"/>
                 </w:trPr>
                 <w:tc>
@@ -10961,14 +11813,14 @@
                         <w:noProof/>
                         <w:lang w:val="en-US"/>
                       </w:rPr>
-                      <w:t>T. Memmott, "Lexia to Perplexia," eliterature.org, 2000. [Online]. Available: https://collection.eliterature.org/1/works/memmott__lexia_to_perplexia.html. [Accessed 17 September 2020].</w:t>
+                      <w:t>N. Gibbins, "Telling Tales - EdShare Southampton," 6 November 2019. [Online]. Available: http://edshare.soton.ac.uk/20145/. [Accessed 21 September 2020].</w:t>
                     </w:r>
                   </w:p>
                 </w:tc>
               </w:tr>
               <w:tr>
                 <w:trPr>
-                  <w:divId w:val="460726889"/>
+                  <w:divId w:val="1979994316"/>
                   <w:tblCellSpacing w:w="15" w:type="dxa"/>
                 </w:trPr>
                 <w:tc>
@@ -11011,14 +11863,14 @@
                         <w:noProof/>
                         <w:lang w:val="en-US"/>
                       </w:rPr>
-                      <w:t>M. Joyce, "afternoon, a story," Eastgate Systems, Watertown, MA, 1987.</w:t>
+                      <w:t>J. Anderson, "afternoon, a story - Michael Joyce," youtube.com, 26 April 2012. [Online]. Available: https://www.youtube.com/watch?v=djIrHF8S6-Q. [Accessed 17 September 2020].</w:t>
                     </w:r>
                   </w:p>
                 </w:tc>
               </w:tr>
               <w:tr>
                 <w:trPr>
-                  <w:divId w:val="460726889"/>
+                  <w:divId w:val="1979994316"/>
                   <w:tblCellSpacing w:w="15" w:type="dxa"/>
                 </w:trPr>
                 <w:tc>
@@ -11061,7 +11913,7 @@
                         <w:noProof/>
                         <w:lang w:val="en-US"/>
                       </w:rPr>
-                      <w:t>N. Gibbins, "Telling Tales - EdShare Southampton," 6 November 2019. [Online]. Available: http://edshare.soton.ac.uk/20145/. [Accessed 21 September 2020].</w:t>
+                      <w:t>M. Heyward, "Live traversal of ‘of day, of night’ Nov 8, 2019 at WSUV, USA | spaces in between time," 23 December 2019. [Online]. Available: https://www.creativecultural.com/meganheyward/?p=1750. [Accessed 17 September 2020].</w:t>
                     </w:r>
                   </w:p>
                 </w:tc>
@@ -11069,7 +11921,7 @@
             </w:tbl>
             <w:p>
               <w:pPr>
-                <w:divId w:val="460726889"/>
+                <w:divId w:val="1979994316"/>
                 <w:rPr>
                   <w:rFonts w:eastAsia="Times New Roman"/>
                   <w:noProof/>
@@ -13330,7 +14182,7 @@
 </file>
 
 <file path=customXml/itemProps1.xml><?xml version="1.0" encoding="utf-8"?>
-<ds:datastoreItem xmlns:ds="http://schemas.openxmlformats.org/officeDocument/2006/customXml" ds:itemID="{7B9360B0-6A01-43A8-BCBB-DF42FC9BB883}">
+<ds:datastoreItem xmlns:ds="http://schemas.openxmlformats.org/officeDocument/2006/customXml" ds:itemID="{AD5D1B9B-AE39-47F0-80AD-87F9158607E7}">
   <ds:schemaRefs>
     <ds:schemaRef ds:uri="http://schemas.openxmlformats.org/officeDocument/2006/bibliography"/>
   </ds:schemaRefs>

</xml_diff>

<commit_message>
I guess the summary's done?
</commit_message>
<xml_diff>
--- a/Reports n such/Summary of background reading.docx
+++ b/Reports n such/Summary of background reading.docx
@@ -219,7 +219,6 @@
                                     </w:rPr>
                                     <w:alias w:val="Abstract"/>
                                     <w:id w:val="8276291"/>
-                                    <w:showingPlcHdr/>
                                     <w:dataBinding w:prefixMappings="xmlns:ns0='http://schemas.microsoft.com/office/2006/coverPageProps'" w:xpath="/ns0:CoverPageProperties[1]/ns0:Abstract[1]" w:storeItemID="{55AF091B-3C7A-41E3-B477-F2FDAA23CFDA}"/>
                                     <w:text/>
                                   </w:sdtPr>
@@ -229,7 +228,31 @@
                                       <w:rPr>
                                         <w:color w:val="FFFFFF" w:themeColor="background1"/>
                                       </w:rPr>
-                                      <w:t>[Draw your reader in with an engaging abstract. It is typically a short summary of the document. When you’re ready to add your content, just click here and start typing.]</w:t>
+                                      <w:t>In this document, I go over my methodology for the background reading/preparation work I did over the summer</w:t>
+                                    </w:r>
+                                    <w:r>
+                                      <w:rPr>
+                                        <w:color w:val="FFFFFF" w:themeColor="background1"/>
+                                      </w:rPr>
+                                      <w:t>, covering the sources I looked at and the</w:t>
+                                    </w:r>
+                                    <w:r>
+                                      <w:rPr>
+                                        <w:color w:val="FFFFFF" w:themeColor="background1"/>
+                                      </w:rPr>
+                                      <w:t xml:space="preserve"> practical</w:t>
+                                    </w:r>
+                                    <w:r>
+                                      <w:rPr>
+                                        <w:color w:val="FFFFFF" w:themeColor="background1"/>
+                                      </w:rPr>
+                                      <w:t xml:space="preserve"> </w:t>
+                                    </w:r>
+                                    <w:r>
+                                      <w:rPr>
+                                        <w:color w:val="FFFFFF" w:themeColor="background1"/>
+                                      </w:rPr>
+                                      <w:t>information I was able to gain from them.</w:t>
                                     </w:r>
                                   </w:sdtContent>
                                 </w:sdt>
@@ -274,7 +297,6 @@
                               </w:rPr>
                               <w:alias w:val="Abstract"/>
                               <w:id w:val="8276291"/>
-                              <w:showingPlcHdr/>
                               <w:dataBinding w:prefixMappings="xmlns:ns0='http://schemas.microsoft.com/office/2006/coverPageProps'" w:xpath="/ns0:CoverPageProperties[1]/ns0:Abstract[1]" w:storeItemID="{55AF091B-3C7A-41E3-B477-F2FDAA23CFDA}"/>
                               <w:text/>
                             </w:sdtPr>
@@ -284,7 +306,31 @@
                                 <w:rPr>
                                   <w:color w:val="FFFFFF" w:themeColor="background1"/>
                                 </w:rPr>
-                                <w:t>[Draw your reader in with an engaging abstract. It is typically a short summary of the document. When you’re ready to add your content, just click here and start typing.]</w:t>
+                                <w:t>In this document, I go over my methodology for the background reading/preparation work I did over the summer</w:t>
+                              </w:r>
+                              <w:r>
+                                <w:rPr>
+                                  <w:color w:val="FFFFFF" w:themeColor="background1"/>
+                                </w:rPr>
+                                <w:t>, covering the sources I looked at and the</w:t>
+                              </w:r>
+                              <w:r>
+                                <w:rPr>
+                                  <w:color w:val="FFFFFF" w:themeColor="background1"/>
+                                </w:rPr>
+                                <w:t xml:space="preserve"> practical</w:t>
+                              </w:r>
+                              <w:r>
+                                <w:rPr>
+                                  <w:color w:val="FFFFFF" w:themeColor="background1"/>
+                                </w:rPr>
+                                <w:t xml:space="preserve"> </w:t>
+                              </w:r>
+                              <w:r>
+                                <w:rPr>
+                                  <w:color w:val="FFFFFF" w:themeColor="background1"/>
+                                </w:rPr>
+                                <w:t>information I was able to gain from them.</w:t>
                               </w:r>
                             </w:sdtContent>
                           </w:sdt>
@@ -8384,16 +8430,7 @@
           <w:noProof/>
           <w:lang w:val="en-US"/>
         </w:rPr>
-        <w:t>A Four-Sided Model for Reading Hypertext Fiction</w:t>
-      </w:r>
-      <w:r>
-        <w:rPr>
-          <w:i/>
-          <w:iCs/>
-          <w:noProof/>
-          <w:lang w:val="en-US"/>
-        </w:rPr>
-        <w:t>”</w:t>
+        <w:t>A Four-Sided Model for Reading Hypertext Fiction”</w:t>
       </w:r>
       <w:r>
         <w:t xml:space="preserve">, </w:t>
@@ -8409,6 +8446,7 @@
           <w:id w:val="775218188"/>
           <w:citation/>
         </w:sdtPr>
+        <w:sdtEndPr/>
         <w:sdtContent>
           <w:r>
             <w:fldChar w:fldCharType="begin"/>
@@ -8463,6 +8501,7 @@
           <w:id w:val="240071099"/>
           <w:citation/>
         </w:sdtPr>
+        <w:sdtEndPr/>
         <w:sdtContent>
           <w:r>
             <w:fldChar w:fldCharType="begin"/>
@@ -8546,6 +8585,7 @@
           <w:id w:val="-1968969961"/>
           <w:citation/>
         </w:sdtPr>
+        <w:sdtEndPr/>
         <w:sdtContent>
           <w:r>
             <w:fldChar w:fldCharType="begin"/>
@@ -8678,6 +8718,7 @@
           <w:id w:val="-110367446"/>
           <w:citation/>
         </w:sdtPr>
+        <w:sdtEndPr/>
         <w:sdtContent>
           <w:r>
             <w:fldChar w:fldCharType="begin"/>
@@ -8752,6 +8793,7 @@
           <w:id w:val="1718933737"/>
           <w:citation/>
         </w:sdtPr>
+        <w:sdtEndPr/>
         <w:sdtContent>
           <w:r>
             <w:fldChar w:fldCharType="begin"/>
@@ -8989,6 +9031,7 @@
           <w:id w:val="-806006061"/>
           <w:citation/>
         </w:sdtPr>
+        <w:sdtEndPr/>
         <w:sdtContent>
           <w:r>
             <w:fldChar w:fldCharType="begin"/>
@@ -9197,6 +9240,7 @@
           <w:id w:val="-116057068"/>
           <w:citation/>
         </w:sdtPr>
+        <w:sdtEndPr/>
         <w:sdtContent>
           <w:r>
             <w:fldChar w:fldCharType="begin"/>
@@ -9274,16 +9318,28 @@
     </w:p>
     <w:p>
       <w:r>
-        <w:t xml:space="preserve">These </w:t>
+        <w:t>In t</w:t>
+      </w:r>
+      <w:r>
+        <w:t xml:space="preserve">hese </w:t>
       </w:r>
       <w:r>
         <w:t xml:space="preserve">lecture </w:t>
       </w:r>
       <w:r>
-        <w:t xml:space="preserve">slides </w:t>
-      </w:r>
-      <w:r>
-        <w:t xml:space="preserve">give an </w:t>
+        <w:t>slides</w:t>
+      </w:r>
+      <w:r>
+        <w:t>, Gibbins</w:t>
+      </w:r>
+      <w:r>
+        <w:t xml:space="preserve"> </w:t>
+      </w:r>
+      <w:r>
+        <w:t xml:space="preserve">provides </w:t>
+      </w:r>
+      <w:r>
+        <w:t xml:space="preserve">an </w:t>
       </w:r>
       <w:r>
         <w:t xml:space="preserve">introduction to </w:t>
@@ -9318,13 +9374,351 @@
       <w:r>
         <w:t>the overview of the examples provided by this resource would be better than nothing.</w:t>
       </w:r>
-      <w:bookmarkStart w:id="0" w:name="_GoBack"/>
-      <w:bookmarkEnd w:id="0"/>
       <w:r>
         <w:t xml:space="preserve"> </w:t>
       </w:r>
       <w:r>
+        <w:t xml:space="preserve">One notable example was that </w:t>
+      </w:r>
+      <w:r>
+        <w:t xml:space="preserve">of the </w:t>
+      </w:r>
+      <w:r>
+        <w:rPr>
+          <w:i/>
+          <w:iCs/>
+        </w:rPr>
+        <w:t>Choose Your Own Adventure</w:t>
+      </w:r>
+      <w:r>
+        <w:t xml:space="preserve"> books</w:t>
+      </w:r>
+      <w:r>
+        <w:t xml:space="preserve">; </w:t>
+      </w:r>
+      <w:r>
+        <w:t>having a</w:t>
+      </w:r>
+      <w:r>
+        <w:t xml:space="preserve"> ‘</w:t>
+      </w:r>
+      <w:r>
+        <w:t>s</w:t>
+      </w:r>
+      <w:r>
+        <w:t xml:space="preserve">econd person narrative’ </w:t>
+      </w:r>
+      <w:r>
+        <w:t>(directly inv</w:t>
+      </w:r>
+      <w:r>
+        <w:t xml:space="preserve">olving the reader), </w:t>
+      </w:r>
+      <w:r>
+        <w:t xml:space="preserve">relatively short ‘lexias’, </w:t>
+      </w:r>
+      <w:r>
+        <w:t>and using ‘explicit choices’</w:t>
+      </w:r>
+      <w:r>
+        <w:t xml:space="preserve"> (</w:t>
+      </w:r>
+      <w:r>
+        <w:t xml:space="preserve">making it very clear what the choices are, </w:t>
+      </w:r>
+      <w:r>
+        <w:t>and cont</w:t>
+      </w:r>
+      <w:r>
+        <w:t>extualising what happens between each ‘lexia’</w:t>
+      </w:r>
+      <w:r>
+        <w:t>, maintaining coherence in the story</w:t>
+      </w:r>
+      <w:r>
+        <w:t>)</w:t>
+      </w:r>
+      <w:sdt>
+        <w:sdtPr>
+          <w:id w:val="-194851745"/>
+          <w:citation/>
+        </w:sdtPr>
+        <w:sdtContent>
+          <w:r>
+            <w:fldChar w:fldCharType="begin"/>
+          </w:r>
+          <w:r>
+            <w:instrText xml:space="preserve"> CITATION Nic19 \l 2057 </w:instrText>
+          </w:r>
+          <w:r>
+            <w:fldChar w:fldCharType="separate"/>
+          </w:r>
+          <w:r>
+            <w:rPr>
+              <w:noProof/>
+            </w:rPr>
+            <w:t xml:space="preserve"> </w:t>
+          </w:r>
+          <w:r>
+            <w:rPr>
+              <w:noProof/>
+            </w:rPr>
+            <w:t>[45]</w:t>
+          </w:r>
+          <w:r>
+            <w:fldChar w:fldCharType="end"/>
+          </w:r>
+        </w:sdtContent>
+      </w:sdt>
+      <w:r>
+        <w:t>.</w:t>
+      </w:r>
+      <w:r>
+        <w:t xml:space="preserve"> The</w:t>
+      </w:r>
+      <w:r>
+        <w:t xml:space="preserve">y don’t </w:t>
+      </w:r>
+      <w:r>
+        <w:t>require any sort of variables to be recorded, so an implementation of something like this should be relatively trivial (from a technical standpoint).</w:t>
+      </w:r>
+      <w:r>
         <w:t xml:space="preserve"> </w:t>
+      </w:r>
+      <w:r>
+        <w:t xml:space="preserve"> </w:t>
+      </w:r>
+      <w:r>
+        <w:t>A</w:t>
+      </w:r>
+      <w:r>
+        <w:t xml:space="preserve">nother example of note was that of ‘gamebooks’ (such as the </w:t>
+      </w:r>
+      <w:r>
+        <w:rPr>
+          <w:i/>
+          <w:iCs/>
+        </w:rPr>
+        <w:t>Fighting Fantasy</w:t>
+      </w:r>
+      <w:r>
+        <w:t xml:space="preserve"> series)</w:t>
+      </w:r>
+      <w:r>
+        <w:t xml:space="preserve">; essentially being a more complex version of the </w:t>
+      </w:r>
+      <w:r>
+        <w:rPr>
+          <w:i/>
+          <w:iCs/>
+        </w:rPr>
+        <w:t>Choose Your Own Adventure</w:t>
+      </w:r>
+      <w:r>
+        <w:t xml:space="preserve"> books, having ‘external state’ (</w:t>
+      </w:r>
+      <w:r>
+        <w:t>requiring the reader to keep track of certain variables) and a combination of ‘</w:t>
+      </w:r>
+      <w:r>
+        <w:t>explicit and random choices’ (adding extra uncertainty and potential replayability)</w:t>
+      </w:r>
+      <w:sdt>
+        <w:sdtPr>
+          <w:id w:val="-2072721915"/>
+          <w:citation/>
+        </w:sdtPr>
+        <w:sdtContent>
+          <w:r>
+            <w:fldChar w:fldCharType="begin"/>
+          </w:r>
+          <w:r>
+            <w:instrText xml:space="preserve"> CITATION Nic19 \l 2057 </w:instrText>
+          </w:r>
+          <w:r>
+            <w:fldChar w:fldCharType="separate"/>
+          </w:r>
+          <w:r>
+            <w:rPr>
+              <w:noProof/>
+            </w:rPr>
+            <w:t xml:space="preserve"> </w:t>
+          </w:r>
+          <w:r>
+            <w:rPr>
+              <w:noProof/>
+            </w:rPr>
+            <w:t>[45]</w:t>
+          </w:r>
+          <w:r>
+            <w:fldChar w:fldCharType="end"/>
+          </w:r>
+        </w:sdtContent>
+      </w:sdt>
+      <w:r>
+        <w:t xml:space="preserve">. Whilst </w:t>
+      </w:r>
+      <w:r>
+        <w:t>one obvious flaw with that implementation is that it runs on a trust system (</w:t>
+      </w:r>
+      <w:r>
+        <w:t>as the</w:t>
+      </w:r>
+      <w:r>
+        <w:t xml:space="preserve">re’s nothing to stop the player from </w:t>
+      </w:r>
+      <w:r>
+        <w:t xml:space="preserve">breaking the rules), </w:t>
+      </w:r>
+      <w:r>
+        <w:t xml:space="preserve">an electronic implementation won’t </w:t>
+      </w:r>
+      <w:r>
+        <w:t xml:space="preserve">rely on </w:t>
+      </w:r>
+      <w:r>
+        <w:t>a trust system</w:t>
+      </w:r>
+      <w:r>
+        <w:t xml:space="preserve"> (allo</w:t>
+      </w:r>
+      <w:r>
+        <w:t xml:space="preserve">wing it to </w:t>
+      </w:r>
+      <w:r>
+        <w:t xml:space="preserve">work in a much more effective way). </w:t>
+      </w:r>
+      <w:r>
+        <w:t xml:space="preserve">Finally, </w:t>
+      </w:r>
+      <w:r>
+        <w:t xml:space="preserve">it also mentions how </w:t>
+      </w:r>
+      <w:r>
+        <w:t xml:space="preserve">the hyperdrama/interactive film </w:t>
+      </w:r>
+      <w:r>
+        <w:rPr>
+          <w:i/>
+          <w:iCs/>
+        </w:rPr>
+        <w:t>Kinoautomat</w:t>
+      </w:r>
+      <w:r>
+        <w:t xml:space="preserve"> </w:t>
+      </w:r>
+      <w:r>
+        <w:t xml:space="preserve">(directed by </w:t>
+      </w:r>
+      <w:r>
+        <w:t>R. Činčera, J. Roháč, and V. Svitáček</w:t>
+      </w:r>
+      <w:r>
+        <w:t xml:space="preserve">) </w:t>
+      </w:r>
+      <w:r>
+        <w:t xml:space="preserve">uses the choices it gives the viewers </w:t>
+      </w:r>
+      <w:r>
+        <w:t xml:space="preserve">for artistic </w:t>
+      </w:r>
+      <w:r>
+        <w:t>purposes.</w:t>
+      </w:r>
+      <w:r>
+        <w:t xml:space="preserve"> </w:t>
+      </w:r>
+      <w:r>
+        <w:t xml:space="preserve">It </w:t>
+      </w:r>
+      <w:r>
+        <w:t>was intended as a ‘satire of democracy’,</w:t>
+      </w:r>
+      <w:r>
+        <w:t xml:space="preserve"> </w:t>
+      </w:r>
+      <w:r>
+        <w:t xml:space="preserve">so, even though the </w:t>
+      </w:r>
+      <w:r>
+        <w:t>audience does get to vote on several branches of the story (</w:t>
+      </w:r>
+      <w:r>
+        <w:t xml:space="preserve">and the </w:t>
+      </w:r>
+      <w:r>
+        <w:t xml:space="preserve">choices </w:t>
+      </w:r>
+      <w:r>
+        <w:t>lead</w:t>
+      </w:r>
+      <w:r>
+        <w:t xml:space="preserve"> to small changes to the story), th</w:t>
+      </w:r>
+      <w:r>
+        <w:t>is element of choice ‘doesn’t actually affect the outcome’</w:t>
+      </w:r>
+      <w:sdt>
+        <w:sdtPr>
+          <w:id w:val="1952040837"/>
+          <w:citation/>
+        </w:sdtPr>
+        <w:sdtContent>
+          <w:r>
+            <w:fldChar w:fldCharType="begin"/>
+          </w:r>
+          <w:r>
+            <w:instrText xml:space="preserve"> CITATION Nic19 \l 2057 </w:instrText>
+          </w:r>
+          <w:r>
+            <w:fldChar w:fldCharType="separate"/>
+          </w:r>
+          <w:r>
+            <w:rPr>
+              <w:noProof/>
+            </w:rPr>
+            <w:t xml:space="preserve"> </w:t>
+          </w:r>
+          <w:r>
+            <w:rPr>
+              <w:noProof/>
+            </w:rPr>
+            <w:t>[45]</w:t>
+          </w:r>
+          <w:r>
+            <w:fldChar w:fldCharType="end"/>
+          </w:r>
+        </w:sdtContent>
+      </w:sdt>
+      <w:r>
+        <w:t xml:space="preserve">. </w:t>
+      </w:r>
+      <w:r>
+        <w:t>It satirises democracy,</w:t>
+      </w:r>
+      <w:r>
+        <w:t xml:space="preserve"> a system which stresses the importance of making a choice, by making the audience’s choices</w:t>
+      </w:r>
+      <w:r>
+        <w:t xml:space="preserve"> effectively</w:t>
+      </w:r>
+      <w:r>
+        <w:t xml:space="preserve"> meaningless.</w:t>
+      </w:r>
+      <w:r>
+        <w:t xml:space="preserve"> I’m not sure if I’d be able to pull off some sort of </w:t>
+      </w:r>
+      <w:r>
+        <w:t xml:space="preserve">meta-commentary along those lines in my game through the choices (or lack of) </w:t>
+      </w:r>
+      <w:r>
+        <w:t>I give the reader, however, it’s worth considering.</w:t>
+      </w:r>
+      <w:r>
+        <w:t xml:space="preserve"> Gibbins did present many other examples, however, </w:t>
+      </w:r>
+      <w:r>
+        <w:t>those three examples stood out the most to me.</w:t>
       </w:r>
     </w:p>
     <w:p>
@@ -9406,7 +9800,7 @@
               </w:tblGrid>
               <w:tr>
                 <w:trPr>
-                  <w:divId w:val="1979994316"/>
+                  <w:divId w:val="1992055691"/>
                   <w:tblCellSpacing w:w="15" w:type="dxa"/>
                 </w:trPr>
                 <w:tc>
@@ -9458,7 +9852,7 @@
               </w:tr>
               <w:tr>
                 <w:trPr>
-                  <w:divId w:val="1979994316"/>
+                  <w:divId w:val="1992055691"/>
                   <w:tblCellSpacing w:w="15" w:type="dxa"/>
                 </w:trPr>
                 <w:tc>
@@ -9508,7 +9902,7 @@
               </w:tr>
               <w:tr>
                 <w:trPr>
-                  <w:divId w:val="1979994316"/>
+                  <w:divId w:val="1992055691"/>
                   <w:tblCellSpacing w:w="15" w:type="dxa"/>
                 </w:trPr>
                 <w:tc>
@@ -9558,7 +9952,7 @@
               </w:tr>
               <w:tr>
                 <w:trPr>
-                  <w:divId w:val="1979994316"/>
+                  <w:divId w:val="1992055691"/>
                   <w:tblCellSpacing w:w="15" w:type="dxa"/>
                 </w:trPr>
                 <w:tc>
@@ -9608,7 +10002,7 @@
               </w:tr>
               <w:tr>
                 <w:trPr>
-                  <w:divId w:val="1979994316"/>
+                  <w:divId w:val="1992055691"/>
                   <w:tblCellSpacing w:w="15" w:type="dxa"/>
                 </w:trPr>
                 <w:tc>
@@ -9674,7 +10068,7 @@
               </w:tr>
               <w:tr>
                 <w:trPr>
-                  <w:divId w:val="1979994316"/>
+                  <w:divId w:val="1992055691"/>
                   <w:tblCellSpacing w:w="15" w:type="dxa"/>
                 </w:trPr>
                 <w:tc>
@@ -9724,7 +10118,7 @@
               </w:tr>
               <w:tr>
                 <w:trPr>
-                  <w:divId w:val="1979994316"/>
+                  <w:divId w:val="1992055691"/>
                   <w:tblCellSpacing w:w="15" w:type="dxa"/>
                 </w:trPr>
                 <w:tc>
@@ -9774,7 +10168,7 @@
               </w:tr>
               <w:tr>
                 <w:trPr>
-                  <w:divId w:val="1979994316"/>
+                  <w:divId w:val="1992055691"/>
                   <w:tblCellSpacing w:w="15" w:type="dxa"/>
                 </w:trPr>
                 <w:tc>
@@ -9824,7 +10218,7 @@
               </w:tr>
               <w:tr>
                 <w:trPr>
-                  <w:divId w:val="1979994316"/>
+                  <w:divId w:val="1992055691"/>
                   <w:tblCellSpacing w:w="15" w:type="dxa"/>
                 </w:trPr>
                 <w:tc>
@@ -9874,7 +10268,7 @@
               </w:tr>
               <w:tr>
                 <w:trPr>
-                  <w:divId w:val="1979994316"/>
+                  <w:divId w:val="1992055691"/>
                   <w:tblCellSpacing w:w="15" w:type="dxa"/>
                 </w:trPr>
                 <w:tc>
@@ -9924,7 +10318,7 @@
               </w:tr>
               <w:tr>
                 <w:trPr>
-                  <w:divId w:val="1979994316"/>
+                  <w:divId w:val="1992055691"/>
                   <w:tblCellSpacing w:w="15" w:type="dxa"/>
                 </w:trPr>
                 <w:tc>
@@ -9974,7 +10368,7 @@
               </w:tr>
               <w:tr>
                 <w:trPr>
-                  <w:divId w:val="1979994316"/>
+                  <w:divId w:val="1992055691"/>
                   <w:tblCellSpacing w:w="15" w:type="dxa"/>
                 </w:trPr>
                 <w:tc>
@@ -10024,7 +10418,7 @@
               </w:tr>
               <w:tr>
                 <w:trPr>
-                  <w:divId w:val="1979994316"/>
+                  <w:divId w:val="1992055691"/>
                   <w:tblCellSpacing w:w="15" w:type="dxa"/>
                 </w:trPr>
                 <w:tc>
@@ -10074,7 +10468,7 @@
               </w:tr>
               <w:tr>
                 <w:trPr>
-                  <w:divId w:val="1979994316"/>
+                  <w:divId w:val="1992055691"/>
                   <w:tblCellSpacing w:w="15" w:type="dxa"/>
                 </w:trPr>
                 <w:tc>
@@ -10124,7 +10518,7 @@
               </w:tr>
               <w:tr>
                 <w:trPr>
-                  <w:divId w:val="1979994316"/>
+                  <w:divId w:val="1992055691"/>
                   <w:tblCellSpacing w:w="15" w:type="dxa"/>
                 </w:trPr>
                 <w:tc>
@@ -10174,7 +10568,7 @@
               </w:tr>
               <w:tr>
                 <w:trPr>
-                  <w:divId w:val="1979994316"/>
+                  <w:divId w:val="1992055691"/>
                   <w:tblCellSpacing w:w="15" w:type="dxa"/>
                 </w:trPr>
                 <w:tc>
@@ -10241,7 +10635,7 @@
               </w:tr>
               <w:tr>
                 <w:trPr>
-                  <w:divId w:val="1979994316"/>
+                  <w:divId w:val="1992055691"/>
                   <w:tblCellSpacing w:w="15" w:type="dxa"/>
                 </w:trPr>
                 <w:tc>
@@ -10307,7 +10701,7 @@
               </w:tr>
               <w:tr>
                 <w:trPr>
-                  <w:divId w:val="1979994316"/>
+                  <w:divId w:val="1992055691"/>
                   <w:tblCellSpacing w:w="15" w:type="dxa"/>
                 </w:trPr>
                 <w:tc>
@@ -10357,7 +10751,7 @@
               </w:tr>
               <w:tr>
                 <w:trPr>
-                  <w:divId w:val="1979994316"/>
+                  <w:divId w:val="1992055691"/>
                   <w:tblCellSpacing w:w="15" w:type="dxa"/>
                 </w:trPr>
                 <w:tc>
@@ -10407,7 +10801,7 @@
               </w:tr>
               <w:tr>
                 <w:trPr>
-                  <w:divId w:val="1979994316"/>
+                  <w:divId w:val="1992055691"/>
                   <w:tblCellSpacing w:w="15" w:type="dxa"/>
                 </w:trPr>
                 <w:tc>
@@ -10457,7 +10851,7 @@
               </w:tr>
               <w:tr>
                 <w:trPr>
-                  <w:divId w:val="1979994316"/>
+                  <w:divId w:val="1992055691"/>
                   <w:tblCellSpacing w:w="15" w:type="dxa"/>
                 </w:trPr>
                 <w:tc>
@@ -10507,7 +10901,7 @@
               </w:tr>
               <w:tr>
                 <w:trPr>
-                  <w:divId w:val="1979994316"/>
+                  <w:divId w:val="1992055691"/>
                   <w:tblCellSpacing w:w="15" w:type="dxa"/>
                 </w:trPr>
                 <w:tc>
@@ -10557,7 +10951,7 @@
               </w:tr>
               <w:tr>
                 <w:trPr>
-                  <w:divId w:val="1979994316"/>
+                  <w:divId w:val="1992055691"/>
                   <w:tblCellSpacing w:w="15" w:type="dxa"/>
                 </w:trPr>
                 <w:tc>
@@ -10607,7 +11001,7 @@
               </w:tr>
               <w:tr>
                 <w:trPr>
-                  <w:divId w:val="1979994316"/>
+                  <w:divId w:val="1992055691"/>
                   <w:tblCellSpacing w:w="15" w:type="dxa"/>
                 </w:trPr>
                 <w:tc>
@@ -10657,7 +11051,7 @@
               </w:tr>
               <w:tr>
                 <w:trPr>
-                  <w:divId w:val="1979994316"/>
+                  <w:divId w:val="1992055691"/>
                   <w:tblCellSpacing w:w="15" w:type="dxa"/>
                 </w:trPr>
                 <w:tc>
@@ -10707,7 +11101,7 @@
               </w:tr>
               <w:tr>
                 <w:trPr>
-                  <w:divId w:val="1979994316"/>
+                  <w:divId w:val="1992055691"/>
                   <w:tblCellSpacing w:w="15" w:type="dxa"/>
                 </w:trPr>
                 <w:tc>
@@ -10757,7 +11151,7 @@
               </w:tr>
               <w:tr>
                 <w:trPr>
-                  <w:divId w:val="1979994316"/>
+                  <w:divId w:val="1992055691"/>
                   <w:tblCellSpacing w:w="15" w:type="dxa"/>
                 </w:trPr>
                 <w:tc>
@@ -10807,7 +11201,7 @@
               </w:tr>
               <w:tr>
                 <w:trPr>
-                  <w:divId w:val="1979994316"/>
+                  <w:divId w:val="1992055691"/>
                   <w:tblCellSpacing w:w="15" w:type="dxa"/>
                 </w:trPr>
                 <w:tc>
@@ -10857,7 +11251,7 @@
               </w:tr>
               <w:tr>
                 <w:trPr>
-                  <w:divId w:val="1979994316"/>
+                  <w:divId w:val="1992055691"/>
                   <w:tblCellSpacing w:w="15" w:type="dxa"/>
                 </w:trPr>
                 <w:tc>
@@ -10907,7 +11301,7 @@
               </w:tr>
               <w:tr>
                 <w:trPr>
-                  <w:divId w:val="1979994316"/>
+                  <w:divId w:val="1992055691"/>
                   <w:tblCellSpacing w:w="15" w:type="dxa"/>
                 </w:trPr>
                 <w:tc>
@@ -10973,7 +11367,7 @@
               </w:tr>
               <w:tr>
                 <w:trPr>
-                  <w:divId w:val="1979994316"/>
+                  <w:divId w:val="1992055691"/>
                   <w:tblCellSpacing w:w="15" w:type="dxa"/>
                 </w:trPr>
                 <w:tc>
@@ -11039,7 +11433,7 @@
               </w:tr>
               <w:tr>
                 <w:trPr>
-                  <w:divId w:val="1979994316"/>
+                  <w:divId w:val="1992055691"/>
                   <w:tblCellSpacing w:w="15" w:type="dxa"/>
                 </w:trPr>
                 <w:tc>
@@ -11089,7 +11483,7 @@
               </w:tr>
               <w:tr>
                 <w:trPr>
-                  <w:divId w:val="1979994316"/>
+                  <w:divId w:val="1992055691"/>
                   <w:tblCellSpacing w:w="15" w:type="dxa"/>
                 </w:trPr>
                 <w:tc>
@@ -11156,7 +11550,7 @@
               </w:tr>
               <w:tr>
                 <w:trPr>
-                  <w:divId w:val="1979994316"/>
+                  <w:divId w:val="1992055691"/>
                   <w:tblCellSpacing w:w="15" w:type="dxa"/>
                 </w:trPr>
                 <w:tc>
@@ -11222,7 +11616,7 @@
               </w:tr>
               <w:tr>
                 <w:trPr>
-                  <w:divId w:val="1979994316"/>
+                  <w:divId w:val="1992055691"/>
                   <w:tblCellSpacing w:w="15" w:type="dxa"/>
                 </w:trPr>
                 <w:tc>
@@ -11288,7 +11682,7 @@
               </w:tr>
               <w:tr>
                 <w:trPr>
-                  <w:divId w:val="1979994316"/>
+                  <w:divId w:val="1992055691"/>
                   <w:tblCellSpacing w:w="15" w:type="dxa"/>
                 </w:trPr>
                 <w:tc>
@@ -11354,7 +11748,7 @@
               </w:tr>
               <w:tr>
                 <w:trPr>
-                  <w:divId w:val="1979994316"/>
+                  <w:divId w:val="1992055691"/>
                   <w:tblCellSpacing w:w="15" w:type="dxa"/>
                 </w:trPr>
                 <w:tc>
@@ -11420,7 +11814,7 @@
               </w:tr>
               <w:tr>
                 <w:trPr>
-                  <w:divId w:val="1979994316"/>
+                  <w:divId w:val="1992055691"/>
                   <w:tblCellSpacing w:w="15" w:type="dxa"/>
                 </w:trPr>
                 <w:tc>
@@ -11470,7 +11864,7 @@
               </w:tr>
               <w:tr>
                 <w:trPr>
-                  <w:divId w:val="1979994316"/>
+                  <w:divId w:val="1992055691"/>
                   <w:tblCellSpacing w:w="15" w:type="dxa"/>
                 </w:trPr>
                 <w:tc>
@@ -11520,7 +11914,7 @@
               </w:tr>
               <w:tr>
                 <w:trPr>
-                  <w:divId w:val="1979994316"/>
+                  <w:divId w:val="1992055691"/>
                   <w:tblCellSpacing w:w="15" w:type="dxa"/>
                 </w:trPr>
                 <w:tc>
@@ -11570,7 +11964,7 @@
               </w:tr>
               <w:tr>
                 <w:trPr>
-                  <w:divId w:val="1979994316"/>
+                  <w:divId w:val="1992055691"/>
                   <w:tblCellSpacing w:w="15" w:type="dxa"/>
                 </w:trPr>
                 <w:tc>
@@ -11620,7 +12014,7 @@
               </w:tr>
               <w:tr>
                 <w:trPr>
-                  <w:divId w:val="1979994316"/>
+                  <w:divId w:val="1992055691"/>
                   <w:tblCellSpacing w:w="15" w:type="dxa"/>
                 </w:trPr>
                 <w:tc>
@@ -11670,7 +12064,7 @@
               </w:tr>
               <w:tr>
                 <w:trPr>
-                  <w:divId w:val="1979994316"/>
+                  <w:divId w:val="1992055691"/>
                   <w:tblCellSpacing w:w="15" w:type="dxa"/>
                 </w:trPr>
                 <w:tc>
@@ -11720,7 +12114,7 @@
               </w:tr>
               <w:tr>
                 <w:trPr>
-                  <w:divId w:val="1979994316"/>
+                  <w:divId w:val="1992055691"/>
                   <w:tblCellSpacing w:w="15" w:type="dxa"/>
                 </w:trPr>
                 <w:tc>
@@ -11770,7 +12164,7 @@
               </w:tr>
               <w:tr>
                 <w:trPr>
-                  <w:divId w:val="1979994316"/>
+                  <w:divId w:val="1992055691"/>
                   <w:tblCellSpacing w:w="15" w:type="dxa"/>
                 </w:trPr>
                 <w:tc>
@@ -11820,7 +12214,7 @@
               </w:tr>
               <w:tr>
                 <w:trPr>
-                  <w:divId w:val="1979994316"/>
+                  <w:divId w:val="1992055691"/>
                   <w:tblCellSpacing w:w="15" w:type="dxa"/>
                 </w:trPr>
                 <w:tc>
@@ -11870,7 +12264,7 @@
               </w:tr>
               <w:tr>
                 <w:trPr>
-                  <w:divId w:val="1979994316"/>
+                  <w:divId w:val="1992055691"/>
                   <w:tblCellSpacing w:w="15" w:type="dxa"/>
                 </w:trPr>
                 <w:tc>
@@ -11921,7 +12315,7 @@
             </w:tbl>
             <w:p>
               <w:pPr>
-                <w:divId w:val="1979994316"/>
+                <w:divId w:val="1992055691"/>
                 <w:rPr>
                   <w:rFonts w:eastAsia="Times New Roman"/>
                   <w:noProof/>
@@ -11950,8 +12344,8 @@
       </w:pPr>
     </w:p>
     <w:sectPr>
-      <w:headerReference w:type="default" r:id="rId7"/>
-      <w:footerReference w:type="default" r:id="rId8"/>
+      <w:headerReference w:type="default" r:id="rId8"/>
+      <w:footerReference w:type="default" r:id="rId9"/>
       <w:pgSz w:w="11906" w:h="16838"/>
       <w:pgMar w:top="1440" w:right="1440" w:bottom="1440" w:left="1440" w:header="708" w:footer="708" w:gutter="0"/>
       <w:pgNumType w:start="0"/>
@@ -13070,6 +13464,17 @@
 </file>
 
 <file path=customXml/item1.xml><?xml version="1.0" encoding="utf-8"?>
+<CoverPageProperties xmlns="http://schemas.microsoft.com/office/2006/coverPageProps">
+  <PublishDate/>
+  <Abstract>In this document, I go over my methodology for the background reading/preparation work I did over the summer, covering the sources I looked at and the practical information I was able to gain from them.</Abstract>
+  <CompanyAddress/>
+  <CompanyPhone/>
+  <CompanyFax/>
+  <CompanyEmail/>
+</CoverPageProperties>
+</file>
+
+<file path=customXml/item2.xml><?xml version="1.0" encoding="utf-8"?>
 <b:Sources xmlns:b="http://schemas.openxmlformats.org/officeDocument/2006/bibliography" xmlns="http://schemas.openxmlformats.org/officeDocument/2006/bibliography" SelectedStyle="\IEEE2006OfficeOnline.xsl" StyleName="IEEE" Version="2006">
   <b:Source>
     <b:Tag>Rot20</b:Tag>
@@ -14182,7 +14587,15 @@
 </file>
 
 <file path=customXml/itemProps1.xml><?xml version="1.0" encoding="utf-8"?>
-<ds:datastoreItem xmlns:ds="http://schemas.openxmlformats.org/officeDocument/2006/customXml" ds:itemID="{AD5D1B9B-AE39-47F0-80AD-87F9158607E7}">
+<ds:datastoreItem xmlns:ds="http://schemas.openxmlformats.org/officeDocument/2006/customXml" ds:itemID="{55AF091B-3C7A-41E3-B477-F2FDAA23CFDA}">
+  <ds:schemaRefs>
+    <ds:schemaRef ds:uri="http://schemas.microsoft.com/office/2006/coverPageProps"/>
+  </ds:schemaRefs>
+</ds:datastoreItem>
+</file>
+
+<file path=customXml/itemProps2.xml><?xml version="1.0" encoding="utf-8"?>
+<ds:datastoreItem xmlns:ds="http://schemas.openxmlformats.org/officeDocument/2006/customXml" ds:itemID="{AA82CBBD-CDDE-43F3-B7A8-5268B20471F0}">
   <ds:schemaRefs>
     <ds:schemaRef ds:uri="http://schemas.openxmlformats.org/officeDocument/2006/bibliography"/>
   </ds:schemaRefs>

</xml_diff>

<commit_message>
got the tools/academic papers bit of the literature review done.
</commit_message>
<xml_diff>
--- a/Reports n such/Summary of background reading.docx
+++ b/Reports n such/Summary of background reading.docx
@@ -1,6 +1,6 @@
 
 <file path=word/document.xml><?xml version="1.0" encoding="utf-8"?>
-<w:document xmlns:wpc="http://schemas.microsoft.com/office/word/2010/wordprocessingCanvas" xmlns:cx="http://schemas.microsoft.com/office/drawing/2014/chartex" xmlns:cx1="http://schemas.microsoft.com/office/drawing/2015/9/8/chartex" xmlns:cx2="http://schemas.microsoft.com/office/drawing/2015/10/21/chartex" xmlns:cx3="http://schemas.microsoft.com/office/drawing/2016/5/9/chartex" xmlns:cx4="http://schemas.microsoft.com/office/drawing/2016/5/10/chartex" xmlns:cx5="http://schemas.microsoft.com/office/drawing/2016/5/11/chartex" xmlns:cx6="http://schemas.microsoft.com/office/drawing/2016/5/12/chartex" xmlns:cx7="http://schemas.microsoft.com/office/drawing/2016/5/13/chartex" xmlns:cx8="http://schemas.microsoft.com/office/drawing/2016/5/14/chartex" xmlns:mc="http://schemas.openxmlformats.org/markup-compatibility/2006" xmlns:aink="http://schemas.microsoft.com/office/drawing/2016/ink" xmlns:am3d="http://schemas.microsoft.com/office/drawing/2017/model3d" xmlns:o="urn:schemas-microsoft-com:office:office" xmlns:r="http://schemas.openxmlformats.org/officeDocument/2006/relationships" xmlns:m="http://schemas.openxmlformats.org/officeDocument/2006/math" xmlns:v="urn:schemas-microsoft-com:vml" xmlns:wp14="http://schemas.microsoft.com/office/word/2010/wordprocessingDrawing" xmlns:wp="http://schemas.openxmlformats.org/drawingml/2006/wordprocessingDrawing" xmlns:w10="urn:schemas-microsoft-com:office:word" xmlns:w="http://schemas.openxmlformats.org/wordprocessingml/2006/main" xmlns:w14="http://schemas.microsoft.com/office/word/2010/wordml" xmlns:w15="http://schemas.microsoft.com/office/word/2012/wordml" xmlns:w16cid="http://schemas.microsoft.com/office/word/2016/wordml/cid" xmlns:w16se="http://schemas.microsoft.com/office/word/2015/wordml/symex" xmlns:wpg="http://schemas.microsoft.com/office/word/2010/wordprocessingGroup" xmlns:wpi="http://schemas.microsoft.com/office/word/2010/wordprocessingInk" xmlns:wne="http://schemas.microsoft.com/office/word/2006/wordml" xmlns:wps="http://schemas.microsoft.com/office/word/2010/wordprocessingShape" mc:Ignorable="w14 w15 w16se w16cid wp14">
+<w:document xmlns:wpc="http://schemas.microsoft.com/office/word/2010/wordprocessingCanvas" xmlns:cx="http://schemas.microsoft.com/office/drawing/2014/chartex" xmlns:cx1="http://schemas.microsoft.com/office/drawing/2015/9/8/chartex" xmlns:cx2="http://schemas.microsoft.com/office/drawing/2015/10/21/chartex" xmlns:cx3="http://schemas.microsoft.com/office/drawing/2016/5/9/chartex" xmlns:cx4="http://schemas.microsoft.com/office/drawing/2016/5/10/chartex" xmlns:cx5="http://schemas.microsoft.com/office/drawing/2016/5/11/chartex" xmlns:cx6="http://schemas.microsoft.com/office/drawing/2016/5/12/chartex" xmlns:cx7="http://schemas.microsoft.com/office/drawing/2016/5/13/chartex" xmlns:cx8="http://schemas.microsoft.com/office/drawing/2016/5/14/chartex" xmlns:mc="http://schemas.openxmlformats.org/markup-compatibility/2006" xmlns:aink="http://schemas.microsoft.com/office/drawing/2016/ink" xmlns:am3d="http://schemas.microsoft.com/office/drawing/2017/model3d" xmlns:o="urn:schemas-microsoft-com:office:office" xmlns:r="http://schemas.openxmlformats.org/officeDocument/2006/relationships" xmlns:m="http://schemas.openxmlformats.org/officeDocument/2006/math" xmlns:v="urn:schemas-microsoft-com:vml" xmlns:wp14="http://schemas.microsoft.com/office/word/2010/wordprocessingDrawing" xmlns:wp="http://schemas.openxmlformats.org/drawingml/2006/wordprocessingDrawing" xmlns:w10="urn:schemas-microsoft-com:office:word" xmlns:w="http://schemas.openxmlformats.org/wordprocessingml/2006/main" xmlns:w14="http://schemas.microsoft.com/office/word/2010/wordml" xmlns:w15="http://schemas.microsoft.com/office/word/2012/wordml" xmlns:w16cex="http://schemas.microsoft.com/office/word/2018/wordml/cex" xmlns:w16cid="http://schemas.microsoft.com/office/word/2016/wordml/cid" xmlns:w16="http://schemas.microsoft.com/office/word/2018/wordml" xmlns:w16se="http://schemas.microsoft.com/office/word/2015/wordml/symex" xmlns:wpg="http://schemas.microsoft.com/office/word/2010/wordprocessingGroup" xmlns:wpi="http://schemas.microsoft.com/office/word/2010/wordprocessingInk" xmlns:wne="http://schemas.microsoft.com/office/word/2006/wordml" xmlns:wps="http://schemas.microsoft.com/office/word/2010/wordprocessingShape" mc:Ignorable="w14 w15 w16se w16cid w16 w16cex wp14">
   <w:body>
     <w:sdt>
       <w:sdtPr>
@@ -24,7 +24,7 @@
             <mc:AlternateContent>
               <mc:Choice Requires="wps">
                 <w:drawing>
-                  <wp:anchor distT="0" distB="0" distL="114300" distR="114300" simplePos="0" relativeHeight="251663360" behindDoc="1" locked="0" layoutInCell="1" allowOverlap="1" wp14:anchorId="1233DCEA" wp14:editId="2079F0C9">
+                  <wp:anchor distT="0" distB="0" distL="114300" distR="114300" simplePos="0" relativeHeight="251658244" behindDoc="1" locked="0" layoutInCell="1" allowOverlap="1" wp14:anchorId="1233DCEA" wp14:editId="2079F0C9">
                     <wp:simplePos x="0" y="0"/>
                     <wp:positionH relativeFrom="page">
                       <wp:align>center</wp:align>
@@ -114,7 +114,7 @@
               </mc:Choice>
               <mc:Fallback>
                 <w:pict>
-                  <v:rect w14:anchorId="1233DCEA" id="Rectangle 466" o:spid="_x0000_s1026" style="position:absolute;margin-left:0;margin-top:0;width:581.4pt;height:752.4pt;z-index:-251653120;visibility:visible;mso-wrap-style:square;mso-width-percent:950;mso-height-percent:950;mso-wrap-distance-left:9pt;mso-wrap-distance-top:0;mso-wrap-distance-right:9pt;mso-wrap-distance-bottom:0;mso-position-horizontal:center;mso-position-horizontal-relative:page;mso-position-vertical:center;mso-position-vertical-relative:page;mso-width-percent:950;mso-height-percent:950;mso-width-relative:page;mso-height-relative:page;v-text-anchor:middle" o:gfxdata="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" fillcolor="#d9e2f3 [660]" stroked="f" strokeweight="1pt">
+                  <v:rect w14:anchorId="1233DCEA" id="Rectangle 466" o:spid="_x0000_s1026" style="position:absolute;margin-left:0;margin-top:0;width:581.4pt;height:752.4pt;z-index:-251658236;visibility:visible;mso-wrap-style:square;mso-width-percent:950;mso-height-percent:950;mso-wrap-distance-left:9pt;mso-wrap-distance-top:0;mso-wrap-distance-right:9pt;mso-wrap-distance-bottom:0;mso-position-horizontal:center;mso-position-horizontal-relative:page;mso-position-vertical:center;mso-position-vertical-relative:page;mso-width-percent:950;mso-height-percent:950;mso-width-relative:page;mso-height-relative:page;v-text-anchor:middle" o:gfxdata="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" fillcolor="#d9e2f3 [660]" stroked="f" strokeweight="1pt">
                     <v:fill color2="#8eaadb [1940]" rotate="t" focus="100%" type="gradient">
                       <o:fill v:ext="view" type="gradientUnscaled"/>
                     </v:fill>
@@ -136,7 +136,7 @@
             <mc:AlternateContent>
               <mc:Choice Requires="wps">
                 <w:drawing>
-                  <wp:anchor distT="0" distB="0" distL="114300" distR="114300" simplePos="0" relativeHeight="251660288" behindDoc="0" locked="0" layoutInCell="1" allowOverlap="1" wp14:anchorId="48FAAAA2" wp14:editId="39971AE3">
+                  <wp:anchor distT="0" distB="0" distL="114300" distR="114300" simplePos="0" relativeHeight="251658241" behindDoc="0" locked="0" layoutInCell="1" allowOverlap="1" wp14:anchorId="48FAAAA2" wp14:editId="39971AE3">
                     <wp:simplePos x="0" y="0"/>
                     <mc:AlternateContent>
                       <mc:Choice Requires="wp14">
@@ -279,7 +279,7 @@
               </mc:Choice>
               <mc:Fallback>
                 <w:pict>
-                  <v:rect w14:anchorId="48FAAAA2" id="Rectangle 467" o:spid="_x0000_s1027" style="position:absolute;margin-left:0;margin-top:0;width:226.45pt;height:237.6pt;z-index:251660288;visibility:visible;mso-wrap-style:square;mso-width-percent:370;mso-height-percent:300;mso-left-percent:455;mso-top-percent:25;mso-wrap-distance-left:9pt;mso-wrap-distance-top:0;mso-wrap-distance-right:9pt;mso-wrap-distance-bottom:0;mso-position-horizontal-relative:page;mso-position-vertical-relative:page;mso-width-percent:370;mso-height-percent:300;mso-left-percent:455;mso-top-percent:25;mso-width-relative:page;mso-height-relative:page;v-text-anchor:bottom" o:gfxdata="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" fillcolor="#44546a [3215]" stroked="f" strokeweight="1pt">
+                  <v:rect w14:anchorId="48FAAAA2" id="Rectangle 467" o:spid="_x0000_s1027" style="position:absolute;margin-left:0;margin-top:0;width:226.45pt;height:237.6pt;z-index:251658241;visibility:visible;mso-wrap-style:square;mso-width-percent:370;mso-height-percent:300;mso-left-percent:455;mso-top-percent:25;mso-wrap-distance-left:9pt;mso-wrap-distance-top:0;mso-wrap-distance-right:9pt;mso-wrap-distance-bottom:0;mso-position-horizontal-relative:page;mso-position-vertical-relative:page;mso-width-percent:370;mso-height-percent:300;mso-left-percent:455;mso-top-percent:25;mso-width-relative:page;mso-height-relative:page;v-text-anchor:bottom" o:gfxdata="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" fillcolor="#44546a [3215]" stroked="f" strokeweight="1pt">
                     <v:textbox inset="14.4pt,14.4pt,14.4pt,28.8pt">
                       <w:txbxContent>
                         <w:p>
@@ -350,7 +350,7 @@
             <mc:AlternateContent>
               <mc:Choice Requires="wps">
                 <w:drawing>
-                  <wp:anchor distT="0" distB="0" distL="114300" distR="114300" simplePos="0" relativeHeight="251659264" behindDoc="0" locked="0" layoutInCell="1" allowOverlap="1" wp14:anchorId="2FC34ECC" wp14:editId="140C9D73">
+                  <wp:anchor distT="0" distB="0" distL="114300" distR="114300" simplePos="0" relativeHeight="251658240" behindDoc="0" locked="0" layoutInCell="1" allowOverlap="1" wp14:anchorId="2FC34ECC" wp14:editId="140C9D73">
                     <wp:simplePos x="0" y="0"/>
                     <mc:AlternateContent>
                       <mc:Choice Requires="wp14">
@@ -454,7 +454,7 @@
             <mc:AlternateContent>
               <mc:Choice Requires="wps">
                 <w:drawing>
-                  <wp:anchor distT="0" distB="0" distL="114300" distR="114300" simplePos="0" relativeHeight="251662336" behindDoc="0" locked="0" layoutInCell="1" allowOverlap="1" wp14:anchorId="4D742836" wp14:editId="7C376C91">
+                  <wp:anchor distT="0" distB="0" distL="114300" distR="114300" simplePos="0" relativeHeight="251658243" behindDoc="0" locked="0" layoutInCell="1" allowOverlap="1" wp14:anchorId="4D742836" wp14:editId="7C376C91">
                     <wp:simplePos x="0" y="0"/>
                     <mc:AlternateContent>
                       <mc:Choice Requires="wp14">
@@ -551,7 +551,7 @@
             <mc:AlternateContent>
               <mc:Choice Requires="wps">
                 <w:drawing>
-                  <wp:anchor distT="0" distB="0" distL="114300" distR="114300" simplePos="0" relativeHeight="251661312" behindDoc="0" locked="0" layoutInCell="1" allowOverlap="1" wp14:anchorId="754CE56B" wp14:editId="220A25B2">
+                  <wp:anchor distT="0" distB="0" distL="114300" distR="114300" simplePos="0" relativeHeight="251658242" behindDoc="0" locked="0" layoutInCell="1" allowOverlap="1" wp14:anchorId="754CE56B" wp14:editId="220A25B2">
                     <wp:simplePos x="0" y="0"/>
                     <mc:AlternateContent>
                       <mc:Choice Requires="wp14">
@@ -707,7 +707,7 @@
                     <v:stroke joinstyle="miter"/>
                     <v:path gradientshapeok="t" o:connecttype="rect"/>
                   </v:shapetype>
-                  <v:shape id="Text Box 470" o:spid="_x0000_s1028" type="#_x0000_t202" style="position:absolute;margin-left:0;margin-top:0;width:220.3pt;height:194.9pt;z-index:251661312;visibility:visible;mso-wrap-style:square;mso-width-percent:360;mso-height-percent:280;mso-left-percent:455;mso-top-percent:350;mso-wrap-distance-left:9pt;mso-wrap-distance-top:0;mso-wrap-distance-right:9pt;mso-wrap-distance-bottom:0;mso-position-horizontal-relative:page;mso-position-vertical-relative:page;mso-width-percent:360;mso-height-percent:280;mso-left-percent:455;mso-top-percent:350;mso-width-relative:page;mso-height-relative:page;v-text-anchor:top" o:gfxdata="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" filled="f" stroked="f" strokeweight=".5pt">
+                  <v:shape id="Text Box 470" o:spid="_x0000_s1028" type="#_x0000_t202" style="position:absolute;margin-left:0;margin-top:0;width:220.3pt;height:194.9pt;z-index:251658242;visibility:visible;mso-wrap-style:square;mso-width-percent:360;mso-height-percent:280;mso-left-percent:455;mso-top-percent:350;mso-wrap-distance-left:9pt;mso-wrap-distance-top:0;mso-wrap-distance-right:9pt;mso-wrap-distance-bottom:0;mso-position-horizontal-relative:page;mso-position-vertical-relative:page;mso-width-percent:360;mso-height-percent:280;mso-left-percent:455;mso-top-percent:350;mso-width-relative:page;mso-height-relative:page;v-text-anchor:top" o:gfxdata="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" filled="f" stroked="f" strokeweight=".5pt">
                     <v:textbox style="mso-fit-shape-to-text:t">
                       <w:txbxContent>
                         <w:sdt>
@@ -817,7 +817,7 @@
             <mc:AlternateContent>
               <mc:Choice Requires="wps">
                 <w:drawing>
-                  <wp:anchor distT="0" distB="0" distL="114300" distR="114300" simplePos="0" relativeHeight="251664384" behindDoc="0" locked="0" layoutInCell="1" allowOverlap="1" wp14:anchorId="1F22ADB8" wp14:editId="54310B98">
+                  <wp:anchor distT="0" distB="0" distL="114300" distR="114300" simplePos="0" relativeHeight="251658245" behindDoc="0" locked="0" layoutInCell="1" allowOverlap="1" wp14:anchorId="1F22ADB8" wp14:editId="54310B98">
                     <wp:simplePos x="0" y="0"/>
                     <wp:positionH relativeFrom="page">
                       <wp:posOffset>3438524</wp:posOffset>
@@ -1045,7 +1045,7 @@
               </mc:Choice>
               <mc:Fallback>
                 <w:pict>
-                  <v:shape w14:anchorId="1F22ADB8" id="Text Box 465" o:spid="_x0000_s1029" type="#_x0000_t202" style="position:absolute;margin-left:270.75pt;margin-top:497.25pt;width:220.25pt;height:21.15pt;z-index:251664384;visibility:visible;mso-wrap-style:square;mso-width-percent:0;mso-height-percent:0;mso-wrap-distance-left:9pt;mso-wrap-distance-top:0;mso-wrap-distance-right:9pt;mso-wrap-distance-bottom:0;mso-position-horizontal:absolute;mso-position-horizontal-relative:page;mso-position-vertical:absolute;mso-position-vertical-relative:page;mso-width-percent:0;mso-height-percent:0;mso-width-relative:page;mso-height-relative:margin;v-text-anchor:bottom" o:gfxdata="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" filled="f" stroked="f" strokeweight=".5pt">
+                  <v:shape w14:anchorId="1F22ADB8" id="Text Box 465" o:spid="_x0000_s1029" type="#_x0000_t202" style="position:absolute;margin-left:270.75pt;margin-top:497.25pt;width:220.25pt;height:21.15pt;z-index:251658245;visibility:visible;mso-wrap-style:square;mso-width-percent:0;mso-height-percent:0;mso-wrap-distance-left:9pt;mso-wrap-distance-top:0;mso-wrap-distance-right:9pt;mso-wrap-distance-bottom:0;mso-position-horizontal:absolute;mso-position-horizontal-relative:page;mso-position-vertical:absolute;mso-position-vertical-relative:page;mso-width-percent:0;mso-height-percent:0;mso-width-relative:page;mso-height-relative:margin;v-text-anchor:bottom" o:gfxdata="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" filled="f" stroked="f" strokeweight=".5pt">
                     <v:textbox style="mso-fit-shape-to-text:t">
                       <w:txbxContent>
                         <w:p>
@@ -9443,6 +9443,7 @@
           <w:id w:val="-194851745"/>
           <w:citation/>
         </w:sdtPr>
+        <w:sdtEndPr/>
         <w:sdtContent>
           <w:r>
             <w:fldChar w:fldCharType="begin"/>
@@ -9528,6 +9529,7 @@
           <w:id w:val="-2072721915"/>
           <w:citation/>
         </w:sdtPr>
+        <w:sdtEndPr/>
         <w:sdtContent>
           <w:r>
             <w:fldChar w:fldCharType="begin"/>
@@ -9663,6 +9665,7 @@
           <w:id w:val="1952040837"/>
           <w:citation/>
         </w:sdtPr>
+        <w:sdtEndPr/>
         <w:sdtContent>
           <w:r>
             <w:fldChar w:fldCharType="begin"/>
@@ -12344,8 +12347,8 @@
       </w:pPr>
     </w:p>
     <w:sectPr>
-      <w:headerReference w:type="default" r:id="rId8"/>
-      <w:footerReference w:type="default" r:id="rId9"/>
+      <w:headerReference w:type="default" r:id="rId9"/>
+      <w:footerReference w:type="default" r:id="rId10"/>
       <w:pgSz w:w="11906" w:h="16838"/>
       <w:pgMar w:top="1440" w:right="1440" w:bottom="1440" w:left="1440" w:header="708" w:footer="708" w:gutter="0"/>
       <w:pgNumType w:start="0"/>
@@ -12358,7 +12361,7 @@
 </file>
 
 <file path=word/endnotes.xml><?xml version="1.0" encoding="utf-8"?>
-<w:endnotes xmlns:wpc="http://schemas.microsoft.com/office/word/2010/wordprocessingCanvas" xmlns:cx="http://schemas.microsoft.com/office/drawing/2014/chartex" xmlns:cx1="http://schemas.microsoft.com/office/drawing/2015/9/8/chartex" xmlns:cx2="http://schemas.microsoft.com/office/drawing/2015/10/21/chartex" xmlns:cx3="http://schemas.microsoft.com/office/drawing/2016/5/9/chartex" xmlns:cx4="http://schemas.microsoft.com/office/drawing/2016/5/10/chartex" xmlns:cx5="http://schemas.microsoft.com/office/drawing/2016/5/11/chartex" xmlns:cx6="http://schemas.microsoft.com/office/drawing/2016/5/12/chartex" xmlns:cx7="http://schemas.microsoft.com/office/drawing/2016/5/13/chartex" xmlns:cx8="http://schemas.microsoft.com/office/drawing/2016/5/14/chartex" xmlns:mc="http://schemas.openxmlformats.org/markup-compatibility/2006" xmlns:aink="http://schemas.microsoft.com/office/drawing/2016/ink" xmlns:am3d="http://schemas.microsoft.com/office/drawing/2017/model3d" xmlns:o="urn:schemas-microsoft-com:office:office" xmlns:r="http://schemas.openxmlformats.org/officeDocument/2006/relationships" xmlns:m="http://schemas.openxmlformats.org/officeDocument/2006/math" xmlns:v="urn:schemas-microsoft-com:vml" xmlns:wp14="http://schemas.microsoft.com/office/word/2010/wordprocessingDrawing" xmlns:wp="http://schemas.openxmlformats.org/drawingml/2006/wordprocessingDrawing" xmlns:w10="urn:schemas-microsoft-com:office:word" xmlns:w="http://schemas.openxmlformats.org/wordprocessingml/2006/main" xmlns:w14="http://schemas.microsoft.com/office/word/2010/wordml" xmlns:w15="http://schemas.microsoft.com/office/word/2012/wordml" xmlns:w16cid="http://schemas.microsoft.com/office/word/2016/wordml/cid" xmlns:w16se="http://schemas.microsoft.com/office/word/2015/wordml/symex" xmlns:wpg="http://schemas.microsoft.com/office/word/2010/wordprocessingGroup" xmlns:wpi="http://schemas.microsoft.com/office/word/2010/wordprocessingInk" xmlns:wne="http://schemas.microsoft.com/office/word/2006/wordml" xmlns:wps="http://schemas.microsoft.com/office/word/2010/wordprocessingShape" mc:Ignorable="w14 w15 w16se w16cid wp14">
+<w:endnotes xmlns:wpc="http://schemas.microsoft.com/office/word/2010/wordprocessingCanvas" xmlns:cx="http://schemas.microsoft.com/office/drawing/2014/chartex" xmlns:cx1="http://schemas.microsoft.com/office/drawing/2015/9/8/chartex" xmlns:cx2="http://schemas.microsoft.com/office/drawing/2015/10/21/chartex" xmlns:cx3="http://schemas.microsoft.com/office/drawing/2016/5/9/chartex" xmlns:cx4="http://schemas.microsoft.com/office/drawing/2016/5/10/chartex" xmlns:cx5="http://schemas.microsoft.com/office/drawing/2016/5/11/chartex" xmlns:cx6="http://schemas.microsoft.com/office/drawing/2016/5/12/chartex" xmlns:cx7="http://schemas.microsoft.com/office/drawing/2016/5/13/chartex" xmlns:cx8="http://schemas.microsoft.com/office/drawing/2016/5/14/chartex" xmlns:mc="http://schemas.openxmlformats.org/markup-compatibility/2006" xmlns:aink="http://schemas.microsoft.com/office/drawing/2016/ink" xmlns:am3d="http://schemas.microsoft.com/office/drawing/2017/model3d" xmlns:o="urn:schemas-microsoft-com:office:office" xmlns:r="http://schemas.openxmlformats.org/officeDocument/2006/relationships" xmlns:m="http://schemas.openxmlformats.org/officeDocument/2006/math" xmlns:v="urn:schemas-microsoft-com:vml" xmlns:wp14="http://schemas.microsoft.com/office/word/2010/wordprocessingDrawing" xmlns:wp="http://schemas.openxmlformats.org/drawingml/2006/wordprocessingDrawing" xmlns:w10="urn:schemas-microsoft-com:office:word" xmlns:w="http://schemas.openxmlformats.org/wordprocessingml/2006/main" xmlns:w14="http://schemas.microsoft.com/office/word/2010/wordml" xmlns:w15="http://schemas.microsoft.com/office/word/2012/wordml" xmlns:w16cex="http://schemas.microsoft.com/office/word/2018/wordml/cex" xmlns:w16cid="http://schemas.microsoft.com/office/word/2016/wordml/cid" xmlns:w16="http://schemas.microsoft.com/office/word/2018/wordml" xmlns:w16se="http://schemas.microsoft.com/office/word/2015/wordml/symex" xmlns:wpg="http://schemas.microsoft.com/office/word/2010/wordprocessingGroup" xmlns:wpi="http://schemas.microsoft.com/office/word/2010/wordprocessingInk" xmlns:wne="http://schemas.microsoft.com/office/word/2006/wordml" xmlns:wps="http://schemas.microsoft.com/office/word/2010/wordprocessingShape" mc:Ignorable="w14 w15 w16se w16cid w16 w16cex wp14">
   <w:endnote w:type="separator" w:id="-1">
     <w:p>
       <w:pPr>
@@ -12379,11 +12382,18 @@
       </w:r>
     </w:p>
   </w:endnote>
+  <w:endnote w:type="continuationNotice" w:id="1">
+    <w:p>
+      <w:pPr>
+        <w:spacing w:after="0" w:line="240" w:lineRule="auto"/>
+      </w:pPr>
+    </w:p>
+  </w:endnote>
 </w:endnotes>
 </file>
 
 <file path=word/footer1.xml><?xml version="1.0" encoding="utf-8"?>
-<w:ftr xmlns:wpc="http://schemas.microsoft.com/office/word/2010/wordprocessingCanvas" xmlns:cx="http://schemas.microsoft.com/office/drawing/2014/chartex" xmlns:cx1="http://schemas.microsoft.com/office/drawing/2015/9/8/chartex" xmlns:cx2="http://schemas.microsoft.com/office/drawing/2015/10/21/chartex" xmlns:cx3="http://schemas.microsoft.com/office/drawing/2016/5/9/chartex" xmlns:cx4="http://schemas.microsoft.com/office/drawing/2016/5/10/chartex" xmlns:cx5="http://schemas.microsoft.com/office/drawing/2016/5/11/chartex" xmlns:cx6="http://schemas.microsoft.com/office/drawing/2016/5/12/chartex" xmlns:cx7="http://schemas.microsoft.com/office/drawing/2016/5/13/chartex" xmlns:cx8="http://schemas.microsoft.com/office/drawing/2016/5/14/chartex" xmlns:mc="http://schemas.openxmlformats.org/markup-compatibility/2006" xmlns:aink="http://schemas.microsoft.com/office/drawing/2016/ink" xmlns:am3d="http://schemas.microsoft.com/office/drawing/2017/model3d" xmlns:o="urn:schemas-microsoft-com:office:office" xmlns:r="http://schemas.openxmlformats.org/officeDocument/2006/relationships" xmlns:m="http://schemas.openxmlformats.org/officeDocument/2006/math" xmlns:v="urn:schemas-microsoft-com:vml" xmlns:wp14="http://schemas.microsoft.com/office/word/2010/wordprocessingDrawing" xmlns:wp="http://schemas.openxmlformats.org/drawingml/2006/wordprocessingDrawing" xmlns:w10="urn:schemas-microsoft-com:office:word" xmlns:w="http://schemas.openxmlformats.org/wordprocessingml/2006/main" xmlns:w14="http://schemas.microsoft.com/office/word/2010/wordml" xmlns:w15="http://schemas.microsoft.com/office/word/2012/wordml" xmlns:w16cid="http://schemas.microsoft.com/office/word/2016/wordml/cid" xmlns:w16se="http://schemas.microsoft.com/office/word/2015/wordml/symex" xmlns:wpg="http://schemas.microsoft.com/office/word/2010/wordprocessingGroup" xmlns:wpi="http://schemas.microsoft.com/office/word/2010/wordprocessingInk" xmlns:wne="http://schemas.microsoft.com/office/word/2006/wordml" xmlns:wps="http://schemas.microsoft.com/office/word/2010/wordprocessingShape" mc:Ignorable="w14 w15 w16se w16cid wp14">
+<w:ftr xmlns:wpc="http://schemas.microsoft.com/office/word/2010/wordprocessingCanvas" xmlns:cx="http://schemas.microsoft.com/office/drawing/2014/chartex" xmlns:cx1="http://schemas.microsoft.com/office/drawing/2015/9/8/chartex" xmlns:cx2="http://schemas.microsoft.com/office/drawing/2015/10/21/chartex" xmlns:cx3="http://schemas.microsoft.com/office/drawing/2016/5/9/chartex" xmlns:cx4="http://schemas.microsoft.com/office/drawing/2016/5/10/chartex" xmlns:cx5="http://schemas.microsoft.com/office/drawing/2016/5/11/chartex" xmlns:cx6="http://schemas.microsoft.com/office/drawing/2016/5/12/chartex" xmlns:cx7="http://schemas.microsoft.com/office/drawing/2016/5/13/chartex" xmlns:cx8="http://schemas.microsoft.com/office/drawing/2016/5/14/chartex" xmlns:mc="http://schemas.openxmlformats.org/markup-compatibility/2006" xmlns:aink="http://schemas.microsoft.com/office/drawing/2016/ink" xmlns:am3d="http://schemas.microsoft.com/office/drawing/2017/model3d" xmlns:o="urn:schemas-microsoft-com:office:office" xmlns:r="http://schemas.openxmlformats.org/officeDocument/2006/relationships" xmlns:m="http://schemas.openxmlformats.org/officeDocument/2006/math" xmlns:v="urn:schemas-microsoft-com:vml" xmlns:wp14="http://schemas.microsoft.com/office/word/2010/wordprocessingDrawing" xmlns:wp="http://schemas.openxmlformats.org/drawingml/2006/wordprocessingDrawing" xmlns:w10="urn:schemas-microsoft-com:office:word" xmlns:w="http://schemas.openxmlformats.org/wordprocessingml/2006/main" xmlns:w14="http://schemas.microsoft.com/office/word/2010/wordml" xmlns:w15="http://schemas.microsoft.com/office/word/2012/wordml" xmlns:w16cex="http://schemas.microsoft.com/office/word/2018/wordml/cex" xmlns:w16cid="http://schemas.microsoft.com/office/word/2016/wordml/cid" xmlns:w16="http://schemas.microsoft.com/office/word/2018/wordml" xmlns:w16se="http://schemas.microsoft.com/office/word/2015/wordml/symex" xmlns:wpg="http://schemas.microsoft.com/office/word/2010/wordprocessingGroup" xmlns:wpi="http://schemas.microsoft.com/office/word/2010/wordprocessingInk" xmlns:wne="http://schemas.microsoft.com/office/word/2006/wordml" xmlns:wps="http://schemas.microsoft.com/office/word/2010/wordprocessingShape" mc:Ignorable="w14 w15 w16se w16cid w16 w16cex wp14">
   <w:sdt>
     <w:sdtPr>
       <w:id w:val="-140111893"/>
@@ -12513,7 +12523,7 @@
 </file>
 
 <file path=word/footnotes.xml><?xml version="1.0" encoding="utf-8"?>
-<w:footnotes xmlns:wpc="http://schemas.microsoft.com/office/word/2010/wordprocessingCanvas" xmlns:cx="http://schemas.microsoft.com/office/drawing/2014/chartex" xmlns:cx1="http://schemas.microsoft.com/office/drawing/2015/9/8/chartex" xmlns:cx2="http://schemas.microsoft.com/office/drawing/2015/10/21/chartex" xmlns:cx3="http://schemas.microsoft.com/office/drawing/2016/5/9/chartex" xmlns:cx4="http://schemas.microsoft.com/office/drawing/2016/5/10/chartex" xmlns:cx5="http://schemas.microsoft.com/office/drawing/2016/5/11/chartex" xmlns:cx6="http://schemas.microsoft.com/office/drawing/2016/5/12/chartex" xmlns:cx7="http://schemas.microsoft.com/office/drawing/2016/5/13/chartex" xmlns:cx8="http://schemas.microsoft.com/office/drawing/2016/5/14/chartex" xmlns:mc="http://schemas.openxmlformats.org/markup-compatibility/2006" xmlns:aink="http://schemas.microsoft.com/office/drawing/2016/ink" xmlns:am3d="http://schemas.microsoft.com/office/drawing/2017/model3d" xmlns:o="urn:schemas-microsoft-com:office:office" xmlns:r="http://schemas.openxmlformats.org/officeDocument/2006/relationships" xmlns:m="http://schemas.openxmlformats.org/officeDocument/2006/math" xmlns:v="urn:schemas-microsoft-com:vml" xmlns:wp14="http://schemas.microsoft.com/office/word/2010/wordprocessingDrawing" xmlns:wp="http://schemas.openxmlformats.org/drawingml/2006/wordprocessingDrawing" xmlns:w10="urn:schemas-microsoft-com:office:word" xmlns:w="http://schemas.openxmlformats.org/wordprocessingml/2006/main" xmlns:w14="http://schemas.microsoft.com/office/word/2010/wordml" xmlns:w15="http://schemas.microsoft.com/office/word/2012/wordml" xmlns:w16cid="http://schemas.microsoft.com/office/word/2016/wordml/cid" xmlns:w16se="http://schemas.microsoft.com/office/word/2015/wordml/symex" xmlns:wpg="http://schemas.microsoft.com/office/word/2010/wordprocessingGroup" xmlns:wpi="http://schemas.microsoft.com/office/word/2010/wordprocessingInk" xmlns:wne="http://schemas.microsoft.com/office/word/2006/wordml" xmlns:wps="http://schemas.microsoft.com/office/word/2010/wordprocessingShape" mc:Ignorable="w14 w15 w16se w16cid wp14">
+<w:footnotes xmlns:wpc="http://schemas.microsoft.com/office/word/2010/wordprocessingCanvas" xmlns:cx="http://schemas.microsoft.com/office/drawing/2014/chartex" xmlns:cx1="http://schemas.microsoft.com/office/drawing/2015/9/8/chartex" xmlns:cx2="http://schemas.microsoft.com/office/drawing/2015/10/21/chartex" xmlns:cx3="http://schemas.microsoft.com/office/drawing/2016/5/9/chartex" xmlns:cx4="http://schemas.microsoft.com/office/drawing/2016/5/10/chartex" xmlns:cx5="http://schemas.microsoft.com/office/drawing/2016/5/11/chartex" xmlns:cx6="http://schemas.microsoft.com/office/drawing/2016/5/12/chartex" xmlns:cx7="http://schemas.microsoft.com/office/drawing/2016/5/13/chartex" xmlns:cx8="http://schemas.microsoft.com/office/drawing/2016/5/14/chartex" xmlns:mc="http://schemas.openxmlformats.org/markup-compatibility/2006" xmlns:aink="http://schemas.microsoft.com/office/drawing/2016/ink" xmlns:am3d="http://schemas.microsoft.com/office/drawing/2017/model3d" xmlns:o="urn:schemas-microsoft-com:office:office" xmlns:r="http://schemas.openxmlformats.org/officeDocument/2006/relationships" xmlns:m="http://schemas.openxmlformats.org/officeDocument/2006/math" xmlns:v="urn:schemas-microsoft-com:vml" xmlns:wp14="http://schemas.microsoft.com/office/word/2010/wordprocessingDrawing" xmlns:wp="http://schemas.openxmlformats.org/drawingml/2006/wordprocessingDrawing" xmlns:w10="urn:schemas-microsoft-com:office:word" xmlns:w="http://schemas.openxmlformats.org/wordprocessingml/2006/main" xmlns:w14="http://schemas.microsoft.com/office/word/2010/wordml" xmlns:w15="http://schemas.microsoft.com/office/word/2012/wordml" xmlns:w16cex="http://schemas.microsoft.com/office/word/2018/wordml/cex" xmlns:w16cid="http://schemas.microsoft.com/office/word/2016/wordml/cid" xmlns:w16="http://schemas.microsoft.com/office/word/2018/wordml" xmlns:w16se="http://schemas.microsoft.com/office/word/2015/wordml/symex" xmlns:wpg="http://schemas.microsoft.com/office/word/2010/wordprocessingGroup" xmlns:wpi="http://schemas.microsoft.com/office/word/2010/wordprocessingInk" xmlns:wne="http://schemas.microsoft.com/office/word/2006/wordml" xmlns:wps="http://schemas.microsoft.com/office/word/2010/wordprocessingShape" mc:Ignorable="w14 w15 w16se w16cid w16 w16cex wp14">
   <w:footnote w:type="separator" w:id="-1">
     <w:p>
       <w:pPr>
@@ -12534,11 +12544,18 @@
       </w:r>
     </w:p>
   </w:footnote>
+  <w:footnote w:type="continuationNotice" w:id="1">
+    <w:p>
+      <w:pPr>
+        <w:spacing w:after="0" w:line="240" w:lineRule="auto"/>
+      </w:pPr>
+    </w:p>
+  </w:footnote>
 </w:footnotes>
 </file>
 
 <file path=word/header1.xml><?xml version="1.0" encoding="utf-8"?>
-<w:hdr xmlns:wpc="http://schemas.microsoft.com/office/word/2010/wordprocessingCanvas" xmlns:cx="http://schemas.microsoft.com/office/drawing/2014/chartex" xmlns:cx1="http://schemas.microsoft.com/office/drawing/2015/9/8/chartex" xmlns:cx2="http://schemas.microsoft.com/office/drawing/2015/10/21/chartex" xmlns:cx3="http://schemas.microsoft.com/office/drawing/2016/5/9/chartex" xmlns:cx4="http://schemas.microsoft.com/office/drawing/2016/5/10/chartex" xmlns:cx5="http://schemas.microsoft.com/office/drawing/2016/5/11/chartex" xmlns:cx6="http://schemas.microsoft.com/office/drawing/2016/5/12/chartex" xmlns:cx7="http://schemas.microsoft.com/office/drawing/2016/5/13/chartex" xmlns:cx8="http://schemas.microsoft.com/office/drawing/2016/5/14/chartex" xmlns:mc="http://schemas.openxmlformats.org/markup-compatibility/2006" xmlns:aink="http://schemas.microsoft.com/office/drawing/2016/ink" xmlns:am3d="http://schemas.microsoft.com/office/drawing/2017/model3d" xmlns:o="urn:schemas-microsoft-com:office:office" xmlns:r="http://schemas.openxmlformats.org/officeDocument/2006/relationships" xmlns:m="http://schemas.openxmlformats.org/officeDocument/2006/math" xmlns:v="urn:schemas-microsoft-com:vml" xmlns:wp14="http://schemas.microsoft.com/office/word/2010/wordprocessingDrawing" xmlns:wp="http://schemas.openxmlformats.org/drawingml/2006/wordprocessingDrawing" xmlns:w10="urn:schemas-microsoft-com:office:word" xmlns:w="http://schemas.openxmlformats.org/wordprocessingml/2006/main" xmlns:w14="http://schemas.microsoft.com/office/word/2010/wordml" xmlns:w15="http://schemas.microsoft.com/office/word/2012/wordml" xmlns:w16cid="http://schemas.microsoft.com/office/word/2016/wordml/cid" xmlns:w16se="http://schemas.microsoft.com/office/word/2015/wordml/symex" xmlns:wpg="http://schemas.microsoft.com/office/word/2010/wordprocessingGroup" xmlns:wpi="http://schemas.microsoft.com/office/word/2010/wordprocessingInk" xmlns:wne="http://schemas.microsoft.com/office/word/2006/wordml" xmlns:wps="http://schemas.microsoft.com/office/word/2010/wordprocessingShape" mc:Ignorable="w14 w15 w16se w16cid wp14">
+<w:hdr xmlns:wpc="http://schemas.microsoft.com/office/word/2010/wordprocessingCanvas" xmlns:cx="http://schemas.microsoft.com/office/drawing/2014/chartex" xmlns:cx1="http://schemas.microsoft.com/office/drawing/2015/9/8/chartex" xmlns:cx2="http://schemas.microsoft.com/office/drawing/2015/10/21/chartex" xmlns:cx3="http://schemas.microsoft.com/office/drawing/2016/5/9/chartex" xmlns:cx4="http://schemas.microsoft.com/office/drawing/2016/5/10/chartex" xmlns:cx5="http://schemas.microsoft.com/office/drawing/2016/5/11/chartex" xmlns:cx6="http://schemas.microsoft.com/office/drawing/2016/5/12/chartex" xmlns:cx7="http://schemas.microsoft.com/office/drawing/2016/5/13/chartex" xmlns:cx8="http://schemas.microsoft.com/office/drawing/2016/5/14/chartex" xmlns:mc="http://schemas.openxmlformats.org/markup-compatibility/2006" xmlns:aink="http://schemas.microsoft.com/office/drawing/2016/ink" xmlns:am3d="http://schemas.microsoft.com/office/drawing/2017/model3d" xmlns:o="urn:schemas-microsoft-com:office:office" xmlns:r="http://schemas.openxmlformats.org/officeDocument/2006/relationships" xmlns:m="http://schemas.openxmlformats.org/officeDocument/2006/math" xmlns:v="urn:schemas-microsoft-com:vml" xmlns:wp14="http://schemas.microsoft.com/office/word/2010/wordprocessingDrawing" xmlns:wp="http://schemas.openxmlformats.org/drawingml/2006/wordprocessingDrawing" xmlns:w10="urn:schemas-microsoft-com:office:word" xmlns:w="http://schemas.openxmlformats.org/wordprocessingml/2006/main" xmlns:w14="http://schemas.microsoft.com/office/word/2010/wordml" xmlns:w15="http://schemas.microsoft.com/office/word/2012/wordml" xmlns:w16cex="http://schemas.microsoft.com/office/word/2018/wordml/cex" xmlns:w16cid="http://schemas.microsoft.com/office/word/2016/wordml/cid" xmlns:w16="http://schemas.microsoft.com/office/word/2018/wordml" xmlns:w16se="http://schemas.microsoft.com/office/word/2015/wordml/symex" xmlns:wpg="http://schemas.microsoft.com/office/word/2010/wordprocessingGroup" xmlns:wpi="http://schemas.microsoft.com/office/word/2010/wordprocessingInk" xmlns:wne="http://schemas.microsoft.com/office/word/2006/wordml" xmlns:wps="http://schemas.microsoft.com/office/word/2010/wordprocessingShape" mc:Ignorable="w14 w15 w16se w16cid w16 w16cex wp14">
   <w:p>
     <w:pPr>
       <w:pStyle w:val="Header"/>
@@ -12559,8 +12576,12 @@
 </w:hdr>
 </file>
 
+<file path=word/numbering.xml><?xml version="1.0" encoding="utf-8"?>
+<w:numbering xmlns:wpc="http://schemas.microsoft.com/office/word/2010/wordprocessingCanvas" xmlns:cx="http://schemas.microsoft.com/office/drawing/2014/chartex" xmlns:cx1="http://schemas.microsoft.com/office/drawing/2015/9/8/chartex" xmlns:cx2="http://schemas.microsoft.com/office/drawing/2015/10/21/chartex" xmlns:cx3="http://schemas.microsoft.com/office/drawing/2016/5/9/chartex" xmlns:cx4="http://schemas.microsoft.com/office/drawing/2016/5/10/chartex" xmlns:cx5="http://schemas.microsoft.com/office/drawing/2016/5/11/chartex" xmlns:cx6="http://schemas.microsoft.com/office/drawing/2016/5/12/chartex" xmlns:cx7="http://schemas.microsoft.com/office/drawing/2016/5/13/chartex" xmlns:cx8="http://schemas.microsoft.com/office/drawing/2016/5/14/chartex" xmlns:mc="http://schemas.openxmlformats.org/markup-compatibility/2006" xmlns:aink="http://schemas.microsoft.com/office/drawing/2016/ink" xmlns:am3d="http://schemas.microsoft.com/office/drawing/2017/model3d" xmlns:o="urn:schemas-microsoft-com:office:office" xmlns:r="http://schemas.openxmlformats.org/officeDocument/2006/relationships" xmlns:m="http://schemas.openxmlformats.org/officeDocument/2006/math" xmlns:v="urn:schemas-microsoft-com:vml" xmlns:wp14="http://schemas.microsoft.com/office/word/2010/wordprocessingDrawing" xmlns:wp="http://schemas.openxmlformats.org/drawingml/2006/wordprocessingDrawing" xmlns:w10="urn:schemas-microsoft-com:office:word" xmlns:w="http://schemas.openxmlformats.org/wordprocessingml/2006/main" xmlns:w14="http://schemas.microsoft.com/office/word/2010/wordml" xmlns:w15="http://schemas.microsoft.com/office/word/2012/wordml" xmlns:w16cex="http://schemas.microsoft.com/office/word/2018/wordml/cex" xmlns:w16cid="http://schemas.microsoft.com/office/word/2016/wordml/cid" xmlns:w16="http://schemas.microsoft.com/office/word/2018/wordml" xmlns:w16se="http://schemas.microsoft.com/office/word/2015/wordml/symex" xmlns:wpg="http://schemas.microsoft.com/office/word/2010/wordprocessingGroup" xmlns:wpi="http://schemas.microsoft.com/office/word/2010/wordprocessingInk" xmlns:wne="http://schemas.microsoft.com/office/word/2006/wordml" xmlns:wps="http://schemas.microsoft.com/office/word/2010/wordprocessingShape" mc:Ignorable="w14 w15 w16se w16cid w16 w16cex wp14"/>
+</file>
+
 <file path=word/styles.xml><?xml version="1.0" encoding="utf-8"?>
-<w:styles xmlns:mc="http://schemas.openxmlformats.org/markup-compatibility/2006" xmlns:r="http://schemas.openxmlformats.org/officeDocument/2006/relationships" xmlns:w="http://schemas.openxmlformats.org/wordprocessingml/2006/main" xmlns:w14="http://schemas.microsoft.com/office/word/2010/wordml" xmlns:w15="http://schemas.microsoft.com/office/word/2012/wordml" xmlns:w16cid="http://schemas.microsoft.com/office/word/2016/wordml/cid" xmlns:w16se="http://schemas.microsoft.com/office/word/2015/wordml/symex" mc:Ignorable="w14 w15 w16se w16cid">
+<w:styles xmlns:mc="http://schemas.openxmlformats.org/markup-compatibility/2006" xmlns:r="http://schemas.openxmlformats.org/officeDocument/2006/relationships" xmlns:w="http://schemas.openxmlformats.org/wordprocessingml/2006/main" xmlns:w14="http://schemas.microsoft.com/office/word/2010/wordml" xmlns:w15="http://schemas.microsoft.com/office/word/2012/wordml" xmlns:w16cex="http://schemas.microsoft.com/office/word/2018/wordml/cex" xmlns:w16cid="http://schemas.microsoft.com/office/word/2016/wordml/cid" xmlns:w16="http://schemas.microsoft.com/office/word/2018/wordml" xmlns:w16se="http://schemas.microsoft.com/office/word/2015/wordml/symex" mc:Ignorable="w14 w15 w16se w16cid w16 w16cex">
   <w:docDefaults>
     <w:rPrDefault>
       <w:rPr>

</xml_diff>